<commit_message>
Added project title to SRS Word File
</commit_message>
<xml_diff>
--- a/Modern Software Requirements Specification SRS.docx
+++ b/Modern Software Requirements Specification SRS.docx
@@ -1,6 +1,6 @@
 
 <file path=word/document.xml><?xml version="1.0" encoding="utf-8"?>
-<w:document xmlns:wpc="http://schemas.microsoft.com/office/word/2010/wordprocessingCanvas" xmlns:cx="http://schemas.microsoft.com/office/drawing/2014/chartex" xmlns:cx1="http://schemas.microsoft.com/office/drawing/2015/9/8/chartex" xmlns:cx2="http://schemas.microsoft.com/office/drawing/2015/10/21/chartex" xmlns:cx3="http://schemas.microsoft.com/office/drawing/2016/5/9/chartex" xmlns:cx4="http://schemas.microsoft.com/office/drawing/2016/5/10/chartex" xmlns:cx5="http://schemas.microsoft.com/office/drawing/2016/5/11/chartex" xmlns:cx6="http://schemas.microsoft.com/office/drawing/2016/5/12/chartex" xmlns:cx7="http://schemas.microsoft.com/office/drawing/2016/5/13/chartex" xmlns:cx8="http://schemas.microsoft.com/office/drawing/2016/5/14/chartex" xmlns:mc="http://schemas.openxmlformats.org/markup-compatibility/2006" xmlns:aink="http://schemas.microsoft.com/office/drawing/2016/ink" xmlns:am3d="http://schemas.microsoft.com/office/drawing/2017/model3d" xmlns:o="urn:schemas-microsoft-com:office:office" xmlns:r="http://schemas.openxmlformats.org/officeDocument/2006/relationships" xmlns:m="http://schemas.openxmlformats.org/officeDocument/2006/math" xmlns:v="urn:schemas-microsoft-com:vml" xmlns:wp14="http://schemas.microsoft.com/office/word/2010/wordprocessingDrawing" xmlns:wp="http://schemas.openxmlformats.org/drawingml/2006/wordprocessingDrawing" xmlns:w10="urn:schemas-microsoft-com:office:word" xmlns:w="http://schemas.openxmlformats.org/wordprocessingml/2006/main" xmlns:w14="http://schemas.microsoft.com/office/word/2010/wordml" xmlns:w15="http://schemas.microsoft.com/office/word/2012/wordml" xmlns:w16se="http://schemas.microsoft.com/office/word/2015/wordml/symex" xmlns:wpg="http://schemas.microsoft.com/office/word/2010/wordprocessingGroup" xmlns:wpi="http://schemas.microsoft.com/office/word/2010/wordprocessingInk" xmlns:wne="http://schemas.microsoft.com/office/word/2006/wordml" xmlns:wps="http://schemas.microsoft.com/office/word/2010/wordprocessingShape" mc:Ignorable="w14 w15 w16se wp14">
+<w:document xmlns:wpc="http://schemas.microsoft.com/office/word/2010/wordprocessingCanvas" xmlns:mo="http://schemas.microsoft.com/office/mac/office/2008/main" xmlns:mc="http://schemas.openxmlformats.org/markup-compatibility/2006" xmlns:mv="urn:schemas-microsoft-com:mac:vml" xmlns:o="urn:schemas-microsoft-com:office:office" xmlns:r="http://schemas.openxmlformats.org/officeDocument/2006/relationships" xmlns:m="http://schemas.openxmlformats.org/officeDocument/2006/math" xmlns:v="urn:schemas-microsoft-com:vml" xmlns:wp14="http://schemas.microsoft.com/office/word/2010/wordprocessingDrawing" xmlns:wp="http://schemas.openxmlformats.org/drawingml/2006/wordprocessingDrawing" xmlns:w10="urn:schemas-microsoft-com:office:word" xmlns:w="http://schemas.openxmlformats.org/wordprocessingml/2006/main" xmlns:w14="http://schemas.microsoft.com/office/word/2010/wordml" xmlns:w15="http://schemas.microsoft.com/office/word/2012/wordml" xmlns:wpg="http://schemas.microsoft.com/office/word/2010/wordprocessingGroup" xmlns:wpi="http://schemas.microsoft.com/office/word/2010/wordprocessingInk" xmlns:wne="http://schemas.microsoft.com/office/word/2006/wordml" xmlns:wps="http://schemas.microsoft.com/office/word/2010/wordprocessingShape" mc:Ignorable="w14 w15 wp14">
   <w:body>
     <w:p>
       <w:pPr>
@@ -16,11 +16,19 @@
       <w:r>
         <w:fldChar w:fldCharType="separate"/>
       </w:r>
-      <w:r>
-        <w:t>&lt;Team Name&gt;</w:t>
+      <w:proofErr w:type="spellStart"/>
+      <w:r>
+        <w:t>Ademidun</w:t>
+      </w:r>
+      <w:proofErr w:type="spellEnd"/>
+      <w:r>
+        <w:t xml:space="preserve"> Hart &amp; Co</w:t>
       </w:r>
       <w:r>
         <w:fldChar w:fldCharType="end"/>
+      </w:r>
+      <w:r>
+        <w:t>.</w:t>
       </w:r>
     </w:p>
     <w:p>
@@ -28,11 +36,21 @@
         <w:pStyle w:val="Title"/>
         <w:jc w:val="right"/>
       </w:pPr>
-      <w:fldSimple w:instr=" TITLE  \* MERGEFORMAT ">
-        <w:r>
-          <w:t>Modern Software Requirements Specification</w:t>
-        </w:r>
-      </w:fldSimple>
+      <w:r>
+        <w:fldChar w:fldCharType="begin"/>
+      </w:r>
+      <w:r>
+        <w:instrText xml:space="preserve"> TITLE  \* MERGEFORMAT </w:instrText>
+      </w:r>
+      <w:r>
+        <w:fldChar w:fldCharType="separate"/>
+      </w:r>
+      <w:r>
+        <w:t>Modern Software Requirements Specification</w:t>
+      </w:r>
+      <w:r>
+        <w:fldChar w:fldCharType="end"/>
+      </w:r>
     </w:p>
     <w:p>
       <w:pPr>
@@ -143,7 +161,15 @@
         </w:r>
       </w:hyperlink>
       <w:r>
-        <w:t xml:space="preserve"> \program files\Rational\ </w:t>
+        <w:t xml:space="preserve"> \</w:t>
+      </w:r>
+      <w:proofErr w:type="spellStart"/>
+      <w:r>
+        <w:t>program</w:t>
+      </w:r>
+      <w:proofErr w:type="spellEnd"/>
+      <w:r>
+        <w:t xml:space="preserve"> files\Rational\ </w:t>
       </w:r>
       <w:proofErr w:type="spellStart"/>
       <w:r>
@@ -158,7 +184,12 @@
       <w:pPr>
         <w:pStyle w:val="InfoBlue"/>
         <w:sectPr>
-          <w:headerReference w:type="default" r:id="rId8"/>
+          <w:headerReference w:type="even" r:id="rId8"/>
+          <w:headerReference w:type="default" r:id="rId9"/>
+          <w:footerReference w:type="even" r:id="rId10"/>
+          <w:footerReference w:type="default" r:id="rId11"/>
+          <w:headerReference w:type="first" r:id="rId12"/>
+          <w:footerReference w:type="first" r:id="rId13"/>
           <w:pgSz w:w="12240" w:h="15840" w:code="1"/>
           <w:pgMar w:top="1440" w:right="1440" w:bottom="1440" w:left="1440" w:header="720" w:footer="720" w:gutter="0"/>
           <w:cols w:space="720"/>
@@ -3286,11 +3317,22 @@
       <w:r>
         <w:br w:type="page"/>
       </w:r>
-      <w:fldSimple w:instr=" TITLE  \* MERGEFORMAT ">
-        <w:r>
-          <w:t>Modern Software Requirements Specification</w:t>
-        </w:r>
-      </w:fldSimple>
+      <w:r>
+        <w:lastRenderedPageBreak/>
+        <w:fldChar w:fldCharType="begin"/>
+      </w:r>
+      <w:r>
+        <w:instrText xml:space="preserve"> TITLE  \* MERGEFORMAT </w:instrText>
+      </w:r>
+      <w:r>
+        <w:fldChar w:fldCharType="separate"/>
+      </w:r>
+      <w:r>
+        <w:t>Modern Software Requirements Specification</w:t>
+      </w:r>
+      <w:r>
+        <w:fldChar w:fldCharType="end"/>
+      </w:r>
       <w:r>
         <w:t xml:space="preserve"> </w:t>
       </w:r>
@@ -3299,13 +3341,13 @@
       <w:pPr>
         <w:pStyle w:val="Heading1"/>
       </w:pPr>
-      <w:bookmarkStart w:id="0" w:name="_Toc455818116"/>
-      <w:bookmarkStart w:id="1" w:name="_Toc465558691"/>
+      <w:bookmarkStart w:id="1" w:name="_Toc455818116"/>
+      <w:bookmarkStart w:id="2" w:name="_Toc465558691"/>
       <w:r>
         <w:t>Introduction</w:t>
       </w:r>
-      <w:bookmarkEnd w:id="0"/>
       <w:bookmarkEnd w:id="1"/>
+      <w:bookmarkEnd w:id="2"/>
     </w:p>
     <w:p>
       <w:pPr>
@@ -3319,13 +3361,13 @@
       <w:pPr>
         <w:pStyle w:val="Heading2"/>
       </w:pPr>
-      <w:bookmarkStart w:id="2" w:name="_Toc455818117"/>
-      <w:bookmarkStart w:id="3" w:name="_Toc465558692"/>
+      <w:bookmarkStart w:id="3" w:name="_Toc455818117"/>
+      <w:bookmarkStart w:id="4" w:name="_Toc465558692"/>
       <w:r>
         <w:t>Purpose</w:t>
       </w:r>
-      <w:bookmarkEnd w:id="2"/>
       <w:bookmarkEnd w:id="3"/>
+      <w:bookmarkEnd w:id="4"/>
     </w:p>
     <w:p>
       <w:pPr>
@@ -3339,13 +3381,13 @@
       <w:pPr>
         <w:pStyle w:val="Heading2"/>
       </w:pPr>
-      <w:bookmarkStart w:id="4" w:name="_Toc455818118"/>
-      <w:bookmarkStart w:id="5" w:name="_Toc465558693"/>
+      <w:bookmarkStart w:id="5" w:name="_Toc455818118"/>
+      <w:bookmarkStart w:id="6" w:name="_Toc465558693"/>
       <w:r>
         <w:t>Scope</w:t>
       </w:r>
-      <w:bookmarkEnd w:id="4"/>
       <w:bookmarkEnd w:id="5"/>
+      <w:bookmarkEnd w:id="6"/>
     </w:p>
     <w:p>
       <w:pPr>
@@ -3359,13 +3401,13 @@
       <w:pPr>
         <w:pStyle w:val="Heading2"/>
       </w:pPr>
-      <w:bookmarkStart w:id="6" w:name="_Toc455818119"/>
-      <w:bookmarkStart w:id="7" w:name="_Toc465558694"/>
+      <w:bookmarkStart w:id="7" w:name="_Toc455818119"/>
+      <w:bookmarkStart w:id="8" w:name="_Toc465558694"/>
       <w:r>
         <w:t>Definitions, Acronyms and Abbreviations</w:t>
       </w:r>
-      <w:bookmarkEnd w:id="6"/>
       <w:bookmarkEnd w:id="7"/>
+      <w:bookmarkEnd w:id="8"/>
     </w:p>
     <w:p>
       <w:pPr>
@@ -3379,13 +3421,13 @@
       <w:pPr>
         <w:pStyle w:val="Heading2"/>
       </w:pPr>
-      <w:bookmarkStart w:id="8" w:name="_Toc455818120"/>
-      <w:bookmarkStart w:id="9" w:name="_Toc465558695"/>
+      <w:bookmarkStart w:id="9" w:name="_Toc455818120"/>
+      <w:bookmarkStart w:id="10" w:name="_Toc465558695"/>
       <w:r>
         <w:t>References</w:t>
       </w:r>
-      <w:bookmarkEnd w:id="8"/>
       <w:bookmarkEnd w:id="9"/>
+      <w:bookmarkEnd w:id="10"/>
     </w:p>
     <w:p>
       <w:pPr>
@@ -3399,13 +3441,13 @@
       <w:pPr>
         <w:pStyle w:val="Heading2"/>
       </w:pPr>
-      <w:bookmarkStart w:id="10" w:name="_Toc455818121"/>
-      <w:bookmarkStart w:id="11" w:name="_Toc465558696"/>
+      <w:bookmarkStart w:id="11" w:name="_Toc455818121"/>
+      <w:bookmarkStart w:id="12" w:name="_Toc465558696"/>
       <w:r>
         <w:t>Overview</w:t>
       </w:r>
-      <w:bookmarkEnd w:id="10"/>
       <w:bookmarkEnd w:id="11"/>
+      <w:bookmarkEnd w:id="12"/>
     </w:p>
     <w:p>
       <w:pPr>
@@ -3419,13 +3461,13 @@
       <w:pPr>
         <w:pStyle w:val="Heading1"/>
       </w:pPr>
-      <w:bookmarkStart w:id="12" w:name="_Toc455818122"/>
-      <w:bookmarkStart w:id="13" w:name="_Toc465558697"/>
+      <w:bookmarkStart w:id="13" w:name="_Toc455818122"/>
+      <w:bookmarkStart w:id="14" w:name="_Toc465558697"/>
       <w:r>
         <w:t>Overall Description</w:t>
       </w:r>
-      <w:bookmarkEnd w:id="12"/>
       <w:bookmarkEnd w:id="13"/>
+      <w:bookmarkEnd w:id="14"/>
     </w:p>
     <w:p>
       <w:pPr>
@@ -3439,13 +3481,13 @@
       <w:pPr>
         <w:pStyle w:val="Heading2"/>
       </w:pPr>
-      <w:bookmarkStart w:id="14" w:name="_Toc455818123"/>
-      <w:bookmarkStart w:id="15" w:name="_Toc465558698"/>
+      <w:bookmarkStart w:id="15" w:name="_Toc455818123"/>
+      <w:bookmarkStart w:id="16" w:name="_Toc465558698"/>
       <w:r>
         <w:t>Use-Case Model Survey</w:t>
       </w:r>
-      <w:bookmarkEnd w:id="14"/>
       <w:bookmarkEnd w:id="15"/>
+      <w:bookmarkEnd w:id="16"/>
     </w:p>
     <w:p>
       <w:pPr>
@@ -3459,11 +3501,11 @@
       <w:pPr>
         <w:pStyle w:val="Heading3"/>
       </w:pPr>
-      <w:bookmarkStart w:id="16" w:name="_Toc465558699"/>
+      <w:bookmarkStart w:id="17" w:name="_Toc465558699"/>
       <w:r>
         <w:t>Introduction</w:t>
       </w:r>
-      <w:bookmarkEnd w:id="16"/>
+      <w:bookmarkEnd w:id="17"/>
     </w:p>
     <w:p>
       <w:pPr>
@@ -3477,11 +3519,11 @@
       <w:pPr>
         <w:pStyle w:val="Heading3"/>
       </w:pPr>
-      <w:bookmarkStart w:id="17" w:name="_Toc465558700"/>
+      <w:bookmarkStart w:id="18" w:name="_Toc465558700"/>
       <w:r>
         <w:t>Survey Description</w:t>
       </w:r>
-      <w:bookmarkEnd w:id="17"/>
+      <w:bookmarkEnd w:id="18"/>
     </w:p>
     <w:p>
       <w:pPr>
@@ -3495,12 +3537,12 @@
       <w:pPr>
         <w:pStyle w:val="Heading3"/>
       </w:pPr>
-      <w:bookmarkStart w:id="18" w:name="_Toc465558701"/>
+      <w:bookmarkStart w:id="19" w:name="_Toc465558701"/>
       <w:r>
         <w:lastRenderedPageBreak/>
         <w:t>Use-Case Model Hierarchy</w:t>
       </w:r>
-      <w:bookmarkEnd w:id="18"/>
+      <w:bookmarkEnd w:id="19"/>
       <w:r>
         <w:t xml:space="preserve"> </w:t>
       </w:r>
@@ -3619,11 +3661,11 @@
       <w:pPr>
         <w:pStyle w:val="Heading3"/>
       </w:pPr>
-      <w:bookmarkStart w:id="19" w:name="_Toc465558702"/>
+      <w:bookmarkStart w:id="20" w:name="_Toc465558702"/>
       <w:r>
         <w:t>Diagrams of the Use-Case Model</w:t>
       </w:r>
-      <w:bookmarkEnd w:id="19"/>
+      <w:bookmarkEnd w:id="20"/>
     </w:p>
     <w:p>
       <w:pPr>
@@ -3637,13 +3679,13 @@
       <w:pPr>
         <w:pStyle w:val="Heading2"/>
       </w:pPr>
-      <w:bookmarkStart w:id="20" w:name="_Toc455818124"/>
-      <w:bookmarkStart w:id="21" w:name="_Toc465558703"/>
+      <w:bookmarkStart w:id="21" w:name="_Toc455818124"/>
+      <w:bookmarkStart w:id="22" w:name="_Toc465558703"/>
       <w:r>
         <w:t>Assumptions and Dependencies</w:t>
       </w:r>
-      <w:bookmarkEnd w:id="20"/>
       <w:bookmarkEnd w:id="21"/>
+      <w:bookmarkEnd w:id="22"/>
     </w:p>
     <w:p>
       <w:pPr>
@@ -3657,13 +3699,13 @@
       <w:pPr>
         <w:pStyle w:val="Heading1"/>
       </w:pPr>
-      <w:bookmarkStart w:id="22" w:name="_Toc455818125"/>
-      <w:bookmarkStart w:id="23" w:name="_Toc465558704"/>
+      <w:bookmarkStart w:id="23" w:name="_Toc455818125"/>
+      <w:bookmarkStart w:id="24" w:name="_Toc465558704"/>
       <w:r>
         <w:t>Requirements</w:t>
       </w:r>
-      <w:bookmarkEnd w:id="22"/>
       <w:bookmarkEnd w:id="23"/>
+      <w:bookmarkEnd w:id="24"/>
       <w:r>
         <w:t xml:space="preserve"> </w:t>
       </w:r>
@@ -3688,16 +3730,16 @@
       <w:pPr>
         <w:pStyle w:val="Heading2"/>
       </w:pPr>
-      <w:bookmarkStart w:id="24" w:name="_Toc455818126"/>
-      <w:bookmarkStart w:id="25" w:name="_Toc465558705"/>
+      <w:bookmarkStart w:id="25" w:name="_Toc455818126"/>
+      <w:bookmarkStart w:id="26" w:name="_Toc465558705"/>
       <w:r>
         <w:t xml:space="preserve">Use-Case </w:t>
       </w:r>
-      <w:bookmarkEnd w:id="24"/>
+      <w:bookmarkEnd w:id="25"/>
       <w:r>
         <w:t>Specifications</w:t>
       </w:r>
-      <w:bookmarkEnd w:id="25"/>
+      <w:bookmarkEnd w:id="26"/>
     </w:p>
     <w:p>
       <w:pPr>
@@ -3727,27 +3769,22 @@
       <w:pPr>
         <w:pStyle w:val="Heading2"/>
       </w:pPr>
-      <w:bookmarkStart w:id="26" w:name="_Toc456660582"/>
-      <w:bookmarkStart w:id="27" w:name="_Toc457262454"/>
-      <w:bookmarkStart w:id="28" w:name="_Toc465558706"/>
+      <w:bookmarkStart w:id="27" w:name="_Toc456660582"/>
+      <w:bookmarkStart w:id="28" w:name="_Toc457262454"/>
+      <w:bookmarkStart w:id="29" w:name="_Toc465558706"/>
       <w:r>
         <w:t>Functionality</w:t>
       </w:r>
-      <w:bookmarkEnd w:id="26"/>
       <w:bookmarkEnd w:id="27"/>
       <w:bookmarkEnd w:id="28"/>
+      <w:bookmarkEnd w:id="29"/>
     </w:p>
     <w:p>
       <w:pPr>
         <w:pStyle w:val="InfoBlue"/>
       </w:pPr>
       <w:r>
-        <w:t>[This section describes the functional requirements of the system for those requirements that are expressed in the natural language style.</w:t>
-      </w:r>
-      <w:bookmarkStart w:id="29" w:name="_GoBack"/>
-      <w:bookmarkEnd w:id="29"/>
-      <w:r>
-        <w:t xml:space="preserve"> For many applications, this may constitute the bulk of the Modern SRS Package and thought should be given to the organization of this section. This section is typically organized by feature, but alternative organization methods, for example organization by user, or organization by subsystem may also be appropriate.  Functional requirements may include: </w:t>
+        <w:t xml:space="preserve">[This section describes the functional requirements of the system for those requirements that are expressed in the natural language style. For many applications, this may constitute the bulk of the Modern SRS Package and thought should be given to the organization of this section. This section is typically organized by feature, but alternative organization methods, for example organization by user, or organization by subsystem may also be appropriate.  Functional requirements may include: </w:t>
       </w:r>
       <w:r>
         <w:rPr>
@@ -4538,8 +4575,8 @@
       </w:r>
     </w:p>
     <w:sectPr>
-      <w:headerReference w:type="default" r:id="rId9"/>
-      <w:footerReference w:type="default" r:id="rId10"/>
+      <w:headerReference w:type="default" r:id="rId14"/>
+      <w:footerReference w:type="default" r:id="rId15"/>
       <w:pgSz w:w="12240" w:h="15840" w:code="1"/>
       <w:pgMar w:top="1440" w:right="1440" w:bottom="1440" w:left="1440" w:header="720" w:footer="720" w:gutter="0"/>
       <w:cols w:space="720"/>
@@ -4549,7 +4586,7 @@
 </file>
 
 <file path=word/endnotes.xml><?xml version="1.0" encoding="utf-8"?>
-<w:endnotes xmlns:wpc="http://schemas.microsoft.com/office/word/2010/wordprocessingCanvas" xmlns:cx="http://schemas.microsoft.com/office/drawing/2014/chartex" xmlns:cx1="http://schemas.microsoft.com/office/drawing/2015/9/8/chartex" xmlns:cx2="http://schemas.microsoft.com/office/drawing/2015/10/21/chartex" xmlns:cx3="http://schemas.microsoft.com/office/drawing/2016/5/9/chartex" xmlns:cx4="http://schemas.microsoft.com/office/drawing/2016/5/10/chartex" xmlns:cx5="http://schemas.microsoft.com/office/drawing/2016/5/11/chartex" xmlns:cx6="http://schemas.microsoft.com/office/drawing/2016/5/12/chartex" xmlns:cx7="http://schemas.microsoft.com/office/drawing/2016/5/13/chartex" xmlns:cx8="http://schemas.microsoft.com/office/drawing/2016/5/14/chartex" xmlns:mc="http://schemas.openxmlformats.org/markup-compatibility/2006" xmlns:aink="http://schemas.microsoft.com/office/drawing/2016/ink" xmlns:am3d="http://schemas.microsoft.com/office/drawing/2017/model3d" xmlns:o="urn:schemas-microsoft-com:office:office" xmlns:r="http://schemas.openxmlformats.org/officeDocument/2006/relationships" xmlns:m="http://schemas.openxmlformats.org/officeDocument/2006/math" xmlns:v="urn:schemas-microsoft-com:vml" xmlns:wp14="http://schemas.microsoft.com/office/word/2010/wordprocessingDrawing" xmlns:wp="http://schemas.openxmlformats.org/drawingml/2006/wordprocessingDrawing" xmlns:w10="urn:schemas-microsoft-com:office:word" xmlns:w="http://schemas.openxmlformats.org/wordprocessingml/2006/main" xmlns:w14="http://schemas.microsoft.com/office/word/2010/wordml" xmlns:w15="http://schemas.microsoft.com/office/word/2012/wordml" xmlns:w16se="http://schemas.microsoft.com/office/word/2015/wordml/symex" xmlns:wpg="http://schemas.microsoft.com/office/word/2010/wordprocessingGroup" xmlns:wpi="http://schemas.microsoft.com/office/word/2010/wordprocessingInk" xmlns:wne="http://schemas.microsoft.com/office/word/2006/wordml" xmlns:wps="http://schemas.microsoft.com/office/word/2010/wordprocessingShape" mc:Ignorable="w14 w15 w16se wp14">
+<w:endnotes xmlns:wpc="http://schemas.microsoft.com/office/word/2010/wordprocessingCanvas" xmlns:mo="http://schemas.microsoft.com/office/mac/office/2008/main" xmlns:mc="http://schemas.openxmlformats.org/markup-compatibility/2006" xmlns:mv="urn:schemas-microsoft-com:mac:vml" xmlns:o="urn:schemas-microsoft-com:office:office" xmlns:r="http://schemas.openxmlformats.org/officeDocument/2006/relationships" xmlns:m="http://schemas.openxmlformats.org/officeDocument/2006/math" xmlns:v="urn:schemas-microsoft-com:vml" xmlns:wp14="http://schemas.microsoft.com/office/word/2010/wordprocessingDrawing" xmlns:wp="http://schemas.openxmlformats.org/drawingml/2006/wordprocessingDrawing" xmlns:w10="urn:schemas-microsoft-com:office:word" xmlns:w="http://schemas.openxmlformats.org/wordprocessingml/2006/main" xmlns:w14="http://schemas.microsoft.com/office/word/2010/wordml" xmlns:w15="http://schemas.microsoft.com/office/word/2012/wordml" xmlns:wpg="http://schemas.microsoft.com/office/word/2010/wordprocessingGroup" xmlns:wpi="http://schemas.microsoft.com/office/word/2010/wordprocessingInk" xmlns:wne="http://schemas.microsoft.com/office/word/2006/wordml" xmlns:wps="http://schemas.microsoft.com/office/word/2010/wordprocessingShape" mc:Ignorable="w14 w15 wp14">
   <w:endnote w:type="separator" w:id="-1">
     <w:p>
       <w:pPr>
@@ -4574,7 +4611,39 @@
 </file>
 
 <file path=word/footer1.xml><?xml version="1.0" encoding="utf-8"?>
-<w:ftr xmlns:wpc="http://schemas.microsoft.com/office/word/2010/wordprocessingCanvas" xmlns:cx="http://schemas.microsoft.com/office/drawing/2014/chartex" xmlns:cx1="http://schemas.microsoft.com/office/drawing/2015/9/8/chartex" xmlns:cx2="http://schemas.microsoft.com/office/drawing/2015/10/21/chartex" xmlns:cx3="http://schemas.microsoft.com/office/drawing/2016/5/9/chartex" xmlns:cx4="http://schemas.microsoft.com/office/drawing/2016/5/10/chartex" xmlns:cx5="http://schemas.microsoft.com/office/drawing/2016/5/11/chartex" xmlns:cx6="http://schemas.microsoft.com/office/drawing/2016/5/12/chartex" xmlns:cx7="http://schemas.microsoft.com/office/drawing/2016/5/13/chartex" xmlns:cx8="http://schemas.microsoft.com/office/drawing/2016/5/14/chartex" xmlns:mc="http://schemas.openxmlformats.org/markup-compatibility/2006" xmlns:aink="http://schemas.microsoft.com/office/drawing/2016/ink" xmlns:am3d="http://schemas.microsoft.com/office/drawing/2017/model3d" xmlns:o="urn:schemas-microsoft-com:office:office" xmlns:r="http://schemas.openxmlformats.org/officeDocument/2006/relationships" xmlns:m="http://schemas.openxmlformats.org/officeDocument/2006/math" xmlns:v="urn:schemas-microsoft-com:vml" xmlns:wp14="http://schemas.microsoft.com/office/word/2010/wordprocessingDrawing" xmlns:wp="http://schemas.openxmlformats.org/drawingml/2006/wordprocessingDrawing" xmlns:w10="urn:schemas-microsoft-com:office:word" xmlns:w="http://schemas.openxmlformats.org/wordprocessingml/2006/main" xmlns:w14="http://schemas.microsoft.com/office/word/2010/wordml" xmlns:w15="http://schemas.microsoft.com/office/word/2012/wordml" xmlns:w16se="http://schemas.microsoft.com/office/word/2015/wordml/symex" xmlns:wpg="http://schemas.microsoft.com/office/word/2010/wordprocessingGroup" xmlns:wpi="http://schemas.microsoft.com/office/word/2010/wordprocessingInk" xmlns:wne="http://schemas.microsoft.com/office/word/2006/wordml" xmlns:wps="http://schemas.microsoft.com/office/word/2010/wordprocessingShape" mc:Ignorable="w14 w15 w16se wp14">
+<w:ftr xmlns:wpc="http://schemas.microsoft.com/office/word/2010/wordprocessingCanvas" xmlns:mo="http://schemas.microsoft.com/office/mac/office/2008/main" xmlns:mc="http://schemas.openxmlformats.org/markup-compatibility/2006" xmlns:mv="urn:schemas-microsoft-com:mac:vml" xmlns:o="urn:schemas-microsoft-com:office:office" xmlns:r="http://schemas.openxmlformats.org/officeDocument/2006/relationships" xmlns:m="http://schemas.openxmlformats.org/officeDocument/2006/math" xmlns:v="urn:schemas-microsoft-com:vml" xmlns:wp14="http://schemas.microsoft.com/office/word/2010/wordprocessingDrawing" xmlns:wp="http://schemas.openxmlformats.org/drawingml/2006/wordprocessingDrawing" xmlns:w10="urn:schemas-microsoft-com:office:word" xmlns:w="http://schemas.openxmlformats.org/wordprocessingml/2006/main" xmlns:w14="http://schemas.microsoft.com/office/word/2010/wordml" xmlns:w15="http://schemas.microsoft.com/office/word/2012/wordml" xmlns:wpg="http://schemas.microsoft.com/office/word/2010/wordprocessingGroup" xmlns:wpi="http://schemas.microsoft.com/office/word/2010/wordprocessingInk" xmlns:wne="http://schemas.microsoft.com/office/word/2006/wordml" xmlns:wps="http://schemas.microsoft.com/office/word/2010/wordprocessingShape" mc:Ignorable="w14 w15 wp14">
+  <w:p>
+    <w:pPr>
+      <w:pStyle w:val="Footer"/>
+    </w:pPr>
+  </w:p>
+</w:ftr>
+</file>
+
+<file path=word/footer2.xml><?xml version="1.0" encoding="utf-8"?>
+<w:ftr xmlns:wpc="http://schemas.microsoft.com/office/word/2010/wordprocessingCanvas" xmlns:mo="http://schemas.microsoft.com/office/mac/office/2008/main" xmlns:mc="http://schemas.openxmlformats.org/markup-compatibility/2006" xmlns:mv="urn:schemas-microsoft-com:mac:vml" xmlns:o="urn:schemas-microsoft-com:office:office" xmlns:r="http://schemas.openxmlformats.org/officeDocument/2006/relationships" xmlns:m="http://schemas.openxmlformats.org/officeDocument/2006/math" xmlns:v="urn:schemas-microsoft-com:vml" xmlns:wp14="http://schemas.microsoft.com/office/word/2010/wordprocessingDrawing" xmlns:wp="http://schemas.openxmlformats.org/drawingml/2006/wordprocessingDrawing" xmlns:w10="urn:schemas-microsoft-com:office:word" xmlns:w="http://schemas.openxmlformats.org/wordprocessingml/2006/main" xmlns:w14="http://schemas.microsoft.com/office/word/2010/wordml" xmlns:w15="http://schemas.microsoft.com/office/word/2012/wordml" xmlns:wpg="http://schemas.microsoft.com/office/word/2010/wordprocessingGroup" xmlns:wpi="http://schemas.microsoft.com/office/word/2010/wordprocessingInk" xmlns:wne="http://schemas.microsoft.com/office/word/2006/wordml" xmlns:wps="http://schemas.microsoft.com/office/word/2010/wordprocessingShape" mc:Ignorable="w14 w15 wp14">
+  <w:p>
+    <w:pPr>
+      <w:pStyle w:val="Footer"/>
+    </w:pPr>
+    <w:bookmarkStart w:id="0" w:name="_GoBack"/>
+    <w:bookmarkEnd w:id="0"/>
+  </w:p>
+</w:ftr>
+</file>
+
+<file path=word/footer3.xml><?xml version="1.0" encoding="utf-8"?>
+<w:ftr xmlns:wpc="http://schemas.microsoft.com/office/word/2010/wordprocessingCanvas" xmlns:mo="http://schemas.microsoft.com/office/mac/office/2008/main" xmlns:mc="http://schemas.openxmlformats.org/markup-compatibility/2006" xmlns:mv="urn:schemas-microsoft-com:mac:vml" xmlns:o="urn:schemas-microsoft-com:office:office" xmlns:r="http://schemas.openxmlformats.org/officeDocument/2006/relationships" xmlns:m="http://schemas.openxmlformats.org/officeDocument/2006/math" xmlns:v="urn:schemas-microsoft-com:vml" xmlns:wp14="http://schemas.microsoft.com/office/word/2010/wordprocessingDrawing" xmlns:wp="http://schemas.openxmlformats.org/drawingml/2006/wordprocessingDrawing" xmlns:w10="urn:schemas-microsoft-com:office:word" xmlns:w="http://schemas.openxmlformats.org/wordprocessingml/2006/main" xmlns:w14="http://schemas.microsoft.com/office/word/2010/wordml" xmlns:w15="http://schemas.microsoft.com/office/word/2012/wordml" xmlns:wpg="http://schemas.microsoft.com/office/word/2010/wordprocessingGroup" xmlns:wpi="http://schemas.microsoft.com/office/word/2010/wordprocessingInk" xmlns:wne="http://schemas.microsoft.com/office/word/2006/wordml" xmlns:wps="http://schemas.microsoft.com/office/word/2010/wordprocessingShape" mc:Ignorable="w14 w15 wp14">
+  <w:p>
+    <w:pPr>
+      <w:pStyle w:val="Footer"/>
+    </w:pPr>
+  </w:p>
+</w:ftr>
+</file>
+
+<file path=word/footer4.xml><?xml version="1.0" encoding="utf-8"?>
+<w:ftr xmlns:wpc="http://schemas.microsoft.com/office/word/2010/wordprocessingCanvas" xmlns:mo="http://schemas.microsoft.com/office/mac/office/2008/main" xmlns:mc="http://schemas.openxmlformats.org/markup-compatibility/2006" xmlns:mv="urn:schemas-microsoft-com:mac:vml" xmlns:o="urn:schemas-microsoft-com:office:office" xmlns:r="http://schemas.openxmlformats.org/officeDocument/2006/relationships" xmlns:m="http://schemas.openxmlformats.org/officeDocument/2006/math" xmlns:v="urn:schemas-microsoft-com:vml" xmlns:wp14="http://schemas.microsoft.com/office/word/2010/wordprocessingDrawing" xmlns:wp="http://schemas.openxmlformats.org/drawingml/2006/wordprocessingDrawing" xmlns:w10="urn:schemas-microsoft-com:office:word" xmlns:w="http://schemas.openxmlformats.org/wordprocessingml/2006/main" xmlns:w14="http://schemas.microsoft.com/office/word/2010/wordml" xmlns:w15="http://schemas.microsoft.com/office/word/2012/wordml" xmlns:wpg="http://schemas.microsoft.com/office/word/2010/wordprocessingGroup" xmlns:wpi="http://schemas.microsoft.com/office/word/2010/wordprocessingInk" xmlns:wne="http://schemas.microsoft.com/office/word/2006/wordml" xmlns:wps="http://schemas.microsoft.com/office/word/2010/wordprocessingShape" mc:Ignorable="w14 w15 wp14">
   <w:tbl>
     <w:tblPr>
       <w:tblW w:w="0" w:type="auto"/>
@@ -4689,7 +4758,7 @@
               <w:rStyle w:val="PageNumber"/>
               <w:noProof/>
             </w:rPr>
-            <w:t>7</w:t>
+            <w:t>2</w:t>
           </w:r>
           <w:r>
             <w:rPr>
@@ -4710,7 +4779,7 @@
 </file>
 
 <file path=word/footnotes.xml><?xml version="1.0" encoding="utf-8"?>
-<w:footnotes xmlns:wpc="http://schemas.microsoft.com/office/word/2010/wordprocessingCanvas" xmlns:cx="http://schemas.microsoft.com/office/drawing/2014/chartex" xmlns:cx1="http://schemas.microsoft.com/office/drawing/2015/9/8/chartex" xmlns:cx2="http://schemas.microsoft.com/office/drawing/2015/10/21/chartex" xmlns:cx3="http://schemas.microsoft.com/office/drawing/2016/5/9/chartex" xmlns:cx4="http://schemas.microsoft.com/office/drawing/2016/5/10/chartex" xmlns:cx5="http://schemas.microsoft.com/office/drawing/2016/5/11/chartex" xmlns:cx6="http://schemas.microsoft.com/office/drawing/2016/5/12/chartex" xmlns:cx7="http://schemas.microsoft.com/office/drawing/2016/5/13/chartex" xmlns:cx8="http://schemas.microsoft.com/office/drawing/2016/5/14/chartex" xmlns:mc="http://schemas.openxmlformats.org/markup-compatibility/2006" xmlns:aink="http://schemas.microsoft.com/office/drawing/2016/ink" xmlns:am3d="http://schemas.microsoft.com/office/drawing/2017/model3d" xmlns:o="urn:schemas-microsoft-com:office:office" xmlns:r="http://schemas.openxmlformats.org/officeDocument/2006/relationships" xmlns:m="http://schemas.openxmlformats.org/officeDocument/2006/math" xmlns:v="urn:schemas-microsoft-com:vml" xmlns:wp14="http://schemas.microsoft.com/office/word/2010/wordprocessingDrawing" xmlns:wp="http://schemas.openxmlformats.org/drawingml/2006/wordprocessingDrawing" xmlns:w10="urn:schemas-microsoft-com:office:word" xmlns:w="http://schemas.openxmlformats.org/wordprocessingml/2006/main" xmlns:w14="http://schemas.microsoft.com/office/word/2010/wordml" xmlns:w15="http://schemas.microsoft.com/office/word/2012/wordml" xmlns:w16se="http://schemas.microsoft.com/office/word/2015/wordml/symex" xmlns:wpg="http://schemas.microsoft.com/office/word/2010/wordprocessingGroup" xmlns:wpi="http://schemas.microsoft.com/office/word/2010/wordprocessingInk" xmlns:wne="http://schemas.microsoft.com/office/word/2006/wordml" xmlns:wps="http://schemas.microsoft.com/office/word/2010/wordprocessingShape" mc:Ignorable="w14 w15 w16se wp14">
+<w:footnotes xmlns:wpc="http://schemas.microsoft.com/office/word/2010/wordprocessingCanvas" xmlns:mo="http://schemas.microsoft.com/office/mac/office/2008/main" xmlns:mc="http://schemas.openxmlformats.org/markup-compatibility/2006" xmlns:mv="urn:schemas-microsoft-com:mac:vml" xmlns:o="urn:schemas-microsoft-com:office:office" xmlns:r="http://schemas.openxmlformats.org/officeDocument/2006/relationships" xmlns:m="http://schemas.openxmlformats.org/officeDocument/2006/math" xmlns:v="urn:schemas-microsoft-com:vml" xmlns:wp14="http://schemas.microsoft.com/office/word/2010/wordprocessingDrawing" xmlns:wp="http://schemas.openxmlformats.org/drawingml/2006/wordprocessingDrawing" xmlns:w10="urn:schemas-microsoft-com:office:word" xmlns:w="http://schemas.openxmlformats.org/wordprocessingml/2006/main" xmlns:w14="http://schemas.microsoft.com/office/word/2010/wordml" xmlns:w15="http://schemas.microsoft.com/office/word/2012/wordml" xmlns:wpg="http://schemas.microsoft.com/office/word/2010/wordprocessingGroup" xmlns:wpi="http://schemas.microsoft.com/office/word/2010/wordprocessingInk" xmlns:wne="http://schemas.microsoft.com/office/word/2006/wordml" xmlns:wps="http://schemas.microsoft.com/office/word/2010/wordprocessingShape" mc:Ignorable="w14 w15 wp14">
   <w:footnote w:type="separator" w:id="-1">
     <w:p>
       <w:pPr>
@@ -4735,7 +4804,17 @@
 </file>
 
 <file path=word/header1.xml><?xml version="1.0" encoding="utf-8"?>
-<w:hdr xmlns:wpc="http://schemas.microsoft.com/office/word/2010/wordprocessingCanvas" xmlns:cx="http://schemas.microsoft.com/office/drawing/2014/chartex" xmlns:cx1="http://schemas.microsoft.com/office/drawing/2015/9/8/chartex" xmlns:cx2="http://schemas.microsoft.com/office/drawing/2015/10/21/chartex" xmlns:cx3="http://schemas.microsoft.com/office/drawing/2016/5/9/chartex" xmlns:cx4="http://schemas.microsoft.com/office/drawing/2016/5/10/chartex" xmlns:cx5="http://schemas.microsoft.com/office/drawing/2016/5/11/chartex" xmlns:cx6="http://schemas.microsoft.com/office/drawing/2016/5/12/chartex" xmlns:cx7="http://schemas.microsoft.com/office/drawing/2016/5/13/chartex" xmlns:cx8="http://schemas.microsoft.com/office/drawing/2016/5/14/chartex" xmlns:mc="http://schemas.openxmlformats.org/markup-compatibility/2006" xmlns:aink="http://schemas.microsoft.com/office/drawing/2016/ink" xmlns:am3d="http://schemas.microsoft.com/office/drawing/2017/model3d" xmlns:o="urn:schemas-microsoft-com:office:office" xmlns:r="http://schemas.openxmlformats.org/officeDocument/2006/relationships" xmlns:m="http://schemas.openxmlformats.org/officeDocument/2006/math" xmlns:v="urn:schemas-microsoft-com:vml" xmlns:wp14="http://schemas.microsoft.com/office/word/2010/wordprocessingDrawing" xmlns:wp="http://schemas.openxmlformats.org/drawingml/2006/wordprocessingDrawing" xmlns:w10="urn:schemas-microsoft-com:office:word" xmlns:w="http://schemas.openxmlformats.org/wordprocessingml/2006/main" xmlns:w14="http://schemas.microsoft.com/office/word/2010/wordml" xmlns:w15="http://schemas.microsoft.com/office/word/2012/wordml" xmlns:w16se="http://schemas.microsoft.com/office/word/2015/wordml/symex" xmlns:wpg="http://schemas.microsoft.com/office/word/2010/wordprocessingGroup" xmlns:wpi="http://schemas.microsoft.com/office/word/2010/wordprocessingInk" xmlns:wne="http://schemas.microsoft.com/office/word/2006/wordml" xmlns:wps="http://schemas.microsoft.com/office/word/2010/wordprocessingShape" mc:Ignorable="w14 w15 w16se wp14">
+<w:hdr xmlns:wpc="http://schemas.microsoft.com/office/word/2010/wordprocessingCanvas" xmlns:mo="http://schemas.microsoft.com/office/mac/office/2008/main" xmlns:mc="http://schemas.openxmlformats.org/markup-compatibility/2006" xmlns:mv="urn:schemas-microsoft-com:mac:vml" xmlns:o="urn:schemas-microsoft-com:office:office" xmlns:r="http://schemas.openxmlformats.org/officeDocument/2006/relationships" xmlns:m="http://schemas.openxmlformats.org/officeDocument/2006/math" xmlns:v="urn:schemas-microsoft-com:vml" xmlns:wp14="http://schemas.microsoft.com/office/word/2010/wordprocessingDrawing" xmlns:wp="http://schemas.openxmlformats.org/drawingml/2006/wordprocessingDrawing" xmlns:w10="urn:schemas-microsoft-com:office:word" xmlns:w="http://schemas.openxmlformats.org/wordprocessingml/2006/main" xmlns:w14="http://schemas.microsoft.com/office/word/2010/wordml" xmlns:w15="http://schemas.microsoft.com/office/word/2012/wordml" xmlns:wpg="http://schemas.microsoft.com/office/word/2010/wordprocessingGroup" xmlns:wpi="http://schemas.microsoft.com/office/word/2010/wordprocessingInk" xmlns:wne="http://schemas.microsoft.com/office/word/2006/wordml" xmlns:wps="http://schemas.microsoft.com/office/word/2010/wordprocessingShape" mc:Ignorable="w14 w15 wp14">
+  <w:p>
+    <w:pPr>
+      <w:pStyle w:val="Header"/>
+    </w:pPr>
+  </w:p>
+</w:hdr>
+</file>
+
+<file path=word/header2.xml><?xml version="1.0" encoding="utf-8"?>
+<w:hdr xmlns:wpc="http://schemas.microsoft.com/office/word/2010/wordprocessingCanvas" xmlns:mo="http://schemas.microsoft.com/office/mac/office/2008/main" xmlns:mc="http://schemas.openxmlformats.org/markup-compatibility/2006" xmlns:mv="urn:schemas-microsoft-com:mac:vml" xmlns:o="urn:schemas-microsoft-com:office:office" xmlns:r="http://schemas.openxmlformats.org/officeDocument/2006/relationships" xmlns:m="http://schemas.openxmlformats.org/officeDocument/2006/math" xmlns:v="urn:schemas-microsoft-com:vml" xmlns:wp14="http://schemas.microsoft.com/office/word/2010/wordprocessingDrawing" xmlns:wp="http://schemas.openxmlformats.org/drawingml/2006/wordprocessingDrawing" xmlns:w10="urn:schemas-microsoft-com:office:word" xmlns:w="http://schemas.openxmlformats.org/wordprocessingml/2006/main" xmlns:w14="http://schemas.microsoft.com/office/word/2010/wordml" xmlns:w15="http://schemas.microsoft.com/office/word/2012/wordml" xmlns:wpg="http://schemas.microsoft.com/office/word/2010/wordprocessingGroup" xmlns:wpi="http://schemas.microsoft.com/office/word/2010/wordprocessingInk" xmlns:wne="http://schemas.microsoft.com/office/word/2006/wordml" xmlns:wps="http://schemas.microsoft.com/office/word/2010/wordprocessingShape" mc:Ignorable="w14 w15 wp14">
   <w:p>
     <w:pPr>
       <w:rPr>
@@ -4825,8 +4904,18 @@
 </w:hdr>
 </file>
 
-<file path=word/header2.xml><?xml version="1.0" encoding="utf-8"?>
-<w:hdr xmlns:wpc="http://schemas.microsoft.com/office/word/2010/wordprocessingCanvas" xmlns:cx="http://schemas.microsoft.com/office/drawing/2014/chartex" xmlns:cx1="http://schemas.microsoft.com/office/drawing/2015/9/8/chartex" xmlns:cx2="http://schemas.microsoft.com/office/drawing/2015/10/21/chartex" xmlns:cx3="http://schemas.microsoft.com/office/drawing/2016/5/9/chartex" xmlns:cx4="http://schemas.microsoft.com/office/drawing/2016/5/10/chartex" xmlns:cx5="http://schemas.microsoft.com/office/drawing/2016/5/11/chartex" xmlns:cx6="http://schemas.microsoft.com/office/drawing/2016/5/12/chartex" xmlns:cx7="http://schemas.microsoft.com/office/drawing/2016/5/13/chartex" xmlns:cx8="http://schemas.microsoft.com/office/drawing/2016/5/14/chartex" xmlns:mc="http://schemas.openxmlformats.org/markup-compatibility/2006" xmlns:aink="http://schemas.microsoft.com/office/drawing/2016/ink" xmlns:am3d="http://schemas.microsoft.com/office/drawing/2017/model3d" xmlns:o="urn:schemas-microsoft-com:office:office" xmlns:r="http://schemas.openxmlformats.org/officeDocument/2006/relationships" xmlns:m="http://schemas.openxmlformats.org/officeDocument/2006/math" xmlns:v="urn:schemas-microsoft-com:vml" xmlns:wp14="http://schemas.microsoft.com/office/word/2010/wordprocessingDrawing" xmlns:wp="http://schemas.openxmlformats.org/drawingml/2006/wordprocessingDrawing" xmlns:w10="urn:schemas-microsoft-com:office:word" xmlns:w="http://schemas.openxmlformats.org/wordprocessingml/2006/main" xmlns:w14="http://schemas.microsoft.com/office/word/2010/wordml" xmlns:w15="http://schemas.microsoft.com/office/word/2012/wordml" xmlns:w16se="http://schemas.microsoft.com/office/word/2015/wordml/symex" xmlns:wpg="http://schemas.microsoft.com/office/word/2010/wordprocessingGroup" xmlns:wpi="http://schemas.microsoft.com/office/word/2010/wordprocessingInk" xmlns:wne="http://schemas.microsoft.com/office/word/2006/wordml" xmlns:wps="http://schemas.microsoft.com/office/word/2010/wordprocessingShape" mc:Ignorable="w14 w15 w16se wp14">
+<file path=word/header3.xml><?xml version="1.0" encoding="utf-8"?>
+<w:hdr xmlns:wpc="http://schemas.microsoft.com/office/word/2010/wordprocessingCanvas" xmlns:mo="http://schemas.microsoft.com/office/mac/office/2008/main" xmlns:mc="http://schemas.openxmlformats.org/markup-compatibility/2006" xmlns:mv="urn:schemas-microsoft-com:mac:vml" xmlns:o="urn:schemas-microsoft-com:office:office" xmlns:r="http://schemas.openxmlformats.org/officeDocument/2006/relationships" xmlns:m="http://schemas.openxmlformats.org/officeDocument/2006/math" xmlns:v="urn:schemas-microsoft-com:vml" xmlns:wp14="http://schemas.microsoft.com/office/word/2010/wordprocessingDrawing" xmlns:wp="http://schemas.openxmlformats.org/drawingml/2006/wordprocessingDrawing" xmlns:w10="urn:schemas-microsoft-com:office:word" xmlns:w="http://schemas.openxmlformats.org/wordprocessingml/2006/main" xmlns:w14="http://schemas.microsoft.com/office/word/2010/wordml" xmlns:w15="http://schemas.microsoft.com/office/word/2012/wordml" xmlns:wpg="http://schemas.microsoft.com/office/word/2010/wordprocessingGroup" xmlns:wpi="http://schemas.microsoft.com/office/word/2010/wordprocessingInk" xmlns:wne="http://schemas.microsoft.com/office/word/2006/wordml" xmlns:wps="http://schemas.microsoft.com/office/word/2010/wordprocessingShape" mc:Ignorable="w14 w15 wp14">
+  <w:p>
+    <w:pPr>
+      <w:pStyle w:val="Header"/>
+    </w:pPr>
+  </w:p>
+</w:hdr>
+</file>
+
+<file path=word/header4.xml><?xml version="1.0" encoding="utf-8"?>
+<w:hdr xmlns:wpc="http://schemas.microsoft.com/office/word/2010/wordprocessingCanvas" xmlns:mo="http://schemas.microsoft.com/office/mac/office/2008/main" xmlns:mc="http://schemas.openxmlformats.org/markup-compatibility/2006" xmlns:mv="urn:schemas-microsoft-com:mac:vml" xmlns:o="urn:schemas-microsoft-com:office:office" xmlns:r="http://schemas.openxmlformats.org/officeDocument/2006/relationships" xmlns:m="http://schemas.openxmlformats.org/officeDocument/2006/math" xmlns:v="urn:schemas-microsoft-com:vml" xmlns:wp14="http://schemas.microsoft.com/office/word/2010/wordprocessingDrawing" xmlns:wp="http://schemas.openxmlformats.org/drawingml/2006/wordprocessingDrawing" xmlns:w10="urn:schemas-microsoft-com:office:word" xmlns:w="http://schemas.openxmlformats.org/wordprocessingml/2006/main" xmlns:w14="http://schemas.microsoft.com/office/word/2010/wordml" xmlns:w15="http://schemas.microsoft.com/office/word/2012/wordml" xmlns:wpg="http://schemas.microsoft.com/office/word/2010/wordprocessingGroup" xmlns:wpi="http://schemas.microsoft.com/office/word/2010/wordprocessingInk" xmlns:wne="http://schemas.microsoft.com/office/word/2006/wordml" xmlns:wps="http://schemas.microsoft.com/office/word/2010/wordprocessingShape" mc:Ignorable="w14 w15 wp14">
   <w:tbl>
     <w:tblPr>
       <w:tblW w:w="0" w:type="auto"/>
@@ -4870,13 +4959,18 @@
             <w:fldChar w:fldCharType="separate"/>
           </w:r>
           <w:r>
-            <w:t>&lt;Project Name&gt;</w:t>
-          </w:r>
-          <w:r>
             <w:rPr>
               <w:i/>
             </w:rPr>
             <w:fldChar w:fldCharType="end"/>
+          </w:r>
+          <w:proofErr w:type="spellStart"/>
+          <w:r>
+            <w:t>Marcotte</w:t>
+          </w:r>
+          <w:proofErr w:type="spellEnd"/>
+          <w:r>
+            <w:t xml:space="preserve"> Physiotherapy</w:t>
           </w:r>
         </w:p>
       </w:tc>
@@ -4904,11 +4998,21 @@
           <w:tcW w:w="6379" w:type="dxa"/>
         </w:tcPr>
         <w:p>
-          <w:fldSimple w:instr=" TITLE  \* MERGEFORMAT ">
-            <w:r>
-              <w:t>Modern Software Requirements Specification</w:t>
-            </w:r>
-          </w:fldSimple>
+          <w:r>
+            <w:fldChar w:fldCharType="begin"/>
+          </w:r>
+          <w:r>
+            <w:instrText xml:space="preserve"> TITLE  \* MERGEFORMAT </w:instrText>
+          </w:r>
+          <w:r>
+            <w:fldChar w:fldCharType="separate"/>
+          </w:r>
+          <w:r>
+            <w:t>Modern Software Requirements Specification</w:t>
+          </w:r>
+          <w:r>
+            <w:fldChar w:fldCharType="end"/>
+          </w:r>
         </w:p>
       </w:tc>
       <w:tc>
@@ -4961,8 +5065,8 @@
 </file>
 
 <file path=word/numbering.xml><?xml version="1.0" encoding="utf-8"?>
-<w:numbering xmlns:wpc="http://schemas.microsoft.com/office/word/2010/wordprocessingCanvas" xmlns:cx="http://schemas.microsoft.com/office/drawing/2014/chartex" xmlns:cx1="http://schemas.microsoft.com/office/drawing/2015/9/8/chartex" xmlns:cx2="http://schemas.microsoft.com/office/drawing/2015/10/21/chartex" xmlns:cx3="http://schemas.microsoft.com/office/drawing/2016/5/9/chartex" xmlns:cx4="http://schemas.microsoft.com/office/drawing/2016/5/10/chartex" xmlns:cx5="http://schemas.microsoft.com/office/drawing/2016/5/11/chartex" xmlns:cx6="http://schemas.microsoft.com/office/drawing/2016/5/12/chartex" xmlns:cx7="http://schemas.microsoft.com/office/drawing/2016/5/13/chartex" xmlns:cx8="http://schemas.microsoft.com/office/drawing/2016/5/14/chartex" xmlns:mc="http://schemas.openxmlformats.org/markup-compatibility/2006" xmlns:aink="http://schemas.microsoft.com/office/drawing/2016/ink" xmlns:am3d="http://schemas.microsoft.com/office/drawing/2017/model3d" xmlns:o="urn:schemas-microsoft-com:office:office" xmlns:r="http://schemas.openxmlformats.org/officeDocument/2006/relationships" xmlns:m="http://schemas.openxmlformats.org/officeDocument/2006/math" xmlns:v="urn:schemas-microsoft-com:vml" xmlns:wp14="http://schemas.microsoft.com/office/word/2010/wordprocessingDrawing" xmlns:wp="http://schemas.openxmlformats.org/drawingml/2006/wordprocessingDrawing" xmlns:w10="urn:schemas-microsoft-com:office:word" xmlns:w="http://schemas.openxmlformats.org/wordprocessingml/2006/main" xmlns:w14="http://schemas.microsoft.com/office/word/2010/wordml" xmlns:w15="http://schemas.microsoft.com/office/word/2012/wordml" xmlns:w16se="http://schemas.microsoft.com/office/word/2015/wordml/symex" xmlns:wpg="http://schemas.microsoft.com/office/word/2010/wordprocessingGroup" xmlns:wpi="http://schemas.microsoft.com/office/word/2010/wordprocessingInk" xmlns:wne="http://schemas.microsoft.com/office/word/2006/wordml" xmlns:wps="http://schemas.microsoft.com/office/word/2010/wordprocessingShape" mc:Ignorable="w14 w15 w16se wp14">
-  <w:abstractNum w:abstractNumId="0" w15:restartNumberingAfterBreak="0">
+<w:numbering xmlns:wpc="http://schemas.microsoft.com/office/word/2010/wordprocessingCanvas" xmlns:mo="http://schemas.microsoft.com/office/mac/office/2008/main" xmlns:mc="http://schemas.openxmlformats.org/markup-compatibility/2006" xmlns:mv="urn:schemas-microsoft-com:mac:vml" xmlns:o="urn:schemas-microsoft-com:office:office" xmlns:r="http://schemas.openxmlformats.org/officeDocument/2006/relationships" xmlns:m="http://schemas.openxmlformats.org/officeDocument/2006/math" xmlns:v="urn:schemas-microsoft-com:vml" xmlns:wp14="http://schemas.microsoft.com/office/word/2010/wordprocessingDrawing" xmlns:wp="http://schemas.openxmlformats.org/drawingml/2006/wordprocessingDrawing" xmlns:w10="urn:schemas-microsoft-com:office:word" xmlns:w="http://schemas.openxmlformats.org/wordprocessingml/2006/main" xmlns:w14="http://schemas.microsoft.com/office/word/2010/wordml" xmlns:w15="http://schemas.microsoft.com/office/word/2012/wordml" xmlns:wpg="http://schemas.microsoft.com/office/word/2010/wordprocessingGroup" xmlns:wpi="http://schemas.microsoft.com/office/word/2010/wordprocessingInk" xmlns:wne="http://schemas.microsoft.com/office/word/2006/wordml" xmlns:wps="http://schemas.microsoft.com/office/word/2010/wordprocessingShape" mc:Ignorable="w14 w15 wp14">
+  <w:abstractNum w:abstractNumId="0">
     <w:nsid w:val="FFFFFFFB"/>
     <w:multiLevelType w:val="multilevel"/>
     <w:tmpl w:val="FFFFFFFF"/>
@@ -5039,7 +5143,7 @@
       <w:lvlJc w:val="left"/>
     </w:lvl>
   </w:abstractNum>
-  <w:abstractNum w:abstractNumId="1" w15:restartNumberingAfterBreak="0">
+  <w:abstractNum w:abstractNumId="1">
     <w:nsid w:val="FFFFFFFE"/>
     <w:multiLevelType w:val="singleLevel"/>
     <w:tmpl w:val="FFFFFFFF"/>
@@ -5049,7 +5153,7 @@
       <w:lvlJc w:val="left"/>
     </w:lvl>
   </w:abstractNum>
-  <w:abstractNum w:abstractNumId="2" w15:restartNumberingAfterBreak="0">
+  <w:abstractNum w:abstractNumId="2">
     <w:nsid w:val="21723B0A"/>
     <w:multiLevelType w:val="hybridMultilevel"/>
     <w:tmpl w:val="471C88D2"/>
@@ -5189,7 +5293,7 @@
       </w:rPr>
     </w:lvl>
   </w:abstractNum>
-  <w:abstractNum w:abstractNumId="3" w15:restartNumberingAfterBreak="0">
+  <w:abstractNum w:abstractNumId="3">
     <w:nsid w:val="28F91FD9"/>
     <w:multiLevelType w:val="hybridMultilevel"/>
     <w:tmpl w:val="E2EE5EFA"/>
@@ -5369,7 +5473,7 @@
 </file>
 
 <file path=word/styles.xml><?xml version="1.0" encoding="utf-8"?>
-<w:styles xmlns:mc="http://schemas.openxmlformats.org/markup-compatibility/2006" xmlns:r="http://schemas.openxmlformats.org/officeDocument/2006/relationships" xmlns:w="http://schemas.openxmlformats.org/wordprocessingml/2006/main" xmlns:w14="http://schemas.microsoft.com/office/word/2010/wordml" xmlns:w15="http://schemas.microsoft.com/office/word/2012/wordml" xmlns:w16se="http://schemas.microsoft.com/office/word/2015/wordml/symex" mc:Ignorable="w14 w15 w16se">
+<w:styles xmlns:mc="http://schemas.openxmlformats.org/markup-compatibility/2006" xmlns:r="http://schemas.openxmlformats.org/officeDocument/2006/relationships" xmlns:w="http://schemas.openxmlformats.org/wordprocessingml/2006/main" xmlns:w14="http://schemas.microsoft.com/office/word/2010/wordml" xmlns:w15="http://schemas.microsoft.com/office/word/2012/wordml" mc:Ignorable="w14 w15">
   <w:docDefaults>
     <w:rPrDefault>
       <w:rPr>
@@ -5379,7 +5483,7 @@
     </w:rPrDefault>
     <w:pPrDefault/>
   </w:docDefaults>
-  <w:latentStyles w:defLockedState="0" w:defUIPriority="99" w:defSemiHidden="0" w:defUnhideWhenUsed="0" w:defQFormat="0" w:count="375">
+  <w:latentStyles w:defLockedState="0" w:defUIPriority="99" w:defSemiHidden="0" w:defUnhideWhenUsed="0" w:defQFormat="0" w:count="382">
     <w:lsdException w:name="Normal" w:uiPriority="0" w:qFormat="1"/>
     <w:lsdException w:name="heading 1" w:uiPriority="9" w:qFormat="1"/>
     <w:lsdException w:name="heading 2" w:uiPriority="9" w:qFormat="1"/>
@@ -5753,8 +5857,6 @@
     <w:lsdException w:name="List Table 7 Colorful Accent 6" w:uiPriority="52"/>
     <w:lsdException w:name="Mention" w:semiHidden="1" w:unhideWhenUsed="1"/>
     <w:lsdException w:name="Smart Hyperlink" w:semiHidden="1" w:unhideWhenUsed="1"/>
-    <w:lsdException w:name="Hashtag" w:semiHidden="1" w:unhideWhenUsed="1"/>
-    <w:lsdException w:name="Unresolved Mention" w:semiHidden="1" w:unhideWhenUsed="1"/>
   </w:latentStyles>
   <w:style w:type="paragraph" w:default="1" w:styleId="Normal">
     <w:name w:val="Normal"/>

</xml_diff>

<commit_message>
Added section 2.1.1 Introduction
</commit_message>
<xml_diff>
--- a/Modern Software Requirements Specification SRS.docx
+++ b/Modern Software Requirements Specification SRS.docx
@@ -7,26 +7,11 @@
         <w:pStyle w:val="Title"/>
         <w:jc w:val="right"/>
       </w:pPr>
-      <w:r>
-        <w:fldChar w:fldCharType="begin"/>
-      </w:r>
-      <w:r>
-        <w:instrText xml:space="preserve"> SUBJECT  \* MERGEFORMAT </w:instrText>
-      </w:r>
-      <w:r>
-        <w:fldChar w:fldCharType="separate"/>
-      </w:r>
-      <w:proofErr w:type="spellStart"/>
-      <w:r>
-        <w:t>Ademidun</w:t>
-      </w:r>
-      <w:proofErr w:type="spellEnd"/>
-      <w:r>
-        <w:t xml:space="preserve"> Hart &amp; Co</w:t>
-      </w:r>
-      <w:r>
-        <w:fldChar w:fldCharType="end"/>
-      </w:r>
+      <w:fldSimple w:instr=" SUBJECT  \* MERGEFORMAT ">
+        <w:r>
+          <w:t>Ademidun Hart &amp; Co</w:t>
+        </w:r>
+      </w:fldSimple>
       <w:r>
         <w:t>.</w:t>
       </w:r>
@@ -36,21 +21,11 @@
         <w:pStyle w:val="Title"/>
         <w:jc w:val="right"/>
       </w:pPr>
-      <w:r>
-        <w:fldChar w:fldCharType="begin"/>
-      </w:r>
-      <w:r>
-        <w:instrText xml:space="preserve"> TITLE  \* MERGEFORMAT </w:instrText>
-      </w:r>
-      <w:r>
-        <w:fldChar w:fldCharType="separate"/>
-      </w:r>
-      <w:r>
-        <w:t>Modern Software Requirements Specification</w:t>
-      </w:r>
-      <w:r>
-        <w:fldChar w:fldCharType="end"/>
-      </w:r>
+      <w:fldSimple w:instr=" TITLE  \* MERGEFORMAT ">
+        <w:r>
+          <w:t>Modern Software Requirements Specification</w:t>
+        </w:r>
+      </w:fldSimple>
     </w:p>
     <w:p>
       <w:pPr>
@@ -60,11 +35,9 @@
       <w:r>
         <w:t xml:space="preserve">For </w:t>
       </w:r>
-      <w:proofErr w:type="spellStart"/>
       <w:r>
         <w:t>Self Start</w:t>
       </w:r>
-      <w:proofErr w:type="spellEnd"/>
       <w:r>
         <w:t xml:space="preserve"> System</w:t>
       </w:r>
@@ -107,15 +80,7 @@
         <w:pStyle w:val="InfoBlue"/>
       </w:pPr>
       <w:r>
-        <w:t>[Note:  Text enclosed in square brackets and displayed in blue italics (style=</w:t>
-      </w:r>
-      <w:proofErr w:type="spellStart"/>
-      <w:r>
-        <w:t>InfoBlue</w:t>
-      </w:r>
-      <w:proofErr w:type="spellEnd"/>
-      <w:r>
-        <w:t xml:space="preserve">) is included to provide guidance to the author and should be deleted before publishing the document. A paragraph entered following this style will automatically be set to normal (style=Body Text).]     </w:t>
+        <w:t xml:space="preserve">[Note:  Text enclosed in square brackets and displayed in blue italics (style=InfoBlue) is included to provide guidance to the author and should be deleted before publishing the document. A paragraph entered following this style will automatically be set to normal (style=Body Text).]     </w:t>
       </w:r>
     </w:p>
     <w:p>
@@ -161,23 +126,7 @@
         </w:r>
       </w:hyperlink>
       <w:r>
-        <w:t xml:space="preserve"> \</w:t>
-      </w:r>
-      <w:proofErr w:type="spellStart"/>
-      <w:r>
-        <w:t>program</w:t>
-      </w:r>
-      <w:proofErr w:type="spellEnd"/>
-      <w:r>
-        <w:t xml:space="preserve"> files\Rational\ </w:t>
-      </w:r>
-      <w:proofErr w:type="spellStart"/>
-      <w:r>
-        <w:t>RequisitePro</w:t>
-      </w:r>
-      <w:proofErr w:type="spellEnd"/>
-      <w:r>
-        <w:t>\Outlines\ rup_srs.dot.]</w:t>
+        <w:t xml:space="preserve"> \program files\Rational\ RequisitePro\Outlines\ rup_srs.dot.]</w:t>
       </w:r>
     </w:p>
     <w:p>
@@ -321,23 +270,7 @@
               <w:pStyle w:val="Tabletext"/>
             </w:pPr>
             <w:r>
-              <w:t>&lt;</w:t>
-            </w:r>
-            <w:proofErr w:type="spellStart"/>
-            <w:r>
-              <w:t>dd</w:t>
-            </w:r>
-            <w:proofErr w:type="spellEnd"/>
-            <w:r>
-              <w:t>/mmm/</w:t>
-            </w:r>
-            <w:proofErr w:type="spellStart"/>
-            <w:r>
-              <w:t>yy</w:t>
-            </w:r>
-            <w:proofErr w:type="spellEnd"/>
-            <w:r>
-              <w:t>&gt;</w:t>
+              <w:t>&lt;dd/mmm/yy&gt;</w:t>
             </w:r>
           </w:p>
         </w:tc>
@@ -350,15 +283,7 @@
               <w:pStyle w:val="Tabletext"/>
             </w:pPr>
             <w:r>
-              <w:t>&lt;</w:t>
-            </w:r>
-            <w:proofErr w:type="spellStart"/>
-            <w:r>
-              <w:t>x.x</w:t>
-            </w:r>
-            <w:proofErr w:type="spellEnd"/>
-            <w:r>
-              <w:t>&gt;</w:t>
+              <w:t>&lt;x.x&gt;</w:t>
             </w:r>
           </w:p>
         </w:tc>
@@ -3317,22 +3242,11 @@
       <w:r>
         <w:br w:type="page"/>
       </w:r>
-      <w:r>
-        <w:lastRenderedPageBreak/>
-        <w:fldChar w:fldCharType="begin"/>
-      </w:r>
-      <w:r>
-        <w:instrText xml:space="preserve"> TITLE  \* MERGEFORMAT </w:instrText>
-      </w:r>
-      <w:r>
-        <w:fldChar w:fldCharType="separate"/>
-      </w:r>
-      <w:r>
-        <w:t>Modern Software Requirements Specification</w:t>
-      </w:r>
-      <w:r>
-        <w:fldChar w:fldCharType="end"/>
-      </w:r>
+      <w:fldSimple w:instr=" TITLE  \* MERGEFORMAT ">
+        <w:r>
+          <w:t>Modern Software Requirements Specification</w:t>
+        </w:r>
+      </w:fldSimple>
       <w:r>
         <w:t xml:space="preserve"> </w:t>
       </w:r>
@@ -3341,205 +3255,275 @@
       <w:pPr>
         <w:pStyle w:val="Heading1"/>
       </w:pPr>
-      <w:bookmarkStart w:id="1" w:name="_Toc455818116"/>
-      <w:bookmarkStart w:id="2" w:name="_Toc465558691"/>
+      <w:bookmarkStart w:id="0" w:name="_Toc455818116"/>
+      <w:bookmarkStart w:id="1" w:name="_Toc465558691"/>
       <w:r>
         <w:t>Introduction</w:t>
       </w:r>
+      <w:bookmarkEnd w:id="0"/>
       <w:bookmarkEnd w:id="1"/>
+    </w:p>
+    <w:p>
+      <w:pPr>
+        <w:pStyle w:val="InfoBlue"/>
+      </w:pPr>
+      <w:r>
+        <w:t>[The introduction of the Modern SRS should provide an overview of the entire Modern SRS. It should include the purpose, scope, definitions, acronyms, abbreviations, references and overview of the Modern SRS.]</w:t>
+      </w:r>
+    </w:p>
+    <w:p>
+      <w:pPr>
+        <w:pStyle w:val="Heading2"/>
+      </w:pPr>
+      <w:bookmarkStart w:id="2" w:name="_Toc455818117"/>
+      <w:bookmarkStart w:id="3" w:name="_Toc465558692"/>
+      <w:r>
+        <w:t>Purpose</w:t>
+      </w:r>
       <w:bookmarkEnd w:id="2"/>
+      <w:bookmarkEnd w:id="3"/>
     </w:p>
     <w:p>
       <w:pPr>
         <w:pStyle w:val="InfoBlue"/>
       </w:pPr>
       <w:r>
-        <w:t>[The introduction of the Modern SRS should provide an overview of the entire Modern SRS. It should include the purpose, scope, definitions, acronyms, abbreviations, references and overview of the Modern SRS.]</w:t>
+        <w:t>[Specify the purpose of this Modern SRS. The Modern SRS should fully describe the external behavior of the application or subsystem identified. It also describes nonfunctional requirements, design constraints and other factors necessary to provide a complete and comprehensive description of the requirements for the software.]</w:t>
       </w:r>
     </w:p>
     <w:p>
       <w:pPr>
         <w:pStyle w:val="Heading2"/>
       </w:pPr>
-      <w:bookmarkStart w:id="3" w:name="_Toc455818117"/>
-      <w:bookmarkStart w:id="4" w:name="_Toc465558692"/>
-      <w:r>
-        <w:t>Purpose</w:t>
-      </w:r>
-      <w:bookmarkEnd w:id="3"/>
+      <w:bookmarkStart w:id="4" w:name="_Toc455818118"/>
+      <w:bookmarkStart w:id="5" w:name="_Toc465558693"/>
+      <w:r>
+        <w:t>Scope</w:t>
+      </w:r>
       <w:bookmarkEnd w:id="4"/>
+      <w:bookmarkEnd w:id="5"/>
     </w:p>
     <w:p>
       <w:pPr>
         <w:pStyle w:val="InfoBlue"/>
       </w:pPr>
       <w:r>
-        <w:t>[Specify the purpose of this Modern SRS. The Modern SRS should fully describe the external behavior of the application or subsystem identified. It also describes nonfunctional requirements, design constraints and other factors necessary to provide a complete and comprehensive description of the requirements for the software.]</w:t>
+        <w:t>[A brief description of the software application that the Modern SRS applies to; the feature or other subsystem grouping; what Use Case model(s) it is associated with, and anything else that is affected or influenced by this document.]</w:t>
       </w:r>
     </w:p>
     <w:p>
       <w:pPr>
         <w:pStyle w:val="Heading2"/>
       </w:pPr>
-      <w:bookmarkStart w:id="5" w:name="_Toc455818118"/>
-      <w:bookmarkStart w:id="6" w:name="_Toc465558693"/>
-      <w:r>
-        <w:t>Scope</w:t>
-      </w:r>
-      <w:bookmarkEnd w:id="5"/>
+      <w:bookmarkStart w:id="6" w:name="_Toc455818119"/>
+      <w:bookmarkStart w:id="7" w:name="_Toc465558694"/>
+      <w:r>
+        <w:t>Definitions, Acronyms and Abbreviations</w:t>
+      </w:r>
       <w:bookmarkEnd w:id="6"/>
+      <w:bookmarkEnd w:id="7"/>
     </w:p>
     <w:p>
       <w:pPr>
         <w:pStyle w:val="InfoBlue"/>
       </w:pPr>
       <w:r>
-        <w:t>[A brief description of the software application that the Modern SRS applies to; the feature or other subsystem grouping; what Use Case model(s) it is associated with, and anything else that is affected or influenced by this document.]</w:t>
+        <w:t>[This subsection should provide the definitions of all terms, acronyms, and abbreviations required to interpret properly the Modern SRS.  This information may be provided by reference to the project Glossary.]</w:t>
       </w:r>
     </w:p>
     <w:p>
       <w:pPr>
         <w:pStyle w:val="Heading2"/>
       </w:pPr>
-      <w:bookmarkStart w:id="7" w:name="_Toc455818119"/>
-      <w:bookmarkStart w:id="8" w:name="_Toc465558694"/>
-      <w:r>
-        <w:t>Definitions, Acronyms and Abbreviations</w:t>
-      </w:r>
-      <w:bookmarkEnd w:id="7"/>
+      <w:bookmarkStart w:id="8" w:name="_Toc455818120"/>
+      <w:bookmarkStart w:id="9" w:name="_Toc465558695"/>
+      <w:r>
+        <w:t>References</w:t>
+      </w:r>
       <w:bookmarkEnd w:id="8"/>
+      <w:bookmarkEnd w:id="9"/>
     </w:p>
     <w:p>
       <w:pPr>
         <w:pStyle w:val="InfoBlue"/>
       </w:pPr>
       <w:r>
-        <w:t>[This subsection should provide the definitions of all terms, acronyms, and abbreviations required to interpret properly the Modern SRS.  This information may be provided by reference to the project Glossary.]</w:t>
+        <w:t>[This subsection should provide a complete list of all documents referenced elsewhere in the Modern SRS.  Each document should be identified by title, report number (if applicable), date, and publishing organization.  Specify the sources from which the references can be obtained. This information may be provided by reference to an appendix or to another document.]</w:t>
       </w:r>
     </w:p>
     <w:p>
       <w:pPr>
         <w:pStyle w:val="Heading2"/>
       </w:pPr>
-      <w:bookmarkStart w:id="9" w:name="_Toc455818120"/>
-      <w:bookmarkStart w:id="10" w:name="_Toc465558695"/>
-      <w:r>
-        <w:t>References</w:t>
-      </w:r>
-      <w:bookmarkEnd w:id="9"/>
+      <w:bookmarkStart w:id="10" w:name="_Toc455818121"/>
+      <w:bookmarkStart w:id="11" w:name="_Toc465558696"/>
+      <w:r>
+        <w:t>Overview</w:t>
+      </w:r>
       <w:bookmarkEnd w:id="10"/>
+      <w:bookmarkEnd w:id="11"/>
     </w:p>
     <w:p>
       <w:pPr>
         <w:pStyle w:val="InfoBlue"/>
       </w:pPr>
       <w:r>
-        <w:t>[This subsection should provide a complete list of all documents referenced elsewhere in the Modern SRS.  Each document should be identified by title, report number (if applicable), date, and publishing organization.  Specify the sources from which the references can be obtained. This information may be provided by reference to an appendix or to another document.]</w:t>
-      </w:r>
+        <w:t>[This subsection should describe what the rest of the Modern SRS contains and explain how the Modern SRS is organized.]</w:t>
+      </w:r>
+    </w:p>
+    <w:p>
+      <w:pPr>
+        <w:pStyle w:val="Heading1"/>
+      </w:pPr>
+      <w:bookmarkStart w:id="12" w:name="_Toc455818122"/>
+      <w:bookmarkStart w:id="13" w:name="_Toc465558697"/>
+      <w:r>
+        <w:t>Overall Description</w:t>
+      </w:r>
+      <w:bookmarkEnd w:id="12"/>
+      <w:bookmarkEnd w:id="13"/>
     </w:p>
     <w:p>
       <w:pPr>
         <w:pStyle w:val="Heading2"/>
       </w:pPr>
-      <w:bookmarkStart w:id="11" w:name="_Toc455818121"/>
-      <w:bookmarkStart w:id="12" w:name="_Toc465558696"/>
-      <w:r>
-        <w:t>Overview</w:t>
-      </w:r>
-      <w:bookmarkEnd w:id="11"/>
-      <w:bookmarkEnd w:id="12"/>
+      <w:bookmarkStart w:id="14" w:name="_Toc455818123"/>
+      <w:bookmarkStart w:id="15" w:name="_Toc465558698"/>
+      <w:r>
+        <w:t>Use-Case Model Survey</w:t>
+      </w:r>
+      <w:bookmarkEnd w:id="14"/>
+      <w:bookmarkEnd w:id="15"/>
+    </w:p>
+    <w:p>
+      <w:pPr>
+        <w:pStyle w:val="Heading3"/>
+      </w:pPr>
+      <w:bookmarkStart w:id="16" w:name="_Toc465558699"/>
+      <w:r>
+        <w:t>Introduction</w:t>
+      </w:r>
+      <w:bookmarkEnd w:id="16"/>
     </w:p>
     <w:p>
       <w:pPr>
         <w:pStyle w:val="InfoBlue"/>
-      </w:pPr>
-      <w:r>
-        <w:t>[This subsection should describe what the rest of the Modern SRS contains and explain how the Modern SRS is organized.]</w:t>
-      </w:r>
-    </w:p>
-    <w:p>
-      <w:pPr>
-        <w:pStyle w:val="Heading1"/>
-      </w:pPr>
-      <w:bookmarkStart w:id="13" w:name="_Toc455818122"/>
-      <w:bookmarkStart w:id="14" w:name="_Toc465558697"/>
-      <w:r>
-        <w:t>Overall Description</w:t>
-      </w:r>
-      <w:bookmarkEnd w:id="13"/>
-      <w:bookmarkEnd w:id="14"/>
+        <w:rPr>
+          <w:i w:val="0"/>
+          <w:color w:val="000000" w:themeColor="text1"/>
+        </w:rPr>
+      </w:pPr>
+      <w:r>
+        <w:rPr>
+          <w:i w:val="0"/>
+          <w:color w:val="000000" w:themeColor="text1"/>
+        </w:rPr>
+        <w:t>A use case is a fundamental tool used to describe the func</w:t>
+      </w:r>
+      <w:r>
+        <w:rPr>
+          <w:i w:val="0"/>
+          <w:color w:val="000000" w:themeColor="text1"/>
+        </w:rPr>
+        <w:t>tionality of a system. It highlights the basic functionality flow and the</w:t>
+      </w:r>
+      <w:r>
+        <w:rPr>
+          <w:i w:val="0"/>
+          <w:color w:val="000000" w:themeColor="text1"/>
+        </w:rPr>
+        <w:t xml:space="preserve"> interaction between the syst</w:t>
+      </w:r>
+      <w:r>
+        <w:rPr>
+          <w:i w:val="0"/>
+          <w:color w:val="000000" w:themeColor="text1"/>
+        </w:rPr>
+        <w:t>em and external entities, referred to as actors</w:t>
+      </w:r>
+      <w:r>
+        <w:rPr>
+          <w:i w:val="0"/>
+          <w:color w:val="000000" w:themeColor="text1"/>
+        </w:rPr>
+        <w:t>.</w:t>
+      </w:r>
+      <w:r>
+        <w:rPr>
+          <w:i w:val="0"/>
+          <w:color w:val="000000" w:themeColor="text1"/>
+        </w:rPr>
+        <w:t xml:space="preserve"> The use cases in this project work in unison</w:t>
+      </w:r>
+      <w:r>
+        <w:rPr>
+          <w:i w:val="0"/>
+          <w:color w:val="000000" w:themeColor="text1"/>
+        </w:rPr>
+        <w:t xml:space="preserve"> </w:t>
+      </w:r>
+      <w:r>
+        <w:rPr>
+          <w:i w:val="0"/>
+          <w:color w:val="000000" w:themeColor="text1"/>
+        </w:rPr>
+        <w:t>to bring the treatment of the physiotherapist into the home</w:t>
+      </w:r>
+      <w:r>
+        <w:rPr>
+          <w:i w:val="0"/>
+          <w:color w:val="000000" w:themeColor="text1"/>
+        </w:rPr>
+        <w:t xml:space="preserve">. </w:t>
+      </w:r>
+      <w:r>
+        <w:rPr>
+          <w:i w:val="0"/>
+          <w:color w:val="000000" w:themeColor="text1"/>
+        </w:rPr>
+        <w:t>The system is going to be used by Marcotte Physiotherapy</w:t>
+      </w:r>
+      <w:r>
+        <w:rPr>
+          <w:i w:val="0"/>
+          <w:color w:val="000000" w:themeColor="text1"/>
+        </w:rPr>
+        <w:t xml:space="preserve"> and will provide them with tools to improve the traditional approaches </w:t>
+      </w:r>
+      <w:r>
+        <w:rPr>
+          <w:i w:val="0"/>
+          <w:color w:val="000000" w:themeColor="text1"/>
+        </w:rPr>
+        <w:t>of the patient’s progression assessment. Each use case in this model is going to serve one main functionality which is to allow Marcotte Physiotherapy the ability to offer clients treatment from home.</w:t>
+      </w:r>
+      <w:bookmarkStart w:id="17" w:name="_GoBack"/>
+      <w:bookmarkEnd w:id="17"/>
+    </w:p>
+    <w:p>
+      <w:pPr>
+        <w:pStyle w:val="Heading3"/>
+      </w:pPr>
+      <w:bookmarkStart w:id="18" w:name="_Toc465558700"/>
+      <w:r>
+        <w:t>Survey Description</w:t>
+      </w:r>
+      <w:bookmarkEnd w:id="18"/>
     </w:p>
     <w:p>
       <w:pPr>
         <w:pStyle w:val="InfoBlue"/>
       </w:pPr>
       <w:r>
-        <w:t>[This section of the Modern SRS should describe the general factors that affect the product and its requirements.  This section does not state specific requirements.  Instead, it provides a background for those requirements, which are defined in detail in section 3, and makes them easier to understand. Include such items as product perspective, product functions, user characteristics, constraints, assumptions and dependencies, and requirements subsets.]</w:t>
-      </w:r>
-    </w:p>
-    <w:p>
-      <w:pPr>
-        <w:pStyle w:val="Heading2"/>
-      </w:pPr>
-      <w:bookmarkStart w:id="15" w:name="_Toc455818123"/>
-      <w:bookmarkStart w:id="16" w:name="_Toc465558698"/>
-      <w:r>
-        <w:t>Use-Case Model Survey</w:t>
-      </w:r>
-      <w:bookmarkEnd w:id="15"/>
-      <w:bookmarkEnd w:id="16"/>
-    </w:p>
-    <w:p>
-      <w:pPr>
-        <w:pStyle w:val="InfoBlue"/>
-      </w:pPr>
-      <w:r>
-        <w:t xml:space="preserve"> [This section contains an overview of the use-case model or the subset of the use-case model that is applicable for this subsystem or feature.  This includes a list of names and brief descriptions of all use cases and actors, along with applicable diagrams and relationships. This section describes the use-case model comprehensively, in terms of how the model is structured into packages and what use cases and actors there are in the model. If you are using packages, the document shows the model structure hierarchically.]</w:t>
+        <w:t>[Survey description of the use-case model.]</w:t>
       </w:r>
     </w:p>
     <w:p>
       <w:pPr>
         <w:pStyle w:val="Heading3"/>
       </w:pPr>
-      <w:bookmarkStart w:id="17" w:name="_Toc465558699"/>
-      <w:r>
-        <w:t>Introduction</w:t>
-      </w:r>
-      <w:bookmarkEnd w:id="17"/>
-    </w:p>
-    <w:p>
-      <w:pPr>
-        <w:pStyle w:val="InfoBlue"/>
-      </w:pPr>
-      <w:r>
-        <w:t>[Introduction to the use-case model.]</w:t>
-      </w:r>
-    </w:p>
-    <w:p>
-      <w:pPr>
-        <w:pStyle w:val="Heading3"/>
-      </w:pPr>
-      <w:bookmarkStart w:id="18" w:name="_Toc465558700"/>
-      <w:r>
-        <w:t>Survey Description</w:t>
-      </w:r>
-      <w:bookmarkEnd w:id="18"/>
-    </w:p>
-    <w:p>
-      <w:pPr>
-        <w:pStyle w:val="InfoBlue"/>
-      </w:pPr>
-      <w:r>
-        <w:t>[Survey description of the use-case model.]</w:t>
-      </w:r>
-    </w:p>
-    <w:p>
-      <w:pPr>
-        <w:pStyle w:val="Heading3"/>
-      </w:pPr>
       <w:bookmarkStart w:id="19" w:name="_Toc465558701"/>
       <w:r>
-        <w:lastRenderedPageBreak/>
         <w:t>Use-Case Model Hierarchy</w:t>
       </w:r>
       <w:bookmarkEnd w:id="19"/>
@@ -3569,6 +3553,7 @@
         <w:ind w:hanging="720"/>
       </w:pPr>
       <w:r>
+        <w:lastRenderedPageBreak/>
         <w:t xml:space="preserve">The Name. </w:t>
       </w:r>
     </w:p>
@@ -3715,15 +3700,7 @@
         <w:pStyle w:val="InfoBlue"/>
       </w:pPr>
       <w:r>
-        <w:t xml:space="preserve">[This section of the Modern SRS should contain all the software requirements to a level of detail sufficient to enable designers to design a system to satisfy those requirements, and testers to test that the system satisfies those requirements.   When using use-case modeling, </w:t>
-      </w:r>
-      <w:proofErr w:type="gramStart"/>
-      <w:r>
-        <w:t>the majority of</w:t>
-      </w:r>
-      <w:proofErr w:type="gramEnd"/>
-      <w:r>
-        <w:t xml:space="preserve"> these requirements are captured in the use cases.]</w:t>
+        <w:t>[This section of the Modern SRS should contain all the software requirements to a level of detail sufficient to enable designers to design a system to satisfy those requirements, and testers to test that the system satisfies those requirements.   When using use-case modeling, the majority of these requirements are captured in the use cases.]</w:t>
       </w:r>
     </w:p>
     <w:p>
@@ -3746,23 +3723,7 @@
         <w:pStyle w:val="InfoBlue"/>
       </w:pPr>
       <w:r>
-        <w:t xml:space="preserve">[In use-case modeling, the use cases often define </w:t>
-      </w:r>
-      <w:proofErr w:type="gramStart"/>
-      <w:r>
-        <w:t>the majority of</w:t>
-      </w:r>
-      <w:proofErr w:type="gramEnd"/>
-      <w:r>
-        <w:t xml:space="preserve"> the functional requirements of the system, along with some non-functional requirements.  For each use case in the above use-case model, or subset thereof, enclose the use-case specification here. If you have documented use cases in </w:t>
-      </w:r>
-      <w:proofErr w:type="gramStart"/>
-      <w:r>
-        <w:t>an</w:t>
-      </w:r>
-      <w:proofErr w:type="gramEnd"/>
-      <w:r>
-        <w:t xml:space="preserve"> separate document, cross reference to all applicable external use-case specifications in this section.  Make sure that each requirement is clearly labeled.]</w:t>
+        <w:t>[In use-case modeling, the use cases often define the majority of the functional requirements of the system, along with some non-functional requirements.  For each use case in the above use-case model, or subset thereof, enclose the use-case specification here. If you have documented use cases in an separate document, cross reference to all applicable external use-case specifications in this section.  Make sure that each requirement is clearly labeled.]</w:t>
       </w:r>
     </w:p>
     <w:p>
@@ -3803,15 +3764,7 @@
         <w:pStyle w:val="InfoBlue"/>
       </w:pPr>
       <w:r>
-        <w:t xml:space="preserve">Where application development tools (requirements tools, modeling tools, </w:t>
-      </w:r>
-      <w:proofErr w:type="spellStart"/>
-      <w:r>
-        <w:t>etc</w:t>
-      </w:r>
-      <w:proofErr w:type="spellEnd"/>
-      <w:r>
-        <w:t>) are employed to capture the functionality, this section document will refer to the availability of that data and indicate the location and name of the tool which is used to capture the data.]</w:t>
+        <w:t>Where application development tools (requirements tools, modeling tools, etc) are employed to capture the functionality, this section document will refer to the availability of that data and indicate the location and name of the tool which is used to capture the data.]</w:t>
       </w:r>
     </w:p>
     <w:p>
@@ -3844,7 +3797,6 @@
       <w:bookmarkStart w:id="34" w:name="_Toc457262456"/>
       <w:bookmarkStart w:id="35" w:name="_Toc465558708"/>
       <w:r>
-        <w:lastRenderedPageBreak/>
         <w:t>Usability</w:t>
       </w:r>
       <w:bookmarkEnd w:id="33"/>
@@ -3859,15 +3811,7 @@
         <w:pStyle w:val="InfoBlue"/>
       </w:pPr>
       <w:r>
-        <w:t xml:space="preserve">[This section should include </w:t>
-      </w:r>
-      <w:proofErr w:type="gramStart"/>
-      <w:r>
-        <w:t>all of</w:t>
-      </w:r>
-      <w:proofErr w:type="gramEnd"/>
-      <w:r>
-        <w:t xml:space="preserve"> those requirements that affect usability. Examples:</w:t>
+        <w:t>[This section should include all of those requirements that affect usability. Examples:</w:t>
       </w:r>
     </w:p>
     <w:p>
@@ -3882,15 +3826,7 @@
         </w:tabs>
       </w:pPr>
       <w:r>
-        <w:t xml:space="preserve">Specify the required training time for a normal users and power users to become productive at </w:t>
-      </w:r>
-      <w:proofErr w:type="gramStart"/>
-      <w:r>
-        <w:t>particular operations</w:t>
-      </w:r>
-      <w:proofErr w:type="gramEnd"/>
-      <w:r>
-        <w:t>.</w:t>
+        <w:t>Specify the required training time for a normal users and power users to become productive at particular operations.</w:t>
       </w:r>
     </w:p>
     <w:p>
@@ -3920,6 +3856,7 @@
         </w:tabs>
       </w:pPr>
       <w:r>
+        <w:lastRenderedPageBreak/>
         <w:t>Base usability requirements of the new system on other systems that the users know and like.</w:t>
       </w:r>
     </w:p>
@@ -3997,23 +3934,7 @@
         </w:tabs>
       </w:pPr>
       <w:r>
-        <w:t xml:space="preserve">Availability – specify % of time available </w:t>
-      </w:r>
-      <w:proofErr w:type="gramStart"/>
-      <w:r>
-        <w:t xml:space="preserve">( </w:t>
-      </w:r>
-      <w:proofErr w:type="spellStart"/>
-      <w:r>
-        <w:t>xx</w:t>
-      </w:r>
-      <w:proofErr w:type="gramEnd"/>
-      <w:r>
-        <w:t>.xx</w:t>
-      </w:r>
-      <w:proofErr w:type="spellEnd"/>
-      <w:r>
-        <w:t>%), hours of use, maintenance access, degraded mode operations etc.</w:t>
+        <w:t>Availability – specify % of time available ( xx.xx%), hours of use, maintenance access, degraded mode operations etc.</w:t>
       </w:r>
     </w:p>
     <w:p>
@@ -4043,15 +3964,7 @@
         </w:tabs>
       </w:pPr>
       <w:r>
-        <w:t xml:space="preserve">Mean Time </w:t>
-      </w:r>
-      <w:proofErr w:type="gramStart"/>
-      <w:r>
-        <w:t>To</w:t>
-      </w:r>
-      <w:proofErr w:type="gramEnd"/>
-      <w:r>
-        <w:t xml:space="preserve"> Repair (MTTR) – how long is the system allowed to be out of operation after it has failed?</w:t>
+        <w:t>Mean Time To Repair (MTTR) – how long is the system allowed to be out of operation after it has failed?</w:t>
       </w:r>
     </w:p>
     <w:p>
@@ -4273,11 +4186,7 @@
         <w:pStyle w:val="InfoBlue"/>
       </w:pPr>
       <w:r>
-        <w:t xml:space="preserve">[This section indicates any requirements that will enhance the supportability or maintainability of the system being built, including coding standards, naming conventions, class libraries, maintenance access, </w:t>
-      </w:r>
-      <w:r>
-        <w:lastRenderedPageBreak/>
-        <w:t>maintenance utilities.]</w:t>
+        <w:t>[This section indicates any requirements that will enhance the supportability or maintainability of the system being built, including coding standards, naming conventions, class libraries, maintenance access, maintenance utilities.]</w:t>
       </w:r>
     </w:p>
     <w:p>
@@ -4321,7 +4230,11 @@
         <w:pStyle w:val="InfoBlue"/>
       </w:pPr>
       <w:r>
-        <w:t>[This section should indicate any design constraints on the system being built. Design constraints represent design decisions that have been mandated and must be adhered to.  Examples include software languages, software process requirements, prescribed use of developmental tools, architectural and design constraints, purchased components, class libraries, etc.]</w:t>
+        <w:t xml:space="preserve">[This section should indicate any design constraints on the system being built. Design constraints represent </w:t>
+      </w:r>
+      <w:r>
+        <w:lastRenderedPageBreak/>
+        <w:t>design decisions that have been mandated and must be adhered to.  Examples include software languages, software process requirements, prescribed use of developmental tools, architectural and design constraints, purchased components, class libraries, etc.]</w:t>
       </w:r>
     </w:p>
     <w:p>
@@ -4409,15 +4322,7 @@
         <w:pStyle w:val="InfoBlue"/>
       </w:pPr>
       <w:r>
-        <w:t xml:space="preserve">[This section defines the interfaces that must be supported by the application. It should contain adequate specificity, protocols, ports and logical addresses, </w:t>
-      </w:r>
-      <w:proofErr w:type="spellStart"/>
-      <w:r>
-        <w:t>etc</w:t>
-      </w:r>
-      <w:proofErr w:type="spellEnd"/>
-      <w:r>
-        <w:t>, so that the software can be developed and verified against the interface requirements.]</w:t>
+        <w:t>[This section defines the interfaces that must be supported by the application. It should contain adequate specificity, protocols, ports and logical addresses, etc, so that the software can be developed and verified against the interface requirements.]</w:t>
       </w:r>
     </w:p>
     <w:p>
@@ -4626,8 +4531,6 @@
     <w:pPr>
       <w:pStyle w:val="Footer"/>
     </w:pPr>
-    <w:bookmarkStart w:id="0" w:name="_GoBack"/>
-    <w:bookmarkEnd w:id="0"/>
   </w:p>
 </w:ftr>
 </file>
@@ -4758,7 +4661,7 @@
               <w:rStyle w:val="PageNumber"/>
               <w:noProof/>
             </w:rPr>
-            <w:t>2</w:t>
+            <w:t>4</w:t>
           </w:r>
           <w:r>
             <w:rPr>
@@ -4956,21 +4859,10 @@
             <w:rPr>
               <w:i/>
             </w:rPr>
-            <w:fldChar w:fldCharType="separate"/>
+            <w:fldChar w:fldCharType="end"/>
           </w:r>
           <w:r>
-            <w:rPr>
-              <w:i/>
-            </w:rPr>
-            <w:fldChar w:fldCharType="end"/>
-          </w:r>
-          <w:proofErr w:type="spellStart"/>
-          <w:r>
-            <w:t>Marcotte</w:t>
-          </w:r>
-          <w:proofErr w:type="spellEnd"/>
-          <w:r>
-            <w:t xml:space="preserve"> Physiotherapy</w:t>
+            <w:t>Marcotte Physiotherapy</w:t>
           </w:r>
         </w:p>
       </w:tc>
@@ -4998,21 +4890,11 @@
           <w:tcW w:w="6379" w:type="dxa"/>
         </w:tcPr>
         <w:p>
-          <w:r>
-            <w:fldChar w:fldCharType="begin"/>
-          </w:r>
-          <w:r>
-            <w:instrText xml:space="preserve"> TITLE  \* MERGEFORMAT </w:instrText>
-          </w:r>
-          <w:r>
-            <w:fldChar w:fldCharType="separate"/>
-          </w:r>
-          <w:r>
-            <w:t>Modern Software Requirements Specification</w:t>
-          </w:r>
-          <w:r>
-            <w:fldChar w:fldCharType="end"/>
-          </w:r>
+          <w:fldSimple w:instr=" TITLE  \* MERGEFORMAT ">
+            <w:r>
+              <w:t>Modern Software Requirements Specification</w:t>
+            </w:r>
+          </w:fldSimple>
         </w:p>
       </w:tc>
       <w:tc>
@@ -5021,23 +4903,7 @@
         </w:tcPr>
         <w:p>
           <w:r>
-            <w:t xml:space="preserve">  Date:  &lt;</w:t>
-          </w:r>
-          <w:proofErr w:type="spellStart"/>
-          <w:r>
-            <w:t>dd</w:t>
-          </w:r>
-          <w:proofErr w:type="spellEnd"/>
-          <w:r>
-            <w:t>/mmm/</w:t>
-          </w:r>
-          <w:proofErr w:type="spellStart"/>
-          <w:r>
-            <w:t>yy</w:t>
-          </w:r>
-          <w:proofErr w:type="spellEnd"/>
-          <w:r>
-            <w:t>&gt;</w:t>
+            <w:t xml:space="preserve">  Date:  &lt;dd/mmm/yy&gt;</w:t>
           </w:r>
         </w:p>
       </w:tc>

</xml_diff>

<commit_message>
finished all of section 1
</commit_message>
<xml_diff>
--- a/Modern Software Requirements Specification SRS.docx
+++ b/Modern Software Requirements Specification SRS.docx
@@ -7,26 +7,11 @@
         <w:pStyle w:val="Title"/>
         <w:jc w:val="right"/>
       </w:pPr>
-      <w:r>
-        <w:fldChar w:fldCharType="begin"/>
-      </w:r>
-      <w:r>
-        <w:instrText xml:space="preserve"> SUBJECT  \* MERGEFORMAT </w:instrText>
-      </w:r>
-      <w:r>
-        <w:fldChar w:fldCharType="separate"/>
-      </w:r>
-      <w:proofErr w:type="spellStart"/>
-      <w:r>
-        <w:t>Ademidun</w:t>
-      </w:r>
-      <w:proofErr w:type="spellEnd"/>
-      <w:r>
-        <w:t xml:space="preserve"> Hart &amp; Co</w:t>
-      </w:r>
-      <w:r>
-        <w:fldChar w:fldCharType="end"/>
-      </w:r>
+      <w:fldSimple w:instr=" SUBJECT  \* MERGEFORMAT ">
+        <w:r>
+          <w:t>Ademidun Hart &amp; Co</w:t>
+        </w:r>
+      </w:fldSimple>
       <w:r>
         <w:t>.</w:t>
       </w:r>
@@ -50,11 +35,9 @@
       <w:r>
         <w:t xml:space="preserve">For </w:t>
       </w:r>
-      <w:proofErr w:type="spellStart"/>
       <w:r>
         <w:t>Self Start</w:t>
       </w:r>
-      <w:proofErr w:type="spellEnd"/>
       <w:r>
         <w:t xml:space="preserve"> System</w:t>
       </w:r>
@@ -97,15 +80,7 @@
         <w:pStyle w:val="InfoBlue"/>
       </w:pPr>
       <w:r>
-        <w:t>[Note:  Text enclosed in square brackets and displayed in blue italics (style=</w:t>
-      </w:r>
-      <w:proofErr w:type="spellStart"/>
-      <w:r>
-        <w:t>InfoBlue</w:t>
-      </w:r>
-      <w:proofErr w:type="spellEnd"/>
-      <w:r>
-        <w:t xml:space="preserve">) is included to provide guidance to the author and should be deleted before publishing the document. A paragraph entered following this style will automatically be set to normal (style=Body Text).]     </w:t>
+        <w:t xml:space="preserve">[Note:  Text enclosed in square brackets and displayed in blue italics (style=InfoBlue) is included to provide guidance to the author and should be deleted before publishing the document. A paragraph entered following this style will automatically be set to normal (style=Body Text).]     </w:t>
       </w:r>
     </w:p>
     <w:p>
@@ -151,23 +126,7 @@
         </w:r>
       </w:hyperlink>
       <w:r>
-        <w:t xml:space="preserve"> \</w:t>
-      </w:r>
-      <w:proofErr w:type="spellStart"/>
-      <w:r>
-        <w:t>program</w:t>
-      </w:r>
-      <w:proofErr w:type="spellEnd"/>
-      <w:r>
-        <w:t xml:space="preserve"> files\Rational\ </w:t>
-      </w:r>
-      <w:proofErr w:type="spellStart"/>
-      <w:r>
-        <w:t>RequisitePro</w:t>
-      </w:r>
-      <w:proofErr w:type="spellEnd"/>
-      <w:r>
-        <w:t>\Outlines\ rup_srs.dot.]</w:t>
+        <w:t xml:space="preserve"> \program files\Rational\ RequisitePro\Outlines\ rup_srs.dot.]</w:t>
       </w:r>
     </w:p>
     <w:p>
@@ -3347,10 +3306,22 @@
         <w:t>The purpose behind the creation of this Modern SRS is to capture the</w:t>
       </w:r>
       <w:r>
-        <w:t xml:space="preserve"> complete software requirements for a </w:t>
-      </w:r>
-      <w:r>
-        <w:t xml:space="preserve">system that will allow patients to receive the treatment of physiotherapist remotely and </w:t>
+        <w:t xml:space="preserve"> complete software requirements for</w:t>
+      </w:r>
+      <w:r>
+        <w:t xml:space="preserve"> the Marcotte Physiotherapy On-line Clinic –</w:t>
+      </w:r>
+      <w:r>
+        <w:t xml:space="preserve"> a </w:t>
+      </w:r>
+      <w:r>
+        <w:t xml:space="preserve">system that will allow patients to receive </w:t>
+      </w:r>
+      <w:r>
+        <w:t>treatment</w:t>
+      </w:r>
+      <w:r>
+        <w:t xml:space="preserve"> remotely and </w:t>
       </w:r>
       <w:r>
         <w:t xml:space="preserve">enable clinicians </w:t>
@@ -3374,57 +3345,51 @@
         <w:t xml:space="preserve">through </w:t>
       </w:r>
       <w:r>
-        <w:t>online</w:t>
-      </w:r>
-      <w:r>
-        <w:t xml:space="preserve"> tools</w:t>
-      </w:r>
-      <w:r>
-        <w:t>.  T</w:t>
-      </w:r>
-      <w:bookmarkStart w:id="4" w:name="_Toc455818118"/>
-      <w:r>
-        <w:t xml:space="preserve">he system provides convenience to clinicians and patients by removing the </w:t>
-      </w:r>
-      <w:bookmarkEnd w:id="4"/>
-      <w:r>
-        <w:t xml:space="preserve">requirement for in-person interactions while still facilitating all services that is normally available to a patient through a walk-in visit. </w:t>
-      </w:r>
-      <w:r>
-        <w:t>The system also improves the efficiency of operations by providing instant, 24/7 access to all patient information</w:t>
-      </w:r>
-      <w:r>
-        <w:t xml:space="preserve"> and treatmen</w:t>
-      </w:r>
-      <w:r>
-        <w:t xml:space="preserve">ts for clinicians and patients that are stored in a database. </w:t>
+        <w:t>an online platform</w:t>
+      </w:r>
+      <w:r>
+        <w:t xml:space="preserve">.  </w:t>
+      </w:r>
+      <w:r>
+        <w:t>This document serves as the conceptual mod</w:t>
+      </w:r>
+      <w:r>
+        <w:t xml:space="preserve">el of the On-line Clinic system </w:t>
+      </w:r>
+      <w:r>
+        <w:t xml:space="preserve">and describes all the external behaviors, activities, and interactions between the patients, physiotherapists, and the system administrator that needs be facilitated. It also </w:t>
+      </w:r>
+      <w:r>
+        <w:t>provides detailed documentation on</w:t>
+      </w:r>
+      <w:r>
+        <w:t xml:space="preserve"> all nonfunctional requirements, design constraints, and other factors necessary to satisfy the needs of patients and physiotherapists at Marcotte Physiotherapy and provide the most optimal user experience. </w:t>
       </w:r>
     </w:p>
     <w:p>
       <w:pPr>
         <w:pStyle w:val="BodyText"/>
-      </w:pPr>
-      <w:r>
-        <w:t xml:space="preserve">To ensure the needs of </w:t>
-      </w:r>
-      <w:proofErr w:type="spellStart"/>
-      <w:r>
-        <w:t>Marcotte</w:t>
-      </w:r>
-      <w:proofErr w:type="spellEnd"/>
-      <w:r>
-        <w:t xml:space="preserve"> </w:t>
-      </w:r>
-      <w:proofErr w:type="spellStart"/>
-      <w:r>
-        <w:t>Physiotheraphy’s</w:t>
-      </w:r>
-      <w:proofErr w:type="spellEnd"/>
-      <w:r>
-        <w:t xml:space="preserve"> clinicians and patients are met, </w:t>
-      </w:r>
-      <w:r>
-        <w:t>the system will be developed to fulfill several conditions:</w:t>
+        <w:rPr>
+          <w:i/>
+        </w:rPr>
+      </w:pPr>
+      <w:r>
+        <w:rPr>
+          <w:i/>
+        </w:rPr>
+        <w:t xml:space="preserve">To ensure the needs of Marcotte Physiotheraphy’s clinicians and patients are met, </w:t>
+      </w:r>
+      <w:r>
+        <w:rPr>
+          <w:i/>
+        </w:rPr>
+        <w:t xml:space="preserve">the system will be developed </w:t>
+      </w:r>
+      <w:r>
+        <w:rPr>
+          <w:i/>
+        </w:rPr>
+        <w:t>to fulfill several conditions:</w:t>
       </w:r>
     </w:p>
     <w:p>
@@ -3434,17 +3399,15 @@
           <w:ilvl w:val="0"/>
           <w:numId w:val="6"/>
         </w:numPr>
-      </w:pPr>
-      <w:r>
-        <w:t xml:space="preserve">Be visually appealing and informative with attractive messages and descriptions for </w:t>
-      </w:r>
-      <w:proofErr w:type="spellStart"/>
-      <w:r>
-        <w:t>it’s</w:t>
-      </w:r>
-      <w:proofErr w:type="spellEnd"/>
-      <w:r>
-        <w:t xml:space="preserve"> services</w:t>
+        <w:rPr>
+          <w:i/>
+        </w:rPr>
+      </w:pPr>
+      <w:r>
+        <w:rPr>
+          <w:i/>
+        </w:rPr>
+        <w:t>Be visually appealing and informative with attractive messages and descriptions for it’s services</w:t>
       </w:r>
     </w:p>
     <w:p>
@@ -3454,14 +3417,26 @@
           <w:ilvl w:val="0"/>
           <w:numId w:val="6"/>
         </w:numPr>
-      </w:pPr>
-      <w:r>
+        <w:rPr>
+          <w:i/>
+        </w:rPr>
+      </w:pPr>
+      <w:r>
+        <w:rPr>
+          <w:i/>
+        </w:rPr>
         <w:t>Be</w:t>
       </w:r>
       <w:r>
+        <w:rPr>
+          <w:i/>
+        </w:rPr>
         <w:t xml:space="preserve"> accessible from any browser r</w:t>
       </w:r>
       <w:r>
+        <w:rPr>
+          <w:i/>
+        </w:rPr>
         <w:t>unning in any computer</w:t>
       </w:r>
     </w:p>
@@ -3472,11 +3447,20 @@
           <w:ilvl w:val="0"/>
           <w:numId w:val="6"/>
         </w:numPr>
-      </w:pPr>
-      <w:r>
+        <w:rPr>
+          <w:i/>
+        </w:rPr>
+      </w:pPr>
+      <w:r>
+        <w:rPr>
+          <w:i/>
+        </w:rPr>
         <w:t>Store</w:t>
       </w:r>
       <w:r>
+        <w:rPr>
+          <w:i/>
+        </w:rPr>
         <w:t xml:space="preserve"> detailed information for each patient, exercise, assessment test, and rehabilitation plan. </w:t>
       </w:r>
     </w:p>
@@ -3487,8 +3471,14 @@
           <w:ilvl w:val="0"/>
           <w:numId w:val="6"/>
         </w:numPr>
-      </w:pPr>
-      <w:r>
+        <w:rPr>
+          <w:i/>
+        </w:rPr>
+      </w:pPr>
+      <w:r>
+        <w:rPr>
+          <w:i/>
+        </w:rPr>
         <w:t>Enable easy customization of introduction form questions for the system administrator</w:t>
       </w:r>
     </w:p>
@@ -3499,8 +3489,14 @@
           <w:ilvl w:val="0"/>
           <w:numId w:val="6"/>
         </w:numPr>
-      </w:pPr>
-      <w:r>
+        <w:rPr>
+          <w:i/>
+        </w:rPr>
+      </w:pPr>
+      <w:r>
+        <w:rPr>
+          <w:i/>
+        </w:rPr>
         <w:t>Ensure assessment tests are simple and easy to fill</w:t>
       </w:r>
     </w:p>
@@ -3511,17 +3507,32 @@
           <w:ilvl w:val="0"/>
           <w:numId w:val="6"/>
         </w:numPr>
-      </w:pPr>
-      <w:r>
+        <w:rPr>
+          <w:i/>
+        </w:rPr>
+      </w:pPr>
+      <w:r>
+        <w:rPr>
+          <w:i/>
+        </w:rPr>
         <w:t>Allow</w:t>
       </w:r>
       <w:r>
+        <w:rPr>
+          <w:i/>
+        </w:rPr>
         <w:t xml:space="preserve"> the physiotherapist to assign multiple rehabilitation plans to multiple </w:t>
       </w:r>
       <w:r>
+        <w:rPr>
+          <w:i/>
+        </w:rPr>
         <w:t>patients</w:t>
       </w:r>
       <w:r>
+        <w:rPr>
+          <w:i/>
+        </w:rPr>
         <w:t xml:space="preserve"> </w:t>
       </w:r>
     </w:p>
@@ -3532,33 +3543,32 @@
           <w:ilvl w:val="0"/>
           <w:numId w:val="6"/>
         </w:numPr>
-      </w:pPr>
-      <w:r>
+        <w:rPr>
+          <w:i/>
+        </w:rPr>
+      </w:pPr>
+      <w:r>
+        <w:rPr>
+          <w:i/>
+        </w:rPr>
         <w:t xml:space="preserve">Be installed </w:t>
       </w:r>
       <w:r>
-        <w:t xml:space="preserve">and hosted by the </w:t>
-      </w:r>
-      <w:proofErr w:type="spellStart"/>
-      <w:r>
-        <w:t>Marcotte</w:t>
-      </w:r>
-      <w:proofErr w:type="spellEnd"/>
-      <w:r>
-        <w:t xml:space="preserve"> Physiotherapy Clinic central server </w:t>
-      </w:r>
-      <w:r>
-        <w:t xml:space="preserve">that </w:t>
-      </w:r>
-      <w:proofErr w:type="gramStart"/>
-      <w:r>
-        <w:t>is capable of running</w:t>
-      </w:r>
-      <w:proofErr w:type="gramEnd"/>
-      <w:r>
-        <w:t xml:space="preserve"> </w:t>
-      </w:r>
-      <w:r>
+        <w:rPr>
+          <w:i/>
+        </w:rPr>
+        <w:t xml:space="preserve">and hosted by the Marcotte Physiotherapy Clinic central server </w:t>
+      </w:r>
+      <w:r>
+        <w:rPr>
+          <w:i/>
+        </w:rPr>
+        <w:t xml:space="preserve">that is capable of running </w:t>
+      </w:r>
+      <w:r>
+        <w:rPr>
+          <w:i/>
+        </w:rPr>
         <w:t xml:space="preserve">Node.js framework. </w:t>
       </w:r>
     </w:p>
@@ -3569,11 +3579,20 @@
           <w:ilvl w:val="0"/>
           <w:numId w:val="6"/>
         </w:numPr>
-      </w:pPr>
-      <w:r>
+        <w:rPr>
+          <w:i/>
+        </w:rPr>
+      </w:pPr>
+      <w:r>
+        <w:rPr>
+          <w:i/>
+        </w:rPr>
         <w:t xml:space="preserve">Use </w:t>
       </w:r>
       <w:r>
+        <w:rPr>
+          <w:i/>
+        </w:rPr>
         <w:t>HTTPS and relay on a certified security certificate as a part of enabling HTTPS</w:t>
       </w:r>
     </w:p>
@@ -3586,11 +3605,85 @@
       <w:pPr>
         <w:pStyle w:val="Heading2"/>
       </w:pPr>
+      <w:bookmarkStart w:id="4" w:name="_Toc498594470"/>
       <w:bookmarkStart w:id="5" w:name="_Toc455818119"/>
-      <w:bookmarkStart w:id="6" w:name="_Toc498594470"/>
       <w:r>
         <w:t>Scope</w:t>
       </w:r>
+      <w:bookmarkEnd w:id="4"/>
+    </w:p>
+    <w:p>
+      <w:pPr>
+        <w:pStyle w:val="InfoBlue"/>
+      </w:pPr>
+      <w:r>
+        <w:t>[A brief description of the software application that the Modern SRS applies to; the feature or other subsystem grouping; what Use Case model(s) it is associated with, and anything else that is affected or influenced by this document.]</w:t>
+      </w:r>
+    </w:p>
+    <w:p>
+      <w:pPr>
+        <w:pStyle w:val="BodyText"/>
+      </w:pPr>
+      <w:r>
+        <w:t xml:space="preserve">The system that will be developed under the guidance of this Modern SRS describes is the Marcotte Physiotherapy On-line Clinic. The system provides </w:t>
+      </w:r>
+      <w:r>
+        <w:t xml:space="preserve">value </w:t>
+      </w:r>
+      <w:r>
+        <w:t xml:space="preserve">to clinicians and patients by removing the requirement for in-person interactions while still facilitating all services that is normally available through a walk-in visit. </w:t>
+      </w:r>
+      <w:r>
+        <w:t>The system will store</w:t>
+      </w:r>
+      <w:r>
+        <w:t xml:space="preserve"> and organize</w:t>
+      </w:r>
+      <w:r>
+        <w:t xml:space="preserve"> information on patients, injury records, exercises, assessments, and rehabilitation plans that </w:t>
+      </w:r>
+      <w:r>
+        <w:t xml:space="preserve">can be accessed, used, </w:t>
+      </w:r>
+      <w:r>
+        <w:t xml:space="preserve">and modified </w:t>
+      </w:r>
+      <w:r>
+        <w:t xml:space="preserve">through a web-application </w:t>
+      </w:r>
+      <w:r>
+        <w:t xml:space="preserve">by patients and physiotherapists to perform successful treatments with added convenience. </w:t>
+      </w:r>
+      <w:r>
+        <w:t xml:space="preserve">In addition to </w:t>
+      </w:r>
+      <w:r>
+        <w:t xml:space="preserve">fulfilling </w:t>
+      </w:r>
+      <w:r>
+        <w:t xml:space="preserve">functional requirements, the system will be made to be 24/7 available and will be aesthetically pleasing, easy to use, secure, and reliable. </w:t>
+      </w:r>
+      <w:r>
+        <w:t xml:space="preserve">With this system, a patient will be able to successfully sign-up, get assessed, receive treatment, </w:t>
+      </w:r>
+      <w:r>
+        <w:t>and provide payment all through a smooth and streamlined process</w:t>
+      </w:r>
+    </w:p>
+    <w:p>
+      <w:pPr>
+        <w:pStyle w:val="BodyText"/>
+      </w:pPr>
+    </w:p>
+    <w:p>
+      <w:pPr>
+        <w:pStyle w:val="Heading2"/>
+      </w:pPr>
+      <w:bookmarkStart w:id="6" w:name="_Toc498594471"/>
+      <w:r>
+        <w:t>Definitions, Acronyms and Abbreviations</w:t>
+      </w:r>
+      <w:bookmarkEnd w:id="5"/>
       <w:bookmarkEnd w:id="6"/>
     </w:p>
     <w:p>
@@ -3598,29 +3691,500 @@
         <w:pStyle w:val="InfoBlue"/>
       </w:pPr>
       <w:r>
-        <w:t xml:space="preserve">[A brief description of the software application that the Modern SRS applies to; the feature or other subsystem grouping; what Use Case </w:t>
-      </w:r>
-      <w:proofErr w:type="spellStart"/>
-      <w:r>
-        <w:t>model(s</w:t>
-      </w:r>
-      <w:proofErr w:type="spellEnd"/>
-      <w:r>
-        <w:t>) it is associated with, and anything else that is affected or influenced by this document.]</w:t>
-      </w:r>
-    </w:p>
+        <w:t>[This subsection should provide the definitions of all terms, acronyms, and abbreviations required to interpret properly the Modern SRS.  This information may be provided by reference to the project Glossary.]</w:t>
+      </w:r>
+    </w:p>
+    <w:tbl>
+      <w:tblPr>
+        <w:tblStyle w:val="TableGrid"/>
+        <w:tblW w:w="0" w:type="auto"/>
+        <w:tblInd w:w="720" w:type="dxa"/>
+        <w:tblLook w:val="04A0" w:firstRow="1" w:lastRow="0" w:firstColumn="1" w:lastColumn="0" w:noHBand="0" w:noVBand="1"/>
+      </w:tblPr>
+      <w:tblGrid>
+        <w:gridCol w:w="1417"/>
+        <w:gridCol w:w="7439"/>
+      </w:tblGrid>
+      <w:tr>
+        <w:tc>
+          <w:tcPr>
+            <w:tcW w:w="1417" w:type="dxa"/>
+          </w:tcPr>
+          <w:p>
+            <w:pPr>
+              <w:pStyle w:val="BodyText"/>
+              <w:spacing w:after="0"/>
+              <w:ind w:left="0"/>
+              <w:rPr>
+                <w:b/>
+              </w:rPr>
+            </w:pPr>
+            <w:r>
+              <w:rPr>
+                <w:b/>
+              </w:rPr>
+              <w:t>Term</w:t>
+            </w:r>
+          </w:p>
+        </w:tc>
+        <w:tc>
+          <w:tcPr>
+            <w:tcW w:w="7439" w:type="dxa"/>
+          </w:tcPr>
+          <w:p>
+            <w:pPr>
+              <w:pStyle w:val="BodyText"/>
+              <w:spacing w:after="0"/>
+              <w:ind w:left="0"/>
+              <w:rPr>
+                <w:b/>
+              </w:rPr>
+            </w:pPr>
+            <w:r>
+              <w:rPr>
+                <w:b/>
+              </w:rPr>
+              <w:t>Definition</w:t>
+            </w:r>
+          </w:p>
+        </w:tc>
+      </w:tr>
+      <w:tr>
+        <w:trPr>
+          <w:trHeight w:val="898"/>
+        </w:trPr>
+        <w:tc>
+          <w:tcPr>
+            <w:tcW w:w="1417" w:type="dxa"/>
+          </w:tcPr>
+          <w:p>
+            <w:pPr>
+              <w:pStyle w:val="BodyText"/>
+              <w:spacing w:after="0"/>
+              <w:ind w:left="0"/>
+            </w:pPr>
+            <w:r>
+              <w:t>SRS</w:t>
+            </w:r>
+          </w:p>
+        </w:tc>
+        <w:tc>
+          <w:tcPr>
+            <w:tcW w:w="7439" w:type="dxa"/>
+          </w:tcPr>
+          <w:p>
+            <w:pPr>
+              <w:pStyle w:val="BodyText"/>
+              <w:spacing w:after="0"/>
+              <w:ind w:left="0"/>
+            </w:pPr>
+            <w:r>
+              <w:t xml:space="preserve">Software Requirements Specification – A document that describes the complete external behavior of the system through the definition of functional and non-functional requirements. It serves as a conceptual model of the system to be built.  </w:t>
+            </w:r>
+          </w:p>
+        </w:tc>
+      </w:tr>
+      <w:tr>
+        <w:tc>
+          <w:tcPr>
+            <w:tcW w:w="1417" w:type="dxa"/>
+          </w:tcPr>
+          <w:p>
+            <w:pPr>
+              <w:pStyle w:val="BodyText"/>
+              <w:spacing w:after="0"/>
+              <w:ind w:left="0"/>
+            </w:pPr>
+            <w:r>
+              <w:t>Administrator</w:t>
+            </w:r>
+          </w:p>
+        </w:tc>
+        <w:tc>
+          <w:tcPr>
+            <w:tcW w:w="7439" w:type="dxa"/>
+          </w:tcPr>
+          <w:p>
+            <w:pPr>
+              <w:pStyle w:val="BodyText"/>
+              <w:spacing w:after="0"/>
+              <w:ind w:left="0"/>
+            </w:pPr>
+            <w:r>
+              <w:t>A system user with elevated privileges that are above the norm</w:t>
+            </w:r>
+          </w:p>
+        </w:tc>
+      </w:tr>
+      <w:tr>
+        <w:trPr>
+          <w:trHeight w:val="1121"/>
+        </w:trPr>
+        <w:tc>
+          <w:tcPr>
+            <w:tcW w:w="1417" w:type="dxa"/>
+          </w:tcPr>
+          <w:p>
+            <w:pPr>
+              <w:pStyle w:val="BodyText"/>
+              <w:spacing w:after="0"/>
+              <w:ind w:left="0"/>
+            </w:pPr>
+            <w:r>
+              <w:t>HTTPS</w:t>
+            </w:r>
+          </w:p>
+        </w:tc>
+        <w:tc>
+          <w:tcPr>
+            <w:tcW w:w="7439" w:type="dxa"/>
+          </w:tcPr>
+          <w:p>
+            <w:pPr>
+              <w:pStyle w:val="BodyText"/>
+              <w:spacing w:after="0"/>
+              <w:ind w:left="0"/>
+            </w:pPr>
+            <w:r>
+              <w:t xml:space="preserve">Hypertext Transfer Protocol Secure – an internet communication protocol that can provide authentication to the site and protection of the privacy and integrity of the exchanged data. It can generate secure encryption keys between the web server and the client’s browsers. </w:t>
+            </w:r>
+          </w:p>
+        </w:tc>
+      </w:tr>
+      <w:tr>
+        <w:tc>
+          <w:tcPr>
+            <w:tcW w:w="1417" w:type="dxa"/>
+          </w:tcPr>
+          <w:p>
+            <w:pPr>
+              <w:pStyle w:val="BodyText"/>
+              <w:spacing w:after="0"/>
+              <w:ind w:left="0"/>
+            </w:pPr>
+            <w:r>
+              <w:t>Node.js</w:t>
+            </w:r>
+          </w:p>
+        </w:tc>
+        <w:tc>
+          <w:tcPr>
+            <w:tcW w:w="7439" w:type="dxa"/>
+          </w:tcPr>
+          <w:p>
+            <w:pPr>
+              <w:pStyle w:val="BodyText"/>
+              <w:spacing w:after="0"/>
+              <w:ind w:left="0"/>
+            </w:pPr>
+            <w:r>
+              <w:t>An open-source, cross-platform JavaScript runtime framework that uses an event-driven, non-blocking I/O model</w:t>
+            </w:r>
+          </w:p>
+        </w:tc>
+      </w:tr>
+      <w:tr>
+        <w:tc>
+          <w:tcPr>
+            <w:tcW w:w="1417" w:type="dxa"/>
+          </w:tcPr>
+          <w:p>
+            <w:pPr>
+              <w:pStyle w:val="BodyText"/>
+              <w:spacing w:after="0"/>
+              <w:ind w:left="0"/>
+            </w:pPr>
+          </w:p>
+        </w:tc>
+        <w:tc>
+          <w:tcPr>
+            <w:tcW w:w="7439" w:type="dxa"/>
+          </w:tcPr>
+          <w:p>
+            <w:pPr>
+              <w:pStyle w:val="BodyText"/>
+              <w:spacing w:after="0"/>
+              <w:ind w:left="0"/>
+            </w:pPr>
+          </w:p>
+        </w:tc>
+      </w:tr>
+      <w:tr>
+        <w:tc>
+          <w:tcPr>
+            <w:tcW w:w="1417" w:type="dxa"/>
+          </w:tcPr>
+          <w:p>
+            <w:pPr>
+              <w:pStyle w:val="BodyText"/>
+              <w:spacing w:after="0"/>
+              <w:ind w:left="0"/>
+            </w:pPr>
+          </w:p>
+        </w:tc>
+        <w:tc>
+          <w:tcPr>
+            <w:tcW w:w="7439" w:type="dxa"/>
+          </w:tcPr>
+          <w:p>
+            <w:pPr>
+              <w:pStyle w:val="BodyText"/>
+              <w:spacing w:after="0"/>
+              <w:ind w:left="0"/>
+            </w:pPr>
+          </w:p>
+        </w:tc>
+      </w:tr>
+      <w:tr>
+        <w:tc>
+          <w:tcPr>
+            <w:tcW w:w="1417" w:type="dxa"/>
+          </w:tcPr>
+          <w:p>
+            <w:pPr>
+              <w:pStyle w:val="BodyText"/>
+              <w:spacing w:after="0"/>
+              <w:ind w:left="0"/>
+            </w:pPr>
+          </w:p>
+        </w:tc>
+        <w:tc>
+          <w:tcPr>
+            <w:tcW w:w="7439" w:type="dxa"/>
+          </w:tcPr>
+          <w:p>
+            <w:pPr>
+              <w:pStyle w:val="BodyText"/>
+              <w:spacing w:after="0"/>
+              <w:ind w:left="0"/>
+            </w:pPr>
+          </w:p>
+        </w:tc>
+      </w:tr>
+    </w:tbl>
     <w:p>
       <w:pPr>
         <w:pStyle w:val="BodyText"/>
       </w:pPr>
-      <w:bookmarkStart w:id="7" w:name="_GoBack"/>
+    </w:p>
+    <w:p>
+      <w:pPr>
+        <w:pStyle w:val="Heading2"/>
+      </w:pPr>
+      <w:bookmarkStart w:id="7" w:name="_Toc455818120"/>
+      <w:bookmarkStart w:id="8" w:name="_Toc498594472"/>
+      <w:r>
+        <w:t>References</w:t>
+      </w:r>
       <w:bookmarkEnd w:id="7"/>
+      <w:bookmarkEnd w:id="8"/>
+    </w:p>
+    <w:p>
+      <w:pPr>
+        <w:pStyle w:val="InfoBlue"/>
+      </w:pPr>
+      <w:r>
+        <w:t>[This subsection should provide a complete list of all documents referenced elsewhere in the Modern SRS.  Each document should be identified by title, report number (if applicable), date, and publishing organization.  Specify the sources from which the references can be obtained. This information may be provided by reference to an appendix or to another document.]</w:t>
+      </w:r>
     </w:p>
     <w:p>
       <w:pPr>
         <w:pStyle w:val="BodyText"/>
       </w:pPr>
     </w:p>
+    <w:tbl>
+      <w:tblPr>
+        <w:tblStyle w:val="TableGrid"/>
+        <w:tblW w:w="0" w:type="auto"/>
+        <w:tblInd w:w="720" w:type="dxa"/>
+        <w:tblLook w:val="04A0" w:firstRow="1" w:lastRow="0" w:firstColumn="1" w:lastColumn="0" w:noHBand="0" w:noVBand="1"/>
+      </w:tblPr>
+      <w:tblGrid>
+        <w:gridCol w:w="2131"/>
+        <w:gridCol w:w="6714"/>
+      </w:tblGrid>
+      <w:tr>
+        <w:trPr>
+          <w:trHeight w:val="395"/>
+        </w:trPr>
+        <w:tc>
+          <w:tcPr>
+            <w:tcW w:w="2131" w:type="dxa"/>
+          </w:tcPr>
+          <w:p>
+            <w:pPr>
+              <w:pStyle w:val="BodyText"/>
+              <w:tabs>
+                <w:tab w:val="right" w:pos="2468"/>
+              </w:tabs>
+              <w:spacing w:after="0"/>
+              <w:ind w:left="0"/>
+              <w:rPr>
+                <w:b/>
+              </w:rPr>
+            </w:pPr>
+            <w:r>
+              <w:rPr>
+                <w:b/>
+              </w:rPr>
+              <w:t>Title</w:t>
+            </w:r>
+          </w:p>
+        </w:tc>
+        <w:tc>
+          <w:tcPr>
+            <w:tcW w:w="6714" w:type="dxa"/>
+          </w:tcPr>
+          <w:p>
+            <w:pPr>
+              <w:pStyle w:val="BodyText"/>
+              <w:spacing w:after="0"/>
+              <w:ind w:left="0"/>
+              <w:rPr>
+                <w:b/>
+              </w:rPr>
+            </w:pPr>
+            <w:r>
+              <w:rPr>
+                <w:b/>
+              </w:rPr>
+              <w:t>Reference</w:t>
+            </w:r>
+          </w:p>
+        </w:tc>
+      </w:tr>
+      <w:tr>
+        <w:trPr>
+          <w:trHeight w:val="1067"/>
+        </w:trPr>
+        <w:tc>
+          <w:tcPr>
+            <w:tcW w:w="2131" w:type="dxa"/>
+          </w:tcPr>
+          <w:p>
+            <w:pPr>
+              <w:pStyle w:val="BodyText"/>
+              <w:spacing w:after="0"/>
+              <w:ind w:left="0"/>
+            </w:pPr>
+            <w:r>
+              <w:t>Assignment 1: Developing the Software Requirements Specification SRS</w:t>
+            </w:r>
+          </w:p>
+        </w:tc>
+        <w:tc>
+          <w:tcPr>
+            <w:tcW w:w="6714" w:type="dxa"/>
+          </w:tcPr>
+          <w:p>
+            <w:pPr>
+              <w:pStyle w:val="BodyText"/>
+              <w:spacing w:after="0"/>
+              <w:ind w:left="0"/>
+            </w:pPr>
+            <w:r>
+              <w:t xml:space="preserve">Ouda, A. “Assignment 1: Developing the Software Requirements Specification SRS” SE3352a Software Requirements and Analysis. Western University, Fall, 2016. </w:t>
+            </w:r>
+            <w:r>
+              <w:t>&lt;</w:t>
+            </w:r>
+            <w:r>
+              <w:t>https://owl.uwo.ca/access/content/attachment/672f3446-c1d2-46a8-9426-90707ad34952/Assignments/8ebc5171-3538-47ba-adeb-85d4791f515c/SE3352a_assignment1%20_2017_.pdf</w:t>
+            </w:r>
+            <w:r>
+              <w:t>&gt;</w:t>
+            </w:r>
+          </w:p>
+        </w:tc>
+      </w:tr>
+      <w:tr>
+        <w:trPr>
+          <w:trHeight w:val="351"/>
+        </w:trPr>
+        <w:tc>
+          <w:tcPr>
+            <w:tcW w:w="2131" w:type="dxa"/>
+          </w:tcPr>
+          <w:p>
+            <w:pPr>
+              <w:pStyle w:val="BodyText"/>
+              <w:spacing w:after="0"/>
+              <w:ind w:left="0"/>
+            </w:pPr>
+          </w:p>
+        </w:tc>
+        <w:tc>
+          <w:tcPr>
+            <w:tcW w:w="6714" w:type="dxa"/>
+          </w:tcPr>
+          <w:p>
+            <w:pPr>
+              <w:pStyle w:val="BodyText"/>
+              <w:spacing w:after="0"/>
+              <w:ind w:left="0"/>
+            </w:pPr>
+          </w:p>
+        </w:tc>
+      </w:tr>
+      <w:tr>
+        <w:trPr>
+          <w:trHeight w:val="351"/>
+        </w:trPr>
+        <w:tc>
+          <w:tcPr>
+            <w:tcW w:w="2131" w:type="dxa"/>
+          </w:tcPr>
+          <w:p>
+            <w:pPr>
+              <w:pStyle w:val="BodyText"/>
+              <w:spacing w:after="0"/>
+              <w:ind w:left="0"/>
+            </w:pPr>
+          </w:p>
+        </w:tc>
+        <w:tc>
+          <w:tcPr>
+            <w:tcW w:w="6714" w:type="dxa"/>
+          </w:tcPr>
+          <w:p>
+            <w:pPr>
+              <w:pStyle w:val="BodyText"/>
+              <w:spacing w:after="0"/>
+              <w:ind w:left="0"/>
+            </w:pPr>
+          </w:p>
+        </w:tc>
+      </w:tr>
+      <w:tr>
+        <w:trPr>
+          <w:trHeight w:val="365"/>
+        </w:trPr>
+        <w:tc>
+          <w:tcPr>
+            <w:tcW w:w="2131" w:type="dxa"/>
+          </w:tcPr>
+          <w:p>
+            <w:pPr>
+              <w:pStyle w:val="BodyText"/>
+              <w:spacing w:after="0"/>
+              <w:ind w:left="0"/>
+            </w:pPr>
+          </w:p>
+        </w:tc>
+        <w:tc>
+          <w:tcPr>
+            <w:tcW w:w="6714" w:type="dxa"/>
+          </w:tcPr>
+          <w:p>
+            <w:pPr>
+              <w:pStyle w:val="BodyText"/>
+              <w:spacing w:after="0"/>
+              <w:ind w:left="0"/>
+            </w:pPr>
+          </w:p>
+        </w:tc>
+      </w:tr>
+    </w:tbl>
     <w:p>
       <w:pPr>
         <w:pStyle w:val="BodyText"/>
@@ -3635,30 +4199,10 @@
       <w:pPr>
         <w:pStyle w:val="Heading2"/>
       </w:pPr>
-      <w:bookmarkStart w:id="8" w:name="_Toc498594471"/>
-      <w:r>
-        <w:t>Definitions, Acronyms and Abbreviations</w:t>
-      </w:r>
-      <w:bookmarkEnd w:id="5"/>
-      <w:bookmarkEnd w:id="8"/>
-    </w:p>
-    <w:p>
-      <w:pPr>
-        <w:pStyle w:val="InfoBlue"/>
-      </w:pPr>
-      <w:r>
-        <w:t>[This subsection should provide the definitions of all terms, acronyms, and abbreviations required to interpret properly the Modern SRS.  This information may be provided by reference to the project Glossary.]</w:t>
-      </w:r>
-    </w:p>
-    <w:p>
-      <w:pPr>
-        <w:pStyle w:val="Heading2"/>
-      </w:pPr>
-      <w:bookmarkStart w:id="9" w:name="_Toc455818120"/>
-      <w:bookmarkStart w:id="10" w:name="_Toc498594472"/>
-      <w:r>
-        <w:lastRenderedPageBreak/>
-        <w:t>References</w:t>
+      <w:bookmarkStart w:id="9" w:name="_Toc455818121"/>
+      <w:bookmarkStart w:id="10" w:name="_Toc498594473"/>
+      <w:r>
+        <w:t>Overview</w:t>
       </w:r>
       <w:bookmarkEnd w:id="9"/>
       <w:bookmarkEnd w:id="10"/>
@@ -3668,114 +4212,145 @@
         <w:pStyle w:val="InfoBlue"/>
       </w:pPr>
       <w:r>
-        <w:t>[This subsection should provide a complete list of all documents referenced elsewhere in the Modern SRS.  Each document should be identified by title, report number (if applicable), date, and publishing organization.  Specify the sources from which the references can be obtained. This information may be provided by reference to an appendix or to another document.]</w:t>
+        <w:t>[This subsection should describe what the rest of the Modern SRS contains and explain how the Modern SRS is organized.]</w:t>
+      </w:r>
+    </w:p>
+    <w:p>
+      <w:pPr>
+        <w:pStyle w:val="BodyText"/>
+      </w:pPr>
+      <w:r>
+        <w:t xml:space="preserve">The Modern SRS document is divided into three sections. The first section serves as an introduction to the project and outlines the purpose and scope of the project while providing a glossary and reference table to </w:t>
+      </w:r>
+      <w:r>
+        <w:t>provide additional information and aid for reading.</w:t>
+      </w:r>
+    </w:p>
+    <w:p>
+      <w:pPr>
+        <w:pStyle w:val="BodyText"/>
+      </w:pPr>
+      <w:r>
+        <w:lastRenderedPageBreak/>
+        <w:t xml:space="preserve">The second section of the document, Overall Descriptions, </w:t>
+      </w:r>
+      <w:r>
+        <w:t xml:space="preserve">provides an informal description of the required functionalities and provides the background for those requirements. It </w:t>
+      </w:r>
+      <w:r>
+        <w:t xml:space="preserve">provides the factors that affect the system and its requirements and aids in the transition into </w:t>
+      </w:r>
+      <w:r>
+        <w:t xml:space="preserve">the third section where the requirements are defined in more detail. </w:t>
+      </w:r>
+      <w:r>
+        <w:t xml:space="preserve">This section can be understood by technical and non-technical audiences. </w:t>
+      </w:r>
+    </w:p>
+    <w:p>
+      <w:pPr>
+        <w:pStyle w:val="BodyText"/>
+      </w:pPr>
+      <w:r>
+        <w:t>The third section of the document, Requirements, contains the detailed descriptions of use cases, non-functional requirements, as well as any other technical aspects such as interfaces, user documentation, and licensing. This section will contain all the details needed to develop the system that is being described</w:t>
+      </w:r>
+      <w:r>
+        <w:t>.</w:t>
+      </w:r>
+      <w:bookmarkStart w:id="11" w:name="_GoBack"/>
+      <w:bookmarkEnd w:id="11"/>
+    </w:p>
+    <w:p>
+      <w:pPr>
+        <w:pStyle w:val="BodyText"/>
+        <w:ind w:left="0"/>
+      </w:pPr>
+    </w:p>
+    <w:p>
+      <w:pPr>
+        <w:pStyle w:val="Heading1"/>
+      </w:pPr>
+      <w:bookmarkStart w:id="12" w:name="_Toc455818122"/>
+      <w:bookmarkStart w:id="13" w:name="_Toc498594474"/>
+      <w:r>
+        <w:t>Overall Description</w:t>
+      </w:r>
+      <w:bookmarkEnd w:id="12"/>
+      <w:bookmarkEnd w:id="13"/>
+    </w:p>
+    <w:p>
+      <w:pPr>
+        <w:pStyle w:val="InfoBlue"/>
+      </w:pPr>
+      <w:r>
+        <w:t>[This section of the Modern SRS should describe the general factors that affect the product and its requirements.  This section does not state specific requirements.  Instead, it provides a background for those requirements, which are defined in detail in section 3, and makes them easier to understand. Include such items as product perspective, product functions, user characteristics, constraints, assumptions and dependencies, and requirements subsets.]</w:t>
       </w:r>
     </w:p>
     <w:p>
       <w:pPr>
         <w:pStyle w:val="Heading2"/>
       </w:pPr>
-      <w:bookmarkStart w:id="11" w:name="_Toc455818121"/>
-      <w:bookmarkStart w:id="12" w:name="_Toc498594473"/>
-      <w:r>
-        <w:t>Overview</w:t>
-      </w:r>
-      <w:bookmarkEnd w:id="11"/>
-      <w:bookmarkEnd w:id="12"/>
+      <w:bookmarkStart w:id="14" w:name="_Toc455818123"/>
+      <w:bookmarkStart w:id="15" w:name="_Toc498594475"/>
+      <w:r>
+        <w:t>Use-Case Model Survey</w:t>
+      </w:r>
+      <w:bookmarkEnd w:id="14"/>
+      <w:bookmarkEnd w:id="15"/>
     </w:p>
     <w:p>
       <w:pPr>
         <w:pStyle w:val="InfoBlue"/>
       </w:pPr>
       <w:r>
-        <w:t>[This subsection should describe what the rest of the Modern SRS contains and explain how the Modern SRS is organized.]</w:t>
-      </w:r>
-    </w:p>
-    <w:p>
-      <w:pPr>
-        <w:pStyle w:val="Heading1"/>
-      </w:pPr>
-      <w:bookmarkStart w:id="13" w:name="_Toc455818122"/>
-      <w:bookmarkStart w:id="14" w:name="_Toc498594474"/>
-      <w:r>
-        <w:t>Overall Description</w:t>
-      </w:r>
-      <w:bookmarkEnd w:id="13"/>
-      <w:bookmarkEnd w:id="14"/>
+        <w:t xml:space="preserve"> [This section contains an overview of the use-case model or the subset of the use-case model that is applicable for this subsystem or feature.  This includes a list of names and brief descriptions of all use cases and actors, along with applicable diagrams and relationships. This section describes the use-case model comprehensively, in terms of how the model is structured into packages and what use cases and actors there are in the model. If you are using packages, the document shows the model structure hierarchically.]</w:t>
+      </w:r>
+    </w:p>
+    <w:p>
+      <w:pPr>
+        <w:pStyle w:val="Heading3"/>
+      </w:pPr>
+      <w:bookmarkStart w:id="16" w:name="_Toc498594476"/>
+      <w:r>
+        <w:t>Introduction</w:t>
+      </w:r>
+      <w:bookmarkEnd w:id="16"/>
     </w:p>
     <w:p>
       <w:pPr>
         <w:pStyle w:val="InfoBlue"/>
       </w:pPr>
       <w:r>
-        <w:t>[This section of the Modern SRS should describe the general factors that affect the product and its requirements.  This section does not state specific requirements.  Instead, it provides a background for those requirements, which are defined in detail in section 3, and makes them easier to understand. Include such items as product perspective, product functions, user characteristics, constraints, assumptions and dependencies, and requirements subsets.]</w:t>
-      </w:r>
-    </w:p>
-    <w:p>
-      <w:pPr>
-        <w:pStyle w:val="Heading2"/>
-      </w:pPr>
-      <w:bookmarkStart w:id="15" w:name="_Toc455818123"/>
-      <w:bookmarkStart w:id="16" w:name="_Toc498594475"/>
-      <w:r>
-        <w:t>Use-Case Model Survey</w:t>
-      </w:r>
-      <w:bookmarkEnd w:id="15"/>
-      <w:bookmarkEnd w:id="16"/>
+        <w:t>[Introduction to the use-case model.]</w:t>
+      </w:r>
+    </w:p>
+    <w:p>
+      <w:pPr>
+        <w:pStyle w:val="Heading3"/>
+      </w:pPr>
+      <w:bookmarkStart w:id="17" w:name="_Toc498594477"/>
+      <w:r>
+        <w:t>Survey Description</w:t>
+      </w:r>
+      <w:bookmarkEnd w:id="17"/>
     </w:p>
     <w:p>
       <w:pPr>
         <w:pStyle w:val="InfoBlue"/>
       </w:pPr>
       <w:r>
-        <w:t xml:space="preserve"> [This section contains an overview of the use-case model or the subset of the use-case model that is applicable for this subsystem or feature.  This includes a list of names and brief descriptions of all use cases and actors, along with applicable diagrams and relationships. This section describes the use-case model comprehensively, in terms of how the model is structured into packages and what use cases and actors there are in the model. If you are using packages, the document shows the model structure hierarchically.]</w:t>
+        <w:t>[Survey description of the use-case model.]</w:t>
       </w:r>
     </w:p>
     <w:p>
       <w:pPr>
         <w:pStyle w:val="Heading3"/>
       </w:pPr>
-      <w:bookmarkStart w:id="17" w:name="_Toc498594476"/>
-      <w:r>
-        <w:t>Introduction</w:t>
-      </w:r>
-      <w:bookmarkEnd w:id="17"/>
-    </w:p>
-    <w:p>
-      <w:pPr>
-        <w:pStyle w:val="InfoBlue"/>
-      </w:pPr>
-      <w:r>
-        <w:t>[Introduction to the use-case model.]</w:t>
-      </w:r>
-    </w:p>
-    <w:p>
-      <w:pPr>
-        <w:pStyle w:val="Heading3"/>
-      </w:pPr>
-      <w:bookmarkStart w:id="18" w:name="_Toc498594477"/>
-      <w:r>
-        <w:t>Survey Description</w:t>
+      <w:bookmarkStart w:id="18" w:name="_Toc498594478"/>
+      <w:r>
+        <w:t>Use-Case Model Hierarchy</w:t>
       </w:r>
       <w:bookmarkEnd w:id="18"/>
-    </w:p>
-    <w:p>
-      <w:pPr>
-        <w:pStyle w:val="InfoBlue"/>
-      </w:pPr>
-      <w:r>
-        <w:t>[Survey description of the use-case model.]</w:t>
-      </w:r>
-    </w:p>
-    <w:p>
-      <w:pPr>
-        <w:pStyle w:val="Heading3"/>
-      </w:pPr>
-      <w:bookmarkStart w:id="19" w:name="_Toc498594478"/>
-      <w:r>
-        <w:t>Use-Case Model Hierarchy</w:t>
-      </w:r>
-      <w:bookmarkEnd w:id="19"/>
       <w:r>
         <w:t xml:space="preserve"> </w:t>
       </w:r>
@@ -3894,11 +4469,11 @@
       <w:pPr>
         <w:pStyle w:val="Heading3"/>
       </w:pPr>
-      <w:bookmarkStart w:id="20" w:name="_Toc498594479"/>
+      <w:bookmarkStart w:id="19" w:name="_Toc498594479"/>
       <w:r>
         <w:t>Diagrams of the Use-Case Model</w:t>
       </w:r>
-      <w:bookmarkEnd w:id="20"/>
+      <w:bookmarkEnd w:id="19"/>
     </w:p>
     <w:p>
       <w:pPr>
@@ -3912,106 +4487,82 @@
       <w:pPr>
         <w:pStyle w:val="Heading2"/>
       </w:pPr>
-      <w:bookmarkStart w:id="21" w:name="_Toc455818124"/>
-      <w:bookmarkStart w:id="22" w:name="_Toc498594480"/>
+      <w:bookmarkStart w:id="20" w:name="_Toc455818124"/>
+      <w:bookmarkStart w:id="21" w:name="_Toc498594480"/>
       <w:r>
         <w:lastRenderedPageBreak/>
         <w:t>Assumptions and Dependencies</w:t>
       </w:r>
+      <w:bookmarkEnd w:id="20"/>
       <w:bookmarkEnd w:id="21"/>
+    </w:p>
+    <w:p>
+      <w:pPr>
+        <w:pStyle w:val="InfoBlue"/>
+      </w:pPr>
+      <w:r>
+        <w:t>[This section describes any key technical feasibility, subsystem or component availability, or other project related assumptions on which the viability of the software described by this Modern SRS may be based.]</w:t>
+      </w:r>
+    </w:p>
+    <w:p>
+      <w:pPr>
+        <w:pStyle w:val="Heading1"/>
+      </w:pPr>
+      <w:bookmarkStart w:id="22" w:name="_Toc455818125"/>
+      <w:bookmarkStart w:id="23" w:name="_Toc498594481"/>
+      <w:r>
+        <w:t>Requirements</w:t>
+      </w:r>
       <w:bookmarkEnd w:id="22"/>
+      <w:bookmarkEnd w:id="23"/>
+      <w:r>
+        <w:t xml:space="preserve"> </w:t>
+      </w:r>
     </w:p>
     <w:p>
       <w:pPr>
         <w:pStyle w:val="InfoBlue"/>
       </w:pPr>
       <w:r>
-        <w:t>[This section describes any key technical feasibility, subsystem or component availability, or other project related assumptions on which the viability of the software described by this Modern SRS may be based.]</w:t>
-      </w:r>
-    </w:p>
-    <w:p>
-      <w:pPr>
-        <w:pStyle w:val="Heading1"/>
-      </w:pPr>
-      <w:bookmarkStart w:id="23" w:name="_Toc455818125"/>
-      <w:bookmarkStart w:id="24" w:name="_Toc498594481"/>
-      <w:r>
-        <w:t>Requirements</w:t>
-      </w:r>
-      <w:bookmarkEnd w:id="23"/>
+        <w:t>[This section of the Modern SRS should contain all the software requirements to a level of detail sufficient to enable designers to design a system to satisfy those requirements, and testers to test that the system satisfies those requirements.   When using use-case modeling, the majority of these requirements are captured in the use cases.]</w:t>
+      </w:r>
+    </w:p>
+    <w:p>
+      <w:pPr>
+        <w:pStyle w:val="Heading2"/>
+      </w:pPr>
+      <w:bookmarkStart w:id="24" w:name="_Toc455818126"/>
+      <w:bookmarkStart w:id="25" w:name="_Toc498594482"/>
+      <w:r>
+        <w:t xml:space="preserve">Use-Case </w:t>
+      </w:r>
       <w:bookmarkEnd w:id="24"/>
       <w:r>
-        <w:t xml:space="preserve"> </w:t>
-      </w:r>
+        <w:t>Specifications</w:t>
+      </w:r>
+      <w:bookmarkEnd w:id="25"/>
     </w:p>
     <w:p>
       <w:pPr>
         <w:pStyle w:val="InfoBlue"/>
       </w:pPr>
       <w:r>
-        <w:t xml:space="preserve">[This section of the Modern SRS should contain all the software requirements to a level of detail sufficient to enable designers to design a system to satisfy those requirements, and testers to test that the system satisfies those requirements.   When using use-case modeling, </w:t>
-      </w:r>
-      <w:proofErr w:type="gramStart"/>
-      <w:r>
-        <w:t>the majority of</w:t>
-      </w:r>
-      <w:proofErr w:type="gramEnd"/>
-      <w:r>
-        <w:t xml:space="preserve"> these requirements are captured in the use cases.]</w:t>
+        <w:t>[In use-case modeling, the use cases often define the majority of the functional requirements of the system, along with some non-functional requirements.  For each use case in the above use-case model, or subset thereof, enclose the use-case specification here. If you have documented use cases in an separate document, cross reference to all applicable external use-case specifications in this section.  Make sure that each requirement is clearly labeled.]</w:t>
       </w:r>
     </w:p>
     <w:p>
       <w:pPr>
         <w:pStyle w:val="Heading2"/>
       </w:pPr>
-      <w:bookmarkStart w:id="25" w:name="_Toc455818126"/>
-      <w:bookmarkStart w:id="26" w:name="_Toc498594482"/>
-      <w:r>
-        <w:t xml:space="preserve">Use-Case </w:t>
-      </w:r>
-      <w:bookmarkEnd w:id="25"/>
-      <w:r>
-        <w:t>Specifications</w:t>
+      <w:bookmarkStart w:id="26" w:name="_Toc456660582"/>
+      <w:bookmarkStart w:id="27" w:name="_Toc457262454"/>
+      <w:bookmarkStart w:id="28" w:name="_Toc498594483"/>
+      <w:r>
+        <w:t>Functionality</w:t>
       </w:r>
       <w:bookmarkEnd w:id="26"/>
-    </w:p>
-    <w:p>
-      <w:pPr>
-        <w:pStyle w:val="InfoBlue"/>
-      </w:pPr>
-      <w:r>
-        <w:t xml:space="preserve">[In use-case modeling, the use cases often define </w:t>
-      </w:r>
-      <w:proofErr w:type="gramStart"/>
-      <w:r>
-        <w:t>the majority of</w:t>
-      </w:r>
-      <w:proofErr w:type="gramEnd"/>
-      <w:r>
-        <w:t xml:space="preserve"> the functional requirements of the system, along with some non-functional requirements.  For each use case in the above use-case model, or subset thereof, enclose the use-case specification here. If you have documented use cases in </w:t>
-      </w:r>
-      <w:proofErr w:type="gramStart"/>
-      <w:r>
-        <w:t>an</w:t>
-      </w:r>
-      <w:proofErr w:type="gramEnd"/>
-      <w:r>
-        <w:t xml:space="preserve"> separate document, cross reference to all applicable external use-case specifications in this section.  Make sure that each requirement is clearly labeled.]</w:t>
-      </w:r>
-    </w:p>
-    <w:p>
-      <w:pPr>
-        <w:pStyle w:val="Heading2"/>
-      </w:pPr>
-      <w:bookmarkStart w:id="27" w:name="_Toc456660582"/>
-      <w:bookmarkStart w:id="28" w:name="_Toc457262454"/>
-      <w:bookmarkStart w:id="29" w:name="_Toc498594483"/>
-      <w:r>
-        <w:t>Functionality</w:t>
-      </w:r>
       <w:bookmarkEnd w:id="27"/>
       <w:bookmarkEnd w:id="28"/>
-      <w:bookmarkEnd w:id="29"/>
     </w:p>
     <w:p>
       <w:pPr>
@@ -4037,52 +4588,44 @@
         <w:pStyle w:val="InfoBlue"/>
       </w:pPr>
       <w:r>
-        <w:t xml:space="preserve">Where application development tools (requirements tools, modeling tools, </w:t>
-      </w:r>
-      <w:proofErr w:type="spellStart"/>
-      <w:r>
-        <w:t>etc</w:t>
-      </w:r>
-      <w:proofErr w:type="spellEnd"/>
-      <w:r>
-        <w:t>) are employed to capture the functionality, this section document will refer to the availability of that data and indicate the location and name of the tool which is used to capture the data.]</w:t>
+        <w:t>Where application development tools (requirements tools, modeling tools, etc) are employed to capture the functionality, this section document will refer to the availability of that data and indicate the location and name of the tool which is used to capture the data.]</w:t>
       </w:r>
     </w:p>
     <w:p>
       <w:pPr>
         <w:pStyle w:val="Heading3"/>
       </w:pPr>
-      <w:bookmarkStart w:id="30" w:name="_Toc456660583"/>
-      <w:bookmarkStart w:id="31" w:name="_Toc457262455"/>
-      <w:bookmarkStart w:id="32" w:name="_Toc498594484"/>
+      <w:bookmarkStart w:id="29" w:name="_Toc456660583"/>
+      <w:bookmarkStart w:id="30" w:name="_Toc457262455"/>
+      <w:bookmarkStart w:id="31" w:name="_Toc498594484"/>
       <w:r>
         <w:t>&lt;Functional Requirement One&gt;</w:t>
       </w:r>
+      <w:bookmarkEnd w:id="29"/>
       <w:bookmarkEnd w:id="30"/>
       <w:bookmarkEnd w:id="31"/>
+    </w:p>
+    <w:p>
+      <w:pPr>
+        <w:pStyle w:val="InfoBlue"/>
+      </w:pPr>
+      <w:r>
+        <w:t>[The requirement description.]</w:t>
+      </w:r>
+    </w:p>
+    <w:p>
+      <w:pPr>
+        <w:pStyle w:val="Heading2"/>
+      </w:pPr>
+      <w:bookmarkStart w:id="32" w:name="_Toc456660584"/>
+      <w:bookmarkStart w:id="33" w:name="_Toc457262456"/>
+      <w:bookmarkStart w:id="34" w:name="_Toc498594485"/>
+      <w:r>
+        <w:t>Usability</w:t>
+      </w:r>
       <w:bookmarkEnd w:id="32"/>
-    </w:p>
-    <w:p>
-      <w:pPr>
-        <w:pStyle w:val="InfoBlue"/>
-      </w:pPr>
-      <w:r>
-        <w:t>[The requirement description.]</w:t>
-      </w:r>
-    </w:p>
-    <w:p>
-      <w:pPr>
-        <w:pStyle w:val="Heading2"/>
-      </w:pPr>
-      <w:bookmarkStart w:id="33" w:name="_Toc456660584"/>
-      <w:bookmarkStart w:id="34" w:name="_Toc457262456"/>
-      <w:bookmarkStart w:id="35" w:name="_Toc498594485"/>
-      <w:r>
-        <w:t>Usability</w:t>
-      </w:r>
       <w:bookmarkEnd w:id="33"/>
       <w:bookmarkEnd w:id="34"/>
-      <w:bookmarkEnd w:id="35"/>
       <w:r>
         <w:t xml:space="preserve"> </w:t>
       </w:r>
@@ -4092,15 +4635,7 @@
         <w:pStyle w:val="InfoBlue"/>
       </w:pPr>
       <w:r>
-        <w:t xml:space="preserve">[This section should include </w:t>
-      </w:r>
-      <w:proofErr w:type="gramStart"/>
-      <w:r>
-        <w:t>all of</w:t>
-      </w:r>
-      <w:proofErr w:type="gramEnd"/>
-      <w:r>
-        <w:t xml:space="preserve"> those requirements that affect usability. Examples:</w:t>
+        <w:t>[This section should include all of those requirements that affect usability. Examples:</w:t>
       </w:r>
     </w:p>
     <w:p>
@@ -4115,15 +4650,7 @@
         </w:tabs>
       </w:pPr>
       <w:r>
-        <w:t xml:space="preserve">Specify the required training time for a normal users and power users to become productive at </w:t>
-      </w:r>
-      <w:proofErr w:type="gramStart"/>
-      <w:r>
-        <w:t>particular operations</w:t>
-      </w:r>
-      <w:proofErr w:type="gramEnd"/>
-      <w:r>
-        <w:t>.</w:t>
+        <w:t>Specify the required training time for a normal users and power users to become productive at particular operations.</w:t>
       </w:r>
     </w:p>
     <w:p>
@@ -4175,37 +4702,37 @@
       <w:pPr>
         <w:pStyle w:val="Heading3"/>
       </w:pPr>
-      <w:bookmarkStart w:id="36" w:name="_Toc456660585"/>
-      <w:bookmarkStart w:id="37" w:name="_Toc457262457"/>
-      <w:bookmarkStart w:id="38" w:name="_Toc498594486"/>
+      <w:bookmarkStart w:id="35" w:name="_Toc456660585"/>
+      <w:bookmarkStart w:id="36" w:name="_Toc457262457"/>
+      <w:bookmarkStart w:id="37" w:name="_Toc498594486"/>
       <w:r>
         <w:t>&lt;Usability Requirement One&gt;</w:t>
       </w:r>
+      <w:bookmarkEnd w:id="35"/>
       <w:bookmarkEnd w:id="36"/>
       <w:bookmarkEnd w:id="37"/>
+    </w:p>
+    <w:p>
+      <w:pPr>
+        <w:pStyle w:val="InfoBlue"/>
+      </w:pPr>
+      <w:r>
+        <w:t>The requirement description.</w:t>
+      </w:r>
+    </w:p>
+    <w:p>
+      <w:pPr>
+        <w:pStyle w:val="Heading2"/>
+      </w:pPr>
+      <w:bookmarkStart w:id="38" w:name="_Toc456660586"/>
+      <w:bookmarkStart w:id="39" w:name="_Toc457262458"/>
+      <w:bookmarkStart w:id="40" w:name="_Toc498594487"/>
+      <w:r>
+        <w:t>Reliability</w:t>
+      </w:r>
       <w:bookmarkEnd w:id="38"/>
-    </w:p>
-    <w:p>
-      <w:pPr>
-        <w:pStyle w:val="InfoBlue"/>
-      </w:pPr>
-      <w:r>
-        <w:t>The requirement description.</w:t>
-      </w:r>
-    </w:p>
-    <w:p>
-      <w:pPr>
-        <w:pStyle w:val="Heading2"/>
-      </w:pPr>
-      <w:bookmarkStart w:id="39" w:name="_Toc456660586"/>
-      <w:bookmarkStart w:id="40" w:name="_Toc457262458"/>
-      <w:bookmarkStart w:id="41" w:name="_Toc498594487"/>
-      <w:r>
-        <w:t>Reliability</w:t>
-      </w:r>
       <w:bookmarkEnd w:id="39"/>
       <w:bookmarkEnd w:id="40"/>
-      <w:bookmarkEnd w:id="41"/>
       <w:r>
         <w:t xml:space="preserve"> </w:t>
       </w:r>
@@ -4230,23 +4757,7 @@
         </w:tabs>
       </w:pPr>
       <w:r>
-        <w:t xml:space="preserve">Availability – specify % of time available </w:t>
-      </w:r>
-      <w:proofErr w:type="gramStart"/>
-      <w:r>
-        <w:t xml:space="preserve">( </w:t>
-      </w:r>
-      <w:proofErr w:type="spellStart"/>
-      <w:r>
-        <w:t>xx</w:t>
-      </w:r>
-      <w:proofErr w:type="gramEnd"/>
-      <w:r>
-        <w:t>.xx</w:t>
-      </w:r>
-      <w:proofErr w:type="spellEnd"/>
-      <w:r>
-        <w:t>%), hours of use, maintenance access, degraded mode operations etc.</w:t>
+        <w:t>Availability – specify % of time available ( xx.xx%), hours of use, maintenance access, degraded mode operations etc.</w:t>
       </w:r>
     </w:p>
     <w:p>
@@ -4277,15 +4788,7 @@
       </w:pPr>
       <w:r>
         <w:lastRenderedPageBreak/>
-        <w:t xml:space="preserve">Mean Time </w:t>
-      </w:r>
-      <w:proofErr w:type="gramStart"/>
-      <w:r>
-        <w:t>To</w:t>
-      </w:r>
-      <w:proofErr w:type="gramEnd"/>
-      <w:r>
-        <w:t xml:space="preserve"> Repair (MTTR) – how long is the system allowed to be out of operation after it has failed?</w:t>
+        <w:t>Mean Time To Repair (MTTR) – how long is the system allowed to be out of operation after it has failed?</w:t>
       </w:r>
     </w:p>
     <w:p>
@@ -4337,8 +4840,8 @@
       <w:pPr>
         <w:pStyle w:val="Heading4"/>
       </w:pPr>
-      <w:bookmarkStart w:id="42" w:name="_Toc456660587"/>
-      <w:bookmarkStart w:id="43" w:name="_Toc457262459"/>
+      <w:bookmarkStart w:id="41" w:name="_Toc456660587"/>
+      <w:bookmarkStart w:id="42" w:name="_Toc457262459"/>
       <w:r>
         <w:rPr>
           <w:i/>
@@ -4348,30 +4851,30 @@
       <w:r>
         <w:t>&gt;</w:t>
       </w:r>
+      <w:bookmarkEnd w:id="41"/>
       <w:bookmarkEnd w:id="42"/>
+    </w:p>
+    <w:p>
+      <w:pPr>
+        <w:pStyle w:val="InfoBlue"/>
+      </w:pPr>
+      <w:r>
+        <w:t>[The requirement description.]</w:t>
+      </w:r>
+    </w:p>
+    <w:p>
+      <w:pPr>
+        <w:pStyle w:val="Heading2"/>
+      </w:pPr>
+      <w:bookmarkStart w:id="43" w:name="_Toc456660588"/>
+      <w:bookmarkStart w:id="44" w:name="_Toc457262460"/>
+      <w:bookmarkStart w:id="45" w:name="_Toc498594488"/>
+      <w:r>
+        <w:t>Performance</w:t>
+      </w:r>
       <w:bookmarkEnd w:id="43"/>
-    </w:p>
-    <w:p>
-      <w:pPr>
-        <w:pStyle w:val="InfoBlue"/>
-      </w:pPr>
-      <w:r>
-        <w:t>[The requirement description.]</w:t>
-      </w:r>
-    </w:p>
-    <w:p>
-      <w:pPr>
-        <w:pStyle w:val="Heading2"/>
-      </w:pPr>
-      <w:bookmarkStart w:id="44" w:name="_Toc456660588"/>
-      <w:bookmarkStart w:id="45" w:name="_Toc457262460"/>
-      <w:bookmarkStart w:id="46" w:name="_Toc498594488"/>
-      <w:r>
-        <w:t>Performance</w:t>
-      </w:r>
       <w:bookmarkEnd w:id="44"/>
       <w:bookmarkEnd w:id="45"/>
-      <w:bookmarkEnd w:id="46"/>
     </w:p>
     <w:p>
       <w:pPr>
@@ -4470,147 +4973,147 @@
       <w:pPr>
         <w:pStyle w:val="Heading3"/>
       </w:pPr>
-      <w:bookmarkStart w:id="47" w:name="_Toc456660589"/>
-      <w:bookmarkStart w:id="48" w:name="_Toc457262461"/>
-      <w:bookmarkStart w:id="49" w:name="_Toc498594489"/>
+      <w:bookmarkStart w:id="46" w:name="_Toc456660589"/>
+      <w:bookmarkStart w:id="47" w:name="_Toc457262461"/>
+      <w:bookmarkStart w:id="48" w:name="_Toc498594489"/>
       <w:r>
         <w:t>&lt;Performance Requirement One&gt;</w:t>
       </w:r>
+      <w:bookmarkEnd w:id="46"/>
       <w:bookmarkEnd w:id="47"/>
       <w:bookmarkEnd w:id="48"/>
+    </w:p>
+    <w:p>
+      <w:pPr>
+        <w:pStyle w:val="InfoBlue"/>
+      </w:pPr>
+      <w:r>
+        <w:t>[The requirement description.]</w:t>
+      </w:r>
+    </w:p>
+    <w:p>
+      <w:pPr>
+        <w:pStyle w:val="Heading2"/>
+      </w:pPr>
+      <w:bookmarkStart w:id="49" w:name="_Toc456660590"/>
+      <w:bookmarkStart w:id="50" w:name="_Toc457262462"/>
+      <w:bookmarkStart w:id="51" w:name="_Toc498594490"/>
+      <w:r>
+        <w:t>Supportability</w:t>
+      </w:r>
       <w:bookmarkEnd w:id="49"/>
-    </w:p>
-    <w:p>
-      <w:pPr>
-        <w:pStyle w:val="InfoBlue"/>
-      </w:pPr>
-      <w:r>
-        <w:t>[The requirement description.]</w:t>
-      </w:r>
-    </w:p>
-    <w:p>
-      <w:pPr>
-        <w:pStyle w:val="Heading2"/>
-      </w:pPr>
-      <w:bookmarkStart w:id="50" w:name="_Toc456660590"/>
-      <w:bookmarkStart w:id="51" w:name="_Toc457262462"/>
-      <w:bookmarkStart w:id="52" w:name="_Toc498594490"/>
-      <w:r>
-        <w:t>Supportability</w:t>
-      </w:r>
       <w:bookmarkEnd w:id="50"/>
       <w:bookmarkEnd w:id="51"/>
+    </w:p>
+    <w:p>
+      <w:pPr>
+        <w:pStyle w:val="InfoBlue"/>
+      </w:pPr>
+      <w:r>
+        <w:t>[This section indicates any requirements that will enhance the supportability or maintainability of the system being built, including coding standards, naming conventions, class libraries, maintenance access, maintenance utilities.]</w:t>
+      </w:r>
+    </w:p>
+    <w:p>
+      <w:pPr>
+        <w:pStyle w:val="Heading3"/>
+      </w:pPr>
+      <w:bookmarkStart w:id="52" w:name="_Toc456660591"/>
+      <w:bookmarkStart w:id="53" w:name="_Toc457262463"/>
+      <w:bookmarkStart w:id="54" w:name="_Toc498594491"/>
+      <w:r>
+        <w:t>&lt;Supportability Requirement One&gt;</w:t>
+      </w:r>
       <w:bookmarkEnd w:id="52"/>
-    </w:p>
-    <w:p>
-      <w:pPr>
-        <w:pStyle w:val="InfoBlue"/>
-      </w:pPr>
-      <w:r>
-        <w:t>[This section indicates any requirements that will enhance the supportability or maintainability of the system being built, including coding standards, naming conventions, class libraries, maintenance access, maintenance utilities.]</w:t>
-      </w:r>
-    </w:p>
-    <w:p>
-      <w:pPr>
-        <w:pStyle w:val="Heading3"/>
-      </w:pPr>
-      <w:bookmarkStart w:id="53" w:name="_Toc456660591"/>
-      <w:bookmarkStart w:id="54" w:name="_Toc457262463"/>
-      <w:bookmarkStart w:id="55" w:name="_Toc498594491"/>
-      <w:r>
-        <w:t>&lt;Supportability Requirement One&gt;</w:t>
-      </w:r>
       <w:bookmarkEnd w:id="53"/>
       <w:bookmarkEnd w:id="54"/>
+    </w:p>
+    <w:p>
+      <w:pPr>
+        <w:pStyle w:val="InfoBlue"/>
+      </w:pPr>
+      <w:r>
+        <w:t>[The requirement description.]</w:t>
+      </w:r>
+    </w:p>
+    <w:p>
+      <w:pPr>
+        <w:pStyle w:val="Heading2"/>
+      </w:pPr>
+      <w:bookmarkStart w:id="55" w:name="_Toc456660592"/>
+      <w:bookmarkStart w:id="56" w:name="_Toc457262464"/>
+      <w:bookmarkStart w:id="57" w:name="_Toc498594492"/>
+      <w:r>
+        <w:t>Design Constraints</w:t>
+      </w:r>
       <w:bookmarkEnd w:id="55"/>
-    </w:p>
-    <w:p>
-      <w:pPr>
-        <w:pStyle w:val="InfoBlue"/>
-      </w:pPr>
-      <w:r>
-        <w:t>[The requirement description.]</w:t>
-      </w:r>
-    </w:p>
-    <w:p>
-      <w:pPr>
-        <w:pStyle w:val="Heading2"/>
-      </w:pPr>
-      <w:bookmarkStart w:id="56" w:name="_Toc456660592"/>
-      <w:bookmarkStart w:id="57" w:name="_Toc457262464"/>
-      <w:bookmarkStart w:id="58" w:name="_Toc498594492"/>
-      <w:r>
-        <w:t>Design Constraints</w:t>
-      </w:r>
       <w:bookmarkEnd w:id="56"/>
       <w:bookmarkEnd w:id="57"/>
+    </w:p>
+    <w:p>
+      <w:pPr>
+        <w:pStyle w:val="InfoBlue"/>
+      </w:pPr>
+      <w:r>
+        <w:t>[This section should indicate any design constraints on the system being built. Design constraints represent design decisions that have been mandated and must be adhered to.  Examples include software languages, software process requirements, prescribed use of developmental tools, architectural and design constraints, purchased components, class libraries, etc.]</w:t>
+      </w:r>
+    </w:p>
+    <w:p>
+      <w:pPr>
+        <w:pStyle w:val="Heading3"/>
+      </w:pPr>
+      <w:bookmarkStart w:id="58" w:name="_Toc456660593"/>
+      <w:bookmarkStart w:id="59" w:name="_Toc457262465"/>
+      <w:bookmarkStart w:id="60" w:name="_Toc498594493"/>
+      <w:r>
+        <w:t>&lt;Design Constraint One&gt;</w:t>
+      </w:r>
       <w:bookmarkEnd w:id="58"/>
-    </w:p>
-    <w:p>
-      <w:pPr>
-        <w:pStyle w:val="InfoBlue"/>
-      </w:pPr>
-      <w:r>
-        <w:t>[This section should indicate any design constraints on the system being built. Design constraints represent design decisions that have been mandated and must be adhered to.  Examples include software languages, software process requirements, prescribed use of developmental tools, architectural and design constraints, purchased components, class libraries, etc.]</w:t>
-      </w:r>
-    </w:p>
-    <w:p>
-      <w:pPr>
-        <w:pStyle w:val="Heading3"/>
-      </w:pPr>
-      <w:bookmarkStart w:id="59" w:name="_Toc456660593"/>
-      <w:bookmarkStart w:id="60" w:name="_Toc457262465"/>
-      <w:bookmarkStart w:id="61" w:name="_Toc498594493"/>
-      <w:r>
-        <w:t>&lt;Design Constraint One&gt;</w:t>
-      </w:r>
       <w:bookmarkEnd w:id="59"/>
       <w:bookmarkEnd w:id="60"/>
+    </w:p>
+    <w:p>
+      <w:pPr>
+        <w:pStyle w:val="InfoBlue"/>
+      </w:pPr>
+      <w:r>
+        <w:t>[The requirement description.]</w:t>
+      </w:r>
+    </w:p>
+    <w:p>
+      <w:pPr>
+        <w:pStyle w:val="Heading2"/>
+      </w:pPr>
+      <w:bookmarkStart w:id="61" w:name="_Toc456660594"/>
+      <w:bookmarkStart w:id="62" w:name="_Toc457262466"/>
+      <w:bookmarkStart w:id="63" w:name="_Toc498594494"/>
+      <w:r>
+        <w:t>Online User Documentation and Help System Requirements</w:t>
+      </w:r>
       <w:bookmarkEnd w:id="61"/>
-    </w:p>
-    <w:p>
-      <w:pPr>
-        <w:pStyle w:val="InfoBlue"/>
-      </w:pPr>
-      <w:r>
-        <w:t>[The requirement description.]</w:t>
-      </w:r>
-    </w:p>
-    <w:p>
-      <w:pPr>
-        <w:pStyle w:val="Heading2"/>
-      </w:pPr>
-      <w:bookmarkStart w:id="62" w:name="_Toc456660594"/>
-      <w:bookmarkStart w:id="63" w:name="_Toc457262466"/>
-      <w:bookmarkStart w:id="64" w:name="_Toc498594494"/>
-      <w:r>
-        <w:t>Online User Documentation and Help System Requirements</w:t>
-      </w:r>
       <w:bookmarkEnd w:id="62"/>
       <w:bookmarkEnd w:id="63"/>
+    </w:p>
+    <w:p>
+      <w:pPr>
+        <w:pStyle w:val="InfoBlue"/>
+      </w:pPr>
+      <w:r>
+        <w:t>[Describes the requirements, if any, for on-line user documentation, help systems, help about notices, etc.]</w:t>
+      </w:r>
+    </w:p>
+    <w:p>
+      <w:pPr>
+        <w:pStyle w:val="Heading2"/>
+      </w:pPr>
+      <w:bookmarkStart w:id="64" w:name="_Toc456660595"/>
+      <w:bookmarkStart w:id="65" w:name="_Toc457262467"/>
+      <w:bookmarkStart w:id="66" w:name="_Toc498594495"/>
+      <w:r>
+        <w:t>Purchased Components</w:t>
+      </w:r>
       <w:bookmarkEnd w:id="64"/>
-    </w:p>
-    <w:p>
-      <w:pPr>
-        <w:pStyle w:val="InfoBlue"/>
-      </w:pPr>
-      <w:r>
-        <w:t>[Describes the requirements, if any, for on-line user documentation, help systems, help about notices, etc.]</w:t>
-      </w:r>
-    </w:p>
-    <w:p>
-      <w:pPr>
-        <w:pStyle w:val="Heading2"/>
-      </w:pPr>
-      <w:bookmarkStart w:id="65" w:name="_Toc456660595"/>
-      <w:bookmarkStart w:id="66" w:name="_Toc457262467"/>
-      <w:bookmarkStart w:id="67" w:name="_Toc498594495"/>
-      <w:r>
-        <w:t>Purchased Components</w:t>
-      </w:r>
       <w:bookmarkEnd w:id="65"/>
       <w:bookmarkEnd w:id="66"/>
-      <w:bookmarkEnd w:id="67"/>
     </w:p>
     <w:p>
       <w:pPr>
@@ -4624,178 +5127,170 @@
       <w:pPr>
         <w:pStyle w:val="Heading2"/>
       </w:pPr>
-      <w:bookmarkStart w:id="68" w:name="_Toc456660596"/>
-      <w:bookmarkStart w:id="69" w:name="_Toc457262468"/>
-      <w:bookmarkStart w:id="70" w:name="_Toc498594496"/>
+      <w:bookmarkStart w:id="67" w:name="_Toc456660596"/>
+      <w:bookmarkStart w:id="68" w:name="_Toc457262468"/>
+      <w:bookmarkStart w:id="69" w:name="_Toc498594496"/>
       <w:r>
         <w:lastRenderedPageBreak/>
         <w:t>Interfaces</w:t>
       </w:r>
+      <w:bookmarkEnd w:id="67"/>
       <w:bookmarkEnd w:id="68"/>
       <w:bookmarkEnd w:id="69"/>
+    </w:p>
+    <w:p>
+      <w:pPr>
+        <w:pStyle w:val="InfoBlue"/>
+      </w:pPr>
+      <w:r>
+        <w:t>[This section defines the interfaces that must be supported by the application. It should contain adequate specificity, protocols, ports and logical addresses, etc, so that the software can be developed and verified against the interface requirements.]</w:t>
+      </w:r>
+    </w:p>
+    <w:p>
+      <w:pPr>
+        <w:pStyle w:val="Heading3"/>
+      </w:pPr>
+      <w:bookmarkStart w:id="70" w:name="_Toc456660597"/>
+      <w:bookmarkStart w:id="71" w:name="_Toc457262469"/>
+      <w:bookmarkStart w:id="72" w:name="_Toc498594497"/>
+      <w:r>
+        <w:t>User Interfaces</w:t>
+      </w:r>
       <w:bookmarkEnd w:id="70"/>
-    </w:p>
-    <w:p>
-      <w:pPr>
-        <w:pStyle w:val="InfoBlue"/>
-      </w:pPr>
-      <w:r>
-        <w:t xml:space="preserve">[This section defines the interfaces that must be supported by the application. It should contain adequate specificity, protocols, ports and logical addresses, </w:t>
-      </w:r>
-      <w:proofErr w:type="spellStart"/>
-      <w:r>
-        <w:t>etc</w:t>
-      </w:r>
-      <w:proofErr w:type="spellEnd"/>
-      <w:r>
-        <w:t>, so that the software can be developed and verified against the interface requirements.]</w:t>
-      </w:r>
-    </w:p>
-    <w:p>
-      <w:pPr>
-        <w:pStyle w:val="Heading3"/>
-      </w:pPr>
-      <w:bookmarkStart w:id="71" w:name="_Toc456660597"/>
-      <w:bookmarkStart w:id="72" w:name="_Toc457262469"/>
-      <w:bookmarkStart w:id="73" w:name="_Toc498594497"/>
-      <w:r>
-        <w:t>User Interfaces</w:t>
-      </w:r>
       <w:bookmarkEnd w:id="71"/>
       <w:bookmarkEnd w:id="72"/>
+    </w:p>
+    <w:p>
+      <w:pPr>
+        <w:pStyle w:val="InfoBlue"/>
+      </w:pPr>
+      <w:r>
+        <w:t>[Describe the user interfaces that are to be implemented by the software.]</w:t>
+      </w:r>
+    </w:p>
+    <w:p>
+      <w:pPr>
+        <w:pStyle w:val="Heading3"/>
+      </w:pPr>
+      <w:bookmarkStart w:id="73" w:name="_Toc456660598"/>
+      <w:bookmarkStart w:id="74" w:name="_Toc457262470"/>
+      <w:bookmarkStart w:id="75" w:name="_Toc498594498"/>
+      <w:r>
+        <w:t>Hardware Interfaces</w:t>
+      </w:r>
       <w:bookmarkEnd w:id="73"/>
-    </w:p>
-    <w:p>
-      <w:pPr>
-        <w:pStyle w:val="InfoBlue"/>
-      </w:pPr>
-      <w:r>
-        <w:t>[Describe the user interfaces that are to be implemented by the software.]</w:t>
-      </w:r>
-    </w:p>
-    <w:p>
-      <w:pPr>
-        <w:pStyle w:val="Heading3"/>
-      </w:pPr>
-      <w:bookmarkStart w:id="74" w:name="_Toc456660598"/>
-      <w:bookmarkStart w:id="75" w:name="_Toc457262470"/>
-      <w:bookmarkStart w:id="76" w:name="_Toc498594498"/>
-      <w:r>
-        <w:t>Hardware Interfaces</w:t>
-      </w:r>
       <w:bookmarkEnd w:id="74"/>
       <w:bookmarkEnd w:id="75"/>
+    </w:p>
+    <w:p>
+      <w:pPr>
+        <w:pStyle w:val="InfoBlue"/>
+      </w:pPr>
+      <w:r>
+        <w:t>[This section defines any hardware interfaces that are to be supported by the software, including logical structure, physical addresses, expected behavior, etc.]</w:t>
+      </w:r>
+    </w:p>
+    <w:p>
+      <w:pPr>
+        <w:pStyle w:val="Heading3"/>
+      </w:pPr>
+      <w:bookmarkStart w:id="76" w:name="_Toc456660599"/>
+      <w:bookmarkStart w:id="77" w:name="_Toc457262471"/>
+      <w:bookmarkStart w:id="78" w:name="_Toc498594499"/>
+      <w:r>
+        <w:t>Software Interfaces</w:t>
+      </w:r>
       <w:bookmarkEnd w:id="76"/>
-    </w:p>
-    <w:p>
-      <w:pPr>
-        <w:pStyle w:val="InfoBlue"/>
-      </w:pPr>
-      <w:r>
-        <w:t>[This section defines any hardware interfaces that are to be supported by the software, including logical structure, physical addresses, expected behavior, etc.]</w:t>
-      </w:r>
-    </w:p>
-    <w:p>
-      <w:pPr>
-        <w:pStyle w:val="Heading3"/>
-      </w:pPr>
-      <w:bookmarkStart w:id="77" w:name="_Toc456660599"/>
-      <w:bookmarkStart w:id="78" w:name="_Toc457262471"/>
-      <w:bookmarkStart w:id="79" w:name="_Toc498594499"/>
-      <w:r>
-        <w:t>Software Interfaces</w:t>
-      </w:r>
       <w:bookmarkEnd w:id="77"/>
       <w:bookmarkEnd w:id="78"/>
+    </w:p>
+    <w:p>
+      <w:pPr>
+        <w:pStyle w:val="InfoBlue"/>
+      </w:pPr>
+      <w:r>
+        <w:t>[This section describes software interfaces to other components of the software system. These may be purchased components, components reused from another application, or components being developed for subsystems outside of the scope of this SRS, but with which this software application must interact.]</w:t>
+      </w:r>
+    </w:p>
+    <w:p>
+      <w:pPr>
+        <w:pStyle w:val="Heading3"/>
+      </w:pPr>
+      <w:bookmarkStart w:id="79" w:name="_Toc456660600"/>
+      <w:bookmarkStart w:id="80" w:name="_Toc457262472"/>
+      <w:bookmarkStart w:id="81" w:name="_Toc498594500"/>
+      <w:r>
+        <w:t>Communications Interfaces</w:t>
+      </w:r>
       <w:bookmarkEnd w:id="79"/>
-    </w:p>
-    <w:p>
-      <w:pPr>
-        <w:pStyle w:val="InfoBlue"/>
-      </w:pPr>
-      <w:r>
-        <w:t>[This section describes software interfaces to other components of the software system. These may be purchased components, components reused from another application, or components being developed for subsystems outside of the scope of this SRS, but with which this software application must interact.]</w:t>
-      </w:r>
-    </w:p>
-    <w:p>
-      <w:pPr>
-        <w:pStyle w:val="Heading3"/>
-      </w:pPr>
-      <w:bookmarkStart w:id="80" w:name="_Toc456660600"/>
-      <w:bookmarkStart w:id="81" w:name="_Toc457262472"/>
-      <w:bookmarkStart w:id="82" w:name="_Toc498594500"/>
-      <w:r>
-        <w:t>Communications Interfaces</w:t>
-      </w:r>
       <w:bookmarkEnd w:id="80"/>
       <w:bookmarkEnd w:id="81"/>
+    </w:p>
+    <w:p>
+      <w:pPr>
+        <w:pStyle w:val="InfoBlue"/>
+      </w:pPr>
+      <w:r>
+        <w:t>[Describe any communications interfaces to other systems or devices such as local area networks, remote serial devices, etc.]</w:t>
+      </w:r>
+    </w:p>
+    <w:p>
+      <w:pPr>
+        <w:pStyle w:val="Heading2"/>
+      </w:pPr>
+      <w:bookmarkStart w:id="82" w:name="_Toc456660601"/>
+      <w:bookmarkStart w:id="83" w:name="_Toc457262473"/>
+      <w:bookmarkStart w:id="84" w:name="_Toc498594501"/>
+      <w:r>
+        <w:t>Licensing Requirements</w:t>
+      </w:r>
       <w:bookmarkEnd w:id="82"/>
-    </w:p>
-    <w:p>
-      <w:pPr>
-        <w:pStyle w:val="InfoBlue"/>
-      </w:pPr>
-      <w:r>
-        <w:t>[Describe any communications interfaces to other systems or devices such as local area networks, remote serial devices, etc.]</w:t>
-      </w:r>
-    </w:p>
-    <w:p>
-      <w:pPr>
-        <w:pStyle w:val="Heading2"/>
-      </w:pPr>
-      <w:bookmarkStart w:id="83" w:name="_Toc456660601"/>
-      <w:bookmarkStart w:id="84" w:name="_Toc457262473"/>
-      <w:bookmarkStart w:id="85" w:name="_Toc498594501"/>
-      <w:r>
-        <w:t>Licensing Requirements</w:t>
-      </w:r>
       <w:bookmarkEnd w:id="83"/>
       <w:bookmarkEnd w:id="84"/>
+    </w:p>
+    <w:p>
+      <w:pPr>
+        <w:pStyle w:val="InfoBlue"/>
+      </w:pPr>
+      <w:r>
+        <w:t>[Defines any licensing enforcement requirements or other usage restriction requirements that are to be exhibited by the software.]</w:t>
+      </w:r>
+    </w:p>
+    <w:p>
+      <w:pPr>
+        <w:pStyle w:val="Heading2"/>
+      </w:pPr>
+      <w:bookmarkStart w:id="85" w:name="_Toc456660602"/>
+      <w:bookmarkStart w:id="86" w:name="_Toc457262474"/>
+      <w:bookmarkStart w:id="87" w:name="_Toc498594502"/>
+      <w:r>
+        <w:t>Legal, Copyright and Other Notices</w:t>
+      </w:r>
       <w:bookmarkEnd w:id="85"/>
-    </w:p>
-    <w:p>
-      <w:pPr>
-        <w:pStyle w:val="InfoBlue"/>
-      </w:pPr>
-      <w:r>
-        <w:t>[Defines any licensing enforcement requirements or other usage restriction requirements that are to be exhibited by the software.]</w:t>
-      </w:r>
-    </w:p>
-    <w:p>
-      <w:pPr>
-        <w:pStyle w:val="Heading2"/>
-      </w:pPr>
-      <w:bookmarkStart w:id="86" w:name="_Toc456660602"/>
-      <w:bookmarkStart w:id="87" w:name="_Toc457262474"/>
-      <w:bookmarkStart w:id="88" w:name="_Toc498594502"/>
-      <w:r>
-        <w:t>Legal, Copyright and Other Notices</w:t>
-      </w:r>
       <w:bookmarkEnd w:id="86"/>
       <w:bookmarkEnd w:id="87"/>
+    </w:p>
+    <w:p>
+      <w:pPr>
+        <w:pStyle w:val="InfoBlue"/>
+      </w:pPr>
+      <w:r>
+        <w:t>[This section describes any necessary legal disclaimers, warranties, copyright notices, patent notice, word mark, trademark, or logo compliance issues for the software.]</w:t>
+      </w:r>
+    </w:p>
+    <w:p>
+      <w:pPr>
+        <w:pStyle w:val="Heading2"/>
+      </w:pPr>
+      <w:bookmarkStart w:id="88" w:name="_Toc456660603"/>
+      <w:bookmarkStart w:id="89" w:name="_Toc457262475"/>
+      <w:bookmarkStart w:id="90" w:name="_Toc498594503"/>
+      <w:r>
+        <w:t>Applicable Standards</w:t>
+      </w:r>
       <w:bookmarkEnd w:id="88"/>
-    </w:p>
-    <w:p>
-      <w:pPr>
-        <w:pStyle w:val="InfoBlue"/>
-      </w:pPr>
-      <w:r>
-        <w:t>[This section describes any necessary legal disclaimers, warranties, copyright notices, patent notice, word mark, trademark, or logo compliance issues for the software.]</w:t>
-      </w:r>
-    </w:p>
-    <w:p>
-      <w:pPr>
-        <w:pStyle w:val="Heading2"/>
-      </w:pPr>
-      <w:bookmarkStart w:id="89" w:name="_Toc456660603"/>
-      <w:bookmarkStart w:id="90" w:name="_Toc457262475"/>
-      <w:bookmarkStart w:id="91" w:name="_Toc498594503"/>
-      <w:r>
-        <w:t>Applicable Standards</w:t>
-      </w:r>
       <w:bookmarkEnd w:id="89"/>
       <w:bookmarkEnd w:id="90"/>
-      <w:bookmarkEnd w:id="91"/>
     </w:p>
     <w:p>
       <w:pPr>
@@ -4957,7 +5452,7 @@
               <w:rStyle w:val="PageNumber"/>
               <w:noProof/>
             </w:rPr>
-            <w:t>5</w:t>
+            <w:t>4</w:t>
           </w:r>
           <w:r>
             <w:rPr>
@@ -5057,23 +5552,13 @@
       </w:rPr>
       <w:fldChar w:fldCharType="separate"/>
     </w:r>
-    <w:proofErr w:type="spellStart"/>
     <w:r>
       <w:rPr>
         <w:rFonts w:ascii="Arial" w:hAnsi="Arial"/>
         <w:b/>
         <w:sz w:val="36"/>
       </w:rPr>
-      <w:t>Marcotte</w:t>
-    </w:r>
-    <w:proofErr w:type="spellEnd"/>
-    <w:r>
-      <w:rPr>
-        <w:rFonts w:ascii="Arial" w:hAnsi="Arial"/>
-        <w:b/>
-        <w:sz w:val="36"/>
-      </w:rPr>
-      <w:t xml:space="preserve"> Physiotherapy</w:t>
+      <w:t>Marcotte Physiotherapy</w:t>
     </w:r>
     <w:r>
       <w:rPr>
@@ -5147,19 +5632,11 @@
             </w:rPr>
             <w:fldChar w:fldCharType="separate"/>
           </w:r>
-          <w:proofErr w:type="spellStart"/>
           <w:r>
             <w:rPr>
               <w:i/>
             </w:rPr>
-            <w:t>Ademidun</w:t>
-          </w:r>
-          <w:proofErr w:type="spellEnd"/>
-          <w:r>
-            <w:rPr>
-              <w:i/>
-            </w:rPr>
-            <w:t xml:space="preserve"> Hart &amp; Co</w:t>
+            <w:t>Ademidun Hart &amp; Co</w:t>
           </w:r>
           <w:r>
             <w:rPr>
@@ -5206,23 +5683,7 @@
         </w:tcPr>
         <w:p>
           <w:r>
-            <w:t xml:space="preserve">  Date:  &lt;</w:t>
-          </w:r>
-          <w:proofErr w:type="spellStart"/>
-          <w:r>
-            <w:t>dd</w:t>
-          </w:r>
-          <w:proofErr w:type="spellEnd"/>
-          <w:r>
-            <w:t>/mmm/</w:t>
-          </w:r>
-          <w:proofErr w:type="spellStart"/>
-          <w:r>
-            <w:t>yy</w:t>
-          </w:r>
-          <w:proofErr w:type="spellEnd"/>
-          <w:r>
-            <w:t>&gt;</w:t>
+            <w:t xml:space="preserve">  Date:  &lt;dd/mmm/yy&gt;</w:t>
           </w:r>
         </w:p>
       </w:tc>
@@ -6789,6 +7250,29 @@
       <w:szCs w:val="24"/>
     </w:rPr>
   </w:style>
+  <w:style w:type="table" w:styleId="TableGrid">
+    <w:name w:val="Table Grid"/>
+    <w:basedOn w:val="TableNormal"/>
+    <w:uiPriority w:val="59"/>
+    <w:rsid w:val="00832975"/>
+    <w:tblPr>
+      <w:tblInd w:w="0" w:type="dxa"/>
+      <w:tblBorders>
+        <w:top w:val="single" w:sz="4" w:space="0" w:color="auto"/>
+        <w:left w:val="single" w:sz="4" w:space="0" w:color="auto"/>
+        <w:bottom w:val="single" w:sz="4" w:space="0" w:color="auto"/>
+        <w:right w:val="single" w:sz="4" w:space="0" w:color="auto"/>
+        <w:insideH w:val="single" w:sz="4" w:space="0" w:color="auto"/>
+        <w:insideV w:val="single" w:sz="4" w:space="0" w:color="auto"/>
+      </w:tblBorders>
+      <w:tblCellMar>
+        <w:top w:w="0" w:type="dxa"/>
+        <w:left w:w="108" w:type="dxa"/>
+        <w:bottom w:w="0" w:type="dxa"/>
+        <w:right w:w="108" w:type="dxa"/>
+      </w:tblCellMar>
+    </w:tblPr>
+  </w:style>
 </w:styles>
 </file>
 

</xml_diff>

<commit_message>
Added section 2.1.2 Survey Description
</commit_message>
<xml_diff>
--- a/Modern Software Requirements Specification SRS.docx
+++ b/Modern Software Requirements Specification SRS.docx
@@ -3497,33 +3497,147 @@
         </w:rPr>
         <w:t>of the patient’s progression assessment. Each use case in this model is going to serve one main functionality which is to allow Marcotte Physiotherapy the ability to offer clients treatment from home.</w:t>
       </w:r>
-      <w:bookmarkStart w:id="17" w:name="_GoBack"/>
+    </w:p>
+    <w:p>
+      <w:pPr>
+        <w:pStyle w:val="Heading3"/>
+      </w:pPr>
+      <w:bookmarkStart w:id="17" w:name="_Toc465558700"/>
+      <w:r>
+        <w:t>Survey Description</w:t>
+      </w:r>
       <w:bookmarkEnd w:id="17"/>
     </w:p>
     <w:p>
       <w:pPr>
+        <w:pStyle w:val="InfoBlue"/>
+        <w:rPr>
+          <w:i w:val="0"/>
+          <w:color w:val="000000" w:themeColor="text1"/>
+        </w:rPr>
+      </w:pPr>
+      <w:r>
+        <w:rPr>
+          <w:i w:val="0"/>
+          <w:color w:val="000000" w:themeColor="text1"/>
+        </w:rPr>
+        <w:t>Self Start</w:t>
+      </w:r>
+      <w:r>
+        <w:rPr>
+          <w:i w:val="0"/>
+          <w:color w:val="000000" w:themeColor="text1"/>
+        </w:rPr>
+        <w:t xml:space="preserve"> is a web-based </w:t>
+      </w:r>
+      <w:r>
+        <w:rPr>
+          <w:i w:val="0"/>
+          <w:color w:val="000000" w:themeColor="text1"/>
+        </w:rPr>
+        <w:t xml:space="preserve">system that </w:t>
+      </w:r>
+      <w:r>
+        <w:rPr>
+          <w:i w:val="0"/>
+          <w:color w:val="000000" w:themeColor="text1"/>
+        </w:rPr>
+        <w:t xml:space="preserve">will provide two-way communication between physiotherapists and clients. The purpose of this system is to </w:t>
+      </w:r>
+      <w:r>
+        <w:rPr>
+          <w:i w:val="0"/>
+          <w:color w:val="000000" w:themeColor="text1"/>
+        </w:rPr>
+        <w:t>automate the assessment, dia</w:t>
+      </w:r>
+      <w:r>
+        <w:rPr>
+          <w:i w:val="0"/>
+          <w:color w:val="000000" w:themeColor="text1"/>
+        </w:rPr>
+        <w:t>gnosis and treatment activities</w:t>
+      </w:r>
+      <w:r>
+        <w:rPr>
+          <w:i w:val="0"/>
+          <w:color w:val="000000" w:themeColor="text1"/>
+        </w:rPr>
+        <w:t xml:space="preserve"> that are</w:t>
+      </w:r>
+      <w:r>
+        <w:rPr>
+          <w:i w:val="0"/>
+          <w:color w:val="000000" w:themeColor="text1"/>
+        </w:rPr>
+        <w:t xml:space="preserve"> currently</w:t>
+      </w:r>
+      <w:r>
+        <w:rPr>
+          <w:i w:val="0"/>
+          <w:color w:val="000000" w:themeColor="text1"/>
+        </w:rPr>
+        <w:t xml:space="preserve"> carried</w:t>
+      </w:r>
+      <w:r>
+        <w:rPr>
+          <w:i w:val="0"/>
+          <w:color w:val="000000" w:themeColor="text1"/>
+        </w:rPr>
+        <w:t xml:space="preserve"> out</w:t>
+      </w:r>
+      <w:r>
+        <w:rPr>
+          <w:i w:val="0"/>
+          <w:color w:val="000000" w:themeColor="text1"/>
+        </w:rPr>
+        <w:t xml:space="preserve"> in person</w:t>
+      </w:r>
+      <w:r>
+        <w:rPr>
+          <w:i w:val="0"/>
+          <w:color w:val="000000" w:themeColor="text1"/>
+        </w:rPr>
+        <w:t>. The system will provide</w:t>
+      </w:r>
+      <w:r>
+        <w:rPr>
+          <w:i w:val="0"/>
+          <w:color w:val="000000" w:themeColor="text1"/>
+        </w:rPr>
+        <w:t xml:space="preserve"> pa</w:t>
+      </w:r>
+      <w:r>
+        <w:rPr>
+          <w:i w:val="0"/>
+          <w:color w:val="000000" w:themeColor="text1"/>
+        </w:rPr>
+        <w:t xml:space="preserve">tients with access to the same services without having to book an in person appointment. </w:t>
+      </w:r>
+      <w:r>
+        <w:rPr>
+          <w:i w:val="0"/>
+          <w:color w:val="000000" w:themeColor="text1"/>
+        </w:rPr>
+        <w:t xml:space="preserve">The system is maintained by an administrator and allows physiotherapists to assess injuries, create treatment plans and monitor patient progress. The system also handles </w:t>
+      </w:r>
+      <w:r>
+        <w:rPr>
+          <w:i w:val="0"/>
+          <w:color w:val="000000" w:themeColor="text1"/>
+        </w:rPr>
+        <w:t>client payment. Additionally, the system authenticates each user at login and loads an appropriate user-interface based on the users role.</w:t>
+      </w:r>
+      <w:bookmarkStart w:id="18" w:name="_GoBack"/>
+      <w:bookmarkEnd w:id="18"/>
+    </w:p>
+    <w:p>
+      <w:pPr>
         <w:pStyle w:val="Heading3"/>
       </w:pPr>
-      <w:bookmarkStart w:id="18" w:name="_Toc465558700"/>
-      <w:r>
-        <w:t>Survey Description</w:t>
-      </w:r>
-      <w:bookmarkEnd w:id="18"/>
-    </w:p>
-    <w:p>
-      <w:pPr>
-        <w:pStyle w:val="InfoBlue"/>
-      </w:pPr>
-      <w:r>
-        <w:t>[Survey description of the use-case model.]</w:t>
-      </w:r>
-    </w:p>
-    <w:p>
-      <w:pPr>
-        <w:pStyle w:val="Heading3"/>
-      </w:pPr>
       <w:bookmarkStart w:id="19" w:name="_Toc465558701"/>
       <w:r>
+        <w:lastRenderedPageBreak/>
         <w:t>Use-Case Model Hierarchy</w:t>
       </w:r>
       <w:bookmarkEnd w:id="19"/>
@@ -3553,7 +3667,6 @@
         <w:ind w:hanging="720"/>
       </w:pPr>
       <w:r>
-        <w:lastRenderedPageBreak/>
         <w:t xml:space="preserve">The Name. </w:t>
       </w:r>
     </w:p>
@@ -3797,6 +3910,7 @@
       <w:bookmarkStart w:id="34" w:name="_Toc457262456"/>
       <w:bookmarkStart w:id="35" w:name="_Toc465558708"/>
       <w:r>
+        <w:lastRenderedPageBreak/>
         <w:t>Usability</w:t>
       </w:r>
       <w:bookmarkEnd w:id="33"/>
@@ -3856,7 +3970,6 @@
         </w:tabs>
       </w:pPr>
       <w:r>
-        <w:lastRenderedPageBreak/>
         <w:t>Base usability requirements of the new system on other systems that the users know and like.</w:t>
       </w:r>
     </w:p>
@@ -4186,7 +4299,11 @@
         <w:pStyle w:val="InfoBlue"/>
       </w:pPr>
       <w:r>
-        <w:t>[This section indicates any requirements that will enhance the supportability or maintainability of the system being built, including coding standards, naming conventions, class libraries, maintenance access, maintenance utilities.]</w:t>
+        <w:t xml:space="preserve">[This section indicates any requirements that will enhance the supportability or maintainability of the system being built, including coding standards, naming conventions, class libraries, maintenance access, </w:t>
+      </w:r>
+      <w:r>
+        <w:lastRenderedPageBreak/>
+        <w:t>maintenance utilities.]</w:t>
       </w:r>
     </w:p>
     <w:p>
@@ -4230,11 +4347,7 @@
         <w:pStyle w:val="InfoBlue"/>
       </w:pPr>
       <w:r>
-        <w:t xml:space="preserve">[This section should indicate any design constraints on the system being built. Design constraints represent </w:t>
-      </w:r>
-      <w:r>
-        <w:lastRenderedPageBreak/>
-        <w:t>design decisions that have been mandated and must be adhered to.  Examples include software languages, software process requirements, prescribed use of developmental tools, architectural and design constraints, purchased components, class libraries, etc.]</w:t>
+        <w:t>[This section should indicate any design constraints on the system being built. Design constraints represent design decisions that have been mandated and must be adhered to.  Examples include software languages, software process requirements, prescribed use of developmental tools, architectural and design constraints, purchased components, class libraries, etc.]</w:t>
       </w:r>
     </w:p>
     <w:p>

</xml_diff>

<commit_message>
Add use case 10,11,12 to section 3.1 use case specification
</commit_message>
<xml_diff>
--- a/Modern Software Requirements Specification SRS.docx
+++ b/Modern Software Requirements Specification SRS.docx
@@ -4486,8 +4486,6 @@
             <w:r>
               <w:t>System provides the ability for the physiotherapist to create an assessment test that includes test.</w:t>
             </w:r>
-            <w:bookmarkStart w:id="19" w:name="_GoBack"/>
-            <w:bookmarkEnd w:id="19"/>
           </w:p>
         </w:tc>
       </w:tr>
@@ -4564,85 +4562,1197 @@
       <w:pPr>
         <w:pStyle w:val="Heading3"/>
       </w:pPr>
-      <w:bookmarkStart w:id="20" w:name="_Toc465558702"/>
+      <w:bookmarkStart w:id="19" w:name="_Toc465558702"/>
       <w:r>
         <w:t>Diagrams of the Use-Case Model</w:t>
       </w:r>
+      <w:bookmarkEnd w:id="19"/>
+    </w:p>
+    <w:p>
+      <w:pPr>
+        <w:pStyle w:val="InfoBlue"/>
+      </w:pPr>
+      <w:r>
+        <w:t>[Diagrams, primarily use-case diagrams, of the entire use-case model are included here.]</w:t>
+      </w:r>
+    </w:p>
+    <w:p>
+      <w:pPr>
+        <w:pStyle w:val="Heading2"/>
+      </w:pPr>
+      <w:bookmarkStart w:id="20" w:name="_Toc455818124"/>
+      <w:bookmarkStart w:id="21" w:name="_Toc465558703"/>
+      <w:r>
+        <w:t>Assumptions and Dependencies</w:t>
+      </w:r>
       <w:bookmarkEnd w:id="20"/>
+      <w:bookmarkEnd w:id="21"/>
     </w:p>
     <w:p>
       <w:pPr>
         <w:pStyle w:val="InfoBlue"/>
       </w:pPr>
       <w:r>
-        <w:t>[Diagrams, primarily use-case diagrams, of the entire use-case model are included here.]</w:t>
+        <w:t>[This section describes any key technical feasibility, subsystem or component availability, or other project related assumptions on which the viability of the software described by this Modern SRS may be based.]</w:t>
+      </w:r>
+    </w:p>
+    <w:p>
+      <w:pPr>
+        <w:pStyle w:val="Heading1"/>
+      </w:pPr>
+      <w:bookmarkStart w:id="22" w:name="_Toc455818125"/>
+      <w:bookmarkStart w:id="23" w:name="_Toc465558704"/>
+      <w:r>
+        <w:t>Requirements</w:t>
+      </w:r>
+      <w:bookmarkEnd w:id="22"/>
+      <w:bookmarkEnd w:id="23"/>
+      <w:r>
+        <w:t xml:space="preserve"> </w:t>
+      </w:r>
+    </w:p>
+    <w:p>
+      <w:pPr>
+        <w:pStyle w:val="InfoBlue"/>
+      </w:pPr>
+      <w:r>
+        <w:t>[This section of the Modern SRS should contain all the software requirements to a level of detail sufficient to enable designers to design a system to satisfy those requirements, and testers to test that the system satisfies those requirements.   When using use-case modeling, the majority of these requirements are captured in the use cases.]</w:t>
       </w:r>
     </w:p>
     <w:p>
       <w:pPr>
         <w:pStyle w:val="Heading2"/>
       </w:pPr>
-      <w:bookmarkStart w:id="21" w:name="_Toc455818124"/>
-      <w:bookmarkStart w:id="22" w:name="_Toc465558703"/>
-      <w:r>
-        <w:t>Assumptions and Dependencies</w:t>
-      </w:r>
-      <w:bookmarkEnd w:id="21"/>
-      <w:bookmarkEnd w:id="22"/>
-    </w:p>
+      <w:bookmarkStart w:id="24" w:name="_Toc455818126"/>
+      <w:bookmarkStart w:id="25" w:name="_Toc465558705"/>
+      <w:r>
+        <w:t xml:space="preserve">Use-Case </w:t>
+      </w:r>
+      <w:bookmarkEnd w:id="24"/>
+      <w:r>
+        <w:t>Specifications</w:t>
+      </w:r>
+      <w:bookmarkEnd w:id="25"/>
+    </w:p>
+    <w:tbl>
+      <w:tblPr>
+        <w:tblStyle w:val="TableGrid"/>
+        <w:tblW w:w="0" w:type="auto"/>
+        <w:tblInd w:w="720" w:type="dxa"/>
+        <w:tblLook w:val="04A0" w:firstRow="1" w:lastRow="0" w:firstColumn="1" w:lastColumn="0" w:noHBand="0" w:noVBand="1"/>
+      </w:tblPr>
+      <w:tblGrid>
+        <w:gridCol w:w="2123"/>
+        <w:gridCol w:w="6733"/>
+      </w:tblGrid>
+      <w:tr>
+        <w:tc>
+          <w:tcPr>
+            <w:tcW w:w="2123" w:type="dxa"/>
+          </w:tcPr>
+          <w:p>
+            <w:pPr>
+              <w:pStyle w:val="InfoBlue"/>
+              <w:ind w:left="0"/>
+              <w:rPr>
+                <w:b/>
+                <w:i w:val="0"/>
+                <w:color w:val="000000" w:themeColor="text1"/>
+              </w:rPr>
+            </w:pPr>
+            <w:r>
+              <w:rPr>
+                <w:b/>
+                <w:i w:val="0"/>
+                <w:color w:val="000000" w:themeColor="text1"/>
+              </w:rPr>
+              <w:t>Use Case Name</w:t>
+            </w:r>
+          </w:p>
+        </w:tc>
+        <w:tc>
+          <w:tcPr>
+            <w:tcW w:w="6733" w:type="dxa"/>
+          </w:tcPr>
+          <w:p>
+            <w:pPr>
+              <w:pStyle w:val="InfoBlue"/>
+              <w:ind w:left="0"/>
+              <w:rPr>
+                <w:i w:val="0"/>
+                <w:color w:val="000000" w:themeColor="text1"/>
+              </w:rPr>
+            </w:pPr>
+            <w:r>
+              <w:rPr>
+                <w:i w:val="0"/>
+                <w:color w:val="000000" w:themeColor="text1"/>
+              </w:rPr>
+              <w:t>Assign Rehab Plan</w:t>
+            </w:r>
+          </w:p>
+        </w:tc>
+      </w:tr>
+      <w:tr>
+        <w:tc>
+          <w:tcPr>
+            <w:tcW w:w="2123" w:type="dxa"/>
+          </w:tcPr>
+          <w:p>
+            <w:pPr>
+              <w:pStyle w:val="InfoBlue"/>
+              <w:ind w:left="0"/>
+              <w:rPr>
+                <w:b/>
+                <w:i w:val="0"/>
+                <w:color w:val="000000" w:themeColor="text1"/>
+              </w:rPr>
+            </w:pPr>
+            <w:r>
+              <w:rPr>
+                <w:b/>
+                <w:i w:val="0"/>
+                <w:color w:val="000000" w:themeColor="text1"/>
+              </w:rPr>
+              <w:t>Participating Actors</w:t>
+            </w:r>
+          </w:p>
+        </w:tc>
+        <w:tc>
+          <w:tcPr>
+            <w:tcW w:w="6733" w:type="dxa"/>
+          </w:tcPr>
+          <w:p>
+            <w:pPr>
+              <w:pStyle w:val="InfoBlue"/>
+              <w:ind w:left="0"/>
+              <w:rPr>
+                <w:i w:val="0"/>
+                <w:color w:val="000000" w:themeColor="text1"/>
+              </w:rPr>
+            </w:pPr>
+            <w:r>
+              <w:rPr>
+                <w:i w:val="0"/>
+                <w:color w:val="000000" w:themeColor="text1"/>
+              </w:rPr>
+              <w:t xml:space="preserve">Initiated by </w:t>
+            </w:r>
+            <w:r>
+              <w:rPr>
+                <w:i w:val="0"/>
+                <w:color w:val="000000" w:themeColor="text1"/>
+              </w:rPr>
+              <w:t>Physiotherapist</w:t>
+            </w:r>
+          </w:p>
+        </w:tc>
+      </w:tr>
+      <w:tr>
+        <w:tc>
+          <w:tcPr>
+            <w:tcW w:w="2123" w:type="dxa"/>
+          </w:tcPr>
+          <w:p>
+            <w:pPr>
+              <w:pStyle w:val="InfoBlue"/>
+              <w:ind w:left="0"/>
+              <w:rPr>
+                <w:b/>
+                <w:i w:val="0"/>
+                <w:color w:val="000000" w:themeColor="text1"/>
+              </w:rPr>
+            </w:pPr>
+            <w:r>
+              <w:rPr>
+                <w:b/>
+                <w:i w:val="0"/>
+                <w:color w:val="000000" w:themeColor="text1"/>
+              </w:rPr>
+              <w:t>Entry Condition</w:t>
+            </w:r>
+          </w:p>
+        </w:tc>
+        <w:tc>
+          <w:tcPr>
+            <w:tcW w:w="6733" w:type="dxa"/>
+          </w:tcPr>
+          <w:p>
+            <w:pPr>
+              <w:pStyle w:val="InfoBlue"/>
+              <w:ind w:left="0"/>
+              <w:rPr>
+                <w:i w:val="0"/>
+                <w:color w:val="000000" w:themeColor="text1"/>
+              </w:rPr>
+            </w:pPr>
+            <w:r>
+              <w:rPr>
+                <w:i w:val="0"/>
+                <w:color w:val="000000" w:themeColor="text1"/>
+              </w:rPr>
+              <w:t>Physiotherapist</w:t>
+            </w:r>
+            <w:r>
+              <w:rPr>
+                <w:i w:val="0"/>
+                <w:color w:val="000000" w:themeColor="text1"/>
+              </w:rPr>
+              <w:t xml:space="preserve"> is logged in</w:t>
+            </w:r>
+            <w:r>
+              <w:rPr>
+                <w:i w:val="0"/>
+                <w:color w:val="000000" w:themeColor="text1"/>
+              </w:rPr>
+              <w:t>to the system</w:t>
+            </w:r>
+            <w:r>
+              <w:rPr>
+                <w:i w:val="0"/>
+                <w:color w:val="000000" w:themeColor="text1"/>
+              </w:rPr>
+              <w:t xml:space="preserve"> and on the Create Rehabilitation Plan page</w:t>
+            </w:r>
+          </w:p>
+        </w:tc>
+      </w:tr>
+      <w:tr>
+        <w:tc>
+          <w:tcPr>
+            <w:tcW w:w="2123" w:type="dxa"/>
+          </w:tcPr>
+          <w:p>
+            <w:pPr>
+              <w:pStyle w:val="InfoBlue"/>
+              <w:ind w:left="0"/>
+              <w:rPr>
+                <w:b/>
+                <w:i w:val="0"/>
+                <w:color w:val="000000" w:themeColor="text1"/>
+              </w:rPr>
+            </w:pPr>
+            <w:r>
+              <w:rPr>
+                <w:b/>
+                <w:i w:val="0"/>
+                <w:color w:val="000000" w:themeColor="text1"/>
+              </w:rPr>
+              <w:t>Flow of Events</w:t>
+            </w:r>
+          </w:p>
+        </w:tc>
+        <w:tc>
+          <w:tcPr>
+            <w:tcW w:w="6733" w:type="dxa"/>
+          </w:tcPr>
+          <w:p>
+            <w:pPr>
+              <w:pStyle w:val="InfoBlue"/>
+              <w:numPr>
+                <w:ilvl w:val="0"/>
+                <w:numId w:val="8"/>
+              </w:numPr>
+              <w:rPr>
+                <w:i w:val="0"/>
+                <w:color w:val="000000" w:themeColor="text1"/>
+              </w:rPr>
+            </w:pPr>
+            <w:r>
+              <w:rPr>
+                <w:i w:val="0"/>
+                <w:color w:val="000000" w:themeColor="text1"/>
+              </w:rPr>
+              <w:t xml:space="preserve">The physiotherapist </w:t>
+            </w:r>
+            <w:r>
+              <w:rPr>
+                <w:i w:val="0"/>
+                <w:color w:val="000000" w:themeColor="text1"/>
+              </w:rPr>
+              <w:t>double clicks an</w:t>
+            </w:r>
+            <w:r>
+              <w:rPr>
+                <w:i w:val="0"/>
+                <w:color w:val="000000" w:themeColor="text1"/>
+              </w:rPr>
+              <w:t xml:space="preserve"> exercise(s)</w:t>
+            </w:r>
+            <w:r>
+              <w:rPr>
+                <w:i w:val="0"/>
+                <w:color w:val="000000" w:themeColor="text1"/>
+              </w:rPr>
+              <w:t xml:space="preserve"> from the Exercise side bar. System adds the exercise under the Exercise heading on the Rehabilitation Plan form.</w:t>
+            </w:r>
+          </w:p>
+          <w:p>
+            <w:pPr>
+              <w:pStyle w:val="InfoBlue"/>
+              <w:numPr>
+                <w:ilvl w:val="0"/>
+                <w:numId w:val="8"/>
+              </w:numPr>
+              <w:rPr>
+                <w:i w:val="0"/>
+                <w:color w:val="000000" w:themeColor="text1"/>
+              </w:rPr>
+            </w:pPr>
+            <w:r>
+              <w:rPr>
+                <w:i w:val="0"/>
+                <w:color w:val="000000" w:themeColor="text1"/>
+              </w:rPr>
+              <w:t>The physiotherapist double clicks on an assessment test(s) from the Assessment Test side bar. System adds the assessment test under the Assessment Test heading on the Rehabilitation form.</w:t>
+            </w:r>
+          </w:p>
+          <w:p>
+            <w:pPr>
+              <w:pStyle w:val="InfoBlue"/>
+              <w:numPr>
+                <w:ilvl w:val="0"/>
+                <w:numId w:val="8"/>
+              </w:numPr>
+              <w:rPr>
+                <w:i w:val="0"/>
+                <w:color w:val="000000" w:themeColor="text1"/>
+              </w:rPr>
+            </w:pPr>
+            <w:r>
+              <w:rPr>
+                <w:i w:val="0"/>
+                <w:color w:val="000000" w:themeColor="text1"/>
+              </w:rPr>
+              <w:t>The physiotherapist clicks the Create button.</w:t>
+            </w:r>
+          </w:p>
+        </w:tc>
+      </w:tr>
+      <w:tr>
+        <w:tc>
+          <w:tcPr>
+            <w:tcW w:w="2123" w:type="dxa"/>
+          </w:tcPr>
+          <w:p>
+            <w:pPr>
+              <w:pStyle w:val="InfoBlue"/>
+              <w:ind w:left="0"/>
+              <w:rPr>
+                <w:b/>
+                <w:i w:val="0"/>
+                <w:color w:val="000000" w:themeColor="text1"/>
+              </w:rPr>
+            </w:pPr>
+            <w:r>
+              <w:rPr>
+                <w:b/>
+                <w:i w:val="0"/>
+                <w:color w:val="000000" w:themeColor="text1"/>
+              </w:rPr>
+              <w:t>Exit Condition</w:t>
+            </w:r>
+          </w:p>
+        </w:tc>
+        <w:tc>
+          <w:tcPr>
+            <w:tcW w:w="6733" w:type="dxa"/>
+          </w:tcPr>
+          <w:p>
+            <w:pPr>
+              <w:pStyle w:val="InfoBlue"/>
+              <w:ind w:left="0"/>
+              <w:rPr>
+                <w:i w:val="0"/>
+                <w:color w:val="000000" w:themeColor="text1"/>
+              </w:rPr>
+            </w:pPr>
+            <w:r>
+              <w:rPr>
+                <w:i w:val="0"/>
+                <w:color w:val="000000" w:themeColor="text1"/>
+              </w:rPr>
+              <w:t>System sends an acknowledgment that the Rehabilitation Plan has been successfully created.</w:t>
+            </w:r>
+          </w:p>
+        </w:tc>
+      </w:tr>
+      <w:tr>
+        <w:tc>
+          <w:tcPr>
+            <w:tcW w:w="2123" w:type="dxa"/>
+          </w:tcPr>
+          <w:p>
+            <w:pPr>
+              <w:pStyle w:val="InfoBlue"/>
+              <w:ind w:left="0"/>
+              <w:rPr>
+                <w:b/>
+                <w:i w:val="0"/>
+                <w:color w:val="000000" w:themeColor="text1"/>
+              </w:rPr>
+            </w:pPr>
+            <w:r>
+              <w:rPr>
+                <w:b/>
+                <w:i w:val="0"/>
+                <w:color w:val="000000" w:themeColor="text1"/>
+              </w:rPr>
+              <w:t>Quality Requirement</w:t>
+            </w:r>
+          </w:p>
+        </w:tc>
+        <w:tc>
+          <w:tcPr>
+            <w:tcW w:w="6733" w:type="dxa"/>
+          </w:tcPr>
+          <w:p>
+            <w:pPr>
+              <w:pStyle w:val="InfoBlue"/>
+              <w:ind w:left="0"/>
+              <w:rPr>
+                <w:i w:val="0"/>
+                <w:color w:val="000000" w:themeColor="text1"/>
+              </w:rPr>
+            </w:pPr>
+            <w:r>
+              <w:rPr>
+                <w:i w:val="0"/>
+                <w:color w:val="000000" w:themeColor="text1"/>
+              </w:rPr>
+              <w:t>Rehabilitation Plan form must be simple and easy to use.</w:t>
+            </w:r>
+            <w:bookmarkStart w:id="26" w:name="_GoBack"/>
+            <w:bookmarkEnd w:id="26"/>
+          </w:p>
+        </w:tc>
+      </w:tr>
+    </w:tbl>
     <w:p>
       <w:pPr>
         <w:pStyle w:val="InfoBlue"/>
       </w:pPr>
-      <w:r>
-        <w:t>[This section describes any key technical feasibility, subsystem or component availability, or other project related assumptions on which the viability of the software described by this Modern SRS may be based.]</w:t>
-      </w:r>
-    </w:p>
-    <w:p>
-      <w:pPr>
-        <w:pStyle w:val="Heading1"/>
-      </w:pPr>
-      <w:bookmarkStart w:id="23" w:name="_Toc455818125"/>
-      <w:bookmarkStart w:id="24" w:name="_Toc465558704"/>
-      <w:r>
-        <w:t>Requirements</w:t>
-      </w:r>
-      <w:bookmarkEnd w:id="23"/>
-      <w:bookmarkEnd w:id="24"/>
-      <w:r>
-        <w:t xml:space="preserve"> </w:t>
-      </w:r>
-    </w:p>
-    <w:p>
-      <w:pPr>
-        <w:pStyle w:val="InfoBlue"/>
-      </w:pPr>
-      <w:r>
-        <w:t>[This section of the Modern SRS should contain all the software requirements to a level of detail sufficient to enable designers to design a system to satisfy those requirements, and testers to test that the system satisfies those requirements.   When using use-case modeling, the majority of these requirements are captured in the use cases.]</w:t>
-      </w:r>
-    </w:p>
-    <w:p>
-      <w:pPr>
-        <w:pStyle w:val="Heading2"/>
-      </w:pPr>
-      <w:bookmarkStart w:id="25" w:name="_Toc455818126"/>
-      <w:bookmarkStart w:id="26" w:name="_Toc465558705"/>
-      <w:r>
-        <w:t xml:space="preserve">Use-Case </w:t>
-      </w:r>
-      <w:bookmarkEnd w:id="25"/>
-      <w:r>
-        <w:t>Specifications</w:t>
-      </w:r>
-      <w:bookmarkEnd w:id="26"/>
-    </w:p>
-    <w:p>
-      <w:pPr>
-        <w:pStyle w:val="InfoBlue"/>
-      </w:pPr>
-      <w:r>
-        <w:t>[In use-case modeling, the use cases often define the majority of the functional requirements of the system, along with some non-functional requirements.  For each use case in the above use-case model, or subset thereof, enclose the use-case specification here. If you have documented use cases in an separate document, cross reference to all applicable external use-case specifications in this section.  Make sure that each requirement is clearly labeled.]</w:t>
-      </w:r>
+    </w:p>
+    <w:tbl>
+      <w:tblPr>
+        <w:tblStyle w:val="TableGrid"/>
+        <w:tblW w:w="0" w:type="auto"/>
+        <w:tblInd w:w="720" w:type="dxa"/>
+        <w:tblLook w:val="04A0" w:firstRow="1" w:lastRow="0" w:firstColumn="1" w:lastColumn="0" w:noHBand="0" w:noVBand="1"/>
+      </w:tblPr>
+      <w:tblGrid>
+        <w:gridCol w:w="2123"/>
+        <w:gridCol w:w="6733"/>
+      </w:tblGrid>
+      <w:tr>
+        <w:tc>
+          <w:tcPr>
+            <w:tcW w:w="2123" w:type="dxa"/>
+          </w:tcPr>
+          <w:p>
+            <w:pPr>
+              <w:pStyle w:val="InfoBlue"/>
+              <w:ind w:left="0"/>
+              <w:rPr>
+                <w:b/>
+                <w:i w:val="0"/>
+                <w:color w:val="000000" w:themeColor="text1"/>
+              </w:rPr>
+            </w:pPr>
+            <w:r>
+              <w:rPr>
+                <w:b/>
+                <w:i w:val="0"/>
+                <w:color w:val="000000" w:themeColor="text1"/>
+              </w:rPr>
+              <w:t>Use Case Name</w:t>
+            </w:r>
+          </w:p>
+        </w:tc>
+        <w:tc>
+          <w:tcPr>
+            <w:tcW w:w="6733" w:type="dxa"/>
+          </w:tcPr>
+          <w:p>
+            <w:pPr>
+              <w:pStyle w:val="InfoBlue"/>
+              <w:ind w:left="0"/>
+              <w:rPr>
+                <w:i w:val="0"/>
+                <w:color w:val="000000" w:themeColor="text1"/>
+              </w:rPr>
+            </w:pPr>
+            <w:r>
+              <w:rPr>
+                <w:i w:val="0"/>
+                <w:color w:val="000000" w:themeColor="text1"/>
+              </w:rPr>
+              <w:t>Send Treatment Plan</w:t>
+            </w:r>
+          </w:p>
+        </w:tc>
+      </w:tr>
+      <w:tr>
+        <w:tc>
+          <w:tcPr>
+            <w:tcW w:w="2123" w:type="dxa"/>
+          </w:tcPr>
+          <w:p>
+            <w:pPr>
+              <w:pStyle w:val="InfoBlue"/>
+              <w:ind w:left="0"/>
+              <w:rPr>
+                <w:b/>
+                <w:i w:val="0"/>
+                <w:color w:val="000000" w:themeColor="text1"/>
+              </w:rPr>
+            </w:pPr>
+            <w:r>
+              <w:rPr>
+                <w:b/>
+                <w:i w:val="0"/>
+                <w:color w:val="000000" w:themeColor="text1"/>
+              </w:rPr>
+              <w:t>Participating Actors</w:t>
+            </w:r>
+          </w:p>
+        </w:tc>
+        <w:tc>
+          <w:tcPr>
+            <w:tcW w:w="6733" w:type="dxa"/>
+          </w:tcPr>
+          <w:p>
+            <w:pPr>
+              <w:pStyle w:val="InfoBlue"/>
+              <w:ind w:left="0"/>
+              <w:rPr>
+                <w:i w:val="0"/>
+                <w:color w:val="000000" w:themeColor="text1"/>
+              </w:rPr>
+            </w:pPr>
+            <w:r>
+              <w:rPr>
+                <w:i w:val="0"/>
+                <w:color w:val="000000" w:themeColor="text1"/>
+              </w:rPr>
+              <w:t>Initiated by</w:t>
+            </w:r>
+            <w:r>
+              <w:rPr>
+                <w:i w:val="0"/>
+                <w:color w:val="000000" w:themeColor="text1"/>
+              </w:rPr>
+              <w:t xml:space="preserve"> Physiotherapist</w:t>
+            </w:r>
+            <w:r>
+              <w:rPr>
+                <w:i w:val="0"/>
+                <w:color w:val="000000" w:themeColor="text1"/>
+              </w:rPr>
+              <w:t>. Client participates.</w:t>
+            </w:r>
+          </w:p>
+        </w:tc>
+      </w:tr>
+      <w:tr>
+        <w:tc>
+          <w:tcPr>
+            <w:tcW w:w="2123" w:type="dxa"/>
+          </w:tcPr>
+          <w:p>
+            <w:pPr>
+              <w:pStyle w:val="InfoBlue"/>
+              <w:ind w:left="0"/>
+              <w:rPr>
+                <w:b/>
+                <w:i w:val="0"/>
+                <w:color w:val="000000" w:themeColor="text1"/>
+              </w:rPr>
+            </w:pPr>
+            <w:r>
+              <w:rPr>
+                <w:b/>
+                <w:i w:val="0"/>
+                <w:color w:val="000000" w:themeColor="text1"/>
+              </w:rPr>
+              <w:t>Entry Condition</w:t>
+            </w:r>
+          </w:p>
+        </w:tc>
+        <w:tc>
+          <w:tcPr>
+            <w:tcW w:w="6733" w:type="dxa"/>
+          </w:tcPr>
+          <w:p>
+            <w:pPr>
+              <w:pStyle w:val="InfoBlue"/>
+              <w:ind w:left="0"/>
+              <w:rPr>
+                <w:i w:val="0"/>
+                <w:color w:val="000000" w:themeColor="text1"/>
+              </w:rPr>
+            </w:pPr>
+            <w:r>
+              <w:rPr>
+                <w:i w:val="0"/>
+                <w:color w:val="000000" w:themeColor="text1"/>
+              </w:rPr>
+              <w:t>Physiotherapist</w:t>
+            </w:r>
+            <w:r>
+              <w:rPr>
+                <w:i w:val="0"/>
+                <w:color w:val="000000" w:themeColor="text1"/>
+              </w:rPr>
+              <w:t xml:space="preserve"> is logged in</w:t>
+            </w:r>
+            <w:r>
+              <w:rPr>
+                <w:i w:val="0"/>
+                <w:color w:val="000000" w:themeColor="text1"/>
+              </w:rPr>
+              <w:t>to the system</w:t>
+            </w:r>
+          </w:p>
+        </w:tc>
+      </w:tr>
+      <w:tr>
+        <w:tc>
+          <w:tcPr>
+            <w:tcW w:w="2123" w:type="dxa"/>
+          </w:tcPr>
+          <w:p>
+            <w:pPr>
+              <w:pStyle w:val="InfoBlue"/>
+              <w:ind w:left="0"/>
+              <w:rPr>
+                <w:b/>
+                <w:i w:val="0"/>
+                <w:color w:val="000000" w:themeColor="text1"/>
+              </w:rPr>
+            </w:pPr>
+            <w:r>
+              <w:rPr>
+                <w:b/>
+                <w:i w:val="0"/>
+                <w:color w:val="000000" w:themeColor="text1"/>
+              </w:rPr>
+              <w:t>Flow of Events</w:t>
+            </w:r>
+          </w:p>
+        </w:tc>
+        <w:tc>
+          <w:tcPr>
+            <w:tcW w:w="6733" w:type="dxa"/>
+          </w:tcPr>
+          <w:p>
+            <w:pPr>
+              <w:pStyle w:val="InfoBlue"/>
+              <w:numPr>
+                <w:ilvl w:val="0"/>
+                <w:numId w:val="7"/>
+              </w:numPr>
+              <w:tabs>
+                <w:tab w:val="left" w:pos="1037"/>
+              </w:tabs>
+              <w:rPr>
+                <w:i w:val="0"/>
+                <w:color w:val="000000" w:themeColor="text1"/>
+              </w:rPr>
+            </w:pPr>
+            <w:r>
+              <w:rPr>
+                <w:i w:val="0"/>
+                <w:color w:val="000000" w:themeColor="text1"/>
+              </w:rPr>
+              <w:t>The physiotherapist presses the Send button.</w:t>
+            </w:r>
+          </w:p>
+          <w:p>
+            <w:pPr>
+              <w:pStyle w:val="BodyText"/>
+              <w:numPr>
+                <w:ilvl w:val="0"/>
+                <w:numId w:val="7"/>
+              </w:numPr>
+            </w:pPr>
+            <w:r>
+              <w:t>System sends an acknowledgment that the treatment plan was sent to the client.</w:t>
+            </w:r>
+          </w:p>
+        </w:tc>
+      </w:tr>
+      <w:tr>
+        <w:tc>
+          <w:tcPr>
+            <w:tcW w:w="2123" w:type="dxa"/>
+          </w:tcPr>
+          <w:p>
+            <w:pPr>
+              <w:pStyle w:val="InfoBlue"/>
+              <w:ind w:left="0"/>
+              <w:rPr>
+                <w:b/>
+                <w:i w:val="0"/>
+                <w:color w:val="000000" w:themeColor="text1"/>
+              </w:rPr>
+            </w:pPr>
+            <w:r>
+              <w:rPr>
+                <w:b/>
+                <w:i w:val="0"/>
+                <w:color w:val="000000" w:themeColor="text1"/>
+              </w:rPr>
+              <w:lastRenderedPageBreak/>
+              <w:t>Exit Condition</w:t>
+            </w:r>
+          </w:p>
+        </w:tc>
+        <w:tc>
+          <w:tcPr>
+            <w:tcW w:w="6733" w:type="dxa"/>
+          </w:tcPr>
+          <w:p>
+            <w:pPr>
+              <w:pStyle w:val="InfoBlue"/>
+              <w:ind w:left="0"/>
+              <w:rPr>
+                <w:i w:val="0"/>
+                <w:color w:val="000000" w:themeColor="text1"/>
+              </w:rPr>
+            </w:pPr>
+            <w:r>
+              <w:rPr>
+                <w:i w:val="0"/>
+                <w:color w:val="000000" w:themeColor="text1"/>
+              </w:rPr>
+              <w:t xml:space="preserve">Client receives a notification on their dashboard that treatment plan is </w:t>
+            </w:r>
+            <w:r>
+              <w:rPr>
+                <w:i w:val="0"/>
+                <w:color w:val="000000" w:themeColor="text1"/>
+              </w:rPr>
+              <w:t>available</w:t>
+            </w:r>
+            <w:r>
+              <w:rPr>
+                <w:i w:val="0"/>
+                <w:color w:val="000000" w:themeColor="text1"/>
+              </w:rPr>
+              <w:t xml:space="preserve"> to view.</w:t>
+            </w:r>
+          </w:p>
+        </w:tc>
+      </w:tr>
+      <w:tr>
+        <w:tc>
+          <w:tcPr>
+            <w:tcW w:w="2123" w:type="dxa"/>
+          </w:tcPr>
+          <w:p>
+            <w:pPr>
+              <w:pStyle w:val="InfoBlue"/>
+              <w:ind w:left="0"/>
+              <w:rPr>
+                <w:b/>
+                <w:i w:val="0"/>
+                <w:color w:val="000000" w:themeColor="text1"/>
+              </w:rPr>
+            </w:pPr>
+            <w:r>
+              <w:rPr>
+                <w:b/>
+                <w:i w:val="0"/>
+                <w:color w:val="000000" w:themeColor="text1"/>
+              </w:rPr>
+              <w:t>Quality Requirement</w:t>
+            </w:r>
+          </w:p>
+        </w:tc>
+        <w:tc>
+          <w:tcPr>
+            <w:tcW w:w="6733" w:type="dxa"/>
+          </w:tcPr>
+          <w:p>
+            <w:pPr>
+              <w:pStyle w:val="InfoBlue"/>
+              <w:ind w:left="0"/>
+              <w:rPr>
+                <w:i w:val="0"/>
+                <w:color w:val="000000" w:themeColor="text1"/>
+              </w:rPr>
+            </w:pPr>
+            <w:r>
+              <w:rPr>
+                <w:i w:val="0"/>
+                <w:color w:val="000000" w:themeColor="text1"/>
+              </w:rPr>
+              <w:t>Client notification will appear on their dashboard within 1 minute</w:t>
+            </w:r>
+            <w:r>
+              <w:rPr>
+                <w:i w:val="0"/>
+                <w:color w:val="000000" w:themeColor="text1"/>
+              </w:rPr>
+              <w:t xml:space="preserve"> of submission.</w:t>
+            </w:r>
+          </w:p>
+        </w:tc>
+      </w:tr>
+    </w:tbl>
+    <w:p>
+      <w:pPr>
+        <w:pStyle w:val="BodyText"/>
+      </w:pPr>
+    </w:p>
+    <w:tbl>
+      <w:tblPr>
+        <w:tblStyle w:val="TableGrid"/>
+        <w:tblW w:w="0" w:type="auto"/>
+        <w:tblInd w:w="720" w:type="dxa"/>
+        <w:tblLook w:val="04A0" w:firstRow="1" w:lastRow="0" w:firstColumn="1" w:lastColumn="0" w:noHBand="0" w:noVBand="1"/>
+      </w:tblPr>
+      <w:tblGrid>
+        <w:gridCol w:w="2123"/>
+        <w:gridCol w:w="6733"/>
+      </w:tblGrid>
+      <w:tr>
+        <w:tc>
+          <w:tcPr>
+            <w:tcW w:w="2123" w:type="dxa"/>
+          </w:tcPr>
+          <w:p>
+            <w:pPr>
+              <w:pStyle w:val="InfoBlue"/>
+              <w:ind w:left="0"/>
+              <w:rPr>
+                <w:b/>
+                <w:i w:val="0"/>
+                <w:color w:val="000000" w:themeColor="text1"/>
+              </w:rPr>
+            </w:pPr>
+            <w:r>
+              <w:rPr>
+                <w:b/>
+                <w:i w:val="0"/>
+                <w:color w:val="000000" w:themeColor="text1"/>
+              </w:rPr>
+              <w:t>Use Case Name</w:t>
+            </w:r>
+          </w:p>
+        </w:tc>
+        <w:tc>
+          <w:tcPr>
+            <w:tcW w:w="6733" w:type="dxa"/>
+          </w:tcPr>
+          <w:p>
+            <w:pPr>
+              <w:pStyle w:val="InfoBlue"/>
+              <w:ind w:left="0"/>
+              <w:rPr>
+                <w:i w:val="0"/>
+                <w:color w:val="000000" w:themeColor="text1"/>
+              </w:rPr>
+            </w:pPr>
+            <w:r>
+              <w:rPr>
+                <w:i w:val="0"/>
+                <w:color w:val="000000" w:themeColor="text1"/>
+              </w:rPr>
+              <w:t>Follow Up With Patient</w:t>
+            </w:r>
+          </w:p>
+        </w:tc>
+      </w:tr>
+      <w:tr>
+        <w:tc>
+          <w:tcPr>
+            <w:tcW w:w="2123" w:type="dxa"/>
+          </w:tcPr>
+          <w:p>
+            <w:pPr>
+              <w:pStyle w:val="InfoBlue"/>
+              <w:ind w:left="0"/>
+              <w:rPr>
+                <w:b/>
+                <w:i w:val="0"/>
+                <w:color w:val="000000" w:themeColor="text1"/>
+              </w:rPr>
+            </w:pPr>
+            <w:r>
+              <w:rPr>
+                <w:b/>
+                <w:i w:val="0"/>
+                <w:color w:val="000000" w:themeColor="text1"/>
+              </w:rPr>
+              <w:t>Participating Actors</w:t>
+            </w:r>
+          </w:p>
+        </w:tc>
+        <w:tc>
+          <w:tcPr>
+            <w:tcW w:w="6733" w:type="dxa"/>
+          </w:tcPr>
+          <w:p>
+            <w:pPr>
+              <w:pStyle w:val="InfoBlue"/>
+              <w:ind w:left="0"/>
+              <w:rPr>
+                <w:i w:val="0"/>
+                <w:color w:val="000000" w:themeColor="text1"/>
+              </w:rPr>
+            </w:pPr>
+            <w:r>
+              <w:rPr>
+                <w:i w:val="0"/>
+                <w:color w:val="000000" w:themeColor="text1"/>
+              </w:rPr>
+              <w:t>Initiated by Physiotherapist. Client participates.</w:t>
+            </w:r>
+          </w:p>
+        </w:tc>
+      </w:tr>
+      <w:tr>
+        <w:tc>
+          <w:tcPr>
+            <w:tcW w:w="2123" w:type="dxa"/>
+          </w:tcPr>
+          <w:p>
+            <w:pPr>
+              <w:pStyle w:val="InfoBlue"/>
+              <w:ind w:left="0"/>
+              <w:rPr>
+                <w:b/>
+                <w:i w:val="0"/>
+                <w:color w:val="000000" w:themeColor="text1"/>
+              </w:rPr>
+            </w:pPr>
+            <w:r>
+              <w:rPr>
+                <w:b/>
+                <w:i w:val="0"/>
+                <w:color w:val="000000" w:themeColor="text1"/>
+              </w:rPr>
+              <w:t>Entry Condition</w:t>
+            </w:r>
+          </w:p>
+        </w:tc>
+        <w:tc>
+          <w:tcPr>
+            <w:tcW w:w="6733" w:type="dxa"/>
+          </w:tcPr>
+          <w:p>
+            <w:pPr>
+              <w:pStyle w:val="InfoBlue"/>
+              <w:ind w:left="0"/>
+              <w:rPr>
+                <w:i w:val="0"/>
+                <w:color w:val="000000" w:themeColor="text1"/>
+              </w:rPr>
+            </w:pPr>
+            <w:r>
+              <w:rPr>
+                <w:i w:val="0"/>
+                <w:color w:val="000000" w:themeColor="text1"/>
+              </w:rPr>
+              <w:t>Physiotherapist is logged into the system</w:t>
+            </w:r>
+          </w:p>
+        </w:tc>
+      </w:tr>
+      <w:tr>
+        <w:tc>
+          <w:tcPr>
+            <w:tcW w:w="2123" w:type="dxa"/>
+          </w:tcPr>
+          <w:p>
+            <w:pPr>
+              <w:pStyle w:val="InfoBlue"/>
+              <w:ind w:left="0"/>
+              <w:rPr>
+                <w:b/>
+                <w:i w:val="0"/>
+                <w:color w:val="000000" w:themeColor="text1"/>
+              </w:rPr>
+            </w:pPr>
+            <w:r>
+              <w:rPr>
+                <w:b/>
+                <w:i w:val="0"/>
+                <w:color w:val="000000" w:themeColor="text1"/>
+              </w:rPr>
+              <w:t>Flow of Events</w:t>
+            </w:r>
+          </w:p>
+        </w:tc>
+        <w:tc>
+          <w:tcPr>
+            <w:tcW w:w="6733" w:type="dxa"/>
+          </w:tcPr>
+          <w:p>
+            <w:pPr>
+              <w:pStyle w:val="InfoBlue"/>
+              <w:numPr>
+                <w:ilvl w:val="0"/>
+                <w:numId w:val="5"/>
+              </w:numPr>
+              <w:rPr>
+                <w:i w:val="0"/>
+                <w:color w:val="000000" w:themeColor="text1"/>
+              </w:rPr>
+            </w:pPr>
+            <w:r>
+              <w:rPr>
+                <w:i w:val="0"/>
+                <w:color w:val="000000" w:themeColor="text1"/>
+              </w:rPr>
+              <w:t>The p</w:t>
+            </w:r>
+            <w:r>
+              <w:rPr>
+                <w:i w:val="0"/>
+                <w:color w:val="000000" w:themeColor="text1"/>
+              </w:rPr>
+              <w:t>hysiotherapist</w:t>
+            </w:r>
+            <w:r>
+              <w:rPr>
+                <w:i w:val="0"/>
+                <w:color w:val="000000" w:themeColor="text1"/>
+              </w:rPr>
+              <w:t xml:space="preserve"> presses the Book Appointment button or Close Case button.</w:t>
+            </w:r>
+          </w:p>
+          <w:p>
+            <w:pPr>
+              <w:pStyle w:val="BodyText"/>
+              <w:numPr>
+                <w:ilvl w:val="0"/>
+                <w:numId w:val="5"/>
+              </w:numPr>
+            </w:pPr>
+            <w:r>
+              <w:t xml:space="preserve">System displays a message acknowledging the appointment was booked successfully or the case was closed successfully. </w:t>
+            </w:r>
+          </w:p>
+        </w:tc>
+      </w:tr>
+      <w:tr>
+        <w:tc>
+          <w:tcPr>
+            <w:tcW w:w="2123" w:type="dxa"/>
+          </w:tcPr>
+          <w:p>
+            <w:pPr>
+              <w:pStyle w:val="InfoBlue"/>
+              <w:ind w:left="0"/>
+              <w:rPr>
+                <w:b/>
+                <w:i w:val="0"/>
+                <w:color w:val="000000" w:themeColor="text1"/>
+              </w:rPr>
+            </w:pPr>
+            <w:r>
+              <w:rPr>
+                <w:b/>
+                <w:i w:val="0"/>
+                <w:color w:val="000000" w:themeColor="text1"/>
+              </w:rPr>
+              <w:t>Exit Condition</w:t>
+            </w:r>
+          </w:p>
+        </w:tc>
+        <w:tc>
+          <w:tcPr>
+            <w:tcW w:w="6733" w:type="dxa"/>
+          </w:tcPr>
+          <w:p>
+            <w:pPr>
+              <w:pStyle w:val="InfoBlue"/>
+              <w:ind w:left="0"/>
+              <w:rPr>
+                <w:i w:val="0"/>
+                <w:color w:val="000000" w:themeColor="text1"/>
+              </w:rPr>
+            </w:pPr>
+            <w:r>
+              <w:rPr>
+                <w:i w:val="0"/>
+                <w:color w:val="000000" w:themeColor="text1"/>
+              </w:rPr>
+              <w:t>Confirmation email is send to the client with the appointment information or acknowledging the case is closed.</w:t>
+            </w:r>
+          </w:p>
+        </w:tc>
+      </w:tr>
+      <w:tr>
+        <w:tc>
+          <w:tcPr>
+            <w:tcW w:w="2123" w:type="dxa"/>
+          </w:tcPr>
+          <w:p>
+            <w:pPr>
+              <w:pStyle w:val="InfoBlue"/>
+              <w:ind w:left="0"/>
+              <w:rPr>
+                <w:b/>
+                <w:i w:val="0"/>
+                <w:color w:val="000000" w:themeColor="text1"/>
+              </w:rPr>
+            </w:pPr>
+            <w:r>
+              <w:rPr>
+                <w:b/>
+                <w:i w:val="0"/>
+                <w:color w:val="000000" w:themeColor="text1"/>
+              </w:rPr>
+              <w:t>Quality Requirement</w:t>
+            </w:r>
+          </w:p>
+        </w:tc>
+        <w:tc>
+          <w:tcPr>
+            <w:tcW w:w="6733" w:type="dxa"/>
+          </w:tcPr>
+          <w:p>
+            <w:pPr>
+              <w:pStyle w:val="InfoBlue"/>
+              <w:ind w:left="0"/>
+              <w:rPr>
+                <w:i w:val="0"/>
+                <w:color w:val="000000" w:themeColor="text1"/>
+              </w:rPr>
+            </w:pPr>
+            <w:r>
+              <w:rPr>
+                <w:i w:val="0"/>
+                <w:color w:val="000000" w:themeColor="text1"/>
+              </w:rPr>
+              <w:t>Confirma</w:t>
+            </w:r>
+            <w:r>
+              <w:rPr>
+                <w:i w:val="0"/>
+                <w:color w:val="000000" w:themeColor="text1"/>
+              </w:rPr>
+              <w:t>tion email will be send within 1 minute</w:t>
+            </w:r>
+            <w:r>
+              <w:rPr>
+                <w:i w:val="0"/>
+                <w:color w:val="000000" w:themeColor="text1"/>
+              </w:rPr>
+              <w:t xml:space="preserve"> of submission.</w:t>
+            </w:r>
+          </w:p>
+        </w:tc>
+      </w:tr>
+    </w:tbl>
+    <w:p>
+      <w:pPr>
+        <w:pStyle w:val="BodyText"/>
+      </w:pPr>
     </w:p>
     <w:p>
       <w:pPr>
@@ -4789,7 +5899,6 @@
         </w:tabs>
       </w:pPr>
       <w:r>
-        <w:lastRenderedPageBreak/>
         <w:t>Specify requirements to conform to common usability standards – e.g., IBM’s CUA standards, or the GUI standards published by Microsoft for Windows 95.]</w:t>
       </w:r>
     </w:p>
@@ -4852,7 +5961,11 @@
         </w:tabs>
       </w:pPr>
       <w:r>
-        <w:t>Availability – specify % of time available ( xx.xx%), hours of use, maintenance access, degraded mode operations etc.</w:t>
+        <w:t xml:space="preserve">Availability – specify % of time available ( xx.xx%), hours of use, maintenance access, degraded mode </w:t>
+      </w:r>
+      <w:r>
+        <w:lastRenderedPageBreak/>
+        <w:t>operations etc.</w:t>
       </w:r>
     </w:p>
     <w:p>
@@ -5148,11 +6261,7 @@
         <w:pStyle w:val="InfoBlue"/>
       </w:pPr>
       <w:r>
-        <w:t xml:space="preserve">[This section should indicate any design constraints on the system being built. Design constraints represent design decisions that have been mandated and must be adhered to.  Examples include software languages, </w:t>
-      </w:r>
-      <w:r>
-        <w:lastRenderedPageBreak/>
-        <w:t>software process requirements, prescribed use of developmental tools, architectural and design constraints, purchased components, class libraries, etc.]</w:t>
+        <w:t>[This section should indicate any design constraints on the system being built. Design constraints represent design decisions that have been mandated and must be adhered to.  Examples include software languages, software process requirements, prescribed use of developmental tools, architectural and design constraints, purchased components, class libraries, etc.]</w:t>
       </w:r>
     </w:p>
     <w:p>
@@ -5207,6 +6316,7 @@
       <w:bookmarkStart w:id="66" w:name="_Toc457262467"/>
       <w:bookmarkStart w:id="67" w:name="_Toc465558718"/>
       <w:r>
+        <w:lastRenderedPageBreak/>
         <w:t>Purchased Components</w:t>
       </w:r>
       <w:bookmarkEnd w:id="65"/>
@@ -5579,7 +6689,7 @@
               <w:rStyle w:val="PageNumber"/>
               <w:noProof/>
             </w:rPr>
-            <w:t>5</w:t>
+            <w:t>6</w:t>
           </w:r>
           <w:r>
             <w:rPr>
@@ -6226,6 +7336,362 @@
       </w:rPr>
     </w:lvl>
   </w:abstractNum>
+  <w:abstractNum w:abstractNumId="4">
+    <w:nsid w:val="2C5D30F6"/>
+    <w:multiLevelType w:val="hybridMultilevel"/>
+    <w:tmpl w:val="75A237BE"/>
+    <w:lvl w:ilvl="0" w:tplc="0409000F">
+      <w:start w:val="1"/>
+      <w:numFmt w:val="decimal"/>
+      <w:lvlText w:val="%1."/>
+      <w:lvlJc w:val="left"/>
+      <w:pPr>
+        <w:ind w:left="720" w:hanging="360"/>
+      </w:pPr>
+      <w:rPr>
+        <w:rFonts w:hint="default"/>
+      </w:rPr>
+    </w:lvl>
+    <w:lvl w:ilvl="1" w:tplc="04090019" w:tentative="1">
+      <w:start w:val="1"/>
+      <w:numFmt w:val="lowerLetter"/>
+      <w:lvlText w:val="%2."/>
+      <w:lvlJc w:val="left"/>
+      <w:pPr>
+        <w:ind w:left="1440" w:hanging="360"/>
+      </w:pPr>
+    </w:lvl>
+    <w:lvl w:ilvl="2" w:tplc="0409001B" w:tentative="1">
+      <w:start w:val="1"/>
+      <w:numFmt w:val="lowerRoman"/>
+      <w:lvlText w:val="%3."/>
+      <w:lvlJc w:val="right"/>
+      <w:pPr>
+        <w:ind w:left="2160" w:hanging="180"/>
+      </w:pPr>
+    </w:lvl>
+    <w:lvl w:ilvl="3" w:tplc="0409000F" w:tentative="1">
+      <w:start w:val="1"/>
+      <w:numFmt w:val="decimal"/>
+      <w:lvlText w:val="%4."/>
+      <w:lvlJc w:val="left"/>
+      <w:pPr>
+        <w:ind w:left="2880" w:hanging="360"/>
+      </w:pPr>
+    </w:lvl>
+    <w:lvl w:ilvl="4" w:tplc="04090019" w:tentative="1">
+      <w:start w:val="1"/>
+      <w:numFmt w:val="lowerLetter"/>
+      <w:lvlText w:val="%5."/>
+      <w:lvlJc w:val="left"/>
+      <w:pPr>
+        <w:ind w:left="3600" w:hanging="360"/>
+      </w:pPr>
+    </w:lvl>
+    <w:lvl w:ilvl="5" w:tplc="0409001B" w:tentative="1">
+      <w:start w:val="1"/>
+      <w:numFmt w:val="lowerRoman"/>
+      <w:lvlText w:val="%6."/>
+      <w:lvlJc w:val="right"/>
+      <w:pPr>
+        <w:ind w:left="4320" w:hanging="180"/>
+      </w:pPr>
+    </w:lvl>
+    <w:lvl w:ilvl="6" w:tplc="0409000F" w:tentative="1">
+      <w:start w:val="1"/>
+      <w:numFmt w:val="decimal"/>
+      <w:lvlText w:val="%7."/>
+      <w:lvlJc w:val="left"/>
+      <w:pPr>
+        <w:ind w:left="5040" w:hanging="360"/>
+      </w:pPr>
+    </w:lvl>
+    <w:lvl w:ilvl="7" w:tplc="04090019" w:tentative="1">
+      <w:start w:val="1"/>
+      <w:numFmt w:val="lowerLetter"/>
+      <w:lvlText w:val="%8."/>
+      <w:lvlJc w:val="left"/>
+      <w:pPr>
+        <w:ind w:left="5760" w:hanging="360"/>
+      </w:pPr>
+    </w:lvl>
+    <w:lvl w:ilvl="8" w:tplc="0409001B" w:tentative="1">
+      <w:start w:val="1"/>
+      <w:numFmt w:val="lowerRoman"/>
+      <w:lvlText w:val="%9."/>
+      <w:lvlJc w:val="right"/>
+      <w:pPr>
+        <w:ind w:left="6480" w:hanging="180"/>
+      </w:pPr>
+    </w:lvl>
+  </w:abstractNum>
+  <w:abstractNum w:abstractNumId="5">
+    <w:nsid w:val="51543E10"/>
+    <w:multiLevelType w:val="hybridMultilevel"/>
+    <w:tmpl w:val="73F63046"/>
+    <w:lvl w:ilvl="0" w:tplc="0409000F">
+      <w:start w:val="1"/>
+      <w:numFmt w:val="decimal"/>
+      <w:lvlText w:val="%1."/>
+      <w:lvlJc w:val="left"/>
+      <w:pPr>
+        <w:ind w:left="720" w:hanging="360"/>
+      </w:pPr>
+      <w:rPr>
+        <w:rFonts w:hint="default"/>
+      </w:rPr>
+    </w:lvl>
+    <w:lvl w:ilvl="1" w:tplc="04090019" w:tentative="1">
+      <w:start w:val="1"/>
+      <w:numFmt w:val="lowerLetter"/>
+      <w:lvlText w:val="%2."/>
+      <w:lvlJc w:val="left"/>
+      <w:pPr>
+        <w:ind w:left="1440" w:hanging="360"/>
+      </w:pPr>
+    </w:lvl>
+    <w:lvl w:ilvl="2" w:tplc="0409001B" w:tentative="1">
+      <w:start w:val="1"/>
+      <w:numFmt w:val="lowerRoman"/>
+      <w:lvlText w:val="%3."/>
+      <w:lvlJc w:val="right"/>
+      <w:pPr>
+        <w:ind w:left="2160" w:hanging="180"/>
+      </w:pPr>
+    </w:lvl>
+    <w:lvl w:ilvl="3" w:tplc="0409000F" w:tentative="1">
+      <w:start w:val="1"/>
+      <w:numFmt w:val="decimal"/>
+      <w:lvlText w:val="%4."/>
+      <w:lvlJc w:val="left"/>
+      <w:pPr>
+        <w:ind w:left="2880" w:hanging="360"/>
+      </w:pPr>
+    </w:lvl>
+    <w:lvl w:ilvl="4" w:tplc="04090019" w:tentative="1">
+      <w:start w:val="1"/>
+      <w:numFmt w:val="lowerLetter"/>
+      <w:lvlText w:val="%5."/>
+      <w:lvlJc w:val="left"/>
+      <w:pPr>
+        <w:ind w:left="3600" w:hanging="360"/>
+      </w:pPr>
+    </w:lvl>
+    <w:lvl w:ilvl="5" w:tplc="0409001B" w:tentative="1">
+      <w:start w:val="1"/>
+      <w:numFmt w:val="lowerRoman"/>
+      <w:lvlText w:val="%6."/>
+      <w:lvlJc w:val="right"/>
+      <w:pPr>
+        <w:ind w:left="4320" w:hanging="180"/>
+      </w:pPr>
+    </w:lvl>
+    <w:lvl w:ilvl="6" w:tplc="0409000F" w:tentative="1">
+      <w:start w:val="1"/>
+      <w:numFmt w:val="decimal"/>
+      <w:lvlText w:val="%7."/>
+      <w:lvlJc w:val="left"/>
+      <w:pPr>
+        <w:ind w:left="5040" w:hanging="360"/>
+      </w:pPr>
+    </w:lvl>
+    <w:lvl w:ilvl="7" w:tplc="04090019" w:tentative="1">
+      <w:start w:val="1"/>
+      <w:numFmt w:val="lowerLetter"/>
+      <w:lvlText w:val="%8."/>
+      <w:lvlJc w:val="left"/>
+      <w:pPr>
+        <w:ind w:left="5760" w:hanging="360"/>
+      </w:pPr>
+    </w:lvl>
+    <w:lvl w:ilvl="8" w:tplc="0409001B" w:tentative="1">
+      <w:start w:val="1"/>
+      <w:numFmt w:val="lowerRoman"/>
+      <w:lvlText w:val="%9."/>
+      <w:lvlJc w:val="right"/>
+      <w:pPr>
+        <w:ind w:left="6480" w:hanging="180"/>
+      </w:pPr>
+    </w:lvl>
+  </w:abstractNum>
+  <w:abstractNum w:abstractNumId="6">
+    <w:nsid w:val="64BD72D2"/>
+    <w:multiLevelType w:val="hybridMultilevel"/>
+    <w:tmpl w:val="D5861FC4"/>
+    <w:lvl w:ilvl="0" w:tplc="C7361444">
+      <w:start w:val="1"/>
+      <w:numFmt w:val="decimal"/>
+      <w:lvlText w:val="%1."/>
+      <w:lvlJc w:val="left"/>
+      <w:pPr>
+        <w:ind w:left="1400" w:hanging="360"/>
+      </w:pPr>
+      <w:rPr>
+        <w:rFonts w:hint="default"/>
+      </w:rPr>
+    </w:lvl>
+    <w:lvl w:ilvl="1" w:tplc="04090019" w:tentative="1">
+      <w:start w:val="1"/>
+      <w:numFmt w:val="lowerLetter"/>
+      <w:lvlText w:val="%2."/>
+      <w:lvlJc w:val="left"/>
+      <w:pPr>
+        <w:ind w:left="2120" w:hanging="360"/>
+      </w:pPr>
+    </w:lvl>
+    <w:lvl w:ilvl="2" w:tplc="0409001B" w:tentative="1">
+      <w:start w:val="1"/>
+      <w:numFmt w:val="lowerRoman"/>
+      <w:lvlText w:val="%3."/>
+      <w:lvlJc w:val="right"/>
+      <w:pPr>
+        <w:ind w:left="2840" w:hanging="180"/>
+      </w:pPr>
+    </w:lvl>
+    <w:lvl w:ilvl="3" w:tplc="0409000F" w:tentative="1">
+      <w:start w:val="1"/>
+      <w:numFmt w:val="decimal"/>
+      <w:lvlText w:val="%4."/>
+      <w:lvlJc w:val="left"/>
+      <w:pPr>
+        <w:ind w:left="3560" w:hanging="360"/>
+      </w:pPr>
+    </w:lvl>
+    <w:lvl w:ilvl="4" w:tplc="04090019" w:tentative="1">
+      <w:start w:val="1"/>
+      <w:numFmt w:val="lowerLetter"/>
+      <w:lvlText w:val="%5."/>
+      <w:lvlJc w:val="left"/>
+      <w:pPr>
+        <w:ind w:left="4280" w:hanging="360"/>
+      </w:pPr>
+    </w:lvl>
+    <w:lvl w:ilvl="5" w:tplc="0409001B" w:tentative="1">
+      <w:start w:val="1"/>
+      <w:numFmt w:val="lowerRoman"/>
+      <w:lvlText w:val="%6."/>
+      <w:lvlJc w:val="right"/>
+      <w:pPr>
+        <w:ind w:left="5000" w:hanging="180"/>
+      </w:pPr>
+    </w:lvl>
+    <w:lvl w:ilvl="6" w:tplc="0409000F" w:tentative="1">
+      <w:start w:val="1"/>
+      <w:numFmt w:val="decimal"/>
+      <w:lvlText w:val="%7."/>
+      <w:lvlJc w:val="left"/>
+      <w:pPr>
+        <w:ind w:left="5720" w:hanging="360"/>
+      </w:pPr>
+    </w:lvl>
+    <w:lvl w:ilvl="7" w:tplc="04090019" w:tentative="1">
+      <w:start w:val="1"/>
+      <w:numFmt w:val="lowerLetter"/>
+      <w:lvlText w:val="%8."/>
+      <w:lvlJc w:val="left"/>
+      <w:pPr>
+        <w:ind w:left="6440" w:hanging="360"/>
+      </w:pPr>
+    </w:lvl>
+    <w:lvl w:ilvl="8" w:tplc="0409001B" w:tentative="1">
+      <w:start w:val="1"/>
+      <w:numFmt w:val="lowerRoman"/>
+      <w:lvlText w:val="%9."/>
+      <w:lvlJc w:val="right"/>
+      <w:pPr>
+        <w:ind w:left="7160" w:hanging="180"/>
+      </w:pPr>
+    </w:lvl>
+  </w:abstractNum>
+  <w:abstractNum w:abstractNumId="7">
+    <w:nsid w:val="657809B8"/>
+    <w:multiLevelType w:val="hybridMultilevel"/>
+    <w:tmpl w:val="0F4E9B2E"/>
+    <w:lvl w:ilvl="0" w:tplc="0409000F">
+      <w:start w:val="1"/>
+      <w:numFmt w:val="decimal"/>
+      <w:lvlText w:val="%1."/>
+      <w:lvlJc w:val="left"/>
+      <w:pPr>
+        <w:ind w:left="720" w:hanging="360"/>
+      </w:pPr>
+      <w:rPr>
+        <w:rFonts w:hint="default"/>
+      </w:rPr>
+    </w:lvl>
+    <w:lvl w:ilvl="1" w:tplc="04090019" w:tentative="1">
+      <w:start w:val="1"/>
+      <w:numFmt w:val="lowerLetter"/>
+      <w:lvlText w:val="%2."/>
+      <w:lvlJc w:val="left"/>
+      <w:pPr>
+        <w:ind w:left="1440" w:hanging="360"/>
+      </w:pPr>
+    </w:lvl>
+    <w:lvl w:ilvl="2" w:tplc="0409001B" w:tentative="1">
+      <w:start w:val="1"/>
+      <w:numFmt w:val="lowerRoman"/>
+      <w:lvlText w:val="%3."/>
+      <w:lvlJc w:val="right"/>
+      <w:pPr>
+        <w:ind w:left="2160" w:hanging="180"/>
+      </w:pPr>
+    </w:lvl>
+    <w:lvl w:ilvl="3" w:tplc="0409000F" w:tentative="1">
+      <w:start w:val="1"/>
+      <w:numFmt w:val="decimal"/>
+      <w:lvlText w:val="%4."/>
+      <w:lvlJc w:val="left"/>
+      <w:pPr>
+        <w:ind w:left="2880" w:hanging="360"/>
+      </w:pPr>
+    </w:lvl>
+    <w:lvl w:ilvl="4" w:tplc="04090019" w:tentative="1">
+      <w:start w:val="1"/>
+      <w:numFmt w:val="lowerLetter"/>
+      <w:lvlText w:val="%5."/>
+      <w:lvlJc w:val="left"/>
+      <w:pPr>
+        <w:ind w:left="3600" w:hanging="360"/>
+      </w:pPr>
+    </w:lvl>
+    <w:lvl w:ilvl="5" w:tplc="0409001B" w:tentative="1">
+      <w:start w:val="1"/>
+      <w:numFmt w:val="lowerRoman"/>
+      <w:lvlText w:val="%6."/>
+      <w:lvlJc w:val="right"/>
+      <w:pPr>
+        <w:ind w:left="4320" w:hanging="180"/>
+      </w:pPr>
+    </w:lvl>
+    <w:lvl w:ilvl="6" w:tplc="0409000F" w:tentative="1">
+      <w:start w:val="1"/>
+      <w:numFmt w:val="decimal"/>
+      <w:lvlText w:val="%7."/>
+      <w:lvlJc w:val="left"/>
+      <w:pPr>
+        <w:ind w:left="5040" w:hanging="360"/>
+      </w:pPr>
+    </w:lvl>
+    <w:lvl w:ilvl="7" w:tplc="04090019" w:tentative="1">
+      <w:start w:val="1"/>
+      <w:numFmt w:val="lowerLetter"/>
+      <w:lvlText w:val="%8."/>
+      <w:lvlJc w:val="left"/>
+      <w:pPr>
+        <w:ind w:left="5760" w:hanging="360"/>
+      </w:pPr>
+    </w:lvl>
+    <w:lvl w:ilvl="8" w:tplc="0409001B" w:tentative="1">
+      <w:start w:val="1"/>
+      <w:numFmt w:val="lowerRoman"/>
+      <w:lvlText w:val="%9."/>
+      <w:lvlJc w:val="right"/>
+      <w:pPr>
+        <w:ind w:left="6480" w:hanging="180"/>
+      </w:pPr>
+    </w:lvl>
+  </w:abstractNum>
   <w:num w:numId="1">
     <w:abstractNumId w:val="0"/>
   </w:num>
@@ -6252,6 +7718,18 @@
   </w:num>
   <w:num w:numId="4">
     <w:abstractNumId w:val="2"/>
+  </w:num>
+  <w:num w:numId="5">
+    <w:abstractNumId w:val="7"/>
+  </w:num>
+  <w:num w:numId="6">
+    <w:abstractNumId w:val="6"/>
+  </w:num>
+  <w:num w:numId="7">
+    <w:abstractNumId w:val="4"/>
+  </w:num>
+  <w:num w:numId="8">
+    <w:abstractNumId w:val="5"/>
   </w:num>
 </w:numbering>
 </file>

</xml_diff>

<commit_message>
Added updated files that included prior assigned tasks
</commit_message>
<xml_diff>
--- a/Modern Software Requirements Specification SRS.docx
+++ b/Modern Software Requirements Specification SRS.docx
@@ -1,32 +1,17 @@
 
 <file path=word/document.xml><?xml version="1.0" encoding="utf-8"?>
-<w:document xmlns:wpc="http://schemas.microsoft.com/office/word/2010/wordprocessingCanvas" xmlns:mo="http://schemas.microsoft.com/office/mac/office/2008/main" xmlns:mc="http://schemas.openxmlformats.org/markup-compatibility/2006" xmlns:mv="urn:schemas-microsoft-com:mac:vml" xmlns:o="urn:schemas-microsoft-com:office:office" xmlns:r="http://schemas.openxmlformats.org/officeDocument/2006/relationships" xmlns:m="http://schemas.openxmlformats.org/officeDocument/2006/math" xmlns:v="urn:schemas-microsoft-com:vml" xmlns:wp14="http://schemas.microsoft.com/office/word/2010/wordprocessingDrawing" xmlns:wp="http://schemas.openxmlformats.org/drawingml/2006/wordprocessingDrawing" xmlns:w10="urn:schemas-microsoft-com:office:word" xmlns:w="http://schemas.openxmlformats.org/wordprocessingml/2006/main" xmlns:w14="http://schemas.microsoft.com/office/word/2010/wordml" xmlns:w15="http://schemas.microsoft.com/office/word/2012/wordml" xmlns:wpg="http://schemas.microsoft.com/office/word/2010/wordprocessingGroup" xmlns:wpi="http://schemas.microsoft.com/office/word/2010/wordprocessingInk" xmlns:wne="http://schemas.microsoft.com/office/word/2006/wordml" xmlns:wps="http://schemas.microsoft.com/office/word/2010/wordprocessingShape" mc:Ignorable="w14 w15 wp14">
+<w:document xmlns:wpc="http://schemas.microsoft.com/office/word/2010/wordprocessingCanvas" xmlns:cx="http://schemas.microsoft.com/office/drawing/2014/chartex" xmlns:cx1="http://schemas.microsoft.com/office/drawing/2015/9/8/chartex" xmlns:cx2="http://schemas.microsoft.com/office/drawing/2015/10/21/chartex" xmlns:cx3="http://schemas.microsoft.com/office/drawing/2016/5/9/chartex" xmlns:cx4="http://schemas.microsoft.com/office/drawing/2016/5/10/chartex" xmlns:cx5="http://schemas.microsoft.com/office/drawing/2016/5/11/chartex" xmlns:cx6="http://schemas.microsoft.com/office/drawing/2016/5/12/chartex" xmlns:cx7="http://schemas.microsoft.com/office/drawing/2016/5/13/chartex" xmlns:cx8="http://schemas.microsoft.com/office/drawing/2016/5/14/chartex" xmlns:mc="http://schemas.openxmlformats.org/markup-compatibility/2006" xmlns:aink="http://schemas.microsoft.com/office/drawing/2016/ink" xmlns:am3d="http://schemas.microsoft.com/office/drawing/2017/model3d" xmlns:o="urn:schemas-microsoft-com:office:office" xmlns:r="http://schemas.openxmlformats.org/officeDocument/2006/relationships" xmlns:m="http://schemas.openxmlformats.org/officeDocument/2006/math" xmlns:v="urn:schemas-microsoft-com:vml" xmlns:wp14="http://schemas.microsoft.com/office/word/2010/wordprocessingDrawing" xmlns:wp="http://schemas.openxmlformats.org/drawingml/2006/wordprocessingDrawing" xmlns:w10="urn:schemas-microsoft-com:office:word" xmlns:w="http://schemas.openxmlformats.org/wordprocessingml/2006/main" xmlns:w14="http://schemas.microsoft.com/office/word/2010/wordml" xmlns:w15="http://schemas.microsoft.com/office/word/2012/wordml" xmlns:w16cid="http://schemas.microsoft.com/office/word/2016/wordml/cid" xmlns:w16se="http://schemas.microsoft.com/office/word/2015/wordml/symex" xmlns:wpg="http://schemas.microsoft.com/office/word/2010/wordprocessingGroup" xmlns:wpi="http://schemas.microsoft.com/office/word/2010/wordprocessingInk" xmlns:wne="http://schemas.microsoft.com/office/word/2006/wordml" xmlns:wps="http://schemas.microsoft.com/office/word/2010/wordprocessingShape" mc:Ignorable="w14 w15 w16se w16cid wp14">
   <w:body>
     <w:p>
       <w:pPr>
         <w:pStyle w:val="Title"/>
         <w:jc w:val="right"/>
       </w:pPr>
-      <w:r>
-        <w:fldChar w:fldCharType="begin"/>
-      </w:r>
-      <w:r>
-        <w:instrText xml:space="preserve"> SUBJECT  \* MERGEFORMAT </w:instrText>
-      </w:r>
-      <w:r>
-        <w:fldChar w:fldCharType="separate"/>
-      </w:r>
-      <w:proofErr w:type="spellStart"/>
-      <w:r>
-        <w:t>Ademidun</w:t>
-      </w:r>
-      <w:proofErr w:type="spellEnd"/>
-      <w:r>
-        <w:t xml:space="preserve"> Hart &amp; Co</w:t>
-      </w:r>
-      <w:r>
-        <w:fldChar w:fldCharType="end"/>
-      </w:r>
+      <w:fldSimple w:instr=" SUBJECT  \* MERGEFORMAT ">
+        <w:r>
+          <w:t>Ademidun Hart &amp; Co</w:t>
+        </w:r>
+      </w:fldSimple>
       <w:r>
         <w:t>.</w:t>
       </w:r>
@@ -36,21 +21,11 @@
         <w:pStyle w:val="Title"/>
         <w:jc w:val="right"/>
       </w:pPr>
-      <w:r>
-        <w:fldChar w:fldCharType="begin"/>
-      </w:r>
-      <w:r>
-        <w:instrText xml:space="preserve"> TITLE  \* MERGEFORMAT </w:instrText>
-      </w:r>
-      <w:r>
-        <w:fldChar w:fldCharType="separate"/>
-      </w:r>
-      <w:r>
-        <w:t>Modern Software Requirements Specification</w:t>
-      </w:r>
-      <w:r>
-        <w:fldChar w:fldCharType="end"/>
-      </w:r>
+      <w:fldSimple w:instr=" TITLE  \* MERGEFORMAT ">
+        <w:r>
+          <w:t>Modern Software Requirements Specification</w:t>
+        </w:r>
+      </w:fldSimple>
     </w:p>
     <w:p>
       <w:pPr>
@@ -60,11 +35,9 @@
       <w:r>
         <w:t xml:space="preserve">For </w:t>
       </w:r>
-      <w:proofErr w:type="spellStart"/>
       <w:r>
         <w:t>Self Start</w:t>
       </w:r>
-      <w:proofErr w:type="spellEnd"/>
       <w:r>
         <w:t xml:space="preserve"> System</w:t>
       </w:r>
@@ -107,15 +80,7 @@
         <w:pStyle w:val="InfoBlue"/>
       </w:pPr>
       <w:r>
-        <w:t>[Note:  Text enclosed in square brackets and displayed in blue italics (style=</w:t>
-      </w:r>
-      <w:proofErr w:type="spellStart"/>
-      <w:r>
-        <w:t>InfoBlue</w:t>
-      </w:r>
-      <w:proofErr w:type="spellEnd"/>
-      <w:r>
-        <w:t xml:space="preserve">) is included to provide guidance to the author and should be deleted before publishing the document. A paragraph entered following this style will automatically be set to normal (style=Body Text).]     </w:t>
+        <w:t xml:space="preserve">[Note:  Text enclosed in square brackets and displayed in blue italics (style=InfoBlue) is included to provide guidance to the author and should be deleted before publishing the document. A paragraph entered following this style will automatically be set to normal (style=Body Text).]     </w:t>
       </w:r>
     </w:p>
     <w:p>
@@ -151,7 +116,7 @@
       <w:r>
         <w:t xml:space="preserve"> using use-case modeling, which captures all requirements in a single document, with applicable sections inserted from the Supplementary Specifications (which would no longer be needed), see</w:t>
       </w:r>
-      <w:hyperlink r:id="rId7" w:history="1">
+      <w:hyperlink r:id="rId8" w:history="1">
         <w:r>
           <w:rPr>
             <w:rStyle w:val="Hyperlink"/>
@@ -161,35 +126,19 @@
         </w:r>
       </w:hyperlink>
       <w:r>
-        <w:t xml:space="preserve"> \</w:t>
-      </w:r>
-      <w:proofErr w:type="spellStart"/>
-      <w:r>
-        <w:t>program</w:t>
-      </w:r>
-      <w:proofErr w:type="spellEnd"/>
-      <w:r>
-        <w:t xml:space="preserve"> files\Rational\ </w:t>
-      </w:r>
-      <w:proofErr w:type="spellStart"/>
-      <w:r>
-        <w:t>RequisitePro</w:t>
-      </w:r>
-      <w:proofErr w:type="spellEnd"/>
-      <w:r>
-        <w:t>\Outlines\ rup_srs.dot.]</w:t>
+        <w:t xml:space="preserve"> \program files\Rational\ RequisitePro\Outlines\ rup_srs.dot.]</w:t>
       </w:r>
     </w:p>
     <w:p>
       <w:pPr>
         <w:pStyle w:val="InfoBlue"/>
         <w:sectPr>
-          <w:headerReference w:type="even" r:id="rId8"/>
-          <w:headerReference w:type="default" r:id="rId9"/>
-          <w:footerReference w:type="even" r:id="rId10"/>
-          <w:footerReference w:type="default" r:id="rId11"/>
-          <w:headerReference w:type="first" r:id="rId12"/>
-          <w:footerReference w:type="first" r:id="rId13"/>
+          <w:headerReference w:type="even" r:id="rId9"/>
+          <w:headerReference w:type="default" r:id="rId10"/>
+          <w:footerReference w:type="even" r:id="rId11"/>
+          <w:footerReference w:type="default" r:id="rId12"/>
+          <w:headerReference w:type="first" r:id="rId13"/>
+          <w:footerReference w:type="first" r:id="rId14"/>
           <w:pgSz w:w="12240" w:h="15840" w:code="1"/>
           <w:pgMar w:top="1440" w:right="1440" w:bottom="1440" w:left="1440" w:header="720" w:footer="720" w:gutter="0"/>
           <w:cols w:space="720"/>
@@ -321,23 +270,7 @@
               <w:pStyle w:val="Tabletext"/>
             </w:pPr>
             <w:r>
-              <w:t>&lt;</w:t>
-            </w:r>
-            <w:proofErr w:type="spellStart"/>
-            <w:r>
-              <w:t>dd</w:t>
-            </w:r>
-            <w:proofErr w:type="spellEnd"/>
-            <w:r>
-              <w:t>/mmm/</w:t>
-            </w:r>
-            <w:proofErr w:type="spellStart"/>
-            <w:r>
-              <w:t>yy</w:t>
-            </w:r>
-            <w:proofErr w:type="spellEnd"/>
-            <w:r>
-              <w:t>&gt;</w:t>
+              <w:t>&lt;dd/mmm/yy&gt;</w:t>
             </w:r>
           </w:p>
         </w:tc>
@@ -350,15 +283,7 @@
               <w:pStyle w:val="Tabletext"/>
             </w:pPr>
             <w:r>
-              <w:t>&lt;</w:t>
-            </w:r>
-            <w:proofErr w:type="spellStart"/>
-            <w:r>
-              <w:t>x.x</w:t>
-            </w:r>
-            <w:proofErr w:type="spellEnd"/>
-            <w:r>
-              <w:t>&gt;</w:t>
+              <w:t>&lt;x.x&gt;</w:t>
             </w:r>
           </w:p>
         </w:tc>
@@ -3317,22 +3242,11 @@
       <w:r>
         <w:br w:type="page"/>
       </w:r>
-      <w:r>
-        <w:lastRenderedPageBreak/>
-        <w:fldChar w:fldCharType="begin"/>
-      </w:r>
-      <w:r>
-        <w:instrText xml:space="preserve"> TITLE  \* MERGEFORMAT </w:instrText>
-      </w:r>
-      <w:r>
-        <w:fldChar w:fldCharType="separate"/>
-      </w:r>
-      <w:r>
-        <w:t>Modern Software Requirements Specification</w:t>
-      </w:r>
-      <w:r>
-        <w:fldChar w:fldCharType="end"/>
-      </w:r>
+      <w:fldSimple w:instr=" TITLE  \* MERGEFORMAT ">
+        <w:r>
+          <w:t>Modern Software Requirements Specification</w:t>
+        </w:r>
+      </w:fldSimple>
       <w:r>
         <w:t xml:space="preserve"> </w:t>
       </w:r>
@@ -3341,208 +3255,208 @@
       <w:pPr>
         <w:pStyle w:val="Heading1"/>
       </w:pPr>
-      <w:bookmarkStart w:id="1" w:name="_Toc455818116"/>
-      <w:bookmarkStart w:id="2" w:name="_Toc465558691"/>
+      <w:bookmarkStart w:id="0" w:name="_Toc455818116"/>
+      <w:bookmarkStart w:id="1" w:name="_Toc465558691"/>
       <w:r>
         <w:t>Introduction</w:t>
       </w:r>
+      <w:bookmarkEnd w:id="0"/>
       <w:bookmarkEnd w:id="1"/>
+    </w:p>
+    <w:p>
+      <w:pPr>
+        <w:pStyle w:val="InfoBlue"/>
+      </w:pPr>
+      <w:r>
+        <w:t>[The introduction of the Modern SRS should provide an overview of the entire Modern SRS. It should include the purpose, scope, definitions, acronyms, abbreviations, references and overview of the Modern SRS.]</w:t>
+      </w:r>
+    </w:p>
+    <w:p>
+      <w:pPr>
+        <w:pStyle w:val="Heading2"/>
+      </w:pPr>
+      <w:bookmarkStart w:id="2" w:name="_Toc455818117"/>
+      <w:bookmarkStart w:id="3" w:name="_Toc465558692"/>
+      <w:r>
+        <w:t>Purpose</w:t>
+      </w:r>
       <w:bookmarkEnd w:id="2"/>
+      <w:bookmarkEnd w:id="3"/>
     </w:p>
     <w:p>
       <w:pPr>
         <w:pStyle w:val="InfoBlue"/>
       </w:pPr>
       <w:r>
-        <w:t>[The introduction of the Modern SRS should provide an overview of the entire Modern SRS. It should include the purpose, scope, definitions, acronyms, abbreviations, references and overview of the Modern SRS.]</w:t>
+        <w:t>[Specify the purpose of this Modern SRS. The Modern SRS should fully describe the external behavior of the application or subsystem identified. It also describes nonfunctional requirements, design constraints and other factors necessary to provide a complete and comprehensive description of the requirements for the software.]</w:t>
       </w:r>
     </w:p>
     <w:p>
       <w:pPr>
         <w:pStyle w:val="Heading2"/>
       </w:pPr>
-      <w:bookmarkStart w:id="3" w:name="_Toc455818117"/>
-      <w:bookmarkStart w:id="4" w:name="_Toc465558692"/>
-      <w:r>
-        <w:t>Purpose</w:t>
-      </w:r>
-      <w:bookmarkEnd w:id="3"/>
+      <w:bookmarkStart w:id="4" w:name="_Toc455818118"/>
+      <w:bookmarkStart w:id="5" w:name="_Toc465558693"/>
+      <w:r>
+        <w:t>Scope</w:t>
+      </w:r>
       <w:bookmarkEnd w:id="4"/>
+      <w:bookmarkEnd w:id="5"/>
     </w:p>
     <w:p>
       <w:pPr>
         <w:pStyle w:val="InfoBlue"/>
       </w:pPr>
       <w:r>
-        <w:t>[Specify the purpose of this Modern SRS. The Modern SRS should fully describe the external behavior of the application or subsystem identified. It also describes nonfunctional requirements, design constraints and other factors necessary to provide a complete and comprehensive description of the requirements for the software.]</w:t>
+        <w:t>[A brief description of the software application that the Modern SRS applies to; the feature or other subsystem grouping; what Use Case model(s) it is associated with, and anything else that is affected or influenced by this document.]</w:t>
       </w:r>
     </w:p>
     <w:p>
       <w:pPr>
         <w:pStyle w:val="Heading2"/>
       </w:pPr>
-      <w:bookmarkStart w:id="5" w:name="_Toc455818118"/>
-      <w:bookmarkStart w:id="6" w:name="_Toc465558693"/>
-      <w:r>
-        <w:t>Scope</w:t>
-      </w:r>
-      <w:bookmarkEnd w:id="5"/>
+      <w:bookmarkStart w:id="6" w:name="_Toc455818119"/>
+      <w:bookmarkStart w:id="7" w:name="_Toc465558694"/>
+      <w:r>
+        <w:t>Definitions, Acronyms and Abbreviations</w:t>
+      </w:r>
       <w:bookmarkEnd w:id="6"/>
+      <w:bookmarkEnd w:id="7"/>
     </w:p>
     <w:p>
       <w:pPr>
         <w:pStyle w:val="InfoBlue"/>
       </w:pPr>
       <w:r>
-        <w:t>[A brief description of the software application that the Modern SRS applies to; the feature or other subsystem grouping; what Use Case model(s) it is associated with, and anything else that is affected or influenced by this document.]</w:t>
+        <w:t>[This subsection should provide the definitions of all terms, acronyms, and abbreviations required to interpret properly the Modern SRS.  This information may be provided by reference to the project Glossary.]</w:t>
       </w:r>
     </w:p>
     <w:p>
       <w:pPr>
         <w:pStyle w:val="Heading2"/>
       </w:pPr>
-      <w:bookmarkStart w:id="7" w:name="_Toc455818119"/>
-      <w:bookmarkStart w:id="8" w:name="_Toc465558694"/>
-      <w:r>
-        <w:t>Definitions, Acronyms and Abbreviations</w:t>
-      </w:r>
-      <w:bookmarkEnd w:id="7"/>
+      <w:bookmarkStart w:id="8" w:name="_Toc455818120"/>
+      <w:bookmarkStart w:id="9" w:name="_Toc465558695"/>
+      <w:r>
+        <w:t>References</w:t>
+      </w:r>
       <w:bookmarkEnd w:id="8"/>
+      <w:bookmarkEnd w:id="9"/>
     </w:p>
     <w:p>
       <w:pPr>
         <w:pStyle w:val="InfoBlue"/>
       </w:pPr>
       <w:r>
-        <w:t>[This subsection should provide the definitions of all terms, acronyms, and abbreviations required to interpret properly the Modern SRS.  This information may be provided by reference to the project Glossary.]</w:t>
+        <w:t>[This subsection should provide a complete list of all documents referenced elsewhere in the Modern SRS.  Each document should be identified by title, report number (if applicable), date, and publishing organization.  Specify the sources from which the references can be obtained. This information may be provided by reference to an appendix or to another document.]</w:t>
       </w:r>
     </w:p>
     <w:p>
       <w:pPr>
         <w:pStyle w:val="Heading2"/>
       </w:pPr>
-      <w:bookmarkStart w:id="9" w:name="_Toc455818120"/>
-      <w:bookmarkStart w:id="10" w:name="_Toc465558695"/>
-      <w:r>
-        <w:t>References</w:t>
-      </w:r>
-      <w:bookmarkEnd w:id="9"/>
+      <w:bookmarkStart w:id="10" w:name="_Toc455818121"/>
+      <w:bookmarkStart w:id="11" w:name="_Toc465558696"/>
+      <w:r>
+        <w:t>Overview</w:t>
+      </w:r>
       <w:bookmarkEnd w:id="10"/>
+      <w:bookmarkEnd w:id="11"/>
     </w:p>
     <w:p>
       <w:pPr>
         <w:pStyle w:val="InfoBlue"/>
       </w:pPr>
       <w:r>
-        <w:t>[This subsection should provide a complete list of all documents referenced elsewhere in the Modern SRS.  Each document should be identified by title, report number (if applicable), date, and publishing organization.  Specify the sources from which the references can be obtained. This information may be provided by reference to an appendix or to another document.]</w:t>
+        <w:t>[This subsection should describe what the rest of the Modern SRS contains and explain how the Modern SRS is organized.]</w:t>
+      </w:r>
+    </w:p>
+    <w:p>
+      <w:pPr>
+        <w:pStyle w:val="Heading1"/>
+      </w:pPr>
+      <w:bookmarkStart w:id="12" w:name="_Toc455818122"/>
+      <w:bookmarkStart w:id="13" w:name="_Toc465558697"/>
+      <w:r>
+        <w:t>Overall Description</w:t>
+      </w:r>
+      <w:bookmarkEnd w:id="12"/>
+      <w:bookmarkEnd w:id="13"/>
+    </w:p>
+    <w:p>
+      <w:pPr>
+        <w:pStyle w:val="InfoBlue"/>
+      </w:pPr>
+      <w:r>
+        <w:t>[This section of the Modern SRS should describe the general factors that affect the product and its requirements.  This section does not state specific requirements.  Instead, it provides a background for those requirements, which are defined in detail in section 3, and makes them easier to understand. Include such items as product perspective, product functions, user characteristics, constraints, assumptions and dependencies, and requirements subsets.]</w:t>
       </w:r>
     </w:p>
     <w:p>
       <w:pPr>
         <w:pStyle w:val="Heading2"/>
       </w:pPr>
-      <w:bookmarkStart w:id="11" w:name="_Toc455818121"/>
-      <w:bookmarkStart w:id="12" w:name="_Toc465558696"/>
-      <w:r>
-        <w:t>Overview</w:t>
-      </w:r>
-      <w:bookmarkEnd w:id="11"/>
-      <w:bookmarkEnd w:id="12"/>
+      <w:bookmarkStart w:id="14" w:name="_Toc455818123"/>
+      <w:bookmarkStart w:id="15" w:name="_Toc465558698"/>
+      <w:r>
+        <w:t>Use-Case Model Survey</w:t>
+      </w:r>
+      <w:bookmarkEnd w:id="14"/>
+      <w:bookmarkEnd w:id="15"/>
     </w:p>
     <w:p>
       <w:pPr>
         <w:pStyle w:val="InfoBlue"/>
       </w:pPr>
       <w:r>
-        <w:t>[This subsection should describe what the rest of the Modern SRS contains and explain how the Modern SRS is organized.]</w:t>
-      </w:r>
-    </w:p>
-    <w:p>
-      <w:pPr>
-        <w:pStyle w:val="Heading1"/>
-      </w:pPr>
-      <w:bookmarkStart w:id="13" w:name="_Toc455818122"/>
-      <w:bookmarkStart w:id="14" w:name="_Toc465558697"/>
-      <w:r>
-        <w:t>Overall Description</w:t>
-      </w:r>
-      <w:bookmarkEnd w:id="13"/>
-      <w:bookmarkEnd w:id="14"/>
+        <w:t xml:space="preserve"> [This section contains an overview of the use-case model or the subset of the use-case model that is applicable for this subsystem or feature.  This includes a list of names and brief descriptions of all use cases and actors, along with applicable diagrams and relationships. This section describes the use-case model comprehensively, in terms of how the model is structured into packages and what use cases and actors there are in the model. If you are using packages, the document shows the model structure hierarchically.]</w:t>
+      </w:r>
+    </w:p>
+    <w:p>
+      <w:pPr>
+        <w:pStyle w:val="Heading3"/>
+      </w:pPr>
+      <w:bookmarkStart w:id="16" w:name="_Toc465558699"/>
+      <w:r>
+        <w:t>Introduction</w:t>
+      </w:r>
+      <w:bookmarkEnd w:id="16"/>
     </w:p>
     <w:p>
       <w:pPr>
         <w:pStyle w:val="InfoBlue"/>
       </w:pPr>
       <w:r>
-        <w:t>[This section of the Modern SRS should describe the general factors that affect the product and its requirements.  This section does not state specific requirements.  Instead, it provides a background for those requirements, which are defined in detail in section 3, and makes them easier to understand. Include such items as product perspective, product functions, user characteristics, constraints, assumptions and dependencies, and requirements subsets.]</w:t>
-      </w:r>
-    </w:p>
-    <w:p>
-      <w:pPr>
-        <w:pStyle w:val="Heading2"/>
-      </w:pPr>
-      <w:bookmarkStart w:id="15" w:name="_Toc455818123"/>
-      <w:bookmarkStart w:id="16" w:name="_Toc465558698"/>
-      <w:r>
-        <w:t>Use-Case Model Survey</w:t>
-      </w:r>
-      <w:bookmarkEnd w:id="15"/>
-      <w:bookmarkEnd w:id="16"/>
+        <w:t>[Introduction to the use-case model.]</w:t>
+      </w:r>
+    </w:p>
+    <w:p>
+      <w:pPr>
+        <w:pStyle w:val="Heading3"/>
+      </w:pPr>
+      <w:bookmarkStart w:id="17" w:name="_Toc465558700"/>
+      <w:r>
+        <w:t>Survey Description</w:t>
+      </w:r>
+      <w:bookmarkEnd w:id="17"/>
     </w:p>
     <w:p>
       <w:pPr>
         <w:pStyle w:val="InfoBlue"/>
       </w:pPr>
       <w:r>
-        <w:t xml:space="preserve"> [This section contains an overview of the use-case model or the subset of the use-case model that is applicable for this subsystem or feature.  This includes a list of names and brief descriptions of all use cases and actors, along with applicable diagrams and relationships. This section describes the use-case model comprehensively, in terms of how the model is structured into packages and what use cases and actors there are in the model. If you are using packages, the document shows the model structure hierarchically.]</w:t>
+        <w:t>[Survey description of the use-case model.]</w:t>
       </w:r>
     </w:p>
     <w:p>
       <w:pPr>
         <w:pStyle w:val="Heading3"/>
       </w:pPr>
-      <w:bookmarkStart w:id="17" w:name="_Toc465558699"/>
-      <w:r>
-        <w:t>Introduction</w:t>
-      </w:r>
-      <w:bookmarkEnd w:id="17"/>
-    </w:p>
-    <w:p>
-      <w:pPr>
-        <w:pStyle w:val="InfoBlue"/>
-      </w:pPr>
-      <w:r>
-        <w:t>[Introduction to the use-case model.]</w:t>
-      </w:r>
-    </w:p>
-    <w:p>
-      <w:pPr>
-        <w:pStyle w:val="Heading3"/>
-      </w:pPr>
-      <w:bookmarkStart w:id="18" w:name="_Toc465558700"/>
-      <w:r>
-        <w:t>Survey Description</w:t>
-      </w:r>
-      <w:bookmarkEnd w:id="18"/>
-    </w:p>
-    <w:p>
-      <w:pPr>
-        <w:pStyle w:val="InfoBlue"/>
-      </w:pPr>
-      <w:r>
-        <w:t>[Survey description of the use-case model.]</w:t>
-      </w:r>
-    </w:p>
-    <w:p>
-      <w:pPr>
-        <w:pStyle w:val="Heading3"/>
-      </w:pPr>
-      <w:bookmarkStart w:id="19" w:name="_Toc465558701"/>
+      <w:bookmarkStart w:id="18" w:name="_Toc465558701"/>
       <w:r>
         <w:lastRenderedPageBreak/>
         <w:t>Use-Case Model Hierarchy</w:t>
       </w:r>
-      <w:bookmarkEnd w:id="19"/>
+      <w:bookmarkEnd w:id="18"/>
       <w:r>
         <w:t xml:space="preserve"> </w:t>
       </w:r>
@@ -3661,123 +3575,2256 @@
       <w:pPr>
         <w:pStyle w:val="Heading3"/>
       </w:pPr>
-      <w:bookmarkStart w:id="20" w:name="_Toc465558702"/>
+      <w:bookmarkStart w:id="19" w:name="_Toc465558702"/>
       <w:r>
         <w:t>Diagrams of the Use-Case Model</w:t>
       </w:r>
+      <w:bookmarkEnd w:id="19"/>
+    </w:p>
+    <w:p>
+      <w:pPr>
+        <w:pStyle w:val="InfoBlue"/>
+      </w:pPr>
+      <w:r>
+        <w:t>[Diagrams, primarily use-case diagrams, of the entire use-case model are included here.]</w:t>
+      </w:r>
+    </w:p>
+    <w:p>
+      <w:pPr>
+        <w:pStyle w:val="Heading2"/>
+      </w:pPr>
+      <w:bookmarkStart w:id="20" w:name="_Toc455818124"/>
+      <w:bookmarkStart w:id="21" w:name="_Toc465558703"/>
+      <w:r>
+        <w:t>Assumptions and Dependencies</w:t>
+      </w:r>
       <w:bookmarkEnd w:id="20"/>
+      <w:bookmarkEnd w:id="21"/>
     </w:p>
     <w:p>
       <w:pPr>
         <w:pStyle w:val="InfoBlue"/>
       </w:pPr>
       <w:r>
-        <w:t>[Diagrams, primarily use-case diagrams, of the entire use-case model are included here.]</w:t>
+        <w:t>[This section describes any key technical feasibility, subsystem or component availability, or other project related assumptions on which the viability of the software described by this Modern SRS may be based.]</w:t>
+      </w:r>
+    </w:p>
+    <w:p>
+      <w:pPr>
+        <w:pStyle w:val="Heading1"/>
+      </w:pPr>
+      <w:bookmarkStart w:id="22" w:name="_Toc455818125"/>
+      <w:bookmarkStart w:id="23" w:name="_Toc465558704"/>
+      <w:r>
+        <w:t>Requirements</w:t>
+      </w:r>
+      <w:bookmarkEnd w:id="22"/>
+      <w:bookmarkEnd w:id="23"/>
+      <w:r>
+        <w:t xml:space="preserve"> </w:t>
+      </w:r>
+    </w:p>
+    <w:p>
+      <w:pPr>
+        <w:pStyle w:val="InfoBlue"/>
+      </w:pPr>
+      <w:r>
+        <w:t>[This section of the Modern SRS should contain all the software requirements to a level of detail sufficient to enable designers to design a system to satisfy those requirements, and testers to test that the system satisfies those requirements.   When using use-case modeling, the majority of these requirements are captured in the use cases.]</w:t>
       </w:r>
     </w:p>
     <w:p>
       <w:pPr>
         <w:pStyle w:val="Heading2"/>
       </w:pPr>
-      <w:bookmarkStart w:id="21" w:name="_Toc455818124"/>
-      <w:bookmarkStart w:id="22" w:name="_Toc465558703"/>
-      <w:r>
-        <w:t>Assumptions and Dependencies</w:t>
-      </w:r>
-      <w:bookmarkEnd w:id="21"/>
-      <w:bookmarkEnd w:id="22"/>
-    </w:p>
+      <w:bookmarkStart w:id="24" w:name="_Toc455818126"/>
+      <w:bookmarkStart w:id="25" w:name="_Toc465558705"/>
+      <w:r>
+        <w:t xml:space="preserve">Use-Case </w:t>
+      </w:r>
+      <w:bookmarkEnd w:id="24"/>
+      <w:r>
+        <w:t>Specifications</w:t>
+      </w:r>
+      <w:bookmarkEnd w:id="25"/>
+    </w:p>
+    <w:tbl>
+      <w:tblPr>
+        <w:tblStyle w:val="TableGrid"/>
+        <w:tblW w:w="0" w:type="auto"/>
+        <w:tblInd w:w="720" w:type="dxa"/>
+        <w:tblLook w:val="04A0" w:firstRow="1" w:lastRow="0" w:firstColumn="1" w:lastColumn="0" w:noHBand="0" w:noVBand="1"/>
+      </w:tblPr>
+      <w:tblGrid>
+        <w:gridCol w:w="1975"/>
+        <w:gridCol w:w="6655"/>
+      </w:tblGrid>
+      <w:tr>
+        <w:tc>
+          <w:tcPr>
+            <w:tcW w:w="1975" w:type="dxa"/>
+          </w:tcPr>
+          <w:p>
+            <w:pPr>
+              <w:pStyle w:val="InfoBlue"/>
+              <w:ind w:left="0"/>
+              <w:rPr>
+                <w:i w:val="0"/>
+                <w:color w:val="auto"/>
+              </w:rPr>
+            </w:pPr>
+            <w:r>
+              <w:rPr>
+                <w:i w:val="0"/>
+                <w:color w:val="auto"/>
+              </w:rPr>
+              <w:t>Use Case Name</w:t>
+            </w:r>
+          </w:p>
+        </w:tc>
+        <w:tc>
+          <w:tcPr>
+            <w:tcW w:w="6655" w:type="dxa"/>
+          </w:tcPr>
+          <w:p>
+            <w:pPr>
+              <w:pStyle w:val="InfoBlue"/>
+              <w:ind w:left="0"/>
+              <w:rPr>
+                <w:i w:val="0"/>
+                <w:color w:val="auto"/>
+              </w:rPr>
+            </w:pPr>
+            <w:r>
+              <w:rPr>
+                <w:i w:val="0"/>
+                <w:color w:val="auto"/>
+              </w:rPr>
+              <w:t>BookAppointment</w:t>
+            </w:r>
+          </w:p>
+        </w:tc>
+      </w:tr>
+      <w:tr>
+        <w:tc>
+          <w:tcPr>
+            <w:tcW w:w="1975" w:type="dxa"/>
+          </w:tcPr>
+          <w:p>
+            <w:pPr>
+              <w:pStyle w:val="InfoBlue"/>
+              <w:ind w:left="0"/>
+              <w:rPr>
+                <w:i w:val="0"/>
+                <w:color w:val="auto"/>
+              </w:rPr>
+            </w:pPr>
+            <w:r>
+              <w:rPr>
+                <w:i w:val="0"/>
+                <w:color w:val="auto"/>
+              </w:rPr>
+              <w:t>Participating Actors</w:t>
+            </w:r>
+          </w:p>
+        </w:tc>
+        <w:tc>
+          <w:tcPr>
+            <w:tcW w:w="6655" w:type="dxa"/>
+          </w:tcPr>
+          <w:p>
+            <w:pPr>
+              <w:pStyle w:val="InfoBlue"/>
+              <w:ind w:left="0"/>
+              <w:rPr>
+                <w:i w:val="0"/>
+                <w:color w:val="auto"/>
+              </w:rPr>
+            </w:pPr>
+            <w:r>
+              <w:rPr>
+                <w:i w:val="0"/>
+                <w:color w:val="auto"/>
+              </w:rPr>
+              <w:t>Initiated by Patient</w:t>
+            </w:r>
+          </w:p>
+        </w:tc>
+      </w:tr>
+      <w:tr>
+        <w:tc>
+          <w:tcPr>
+            <w:tcW w:w="1975" w:type="dxa"/>
+          </w:tcPr>
+          <w:p>
+            <w:pPr>
+              <w:pStyle w:val="InfoBlue"/>
+              <w:ind w:left="0"/>
+              <w:rPr>
+                <w:i w:val="0"/>
+                <w:color w:val="auto"/>
+              </w:rPr>
+            </w:pPr>
+            <w:r>
+              <w:rPr>
+                <w:i w:val="0"/>
+                <w:color w:val="auto"/>
+              </w:rPr>
+              <w:t>Entry Condition</w:t>
+            </w:r>
+          </w:p>
+        </w:tc>
+        <w:tc>
+          <w:tcPr>
+            <w:tcW w:w="6655" w:type="dxa"/>
+          </w:tcPr>
+          <w:p>
+            <w:pPr>
+              <w:pStyle w:val="InfoBlue"/>
+              <w:ind w:left="0"/>
+              <w:rPr>
+                <w:i w:val="0"/>
+                <w:color w:val="auto"/>
+              </w:rPr>
+            </w:pPr>
+            <w:r>
+              <w:rPr>
+                <w:i w:val="0"/>
+                <w:color w:val="auto"/>
+              </w:rPr>
+              <w:t>The Patient has accessed the main page and has logged in to the system.</w:t>
+            </w:r>
+          </w:p>
+        </w:tc>
+      </w:tr>
+      <w:tr>
+        <w:tc>
+          <w:tcPr>
+            <w:tcW w:w="1975" w:type="dxa"/>
+          </w:tcPr>
+          <w:p>
+            <w:pPr>
+              <w:pStyle w:val="InfoBlue"/>
+              <w:ind w:left="0"/>
+              <w:rPr>
+                <w:i w:val="0"/>
+                <w:color w:val="auto"/>
+              </w:rPr>
+            </w:pPr>
+            <w:r>
+              <w:rPr>
+                <w:i w:val="0"/>
+                <w:color w:val="auto"/>
+              </w:rPr>
+              <w:t>Flow of Events</w:t>
+            </w:r>
+          </w:p>
+        </w:tc>
+        <w:tc>
+          <w:tcPr>
+            <w:tcW w:w="6655" w:type="dxa"/>
+          </w:tcPr>
+          <w:p>
+            <w:pPr>
+              <w:pStyle w:val="InfoBlue"/>
+              <w:numPr>
+                <w:ilvl w:val="0"/>
+                <w:numId w:val="5"/>
+              </w:numPr>
+              <w:rPr>
+                <w:i w:val="0"/>
+                <w:color w:val="auto"/>
+              </w:rPr>
+            </w:pPr>
+            <w:r>
+              <w:rPr>
+                <w:i w:val="0"/>
+                <w:color w:val="auto"/>
+              </w:rPr>
+              <w:t xml:space="preserve">The Patient </w:t>
+            </w:r>
+            <w:r>
+              <w:rPr>
+                <w:i w:val="0"/>
+                <w:color w:val="auto"/>
+              </w:rPr>
+              <w:t>requests to book an appointment.</w:t>
+            </w:r>
+          </w:p>
+          <w:p>
+            <w:pPr>
+              <w:pStyle w:val="BodyText"/>
+              <w:numPr>
+                <w:ilvl w:val="0"/>
+                <w:numId w:val="5"/>
+              </w:numPr>
+            </w:pPr>
+            <w:r>
+              <w:t xml:space="preserve">The Patient is </w:t>
+            </w:r>
+            <w:r>
+              <w:t>presented a form that is used to coordinate appointment bookings.</w:t>
+            </w:r>
+          </w:p>
+          <w:p>
+            <w:pPr>
+              <w:pStyle w:val="BodyText"/>
+              <w:numPr>
+                <w:ilvl w:val="0"/>
+                <w:numId w:val="5"/>
+              </w:numPr>
+            </w:pPr>
+            <w:r>
+              <w:t>The Patient fills out the form with the app</w:t>
+            </w:r>
+            <w:r>
+              <w:t>ropriate information requested; th</w:t>
+            </w:r>
+            <w:r>
+              <w:t>e Patient will have to specify the time for the appointmen</w:t>
+            </w:r>
+            <w:r>
+              <w:t>t, but not their</w:t>
+            </w:r>
+            <w:r>
+              <w:t xml:space="preserve"> contact information </w:t>
+            </w:r>
+            <w:r>
+              <w:t xml:space="preserve">as that will already be on file since they have created an account unlike the </w:t>
+            </w:r>
+            <w:r>
+              <w:rPr>
+                <w:b/>
+                <w:i/>
+              </w:rPr>
+              <w:t>ContactClinic</w:t>
+            </w:r>
+            <w:r>
+              <w:t xml:space="preserve"> use case.</w:t>
+            </w:r>
+          </w:p>
+          <w:p>
+            <w:pPr>
+              <w:pStyle w:val="InfoBlue"/>
+              <w:numPr>
+                <w:ilvl w:val="0"/>
+                <w:numId w:val="5"/>
+              </w:numPr>
+              <w:rPr>
+                <w:i w:val="0"/>
+                <w:color w:val="auto"/>
+              </w:rPr>
+            </w:pPr>
+            <w:r>
+              <w:rPr>
+                <w:i w:val="0"/>
+                <w:color w:val="auto"/>
+              </w:rPr>
+              <w:t>The Patient submits the form</w:t>
+            </w:r>
+            <w:r>
+              <w:rPr>
+                <w:i w:val="0"/>
+                <w:color w:val="auto"/>
+              </w:rPr>
+              <w:t xml:space="preserve">, </w:t>
+            </w:r>
+            <w:r>
+              <w:rPr>
+                <w:i w:val="0"/>
+                <w:color w:val="auto"/>
+                <w:highlight w:val="yellow"/>
+              </w:rPr>
+              <w:t>which will b</w:t>
+            </w:r>
+            <w:r>
+              <w:rPr>
+                <w:i w:val="0"/>
+                <w:color w:val="auto"/>
+                <w:highlight w:val="yellow"/>
+              </w:rPr>
+              <w:t>e handled by the physiotherapist to ensure that they make note of the appointment</w:t>
+            </w:r>
+            <w:r>
+              <w:rPr>
+                <w:i w:val="0"/>
+                <w:color w:val="auto"/>
+              </w:rPr>
+              <w:t>. The patient</w:t>
+            </w:r>
+            <w:r>
+              <w:rPr>
+                <w:i w:val="0"/>
+                <w:color w:val="auto"/>
+              </w:rPr>
+              <w:t xml:space="preserve"> is presented with a confirmation message that indicates the </w:t>
+            </w:r>
+            <w:r>
+              <w:rPr>
+                <w:i w:val="0"/>
+                <w:color w:val="auto"/>
+              </w:rPr>
+              <w:t>appointment has been booked.</w:t>
+            </w:r>
+          </w:p>
+        </w:tc>
+      </w:tr>
+      <w:tr>
+        <w:tc>
+          <w:tcPr>
+            <w:tcW w:w="1975" w:type="dxa"/>
+          </w:tcPr>
+          <w:p>
+            <w:pPr>
+              <w:pStyle w:val="InfoBlue"/>
+              <w:ind w:left="0"/>
+              <w:rPr>
+                <w:i w:val="0"/>
+                <w:color w:val="auto"/>
+              </w:rPr>
+            </w:pPr>
+            <w:r>
+              <w:rPr>
+                <w:i w:val="0"/>
+                <w:color w:val="auto"/>
+              </w:rPr>
+              <w:lastRenderedPageBreak/>
+              <w:t>Exit Condition</w:t>
+            </w:r>
+          </w:p>
+        </w:tc>
+        <w:tc>
+          <w:tcPr>
+            <w:tcW w:w="6655" w:type="dxa"/>
+          </w:tcPr>
+          <w:p>
+            <w:pPr>
+              <w:pStyle w:val="InfoBlue"/>
+              <w:ind w:left="0"/>
+              <w:rPr>
+                <w:i w:val="0"/>
+                <w:color w:val="auto"/>
+              </w:rPr>
+            </w:pPr>
+            <w:r>
+              <w:rPr>
+                <w:i w:val="0"/>
+                <w:color w:val="auto"/>
+              </w:rPr>
+              <w:t>The patient has an appointment booked with Marcotte Physiotherapy.</w:t>
+            </w:r>
+          </w:p>
+        </w:tc>
+      </w:tr>
+      <w:tr>
+        <w:tc>
+          <w:tcPr>
+            <w:tcW w:w="1975" w:type="dxa"/>
+          </w:tcPr>
+          <w:p>
+            <w:pPr>
+              <w:pStyle w:val="InfoBlue"/>
+              <w:ind w:left="0"/>
+              <w:rPr>
+                <w:i w:val="0"/>
+                <w:color w:val="auto"/>
+              </w:rPr>
+            </w:pPr>
+            <w:r>
+              <w:rPr>
+                <w:i w:val="0"/>
+                <w:color w:val="auto"/>
+              </w:rPr>
+              <w:t>Quality Requirement</w:t>
+            </w:r>
+          </w:p>
+        </w:tc>
+        <w:tc>
+          <w:tcPr>
+            <w:tcW w:w="6655" w:type="dxa"/>
+          </w:tcPr>
+          <w:p>
+            <w:pPr>
+              <w:pStyle w:val="InfoBlue"/>
+              <w:ind w:left="0"/>
+              <w:rPr>
+                <w:i w:val="0"/>
+                <w:color w:val="auto"/>
+              </w:rPr>
+            </w:pPr>
+            <w:r>
+              <w:rPr>
+                <w:i w:val="0"/>
+                <w:color w:val="auto"/>
+              </w:rPr>
+              <w:t>None.</w:t>
+            </w:r>
+          </w:p>
+        </w:tc>
+      </w:tr>
+    </w:tbl>
     <w:p>
       <w:pPr>
         <w:pStyle w:val="InfoBlue"/>
-      </w:pPr>
-      <w:r>
-        <w:t>[This section describes any key technical feasibility, subsystem or component availability, or other project related assumptions on which the viability of the software described by this Modern SRS may be based.]</w:t>
-      </w:r>
-    </w:p>
-    <w:p>
-      <w:pPr>
-        <w:pStyle w:val="Heading1"/>
-      </w:pPr>
-      <w:bookmarkStart w:id="23" w:name="_Toc455818125"/>
-      <w:bookmarkStart w:id="24" w:name="_Toc465558704"/>
-      <w:r>
-        <w:t>Requirements</w:t>
-      </w:r>
-      <w:bookmarkEnd w:id="23"/>
-      <w:bookmarkEnd w:id="24"/>
-      <w:r>
-        <w:t xml:space="preserve"> </w:t>
-      </w:r>
-    </w:p>
-    <w:p>
-      <w:pPr>
-        <w:pStyle w:val="InfoBlue"/>
-      </w:pPr>
-      <w:r>
-        <w:t xml:space="preserve">[This section of the Modern SRS should contain all the software requirements to a level of detail sufficient to enable designers to design a system to satisfy those requirements, and testers to test that the system satisfies those requirements.   When using use-case modeling, </w:t>
-      </w:r>
-      <w:proofErr w:type="gramStart"/>
-      <w:r>
-        <w:t>the majority of</w:t>
-      </w:r>
-      <w:proofErr w:type="gramEnd"/>
-      <w:r>
-        <w:t xml:space="preserve"> these requirements are captured in the use cases.]</w:t>
-      </w:r>
+        <w:rPr>
+          <w:i w:val="0"/>
+          <w:color w:val="auto"/>
+        </w:rPr>
+      </w:pPr>
+    </w:p>
+    <w:tbl>
+      <w:tblPr>
+        <w:tblStyle w:val="TableGrid"/>
+        <w:tblW w:w="0" w:type="auto"/>
+        <w:tblInd w:w="720" w:type="dxa"/>
+        <w:tblLook w:val="04A0" w:firstRow="1" w:lastRow="0" w:firstColumn="1" w:lastColumn="0" w:noHBand="0" w:noVBand="1"/>
+      </w:tblPr>
+      <w:tblGrid>
+        <w:gridCol w:w="1975"/>
+        <w:gridCol w:w="6655"/>
+      </w:tblGrid>
+      <w:tr>
+        <w:tc>
+          <w:tcPr>
+            <w:tcW w:w="1975" w:type="dxa"/>
+          </w:tcPr>
+          <w:p>
+            <w:pPr>
+              <w:pStyle w:val="InfoBlue"/>
+              <w:ind w:left="0"/>
+              <w:rPr>
+                <w:i w:val="0"/>
+                <w:color w:val="auto"/>
+              </w:rPr>
+            </w:pPr>
+            <w:r>
+              <w:rPr>
+                <w:i w:val="0"/>
+                <w:color w:val="auto"/>
+              </w:rPr>
+              <w:t>Use Case Name</w:t>
+            </w:r>
+          </w:p>
+        </w:tc>
+        <w:tc>
+          <w:tcPr>
+            <w:tcW w:w="6655" w:type="dxa"/>
+          </w:tcPr>
+          <w:p>
+            <w:pPr>
+              <w:pStyle w:val="InfoBlue"/>
+              <w:ind w:left="0"/>
+              <w:rPr>
+                <w:i w:val="0"/>
+                <w:color w:val="auto"/>
+              </w:rPr>
+            </w:pPr>
+            <w:r>
+              <w:rPr>
+                <w:i w:val="0"/>
+                <w:color w:val="auto"/>
+              </w:rPr>
+              <w:t>CreateAccount</w:t>
+            </w:r>
+          </w:p>
+        </w:tc>
+      </w:tr>
+      <w:tr>
+        <w:tc>
+          <w:tcPr>
+            <w:tcW w:w="1975" w:type="dxa"/>
+          </w:tcPr>
+          <w:p>
+            <w:pPr>
+              <w:pStyle w:val="InfoBlue"/>
+              <w:ind w:left="0"/>
+              <w:rPr>
+                <w:i w:val="0"/>
+                <w:color w:val="auto"/>
+              </w:rPr>
+            </w:pPr>
+            <w:r>
+              <w:rPr>
+                <w:i w:val="0"/>
+                <w:color w:val="auto"/>
+              </w:rPr>
+              <w:t>Participating Actors</w:t>
+            </w:r>
+          </w:p>
+        </w:tc>
+        <w:tc>
+          <w:tcPr>
+            <w:tcW w:w="6655" w:type="dxa"/>
+          </w:tcPr>
+          <w:p>
+            <w:pPr>
+              <w:pStyle w:val="InfoBlue"/>
+              <w:ind w:left="0"/>
+              <w:rPr>
+                <w:i w:val="0"/>
+                <w:color w:val="auto"/>
+              </w:rPr>
+            </w:pPr>
+            <w:r>
+              <w:rPr>
+                <w:i w:val="0"/>
+                <w:color w:val="auto"/>
+              </w:rPr>
+              <w:t>Initiated by Patient or by the System Administrator</w:t>
+            </w:r>
+          </w:p>
+        </w:tc>
+      </w:tr>
+      <w:tr>
+        <w:tc>
+          <w:tcPr>
+            <w:tcW w:w="1975" w:type="dxa"/>
+          </w:tcPr>
+          <w:p>
+            <w:pPr>
+              <w:pStyle w:val="InfoBlue"/>
+              <w:ind w:left="0"/>
+              <w:rPr>
+                <w:i w:val="0"/>
+                <w:color w:val="auto"/>
+              </w:rPr>
+            </w:pPr>
+            <w:r>
+              <w:rPr>
+                <w:i w:val="0"/>
+                <w:color w:val="auto"/>
+              </w:rPr>
+              <w:t>Entry Condition</w:t>
+            </w:r>
+          </w:p>
+        </w:tc>
+        <w:tc>
+          <w:tcPr>
+            <w:tcW w:w="6655" w:type="dxa"/>
+          </w:tcPr>
+          <w:p>
+            <w:pPr>
+              <w:pStyle w:val="InfoBlue"/>
+              <w:ind w:left="0"/>
+              <w:rPr>
+                <w:i w:val="0"/>
+                <w:color w:val="auto"/>
+              </w:rPr>
+            </w:pPr>
+            <w:r>
+              <w:rPr>
+                <w:i w:val="0"/>
+                <w:color w:val="auto"/>
+              </w:rPr>
+              <w:t>Patient has accessed the main page and has not registered an account with Marcotte Physiotherapy yet.</w:t>
+            </w:r>
+          </w:p>
+        </w:tc>
+      </w:tr>
+      <w:tr>
+        <w:tc>
+          <w:tcPr>
+            <w:tcW w:w="1975" w:type="dxa"/>
+          </w:tcPr>
+          <w:p>
+            <w:pPr>
+              <w:pStyle w:val="InfoBlue"/>
+              <w:ind w:left="0"/>
+              <w:rPr>
+                <w:i w:val="0"/>
+                <w:color w:val="auto"/>
+              </w:rPr>
+            </w:pPr>
+            <w:r>
+              <w:rPr>
+                <w:i w:val="0"/>
+                <w:color w:val="auto"/>
+              </w:rPr>
+              <w:t>Flow of Events</w:t>
+            </w:r>
+          </w:p>
+        </w:tc>
+        <w:tc>
+          <w:tcPr>
+            <w:tcW w:w="6655" w:type="dxa"/>
+          </w:tcPr>
+          <w:p>
+            <w:pPr>
+              <w:pStyle w:val="InfoBlue"/>
+              <w:numPr>
+                <w:ilvl w:val="0"/>
+                <w:numId w:val="7"/>
+              </w:numPr>
+              <w:rPr>
+                <w:i w:val="0"/>
+                <w:color w:val="auto"/>
+              </w:rPr>
+            </w:pPr>
+            <w:r>
+              <w:rPr>
+                <w:i w:val="0"/>
+                <w:color w:val="auto"/>
+              </w:rPr>
+              <w:t>The patient requests to create an account on the main screen.</w:t>
+            </w:r>
+          </w:p>
+          <w:p>
+            <w:pPr>
+              <w:pStyle w:val="BodyText"/>
+              <w:numPr>
+                <w:ilvl w:val="0"/>
+                <w:numId w:val="7"/>
+              </w:numPr>
+            </w:pPr>
+            <w:r>
+              <w:t>The patient is served with a form requesting account related information including a password.</w:t>
+            </w:r>
+          </w:p>
+          <w:p>
+            <w:pPr>
+              <w:pStyle w:val="BodyText"/>
+              <w:numPr>
+                <w:ilvl w:val="0"/>
+                <w:numId w:val="7"/>
+              </w:numPr>
+            </w:pPr>
+            <w:r>
+              <w:t>The patient fills out the form and confirms their information to create their account.</w:t>
+            </w:r>
+          </w:p>
+        </w:tc>
+      </w:tr>
+      <w:tr>
+        <w:tc>
+          <w:tcPr>
+            <w:tcW w:w="1975" w:type="dxa"/>
+          </w:tcPr>
+          <w:p>
+            <w:pPr>
+              <w:pStyle w:val="InfoBlue"/>
+              <w:ind w:left="0"/>
+              <w:rPr>
+                <w:i w:val="0"/>
+                <w:color w:val="auto"/>
+              </w:rPr>
+            </w:pPr>
+            <w:r>
+              <w:rPr>
+                <w:i w:val="0"/>
+                <w:color w:val="auto"/>
+              </w:rPr>
+              <w:t>Exit Condition</w:t>
+            </w:r>
+          </w:p>
+        </w:tc>
+        <w:tc>
+          <w:tcPr>
+            <w:tcW w:w="6655" w:type="dxa"/>
+          </w:tcPr>
+          <w:p>
+            <w:pPr>
+              <w:pStyle w:val="InfoBlue"/>
+              <w:ind w:left="0"/>
+              <w:rPr>
+                <w:i w:val="0"/>
+                <w:color w:val="auto"/>
+              </w:rPr>
+            </w:pPr>
+            <w:r>
+              <w:rPr>
+                <w:i w:val="0"/>
+                <w:color w:val="auto"/>
+              </w:rPr>
+              <w:t>The user has created an account.</w:t>
+            </w:r>
+          </w:p>
+        </w:tc>
+      </w:tr>
+      <w:tr>
+        <w:tc>
+          <w:tcPr>
+            <w:tcW w:w="1975" w:type="dxa"/>
+          </w:tcPr>
+          <w:p>
+            <w:pPr>
+              <w:pStyle w:val="InfoBlue"/>
+              <w:ind w:left="0"/>
+              <w:rPr>
+                <w:i w:val="0"/>
+                <w:color w:val="auto"/>
+              </w:rPr>
+            </w:pPr>
+            <w:r>
+              <w:rPr>
+                <w:i w:val="0"/>
+                <w:color w:val="auto"/>
+              </w:rPr>
+              <w:t>Quality Requirement</w:t>
+            </w:r>
+          </w:p>
+        </w:tc>
+        <w:tc>
+          <w:tcPr>
+            <w:tcW w:w="6655" w:type="dxa"/>
+          </w:tcPr>
+          <w:p>
+            <w:pPr>
+              <w:pStyle w:val="InfoBlue"/>
+              <w:ind w:left="0"/>
+              <w:rPr>
+                <w:i w:val="0"/>
+                <w:color w:val="auto"/>
+              </w:rPr>
+            </w:pPr>
+            <w:r>
+              <w:rPr>
+                <w:i w:val="0"/>
+                <w:color w:val="auto"/>
+              </w:rPr>
+              <w:t xml:space="preserve">The information submitted should use TLS/SSL to create a secure connection to the server that will protect the Patient’s personal information. Additionally, the password for the user should be hashed using an algorithm, such as SHA-256 or and equivalent, before being stored in the database. Lastly, the system should require that the user input a robust password of a specified minimum length and mix of characters. </w:t>
+            </w:r>
+          </w:p>
+        </w:tc>
+      </w:tr>
+    </w:tbl>
+    <w:p>
+      <w:pPr>
+        <w:pStyle w:val="BodyText"/>
+      </w:pPr>
+    </w:p>
+    <w:tbl>
+      <w:tblPr>
+        <w:tblStyle w:val="TableGrid"/>
+        <w:tblW w:w="0" w:type="auto"/>
+        <w:tblInd w:w="720" w:type="dxa"/>
+        <w:tblLook w:val="04A0" w:firstRow="1" w:lastRow="0" w:firstColumn="1" w:lastColumn="0" w:noHBand="0" w:noVBand="1"/>
+      </w:tblPr>
+      <w:tblGrid>
+        <w:gridCol w:w="1975"/>
+        <w:gridCol w:w="6655"/>
+      </w:tblGrid>
+      <w:tr>
+        <w:tc>
+          <w:tcPr>
+            <w:tcW w:w="1975" w:type="dxa"/>
+          </w:tcPr>
+          <w:p>
+            <w:pPr>
+              <w:pStyle w:val="InfoBlue"/>
+              <w:ind w:left="0"/>
+              <w:rPr>
+                <w:i w:val="0"/>
+                <w:color w:val="auto"/>
+              </w:rPr>
+            </w:pPr>
+            <w:r>
+              <w:rPr>
+                <w:i w:val="0"/>
+                <w:color w:val="auto"/>
+              </w:rPr>
+              <w:t>Use Case Name</w:t>
+            </w:r>
+          </w:p>
+        </w:tc>
+        <w:tc>
+          <w:tcPr>
+            <w:tcW w:w="6655" w:type="dxa"/>
+          </w:tcPr>
+          <w:p>
+            <w:pPr>
+              <w:pStyle w:val="InfoBlue"/>
+              <w:ind w:left="0"/>
+              <w:rPr>
+                <w:i w:val="0"/>
+                <w:color w:val="auto"/>
+              </w:rPr>
+            </w:pPr>
+            <w:r>
+              <w:rPr>
+                <w:i w:val="0"/>
+                <w:color w:val="auto"/>
+              </w:rPr>
+              <w:t>ViewTreatmentExercises</w:t>
+            </w:r>
+          </w:p>
+        </w:tc>
+      </w:tr>
+      <w:tr>
+        <w:tc>
+          <w:tcPr>
+            <w:tcW w:w="1975" w:type="dxa"/>
+          </w:tcPr>
+          <w:p>
+            <w:pPr>
+              <w:pStyle w:val="InfoBlue"/>
+              <w:ind w:left="0"/>
+              <w:rPr>
+                <w:i w:val="0"/>
+                <w:color w:val="auto"/>
+              </w:rPr>
+            </w:pPr>
+            <w:r>
+              <w:rPr>
+                <w:i w:val="0"/>
+                <w:color w:val="auto"/>
+              </w:rPr>
+              <w:t>Participating Actors</w:t>
+            </w:r>
+          </w:p>
+        </w:tc>
+        <w:tc>
+          <w:tcPr>
+            <w:tcW w:w="6655" w:type="dxa"/>
+          </w:tcPr>
+          <w:p>
+            <w:pPr>
+              <w:pStyle w:val="InfoBlue"/>
+              <w:ind w:left="0"/>
+              <w:rPr>
+                <w:i w:val="0"/>
+                <w:color w:val="auto"/>
+              </w:rPr>
+            </w:pPr>
+            <w:r>
+              <w:rPr>
+                <w:i w:val="0"/>
+                <w:color w:val="auto"/>
+              </w:rPr>
+              <w:t>Initiated by Patient</w:t>
+            </w:r>
+          </w:p>
+        </w:tc>
+      </w:tr>
+      <w:tr>
+        <w:tc>
+          <w:tcPr>
+            <w:tcW w:w="1975" w:type="dxa"/>
+          </w:tcPr>
+          <w:p>
+            <w:pPr>
+              <w:pStyle w:val="InfoBlue"/>
+              <w:ind w:left="0"/>
+              <w:rPr>
+                <w:i w:val="0"/>
+                <w:color w:val="auto"/>
+              </w:rPr>
+            </w:pPr>
+            <w:r>
+              <w:rPr>
+                <w:i w:val="0"/>
+                <w:color w:val="auto"/>
+              </w:rPr>
+              <w:t>Entry Condition</w:t>
+            </w:r>
+          </w:p>
+        </w:tc>
+        <w:tc>
+          <w:tcPr>
+            <w:tcW w:w="6655" w:type="dxa"/>
+          </w:tcPr>
+          <w:p>
+            <w:pPr>
+              <w:pStyle w:val="InfoBlue"/>
+              <w:ind w:left="0"/>
+              <w:rPr>
+                <w:i w:val="0"/>
+                <w:color w:val="auto"/>
+              </w:rPr>
+            </w:pPr>
+            <w:r>
+              <w:rPr>
+                <w:i w:val="0"/>
+                <w:color w:val="auto"/>
+              </w:rPr>
+              <w:t>The Patient has logged into the system.</w:t>
+            </w:r>
+          </w:p>
+        </w:tc>
+      </w:tr>
+      <w:tr>
+        <w:tc>
+          <w:tcPr>
+            <w:tcW w:w="1975" w:type="dxa"/>
+          </w:tcPr>
+          <w:p>
+            <w:pPr>
+              <w:pStyle w:val="InfoBlue"/>
+              <w:ind w:left="0"/>
+              <w:rPr>
+                <w:i w:val="0"/>
+                <w:color w:val="auto"/>
+              </w:rPr>
+            </w:pPr>
+            <w:r>
+              <w:rPr>
+                <w:i w:val="0"/>
+                <w:color w:val="auto"/>
+              </w:rPr>
+              <w:t>Flow of Events</w:t>
+            </w:r>
+          </w:p>
+        </w:tc>
+        <w:tc>
+          <w:tcPr>
+            <w:tcW w:w="6655" w:type="dxa"/>
+          </w:tcPr>
+          <w:p>
+            <w:pPr>
+              <w:pStyle w:val="InfoBlue"/>
+              <w:numPr>
+                <w:ilvl w:val="0"/>
+                <w:numId w:val="8"/>
+              </w:numPr>
+              <w:rPr>
+                <w:i w:val="0"/>
+                <w:color w:val="auto"/>
+              </w:rPr>
+            </w:pPr>
+            <w:r>
+              <w:rPr>
+                <w:i w:val="0"/>
+                <w:color w:val="auto"/>
+              </w:rPr>
+              <w:t xml:space="preserve">The patient chooses </w:t>
+            </w:r>
+            <w:r>
+              <w:rPr>
+                <w:i w:val="0"/>
+                <w:color w:val="auto"/>
+              </w:rPr>
+              <w:t xml:space="preserve">to </w:t>
+            </w:r>
+            <w:r>
+              <w:rPr>
+                <w:i w:val="0"/>
+                <w:color w:val="auto"/>
+              </w:rPr>
+              <w:t>view their treatment exercises</w:t>
+            </w:r>
+            <w:r>
+              <w:rPr>
+                <w:i w:val="0"/>
+                <w:color w:val="auto"/>
+              </w:rPr>
+              <w:t>.</w:t>
+            </w:r>
+            <w:r>
+              <w:rPr>
+                <w:i w:val="0"/>
+                <w:color w:val="auto"/>
+              </w:rPr>
+              <w:t xml:space="preserve"> If more than one rehabilitation plan is assigned, they will first have to select the plan from which the exercises will come from.</w:t>
+            </w:r>
+          </w:p>
+          <w:p>
+            <w:pPr>
+              <w:pStyle w:val="BodyText"/>
+              <w:numPr>
+                <w:ilvl w:val="0"/>
+                <w:numId w:val="8"/>
+              </w:numPr>
+            </w:pPr>
+            <w:r>
+              <w:t>The patient is served with a page detailing the exercises prescribed under their current treatment plan. If the patient is not under a treatment plan currently, this page will be blank.</w:t>
+            </w:r>
+          </w:p>
+          <w:p>
+            <w:pPr>
+              <w:pStyle w:val="BodyText"/>
+              <w:numPr>
+                <w:ilvl w:val="0"/>
+                <w:numId w:val="8"/>
+              </w:numPr>
+            </w:pPr>
+            <w:r>
+              <w:t>The patient chooses a specific exercise if applicable and is served detailed information regarding the exercise. This can be in the form of a text description or a video depiction of the exercise.</w:t>
+            </w:r>
+          </w:p>
+          <w:p>
+            <w:pPr>
+              <w:pStyle w:val="BodyText"/>
+              <w:numPr>
+                <w:ilvl w:val="0"/>
+                <w:numId w:val="8"/>
+              </w:numPr>
+            </w:pPr>
+            <w:r>
+              <w:t>The patient may navigate away to another portion of the site at any time.</w:t>
+            </w:r>
+          </w:p>
+        </w:tc>
+      </w:tr>
+      <w:tr>
+        <w:tc>
+          <w:tcPr>
+            <w:tcW w:w="1975" w:type="dxa"/>
+          </w:tcPr>
+          <w:p>
+            <w:pPr>
+              <w:pStyle w:val="InfoBlue"/>
+              <w:ind w:left="0"/>
+              <w:rPr>
+                <w:i w:val="0"/>
+                <w:color w:val="auto"/>
+              </w:rPr>
+            </w:pPr>
+            <w:r>
+              <w:rPr>
+                <w:i w:val="0"/>
+                <w:color w:val="auto"/>
+              </w:rPr>
+              <w:t>Exit Condition</w:t>
+            </w:r>
+          </w:p>
+        </w:tc>
+        <w:tc>
+          <w:tcPr>
+            <w:tcW w:w="6655" w:type="dxa"/>
+          </w:tcPr>
+          <w:p>
+            <w:pPr>
+              <w:pStyle w:val="InfoBlue"/>
+              <w:ind w:left="0"/>
+              <w:rPr>
+                <w:i w:val="0"/>
+                <w:color w:val="auto"/>
+              </w:rPr>
+            </w:pPr>
+            <w:r>
+              <w:rPr>
+                <w:i w:val="0"/>
+                <w:color w:val="auto"/>
+              </w:rPr>
+              <w:t>The patient has viewed an exercise and has now navigated away from the page.</w:t>
+            </w:r>
+          </w:p>
+        </w:tc>
+      </w:tr>
+      <w:tr>
+        <w:tc>
+          <w:tcPr>
+            <w:tcW w:w="1975" w:type="dxa"/>
+          </w:tcPr>
+          <w:p>
+            <w:pPr>
+              <w:pStyle w:val="InfoBlue"/>
+              <w:ind w:left="0"/>
+              <w:rPr>
+                <w:i w:val="0"/>
+                <w:color w:val="auto"/>
+              </w:rPr>
+            </w:pPr>
+            <w:r>
+              <w:rPr>
+                <w:i w:val="0"/>
+                <w:color w:val="auto"/>
+              </w:rPr>
+              <w:t>Quality Requirement</w:t>
+            </w:r>
+          </w:p>
+        </w:tc>
+        <w:tc>
+          <w:tcPr>
+            <w:tcW w:w="6655" w:type="dxa"/>
+          </w:tcPr>
+          <w:p>
+            <w:pPr>
+              <w:pStyle w:val="InfoBlue"/>
+              <w:ind w:left="0"/>
+              <w:rPr>
+                <w:i w:val="0"/>
+                <w:color w:val="auto"/>
+              </w:rPr>
+            </w:pPr>
+            <w:r>
+              <w:rPr>
+                <w:i w:val="0"/>
+                <w:color w:val="auto"/>
+              </w:rPr>
+              <w:t xml:space="preserve">The exercise list and accompanying descriptions should be laid </w:t>
+            </w:r>
+            <w:r>
+              <w:rPr>
+                <w:i w:val="0"/>
+                <w:color w:val="auto"/>
+              </w:rPr>
+              <w:t>out</w:t>
+            </w:r>
+            <w:r>
+              <w:rPr>
+                <w:i w:val="0"/>
+                <w:color w:val="auto"/>
+              </w:rPr>
+              <w:t xml:space="preserve"> in an intuitive manner that is easy for new clients to adapt to.</w:t>
+            </w:r>
+          </w:p>
+        </w:tc>
+      </w:tr>
+    </w:tbl>
+    <w:p>
+      <w:pPr>
+        <w:pStyle w:val="BodyText"/>
+      </w:pPr>
+    </w:p>
+    <w:tbl>
+      <w:tblPr>
+        <w:tblStyle w:val="TableGrid"/>
+        <w:tblW w:w="0" w:type="auto"/>
+        <w:tblInd w:w="720" w:type="dxa"/>
+        <w:tblLook w:val="04A0" w:firstRow="1" w:lastRow="0" w:firstColumn="1" w:lastColumn="0" w:noHBand="0" w:noVBand="1"/>
+      </w:tblPr>
+      <w:tblGrid>
+        <w:gridCol w:w="1975"/>
+        <w:gridCol w:w="6655"/>
+      </w:tblGrid>
+      <w:tr>
+        <w:tc>
+          <w:tcPr>
+            <w:tcW w:w="1975" w:type="dxa"/>
+          </w:tcPr>
+          <w:p>
+            <w:pPr>
+              <w:pStyle w:val="InfoBlue"/>
+              <w:ind w:left="0"/>
+              <w:rPr>
+                <w:i w:val="0"/>
+                <w:color w:val="auto"/>
+              </w:rPr>
+            </w:pPr>
+            <w:r>
+              <w:rPr>
+                <w:i w:val="0"/>
+                <w:color w:val="auto"/>
+              </w:rPr>
+              <w:t>Use Case Name</w:t>
+            </w:r>
+          </w:p>
+        </w:tc>
+        <w:tc>
+          <w:tcPr>
+            <w:tcW w:w="6655" w:type="dxa"/>
+          </w:tcPr>
+          <w:p>
+            <w:pPr>
+              <w:pStyle w:val="InfoBlue"/>
+              <w:ind w:left="0"/>
+              <w:rPr>
+                <w:i w:val="0"/>
+                <w:color w:val="auto"/>
+              </w:rPr>
+            </w:pPr>
+            <w:r>
+              <w:rPr>
+                <w:i w:val="0"/>
+                <w:color w:val="auto"/>
+              </w:rPr>
+              <w:t>SubmitSelfAssessment</w:t>
+            </w:r>
+          </w:p>
+        </w:tc>
+      </w:tr>
+      <w:tr>
+        <w:tc>
+          <w:tcPr>
+            <w:tcW w:w="1975" w:type="dxa"/>
+          </w:tcPr>
+          <w:p>
+            <w:pPr>
+              <w:pStyle w:val="InfoBlue"/>
+              <w:ind w:left="0"/>
+              <w:rPr>
+                <w:i w:val="0"/>
+                <w:color w:val="auto"/>
+              </w:rPr>
+            </w:pPr>
+            <w:r>
+              <w:rPr>
+                <w:i w:val="0"/>
+                <w:color w:val="auto"/>
+              </w:rPr>
+              <w:lastRenderedPageBreak/>
+              <w:t>Participating Actors</w:t>
+            </w:r>
+          </w:p>
+        </w:tc>
+        <w:tc>
+          <w:tcPr>
+            <w:tcW w:w="6655" w:type="dxa"/>
+          </w:tcPr>
+          <w:p>
+            <w:pPr>
+              <w:pStyle w:val="InfoBlue"/>
+              <w:ind w:left="0"/>
+              <w:rPr>
+                <w:i w:val="0"/>
+                <w:color w:val="auto"/>
+              </w:rPr>
+            </w:pPr>
+            <w:r>
+              <w:rPr>
+                <w:i w:val="0"/>
+                <w:color w:val="auto"/>
+              </w:rPr>
+              <w:t>Initiated by Patient</w:t>
+            </w:r>
+          </w:p>
+        </w:tc>
+      </w:tr>
+      <w:tr>
+        <w:tc>
+          <w:tcPr>
+            <w:tcW w:w="1975" w:type="dxa"/>
+          </w:tcPr>
+          <w:p>
+            <w:pPr>
+              <w:pStyle w:val="InfoBlue"/>
+              <w:ind w:left="0"/>
+              <w:rPr>
+                <w:i w:val="0"/>
+                <w:color w:val="auto"/>
+              </w:rPr>
+            </w:pPr>
+            <w:r>
+              <w:rPr>
+                <w:i w:val="0"/>
+                <w:color w:val="auto"/>
+              </w:rPr>
+              <w:t>Entry Condition</w:t>
+            </w:r>
+          </w:p>
+        </w:tc>
+        <w:tc>
+          <w:tcPr>
+            <w:tcW w:w="6655" w:type="dxa"/>
+          </w:tcPr>
+          <w:p>
+            <w:pPr>
+              <w:pStyle w:val="InfoBlue"/>
+              <w:ind w:left="0"/>
+              <w:rPr>
+                <w:i w:val="0"/>
+                <w:color w:val="auto"/>
+              </w:rPr>
+            </w:pPr>
+            <w:r>
+              <w:rPr>
+                <w:i w:val="0"/>
+                <w:color w:val="auto"/>
+              </w:rPr>
+              <w:t xml:space="preserve">The patient has logged into the system </w:t>
+            </w:r>
+            <w:r>
+              <w:rPr>
+                <w:i w:val="0"/>
+                <w:color w:val="auto"/>
+                <w:highlight w:val="yellow"/>
+              </w:rPr>
+              <w:t>and has been requested by a physician to fill out an assessment test</w:t>
+            </w:r>
+            <w:r>
+              <w:rPr>
+                <w:i w:val="0"/>
+                <w:color w:val="auto"/>
+              </w:rPr>
+              <w:t>.</w:t>
+            </w:r>
+          </w:p>
+        </w:tc>
+      </w:tr>
+      <w:tr>
+        <w:tc>
+          <w:tcPr>
+            <w:tcW w:w="1975" w:type="dxa"/>
+          </w:tcPr>
+          <w:p>
+            <w:pPr>
+              <w:pStyle w:val="InfoBlue"/>
+              <w:ind w:left="0"/>
+              <w:rPr>
+                <w:i w:val="0"/>
+                <w:color w:val="auto"/>
+              </w:rPr>
+            </w:pPr>
+            <w:r>
+              <w:rPr>
+                <w:i w:val="0"/>
+                <w:color w:val="auto"/>
+              </w:rPr>
+              <w:t>Flow of Events</w:t>
+            </w:r>
+          </w:p>
+        </w:tc>
+        <w:tc>
+          <w:tcPr>
+            <w:tcW w:w="6655" w:type="dxa"/>
+          </w:tcPr>
+          <w:p>
+            <w:pPr>
+              <w:pStyle w:val="InfoBlue"/>
+              <w:numPr>
+                <w:ilvl w:val="0"/>
+                <w:numId w:val="9"/>
+              </w:numPr>
+              <w:rPr>
+                <w:i w:val="0"/>
+                <w:color w:val="auto"/>
+              </w:rPr>
+            </w:pPr>
+            <w:r>
+              <w:rPr>
+                <w:i w:val="0"/>
+                <w:color w:val="auto"/>
+              </w:rPr>
+              <w:t>The patient chooses to start a self-assessment test.</w:t>
+            </w:r>
+          </w:p>
+          <w:p>
+            <w:pPr>
+              <w:pStyle w:val="BodyText"/>
+              <w:numPr>
+                <w:ilvl w:val="0"/>
+                <w:numId w:val="9"/>
+              </w:numPr>
+            </w:pPr>
+            <w:r>
+              <w:t>The system server the patient with an online form to complete the self-assessment.</w:t>
+            </w:r>
+          </w:p>
+          <w:p>
+            <w:pPr>
+              <w:pStyle w:val="BodyText"/>
+              <w:numPr>
+                <w:ilvl w:val="0"/>
+                <w:numId w:val="9"/>
+              </w:numPr>
+            </w:pPr>
+            <w:r>
+              <w:t>The patient fills out the required information and submits the form.</w:t>
+            </w:r>
+          </w:p>
+        </w:tc>
+      </w:tr>
+      <w:tr>
+        <w:tc>
+          <w:tcPr>
+            <w:tcW w:w="1975" w:type="dxa"/>
+          </w:tcPr>
+          <w:p>
+            <w:pPr>
+              <w:pStyle w:val="InfoBlue"/>
+              <w:ind w:left="0"/>
+              <w:rPr>
+                <w:i w:val="0"/>
+                <w:color w:val="auto"/>
+              </w:rPr>
+            </w:pPr>
+            <w:r>
+              <w:rPr>
+                <w:i w:val="0"/>
+                <w:color w:val="auto"/>
+              </w:rPr>
+              <w:t>Exit Condition</w:t>
+            </w:r>
+          </w:p>
+        </w:tc>
+        <w:tc>
+          <w:tcPr>
+            <w:tcW w:w="6655" w:type="dxa"/>
+          </w:tcPr>
+          <w:p>
+            <w:pPr>
+              <w:pStyle w:val="InfoBlue"/>
+              <w:ind w:left="0"/>
+              <w:rPr>
+                <w:i w:val="0"/>
+                <w:color w:val="auto"/>
+              </w:rPr>
+            </w:pPr>
+            <w:r>
+              <w:rPr>
+                <w:i w:val="0"/>
+                <w:color w:val="auto"/>
+              </w:rPr>
+              <w:t>The patient has completed the form and has submitted their self-assessment test.</w:t>
+            </w:r>
+          </w:p>
+        </w:tc>
+      </w:tr>
+      <w:tr>
+        <w:tc>
+          <w:tcPr>
+            <w:tcW w:w="1975" w:type="dxa"/>
+          </w:tcPr>
+          <w:p>
+            <w:pPr>
+              <w:pStyle w:val="InfoBlue"/>
+              <w:ind w:left="0"/>
+              <w:rPr>
+                <w:i w:val="0"/>
+                <w:color w:val="auto"/>
+              </w:rPr>
+            </w:pPr>
+            <w:r>
+              <w:rPr>
+                <w:i w:val="0"/>
+                <w:color w:val="auto"/>
+              </w:rPr>
+              <w:t>Quality Requirement</w:t>
+            </w:r>
+          </w:p>
+        </w:tc>
+        <w:tc>
+          <w:tcPr>
+            <w:tcW w:w="6655" w:type="dxa"/>
+          </w:tcPr>
+          <w:p>
+            <w:pPr>
+              <w:pStyle w:val="InfoBlue"/>
+              <w:ind w:left="0"/>
+              <w:rPr>
+                <w:i w:val="0"/>
+                <w:color w:val="auto"/>
+              </w:rPr>
+            </w:pPr>
+            <w:r>
+              <w:rPr>
+                <w:i w:val="0"/>
+                <w:color w:val="auto"/>
+              </w:rPr>
+              <w:t>The completion of the form should be simple and easy for patients to reduce their barriers to receiving treatment.</w:t>
+            </w:r>
+          </w:p>
+        </w:tc>
+      </w:tr>
+    </w:tbl>
+    <w:p>
+      <w:pPr>
+        <w:pStyle w:val="BodyText"/>
+      </w:pPr>
+    </w:p>
+    <w:tbl>
+      <w:tblPr>
+        <w:tblStyle w:val="TableGrid"/>
+        <w:tblW w:w="0" w:type="auto"/>
+        <w:tblInd w:w="720" w:type="dxa"/>
+        <w:tblLook w:val="04A0" w:firstRow="1" w:lastRow="0" w:firstColumn="1" w:lastColumn="0" w:noHBand="0" w:noVBand="1"/>
+      </w:tblPr>
+      <w:tblGrid>
+        <w:gridCol w:w="1975"/>
+        <w:gridCol w:w="6655"/>
+      </w:tblGrid>
+      <w:tr>
+        <w:tc>
+          <w:tcPr>
+            <w:tcW w:w="1975" w:type="dxa"/>
+          </w:tcPr>
+          <w:p>
+            <w:pPr>
+              <w:pStyle w:val="InfoBlue"/>
+              <w:ind w:left="0"/>
+              <w:rPr>
+                <w:i w:val="0"/>
+                <w:color w:val="auto"/>
+              </w:rPr>
+            </w:pPr>
+            <w:r>
+              <w:rPr>
+                <w:i w:val="0"/>
+                <w:color w:val="auto"/>
+              </w:rPr>
+              <w:t>Use Case Name</w:t>
+            </w:r>
+          </w:p>
+        </w:tc>
+        <w:tc>
+          <w:tcPr>
+            <w:tcW w:w="6655" w:type="dxa"/>
+          </w:tcPr>
+          <w:p>
+            <w:pPr>
+              <w:pStyle w:val="InfoBlue"/>
+              <w:ind w:left="0"/>
+              <w:rPr>
+                <w:i w:val="0"/>
+                <w:color w:val="auto"/>
+              </w:rPr>
+            </w:pPr>
+            <w:r>
+              <w:rPr>
+                <w:i w:val="0"/>
+                <w:color w:val="auto"/>
+              </w:rPr>
+              <w:t>ProcessPayment</w:t>
+            </w:r>
+          </w:p>
+        </w:tc>
+      </w:tr>
+      <w:tr>
+        <w:tc>
+          <w:tcPr>
+            <w:tcW w:w="1975" w:type="dxa"/>
+          </w:tcPr>
+          <w:p>
+            <w:pPr>
+              <w:pStyle w:val="InfoBlue"/>
+              <w:ind w:left="0"/>
+              <w:rPr>
+                <w:i w:val="0"/>
+                <w:color w:val="auto"/>
+              </w:rPr>
+            </w:pPr>
+            <w:r>
+              <w:rPr>
+                <w:i w:val="0"/>
+                <w:color w:val="auto"/>
+              </w:rPr>
+              <w:t>Participating Actors</w:t>
+            </w:r>
+          </w:p>
+        </w:tc>
+        <w:tc>
+          <w:tcPr>
+            <w:tcW w:w="6655" w:type="dxa"/>
+          </w:tcPr>
+          <w:p>
+            <w:pPr>
+              <w:pStyle w:val="InfoBlue"/>
+              <w:ind w:left="0"/>
+              <w:rPr>
+                <w:i w:val="0"/>
+                <w:color w:val="auto"/>
+              </w:rPr>
+            </w:pPr>
+            <w:r>
+              <w:rPr>
+                <w:i w:val="0"/>
+                <w:color w:val="auto"/>
+              </w:rPr>
+              <w:t>Initiated by Patient</w:t>
+            </w:r>
+          </w:p>
+        </w:tc>
+      </w:tr>
+      <w:tr>
+        <w:tc>
+          <w:tcPr>
+            <w:tcW w:w="1975" w:type="dxa"/>
+          </w:tcPr>
+          <w:p>
+            <w:pPr>
+              <w:pStyle w:val="InfoBlue"/>
+              <w:ind w:left="0"/>
+              <w:rPr>
+                <w:i w:val="0"/>
+                <w:color w:val="auto"/>
+              </w:rPr>
+            </w:pPr>
+            <w:r>
+              <w:rPr>
+                <w:i w:val="0"/>
+                <w:color w:val="auto"/>
+              </w:rPr>
+              <w:t>Entry Condition</w:t>
+            </w:r>
+          </w:p>
+        </w:tc>
+        <w:tc>
+          <w:tcPr>
+            <w:tcW w:w="6655" w:type="dxa"/>
+          </w:tcPr>
+          <w:p>
+            <w:pPr>
+              <w:pStyle w:val="InfoBlue"/>
+              <w:ind w:left="0"/>
+              <w:rPr>
+                <w:i w:val="0"/>
+                <w:color w:val="auto"/>
+              </w:rPr>
+            </w:pPr>
+            <w:r>
+              <w:rPr>
+                <w:i w:val="0"/>
+                <w:color w:val="auto"/>
+              </w:rPr>
+              <w:t>The patient has logged into the system and has a balance outstanding on their account.</w:t>
+            </w:r>
+          </w:p>
+        </w:tc>
+      </w:tr>
+      <w:tr>
+        <w:tc>
+          <w:tcPr>
+            <w:tcW w:w="1975" w:type="dxa"/>
+          </w:tcPr>
+          <w:p>
+            <w:pPr>
+              <w:pStyle w:val="InfoBlue"/>
+              <w:ind w:left="0"/>
+              <w:rPr>
+                <w:i w:val="0"/>
+                <w:color w:val="auto"/>
+              </w:rPr>
+            </w:pPr>
+            <w:r>
+              <w:rPr>
+                <w:i w:val="0"/>
+                <w:color w:val="auto"/>
+              </w:rPr>
+              <w:t>Flow of Events</w:t>
+            </w:r>
+          </w:p>
+        </w:tc>
+        <w:tc>
+          <w:tcPr>
+            <w:tcW w:w="6655" w:type="dxa"/>
+          </w:tcPr>
+          <w:p>
+            <w:pPr>
+              <w:pStyle w:val="InfoBlue"/>
+              <w:numPr>
+                <w:ilvl w:val="0"/>
+                <w:numId w:val="10"/>
+              </w:numPr>
+              <w:rPr>
+                <w:i w:val="0"/>
+                <w:color w:val="auto"/>
+                <w:highlight w:val="yellow"/>
+              </w:rPr>
+            </w:pPr>
+            <w:r>
+              <w:rPr>
+                <w:i w:val="0"/>
+                <w:color w:val="auto"/>
+                <w:highlight w:val="yellow"/>
+              </w:rPr>
+              <w:t>The patient elects to pay the outstanding balance on their account.</w:t>
+            </w:r>
+          </w:p>
+          <w:p>
+            <w:pPr>
+              <w:pStyle w:val="BodyText"/>
+              <w:numPr>
+                <w:ilvl w:val="0"/>
+                <w:numId w:val="10"/>
+              </w:numPr>
+              <w:rPr>
+                <w:highlight w:val="yellow"/>
+              </w:rPr>
+            </w:pPr>
+            <w:r>
+              <w:rPr>
+                <w:highlight w:val="yellow"/>
+              </w:rPr>
+              <w:t>The system serves the patient with a payment form requesting information regarding insurance coverage and the payment amount.</w:t>
+            </w:r>
+          </w:p>
+          <w:p>
+            <w:pPr>
+              <w:pStyle w:val="BodyText"/>
+              <w:numPr>
+                <w:ilvl w:val="0"/>
+                <w:numId w:val="10"/>
+              </w:numPr>
+              <w:rPr>
+                <w:highlight w:val="yellow"/>
+              </w:rPr>
+            </w:pPr>
+            <w:r>
+              <w:rPr>
+                <w:highlight w:val="yellow"/>
+              </w:rPr>
+              <w:t xml:space="preserve">The patient fills out the required information and is transferred to a secure payments processing platform to </w:t>
+            </w:r>
+            <w:r>
+              <w:rPr>
+                <w:highlight w:val="yellow"/>
+              </w:rPr>
+              <w:t>input their payment method and complete payment.</w:t>
+            </w:r>
+          </w:p>
+          <w:p>
+            <w:pPr>
+              <w:pStyle w:val="BodyText"/>
+              <w:numPr>
+                <w:ilvl w:val="0"/>
+                <w:numId w:val="10"/>
+              </w:numPr>
+              <w:rPr>
+                <w:highlight w:val="yellow"/>
+              </w:rPr>
+            </w:pPr>
+            <w:r>
+              <w:rPr>
+                <w:highlight w:val="yellow"/>
+              </w:rPr>
+              <w:t>The patient returns to the system and is notified that the payment has been processed.</w:t>
+            </w:r>
+          </w:p>
+        </w:tc>
+      </w:tr>
+      <w:tr>
+        <w:tc>
+          <w:tcPr>
+            <w:tcW w:w="1975" w:type="dxa"/>
+          </w:tcPr>
+          <w:p>
+            <w:pPr>
+              <w:pStyle w:val="InfoBlue"/>
+              <w:ind w:left="0"/>
+              <w:rPr>
+                <w:i w:val="0"/>
+                <w:color w:val="auto"/>
+              </w:rPr>
+            </w:pPr>
+            <w:r>
+              <w:rPr>
+                <w:i w:val="0"/>
+                <w:color w:val="auto"/>
+              </w:rPr>
+              <w:t>Exit Condition</w:t>
+            </w:r>
+          </w:p>
+        </w:tc>
+        <w:tc>
+          <w:tcPr>
+            <w:tcW w:w="6655" w:type="dxa"/>
+          </w:tcPr>
+          <w:p>
+            <w:pPr>
+              <w:pStyle w:val="InfoBlue"/>
+              <w:ind w:left="0"/>
+              <w:rPr>
+                <w:i w:val="0"/>
+                <w:color w:val="auto"/>
+                <w:highlight w:val="yellow"/>
+              </w:rPr>
+            </w:pPr>
+            <w:r>
+              <w:rPr>
+                <w:i w:val="0"/>
+                <w:color w:val="auto"/>
+                <w:highlight w:val="yellow"/>
+              </w:rPr>
+              <w:t>The patient has made a payment and has been notified.</w:t>
+            </w:r>
+          </w:p>
+        </w:tc>
+      </w:tr>
+      <w:tr>
+        <w:tc>
+          <w:tcPr>
+            <w:tcW w:w="1975" w:type="dxa"/>
+          </w:tcPr>
+          <w:p>
+            <w:pPr>
+              <w:pStyle w:val="InfoBlue"/>
+              <w:ind w:left="0"/>
+              <w:rPr>
+                <w:i w:val="0"/>
+                <w:color w:val="auto"/>
+              </w:rPr>
+            </w:pPr>
+            <w:r>
+              <w:rPr>
+                <w:i w:val="0"/>
+                <w:color w:val="auto"/>
+              </w:rPr>
+              <w:t>Quality Requirement</w:t>
+            </w:r>
+          </w:p>
+        </w:tc>
+        <w:tc>
+          <w:tcPr>
+            <w:tcW w:w="6655" w:type="dxa"/>
+          </w:tcPr>
+          <w:p>
+            <w:pPr>
+              <w:pStyle w:val="InfoBlue"/>
+              <w:ind w:left="0"/>
+              <w:rPr>
+                <w:i w:val="0"/>
+                <w:color w:val="auto"/>
+                <w:highlight w:val="yellow"/>
+              </w:rPr>
+            </w:pPr>
+            <w:r>
+              <w:rPr>
+                <w:i w:val="0"/>
+                <w:color w:val="auto"/>
+                <w:highlight w:val="yellow"/>
+              </w:rPr>
+              <w:t>The payment system should submit payment information using TLS/SSL to create a secure connection to the server that will protect the Patient’s payment information.</w:t>
+            </w:r>
+          </w:p>
+        </w:tc>
+      </w:tr>
+    </w:tbl>
+    <w:p>
+      <w:pPr>
+        <w:pStyle w:val="BodyText"/>
+      </w:pPr>
+    </w:p>
+    <w:tbl>
+      <w:tblPr>
+        <w:tblStyle w:val="TableGrid"/>
+        <w:tblW w:w="0" w:type="auto"/>
+        <w:tblInd w:w="720" w:type="dxa"/>
+        <w:tblLook w:val="04A0" w:firstRow="1" w:lastRow="0" w:firstColumn="1" w:lastColumn="0" w:noHBand="0" w:noVBand="1"/>
+      </w:tblPr>
+      <w:tblGrid>
+        <w:gridCol w:w="1975"/>
+        <w:gridCol w:w="6655"/>
+      </w:tblGrid>
+      <w:tr>
+        <w:tc>
+          <w:tcPr>
+            <w:tcW w:w="1975" w:type="dxa"/>
+          </w:tcPr>
+          <w:p>
+            <w:pPr>
+              <w:pStyle w:val="InfoBlue"/>
+              <w:ind w:left="0"/>
+              <w:rPr>
+                <w:i w:val="0"/>
+                <w:color w:val="auto"/>
+              </w:rPr>
+            </w:pPr>
+            <w:r>
+              <w:rPr>
+                <w:i w:val="0"/>
+                <w:color w:val="auto"/>
+              </w:rPr>
+              <w:t>Use Case Name</w:t>
+            </w:r>
+          </w:p>
+        </w:tc>
+        <w:tc>
+          <w:tcPr>
+            <w:tcW w:w="6655" w:type="dxa"/>
+          </w:tcPr>
+          <w:p>
+            <w:pPr>
+              <w:pStyle w:val="InfoBlue"/>
+              <w:ind w:left="0"/>
+              <w:rPr>
+                <w:i w:val="0"/>
+                <w:color w:val="auto"/>
+              </w:rPr>
+            </w:pPr>
+            <w:r>
+              <w:rPr>
+                <w:i w:val="0"/>
+                <w:color w:val="auto"/>
+              </w:rPr>
+              <w:t>ContactClinic</w:t>
+            </w:r>
+          </w:p>
+        </w:tc>
+      </w:tr>
+      <w:tr>
+        <w:tc>
+          <w:tcPr>
+            <w:tcW w:w="1975" w:type="dxa"/>
+          </w:tcPr>
+          <w:p>
+            <w:pPr>
+              <w:pStyle w:val="InfoBlue"/>
+              <w:ind w:left="0"/>
+              <w:rPr>
+                <w:i w:val="0"/>
+                <w:color w:val="auto"/>
+              </w:rPr>
+            </w:pPr>
+            <w:r>
+              <w:rPr>
+                <w:i w:val="0"/>
+                <w:color w:val="auto"/>
+              </w:rPr>
+              <w:t>Participating Actors</w:t>
+            </w:r>
+          </w:p>
+        </w:tc>
+        <w:tc>
+          <w:tcPr>
+            <w:tcW w:w="6655" w:type="dxa"/>
+          </w:tcPr>
+          <w:p>
+            <w:pPr>
+              <w:pStyle w:val="InfoBlue"/>
+              <w:ind w:left="0"/>
+              <w:rPr>
+                <w:i w:val="0"/>
+                <w:color w:val="auto"/>
+              </w:rPr>
+            </w:pPr>
+            <w:r>
+              <w:rPr>
+                <w:i w:val="0"/>
+                <w:color w:val="auto"/>
+              </w:rPr>
+              <w:t>Initiated by Patient</w:t>
+            </w:r>
+          </w:p>
+        </w:tc>
+      </w:tr>
+      <w:tr>
+        <w:tc>
+          <w:tcPr>
+            <w:tcW w:w="1975" w:type="dxa"/>
+          </w:tcPr>
+          <w:p>
+            <w:pPr>
+              <w:pStyle w:val="InfoBlue"/>
+              <w:ind w:left="0"/>
+              <w:rPr>
+                <w:i w:val="0"/>
+                <w:color w:val="auto"/>
+              </w:rPr>
+            </w:pPr>
+            <w:r>
+              <w:rPr>
+                <w:i w:val="0"/>
+                <w:color w:val="auto"/>
+              </w:rPr>
+              <w:t>Entry Condition</w:t>
+            </w:r>
+          </w:p>
+        </w:tc>
+        <w:tc>
+          <w:tcPr>
+            <w:tcW w:w="6655" w:type="dxa"/>
+          </w:tcPr>
+          <w:p>
+            <w:pPr>
+              <w:pStyle w:val="InfoBlue"/>
+              <w:ind w:left="0"/>
+              <w:rPr>
+                <w:i w:val="0"/>
+                <w:color w:val="auto"/>
+              </w:rPr>
+            </w:pPr>
+            <w:r>
+              <w:rPr>
+                <w:i w:val="0"/>
+                <w:color w:val="auto"/>
+              </w:rPr>
+              <w:t>Patient has accessed the main page and has not been registered yet.</w:t>
+            </w:r>
+          </w:p>
+        </w:tc>
+      </w:tr>
+      <w:tr>
+        <w:tc>
+          <w:tcPr>
+            <w:tcW w:w="1975" w:type="dxa"/>
+          </w:tcPr>
+          <w:p>
+            <w:pPr>
+              <w:pStyle w:val="InfoBlue"/>
+              <w:ind w:left="0"/>
+              <w:rPr>
+                <w:i w:val="0"/>
+                <w:color w:val="auto"/>
+              </w:rPr>
+            </w:pPr>
+            <w:r>
+              <w:rPr>
+                <w:i w:val="0"/>
+                <w:color w:val="auto"/>
+              </w:rPr>
+              <w:t>Flow of Events</w:t>
+            </w:r>
+          </w:p>
+        </w:tc>
+        <w:tc>
+          <w:tcPr>
+            <w:tcW w:w="6655" w:type="dxa"/>
+          </w:tcPr>
+          <w:p>
+            <w:pPr>
+              <w:pStyle w:val="InfoBlue"/>
+              <w:numPr>
+                <w:ilvl w:val="0"/>
+                <w:numId w:val="6"/>
+              </w:numPr>
+              <w:rPr>
+                <w:i w:val="0"/>
+                <w:color w:val="auto"/>
+              </w:rPr>
+            </w:pPr>
+            <w:r>
+              <w:rPr>
+                <w:i w:val="0"/>
+                <w:color w:val="auto"/>
+              </w:rPr>
+              <w:t>The Patient chooses whether to request an appointment or fill out and submit an online injury form.</w:t>
+            </w:r>
+          </w:p>
+          <w:p>
+            <w:pPr>
+              <w:pStyle w:val="BodyText"/>
+              <w:numPr>
+                <w:ilvl w:val="0"/>
+                <w:numId w:val="6"/>
+              </w:numPr>
+            </w:pPr>
+            <w:r>
+              <w:t>The Patient is presented the appropriate form depending on their prior choice.</w:t>
+            </w:r>
+          </w:p>
+          <w:p>
+            <w:pPr>
+              <w:pStyle w:val="BodyText"/>
+              <w:numPr>
+                <w:ilvl w:val="0"/>
+                <w:numId w:val="6"/>
+              </w:numPr>
+            </w:pPr>
+            <w:r>
+              <w:lastRenderedPageBreak/>
+              <w:t>The Patient fills out the form with the appropriate information requested. In the case of requesting an appointment, the Patient will have to specify the time for the appointment. The injury form will require information about the Patient’s ailment. Both forms will require the Patient report their contact information so that they can be contacted for further steps.</w:t>
+            </w:r>
+          </w:p>
+          <w:p>
+            <w:pPr>
+              <w:pStyle w:val="BodyText"/>
+              <w:numPr>
+                <w:ilvl w:val="0"/>
+                <w:numId w:val="6"/>
+              </w:numPr>
+            </w:pPr>
+            <w:r>
+              <w:t>The Patient submits the form</w:t>
+            </w:r>
+            <w:r>
+              <w:t xml:space="preserve">, </w:t>
+            </w:r>
+            <w:r>
+              <w:rPr>
+                <w:highlight w:val="yellow"/>
+              </w:rPr>
+              <w:t>which will be handled by the physiotherapist</w:t>
+            </w:r>
+            <w:r>
+              <w:t>,</w:t>
+            </w:r>
+            <w:r>
+              <w:t xml:space="preserve"> and is presented with a confirmation message that indicates the form has been received.</w:t>
+            </w:r>
+          </w:p>
+        </w:tc>
+      </w:tr>
+      <w:tr>
+        <w:tc>
+          <w:tcPr>
+            <w:tcW w:w="1975" w:type="dxa"/>
+          </w:tcPr>
+          <w:p>
+            <w:pPr>
+              <w:pStyle w:val="InfoBlue"/>
+              <w:ind w:left="0"/>
+              <w:rPr>
+                <w:i w:val="0"/>
+                <w:color w:val="auto"/>
+              </w:rPr>
+            </w:pPr>
+            <w:r>
+              <w:rPr>
+                <w:i w:val="0"/>
+                <w:color w:val="auto"/>
+              </w:rPr>
+              <w:lastRenderedPageBreak/>
+              <w:t>Exit Condition</w:t>
+            </w:r>
+          </w:p>
+        </w:tc>
+        <w:tc>
+          <w:tcPr>
+            <w:tcW w:w="6655" w:type="dxa"/>
+          </w:tcPr>
+          <w:p>
+            <w:pPr>
+              <w:pStyle w:val="InfoBlue"/>
+              <w:ind w:left="0"/>
+              <w:rPr>
+                <w:i w:val="0"/>
+                <w:color w:val="auto"/>
+              </w:rPr>
+            </w:pPr>
+            <w:r>
+              <w:rPr>
+                <w:i w:val="0"/>
+                <w:color w:val="auto"/>
+              </w:rPr>
+              <w:t>The Patient has submitted their form and will wait for Marcotte Physiotherapy to follow up with next steps.</w:t>
+            </w:r>
+          </w:p>
+        </w:tc>
+      </w:tr>
+      <w:tr>
+        <w:tc>
+          <w:tcPr>
+            <w:tcW w:w="1975" w:type="dxa"/>
+          </w:tcPr>
+          <w:p>
+            <w:pPr>
+              <w:pStyle w:val="InfoBlue"/>
+              <w:ind w:left="0"/>
+              <w:rPr>
+                <w:i w:val="0"/>
+                <w:color w:val="auto"/>
+              </w:rPr>
+            </w:pPr>
+            <w:r>
+              <w:rPr>
+                <w:i w:val="0"/>
+                <w:color w:val="auto"/>
+              </w:rPr>
+              <w:t>Quality Requirement</w:t>
+            </w:r>
+          </w:p>
+        </w:tc>
+        <w:tc>
+          <w:tcPr>
+            <w:tcW w:w="6655" w:type="dxa"/>
+          </w:tcPr>
+          <w:p>
+            <w:pPr>
+              <w:pStyle w:val="InfoBlue"/>
+              <w:ind w:left="0"/>
+              <w:rPr>
+                <w:i w:val="0"/>
+                <w:color w:val="auto"/>
+              </w:rPr>
+            </w:pPr>
+            <w:r>
+              <w:rPr>
+                <w:i w:val="0"/>
+                <w:color w:val="auto"/>
+              </w:rPr>
+              <w:t xml:space="preserve">The information submitted should use TLS/SSL to create a secure connection to the server that will protect the Patient’s personal information. </w:t>
+            </w:r>
+          </w:p>
+        </w:tc>
+      </w:tr>
+    </w:tbl>
+    <w:p>
+      <w:pPr>
+        <w:pStyle w:val="BodyText"/>
+      </w:pPr>
     </w:p>
     <w:p>
       <w:pPr>
         <w:pStyle w:val="Heading2"/>
       </w:pPr>
-      <w:bookmarkStart w:id="25" w:name="_Toc455818126"/>
-      <w:bookmarkStart w:id="26" w:name="_Toc465558705"/>
-      <w:r>
-        <w:t xml:space="preserve">Use-Case </w:t>
-      </w:r>
-      <w:bookmarkEnd w:id="25"/>
-      <w:r>
-        <w:t>Specifications</w:t>
+      <w:bookmarkStart w:id="26" w:name="_Toc456660582"/>
+      <w:bookmarkStart w:id="27" w:name="_Toc457262454"/>
+      <w:bookmarkStart w:id="28" w:name="_Toc465558706"/>
+      <w:r>
+        <w:t>Functionality</w:t>
       </w:r>
       <w:bookmarkEnd w:id="26"/>
-    </w:p>
-    <w:p>
-      <w:pPr>
-        <w:pStyle w:val="InfoBlue"/>
-      </w:pPr>
-      <w:r>
-        <w:t xml:space="preserve">[In use-case modeling, the use cases often define </w:t>
-      </w:r>
-      <w:proofErr w:type="gramStart"/>
-      <w:r>
-        <w:t>the majority of</w:t>
-      </w:r>
-      <w:proofErr w:type="gramEnd"/>
-      <w:r>
-        <w:t xml:space="preserve"> the functional requirements of the system, along with some non-functional requirements.  For each use case in the above use-case model, or subset thereof, enclose the use-case specification here. If you have documented use cases in </w:t>
-      </w:r>
-      <w:proofErr w:type="gramStart"/>
-      <w:r>
-        <w:t>an</w:t>
-      </w:r>
-      <w:proofErr w:type="gramEnd"/>
-      <w:r>
-        <w:t xml:space="preserve"> separate document, cross reference to all applicable external use-case specifications in this section.  Make sure that each requirement is clearly labeled.]</w:t>
-      </w:r>
-    </w:p>
-    <w:p>
-      <w:pPr>
-        <w:pStyle w:val="Heading2"/>
-      </w:pPr>
-      <w:bookmarkStart w:id="27" w:name="_Toc456660582"/>
-      <w:bookmarkStart w:id="28" w:name="_Toc457262454"/>
-      <w:bookmarkStart w:id="29" w:name="_Toc465558706"/>
-      <w:r>
-        <w:t>Functionality</w:t>
-      </w:r>
       <w:bookmarkEnd w:id="27"/>
       <w:bookmarkEnd w:id="28"/>
-      <w:bookmarkEnd w:id="29"/>
     </w:p>
     <w:p>
       <w:pPr>
@@ -3803,53 +5850,44 @@
         <w:pStyle w:val="InfoBlue"/>
       </w:pPr>
       <w:r>
-        <w:t xml:space="preserve">Where application development tools (requirements tools, modeling tools, </w:t>
-      </w:r>
-      <w:proofErr w:type="spellStart"/>
-      <w:r>
-        <w:t>etc</w:t>
-      </w:r>
-      <w:proofErr w:type="spellEnd"/>
-      <w:r>
-        <w:t>) are employed to capture the functionality, this section document will refer to the availability of that data and indicate the location and name of the tool which is used to capture the data.]</w:t>
+        <w:t>Where application development tools (requirements tools, modeling tools, etc) are employed to capture the functionality, this section document will refer to the availability of that data and indicate the location and name of the tool which is used to capture the data.]</w:t>
       </w:r>
     </w:p>
     <w:p>
       <w:pPr>
         <w:pStyle w:val="Heading3"/>
       </w:pPr>
-      <w:bookmarkStart w:id="30" w:name="_Toc456660583"/>
-      <w:bookmarkStart w:id="31" w:name="_Toc457262455"/>
-      <w:bookmarkStart w:id="32" w:name="_Toc465558707"/>
+      <w:bookmarkStart w:id="29" w:name="_Toc456660583"/>
+      <w:bookmarkStart w:id="30" w:name="_Toc457262455"/>
+      <w:bookmarkStart w:id="31" w:name="_Toc465558707"/>
       <w:r>
         <w:t>&lt;Functional Requirement One&gt;</w:t>
       </w:r>
+      <w:bookmarkEnd w:id="29"/>
       <w:bookmarkEnd w:id="30"/>
       <w:bookmarkEnd w:id="31"/>
+    </w:p>
+    <w:p>
+      <w:pPr>
+        <w:pStyle w:val="InfoBlue"/>
+      </w:pPr>
+      <w:r>
+        <w:t>[The requirement description.]</w:t>
+      </w:r>
+    </w:p>
+    <w:p>
+      <w:pPr>
+        <w:pStyle w:val="Heading2"/>
+      </w:pPr>
+      <w:bookmarkStart w:id="32" w:name="_Toc456660584"/>
+      <w:bookmarkStart w:id="33" w:name="_Toc457262456"/>
+      <w:bookmarkStart w:id="34" w:name="_Toc465558708"/>
+      <w:r>
+        <w:t>Usability</w:t>
+      </w:r>
       <w:bookmarkEnd w:id="32"/>
-    </w:p>
-    <w:p>
-      <w:pPr>
-        <w:pStyle w:val="InfoBlue"/>
-      </w:pPr>
-      <w:r>
-        <w:t>[The requirement description.]</w:t>
-      </w:r>
-    </w:p>
-    <w:p>
-      <w:pPr>
-        <w:pStyle w:val="Heading2"/>
-      </w:pPr>
-      <w:bookmarkStart w:id="33" w:name="_Toc456660584"/>
-      <w:bookmarkStart w:id="34" w:name="_Toc457262456"/>
-      <w:bookmarkStart w:id="35" w:name="_Toc465558708"/>
-      <w:r>
-        <w:lastRenderedPageBreak/>
-        <w:t>Usability</w:t>
-      </w:r>
       <w:bookmarkEnd w:id="33"/>
       <w:bookmarkEnd w:id="34"/>
-      <w:bookmarkEnd w:id="35"/>
       <w:r>
         <w:t xml:space="preserve"> </w:t>
       </w:r>
@@ -3859,15 +5897,7 @@
         <w:pStyle w:val="InfoBlue"/>
       </w:pPr>
       <w:r>
-        <w:t xml:space="preserve">[This section should include </w:t>
-      </w:r>
-      <w:proofErr w:type="gramStart"/>
-      <w:r>
-        <w:t>all of</w:t>
-      </w:r>
-      <w:proofErr w:type="gramEnd"/>
-      <w:r>
-        <w:t xml:space="preserve"> those requirements that affect usability. Examples:</w:t>
+        <w:t>[This section should include all of those requirements that affect usability. Examples:</w:t>
       </w:r>
     </w:p>
     <w:p>
@@ -3882,15 +5912,7 @@
         </w:tabs>
       </w:pPr>
       <w:r>
-        <w:t xml:space="preserve">Specify the required training time for a normal users and power users to become productive at </w:t>
-      </w:r>
-      <w:proofErr w:type="gramStart"/>
-      <w:r>
-        <w:t>particular operations</w:t>
-      </w:r>
-      <w:proofErr w:type="gramEnd"/>
-      <w:r>
-        <w:t>.</w:t>
+        <w:t>Specify the required training time for a normal users and power users to become productive at particular operations.</w:t>
       </w:r>
     </w:p>
     <w:p>
@@ -3942,37 +5964,37 @@
       <w:pPr>
         <w:pStyle w:val="Heading3"/>
       </w:pPr>
-      <w:bookmarkStart w:id="36" w:name="_Toc456660585"/>
-      <w:bookmarkStart w:id="37" w:name="_Toc457262457"/>
-      <w:bookmarkStart w:id="38" w:name="_Toc465558709"/>
+      <w:bookmarkStart w:id="35" w:name="_Toc456660585"/>
+      <w:bookmarkStart w:id="36" w:name="_Toc457262457"/>
+      <w:bookmarkStart w:id="37" w:name="_Toc465558709"/>
       <w:r>
         <w:t>&lt;Usability Requirement One&gt;</w:t>
       </w:r>
+      <w:bookmarkEnd w:id="35"/>
       <w:bookmarkEnd w:id="36"/>
       <w:bookmarkEnd w:id="37"/>
+    </w:p>
+    <w:p>
+      <w:pPr>
+        <w:pStyle w:val="InfoBlue"/>
+      </w:pPr>
+      <w:r>
+        <w:t>The requirement description.</w:t>
+      </w:r>
+    </w:p>
+    <w:p>
+      <w:pPr>
+        <w:pStyle w:val="Heading2"/>
+      </w:pPr>
+      <w:bookmarkStart w:id="38" w:name="_Toc456660586"/>
+      <w:bookmarkStart w:id="39" w:name="_Toc457262458"/>
+      <w:bookmarkStart w:id="40" w:name="_Toc465558710"/>
+      <w:r>
+        <w:t>Reliability</w:t>
+      </w:r>
       <w:bookmarkEnd w:id="38"/>
-    </w:p>
-    <w:p>
-      <w:pPr>
-        <w:pStyle w:val="InfoBlue"/>
-      </w:pPr>
-      <w:r>
-        <w:t>The requirement description.</w:t>
-      </w:r>
-    </w:p>
-    <w:p>
-      <w:pPr>
-        <w:pStyle w:val="Heading2"/>
-      </w:pPr>
-      <w:bookmarkStart w:id="39" w:name="_Toc456660586"/>
-      <w:bookmarkStart w:id="40" w:name="_Toc457262458"/>
-      <w:bookmarkStart w:id="41" w:name="_Toc465558710"/>
-      <w:r>
-        <w:t>Reliability</w:t>
-      </w:r>
       <w:bookmarkEnd w:id="39"/>
       <w:bookmarkEnd w:id="40"/>
-      <w:bookmarkEnd w:id="41"/>
       <w:r>
         <w:t xml:space="preserve"> </w:t>
       </w:r>
@@ -3997,23 +6019,7 @@
         </w:tabs>
       </w:pPr>
       <w:r>
-        <w:t xml:space="preserve">Availability – specify % of time available </w:t>
-      </w:r>
-      <w:proofErr w:type="gramStart"/>
-      <w:r>
-        <w:t xml:space="preserve">( </w:t>
-      </w:r>
-      <w:proofErr w:type="spellStart"/>
-      <w:r>
-        <w:t>xx</w:t>
-      </w:r>
-      <w:proofErr w:type="gramEnd"/>
-      <w:r>
-        <w:t>.xx</w:t>
-      </w:r>
-      <w:proofErr w:type="spellEnd"/>
-      <w:r>
-        <w:t>%), hours of use, maintenance access, degraded mode operations etc.</w:t>
+        <w:t>Availability – specify % of time available ( xx.xx%), hours of use, maintenance access, degraded mode operations etc.</w:t>
       </w:r>
     </w:p>
     <w:p>
@@ -4043,15 +6049,8 @@
         </w:tabs>
       </w:pPr>
       <w:r>
-        <w:t xml:space="preserve">Mean Time </w:t>
-      </w:r>
-      <w:proofErr w:type="gramStart"/>
-      <w:r>
-        <w:t>To</w:t>
-      </w:r>
-      <w:proofErr w:type="gramEnd"/>
-      <w:r>
-        <w:t xml:space="preserve"> Repair (MTTR) – how long is the system allowed to be out of operation after it has failed?</w:t>
+        <w:lastRenderedPageBreak/>
+        <w:t>Mean Time To Repair (MTTR) – how long is the system allowed to be out of operation after it has failed?</w:t>
       </w:r>
     </w:p>
     <w:p>
@@ -4103,8 +6102,8 @@
       <w:pPr>
         <w:pStyle w:val="Heading4"/>
       </w:pPr>
-      <w:bookmarkStart w:id="42" w:name="_Toc456660587"/>
-      <w:bookmarkStart w:id="43" w:name="_Toc457262459"/>
+      <w:bookmarkStart w:id="41" w:name="_Toc456660587"/>
+      <w:bookmarkStart w:id="42" w:name="_Toc457262459"/>
       <w:r>
         <w:rPr>
           <w:i/>
@@ -4114,30 +6113,30 @@
       <w:r>
         <w:t>&gt;</w:t>
       </w:r>
+      <w:bookmarkEnd w:id="41"/>
       <w:bookmarkEnd w:id="42"/>
+    </w:p>
+    <w:p>
+      <w:pPr>
+        <w:pStyle w:val="InfoBlue"/>
+      </w:pPr>
+      <w:r>
+        <w:t>[The requirement description.]</w:t>
+      </w:r>
+    </w:p>
+    <w:p>
+      <w:pPr>
+        <w:pStyle w:val="Heading2"/>
+      </w:pPr>
+      <w:bookmarkStart w:id="43" w:name="_Toc456660588"/>
+      <w:bookmarkStart w:id="44" w:name="_Toc457262460"/>
+      <w:bookmarkStart w:id="45" w:name="_Toc465558711"/>
+      <w:r>
+        <w:t>Performance</w:t>
+      </w:r>
       <w:bookmarkEnd w:id="43"/>
-    </w:p>
-    <w:p>
-      <w:pPr>
-        <w:pStyle w:val="InfoBlue"/>
-      </w:pPr>
-      <w:r>
-        <w:t>[The requirement description.]</w:t>
-      </w:r>
-    </w:p>
-    <w:p>
-      <w:pPr>
-        <w:pStyle w:val="Heading2"/>
-      </w:pPr>
-      <w:bookmarkStart w:id="44" w:name="_Toc456660588"/>
-      <w:bookmarkStart w:id="45" w:name="_Toc457262460"/>
-      <w:bookmarkStart w:id="46" w:name="_Toc465558711"/>
-      <w:r>
-        <w:t>Performance</w:t>
-      </w:r>
       <w:bookmarkEnd w:id="44"/>
       <w:bookmarkEnd w:id="45"/>
-      <w:bookmarkEnd w:id="46"/>
     </w:p>
     <w:p>
       <w:pPr>
@@ -4236,347 +6235,558 @@
       <w:pPr>
         <w:pStyle w:val="Heading3"/>
       </w:pPr>
-      <w:bookmarkStart w:id="47" w:name="_Toc456660589"/>
-      <w:bookmarkStart w:id="48" w:name="_Toc457262461"/>
-      <w:bookmarkStart w:id="49" w:name="_Toc465558712"/>
+      <w:bookmarkStart w:id="46" w:name="_Toc456660589"/>
+      <w:bookmarkStart w:id="47" w:name="_Toc457262461"/>
+      <w:bookmarkStart w:id="48" w:name="_Toc465558712"/>
       <w:r>
         <w:t>&lt;Performance Requirement One&gt;</w:t>
       </w:r>
+      <w:bookmarkEnd w:id="46"/>
       <w:bookmarkEnd w:id="47"/>
       <w:bookmarkEnd w:id="48"/>
+    </w:p>
+    <w:p>
+      <w:pPr>
+        <w:pStyle w:val="InfoBlue"/>
+      </w:pPr>
+      <w:r>
+        <w:t>[The requirement description.]</w:t>
+      </w:r>
+    </w:p>
+    <w:p>
+      <w:pPr>
+        <w:pStyle w:val="Heading2"/>
+      </w:pPr>
+      <w:bookmarkStart w:id="49" w:name="_Toc456660590"/>
+      <w:bookmarkStart w:id="50" w:name="_Toc457262462"/>
+      <w:bookmarkStart w:id="51" w:name="_Toc465558713"/>
+      <w:r>
+        <w:t>Supportability</w:t>
+      </w:r>
       <w:bookmarkEnd w:id="49"/>
-    </w:p>
-    <w:p>
-      <w:pPr>
-        <w:pStyle w:val="InfoBlue"/>
-      </w:pPr>
-      <w:r>
-        <w:t>[The requirement description.]</w:t>
-      </w:r>
-    </w:p>
-    <w:p>
-      <w:pPr>
-        <w:pStyle w:val="Heading2"/>
-      </w:pPr>
-      <w:bookmarkStart w:id="50" w:name="_Toc456660590"/>
-      <w:bookmarkStart w:id="51" w:name="_Toc457262462"/>
-      <w:bookmarkStart w:id="52" w:name="_Toc465558713"/>
-      <w:r>
-        <w:t>Supportability</w:t>
-      </w:r>
       <w:bookmarkEnd w:id="50"/>
       <w:bookmarkEnd w:id="51"/>
+    </w:p>
+    <w:p>
+      <w:pPr>
+        <w:pStyle w:val="InfoBlue"/>
+      </w:pPr>
+      <w:r>
+        <w:t>[This section indicates any requirements that will enhance the supportability or maintainability of the system being built, including coding standards, naming conventions, class libraries, maintenance access, maintenance utilities.]</w:t>
+      </w:r>
+    </w:p>
+    <w:p>
+      <w:pPr>
+        <w:pStyle w:val="Heading3"/>
+      </w:pPr>
+      <w:bookmarkStart w:id="52" w:name="_Toc456660591"/>
+      <w:bookmarkStart w:id="53" w:name="_Toc457262463"/>
+      <w:bookmarkStart w:id="54" w:name="_Toc465558714"/>
+      <w:r>
+        <w:t>&lt;Supportability Requirement One&gt;</w:t>
+      </w:r>
       <w:bookmarkEnd w:id="52"/>
-    </w:p>
-    <w:p>
-      <w:pPr>
-        <w:pStyle w:val="InfoBlue"/>
-      </w:pPr>
-      <w:r>
-        <w:t xml:space="preserve">[This section indicates any requirements that will enhance the supportability or maintainability of the system being built, including coding standards, naming conventions, class libraries, maintenance access, </w:t>
-      </w:r>
-      <w:r>
-        <w:lastRenderedPageBreak/>
-        <w:t>maintenance utilities.]</w:t>
-      </w:r>
-    </w:p>
-    <w:p>
-      <w:pPr>
-        <w:pStyle w:val="Heading3"/>
-      </w:pPr>
-      <w:bookmarkStart w:id="53" w:name="_Toc456660591"/>
-      <w:bookmarkStart w:id="54" w:name="_Toc457262463"/>
-      <w:bookmarkStart w:id="55" w:name="_Toc465558714"/>
-      <w:r>
-        <w:t>&lt;Supportability Requirement One&gt;</w:t>
-      </w:r>
       <w:bookmarkEnd w:id="53"/>
       <w:bookmarkEnd w:id="54"/>
+    </w:p>
+    <w:p>
+      <w:pPr>
+        <w:pStyle w:val="InfoBlue"/>
+      </w:pPr>
+      <w:r>
+        <w:t>[The requirement description.]</w:t>
+      </w:r>
+    </w:p>
+    <w:p>
+      <w:pPr>
+        <w:pStyle w:val="Heading2"/>
+      </w:pPr>
+      <w:bookmarkStart w:id="55" w:name="_Toc456660592"/>
+      <w:bookmarkStart w:id="56" w:name="_Toc457262464"/>
+      <w:bookmarkStart w:id="57" w:name="_Toc465558715"/>
+      <w:r>
+        <w:t>Design Constraints</w:t>
+      </w:r>
       <w:bookmarkEnd w:id="55"/>
-    </w:p>
-    <w:p>
-      <w:pPr>
-        <w:pStyle w:val="InfoBlue"/>
-      </w:pPr>
-      <w:r>
-        <w:t>[The requirement description.]</w:t>
-      </w:r>
-    </w:p>
-    <w:p>
-      <w:pPr>
-        <w:pStyle w:val="Heading2"/>
-      </w:pPr>
-      <w:bookmarkStart w:id="56" w:name="_Toc456660592"/>
-      <w:bookmarkStart w:id="57" w:name="_Toc457262464"/>
-      <w:bookmarkStart w:id="58" w:name="_Toc465558715"/>
-      <w:r>
-        <w:t>Design Constraints</w:t>
-      </w:r>
       <w:bookmarkEnd w:id="56"/>
       <w:bookmarkEnd w:id="57"/>
+    </w:p>
+    <w:p>
+      <w:pPr>
+        <w:pStyle w:val="InfoBlue"/>
+      </w:pPr>
+      <w:r>
+        <w:t>[This section should indicate any design constraints on the system being built. Design constraints represent design decisions that have been mandated and must be adhered to.  Examples include software languages, software process requirements, prescribed use of developmental tools, architectural and design constraints, purchased components, class libraries, etc.]</w:t>
+      </w:r>
+    </w:p>
+    <w:p>
+      <w:pPr>
+        <w:pStyle w:val="Heading3"/>
+      </w:pPr>
+      <w:bookmarkStart w:id="58" w:name="_Toc456660593"/>
+      <w:bookmarkStart w:id="59" w:name="_Toc457262465"/>
+      <w:bookmarkStart w:id="60" w:name="_Toc465558716"/>
+      <w:r>
+        <w:t>&lt;Design Constraint One&gt;</w:t>
+      </w:r>
       <w:bookmarkEnd w:id="58"/>
-    </w:p>
-    <w:p>
-      <w:pPr>
-        <w:pStyle w:val="InfoBlue"/>
-      </w:pPr>
-      <w:r>
-        <w:t>[This section should indicate any design constraints on the system being built. Design constraints represent design decisions that have been mandated and must be adhered to.  Examples include software languages, software process requirements, prescribed use of developmental tools, architectural and design constraints, purchased components, class libraries, etc.]</w:t>
-      </w:r>
-    </w:p>
-    <w:p>
-      <w:pPr>
-        <w:pStyle w:val="Heading3"/>
-      </w:pPr>
-      <w:bookmarkStart w:id="59" w:name="_Toc456660593"/>
-      <w:bookmarkStart w:id="60" w:name="_Toc457262465"/>
-      <w:bookmarkStart w:id="61" w:name="_Toc465558716"/>
-      <w:r>
-        <w:t>&lt;Design Constraint One&gt;</w:t>
-      </w:r>
       <w:bookmarkEnd w:id="59"/>
       <w:bookmarkEnd w:id="60"/>
+    </w:p>
+    <w:p>
+      <w:pPr>
+        <w:pStyle w:val="InfoBlue"/>
+      </w:pPr>
+      <w:r>
+        <w:t>[The requirement description.]</w:t>
+      </w:r>
+    </w:p>
+    <w:p>
+      <w:pPr>
+        <w:pStyle w:val="Heading2"/>
+      </w:pPr>
+      <w:bookmarkStart w:id="61" w:name="_Toc456660594"/>
+      <w:bookmarkStart w:id="62" w:name="_Toc457262466"/>
+      <w:bookmarkStart w:id="63" w:name="_Toc465558717"/>
+      <w:r>
+        <w:t>Online User Documentation and Help System Requirements</w:t>
+      </w:r>
       <w:bookmarkEnd w:id="61"/>
-    </w:p>
-    <w:p>
-      <w:pPr>
-        <w:pStyle w:val="InfoBlue"/>
-      </w:pPr>
-      <w:r>
-        <w:t>[The requirement description.]</w:t>
-      </w:r>
-    </w:p>
-    <w:p>
-      <w:pPr>
-        <w:pStyle w:val="Heading2"/>
-      </w:pPr>
-      <w:bookmarkStart w:id="62" w:name="_Toc456660594"/>
-      <w:bookmarkStart w:id="63" w:name="_Toc457262466"/>
-      <w:bookmarkStart w:id="64" w:name="_Toc465558717"/>
-      <w:r>
-        <w:t>Online User Documentation and Help System Requirements</w:t>
-      </w:r>
       <w:bookmarkEnd w:id="62"/>
       <w:bookmarkEnd w:id="63"/>
+    </w:p>
+    <w:p>
+      <w:pPr>
+        <w:pStyle w:val="InfoBlue"/>
+      </w:pPr>
+      <w:r>
+        <w:t>[Describes the requirements, if any, for on-line user documentation, help systems, help about notices, etc.]</w:t>
+      </w:r>
+    </w:p>
+    <w:p>
+      <w:pPr>
+        <w:pStyle w:val="Heading2"/>
+      </w:pPr>
+      <w:bookmarkStart w:id="64" w:name="_Toc456660595"/>
+      <w:bookmarkStart w:id="65" w:name="_Toc457262467"/>
+      <w:bookmarkStart w:id="66" w:name="_Toc465558718"/>
+      <w:r>
+        <w:t>Purchased Components</w:t>
+      </w:r>
       <w:bookmarkEnd w:id="64"/>
-    </w:p>
-    <w:p>
-      <w:pPr>
-        <w:pStyle w:val="InfoBlue"/>
-      </w:pPr>
-      <w:r>
-        <w:t>[Describes the requirements, if any, for on-line user documentation, help systems, help about notices, etc.]</w:t>
-      </w:r>
-    </w:p>
-    <w:p>
-      <w:pPr>
-        <w:pStyle w:val="Heading2"/>
-      </w:pPr>
-      <w:bookmarkStart w:id="65" w:name="_Toc456660595"/>
-      <w:bookmarkStart w:id="66" w:name="_Toc457262467"/>
-      <w:bookmarkStart w:id="67" w:name="_Toc465558718"/>
-      <w:r>
-        <w:t>Purchased Components</w:t>
-      </w:r>
       <w:bookmarkEnd w:id="65"/>
       <w:bookmarkEnd w:id="66"/>
+    </w:p>
+    <w:p>
+      <w:pPr>
+        <w:pStyle w:val="InfoBlue"/>
+      </w:pPr>
+      <w:r>
+        <w:t>[This section describes any purchased components to be used with the system, any applicable licensing or usage restrictions, and any associated compatibility/interoperability or interface standards.]</w:t>
+      </w:r>
+    </w:p>
+    <w:p>
+      <w:pPr>
+        <w:pStyle w:val="Heading2"/>
+      </w:pPr>
+      <w:bookmarkStart w:id="67" w:name="_Toc456660596"/>
+      <w:bookmarkStart w:id="68" w:name="_Toc457262468"/>
+      <w:bookmarkStart w:id="69" w:name="_Toc465558719"/>
+      <w:r>
+        <w:lastRenderedPageBreak/>
+        <w:t>Interfaces</w:t>
+      </w:r>
       <w:bookmarkEnd w:id="67"/>
-    </w:p>
-    <w:p>
-      <w:pPr>
-        <w:pStyle w:val="InfoBlue"/>
-      </w:pPr>
-      <w:r>
-        <w:t>[This section describes any purchased components to be used with the system, any applicable licensing or usage restrictions, and any associated compatibility/interoperability or interface standards.]</w:t>
-      </w:r>
-    </w:p>
-    <w:p>
-      <w:pPr>
-        <w:pStyle w:val="Heading2"/>
-      </w:pPr>
-      <w:bookmarkStart w:id="68" w:name="_Toc456660596"/>
-      <w:bookmarkStart w:id="69" w:name="_Toc457262468"/>
-      <w:bookmarkStart w:id="70" w:name="_Toc465558719"/>
-      <w:r>
-        <w:t>Interfaces</w:t>
-      </w:r>
       <w:bookmarkEnd w:id="68"/>
       <w:bookmarkEnd w:id="69"/>
+    </w:p>
+    <w:p>
+      <w:pPr>
+        <w:pStyle w:val="InfoBlue"/>
+      </w:pPr>
+      <w:r>
+        <w:t>[This section defines the interfaces that must be supported by the application. It should contain adequate specificity, protocols, ports and logical addresses, etc, so that the software can be developed and verified against the interface requirements.]</w:t>
+      </w:r>
+    </w:p>
+    <w:p>
+      <w:pPr>
+        <w:pStyle w:val="Heading3"/>
+      </w:pPr>
+      <w:bookmarkStart w:id="70" w:name="_Toc456660597"/>
+      <w:bookmarkStart w:id="71" w:name="_Toc457262469"/>
+      <w:bookmarkStart w:id="72" w:name="_Toc465558720"/>
+      <w:r>
+        <w:t>User Interfaces</w:t>
+      </w:r>
       <w:bookmarkEnd w:id="70"/>
-    </w:p>
-    <w:p>
-      <w:pPr>
-        <w:pStyle w:val="InfoBlue"/>
-      </w:pPr>
-      <w:r>
-        <w:t xml:space="preserve">[This section defines the interfaces that must be supported by the application. It should contain adequate specificity, protocols, ports and logical addresses, </w:t>
-      </w:r>
-      <w:proofErr w:type="spellStart"/>
-      <w:r>
-        <w:t>etc</w:t>
-      </w:r>
-      <w:proofErr w:type="spellEnd"/>
-      <w:r>
-        <w:t>, so that the software can be developed and verified against the interface requirements.]</w:t>
-      </w:r>
-    </w:p>
-    <w:p>
-      <w:pPr>
-        <w:pStyle w:val="Heading3"/>
-      </w:pPr>
-      <w:bookmarkStart w:id="71" w:name="_Toc456660597"/>
-      <w:bookmarkStart w:id="72" w:name="_Toc457262469"/>
-      <w:bookmarkStart w:id="73" w:name="_Toc465558720"/>
-      <w:r>
-        <w:t>User Interfaces</w:t>
-      </w:r>
       <w:bookmarkEnd w:id="71"/>
       <w:bookmarkEnd w:id="72"/>
+    </w:p>
+    <w:p>
+      <w:pPr>
+        <w:pStyle w:val="InfoBlue"/>
+      </w:pPr>
+      <w:r>
+        <w:t>[Describe the user interfaces that are to be implemented by the software.]</w:t>
+      </w:r>
+    </w:p>
+    <w:p>
+      <w:pPr>
+        <w:pStyle w:val="Heading3"/>
+      </w:pPr>
+      <w:bookmarkStart w:id="73" w:name="_Toc456660598"/>
+      <w:bookmarkStart w:id="74" w:name="_Toc457262470"/>
+      <w:bookmarkStart w:id="75" w:name="_Toc465558721"/>
+      <w:r>
+        <w:t>Hardware Interfaces</w:t>
+      </w:r>
       <w:bookmarkEnd w:id="73"/>
-    </w:p>
-    <w:p>
-      <w:pPr>
-        <w:pStyle w:val="InfoBlue"/>
-      </w:pPr>
-      <w:r>
-        <w:t>[Describe the user interfaces that are to be implemented by the software.]</w:t>
-      </w:r>
-    </w:p>
-    <w:p>
-      <w:pPr>
-        <w:pStyle w:val="Heading3"/>
-      </w:pPr>
-      <w:bookmarkStart w:id="74" w:name="_Toc456660598"/>
-      <w:bookmarkStart w:id="75" w:name="_Toc457262470"/>
-      <w:bookmarkStart w:id="76" w:name="_Toc465558721"/>
-      <w:r>
-        <w:t>Hardware Interfaces</w:t>
-      </w:r>
       <w:bookmarkEnd w:id="74"/>
       <w:bookmarkEnd w:id="75"/>
+    </w:p>
+    <w:p>
+      <w:pPr>
+        <w:pStyle w:val="InfoBlue"/>
+      </w:pPr>
+      <w:r>
+        <w:t>[This section defines any hardware interfaces that are to be supported by the software, including logical structure, physical addresses, expected behavior, etc.]</w:t>
+      </w:r>
+    </w:p>
+    <w:p>
+      <w:pPr>
+        <w:pStyle w:val="Heading3"/>
+      </w:pPr>
+      <w:bookmarkStart w:id="76" w:name="_Toc456660599"/>
+      <w:bookmarkStart w:id="77" w:name="_Toc457262471"/>
+      <w:bookmarkStart w:id="78" w:name="_Toc465558722"/>
+      <w:r>
+        <w:t>Software Interfaces</w:t>
+      </w:r>
       <w:bookmarkEnd w:id="76"/>
-    </w:p>
-    <w:p>
-      <w:pPr>
-        <w:pStyle w:val="InfoBlue"/>
-      </w:pPr>
-      <w:r>
-        <w:t>[This section defines any hardware interfaces that are to be supported by the software, including logical structure, physical addresses, expected behavior, etc.]</w:t>
-      </w:r>
-    </w:p>
-    <w:p>
-      <w:pPr>
-        <w:pStyle w:val="Heading3"/>
-      </w:pPr>
-      <w:bookmarkStart w:id="77" w:name="_Toc456660599"/>
-      <w:bookmarkStart w:id="78" w:name="_Toc457262471"/>
-      <w:bookmarkStart w:id="79" w:name="_Toc465558722"/>
-      <w:r>
-        <w:t>Software Interfaces</w:t>
-      </w:r>
       <w:bookmarkEnd w:id="77"/>
       <w:bookmarkEnd w:id="78"/>
+    </w:p>
+    <w:p>
+      <w:pPr>
+        <w:pStyle w:val="InfoBlue"/>
+      </w:pPr>
+      <w:r>
+        <w:t>[This section describes software interfaces to other components of the software system. These may be purchased components, components reused from another application, or components being developed for subsystems outside of the scope of this SRS, but with which this software application must interact.]</w:t>
+      </w:r>
+    </w:p>
+    <w:p>
+      <w:pPr>
+        <w:pStyle w:val="Heading3"/>
+      </w:pPr>
+      <w:bookmarkStart w:id="79" w:name="_Toc456660600"/>
+      <w:bookmarkStart w:id="80" w:name="_Toc457262472"/>
+      <w:bookmarkStart w:id="81" w:name="_Toc465558723"/>
+      <w:r>
+        <w:t>Communications Interfaces</w:t>
+      </w:r>
       <w:bookmarkEnd w:id="79"/>
-    </w:p>
-    <w:p>
-      <w:pPr>
-        <w:pStyle w:val="InfoBlue"/>
-      </w:pPr>
-      <w:r>
-        <w:t>[This section describes software interfaces to other components of the software system. These may be purchased components, components reused from another application, or components being developed for subsystems outside of the scope of this SRS, but with which this software application must interact.]</w:t>
-      </w:r>
-    </w:p>
-    <w:p>
-      <w:pPr>
-        <w:pStyle w:val="Heading3"/>
-      </w:pPr>
-      <w:bookmarkStart w:id="80" w:name="_Toc456660600"/>
-      <w:bookmarkStart w:id="81" w:name="_Toc457262472"/>
-      <w:bookmarkStart w:id="82" w:name="_Toc465558723"/>
-      <w:r>
-        <w:t>Communications Interfaces</w:t>
-      </w:r>
       <w:bookmarkEnd w:id="80"/>
       <w:bookmarkEnd w:id="81"/>
+    </w:p>
+    <w:p>
+      <w:pPr>
+        <w:pStyle w:val="InfoBlue"/>
+      </w:pPr>
+      <w:r>
+        <w:t>[Describe any communications interfaces to other systems or devices such as local area networks, remote serial devices, etc.]</w:t>
+      </w:r>
+    </w:p>
+    <w:p>
+      <w:pPr>
+        <w:pStyle w:val="Heading2"/>
+      </w:pPr>
+      <w:bookmarkStart w:id="82" w:name="_Toc456660601"/>
+      <w:bookmarkStart w:id="83" w:name="_Toc457262473"/>
+      <w:bookmarkStart w:id="84" w:name="_Toc465558724"/>
+      <w:r>
+        <w:t>Licensing Requirements</w:t>
+      </w:r>
       <w:bookmarkEnd w:id="82"/>
-    </w:p>
-    <w:p>
-      <w:pPr>
-        <w:pStyle w:val="InfoBlue"/>
-      </w:pPr>
-      <w:r>
-        <w:t>[Describe any communications interfaces to other systems or devices such as local area networks, remote serial devices, etc.]</w:t>
-      </w:r>
-    </w:p>
-    <w:p>
-      <w:pPr>
-        <w:pStyle w:val="Heading2"/>
-      </w:pPr>
-      <w:bookmarkStart w:id="83" w:name="_Toc456660601"/>
-      <w:bookmarkStart w:id="84" w:name="_Toc457262473"/>
-      <w:bookmarkStart w:id="85" w:name="_Toc465558724"/>
-      <w:r>
-        <w:t>Licensing Requirements</w:t>
-      </w:r>
       <w:bookmarkEnd w:id="83"/>
       <w:bookmarkEnd w:id="84"/>
+    </w:p>
+    <w:p>
+      <w:pPr>
+        <w:pStyle w:val="InfoBlue"/>
+        <w:rPr>
+          <w:i w:val="0"/>
+          <w:color w:val="auto"/>
+        </w:rPr>
+      </w:pPr>
+      <w:r>
+        <w:rPr>
+          <w:i w:val="0"/>
+          <w:color w:val="auto"/>
+        </w:rPr>
+        <w:t xml:space="preserve">The agreement between Ademidun Hart </w:t>
+      </w:r>
+      <w:r>
+        <w:rPr>
+          <w:i w:val="0"/>
+          <w:color w:val="auto"/>
+        </w:rPr>
+        <w:t xml:space="preserve">&amp; </w:t>
+      </w:r>
+      <w:r>
+        <w:rPr>
+          <w:i w:val="0"/>
+          <w:color w:val="auto"/>
+        </w:rPr>
+        <w:t xml:space="preserve">Company (“Ademidun Hart &amp; Co” or </w:t>
+      </w:r>
+      <w:r>
+        <w:rPr>
+          <w:i w:val="0"/>
+          <w:color w:val="auto"/>
+        </w:rPr>
+        <w:t>the “</w:t>
+      </w:r>
+      <w:r>
+        <w:rPr>
+          <w:i w:val="0"/>
+          <w:color w:val="auto"/>
+        </w:rPr>
+        <w:t xml:space="preserve">Company”) and Marcotte Physiotherapy Clinic (“Marcotte” or </w:t>
+      </w:r>
+      <w:r>
+        <w:rPr>
+          <w:i w:val="0"/>
+          <w:color w:val="auto"/>
+        </w:rPr>
+        <w:t>the “</w:t>
+      </w:r>
+      <w:r>
+        <w:rPr>
+          <w:i w:val="0"/>
+          <w:color w:val="auto"/>
+        </w:rPr>
+        <w:t xml:space="preserve">Client”) states that any and all works created by </w:t>
+      </w:r>
+      <w:r>
+        <w:rPr>
+          <w:i w:val="0"/>
+          <w:color w:val="auto"/>
+        </w:rPr>
+        <w:t>t</w:t>
+      </w:r>
+      <w:r>
+        <w:rPr>
+          <w:i w:val="0"/>
+          <w:color w:val="auto"/>
+        </w:rPr>
+        <w:t xml:space="preserve">he Company during the course of the project will be owned exclusively by </w:t>
+      </w:r>
+      <w:r>
+        <w:rPr>
+          <w:i w:val="0"/>
+          <w:color w:val="auto"/>
+        </w:rPr>
+        <w:t>t</w:t>
+      </w:r>
+      <w:r>
+        <w:rPr>
+          <w:i w:val="0"/>
+          <w:color w:val="auto"/>
+        </w:rPr>
+        <w:t xml:space="preserve">he Company. </w:t>
+      </w:r>
+      <w:r>
+        <w:rPr>
+          <w:i w:val="0"/>
+          <w:color w:val="auto"/>
+        </w:rPr>
+        <w:t xml:space="preserve">The system developed at the commencement of the project will be sold to Marcotte where it will be licensed for use in operating a tele-health physiotherapy service. Any usage outside this domain is strictly forbidden without the express written consent from the Company. </w:t>
+      </w:r>
+    </w:p>
+    <w:p>
+      <w:pPr>
+        <w:pStyle w:val="Heading2"/>
+      </w:pPr>
+      <w:bookmarkStart w:id="85" w:name="_Toc456660602"/>
+      <w:bookmarkStart w:id="86" w:name="_Toc457262474"/>
+      <w:bookmarkStart w:id="87" w:name="_Toc465558725"/>
+      <w:r>
+        <w:t>Legal, Copyright and Other Notices</w:t>
+      </w:r>
       <w:bookmarkEnd w:id="85"/>
-    </w:p>
-    <w:p>
-      <w:pPr>
-        <w:pStyle w:val="InfoBlue"/>
-      </w:pPr>
-      <w:r>
-        <w:t>[Defines any licensing enforcement requirements or other usage restriction requirements that are to be exhibited by the software.]</w:t>
-      </w:r>
-    </w:p>
-    <w:p>
-      <w:pPr>
-        <w:pStyle w:val="Heading2"/>
-      </w:pPr>
-      <w:bookmarkStart w:id="86" w:name="_Toc456660602"/>
-      <w:bookmarkStart w:id="87" w:name="_Toc457262474"/>
-      <w:bookmarkStart w:id="88" w:name="_Toc465558725"/>
-      <w:r>
-        <w:t>Legal, Copyright and Other Notices</w:t>
-      </w:r>
       <w:bookmarkEnd w:id="86"/>
       <w:bookmarkEnd w:id="87"/>
+    </w:p>
+    <w:p>
+      <w:pPr>
+        <w:pStyle w:val="InfoBlue"/>
+      </w:pPr>
+      <w:r>
+        <w:rPr>
+          <w:i w:val="0"/>
+          <w:color w:val="auto"/>
+        </w:rPr>
+        <w:t xml:space="preserve">In accordance with the Company’s Copyright Policy, the Client agrees to recognize the name and logo of the Company as </w:t>
+      </w:r>
+      <w:r>
+        <w:rPr>
+          <w:i w:val="0"/>
+          <w:color w:val="auto"/>
+        </w:rPr>
+        <w:t xml:space="preserve">copyrighted symbols under the World Intellectual Property Organization Copyright Treaty of 1996. </w:t>
+      </w:r>
+      <w:r>
+        <w:rPr>
+          <w:i w:val="0"/>
+          <w:color w:val="auto"/>
+        </w:rPr>
+        <w:t xml:space="preserve">The interpretation and enforceability of this agreement and the rights and liabilities of the parties stated herein shall be governed by the laws of the Province of Ontario. To the maximum extent permitted by applicable law, the provisions of this letter shall supersede any contrary provisions of applicable common law. </w:t>
+      </w:r>
+    </w:p>
+    <w:p>
+      <w:pPr>
+        <w:pStyle w:val="Heading2"/>
+      </w:pPr>
+      <w:bookmarkStart w:id="88" w:name="_Toc456660603"/>
+      <w:bookmarkStart w:id="89" w:name="_Toc457262475"/>
+      <w:bookmarkStart w:id="90" w:name="_Toc465558726"/>
+      <w:r>
+        <w:t>Applicable Standards</w:t>
+      </w:r>
       <w:bookmarkEnd w:id="88"/>
-    </w:p>
-    <w:p>
-      <w:pPr>
-        <w:pStyle w:val="InfoBlue"/>
-      </w:pPr>
-      <w:r>
-        <w:t>[This section describes any necessary legal disclaimers, warranties, copyright notices, patent notice, word mark, trademark, or logo compliance issues for the software.]</w:t>
-      </w:r>
-    </w:p>
-    <w:p>
-      <w:pPr>
-        <w:pStyle w:val="Heading2"/>
-      </w:pPr>
-      <w:bookmarkStart w:id="89" w:name="_Toc456660603"/>
-      <w:bookmarkStart w:id="90" w:name="_Toc457262475"/>
-      <w:bookmarkStart w:id="91" w:name="_Toc465558726"/>
-      <w:r>
-        <w:t>Applicable Standards</w:t>
-      </w:r>
       <w:bookmarkEnd w:id="89"/>
       <w:bookmarkEnd w:id="90"/>
+    </w:p>
+    <w:p>
+      <w:pPr>
+        <w:pStyle w:val="InfoBlue"/>
+      </w:pPr>
+      <w:r>
+        <w:rPr>
+          <w:i w:val="0"/>
+          <w:color w:val="auto"/>
+        </w:rPr>
+        <w:t xml:space="preserve">The Company will follow industry standards during the course of the project to meet compliance expectations. The standards that will be upheld will fall into the following three domains: regulatory standards, </w:t>
+      </w:r>
+      <w:r>
+        <w:rPr>
+          <w:i w:val="0"/>
+          <w:color w:val="auto"/>
+        </w:rPr>
+        <w:t xml:space="preserve">accessibility and usability, and web browser compatibility. </w:t>
+      </w:r>
+    </w:p>
+    <w:p>
+      <w:pPr>
+        <w:pStyle w:val="InfoBlue"/>
+        <w:rPr>
+          <w:i w:val="0"/>
+          <w:color w:val="auto"/>
+        </w:rPr>
+      </w:pPr>
+      <w:r>
+        <w:rPr>
+          <w:color w:val="auto"/>
+        </w:rPr>
+        <w:t>Regulatory</w:t>
+      </w:r>
+      <w:r>
+        <w:rPr>
+          <w:color w:val="auto"/>
+        </w:rPr>
+        <w:t xml:space="preserve"> – </w:t>
+      </w:r>
+      <w:r>
+        <w:rPr>
+          <w:i w:val="0"/>
+          <w:color w:val="auto"/>
+        </w:rPr>
+        <w:t xml:space="preserve">The Company will follow the recommendations of the World Wide Web Consortium (W3C) where necessary and applicable to achieve a final system design that is compliant with best practices as set forth by the W3C. This will help to ensure the system is compatible with future web technologies. In addition, the Company will observe the ISO/IEC 25010:2011 standard during the development process. While compliance with this standard is less clearly defined, the Company deems it useful to keep in mind the focus of this standard on achieving maintainability, reliability, efficiency, and security. </w:t>
+      </w:r>
+    </w:p>
+    <w:p>
+      <w:pPr>
+        <w:pStyle w:val="InfoBlue"/>
+        <w:rPr>
+          <w:i w:val="0"/>
+          <w:color w:val="auto"/>
+        </w:rPr>
+      </w:pPr>
+      <w:r>
+        <w:rPr>
+          <w:color w:val="auto"/>
+        </w:rPr>
+        <w:t xml:space="preserve">Accessibility and Usability – </w:t>
+      </w:r>
+      <w:r>
+        <w:rPr>
+          <w:i w:val="0"/>
+          <w:color w:val="auto"/>
+        </w:rPr>
+        <w:t>The Company will develop the platform with photosensitive users in mind. To this end, the software should avoid bright, flashing displays where possible. The United States Access Board has defined this in Section 508 as requiring that “software shall not use flashing or blinking text, objects, or other elements having a flash or blink frequency greater than 2 Hz and lower than 55 Hz.</w:t>
+      </w:r>
+      <w:bookmarkStart w:id="91" w:name="_GoBack"/>
+      <w:r>
+        <w:rPr>
+          <w:i w:val="0"/>
+          <w:color w:val="auto"/>
+        </w:rPr>
+        <w:t>”</w:t>
+      </w:r>
       <w:bookmarkEnd w:id="91"/>
+      <w:r>
+        <w:rPr>
+          <w:i w:val="0"/>
+          <w:color w:val="auto"/>
+        </w:rPr>
+        <w:t xml:space="preserve"> </w:t>
+      </w:r>
     </w:p>
     <w:p>
       <w:pPr>
         <w:pStyle w:val="InfoBlue"/>
-      </w:pPr>
-      <w:r>
-        <w:t>[This section describes by reference any applicable standards, (and the specific sections of any such standards that apply to the system being described). For example, this could include legal, quality and regulatory standards, industry standards for usability, interoperability, internationalization, operating system compliance, etc.]</w:t>
-      </w:r>
+        <w:rPr>
+          <w:i w:val="0"/>
+          <w:color w:val="auto"/>
+        </w:rPr>
+      </w:pPr>
+      <w:r>
+        <w:rPr>
+          <w:color w:val="auto"/>
+        </w:rPr>
+        <w:t xml:space="preserve">Web Browser Compatibility – </w:t>
+      </w:r>
+      <w:r>
+        <w:rPr>
+          <w:i w:val="0"/>
+          <w:color w:val="auto"/>
+        </w:rPr>
+        <w:t xml:space="preserve">The Company will ensure the system is able to be accessed on the most </w:t>
+      </w:r>
+      <w:r>
+        <w:rPr>
+          <w:i w:val="0"/>
+          <w:color w:val="auto"/>
+        </w:rPr>
+        <w:lastRenderedPageBreak/>
+        <w:t xml:space="preserve">common web browsers including but not limited to Chrome, Safari, and Firefox. </w:t>
+      </w:r>
+      <w:r>
+        <w:rPr>
+          <w:i w:val="0"/>
+          <w:color w:val="auto"/>
+        </w:rPr>
+        <w:t>In addition, customers of the Client should be able to access the system from a mobile device. Performance on platforms other than personal computers may be affected due to the potential lack of support for necessary hardware such as cameras used in the interaction with the system.</w:t>
+      </w:r>
+    </w:p>
+    <w:p>
+      <w:pPr>
+        <w:pStyle w:val="BodyText"/>
+      </w:pPr>
     </w:p>
     <w:sectPr>
-      <w:headerReference w:type="default" r:id="rId14"/>
-      <w:footerReference w:type="default" r:id="rId15"/>
+      <w:headerReference w:type="default" r:id="rId15"/>
+      <w:footerReference w:type="default" r:id="rId16"/>
       <w:pgSz w:w="12240" w:h="15840" w:code="1"/>
       <w:pgMar w:top="1440" w:right="1440" w:bottom="1440" w:left="1440" w:header="720" w:footer="720" w:gutter="0"/>
       <w:cols w:space="720"/>
@@ -4586,7 +6796,7 @@
 </file>
 
 <file path=word/endnotes.xml><?xml version="1.0" encoding="utf-8"?>
-<w:endnotes xmlns:wpc="http://schemas.microsoft.com/office/word/2010/wordprocessingCanvas" xmlns:mo="http://schemas.microsoft.com/office/mac/office/2008/main" xmlns:mc="http://schemas.openxmlformats.org/markup-compatibility/2006" xmlns:mv="urn:schemas-microsoft-com:mac:vml" xmlns:o="urn:schemas-microsoft-com:office:office" xmlns:r="http://schemas.openxmlformats.org/officeDocument/2006/relationships" xmlns:m="http://schemas.openxmlformats.org/officeDocument/2006/math" xmlns:v="urn:schemas-microsoft-com:vml" xmlns:wp14="http://schemas.microsoft.com/office/word/2010/wordprocessingDrawing" xmlns:wp="http://schemas.openxmlformats.org/drawingml/2006/wordprocessingDrawing" xmlns:w10="urn:schemas-microsoft-com:office:word" xmlns:w="http://schemas.openxmlformats.org/wordprocessingml/2006/main" xmlns:w14="http://schemas.microsoft.com/office/word/2010/wordml" xmlns:w15="http://schemas.microsoft.com/office/word/2012/wordml" xmlns:wpg="http://schemas.microsoft.com/office/word/2010/wordprocessingGroup" xmlns:wpi="http://schemas.microsoft.com/office/word/2010/wordprocessingInk" xmlns:wne="http://schemas.microsoft.com/office/word/2006/wordml" xmlns:wps="http://schemas.microsoft.com/office/word/2010/wordprocessingShape" mc:Ignorable="w14 w15 wp14">
+<w:endnotes xmlns:wpc="http://schemas.microsoft.com/office/word/2010/wordprocessingCanvas" xmlns:cx="http://schemas.microsoft.com/office/drawing/2014/chartex" xmlns:cx1="http://schemas.microsoft.com/office/drawing/2015/9/8/chartex" xmlns:cx2="http://schemas.microsoft.com/office/drawing/2015/10/21/chartex" xmlns:cx3="http://schemas.microsoft.com/office/drawing/2016/5/9/chartex" xmlns:cx4="http://schemas.microsoft.com/office/drawing/2016/5/10/chartex" xmlns:cx5="http://schemas.microsoft.com/office/drawing/2016/5/11/chartex" xmlns:cx6="http://schemas.microsoft.com/office/drawing/2016/5/12/chartex" xmlns:cx7="http://schemas.microsoft.com/office/drawing/2016/5/13/chartex" xmlns:cx8="http://schemas.microsoft.com/office/drawing/2016/5/14/chartex" xmlns:mc="http://schemas.openxmlformats.org/markup-compatibility/2006" xmlns:aink="http://schemas.microsoft.com/office/drawing/2016/ink" xmlns:am3d="http://schemas.microsoft.com/office/drawing/2017/model3d" xmlns:o="urn:schemas-microsoft-com:office:office" xmlns:r="http://schemas.openxmlformats.org/officeDocument/2006/relationships" xmlns:m="http://schemas.openxmlformats.org/officeDocument/2006/math" xmlns:v="urn:schemas-microsoft-com:vml" xmlns:wp14="http://schemas.microsoft.com/office/word/2010/wordprocessingDrawing" xmlns:wp="http://schemas.openxmlformats.org/drawingml/2006/wordprocessingDrawing" xmlns:w10="urn:schemas-microsoft-com:office:word" xmlns:w="http://schemas.openxmlformats.org/wordprocessingml/2006/main" xmlns:w14="http://schemas.microsoft.com/office/word/2010/wordml" xmlns:w15="http://schemas.microsoft.com/office/word/2012/wordml" xmlns:w16cid="http://schemas.microsoft.com/office/word/2016/wordml/cid" xmlns:w16se="http://schemas.microsoft.com/office/word/2015/wordml/symex" xmlns:wpg="http://schemas.microsoft.com/office/word/2010/wordprocessingGroup" xmlns:wpi="http://schemas.microsoft.com/office/word/2010/wordprocessingInk" xmlns:wne="http://schemas.microsoft.com/office/word/2006/wordml" xmlns:wps="http://schemas.microsoft.com/office/word/2010/wordprocessingShape" mc:Ignorable="w14 w15 w16se w16cid wp14">
   <w:endnote w:type="separator" w:id="-1">
     <w:p>
       <w:pPr>
@@ -4611,7 +6821,7 @@
 </file>
 
 <file path=word/footer1.xml><?xml version="1.0" encoding="utf-8"?>
-<w:ftr xmlns:wpc="http://schemas.microsoft.com/office/word/2010/wordprocessingCanvas" xmlns:mo="http://schemas.microsoft.com/office/mac/office/2008/main" xmlns:mc="http://schemas.openxmlformats.org/markup-compatibility/2006" xmlns:mv="urn:schemas-microsoft-com:mac:vml" xmlns:o="urn:schemas-microsoft-com:office:office" xmlns:r="http://schemas.openxmlformats.org/officeDocument/2006/relationships" xmlns:m="http://schemas.openxmlformats.org/officeDocument/2006/math" xmlns:v="urn:schemas-microsoft-com:vml" xmlns:wp14="http://schemas.microsoft.com/office/word/2010/wordprocessingDrawing" xmlns:wp="http://schemas.openxmlformats.org/drawingml/2006/wordprocessingDrawing" xmlns:w10="urn:schemas-microsoft-com:office:word" xmlns:w="http://schemas.openxmlformats.org/wordprocessingml/2006/main" xmlns:w14="http://schemas.microsoft.com/office/word/2010/wordml" xmlns:w15="http://schemas.microsoft.com/office/word/2012/wordml" xmlns:wpg="http://schemas.microsoft.com/office/word/2010/wordprocessingGroup" xmlns:wpi="http://schemas.microsoft.com/office/word/2010/wordprocessingInk" xmlns:wne="http://schemas.microsoft.com/office/word/2006/wordml" xmlns:wps="http://schemas.microsoft.com/office/word/2010/wordprocessingShape" mc:Ignorable="w14 w15 wp14">
+<w:ftr xmlns:wpc="http://schemas.microsoft.com/office/word/2010/wordprocessingCanvas" xmlns:cx="http://schemas.microsoft.com/office/drawing/2014/chartex" xmlns:cx1="http://schemas.microsoft.com/office/drawing/2015/9/8/chartex" xmlns:cx2="http://schemas.microsoft.com/office/drawing/2015/10/21/chartex" xmlns:cx3="http://schemas.microsoft.com/office/drawing/2016/5/9/chartex" xmlns:cx4="http://schemas.microsoft.com/office/drawing/2016/5/10/chartex" xmlns:cx5="http://schemas.microsoft.com/office/drawing/2016/5/11/chartex" xmlns:cx6="http://schemas.microsoft.com/office/drawing/2016/5/12/chartex" xmlns:cx7="http://schemas.microsoft.com/office/drawing/2016/5/13/chartex" xmlns:cx8="http://schemas.microsoft.com/office/drawing/2016/5/14/chartex" xmlns:mc="http://schemas.openxmlformats.org/markup-compatibility/2006" xmlns:aink="http://schemas.microsoft.com/office/drawing/2016/ink" xmlns:am3d="http://schemas.microsoft.com/office/drawing/2017/model3d" xmlns:o="urn:schemas-microsoft-com:office:office" xmlns:r="http://schemas.openxmlformats.org/officeDocument/2006/relationships" xmlns:m="http://schemas.openxmlformats.org/officeDocument/2006/math" xmlns:v="urn:schemas-microsoft-com:vml" xmlns:wp14="http://schemas.microsoft.com/office/word/2010/wordprocessingDrawing" xmlns:wp="http://schemas.openxmlformats.org/drawingml/2006/wordprocessingDrawing" xmlns:w10="urn:schemas-microsoft-com:office:word" xmlns:w="http://schemas.openxmlformats.org/wordprocessingml/2006/main" xmlns:w14="http://schemas.microsoft.com/office/word/2010/wordml" xmlns:w15="http://schemas.microsoft.com/office/word/2012/wordml" xmlns:w16cid="http://schemas.microsoft.com/office/word/2016/wordml/cid" xmlns:w16se="http://schemas.microsoft.com/office/word/2015/wordml/symex" xmlns:wpg="http://schemas.microsoft.com/office/word/2010/wordprocessingGroup" xmlns:wpi="http://schemas.microsoft.com/office/word/2010/wordprocessingInk" xmlns:wne="http://schemas.microsoft.com/office/word/2006/wordml" xmlns:wps="http://schemas.microsoft.com/office/word/2010/wordprocessingShape" mc:Ignorable="w14 w15 w16se w16cid wp14">
   <w:p>
     <w:pPr>
       <w:pStyle w:val="Footer"/>
@@ -4621,19 +6831,17 @@
 </file>
 
 <file path=word/footer2.xml><?xml version="1.0" encoding="utf-8"?>
-<w:ftr xmlns:wpc="http://schemas.microsoft.com/office/word/2010/wordprocessingCanvas" xmlns:mo="http://schemas.microsoft.com/office/mac/office/2008/main" xmlns:mc="http://schemas.openxmlformats.org/markup-compatibility/2006" xmlns:mv="urn:schemas-microsoft-com:mac:vml" xmlns:o="urn:schemas-microsoft-com:office:office" xmlns:r="http://schemas.openxmlformats.org/officeDocument/2006/relationships" xmlns:m="http://schemas.openxmlformats.org/officeDocument/2006/math" xmlns:v="urn:schemas-microsoft-com:vml" xmlns:wp14="http://schemas.microsoft.com/office/word/2010/wordprocessingDrawing" xmlns:wp="http://schemas.openxmlformats.org/drawingml/2006/wordprocessingDrawing" xmlns:w10="urn:schemas-microsoft-com:office:word" xmlns:w="http://schemas.openxmlformats.org/wordprocessingml/2006/main" xmlns:w14="http://schemas.microsoft.com/office/word/2010/wordml" xmlns:w15="http://schemas.microsoft.com/office/word/2012/wordml" xmlns:wpg="http://schemas.microsoft.com/office/word/2010/wordprocessingGroup" xmlns:wpi="http://schemas.microsoft.com/office/word/2010/wordprocessingInk" xmlns:wne="http://schemas.microsoft.com/office/word/2006/wordml" xmlns:wps="http://schemas.microsoft.com/office/word/2010/wordprocessingShape" mc:Ignorable="w14 w15 wp14">
+<w:ftr xmlns:wpc="http://schemas.microsoft.com/office/word/2010/wordprocessingCanvas" xmlns:cx="http://schemas.microsoft.com/office/drawing/2014/chartex" xmlns:cx1="http://schemas.microsoft.com/office/drawing/2015/9/8/chartex" xmlns:cx2="http://schemas.microsoft.com/office/drawing/2015/10/21/chartex" xmlns:cx3="http://schemas.microsoft.com/office/drawing/2016/5/9/chartex" xmlns:cx4="http://schemas.microsoft.com/office/drawing/2016/5/10/chartex" xmlns:cx5="http://schemas.microsoft.com/office/drawing/2016/5/11/chartex" xmlns:cx6="http://schemas.microsoft.com/office/drawing/2016/5/12/chartex" xmlns:cx7="http://schemas.microsoft.com/office/drawing/2016/5/13/chartex" xmlns:cx8="http://schemas.microsoft.com/office/drawing/2016/5/14/chartex" xmlns:mc="http://schemas.openxmlformats.org/markup-compatibility/2006" xmlns:aink="http://schemas.microsoft.com/office/drawing/2016/ink" xmlns:am3d="http://schemas.microsoft.com/office/drawing/2017/model3d" xmlns:o="urn:schemas-microsoft-com:office:office" xmlns:r="http://schemas.openxmlformats.org/officeDocument/2006/relationships" xmlns:m="http://schemas.openxmlformats.org/officeDocument/2006/math" xmlns:v="urn:schemas-microsoft-com:vml" xmlns:wp14="http://schemas.microsoft.com/office/word/2010/wordprocessingDrawing" xmlns:wp="http://schemas.openxmlformats.org/drawingml/2006/wordprocessingDrawing" xmlns:w10="urn:schemas-microsoft-com:office:word" xmlns:w="http://schemas.openxmlformats.org/wordprocessingml/2006/main" xmlns:w14="http://schemas.microsoft.com/office/word/2010/wordml" xmlns:w15="http://schemas.microsoft.com/office/word/2012/wordml" xmlns:w16cid="http://schemas.microsoft.com/office/word/2016/wordml/cid" xmlns:w16se="http://schemas.microsoft.com/office/word/2015/wordml/symex" xmlns:wpg="http://schemas.microsoft.com/office/word/2010/wordprocessingGroup" xmlns:wpi="http://schemas.microsoft.com/office/word/2010/wordprocessingInk" xmlns:wne="http://schemas.microsoft.com/office/word/2006/wordml" xmlns:wps="http://schemas.microsoft.com/office/word/2010/wordprocessingShape" mc:Ignorable="w14 w15 w16se w16cid wp14">
   <w:p>
     <w:pPr>
       <w:pStyle w:val="Footer"/>
     </w:pPr>
-    <w:bookmarkStart w:id="0" w:name="_GoBack"/>
-    <w:bookmarkEnd w:id="0"/>
   </w:p>
 </w:ftr>
 </file>
 
 <file path=word/footer3.xml><?xml version="1.0" encoding="utf-8"?>
-<w:ftr xmlns:wpc="http://schemas.microsoft.com/office/word/2010/wordprocessingCanvas" xmlns:mo="http://schemas.microsoft.com/office/mac/office/2008/main" xmlns:mc="http://schemas.openxmlformats.org/markup-compatibility/2006" xmlns:mv="urn:schemas-microsoft-com:mac:vml" xmlns:o="urn:schemas-microsoft-com:office:office" xmlns:r="http://schemas.openxmlformats.org/officeDocument/2006/relationships" xmlns:m="http://schemas.openxmlformats.org/officeDocument/2006/math" xmlns:v="urn:schemas-microsoft-com:vml" xmlns:wp14="http://schemas.microsoft.com/office/word/2010/wordprocessingDrawing" xmlns:wp="http://schemas.openxmlformats.org/drawingml/2006/wordprocessingDrawing" xmlns:w10="urn:schemas-microsoft-com:office:word" xmlns:w="http://schemas.openxmlformats.org/wordprocessingml/2006/main" xmlns:w14="http://schemas.microsoft.com/office/word/2010/wordml" xmlns:w15="http://schemas.microsoft.com/office/word/2012/wordml" xmlns:wpg="http://schemas.microsoft.com/office/word/2010/wordprocessingGroup" xmlns:wpi="http://schemas.microsoft.com/office/word/2010/wordprocessingInk" xmlns:wne="http://schemas.microsoft.com/office/word/2006/wordml" xmlns:wps="http://schemas.microsoft.com/office/word/2010/wordprocessingShape" mc:Ignorable="w14 w15 wp14">
+<w:ftr xmlns:wpc="http://schemas.microsoft.com/office/word/2010/wordprocessingCanvas" xmlns:cx="http://schemas.microsoft.com/office/drawing/2014/chartex" xmlns:cx1="http://schemas.microsoft.com/office/drawing/2015/9/8/chartex" xmlns:cx2="http://schemas.microsoft.com/office/drawing/2015/10/21/chartex" xmlns:cx3="http://schemas.microsoft.com/office/drawing/2016/5/9/chartex" xmlns:cx4="http://schemas.microsoft.com/office/drawing/2016/5/10/chartex" xmlns:cx5="http://schemas.microsoft.com/office/drawing/2016/5/11/chartex" xmlns:cx6="http://schemas.microsoft.com/office/drawing/2016/5/12/chartex" xmlns:cx7="http://schemas.microsoft.com/office/drawing/2016/5/13/chartex" xmlns:cx8="http://schemas.microsoft.com/office/drawing/2016/5/14/chartex" xmlns:mc="http://schemas.openxmlformats.org/markup-compatibility/2006" xmlns:aink="http://schemas.microsoft.com/office/drawing/2016/ink" xmlns:am3d="http://schemas.microsoft.com/office/drawing/2017/model3d" xmlns:o="urn:schemas-microsoft-com:office:office" xmlns:r="http://schemas.openxmlformats.org/officeDocument/2006/relationships" xmlns:m="http://schemas.openxmlformats.org/officeDocument/2006/math" xmlns:v="urn:schemas-microsoft-com:vml" xmlns:wp14="http://schemas.microsoft.com/office/word/2010/wordprocessingDrawing" xmlns:wp="http://schemas.openxmlformats.org/drawingml/2006/wordprocessingDrawing" xmlns:w10="urn:schemas-microsoft-com:office:word" xmlns:w="http://schemas.openxmlformats.org/wordprocessingml/2006/main" xmlns:w14="http://schemas.microsoft.com/office/word/2010/wordml" xmlns:w15="http://schemas.microsoft.com/office/word/2012/wordml" xmlns:w16cid="http://schemas.microsoft.com/office/word/2016/wordml/cid" xmlns:w16se="http://schemas.microsoft.com/office/word/2015/wordml/symex" xmlns:wpg="http://schemas.microsoft.com/office/word/2010/wordprocessingGroup" xmlns:wpi="http://schemas.microsoft.com/office/word/2010/wordprocessingInk" xmlns:wne="http://schemas.microsoft.com/office/word/2006/wordml" xmlns:wps="http://schemas.microsoft.com/office/word/2010/wordprocessingShape" mc:Ignorable="w14 w15 w16se w16cid wp14">
   <w:p>
     <w:pPr>
       <w:pStyle w:val="Footer"/>
@@ -4643,7 +6851,7 @@
 </file>
 
 <file path=word/footer4.xml><?xml version="1.0" encoding="utf-8"?>
-<w:ftr xmlns:wpc="http://schemas.microsoft.com/office/word/2010/wordprocessingCanvas" xmlns:mo="http://schemas.microsoft.com/office/mac/office/2008/main" xmlns:mc="http://schemas.openxmlformats.org/markup-compatibility/2006" xmlns:mv="urn:schemas-microsoft-com:mac:vml" xmlns:o="urn:schemas-microsoft-com:office:office" xmlns:r="http://schemas.openxmlformats.org/officeDocument/2006/relationships" xmlns:m="http://schemas.openxmlformats.org/officeDocument/2006/math" xmlns:v="urn:schemas-microsoft-com:vml" xmlns:wp14="http://schemas.microsoft.com/office/word/2010/wordprocessingDrawing" xmlns:wp="http://schemas.openxmlformats.org/drawingml/2006/wordprocessingDrawing" xmlns:w10="urn:schemas-microsoft-com:office:word" xmlns:w="http://schemas.openxmlformats.org/wordprocessingml/2006/main" xmlns:w14="http://schemas.microsoft.com/office/word/2010/wordml" xmlns:w15="http://schemas.microsoft.com/office/word/2012/wordml" xmlns:wpg="http://schemas.microsoft.com/office/word/2010/wordprocessingGroup" xmlns:wpi="http://schemas.microsoft.com/office/word/2010/wordprocessingInk" xmlns:wne="http://schemas.microsoft.com/office/word/2006/wordml" xmlns:wps="http://schemas.microsoft.com/office/word/2010/wordprocessingShape" mc:Ignorable="w14 w15 wp14">
+<w:ftr xmlns:wpc="http://schemas.microsoft.com/office/word/2010/wordprocessingCanvas" xmlns:cx="http://schemas.microsoft.com/office/drawing/2014/chartex" xmlns:cx1="http://schemas.microsoft.com/office/drawing/2015/9/8/chartex" xmlns:cx2="http://schemas.microsoft.com/office/drawing/2015/10/21/chartex" xmlns:cx3="http://schemas.microsoft.com/office/drawing/2016/5/9/chartex" xmlns:cx4="http://schemas.microsoft.com/office/drawing/2016/5/10/chartex" xmlns:cx5="http://schemas.microsoft.com/office/drawing/2016/5/11/chartex" xmlns:cx6="http://schemas.microsoft.com/office/drawing/2016/5/12/chartex" xmlns:cx7="http://schemas.microsoft.com/office/drawing/2016/5/13/chartex" xmlns:cx8="http://schemas.microsoft.com/office/drawing/2016/5/14/chartex" xmlns:mc="http://schemas.openxmlformats.org/markup-compatibility/2006" xmlns:aink="http://schemas.microsoft.com/office/drawing/2016/ink" xmlns:am3d="http://schemas.microsoft.com/office/drawing/2017/model3d" xmlns:o="urn:schemas-microsoft-com:office:office" xmlns:r="http://schemas.openxmlformats.org/officeDocument/2006/relationships" xmlns:m="http://schemas.openxmlformats.org/officeDocument/2006/math" xmlns:v="urn:schemas-microsoft-com:vml" xmlns:wp14="http://schemas.microsoft.com/office/word/2010/wordprocessingDrawing" xmlns:wp="http://schemas.openxmlformats.org/drawingml/2006/wordprocessingDrawing" xmlns:w10="urn:schemas-microsoft-com:office:word" xmlns:w="http://schemas.openxmlformats.org/wordprocessingml/2006/main" xmlns:w14="http://schemas.microsoft.com/office/word/2010/wordml" xmlns:w15="http://schemas.microsoft.com/office/word/2012/wordml" xmlns:w16cid="http://schemas.microsoft.com/office/word/2016/wordml/cid" xmlns:w16se="http://schemas.microsoft.com/office/word/2015/wordml/symex" xmlns:wpg="http://schemas.microsoft.com/office/word/2010/wordprocessingGroup" xmlns:wpi="http://schemas.microsoft.com/office/word/2010/wordprocessingInk" xmlns:wne="http://schemas.microsoft.com/office/word/2006/wordml" xmlns:wps="http://schemas.microsoft.com/office/word/2010/wordprocessingShape" mc:Ignorable="w14 w15 w16se w16cid wp14">
   <w:tbl>
     <w:tblPr>
       <w:tblW w:w="0" w:type="auto"/>
@@ -4711,10 +6919,7 @@
             <w:t>your name</w:t>
           </w:r>
           <w:r>
-            <w:t>, 201</w:t>
-          </w:r>
-          <w:r>
-            <w:t>7</w:t>
+            <w:t>, 2017</w:t>
           </w:r>
         </w:p>
       </w:tc>
@@ -4758,7 +6963,7 @@
               <w:rStyle w:val="PageNumber"/>
               <w:noProof/>
             </w:rPr>
-            <w:t>2</w:t>
+            <w:t>10</w:t>
           </w:r>
           <w:r>
             <w:rPr>
@@ -4779,7 +6984,7 @@
 </file>
 
 <file path=word/footnotes.xml><?xml version="1.0" encoding="utf-8"?>
-<w:footnotes xmlns:wpc="http://schemas.microsoft.com/office/word/2010/wordprocessingCanvas" xmlns:mo="http://schemas.microsoft.com/office/mac/office/2008/main" xmlns:mc="http://schemas.openxmlformats.org/markup-compatibility/2006" xmlns:mv="urn:schemas-microsoft-com:mac:vml" xmlns:o="urn:schemas-microsoft-com:office:office" xmlns:r="http://schemas.openxmlformats.org/officeDocument/2006/relationships" xmlns:m="http://schemas.openxmlformats.org/officeDocument/2006/math" xmlns:v="urn:schemas-microsoft-com:vml" xmlns:wp14="http://schemas.microsoft.com/office/word/2010/wordprocessingDrawing" xmlns:wp="http://schemas.openxmlformats.org/drawingml/2006/wordprocessingDrawing" xmlns:w10="urn:schemas-microsoft-com:office:word" xmlns:w="http://schemas.openxmlformats.org/wordprocessingml/2006/main" xmlns:w14="http://schemas.microsoft.com/office/word/2010/wordml" xmlns:w15="http://schemas.microsoft.com/office/word/2012/wordml" xmlns:wpg="http://schemas.microsoft.com/office/word/2010/wordprocessingGroup" xmlns:wpi="http://schemas.microsoft.com/office/word/2010/wordprocessingInk" xmlns:wne="http://schemas.microsoft.com/office/word/2006/wordml" xmlns:wps="http://schemas.microsoft.com/office/word/2010/wordprocessingShape" mc:Ignorable="w14 w15 wp14">
+<w:footnotes xmlns:wpc="http://schemas.microsoft.com/office/word/2010/wordprocessingCanvas" xmlns:cx="http://schemas.microsoft.com/office/drawing/2014/chartex" xmlns:cx1="http://schemas.microsoft.com/office/drawing/2015/9/8/chartex" xmlns:cx2="http://schemas.microsoft.com/office/drawing/2015/10/21/chartex" xmlns:cx3="http://schemas.microsoft.com/office/drawing/2016/5/9/chartex" xmlns:cx4="http://schemas.microsoft.com/office/drawing/2016/5/10/chartex" xmlns:cx5="http://schemas.microsoft.com/office/drawing/2016/5/11/chartex" xmlns:cx6="http://schemas.microsoft.com/office/drawing/2016/5/12/chartex" xmlns:cx7="http://schemas.microsoft.com/office/drawing/2016/5/13/chartex" xmlns:cx8="http://schemas.microsoft.com/office/drawing/2016/5/14/chartex" xmlns:mc="http://schemas.openxmlformats.org/markup-compatibility/2006" xmlns:aink="http://schemas.microsoft.com/office/drawing/2016/ink" xmlns:am3d="http://schemas.microsoft.com/office/drawing/2017/model3d" xmlns:o="urn:schemas-microsoft-com:office:office" xmlns:r="http://schemas.openxmlformats.org/officeDocument/2006/relationships" xmlns:m="http://schemas.openxmlformats.org/officeDocument/2006/math" xmlns:v="urn:schemas-microsoft-com:vml" xmlns:wp14="http://schemas.microsoft.com/office/word/2010/wordprocessingDrawing" xmlns:wp="http://schemas.openxmlformats.org/drawingml/2006/wordprocessingDrawing" xmlns:w10="urn:schemas-microsoft-com:office:word" xmlns:w="http://schemas.openxmlformats.org/wordprocessingml/2006/main" xmlns:w14="http://schemas.microsoft.com/office/word/2010/wordml" xmlns:w15="http://schemas.microsoft.com/office/word/2012/wordml" xmlns:w16cid="http://schemas.microsoft.com/office/word/2016/wordml/cid" xmlns:w16se="http://schemas.microsoft.com/office/word/2015/wordml/symex" xmlns:wpg="http://schemas.microsoft.com/office/word/2010/wordprocessingGroup" xmlns:wpi="http://schemas.microsoft.com/office/word/2010/wordprocessingInk" xmlns:wne="http://schemas.microsoft.com/office/word/2006/wordml" xmlns:wps="http://schemas.microsoft.com/office/word/2010/wordprocessingShape" mc:Ignorable="w14 w15 w16se w16cid wp14">
   <w:footnote w:type="separator" w:id="-1">
     <w:p>
       <w:pPr>
@@ -4804,7 +7009,7 @@
 </file>
 
 <file path=word/header1.xml><?xml version="1.0" encoding="utf-8"?>
-<w:hdr xmlns:wpc="http://schemas.microsoft.com/office/word/2010/wordprocessingCanvas" xmlns:mo="http://schemas.microsoft.com/office/mac/office/2008/main" xmlns:mc="http://schemas.openxmlformats.org/markup-compatibility/2006" xmlns:mv="urn:schemas-microsoft-com:mac:vml" xmlns:o="urn:schemas-microsoft-com:office:office" xmlns:r="http://schemas.openxmlformats.org/officeDocument/2006/relationships" xmlns:m="http://schemas.openxmlformats.org/officeDocument/2006/math" xmlns:v="urn:schemas-microsoft-com:vml" xmlns:wp14="http://schemas.microsoft.com/office/word/2010/wordprocessingDrawing" xmlns:wp="http://schemas.openxmlformats.org/drawingml/2006/wordprocessingDrawing" xmlns:w10="urn:schemas-microsoft-com:office:word" xmlns:w="http://schemas.openxmlformats.org/wordprocessingml/2006/main" xmlns:w14="http://schemas.microsoft.com/office/word/2010/wordml" xmlns:w15="http://schemas.microsoft.com/office/word/2012/wordml" xmlns:wpg="http://schemas.microsoft.com/office/word/2010/wordprocessingGroup" xmlns:wpi="http://schemas.microsoft.com/office/word/2010/wordprocessingInk" xmlns:wne="http://schemas.microsoft.com/office/word/2006/wordml" xmlns:wps="http://schemas.microsoft.com/office/word/2010/wordprocessingShape" mc:Ignorable="w14 w15 wp14">
+<w:hdr xmlns:wpc="http://schemas.microsoft.com/office/word/2010/wordprocessingCanvas" xmlns:cx="http://schemas.microsoft.com/office/drawing/2014/chartex" xmlns:cx1="http://schemas.microsoft.com/office/drawing/2015/9/8/chartex" xmlns:cx2="http://schemas.microsoft.com/office/drawing/2015/10/21/chartex" xmlns:cx3="http://schemas.microsoft.com/office/drawing/2016/5/9/chartex" xmlns:cx4="http://schemas.microsoft.com/office/drawing/2016/5/10/chartex" xmlns:cx5="http://schemas.microsoft.com/office/drawing/2016/5/11/chartex" xmlns:cx6="http://schemas.microsoft.com/office/drawing/2016/5/12/chartex" xmlns:cx7="http://schemas.microsoft.com/office/drawing/2016/5/13/chartex" xmlns:cx8="http://schemas.microsoft.com/office/drawing/2016/5/14/chartex" xmlns:mc="http://schemas.openxmlformats.org/markup-compatibility/2006" xmlns:aink="http://schemas.microsoft.com/office/drawing/2016/ink" xmlns:am3d="http://schemas.microsoft.com/office/drawing/2017/model3d" xmlns:o="urn:schemas-microsoft-com:office:office" xmlns:r="http://schemas.openxmlformats.org/officeDocument/2006/relationships" xmlns:m="http://schemas.openxmlformats.org/officeDocument/2006/math" xmlns:v="urn:schemas-microsoft-com:vml" xmlns:wp14="http://schemas.microsoft.com/office/word/2010/wordprocessingDrawing" xmlns:wp="http://schemas.openxmlformats.org/drawingml/2006/wordprocessingDrawing" xmlns:w10="urn:schemas-microsoft-com:office:word" xmlns:w="http://schemas.openxmlformats.org/wordprocessingml/2006/main" xmlns:w14="http://schemas.microsoft.com/office/word/2010/wordml" xmlns:w15="http://schemas.microsoft.com/office/word/2012/wordml" xmlns:w16cid="http://schemas.microsoft.com/office/word/2016/wordml/cid" xmlns:w16se="http://schemas.microsoft.com/office/word/2015/wordml/symex" xmlns:wpg="http://schemas.microsoft.com/office/word/2010/wordprocessingGroup" xmlns:wpi="http://schemas.microsoft.com/office/word/2010/wordprocessingInk" xmlns:wne="http://schemas.microsoft.com/office/word/2006/wordml" xmlns:wps="http://schemas.microsoft.com/office/word/2010/wordprocessingShape" mc:Ignorable="w14 w15 w16se w16cid wp14">
   <w:p>
     <w:pPr>
       <w:pStyle w:val="Header"/>
@@ -4814,7 +7019,7 @@
 </file>
 
 <file path=word/header2.xml><?xml version="1.0" encoding="utf-8"?>
-<w:hdr xmlns:wpc="http://schemas.microsoft.com/office/word/2010/wordprocessingCanvas" xmlns:mo="http://schemas.microsoft.com/office/mac/office/2008/main" xmlns:mc="http://schemas.openxmlformats.org/markup-compatibility/2006" xmlns:mv="urn:schemas-microsoft-com:mac:vml" xmlns:o="urn:schemas-microsoft-com:office:office" xmlns:r="http://schemas.openxmlformats.org/officeDocument/2006/relationships" xmlns:m="http://schemas.openxmlformats.org/officeDocument/2006/math" xmlns:v="urn:schemas-microsoft-com:vml" xmlns:wp14="http://schemas.microsoft.com/office/word/2010/wordprocessingDrawing" xmlns:wp="http://schemas.openxmlformats.org/drawingml/2006/wordprocessingDrawing" xmlns:w10="urn:schemas-microsoft-com:office:word" xmlns:w="http://schemas.openxmlformats.org/wordprocessingml/2006/main" xmlns:w14="http://schemas.microsoft.com/office/word/2010/wordml" xmlns:w15="http://schemas.microsoft.com/office/word/2012/wordml" xmlns:wpg="http://schemas.microsoft.com/office/word/2010/wordprocessingGroup" xmlns:wpi="http://schemas.microsoft.com/office/word/2010/wordprocessingInk" xmlns:wne="http://schemas.microsoft.com/office/word/2006/wordml" xmlns:wps="http://schemas.microsoft.com/office/word/2010/wordprocessingShape" mc:Ignorable="w14 w15 wp14">
+<w:hdr xmlns:wpc="http://schemas.microsoft.com/office/word/2010/wordprocessingCanvas" xmlns:cx="http://schemas.microsoft.com/office/drawing/2014/chartex" xmlns:cx1="http://schemas.microsoft.com/office/drawing/2015/9/8/chartex" xmlns:cx2="http://schemas.microsoft.com/office/drawing/2015/10/21/chartex" xmlns:cx3="http://schemas.microsoft.com/office/drawing/2016/5/9/chartex" xmlns:cx4="http://schemas.microsoft.com/office/drawing/2016/5/10/chartex" xmlns:cx5="http://schemas.microsoft.com/office/drawing/2016/5/11/chartex" xmlns:cx6="http://schemas.microsoft.com/office/drawing/2016/5/12/chartex" xmlns:cx7="http://schemas.microsoft.com/office/drawing/2016/5/13/chartex" xmlns:cx8="http://schemas.microsoft.com/office/drawing/2016/5/14/chartex" xmlns:mc="http://schemas.openxmlformats.org/markup-compatibility/2006" xmlns:aink="http://schemas.microsoft.com/office/drawing/2016/ink" xmlns:am3d="http://schemas.microsoft.com/office/drawing/2017/model3d" xmlns:o="urn:schemas-microsoft-com:office:office" xmlns:r="http://schemas.openxmlformats.org/officeDocument/2006/relationships" xmlns:m="http://schemas.openxmlformats.org/officeDocument/2006/math" xmlns:v="urn:schemas-microsoft-com:vml" xmlns:wp14="http://schemas.microsoft.com/office/word/2010/wordprocessingDrawing" xmlns:wp="http://schemas.openxmlformats.org/drawingml/2006/wordprocessingDrawing" xmlns:w10="urn:schemas-microsoft-com:office:word" xmlns:w="http://schemas.openxmlformats.org/wordprocessingml/2006/main" xmlns:w14="http://schemas.microsoft.com/office/word/2010/wordml" xmlns:w15="http://schemas.microsoft.com/office/word/2012/wordml" xmlns:w16cid="http://schemas.microsoft.com/office/word/2016/wordml/cid" xmlns:w16se="http://schemas.microsoft.com/office/word/2015/wordml/symex" xmlns:wpg="http://schemas.microsoft.com/office/word/2010/wordprocessingGroup" xmlns:wpi="http://schemas.microsoft.com/office/word/2010/wordprocessingInk" xmlns:wne="http://schemas.microsoft.com/office/word/2006/wordml" xmlns:wps="http://schemas.microsoft.com/office/word/2010/wordprocessingShape" mc:Ignorable="w14 w15 w16se w16cid wp14">
   <w:p>
     <w:pPr>
       <w:rPr>
@@ -4905,7 +7110,7 @@
 </file>
 
 <file path=word/header3.xml><?xml version="1.0" encoding="utf-8"?>
-<w:hdr xmlns:wpc="http://schemas.microsoft.com/office/word/2010/wordprocessingCanvas" xmlns:mo="http://schemas.microsoft.com/office/mac/office/2008/main" xmlns:mc="http://schemas.openxmlformats.org/markup-compatibility/2006" xmlns:mv="urn:schemas-microsoft-com:mac:vml" xmlns:o="urn:schemas-microsoft-com:office:office" xmlns:r="http://schemas.openxmlformats.org/officeDocument/2006/relationships" xmlns:m="http://schemas.openxmlformats.org/officeDocument/2006/math" xmlns:v="urn:schemas-microsoft-com:vml" xmlns:wp14="http://schemas.microsoft.com/office/word/2010/wordprocessingDrawing" xmlns:wp="http://schemas.openxmlformats.org/drawingml/2006/wordprocessingDrawing" xmlns:w10="urn:schemas-microsoft-com:office:word" xmlns:w="http://schemas.openxmlformats.org/wordprocessingml/2006/main" xmlns:w14="http://schemas.microsoft.com/office/word/2010/wordml" xmlns:w15="http://schemas.microsoft.com/office/word/2012/wordml" xmlns:wpg="http://schemas.microsoft.com/office/word/2010/wordprocessingGroup" xmlns:wpi="http://schemas.microsoft.com/office/word/2010/wordprocessingInk" xmlns:wne="http://schemas.microsoft.com/office/word/2006/wordml" xmlns:wps="http://schemas.microsoft.com/office/word/2010/wordprocessingShape" mc:Ignorable="w14 w15 wp14">
+<w:hdr xmlns:wpc="http://schemas.microsoft.com/office/word/2010/wordprocessingCanvas" xmlns:cx="http://schemas.microsoft.com/office/drawing/2014/chartex" xmlns:cx1="http://schemas.microsoft.com/office/drawing/2015/9/8/chartex" xmlns:cx2="http://schemas.microsoft.com/office/drawing/2015/10/21/chartex" xmlns:cx3="http://schemas.microsoft.com/office/drawing/2016/5/9/chartex" xmlns:cx4="http://schemas.microsoft.com/office/drawing/2016/5/10/chartex" xmlns:cx5="http://schemas.microsoft.com/office/drawing/2016/5/11/chartex" xmlns:cx6="http://schemas.microsoft.com/office/drawing/2016/5/12/chartex" xmlns:cx7="http://schemas.microsoft.com/office/drawing/2016/5/13/chartex" xmlns:cx8="http://schemas.microsoft.com/office/drawing/2016/5/14/chartex" xmlns:mc="http://schemas.openxmlformats.org/markup-compatibility/2006" xmlns:aink="http://schemas.microsoft.com/office/drawing/2016/ink" xmlns:am3d="http://schemas.microsoft.com/office/drawing/2017/model3d" xmlns:o="urn:schemas-microsoft-com:office:office" xmlns:r="http://schemas.openxmlformats.org/officeDocument/2006/relationships" xmlns:m="http://schemas.openxmlformats.org/officeDocument/2006/math" xmlns:v="urn:schemas-microsoft-com:vml" xmlns:wp14="http://schemas.microsoft.com/office/word/2010/wordprocessingDrawing" xmlns:wp="http://schemas.openxmlformats.org/drawingml/2006/wordprocessingDrawing" xmlns:w10="urn:schemas-microsoft-com:office:word" xmlns:w="http://schemas.openxmlformats.org/wordprocessingml/2006/main" xmlns:w14="http://schemas.microsoft.com/office/word/2010/wordml" xmlns:w15="http://schemas.microsoft.com/office/word/2012/wordml" xmlns:w16cid="http://schemas.microsoft.com/office/word/2016/wordml/cid" xmlns:w16se="http://schemas.microsoft.com/office/word/2015/wordml/symex" xmlns:wpg="http://schemas.microsoft.com/office/word/2010/wordprocessingGroup" xmlns:wpi="http://schemas.microsoft.com/office/word/2010/wordprocessingInk" xmlns:wne="http://schemas.microsoft.com/office/word/2006/wordml" xmlns:wps="http://schemas.microsoft.com/office/word/2010/wordprocessingShape" mc:Ignorable="w14 w15 w16se w16cid wp14">
   <w:p>
     <w:pPr>
       <w:pStyle w:val="Header"/>
@@ -4915,7 +7120,7 @@
 </file>
 
 <file path=word/header4.xml><?xml version="1.0" encoding="utf-8"?>
-<w:hdr xmlns:wpc="http://schemas.microsoft.com/office/word/2010/wordprocessingCanvas" xmlns:mo="http://schemas.microsoft.com/office/mac/office/2008/main" xmlns:mc="http://schemas.openxmlformats.org/markup-compatibility/2006" xmlns:mv="urn:schemas-microsoft-com:mac:vml" xmlns:o="urn:schemas-microsoft-com:office:office" xmlns:r="http://schemas.openxmlformats.org/officeDocument/2006/relationships" xmlns:m="http://schemas.openxmlformats.org/officeDocument/2006/math" xmlns:v="urn:schemas-microsoft-com:vml" xmlns:wp14="http://schemas.microsoft.com/office/word/2010/wordprocessingDrawing" xmlns:wp="http://schemas.openxmlformats.org/drawingml/2006/wordprocessingDrawing" xmlns:w10="urn:schemas-microsoft-com:office:word" xmlns:w="http://schemas.openxmlformats.org/wordprocessingml/2006/main" xmlns:w14="http://schemas.microsoft.com/office/word/2010/wordml" xmlns:w15="http://schemas.microsoft.com/office/word/2012/wordml" xmlns:wpg="http://schemas.microsoft.com/office/word/2010/wordprocessingGroup" xmlns:wpi="http://schemas.microsoft.com/office/word/2010/wordprocessingInk" xmlns:wne="http://schemas.microsoft.com/office/word/2006/wordml" xmlns:wps="http://schemas.microsoft.com/office/word/2010/wordprocessingShape" mc:Ignorable="w14 w15 wp14">
+<w:hdr xmlns:wpc="http://schemas.microsoft.com/office/word/2010/wordprocessingCanvas" xmlns:cx="http://schemas.microsoft.com/office/drawing/2014/chartex" xmlns:cx1="http://schemas.microsoft.com/office/drawing/2015/9/8/chartex" xmlns:cx2="http://schemas.microsoft.com/office/drawing/2015/10/21/chartex" xmlns:cx3="http://schemas.microsoft.com/office/drawing/2016/5/9/chartex" xmlns:cx4="http://schemas.microsoft.com/office/drawing/2016/5/10/chartex" xmlns:cx5="http://schemas.microsoft.com/office/drawing/2016/5/11/chartex" xmlns:cx6="http://schemas.microsoft.com/office/drawing/2016/5/12/chartex" xmlns:cx7="http://schemas.microsoft.com/office/drawing/2016/5/13/chartex" xmlns:cx8="http://schemas.microsoft.com/office/drawing/2016/5/14/chartex" xmlns:mc="http://schemas.openxmlformats.org/markup-compatibility/2006" xmlns:aink="http://schemas.microsoft.com/office/drawing/2016/ink" xmlns:am3d="http://schemas.microsoft.com/office/drawing/2017/model3d" xmlns:o="urn:schemas-microsoft-com:office:office" xmlns:r="http://schemas.openxmlformats.org/officeDocument/2006/relationships" xmlns:m="http://schemas.openxmlformats.org/officeDocument/2006/math" xmlns:v="urn:schemas-microsoft-com:vml" xmlns:wp14="http://schemas.microsoft.com/office/word/2010/wordprocessingDrawing" xmlns:wp="http://schemas.openxmlformats.org/drawingml/2006/wordprocessingDrawing" xmlns:w10="urn:schemas-microsoft-com:office:word" xmlns:w="http://schemas.openxmlformats.org/wordprocessingml/2006/main" xmlns:w14="http://schemas.microsoft.com/office/word/2010/wordml" xmlns:w15="http://schemas.microsoft.com/office/word/2012/wordml" xmlns:w16cid="http://schemas.microsoft.com/office/word/2016/wordml/cid" xmlns:w16se="http://schemas.microsoft.com/office/word/2015/wordml/symex" xmlns:wpg="http://schemas.microsoft.com/office/word/2010/wordprocessingGroup" xmlns:wpi="http://schemas.microsoft.com/office/word/2010/wordprocessingInk" xmlns:wne="http://schemas.microsoft.com/office/word/2006/wordml" xmlns:wps="http://schemas.microsoft.com/office/word/2010/wordprocessingShape" mc:Ignorable="w14 w15 w16se w16cid wp14">
   <w:tbl>
     <w:tblPr>
       <w:tblW w:w="0" w:type="auto"/>
@@ -4956,21 +7161,10 @@
             <w:rPr>
               <w:i/>
             </w:rPr>
-            <w:fldChar w:fldCharType="separate"/>
+            <w:fldChar w:fldCharType="end"/>
           </w:r>
           <w:r>
-            <w:rPr>
-              <w:i/>
-            </w:rPr>
-            <w:fldChar w:fldCharType="end"/>
-          </w:r>
-          <w:proofErr w:type="spellStart"/>
-          <w:r>
-            <w:t>Marcotte</w:t>
-          </w:r>
-          <w:proofErr w:type="spellEnd"/>
-          <w:r>
-            <w:t xml:space="preserve"> Physiotherapy</w:t>
+            <w:t>Marcotte Physiotherapy</w:t>
           </w:r>
         </w:p>
       </w:tc>
@@ -4998,21 +7192,11 @@
           <w:tcW w:w="6379" w:type="dxa"/>
         </w:tcPr>
         <w:p>
-          <w:r>
-            <w:fldChar w:fldCharType="begin"/>
-          </w:r>
-          <w:r>
-            <w:instrText xml:space="preserve"> TITLE  \* MERGEFORMAT </w:instrText>
-          </w:r>
-          <w:r>
-            <w:fldChar w:fldCharType="separate"/>
-          </w:r>
-          <w:r>
-            <w:t>Modern Software Requirements Specification</w:t>
-          </w:r>
-          <w:r>
-            <w:fldChar w:fldCharType="end"/>
-          </w:r>
+          <w:fldSimple w:instr=" TITLE  \* MERGEFORMAT ">
+            <w:r>
+              <w:t>Modern Software Requirements Specification</w:t>
+            </w:r>
+          </w:fldSimple>
         </w:p>
       </w:tc>
       <w:tc>
@@ -5021,23 +7205,7 @@
         </w:tcPr>
         <w:p>
           <w:r>
-            <w:t xml:space="preserve">  Date:  &lt;</w:t>
-          </w:r>
-          <w:proofErr w:type="spellStart"/>
-          <w:r>
-            <w:t>dd</w:t>
-          </w:r>
-          <w:proofErr w:type="spellEnd"/>
-          <w:r>
-            <w:t>/mmm/</w:t>
-          </w:r>
-          <w:proofErr w:type="spellStart"/>
-          <w:r>
-            <w:t>yy</w:t>
-          </w:r>
-          <w:proofErr w:type="spellEnd"/>
-          <w:r>
-            <w:t>&gt;</w:t>
+            <w:t xml:space="preserve">  Date:  &lt;dd/mmm/yy&gt;</w:t>
           </w:r>
         </w:p>
       </w:tc>
@@ -5065,8 +7233,8 @@
 </file>
 
 <file path=word/numbering.xml><?xml version="1.0" encoding="utf-8"?>
-<w:numbering xmlns:wpc="http://schemas.microsoft.com/office/word/2010/wordprocessingCanvas" xmlns:mo="http://schemas.microsoft.com/office/mac/office/2008/main" xmlns:mc="http://schemas.openxmlformats.org/markup-compatibility/2006" xmlns:mv="urn:schemas-microsoft-com:mac:vml" xmlns:o="urn:schemas-microsoft-com:office:office" xmlns:r="http://schemas.openxmlformats.org/officeDocument/2006/relationships" xmlns:m="http://schemas.openxmlformats.org/officeDocument/2006/math" xmlns:v="urn:schemas-microsoft-com:vml" xmlns:wp14="http://schemas.microsoft.com/office/word/2010/wordprocessingDrawing" xmlns:wp="http://schemas.openxmlformats.org/drawingml/2006/wordprocessingDrawing" xmlns:w10="urn:schemas-microsoft-com:office:word" xmlns:w="http://schemas.openxmlformats.org/wordprocessingml/2006/main" xmlns:w14="http://schemas.microsoft.com/office/word/2010/wordml" xmlns:w15="http://schemas.microsoft.com/office/word/2012/wordml" xmlns:wpg="http://schemas.microsoft.com/office/word/2010/wordprocessingGroup" xmlns:wpi="http://schemas.microsoft.com/office/word/2010/wordprocessingInk" xmlns:wne="http://schemas.microsoft.com/office/word/2006/wordml" xmlns:wps="http://schemas.microsoft.com/office/word/2010/wordprocessingShape" mc:Ignorable="w14 w15 wp14">
-  <w:abstractNum w:abstractNumId="0">
+<w:numbering xmlns:wpc="http://schemas.microsoft.com/office/word/2010/wordprocessingCanvas" xmlns:cx="http://schemas.microsoft.com/office/drawing/2014/chartex" xmlns:cx1="http://schemas.microsoft.com/office/drawing/2015/9/8/chartex" xmlns:cx2="http://schemas.microsoft.com/office/drawing/2015/10/21/chartex" xmlns:cx3="http://schemas.microsoft.com/office/drawing/2016/5/9/chartex" xmlns:cx4="http://schemas.microsoft.com/office/drawing/2016/5/10/chartex" xmlns:cx5="http://schemas.microsoft.com/office/drawing/2016/5/11/chartex" xmlns:cx6="http://schemas.microsoft.com/office/drawing/2016/5/12/chartex" xmlns:cx7="http://schemas.microsoft.com/office/drawing/2016/5/13/chartex" xmlns:cx8="http://schemas.microsoft.com/office/drawing/2016/5/14/chartex" xmlns:mc="http://schemas.openxmlformats.org/markup-compatibility/2006" xmlns:aink="http://schemas.microsoft.com/office/drawing/2016/ink" xmlns:am3d="http://schemas.microsoft.com/office/drawing/2017/model3d" xmlns:o="urn:schemas-microsoft-com:office:office" xmlns:r="http://schemas.openxmlformats.org/officeDocument/2006/relationships" xmlns:m="http://schemas.openxmlformats.org/officeDocument/2006/math" xmlns:v="urn:schemas-microsoft-com:vml" xmlns:wp14="http://schemas.microsoft.com/office/word/2010/wordprocessingDrawing" xmlns:wp="http://schemas.openxmlformats.org/drawingml/2006/wordprocessingDrawing" xmlns:w10="urn:schemas-microsoft-com:office:word" xmlns:w="http://schemas.openxmlformats.org/wordprocessingml/2006/main" xmlns:w14="http://schemas.microsoft.com/office/word/2010/wordml" xmlns:w15="http://schemas.microsoft.com/office/word/2012/wordml" xmlns:w16cid="http://schemas.microsoft.com/office/word/2016/wordml/cid" xmlns:w16se="http://schemas.microsoft.com/office/word/2015/wordml/symex" xmlns:wpg="http://schemas.microsoft.com/office/word/2010/wordprocessingGroup" xmlns:wpi="http://schemas.microsoft.com/office/word/2010/wordprocessingInk" xmlns:wne="http://schemas.microsoft.com/office/word/2006/wordml" xmlns:wps="http://schemas.microsoft.com/office/word/2010/wordprocessingShape" mc:Ignorable="w14 w15 w16se w16cid wp14">
+  <w:abstractNum w:abstractNumId="0" w15:restartNumberingAfterBreak="0">
     <w:nsid w:val="FFFFFFFB"/>
     <w:multiLevelType w:val="multilevel"/>
     <w:tmpl w:val="FFFFFFFF"/>
@@ -5143,7 +7311,7 @@
       <w:lvlJc w:val="left"/>
     </w:lvl>
   </w:abstractNum>
-  <w:abstractNum w:abstractNumId="1">
+  <w:abstractNum w:abstractNumId="1" w15:restartNumberingAfterBreak="0">
     <w:nsid w:val="FFFFFFFE"/>
     <w:multiLevelType w:val="singleLevel"/>
     <w:tmpl w:val="FFFFFFFF"/>
@@ -5153,7 +7321,96 @@
       <w:lvlJc w:val="left"/>
     </w:lvl>
   </w:abstractNum>
-  <w:abstractNum w:abstractNumId="2">
+  <w:abstractNum w:abstractNumId="2" w15:restartNumberingAfterBreak="0">
+    <w:nsid w:val="212536CB"/>
+    <w:multiLevelType w:val="hybridMultilevel"/>
+    <w:tmpl w:val="7D745EA6"/>
+    <w:lvl w:ilvl="0" w:tplc="1009000F">
+      <w:start w:val="1"/>
+      <w:numFmt w:val="decimal"/>
+      <w:lvlText w:val="%1."/>
+      <w:lvlJc w:val="left"/>
+      <w:pPr>
+        <w:ind w:left="720" w:hanging="360"/>
+      </w:pPr>
+      <w:rPr>
+        <w:rFonts w:hint="default"/>
+      </w:rPr>
+    </w:lvl>
+    <w:lvl w:ilvl="1" w:tplc="10090019" w:tentative="1">
+      <w:start w:val="1"/>
+      <w:numFmt w:val="lowerLetter"/>
+      <w:lvlText w:val="%2."/>
+      <w:lvlJc w:val="left"/>
+      <w:pPr>
+        <w:ind w:left="1440" w:hanging="360"/>
+      </w:pPr>
+    </w:lvl>
+    <w:lvl w:ilvl="2" w:tplc="1009001B" w:tentative="1">
+      <w:start w:val="1"/>
+      <w:numFmt w:val="lowerRoman"/>
+      <w:lvlText w:val="%3."/>
+      <w:lvlJc w:val="right"/>
+      <w:pPr>
+        <w:ind w:left="2160" w:hanging="180"/>
+      </w:pPr>
+    </w:lvl>
+    <w:lvl w:ilvl="3" w:tplc="1009000F" w:tentative="1">
+      <w:start w:val="1"/>
+      <w:numFmt w:val="decimal"/>
+      <w:lvlText w:val="%4."/>
+      <w:lvlJc w:val="left"/>
+      <w:pPr>
+        <w:ind w:left="2880" w:hanging="360"/>
+      </w:pPr>
+    </w:lvl>
+    <w:lvl w:ilvl="4" w:tplc="10090019" w:tentative="1">
+      <w:start w:val="1"/>
+      <w:numFmt w:val="lowerLetter"/>
+      <w:lvlText w:val="%5."/>
+      <w:lvlJc w:val="left"/>
+      <w:pPr>
+        <w:ind w:left="3600" w:hanging="360"/>
+      </w:pPr>
+    </w:lvl>
+    <w:lvl w:ilvl="5" w:tplc="1009001B" w:tentative="1">
+      <w:start w:val="1"/>
+      <w:numFmt w:val="lowerRoman"/>
+      <w:lvlText w:val="%6."/>
+      <w:lvlJc w:val="right"/>
+      <w:pPr>
+        <w:ind w:left="4320" w:hanging="180"/>
+      </w:pPr>
+    </w:lvl>
+    <w:lvl w:ilvl="6" w:tplc="1009000F" w:tentative="1">
+      <w:start w:val="1"/>
+      <w:numFmt w:val="decimal"/>
+      <w:lvlText w:val="%7."/>
+      <w:lvlJc w:val="left"/>
+      <w:pPr>
+        <w:ind w:left="5040" w:hanging="360"/>
+      </w:pPr>
+    </w:lvl>
+    <w:lvl w:ilvl="7" w:tplc="10090019" w:tentative="1">
+      <w:start w:val="1"/>
+      <w:numFmt w:val="lowerLetter"/>
+      <w:lvlText w:val="%8."/>
+      <w:lvlJc w:val="left"/>
+      <w:pPr>
+        <w:ind w:left="5760" w:hanging="360"/>
+      </w:pPr>
+    </w:lvl>
+    <w:lvl w:ilvl="8" w:tplc="1009001B" w:tentative="1">
+      <w:start w:val="1"/>
+      <w:numFmt w:val="lowerRoman"/>
+      <w:lvlText w:val="%9."/>
+      <w:lvlJc w:val="right"/>
+      <w:pPr>
+        <w:ind w:left="6480" w:hanging="180"/>
+      </w:pPr>
+    </w:lvl>
+  </w:abstractNum>
+  <w:abstractNum w:abstractNumId="3" w15:restartNumberingAfterBreak="0">
     <w:nsid w:val="21723B0A"/>
     <w:multiLevelType w:val="hybridMultilevel"/>
     <w:tmpl w:val="471C88D2"/>
@@ -5293,7 +7550,7 @@
       </w:rPr>
     </w:lvl>
   </w:abstractNum>
-  <w:abstractNum w:abstractNumId="3">
+  <w:abstractNum w:abstractNumId="4" w15:restartNumberingAfterBreak="0">
     <w:nsid w:val="28F91FD9"/>
     <w:multiLevelType w:val="hybridMultilevel"/>
     <w:tmpl w:val="E2EE5EFA"/>
@@ -5440,6 +7697,451 @@
         <w:rFonts w:ascii="Wingdings" w:hAnsi="Wingdings" w:hint="default"/>
         <w:sz w:val="20"/>
       </w:rPr>
+    </w:lvl>
+  </w:abstractNum>
+  <w:abstractNum w:abstractNumId="5" w15:restartNumberingAfterBreak="0">
+    <w:nsid w:val="381549BB"/>
+    <w:multiLevelType w:val="hybridMultilevel"/>
+    <w:tmpl w:val="C1DA7922"/>
+    <w:lvl w:ilvl="0" w:tplc="1009000F">
+      <w:start w:val="1"/>
+      <w:numFmt w:val="decimal"/>
+      <w:lvlText w:val="%1."/>
+      <w:lvlJc w:val="left"/>
+      <w:pPr>
+        <w:ind w:left="720" w:hanging="360"/>
+      </w:pPr>
+      <w:rPr>
+        <w:rFonts w:hint="default"/>
+      </w:rPr>
+    </w:lvl>
+    <w:lvl w:ilvl="1" w:tplc="10090019" w:tentative="1">
+      <w:start w:val="1"/>
+      <w:numFmt w:val="lowerLetter"/>
+      <w:lvlText w:val="%2."/>
+      <w:lvlJc w:val="left"/>
+      <w:pPr>
+        <w:ind w:left="1440" w:hanging="360"/>
+      </w:pPr>
+    </w:lvl>
+    <w:lvl w:ilvl="2" w:tplc="1009001B" w:tentative="1">
+      <w:start w:val="1"/>
+      <w:numFmt w:val="lowerRoman"/>
+      <w:lvlText w:val="%3."/>
+      <w:lvlJc w:val="right"/>
+      <w:pPr>
+        <w:ind w:left="2160" w:hanging="180"/>
+      </w:pPr>
+    </w:lvl>
+    <w:lvl w:ilvl="3" w:tplc="1009000F" w:tentative="1">
+      <w:start w:val="1"/>
+      <w:numFmt w:val="decimal"/>
+      <w:lvlText w:val="%4."/>
+      <w:lvlJc w:val="left"/>
+      <w:pPr>
+        <w:ind w:left="2880" w:hanging="360"/>
+      </w:pPr>
+    </w:lvl>
+    <w:lvl w:ilvl="4" w:tplc="10090019" w:tentative="1">
+      <w:start w:val="1"/>
+      <w:numFmt w:val="lowerLetter"/>
+      <w:lvlText w:val="%5."/>
+      <w:lvlJc w:val="left"/>
+      <w:pPr>
+        <w:ind w:left="3600" w:hanging="360"/>
+      </w:pPr>
+    </w:lvl>
+    <w:lvl w:ilvl="5" w:tplc="1009001B" w:tentative="1">
+      <w:start w:val="1"/>
+      <w:numFmt w:val="lowerRoman"/>
+      <w:lvlText w:val="%6."/>
+      <w:lvlJc w:val="right"/>
+      <w:pPr>
+        <w:ind w:left="4320" w:hanging="180"/>
+      </w:pPr>
+    </w:lvl>
+    <w:lvl w:ilvl="6" w:tplc="1009000F" w:tentative="1">
+      <w:start w:val="1"/>
+      <w:numFmt w:val="decimal"/>
+      <w:lvlText w:val="%7."/>
+      <w:lvlJc w:val="left"/>
+      <w:pPr>
+        <w:ind w:left="5040" w:hanging="360"/>
+      </w:pPr>
+    </w:lvl>
+    <w:lvl w:ilvl="7" w:tplc="10090019" w:tentative="1">
+      <w:start w:val="1"/>
+      <w:numFmt w:val="lowerLetter"/>
+      <w:lvlText w:val="%8."/>
+      <w:lvlJc w:val="left"/>
+      <w:pPr>
+        <w:ind w:left="5760" w:hanging="360"/>
+      </w:pPr>
+    </w:lvl>
+    <w:lvl w:ilvl="8" w:tplc="1009001B" w:tentative="1">
+      <w:start w:val="1"/>
+      <w:numFmt w:val="lowerRoman"/>
+      <w:lvlText w:val="%9."/>
+      <w:lvlJc w:val="right"/>
+      <w:pPr>
+        <w:ind w:left="6480" w:hanging="180"/>
+      </w:pPr>
+    </w:lvl>
+  </w:abstractNum>
+  <w:abstractNum w:abstractNumId="6" w15:restartNumberingAfterBreak="0">
+    <w:nsid w:val="54021456"/>
+    <w:multiLevelType w:val="hybridMultilevel"/>
+    <w:tmpl w:val="128034DC"/>
+    <w:lvl w:ilvl="0" w:tplc="1009000F">
+      <w:start w:val="1"/>
+      <w:numFmt w:val="decimal"/>
+      <w:lvlText w:val="%1."/>
+      <w:lvlJc w:val="left"/>
+      <w:pPr>
+        <w:ind w:left="720" w:hanging="360"/>
+      </w:pPr>
+      <w:rPr>
+        <w:rFonts w:hint="default"/>
+      </w:rPr>
+    </w:lvl>
+    <w:lvl w:ilvl="1" w:tplc="10090019" w:tentative="1">
+      <w:start w:val="1"/>
+      <w:numFmt w:val="lowerLetter"/>
+      <w:lvlText w:val="%2."/>
+      <w:lvlJc w:val="left"/>
+      <w:pPr>
+        <w:ind w:left="1440" w:hanging="360"/>
+      </w:pPr>
+    </w:lvl>
+    <w:lvl w:ilvl="2" w:tplc="1009001B" w:tentative="1">
+      <w:start w:val="1"/>
+      <w:numFmt w:val="lowerRoman"/>
+      <w:lvlText w:val="%3."/>
+      <w:lvlJc w:val="right"/>
+      <w:pPr>
+        <w:ind w:left="2160" w:hanging="180"/>
+      </w:pPr>
+    </w:lvl>
+    <w:lvl w:ilvl="3" w:tplc="1009000F" w:tentative="1">
+      <w:start w:val="1"/>
+      <w:numFmt w:val="decimal"/>
+      <w:lvlText w:val="%4."/>
+      <w:lvlJc w:val="left"/>
+      <w:pPr>
+        <w:ind w:left="2880" w:hanging="360"/>
+      </w:pPr>
+    </w:lvl>
+    <w:lvl w:ilvl="4" w:tplc="10090019" w:tentative="1">
+      <w:start w:val="1"/>
+      <w:numFmt w:val="lowerLetter"/>
+      <w:lvlText w:val="%5."/>
+      <w:lvlJc w:val="left"/>
+      <w:pPr>
+        <w:ind w:left="3600" w:hanging="360"/>
+      </w:pPr>
+    </w:lvl>
+    <w:lvl w:ilvl="5" w:tplc="1009001B" w:tentative="1">
+      <w:start w:val="1"/>
+      <w:numFmt w:val="lowerRoman"/>
+      <w:lvlText w:val="%6."/>
+      <w:lvlJc w:val="right"/>
+      <w:pPr>
+        <w:ind w:left="4320" w:hanging="180"/>
+      </w:pPr>
+    </w:lvl>
+    <w:lvl w:ilvl="6" w:tplc="1009000F" w:tentative="1">
+      <w:start w:val="1"/>
+      <w:numFmt w:val="decimal"/>
+      <w:lvlText w:val="%7."/>
+      <w:lvlJc w:val="left"/>
+      <w:pPr>
+        <w:ind w:left="5040" w:hanging="360"/>
+      </w:pPr>
+    </w:lvl>
+    <w:lvl w:ilvl="7" w:tplc="10090019" w:tentative="1">
+      <w:start w:val="1"/>
+      <w:numFmt w:val="lowerLetter"/>
+      <w:lvlText w:val="%8."/>
+      <w:lvlJc w:val="left"/>
+      <w:pPr>
+        <w:ind w:left="5760" w:hanging="360"/>
+      </w:pPr>
+    </w:lvl>
+    <w:lvl w:ilvl="8" w:tplc="1009001B" w:tentative="1">
+      <w:start w:val="1"/>
+      <w:numFmt w:val="lowerRoman"/>
+      <w:lvlText w:val="%9."/>
+      <w:lvlJc w:val="right"/>
+      <w:pPr>
+        <w:ind w:left="6480" w:hanging="180"/>
+      </w:pPr>
+    </w:lvl>
+  </w:abstractNum>
+  <w:abstractNum w:abstractNumId="7" w15:restartNumberingAfterBreak="0">
+    <w:nsid w:val="55B970F5"/>
+    <w:multiLevelType w:val="hybridMultilevel"/>
+    <w:tmpl w:val="9D1CDB1A"/>
+    <w:lvl w:ilvl="0" w:tplc="1009000F">
+      <w:start w:val="1"/>
+      <w:numFmt w:val="decimal"/>
+      <w:lvlText w:val="%1."/>
+      <w:lvlJc w:val="left"/>
+      <w:pPr>
+        <w:ind w:left="720" w:hanging="360"/>
+      </w:pPr>
+      <w:rPr>
+        <w:rFonts w:hint="default"/>
+      </w:rPr>
+    </w:lvl>
+    <w:lvl w:ilvl="1" w:tplc="10090019" w:tentative="1">
+      <w:start w:val="1"/>
+      <w:numFmt w:val="lowerLetter"/>
+      <w:lvlText w:val="%2."/>
+      <w:lvlJc w:val="left"/>
+      <w:pPr>
+        <w:ind w:left="1440" w:hanging="360"/>
+      </w:pPr>
+    </w:lvl>
+    <w:lvl w:ilvl="2" w:tplc="1009001B" w:tentative="1">
+      <w:start w:val="1"/>
+      <w:numFmt w:val="lowerRoman"/>
+      <w:lvlText w:val="%3."/>
+      <w:lvlJc w:val="right"/>
+      <w:pPr>
+        <w:ind w:left="2160" w:hanging="180"/>
+      </w:pPr>
+    </w:lvl>
+    <w:lvl w:ilvl="3" w:tplc="1009000F" w:tentative="1">
+      <w:start w:val="1"/>
+      <w:numFmt w:val="decimal"/>
+      <w:lvlText w:val="%4."/>
+      <w:lvlJc w:val="left"/>
+      <w:pPr>
+        <w:ind w:left="2880" w:hanging="360"/>
+      </w:pPr>
+    </w:lvl>
+    <w:lvl w:ilvl="4" w:tplc="10090019" w:tentative="1">
+      <w:start w:val="1"/>
+      <w:numFmt w:val="lowerLetter"/>
+      <w:lvlText w:val="%5."/>
+      <w:lvlJc w:val="left"/>
+      <w:pPr>
+        <w:ind w:left="3600" w:hanging="360"/>
+      </w:pPr>
+    </w:lvl>
+    <w:lvl w:ilvl="5" w:tplc="1009001B" w:tentative="1">
+      <w:start w:val="1"/>
+      <w:numFmt w:val="lowerRoman"/>
+      <w:lvlText w:val="%6."/>
+      <w:lvlJc w:val="right"/>
+      <w:pPr>
+        <w:ind w:left="4320" w:hanging="180"/>
+      </w:pPr>
+    </w:lvl>
+    <w:lvl w:ilvl="6" w:tplc="1009000F" w:tentative="1">
+      <w:start w:val="1"/>
+      <w:numFmt w:val="decimal"/>
+      <w:lvlText w:val="%7."/>
+      <w:lvlJc w:val="left"/>
+      <w:pPr>
+        <w:ind w:left="5040" w:hanging="360"/>
+      </w:pPr>
+    </w:lvl>
+    <w:lvl w:ilvl="7" w:tplc="10090019" w:tentative="1">
+      <w:start w:val="1"/>
+      <w:numFmt w:val="lowerLetter"/>
+      <w:lvlText w:val="%8."/>
+      <w:lvlJc w:val="left"/>
+      <w:pPr>
+        <w:ind w:left="5760" w:hanging="360"/>
+      </w:pPr>
+    </w:lvl>
+    <w:lvl w:ilvl="8" w:tplc="1009001B" w:tentative="1">
+      <w:start w:val="1"/>
+      <w:numFmt w:val="lowerRoman"/>
+      <w:lvlText w:val="%9."/>
+      <w:lvlJc w:val="right"/>
+      <w:pPr>
+        <w:ind w:left="6480" w:hanging="180"/>
+      </w:pPr>
+    </w:lvl>
+  </w:abstractNum>
+  <w:abstractNum w:abstractNumId="8" w15:restartNumberingAfterBreak="0">
+    <w:nsid w:val="65000D30"/>
+    <w:multiLevelType w:val="hybridMultilevel"/>
+    <w:tmpl w:val="128034DC"/>
+    <w:lvl w:ilvl="0" w:tplc="1009000F">
+      <w:start w:val="1"/>
+      <w:numFmt w:val="decimal"/>
+      <w:lvlText w:val="%1."/>
+      <w:lvlJc w:val="left"/>
+      <w:pPr>
+        <w:ind w:left="720" w:hanging="360"/>
+      </w:pPr>
+      <w:rPr>
+        <w:rFonts w:hint="default"/>
+      </w:rPr>
+    </w:lvl>
+    <w:lvl w:ilvl="1" w:tplc="10090019" w:tentative="1">
+      <w:start w:val="1"/>
+      <w:numFmt w:val="lowerLetter"/>
+      <w:lvlText w:val="%2."/>
+      <w:lvlJc w:val="left"/>
+      <w:pPr>
+        <w:ind w:left="1440" w:hanging="360"/>
+      </w:pPr>
+    </w:lvl>
+    <w:lvl w:ilvl="2" w:tplc="1009001B" w:tentative="1">
+      <w:start w:val="1"/>
+      <w:numFmt w:val="lowerRoman"/>
+      <w:lvlText w:val="%3."/>
+      <w:lvlJc w:val="right"/>
+      <w:pPr>
+        <w:ind w:left="2160" w:hanging="180"/>
+      </w:pPr>
+    </w:lvl>
+    <w:lvl w:ilvl="3" w:tplc="1009000F" w:tentative="1">
+      <w:start w:val="1"/>
+      <w:numFmt w:val="decimal"/>
+      <w:lvlText w:val="%4."/>
+      <w:lvlJc w:val="left"/>
+      <w:pPr>
+        <w:ind w:left="2880" w:hanging="360"/>
+      </w:pPr>
+    </w:lvl>
+    <w:lvl w:ilvl="4" w:tplc="10090019" w:tentative="1">
+      <w:start w:val="1"/>
+      <w:numFmt w:val="lowerLetter"/>
+      <w:lvlText w:val="%5."/>
+      <w:lvlJc w:val="left"/>
+      <w:pPr>
+        <w:ind w:left="3600" w:hanging="360"/>
+      </w:pPr>
+    </w:lvl>
+    <w:lvl w:ilvl="5" w:tplc="1009001B" w:tentative="1">
+      <w:start w:val="1"/>
+      <w:numFmt w:val="lowerRoman"/>
+      <w:lvlText w:val="%6."/>
+      <w:lvlJc w:val="right"/>
+      <w:pPr>
+        <w:ind w:left="4320" w:hanging="180"/>
+      </w:pPr>
+    </w:lvl>
+    <w:lvl w:ilvl="6" w:tplc="1009000F" w:tentative="1">
+      <w:start w:val="1"/>
+      <w:numFmt w:val="decimal"/>
+      <w:lvlText w:val="%7."/>
+      <w:lvlJc w:val="left"/>
+      <w:pPr>
+        <w:ind w:left="5040" w:hanging="360"/>
+      </w:pPr>
+    </w:lvl>
+    <w:lvl w:ilvl="7" w:tplc="10090019" w:tentative="1">
+      <w:start w:val="1"/>
+      <w:numFmt w:val="lowerLetter"/>
+      <w:lvlText w:val="%8."/>
+      <w:lvlJc w:val="left"/>
+      <w:pPr>
+        <w:ind w:left="5760" w:hanging="360"/>
+      </w:pPr>
+    </w:lvl>
+    <w:lvl w:ilvl="8" w:tplc="1009001B" w:tentative="1">
+      <w:start w:val="1"/>
+      <w:numFmt w:val="lowerRoman"/>
+      <w:lvlText w:val="%9."/>
+      <w:lvlJc w:val="right"/>
+      <w:pPr>
+        <w:ind w:left="6480" w:hanging="180"/>
+      </w:pPr>
+    </w:lvl>
+  </w:abstractNum>
+  <w:abstractNum w:abstractNumId="9" w15:restartNumberingAfterBreak="0">
+    <w:nsid w:val="7AB549F9"/>
+    <w:multiLevelType w:val="hybridMultilevel"/>
+    <w:tmpl w:val="1BF251C6"/>
+    <w:lvl w:ilvl="0" w:tplc="1009000F">
+      <w:start w:val="1"/>
+      <w:numFmt w:val="decimal"/>
+      <w:lvlText w:val="%1."/>
+      <w:lvlJc w:val="left"/>
+      <w:pPr>
+        <w:ind w:left="720" w:hanging="360"/>
+      </w:pPr>
+      <w:rPr>
+        <w:rFonts w:hint="default"/>
+      </w:rPr>
+    </w:lvl>
+    <w:lvl w:ilvl="1" w:tplc="10090019" w:tentative="1">
+      <w:start w:val="1"/>
+      <w:numFmt w:val="lowerLetter"/>
+      <w:lvlText w:val="%2."/>
+      <w:lvlJc w:val="left"/>
+      <w:pPr>
+        <w:ind w:left="1440" w:hanging="360"/>
+      </w:pPr>
+    </w:lvl>
+    <w:lvl w:ilvl="2" w:tplc="1009001B" w:tentative="1">
+      <w:start w:val="1"/>
+      <w:numFmt w:val="lowerRoman"/>
+      <w:lvlText w:val="%3."/>
+      <w:lvlJc w:val="right"/>
+      <w:pPr>
+        <w:ind w:left="2160" w:hanging="180"/>
+      </w:pPr>
+    </w:lvl>
+    <w:lvl w:ilvl="3" w:tplc="1009000F" w:tentative="1">
+      <w:start w:val="1"/>
+      <w:numFmt w:val="decimal"/>
+      <w:lvlText w:val="%4."/>
+      <w:lvlJc w:val="left"/>
+      <w:pPr>
+        <w:ind w:left="2880" w:hanging="360"/>
+      </w:pPr>
+    </w:lvl>
+    <w:lvl w:ilvl="4" w:tplc="10090019" w:tentative="1">
+      <w:start w:val="1"/>
+      <w:numFmt w:val="lowerLetter"/>
+      <w:lvlText w:val="%5."/>
+      <w:lvlJc w:val="left"/>
+      <w:pPr>
+        <w:ind w:left="3600" w:hanging="360"/>
+      </w:pPr>
+    </w:lvl>
+    <w:lvl w:ilvl="5" w:tplc="1009001B" w:tentative="1">
+      <w:start w:val="1"/>
+      <w:numFmt w:val="lowerRoman"/>
+      <w:lvlText w:val="%6."/>
+      <w:lvlJc w:val="right"/>
+      <w:pPr>
+        <w:ind w:left="4320" w:hanging="180"/>
+      </w:pPr>
+    </w:lvl>
+    <w:lvl w:ilvl="6" w:tplc="1009000F" w:tentative="1">
+      <w:start w:val="1"/>
+      <w:numFmt w:val="decimal"/>
+      <w:lvlText w:val="%7."/>
+      <w:lvlJc w:val="left"/>
+      <w:pPr>
+        <w:ind w:left="5040" w:hanging="360"/>
+      </w:pPr>
+    </w:lvl>
+    <w:lvl w:ilvl="7" w:tplc="10090019" w:tentative="1">
+      <w:start w:val="1"/>
+      <w:numFmt w:val="lowerLetter"/>
+      <w:lvlText w:val="%8."/>
+      <w:lvlJc w:val="left"/>
+      <w:pPr>
+        <w:ind w:left="5760" w:hanging="360"/>
+      </w:pPr>
+    </w:lvl>
+    <w:lvl w:ilvl="8" w:tplc="1009001B" w:tentative="1">
+      <w:start w:val="1"/>
+      <w:numFmt w:val="lowerRoman"/>
+      <w:lvlText w:val="%9."/>
+      <w:lvlJc w:val="right"/>
+      <w:pPr>
+        <w:ind w:left="6480" w:hanging="180"/>
+      </w:pPr>
     </w:lvl>
   </w:abstractNum>
   <w:num w:numId="1">
@@ -5464,16 +8166,34 @@
     </w:lvlOverride>
   </w:num>
   <w:num w:numId="3">
+    <w:abstractNumId w:val="4"/>
+  </w:num>
+  <w:num w:numId="4">
     <w:abstractNumId w:val="3"/>
   </w:num>
-  <w:num w:numId="4">
+  <w:num w:numId="5">
+    <w:abstractNumId w:val="6"/>
+  </w:num>
+  <w:num w:numId="6">
+    <w:abstractNumId w:val="8"/>
+  </w:num>
+  <w:num w:numId="7">
+    <w:abstractNumId w:val="9"/>
+  </w:num>
+  <w:num w:numId="8">
+    <w:abstractNumId w:val="7"/>
+  </w:num>
+  <w:num w:numId="9">
+    <w:abstractNumId w:val="5"/>
+  </w:num>
+  <w:num w:numId="10">
     <w:abstractNumId w:val="2"/>
   </w:num>
 </w:numbering>
 </file>
 
 <file path=word/styles.xml><?xml version="1.0" encoding="utf-8"?>
-<w:styles xmlns:mc="http://schemas.openxmlformats.org/markup-compatibility/2006" xmlns:r="http://schemas.openxmlformats.org/officeDocument/2006/relationships" xmlns:w="http://schemas.openxmlformats.org/wordprocessingml/2006/main" xmlns:w14="http://schemas.microsoft.com/office/word/2010/wordml" xmlns:w15="http://schemas.microsoft.com/office/word/2012/wordml" mc:Ignorable="w14 w15">
+<w:styles xmlns:mc="http://schemas.openxmlformats.org/markup-compatibility/2006" xmlns:r="http://schemas.openxmlformats.org/officeDocument/2006/relationships" xmlns:w="http://schemas.openxmlformats.org/wordprocessingml/2006/main" xmlns:w14="http://schemas.microsoft.com/office/word/2010/wordml" xmlns:w15="http://schemas.microsoft.com/office/word/2012/wordml" xmlns:w16cid="http://schemas.microsoft.com/office/word/2016/wordml/cid" xmlns:w16se="http://schemas.microsoft.com/office/word/2015/wordml/symex" mc:Ignorable="w14 w15 w16se w16cid">
   <w:docDefaults>
     <w:rPrDefault>
       <w:rPr>
@@ -5483,7 +8203,7 @@
     </w:rPrDefault>
     <w:pPrDefault/>
   </w:docDefaults>
-  <w:latentStyles w:defLockedState="0" w:defUIPriority="99" w:defSemiHidden="0" w:defUnhideWhenUsed="0" w:defQFormat="0" w:count="382">
+  <w:latentStyles w:defLockedState="0" w:defUIPriority="99" w:defSemiHidden="0" w:defUnhideWhenUsed="0" w:defQFormat="0" w:count="375">
     <w:lsdException w:name="Normal" w:uiPriority="0" w:qFormat="1"/>
     <w:lsdException w:name="heading 1" w:uiPriority="9" w:qFormat="1"/>
     <w:lsdException w:name="heading 2" w:uiPriority="9" w:qFormat="1"/>
@@ -6420,6 +9140,110 @@
       <w:szCs w:val="24"/>
     </w:rPr>
   </w:style>
+  <w:style w:type="table" w:styleId="TableGrid">
+    <w:name w:val="Table Grid"/>
+    <w:basedOn w:val="TableNormal"/>
+    <w:uiPriority w:val="59"/>
+    <w:rsid w:val="0080251D"/>
+    <w:tblPr>
+      <w:tblBorders>
+        <w:top w:val="single" w:sz="4" w:space="0" w:color="auto"/>
+        <w:left w:val="single" w:sz="4" w:space="0" w:color="auto"/>
+        <w:bottom w:val="single" w:sz="4" w:space="0" w:color="auto"/>
+        <w:right w:val="single" w:sz="4" w:space="0" w:color="auto"/>
+        <w:insideH w:val="single" w:sz="4" w:space="0" w:color="auto"/>
+        <w:insideV w:val="single" w:sz="4" w:space="0" w:color="auto"/>
+      </w:tblBorders>
+    </w:tblPr>
+  </w:style>
+  <w:style w:type="character" w:styleId="CommentReference">
+    <w:name w:val="annotation reference"/>
+    <w:basedOn w:val="DefaultParagraphFont"/>
+    <w:uiPriority w:val="99"/>
+    <w:semiHidden/>
+    <w:unhideWhenUsed/>
+    <w:rsid w:val="00852897"/>
+    <w:rPr>
+      <w:sz w:val="16"/>
+      <w:szCs w:val="16"/>
+    </w:rPr>
+  </w:style>
+  <w:style w:type="paragraph" w:styleId="CommentText">
+    <w:name w:val="annotation text"/>
+    <w:basedOn w:val="Normal"/>
+    <w:link w:val="CommentTextChar"/>
+    <w:uiPriority w:val="99"/>
+    <w:semiHidden/>
+    <w:unhideWhenUsed/>
+    <w:rsid w:val="00852897"/>
+    <w:pPr>
+      <w:spacing w:line="240" w:lineRule="auto"/>
+    </w:pPr>
+  </w:style>
+  <w:style w:type="character" w:customStyle="1" w:styleId="CommentTextChar">
+    <w:name w:val="Comment Text Char"/>
+    <w:basedOn w:val="DefaultParagraphFont"/>
+    <w:link w:val="CommentText"/>
+    <w:uiPriority w:val="99"/>
+    <w:semiHidden/>
+    <w:rsid w:val="00852897"/>
+  </w:style>
+  <w:style w:type="paragraph" w:styleId="CommentSubject">
+    <w:name w:val="annotation subject"/>
+    <w:basedOn w:val="CommentText"/>
+    <w:next w:val="CommentText"/>
+    <w:link w:val="CommentSubjectChar"/>
+    <w:uiPriority w:val="99"/>
+    <w:semiHidden/>
+    <w:unhideWhenUsed/>
+    <w:rsid w:val="00852897"/>
+    <w:rPr>
+      <w:b/>
+      <w:bCs/>
+    </w:rPr>
+  </w:style>
+  <w:style w:type="character" w:customStyle="1" w:styleId="CommentSubjectChar">
+    <w:name w:val="Comment Subject Char"/>
+    <w:basedOn w:val="CommentTextChar"/>
+    <w:link w:val="CommentSubject"/>
+    <w:uiPriority w:val="99"/>
+    <w:semiHidden/>
+    <w:rsid w:val="00852897"/>
+    <w:rPr>
+      <w:b/>
+      <w:bCs/>
+    </w:rPr>
+  </w:style>
+  <w:style w:type="paragraph" w:styleId="BalloonText">
+    <w:name w:val="Balloon Text"/>
+    <w:basedOn w:val="Normal"/>
+    <w:link w:val="BalloonTextChar"/>
+    <w:uiPriority w:val="99"/>
+    <w:semiHidden/>
+    <w:unhideWhenUsed/>
+    <w:rsid w:val="00852897"/>
+    <w:pPr>
+      <w:spacing w:line="240" w:lineRule="auto"/>
+    </w:pPr>
+    <w:rPr>
+      <w:rFonts w:ascii="Segoe UI" w:hAnsi="Segoe UI" w:cs="Segoe UI"/>
+      <w:sz w:val="18"/>
+      <w:szCs w:val="18"/>
+    </w:rPr>
+  </w:style>
+  <w:style w:type="character" w:customStyle="1" w:styleId="BalloonTextChar">
+    <w:name w:val="Balloon Text Char"/>
+    <w:basedOn w:val="DefaultParagraphFont"/>
+    <w:link w:val="BalloonText"/>
+    <w:uiPriority w:val="99"/>
+    <w:semiHidden/>
+    <w:rsid w:val="00852897"/>
+    <w:rPr>
+      <w:rFonts w:ascii="Segoe UI" w:hAnsi="Segoe UI" w:cs="Segoe UI"/>
+      <w:sz w:val="18"/>
+      <w:szCs w:val="18"/>
+    </w:rPr>
+  </w:style>
 </w:styles>
 </file>
 
@@ -6706,4 +9530,16 @@
   <a:objectDefaults/>
   <a:extraClrSchemeLst/>
 </a:theme>
+</file>
+
+<file path=customXml/item1.xml><?xml version="1.0" encoding="utf-8"?>
+<b:Sources xmlns:b="http://schemas.openxmlformats.org/officeDocument/2006/bibliography" xmlns="http://schemas.openxmlformats.org/officeDocument/2006/bibliography" SelectedStyle="\APASixthEditionOfficeOnline.xsl" StyleName="APA" Version="6"/>
+</file>
+
+<file path=customXml/itemProps1.xml><?xml version="1.0" encoding="utf-8"?>
+<ds:datastoreItem xmlns:ds="http://schemas.openxmlformats.org/officeDocument/2006/customXml" ds:itemID="{FFDDE1D5-CC76-40B9-90C2-F73E2EE833B4}">
+  <ds:schemaRefs>
+    <ds:schemaRef ds:uri="http://schemas.openxmlformats.org/officeDocument/2006/bibliography"/>
+  </ds:schemaRefs>
+</ds:datastoreItem>
 </file>
</xml_diff>

<commit_message>
Added sections 3.1, 3.11, 3.12, 3.13 in SRS
</commit_message>
<xml_diff>
--- a/Modern Software Requirements Specification SRS.docx
+++ b/Modern Software Requirements Specification SRS.docx
@@ -1,7 +1,9 @@
 
 <file path=word/document.xml><?xml version="1.0" encoding="utf-8"?>
-<w:document xmlns:wpc="http://schemas.microsoft.com/office/word/2010/wordprocessingCanvas" xmlns:mo="http://schemas.microsoft.com/office/mac/office/2008/main" xmlns:mc="http://schemas.openxmlformats.org/markup-compatibility/2006" xmlns:mv="urn:schemas-microsoft-com:mac:vml" xmlns:o="urn:schemas-microsoft-com:office:office" xmlns:r="http://schemas.openxmlformats.org/officeDocument/2006/relationships" xmlns:m="http://schemas.openxmlformats.org/officeDocument/2006/math" xmlns:v="urn:schemas-microsoft-com:vml" xmlns:wp14="http://schemas.microsoft.com/office/word/2010/wordprocessingDrawing" xmlns:wp="http://schemas.openxmlformats.org/drawingml/2006/wordprocessingDrawing" xmlns:w10="urn:schemas-microsoft-com:office:word" xmlns:w="http://schemas.openxmlformats.org/wordprocessingml/2006/main" xmlns:w14="http://schemas.microsoft.com/office/word/2010/wordml" xmlns:w15="http://schemas.microsoft.com/office/word/2012/wordml" xmlns:wpg="http://schemas.microsoft.com/office/word/2010/wordprocessingGroup" xmlns:wpi="http://schemas.microsoft.com/office/word/2010/wordprocessingInk" xmlns:wne="http://schemas.microsoft.com/office/word/2006/wordml" xmlns:wps="http://schemas.microsoft.com/office/word/2010/wordprocessingShape" mc:Ignorable="w14 w15 wp14">
+<w:document xmlns:wpc="http://schemas.microsoft.com/office/word/2010/wordprocessingCanvas" xmlns:cx="http://schemas.microsoft.com/office/drawing/2014/chartex" xmlns:cx1="http://schemas.microsoft.com/office/drawing/2015/9/8/chartex" xmlns:cx2="http://schemas.microsoft.com/office/drawing/2015/10/21/chartex" xmlns:cx3="http://schemas.microsoft.com/office/drawing/2016/5/9/chartex" xmlns:cx4="http://schemas.microsoft.com/office/drawing/2016/5/10/chartex" xmlns:cx5="http://schemas.microsoft.com/office/drawing/2016/5/11/chartex" xmlns:cx6="http://schemas.microsoft.com/office/drawing/2016/5/12/chartex" xmlns:cx7="http://schemas.microsoft.com/office/drawing/2016/5/13/chartex" xmlns:cx8="http://schemas.microsoft.com/office/drawing/2016/5/14/chartex" xmlns:mc="http://schemas.openxmlformats.org/markup-compatibility/2006" xmlns:aink="http://schemas.microsoft.com/office/drawing/2016/ink" xmlns:am3d="http://schemas.microsoft.com/office/drawing/2017/model3d" xmlns:o="urn:schemas-microsoft-com:office:office" xmlns:r="http://schemas.openxmlformats.org/officeDocument/2006/relationships" xmlns:m="http://schemas.openxmlformats.org/officeDocument/2006/math" xmlns:v="urn:schemas-microsoft-com:vml" xmlns:wp14="http://schemas.microsoft.com/office/word/2010/wordprocessingDrawing" xmlns:wp="http://schemas.openxmlformats.org/drawingml/2006/wordprocessingDrawing" xmlns:w10="urn:schemas-microsoft-com:office:word" xmlns:w="http://schemas.openxmlformats.org/wordprocessingml/2006/main" xmlns:w14="http://schemas.microsoft.com/office/word/2010/wordml" xmlns:w15="http://schemas.microsoft.com/office/word/2012/wordml" xmlns:w16cid="http://schemas.microsoft.com/office/word/2016/wordml/cid" xmlns:w16se="http://schemas.microsoft.com/office/word/2015/wordml/symex" xmlns:wpg="http://schemas.microsoft.com/office/word/2010/wordprocessingGroup" xmlns:wpi="http://schemas.microsoft.com/office/word/2010/wordprocessingInk" xmlns:wne="http://schemas.microsoft.com/office/word/2006/wordml" xmlns:wps="http://schemas.microsoft.com/office/word/2010/wordprocessingShape" mc:Ignorable="w14 w15 w16se w16cid wp14">
   <w:body>
+    <w:bookmarkStart w:id="0" w:name="_GoBack"/>
+    <w:bookmarkEnd w:id="0"/>
     <w:p>
       <w:pPr>
         <w:pStyle w:val="Title"/>
@@ -16,13 +18,8 @@
       <w:r>
         <w:fldChar w:fldCharType="separate"/>
       </w:r>
-      <w:proofErr w:type="spellStart"/>
-      <w:r>
-        <w:t>Ademidun</w:t>
-      </w:r>
-      <w:proofErr w:type="spellEnd"/>
-      <w:r>
-        <w:t xml:space="preserve"> Hart &amp; Co</w:t>
+      <w:r>
+        <w:t>Ademidun Hart &amp; Co</w:t>
       </w:r>
       <w:r>
         <w:fldChar w:fldCharType="end"/>
@@ -60,11 +57,9 @@
       <w:r>
         <w:t xml:space="preserve">For </w:t>
       </w:r>
-      <w:proofErr w:type="spellStart"/>
       <w:r>
         <w:t>Self Start</w:t>
       </w:r>
-      <w:proofErr w:type="spellEnd"/>
       <w:r>
         <w:t xml:space="preserve"> System</w:t>
       </w:r>
@@ -107,15 +102,7 @@
         <w:pStyle w:val="InfoBlue"/>
       </w:pPr>
       <w:r>
-        <w:t>[Note:  Text enclosed in square brackets and displayed in blue italics (style=</w:t>
-      </w:r>
-      <w:proofErr w:type="spellStart"/>
-      <w:r>
-        <w:t>InfoBlue</w:t>
-      </w:r>
-      <w:proofErr w:type="spellEnd"/>
-      <w:r>
-        <w:t xml:space="preserve">) is included to provide guidance to the author and should be deleted before publishing the document. A paragraph entered following this style will automatically be set to normal (style=Body Text).]     </w:t>
+        <w:t xml:space="preserve">[Note:  Text enclosed in square brackets and displayed in blue italics (style=InfoBlue) is included to provide guidance to the author and should be deleted before publishing the document. A paragraph entered following this style will automatically be set to normal (style=Body Text).]     </w:t>
       </w:r>
     </w:p>
     <w:p>
@@ -151,7 +138,7 @@
       <w:r>
         <w:t xml:space="preserve"> using use-case modeling, which captures all requirements in a single document, with applicable sections inserted from the Supplementary Specifications (which would no longer be needed), see</w:t>
       </w:r>
-      <w:hyperlink r:id="rId7" w:history="1">
+      <w:hyperlink r:id="rId8" w:history="1">
         <w:r>
           <w:rPr>
             <w:rStyle w:val="Hyperlink"/>
@@ -161,35 +148,19 @@
         </w:r>
       </w:hyperlink>
       <w:r>
-        <w:t xml:space="preserve"> \</w:t>
-      </w:r>
-      <w:proofErr w:type="spellStart"/>
-      <w:r>
-        <w:t>program</w:t>
-      </w:r>
-      <w:proofErr w:type="spellEnd"/>
-      <w:r>
-        <w:t xml:space="preserve"> files\Rational\ </w:t>
-      </w:r>
-      <w:proofErr w:type="spellStart"/>
-      <w:r>
-        <w:t>RequisitePro</w:t>
-      </w:r>
-      <w:proofErr w:type="spellEnd"/>
-      <w:r>
-        <w:t>\Outlines\ rup_srs.dot.]</w:t>
+        <w:t xml:space="preserve"> \program files\Rational\ RequisitePro\Outlines\ rup_srs.dot.]</w:t>
       </w:r>
     </w:p>
     <w:p>
       <w:pPr>
         <w:pStyle w:val="InfoBlue"/>
         <w:sectPr>
-          <w:headerReference w:type="even" r:id="rId8"/>
-          <w:headerReference w:type="default" r:id="rId9"/>
-          <w:footerReference w:type="even" r:id="rId10"/>
-          <w:footerReference w:type="default" r:id="rId11"/>
-          <w:headerReference w:type="first" r:id="rId12"/>
-          <w:footerReference w:type="first" r:id="rId13"/>
+          <w:headerReference w:type="even" r:id="rId9"/>
+          <w:headerReference w:type="default" r:id="rId10"/>
+          <w:footerReference w:type="even" r:id="rId11"/>
+          <w:footerReference w:type="default" r:id="rId12"/>
+          <w:headerReference w:type="first" r:id="rId13"/>
+          <w:footerReference w:type="first" r:id="rId14"/>
           <w:pgSz w:w="12240" w:h="15840" w:code="1"/>
           <w:pgMar w:top="1440" w:right="1440" w:bottom="1440" w:left="1440" w:header="720" w:footer="720" w:gutter="0"/>
           <w:cols w:space="720"/>
@@ -321,23 +292,7 @@
               <w:pStyle w:val="Tabletext"/>
             </w:pPr>
             <w:r>
-              <w:t>&lt;</w:t>
-            </w:r>
-            <w:proofErr w:type="spellStart"/>
-            <w:r>
-              <w:t>dd</w:t>
-            </w:r>
-            <w:proofErr w:type="spellEnd"/>
-            <w:r>
-              <w:t>/mmm/</w:t>
-            </w:r>
-            <w:proofErr w:type="spellStart"/>
-            <w:r>
-              <w:t>yy</w:t>
-            </w:r>
-            <w:proofErr w:type="spellEnd"/>
-            <w:r>
-              <w:t>&gt;</w:t>
+              <w:t>&lt;dd/mmm/yy&gt;</w:t>
             </w:r>
           </w:p>
         </w:tc>
@@ -350,15 +305,7 @@
               <w:pStyle w:val="Tabletext"/>
             </w:pPr>
             <w:r>
-              <w:t>&lt;</w:t>
-            </w:r>
-            <w:proofErr w:type="spellStart"/>
-            <w:r>
-              <w:t>x.x</w:t>
-            </w:r>
-            <w:proofErr w:type="spellEnd"/>
-            <w:r>
-              <w:t>&gt;</w:t>
+              <w:t>&lt;x.x&gt;</w:t>
             </w:r>
           </w:p>
         </w:tc>
@@ -3715,15 +3662,7 @@
         <w:pStyle w:val="InfoBlue"/>
       </w:pPr>
       <w:r>
-        <w:t xml:space="preserve">[This section of the Modern SRS should contain all the software requirements to a level of detail sufficient to enable designers to design a system to satisfy those requirements, and testers to test that the system satisfies those requirements.   When using use-case modeling, </w:t>
-      </w:r>
-      <w:proofErr w:type="gramStart"/>
-      <w:r>
-        <w:t>the majority of</w:t>
-      </w:r>
-      <w:proofErr w:type="gramEnd"/>
-      <w:r>
-        <w:t xml:space="preserve"> these requirements are captured in the use cases.]</w:t>
+        <w:t>[This section of the Modern SRS should contain all the software requirements to a level of detail sufficient to enable designers to design a system to satisfy those requirements, and testers to test that the system satisfies those requirements.   When using use-case modeling, the majority of these requirements are captured in the use cases.]</w:t>
       </w:r>
     </w:p>
     <w:p>
@@ -3741,29 +3680,2170 @@
       </w:r>
       <w:bookmarkEnd w:id="26"/>
     </w:p>
+    <w:tbl>
+      <w:tblPr>
+        <w:tblStyle w:val="TableGrid"/>
+        <w:tblW w:w="0" w:type="auto"/>
+        <w:tblInd w:w="720" w:type="dxa"/>
+        <w:tblLook w:val="04A0" w:firstRow="1" w:lastRow="0" w:firstColumn="1" w:lastColumn="0" w:noHBand="0" w:noVBand="1"/>
+      </w:tblPr>
+      <w:tblGrid>
+        <w:gridCol w:w="1975"/>
+        <w:gridCol w:w="6655"/>
+      </w:tblGrid>
+      <w:tr>
+        <w:tc>
+          <w:tcPr>
+            <w:tcW w:w="1975" w:type="dxa"/>
+          </w:tcPr>
+          <w:p>
+            <w:pPr>
+              <w:pStyle w:val="InfoBlue"/>
+              <w:ind w:left="0"/>
+              <w:rPr>
+                <w:i w:val="0"/>
+                <w:color w:val="auto"/>
+              </w:rPr>
+            </w:pPr>
+            <w:r>
+              <w:rPr>
+                <w:i w:val="0"/>
+                <w:color w:val="auto"/>
+              </w:rPr>
+              <w:t>Use Case Name</w:t>
+            </w:r>
+          </w:p>
+        </w:tc>
+        <w:tc>
+          <w:tcPr>
+            <w:tcW w:w="6655" w:type="dxa"/>
+          </w:tcPr>
+          <w:p>
+            <w:pPr>
+              <w:pStyle w:val="InfoBlue"/>
+              <w:ind w:left="0"/>
+              <w:rPr>
+                <w:i w:val="0"/>
+                <w:color w:val="auto"/>
+              </w:rPr>
+            </w:pPr>
+            <w:r>
+              <w:rPr>
+                <w:i w:val="0"/>
+                <w:color w:val="auto"/>
+              </w:rPr>
+              <w:t>BookAppointment</w:t>
+            </w:r>
+          </w:p>
+        </w:tc>
+      </w:tr>
+      <w:tr>
+        <w:tc>
+          <w:tcPr>
+            <w:tcW w:w="1975" w:type="dxa"/>
+          </w:tcPr>
+          <w:p>
+            <w:pPr>
+              <w:pStyle w:val="InfoBlue"/>
+              <w:ind w:left="0"/>
+              <w:rPr>
+                <w:i w:val="0"/>
+                <w:color w:val="auto"/>
+              </w:rPr>
+            </w:pPr>
+            <w:r>
+              <w:rPr>
+                <w:i w:val="0"/>
+                <w:color w:val="auto"/>
+              </w:rPr>
+              <w:t>Participating Actors</w:t>
+            </w:r>
+          </w:p>
+        </w:tc>
+        <w:tc>
+          <w:tcPr>
+            <w:tcW w:w="6655" w:type="dxa"/>
+          </w:tcPr>
+          <w:p>
+            <w:pPr>
+              <w:pStyle w:val="InfoBlue"/>
+              <w:ind w:left="0"/>
+              <w:rPr>
+                <w:i w:val="0"/>
+                <w:color w:val="auto"/>
+              </w:rPr>
+            </w:pPr>
+            <w:r>
+              <w:rPr>
+                <w:i w:val="0"/>
+                <w:color w:val="auto"/>
+              </w:rPr>
+              <w:t>Initiated by Patient</w:t>
+            </w:r>
+          </w:p>
+        </w:tc>
+      </w:tr>
+      <w:tr>
+        <w:tc>
+          <w:tcPr>
+            <w:tcW w:w="1975" w:type="dxa"/>
+          </w:tcPr>
+          <w:p>
+            <w:pPr>
+              <w:pStyle w:val="InfoBlue"/>
+              <w:ind w:left="0"/>
+              <w:rPr>
+                <w:i w:val="0"/>
+                <w:color w:val="auto"/>
+              </w:rPr>
+            </w:pPr>
+            <w:r>
+              <w:rPr>
+                <w:i w:val="0"/>
+                <w:color w:val="auto"/>
+              </w:rPr>
+              <w:t>Entry Condition</w:t>
+            </w:r>
+          </w:p>
+        </w:tc>
+        <w:tc>
+          <w:tcPr>
+            <w:tcW w:w="6655" w:type="dxa"/>
+          </w:tcPr>
+          <w:p>
+            <w:pPr>
+              <w:pStyle w:val="InfoBlue"/>
+              <w:ind w:left="0"/>
+              <w:rPr>
+                <w:i w:val="0"/>
+                <w:color w:val="auto"/>
+              </w:rPr>
+            </w:pPr>
+            <w:r>
+              <w:rPr>
+                <w:i w:val="0"/>
+                <w:color w:val="auto"/>
+              </w:rPr>
+              <w:t>The Patient has accessed the main page and has logged in to the system.</w:t>
+            </w:r>
+          </w:p>
+        </w:tc>
+      </w:tr>
+      <w:tr>
+        <w:tc>
+          <w:tcPr>
+            <w:tcW w:w="1975" w:type="dxa"/>
+          </w:tcPr>
+          <w:p>
+            <w:pPr>
+              <w:pStyle w:val="InfoBlue"/>
+              <w:ind w:left="0"/>
+              <w:rPr>
+                <w:i w:val="0"/>
+                <w:color w:val="auto"/>
+              </w:rPr>
+            </w:pPr>
+            <w:r>
+              <w:rPr>
+                <w:i w:val="0"/>
+                <w:color w:val="auto"/>
+              </w:rPr>
+              <w:t>Flow of Events</w:t>
+            </w:r>
+          </w:p>
+        </w:tc>
+        <w:tc>
+          <w:tcPr>
+            <w:tcW w:w="6655" w:type="dxa"/>
+          </w:tcPr>
+          <w:p>
+            <w:pPr>
+              <w:pStyle w:val="InfoBlue"/>
+              <w:numPr>
+                <w:ilvl w:val="0"/>
+                <w:numId w:val="5"/>
+              </w:numPr>
+              <w:rPr>
+                <w:i w:val="0"/>
+                <w:color w:val="auto"/>
+              </w:rPr>
+            </w:pPr>
+            <w:r>
+              <w:rPr>
+                <w:i w:val="0"/>
+                <w:color w:val="auto"/>
+              </w:rPr>
+              <w:t xml:space="preserve">The Patient </w:t>
+            </w:r>
+            <w:r>
+              <w:rPr>
+                <w:i w:val="0"/>
+                <w:color w:val="auto"/>
+              </w:rPr>
+              <w:t>requests to book an appointment.</w:t>
+            </w:r>
+          </w:p>
+          <w:p>
+            <w:pPr>
+              <w:pStyle w:val="BodyText"/>
+              <w:numPr>
+                <w:ilvl w:val="0"/>
+                <w:numId w:val="5"/>
+              </w:numPr>
+            </w:pPr>
+            <w:r>
+              <w:t xml:space="preserve">The Patient is </w:t>
+            </w:r>
+            <w:r>
+              <w:t>presented a form that is used to coordinate appointment bookings.</w:t>
+            </w:r>
+          </w:p>
+          <w:p>
+            <w:pPr>
+              <w:pStyle w:val="BodyText"/>
+              <w:numPr>
+                <w:ilvl w:val="0"/>
+                <w:numId w:val="5"/>
+              </w:numPr>
+            </w:pPr>
+            <w:r>
+              <w:t>The Patient fills out the form with the app</w:t>
+            </w:r>
+            <w:r>
+              <w:t>ropriate information requested; th</w:t>
+            </w:r>
+            <w:r>
+              <w:t>e Patient will have to specify the time for the appointmen</w:t>
+            </w:r>
+            <w:r>
+              <w:t>t, but not their</w:t>
+            </w:r>
+            <w:r>
+              <w:t xml:space="preserve"> contact information </w:t>
+            </w:r>
+            <w:r>
+              <w:t xml:space="preserve">as that will already be on file since they have created an account unlike the </w:t>
+            </w:r>
+            <w:r>
+              <w:rPr>
+                <w:b/>
+                <w:i/>
+              </w:rPr>
+              <w:t>ContactClinic</w:t>
+            </w:r>
+            <w:r>
+              <w:t xml:space="preserve"> use case.</w:t>
+            </w:r>
+          </w:p>
+          <w:p>
+            <w:pPr>
+              <w:pStyle w:val="InfoBlue"/>
+              <w:numPr>
+                <w:ilvl w:val="0"/>
+                <w:numId w:val="5"/>
+              </w:numPr>
+              <w:rPr>
+                <w:i w:val="0"/>
+                <w:color w:val="auto"/>
+              </w:rPr>
+            </w:pPr>
+            <w:r>
+              <w:rPr>
+                <w:i w:val="0"/>
+                <w:color w:val="auto"/>
+              </w:rPr>
+              <w:t>The Patient submits the form</w:t>
+            </w:r>
+            <w:r>
+              <w:rPr>
+                <w:i w:val="0"/>
+                <w:color w:val="auto"/>
+              </w:rPr>
+              <w:t xml:space="preserve">, </w:t>
+            </w:r>
+            <w:r>
+              <w:rPr>
+                <w:i w:val="0"/>
+                <w:color w:val="auto"/>
+                <w:highlight w:val="yellow"/>
+              </w:rPr>
+              <w:t>which will b</w:t>
+            </w:r>
+            <w:r>
+              <w:rPr>
+                <w:i w:val="0"/>
+                <w:color w:val="auto"/>
+                <w:highlight w:val="yellow"/>
+              </w:rPr>
+              <w:t>e handled by the physiotherapist to ensure that they make note of the appointment</w:t>
+            </w:r>
+            <w:r>
+              <w:rPr>
+                <w:i w:val="0"/>
+                <w:color w:val="auto"/>
+              </w:rPr>
+              <w:t>. The patient</w:t>
+            </w:r>
+            <w:r>
+              <w:rPr>
+                <w:i w:val="0"/>
+                <w:color w:val="auto"/>
+              </w:rPr>
+              <w:t xml:space="preserve"> is presented with a confirmation message that indicates the </w:t>
+            </w:r>
+            <w:r>
+              <w:rPr>
+                <w:i w:val="0"/>
+                <w:color w:val="auto"/>
+              </w:rPr>
+              <w:t>appointment has been booked.</w:t>
+            </w:r>
+          </w:p>
+        </w:tc>
+      </w:tr>
+      <w:tr>
+        <w:tc>
+          <w:tcPr>
+            <w:tcW w:w="1975" w:type="dxa"/>
+          </w:tcPr>
+          <w:p>
+            <w:pPr>
+              <w:pStyle w:val="InfoBlue"/>
+              <w:ind w:left="0"/>
+              <w:rPr>
+                <w:i w:val="0"/>
+                <w:color w:val="auto"/>
+              </w:rPr>
+            </w:pPr>
+            <w:r>
+              <w:rPr>
+                <w:i w:val="0"/>
+                <w:color w:val="auto"/>
+              </w:rPr>
+              <w:lastRenderedPageBreak/>
+              <w:t>Exit Condition</w:t>
+            </w:r>
+          </w:p>
+        </w:tc>
+        <w:tc>
+          <w:tcPr>
+            <w:tcW w:w="6655" w:type="dxa"/>
+          </w:tcPr>
+          <w:p>
+            <w:pPr>
+              <w:pStyle w:val="InfoBlue"/>
+              <w:ind w:left="0"/>
+              <w:rPr>
+                <w:i w:val="0"/>
+                <w:color w:val="auto"/>
+              </w:rPr>
+            </w:pPr>
+            <w:r>
+              <w:rPr>
+                <w:i w:val="0"/>
+                <w:color w:val="auto"/>
+              </w:rPr>
+              <w:t>The patient has an appointment booked with Marcotte Physiotherapy.</w:t>
+            </w:r>
+          </w:p>
+        </w:tc>
+      </w:tr>
+      <w:tr>
+        <w:tc>
+          <w:tcPr>
+            <w:tcW w:w="1975" w:type="dxa"/>
+          </w:tcPr>
+          <w:p>
+            <w:pPr>
+              <w:pStyle w:val="InfoBlue"/>
+              <w:ind w:left="0"/>
+              <w:rPr>
+                <w:i w:val="0"/>
+                <w:color w:val="auto"/>
+              </w:rPr>
+            </w:pPr>
+            <w:r>
+              <w:rPr>
+                <w:i w:val="0"/>
+                <w:color w:val="auto"/>
+              </w:rPr>
+              <w:t>Quality Requirement</w:t>
+            </w:r>
+          </w:p>
+        </w:tc>
+        <w:tc>
+          <w:tcPr>
+            <w:tcW w:w="6655" w:type="dxa"/>
+          </w:tcPr>
+          <w:p>
+            <w:pPr>
+              <w:pStyle w:val="InfoBlue"/>
+              <w:ind w:left="0"/>
+              <w:rPr>
+                <w:i w:val="0"/>
+                <w:color w:val="auto"/>
+              </w:rPr>
+            </w:pPr>
+            <w:r>
+              <w:rPr>
+                <w:i w:val="0"/>
+                <w:color w:val="auto"/>
+              </w:rPr>
+              <w:t>None.</w:t>
+            </w:r>
+          </w:p>
+        </w:tc>
+      </w:tr>
+    </w:tbl>
     <w:p>
       <w:pPr>
         <w:pStyle w:val="InfoBlue"/>
-      </w:pPr>
-      <w:r>
-        <w:t xml:space="preserve">[In use-case modeling, the use cases often define </w:t>
-      </w:r>
-      <w:proofErr w:type="gramStart"/>
-      <w:r>
-        <w:t>the majority of</w:t>
-      </w:r>
-      <w:proofErr w:type="gramEnd"/>
-      <w:r>
-        <w:t xml:space="preserve"> the functional requirements of the system, along with some non-functional requirements.  For each use case in the above use-case model, or subset thereof, enclose the use-case specification here. If you have documented use cases in </w:t>
-      </w:r>
-      <w:proofErr w:type="gramStart"/>
-      <w:r>
-        <w:t>an</w:t>
-      </w:r>
-      <w:proofErr w:type="gramEnd"/>
-      <w:r>
-        <w:t xml:space="preserve"> separate document, cross reference to all applicable external use-case specifications in this section.  Make sure that each requirement is clearly labeled.]</w:t>
-      </w:r>
+        <w:rPr>
+          <w:i w:val="0"/>
+          <w:color w:val="auto"/>
+        </w:rPr>
+      </w:pPr>
+    </w:p>
+    <w:tbl>
+      <w:tblPr>
+        <w:tblStyle w:val="TableGrid"/>
+        <w:tblW w:w="0" w:type="auto"/>
+        <w:tblInd w:w="720" w:type="dxa"/>
+        <w:tblLook w:val="04A0" w:firstRow="1" w:lastRow="0" w:firstColumn="1" w:lastColumn="0" w:noHBand="0" w:noVBand="1"/>
+      </w:tblPr>
+      <w:tblGrid>
+        <w:gridCol w:w="1975"/>
+        <w:gridCol w:w="6655"/>
+      </w:tblGrid>
+      <w:tr>
+        <w:tc>
+          <w:tcPr>
+            <w:tcW w:w="1975" w:type="dxa"/>
+          </w:tcPr>
+          <w:p>
+            <w:pPr>
+              <w:pStyle w:val="InfoBlue"/>
+              <w:ind w:left="0"/>
+              <w:rPr>
+                <w:i w:val="0"/>
+                <w:color w:val="auto"/>
+              </w:rPr>
+            </w:pPr>
+            <w:r>
+              <w:rPr>
+                <w:i w:val="0"/>
+                <w:color w:val="auto"/>
+              </w:rPr>
+              <w:t>Use Case Name</w:t>
+            </w:r>
+          </w:p>
+        </w:tc>
+        <w:tc>
+          <w:tcPr>
+            <w:tcW w:w="6655" w:type="dxa"/>
+          </w:tcPr>
+          <w:p>
+            <w:pPr>
+              <w:pStyle w:val="InfoBlue"/>
+              <w:ind w:left="0"/>
+              <w:rPr>
+                <w:i w:val="0"/>
+                <w:color w:val="auto"/>
+              </w:rPr>
+            </w:pPr>
+            <w:r>
+              <w:rPr>
+                <w:i w:val="0"/>
+                <w:color w:val="auto"/>
+              </w:rPr>
+              <w:t>CreateAccount</w:t>
+            </w:r>
+          </w:p>
+        </w:tc>
+      </w:tr>
+      <w:tr>
+        <w:tc>
+          <w:tcPr>
+            <w:tcW w:w="1975" w:type="dxa"/>
+          </w:tcPr>
+          <w:p>
+            <w:pPr>
+              <w:pStyle w:val="InfoBlue"/>
+              <w:ind w:left="0"/>
+              <w:rPr>
+                <w:i w:val="0"/>
+                <w:color w:val="auto"/>
+              </w:rPr>
+            </w:pPr>
+            <w:r>
+              <w:rPr>
+                <w:i w:val="0"/>
+                <w:color w:val="auto"/>
+              </w:rPr>
+              <w:t>Participating Actors</w:t>
+            </w:r>
+          </w:p>
+        </w:tc>
+        <w:tc>
+          <w:tcPr>
+            <w:tcW w:w="6655" w:type="dxa"/>
+          </w:tcPr>
+          <w:p>
+            <w:pPr>
+              <w:pStyle w:val="InfoBlue"/>
+              <w:ind w:left="0"/>
+              <w:rPr>
+                <w:i w:val="0"/>
+                <w:color w:val="auto"/>
+              </w:rPr>
+            </w:pPr>
+            <w:r>
+              <w:rPr>
+                <w:i w:val="0"/>
+                <w:color w:val="auto"/>
+              </w:rPr>
+              <w:t>Initiated by Patient or by the System Administrator</w:t>
+            </w:r>
+          </w:p>
+        </w:tc>
+      </w:tr>
+      <w:tr>
+        <w:tc>
+          <w:tcPr>
+            <w:tcW w:w="1975" w:type="dxa"/>
+          </w:tcPr>
+          <w:p>
+            <w:pPr>
+              <w:pStyle w:val="InfoBlue"/>
+              <w:ind w:left="0"/>
+              <w:rPr>
+                <w:i w:val="0"/>
+                <w:color w:val="auto"/>
+              </w:rPr>
+            </w:pPr>
+            <w:r>
+              <w:rPr>
+                <w:i w:val="0"/>
+                <w:color w:val="auto"/>
+              </w:rPr>
+              <w:t>Entry Condition</w:t>
+            </w:r>
+          </w:p>
+        </w:tc>
+        <w:tc>
+          <w:tcPr>
+            <w:tcW w:w="6655" w:type="dxa"/>
+          </w:tcPr>
+          <w:p>
+            <w:pPr>
+              <w:pStyle w:val="InfoBlue"/>
+              <w:ind w:left="0"/>
+              <w:rPr>
+                <w:i w:val="0"/>
+                <w:color w:val="auto"/>
+              </w:rPr>
+            </w:pPr>
+            <w:r>
+              <w:rPr>
+                <w:i w:val="0"/>
+                <w:color w:val="auto"/>
+              </w:rPr>
+              <w:t>Patient has accessed the main page and has not registered an account with Marcotte Physiotherapy yet.</w:t>
+            </w:r>
+          </w:p>
+        </w:tc>
+      </w:tr>
+      <w:tr>
+        <w:tc>
+          <w:tcPr>
+            <w:tcW w:w="1975" w:type="dxa"/>
+          </w:tcPr>
+          <w:p>
+            <w:pPr>
+              <w:pStyle w:val="InfoBlue"/>
+              <w:ind w:left="0"/>
+              <w:rPr>
+                <w:i w:val="0"/>
+                <w:color w:val="auto"/>
+              </w:rPr>
+            </w:pPr>
+            <w:r>
+              <w:rPr>
+                <w:i w:val="0"/>
+                <w:color w:val="auto"/>
+              </w:rPr>
+              <w:t>Flow of Events</w:t>
+            </w:r>
+          </w:p>
+        </w:tc>
+        <w:tc>
+          <w:tcPr>
+            <w:tcW w:w="6655" w:type="dxa"/>
+          </w:tcPr>
+          <w:p>
+            <w:pPr>
+              <w:pStyle w:val="InfoBlue"/>
+              <w:numPr>
+                <w:ilvl w:val="0"/>
+                <w:numId w:val="7"/>
+              </w:numPr>
+              <w:rPr>
+                <w:i w:val="0"/>
+                <w:color w:val="auto"/>
+              </w:rPr>
+            </w:pPr>
+            <w:r>
+              <w:rPr>
+                <w:i w:val="0"/>
+                <w:color w:val="auto"/>
+              </w:rPr>
+              <w:t>The patient requests to create an account on the main screen.</w:t>
+            </w:r>
+          </w:p>
+          <w:p>
+            <w:pPr>
+              <w:pStyle w:val="BodyText"/>
+              <w:numPr>
+                <w:ilvl w:val="0"/>
+                <w:numId w:val="7"/>
+              </w:numPr>
+            </w:pPr>
+            <w:r>
+              <w:t>The patient is served with a form requesting account related information including a password.</w:t>
+            </w:r>
+          </w:p>
+          <w:p>
+            <w:pPr>
+              <w:pStyle w:val="BodyText"/>
+              <w:numPr>
+                <w:ilvl w:val="0"/>
+                <w:numId w:val="7"/>
+              </w:numPr>
+            </w:pPr>
+            <w:r>
+              <w:t>The patient fills out the form and confirms their information to create their account.</w:t>
+            </w:r>
+          </w:p>
+        </w:tc>
+      </w:tr>
+      <w:tr>
+        <w:tc>
+          <w:tcPr>
+            <w:tcW w:w="1975" w:type="dxa"/>
+          </w:tcPr>
+          <w:p>
+            <w:pPr>
+              <w:pStyle w:val="InfoBlue"/>
+              <w:ind w:left="0"/>
+              <w:rPr>
+                <w:i w:val="0"/>
+                <w:color w:val="auto"/>
+              </w:rPr>
+            </w:pPr>
+            <w:r>
+              <w:rPr>
+                <w:i w:val="0"/>
+                <w:color w:val="auto"/>
+              </w:rPr>
+              <w:t>Exit Condition</w:t>
+            </w:r>
+          </w:p>
+        </w:tc>
+        <w:tc>
+          <w:tcPr>
+            <w:tcW w:w="6655" w:type="dxa"/>
+          </w:tcPr>
+          <w:p>
+            <w:pPr>
+              <w:pStyle w:val="InfoBlue"/>
+              <w:ind w:left="0"/>
+              <w:rPr>
+                <w:i w:val="0"/>
+                <w:color w:val="auto"/>
+              </w:rPr>
+            </w:pPr>
+            <w:r>
+              <w:rPr>
+                <w:i w:val="0"/>
+                <w:color w:val="auto"/>
+              </w:rPr>
+              <w:t>The user has created an account.</w:t>
+            </w:r>
+          </w:p>
+        </w:tc>
+      </w:tr>
+      <w:tr>
+        <w:tc>
+          <w:tcPr>
+            <w:tcW w:w="1975" w:type="dxa"/>
+          </w:tcPr>
+          <w:p>
+            <w:pPr>
+              <w:pStyle w:val="InfoBlue"/>
+              <w:ind w:left="0"/>
+              <w:rPr>
+                <w:i w:val="0"/>
+                <w:color w:val="auto"/>
+              </w:rPr>
+            </w:pPr>
+            <w:r>
+              <w:rPr>
+                <w:i w:val="0"/>
+                <w:color w:val="auto"/>
+              </w:rPr>
+              <w:t>Quality Requirement</w:t>
+            </w:r>
+          </w:p>
+        </w:tc>
+        <w:tc>
+          <w:tcPr>
+            <w:tcW w:w="6655" w:type="dxa"/>
+          </w:tcPr>
+          <w:p>
+            <w:pPr>
+              <w:pStyle w:val="InfoBlue"/>
+              <w:ind w:left="0"/>
+              <w:rPr>
+                <w:i w:val="0"/>
+                <w:color w:val="auto"/>
+              </w:rPr>
+            </w:pPr>
+            <w:r>
+              <w:rPr>
+                <w:i w:val="0"/>
+                <w:color w:val="auto"/>
+              </w:rPr>
+              <w:t xml:space="preserve">The information submitted should use TLS/SSL to create a secure connection to the server that will protect the Patient’s personal information. Additionally, the password for the user should be hashed using an algorithm, such as SHA-256 or and equivalent, before being stored in the database. Lastly, the system should require that the user input a robust password of a specified minimum length and mix of characters. </w:t>
+            </w:r>
+          </w:p>
+        </w:tc>
+      </w:tr>
+    </w:tbl>
+    <w:p>
+      <w:pPr>
+        <w:pStyle w:val="BodyText"/>
+      </w:pPr>
+    </w:p>
+    <w:tbl>
+      <w:tblPr>
+        <w:tblStyle w:val="TableGrid"/>
+        <w:tblW w:w="0" w:type="auto"/>
+        <w:tblInd w:w="720" w:type="dxa"/>
+        <w:tblLook w:val="04A0" w:firstRow="1" w:lastRow="0" w:firstColumn="1" w:lastColumn="0" w:noHBand="0" w:noVBand="1"/>
+      </w:tblPr>
+      <w:tblGrid>
+        <w:gridCol w:w="1975"/>
+        <w:gridCol w:w="6655"/>
+      </w:tblGrid>
+      <w:tr>
+        <w:tc>
+          <w:tcPr>
+            <w:tcW w:w="1975" w:type="dxa"/>
+          </w:tcPr>
+          <w:p>
+            <w:pPr>
+              <w:pStyle w:val="InfoBlue"/>
+              <w:ind w:left="0"/>
+              <w:rPr>
+                <w:i w:val="0"/>
+                <w:color w:val="auto"/>
+              </w:rPr>
+            </w:pPr>
+            <w:r>
+              <w:rPr>
+                <w:i w:val="0"/>
+                <w:color w:val="auto"/>
+              </w:rPr>
+              <w:t>Use Case Name</w:t>
+            </w:r>
+          </w:p>
+        </w:tc>
+        <w:tc>
+          <w:tcPr>
+            <w:tcW w:w="6655" w:type="dxa"/>
+          </w:tcPr>
+          <w:p>
+            <w:pPr>
+              <w:pStyle w:val="InfoBlue"/>
+              <w:ind w:left="0"/>
+              <w:rPr>
+                <w:i w:val="0"/>
+                <w:color w:val="auto"/>
+              </w:rPr>
+            </w:pPr>
+            <w:r>
+              <w:rPr>
+                <w:i w:val="0"/>
+                <w:color w:val="auto"/>
+              </w:rPr>
+              <w:t>ViewTreatmentExercises</w:t>
+            </w:r>
+          </w:p>
+        </w:tc>
+      </w:tr>
+      <w:tr>
+        <w:tc>
+          <w:tcPr>
+            <w:tcW w:w="1975" w:type="dxa"/>
+          </w:tcPr>
+          <w:p>
+            <w:pPr>
+              <w:pStyle w:val="InfoBlue"/>
+              <w:ind w:left="0"/>
+              <w:rPr>
+                <w:i w:val="0"/>
+                <w:color w:val="auto"/>
+              </w:rPr>
+            </w:pPr>
+            <w:r>
+              <w:rPr>
+                <w:i w:val="0"/>
+                <w:color w:val="auto"/>
+              </w:rPr>
+              <w:t>Participating Actors</w:t>
+            </w:r>
+          </w:p>
+        </w:tc>
+        <w:tc>
+          <w:tcPr>
+            <w:tcW w:w="6655" w:type="dxa"/>
+          </w:tcPr>
+          <w:p>
+            <w:pPr>
+              <w:pStyle w:val="InfoBlue"/>
+              <w:ind w:left="0"/>
+              <w:rPr>
+                <w:i w:val="0"/>
+                <w:color w:val="auto"/>
+              </w:rPr>
+            </w:pPr>
+            <w:r>
+              <w:rPr>
+                <w:i w:val="0"/>
+                <w:color w:val="auto"/>
+              </w:rPr>
+              <w:t>Initiated by Patient</w:t>
+            </w:r>
+          </w:p>
+        </w:tc>
+      </w:tr>
+      <w:tr>
+        <w:tc>
+          <w:tcPr>
+            <w:tcW w:w="1975" w:type="dxa"/>
+          </w:tcPr>
+          <w:p>
+            <w:pPr>
+              <w:pStyle w:val="InfoBlue"/>
+              <w:ind w:left="0"/>
+              <w:rPr>
+                <w:i w:val="0"/>
+                <w:color w:val="auto"/>
+              </w:rPr>
+            </w:pPr>
+            <w:r>
+              <w:rPr>
+                <w:i w:val="0"/>
+                <w:color w:val="auto"/>
+              </w:rPr>
+              <w:t>Entry Condition</w:t>
+            </w:r>
+          </w:p>
+        </w:tc>
+        <w:tc>
+          <w:tcPr>
+            <w:tcW w:w="6655" w:type="dxa"/>
+          </w:tcPr>
+          <w:p>
+            <w:pPr>
+              <w:pStyle w:val="InfoBlue"/>
+              <w:ind w:left="0"/>
+              <w:rPr>
+                <w:i w:val="0"/>
+                <w:color w:val="auto"/>
+              </w:rPr>
+            </w:pPr>
+            <w:r>
+              <w:rPr>
+                <w:i w:val="0"/>
+                <w:color w:val="auto"/>
+              </w:rPr>
+              <w:t>The Patient has logged into the system.</w:t>
+            </w:r>
+          </w:p>
+        </w:tc>
+      </w:tr>
+      <w:tr>
+        <w:tc>
+          <w:tcPr>
+            <w:tcW w:w="1975" w:type="dxa"/>
+          </w:tcPr>
+          <w:p>
+            <w:pPr>
+              <w:pStyle w:val="InfoBlue"/>
+              <w:ind w:left="0"/>
+              <w:rPr>
+                <w:i w:val="0"/>
+                <w:color w:val="auto"/>
+              </w:rPr>
+            </w:pPr>
+            <w:r>
+              <w:rPr>
+                <w:i w:val="0"/>
+                <w:color w:val="auto"/>
+              </w:rPr>
+              <w:t>Flow of Events</w:t>
+            </w:r>
+          </w:p>
+        </w:tc>
+        <w:tc>
+          <w:tcPr>
+            <w:tcW w:w="6655" w:type="dxa"/>
+          </w:tcPr>
+          <w:p>
+            <w:pPr>
+              <w:pStyle w:val="InfoBlue"/>
+              <w:numPr>
+                <w:ilvl w:val="0"/>
+                <w:numId w:val="8"/>
+              </w:numPr>
+              <w:rPr>
+                <w:i w:val="0"/>
+                <w:color w:val="auto"/>
+              </w:rPr>
+            </w:pPr>
+            <w:r>
+              <w:rPr>
+                <w:i w:val="0"/>
+                <w:color w:val="auto"/>
+              </w:rPr>
+              <w:t xml:space="preserve">The patient chooses </w:t>
+            </w:r>
+            <w:r>
+              <w:rPr>
+                <w:i w:val="0"/>
+                <w:color w:val="auto"/>
+              </w:rPr>
+              <w:t xml:space="preserve">to </w:t>
+            </w:r>
+            <w:r>
+              <w:rPr>
+                <w:i w:val="0"/>
+                <w:color w:val="auto"/>
+              </w:rPr>
+              <w:t>view their treatment exercises</w:t>
+            </w:r>
+            <w:r>
+              <w:rPr>
+                <w:i w:val="0"/>
+                <w:color w:val="auto"/>
+              </w:rPr>
+              <w:t>.</w:t>
+            </w:r>
+            <w:r>
+              <w:rPr>
+                <w:i w:val="0"/>
+                <w:color w:val="auto"/>
+              </w:rPr>
+              <w:t xml:space="preserve"> If more than one rehabilitation plan is assigned, they will first have to select the plan from which the exercises will come from.</w:t>
+            </w:r>
+          </w:p>
+          <w:p>
+            <w:pPr>
+              <w:pStyle w:val="BodyText"/>
+              <w:numPr>
+                <w:ilvl w:val="0"/>
+                <w:numId w:val="8"/>
+              </w:numPr>
+            </w:pPr>
+            <w:r>
+              <w:t>The patient is served with a page detailing the exercises prescribed under their current treatment plan. If the patient is not under a treatment plan currently, this page will be blank.</w:t>
+            </w:r>
+          </w:p>
+          <w:p>
+            <w:pPr>
+              <w:pStyle w:val="BodyText"/>
+              <w:numPr>
+                <w:ilvl w:val="0"/>
+                <w:numId w:val="8"/>
+              </w:numPr>
+            </w:pPr>
+            <w:r>
+              <w:t>The patient chooses a specific exercise if applicable and is served detailed information regarding the exercise. This can be in the form of a text description or a video depiction of the exercise.</w:t>
+            </w:r>
+          </w:p>
+          <w:p>
+            <w:pPr>
+              <w:pStyle w:val="BodyText"/>
+              <w:numPr>
+                <w:ilvl w:val="0"/>
+                <w:numId w:val="8"/>
+              </w:numPr>
+            </w:pPr>
+            <w:r>
+              <w:t>The patient may navigate away to another portion of the site at any time.</w:t>
+            </w:r>
+          </w:p>
+        </w:tc>
+      </w:tr>
+      <w:tr>
+        <w:tc>
+          <w:tcPr>
+            <w:tcW w:w="1975" w:type="dxa"/>
+          </w:tcPr>
+          <w:p>
+            <w:pPr>
+              <w:pStyle w:val="InfoBlue"/>
+              <w:ind w:left="0"/>
+              <w:rPr>
+                <w:i w:val="0"/>
+                <w:color w:val="auto"/>
+              </w:rPr>
+            </w:pPr>
+            <w:r>
+              <w:rPr>
+                <w:i w:val="0"/>
+                <w:color w:val="auto"/>
+              </w:rPr>
+              <w:t>Exit Condition</w:t>
+            </w:r>
+          </w:p>
+        </w:tc>
+        <w:tc>
+          <w:tcPr>
+            <w:tcW w:w="6655" w:type="dxa"/>
+          </w:tcPr>
+          <w:p>
+            <w:pPr>
+              <w:pStyle w:val="InfoBlue"/>
+              <w:ind w:left="0"/>
+              <w:rPr>
+                <w:i w:val="0"/>
+                <w:color w:val="auto"/>
+              </w:rPr>
+            </w:pPr>
+            <w:r>
+              <w:rPr>
+                <w:i w:val="0"/>
+                <w:color w:val="auto"/>
+              </w:rPr>
+              <w:t>The patient has viewed an exercise and has now navigated away from the page.</w:t>
+            </w:r>
+          </w:p>
+        </w:tc>
+      </w:tr>
+      <w:tr>
+        <w:tc>
+          <w:tcPr>
+            <w:tcW w:w="1975" w:type="dxa"/>
+          </w:tcPr>
+          <w:p>
+            <w:pPr>
+              <w:pStyle w:val="InfoBlue"/>
+              <w:ind w:left="0"/>
+              <w:rPr>
+                <w:i w:val="0"/>
+                <w:color w:val="auto"/>
+              </w:rPr>
+            </w:pPr>
+            <w:r>
+              <w:rPr>
+                <w:i w:val="0"/>
+                <w:color w:val="auto"/>
+              </w:rPr>
+              <w:t>Quality Requirement</w:t>
+            </w:r>
+          </w:p>
+        </w:tc>
+        <w:tc>
+          <w:tcPr>
+            <w:tcW w:w="6655" w:type="dxa"/>
+          </w:tcPr>
+          <w:p>
+            <w:pPr>
+              <w:pStyle w:val="InfoBlue"/>
+              <w:ind w:left="0"/>
+              <w:rPr>
+                <w:i w:val="0"/>
+                <w:color w:val="auto"/>
+              </w:rPr>
+            </w:pPr>
+            <w:r>
+              <w:rPr>
+                <w:i w:val="0"/>
+                <w:color w:val="auto"/>
+              </w:rPr>
+              <w:t xml:space="preserve">The exercise list and accompanying descriptions should be laid </w:t>
+            </w:r>
+            <w:r>
+              <w:rPr>
+                <w:i w:val="0"/>
+                <w:color w:val="auto"/>
+              </w:rPr>
+              <w:t>out</w:t>
+            </w:r>
+            <w:r>
+              <w:rPr>
+                <w:i w:val="0"/>
+                <w:color w:val="auto"/>
+              </w:rPr>
+              <w:t xml:space="preserve"> in an intuitive manner that is easy for new clients to adapt to.</w:t>
+            </w:r>
+          </w:p>
+        </w:tc>
+      </w:tr>
+    </w:tbl>
+    <w:p>
+      <w:pPr>
+        <w:pStyle w:val="BodyText"/>
+      </w:pPr>
+    </w:p>
+    <w:tbl>
+      <w:tblPr>
+        <w:tblStyle w:val="TableGrid"/>
+        <w:tblW w:w="0" w:type="auto"/>
+        <w:tblInd w:w="720" w:type="dxa"/>
+        <w:tblLook w:val="04A0" w:firstRow="1" w:lastRow="0" w:firstColumn="1" w:lastColumn="0" w:noHBand="0" w:noVBand="1"/>
+      </w:tblPr>
+      <w:tblGrid>
+        <w:gridCol w:w="1975"/>
+        <w:gridCol w:w="6655"/>
+      </w:tblGrid>
+      <w:tr>
+        <w:tc>
+          <w:tcPr>
+            <w:tcW w:w="1975" w:type="dxa"/>
+          </w:tcPr>
+          <w:p>
+            <w:pPr>
+              <w:pStyle w:val="InfoBlue"/>
+              <w:ind w:left="0"/>
+              <w:rPr>
+                <w:i w:val="0"/>
+                <w:color w:val="auto"/>
+              </w:rPr>
+            </w:pPr>
+            <w:r>
+              <w:rPr>
+                <w:i w:val="0"/>
+                <w:color w:val="auto"/>
+              </w:rPr>
+              <w:t>Use Case Name</w:t>
+            </w:r>
+          </w:p>
+        </w:tc>
+        <w:tc>
+          <w:tcPr>
+            <w:tcW w:w="6655" w:type="dxa"/>
+          </w:tcPr>
+          <w:p>
+            <w:pPr>
+              <w:pStyle w:val="InfoBlue"/>
+              <w:ind w:left="0"/>
+              <w:rPr>
+                <w:i w:val="0"/>
+                <w:color w:val="auto"/>
+              </w:rPr>
+            </w:pPr>
+            <w:r>
+              <w:rPr>
+                <w:i w:val="0"/>
+                <w:color w:val="auto"/>
+              </w:rPr>
+              <w:t>SubmitSelfAssessment</w:t>
+            </w:r>
+          </w:p>
+        </w:tc>
+      </w:tr>
+      <w:tr>
+        <w:tc>
+          <w:tcPr>
+            <w:tcW w:w="1975" w:type="dxa"/>
+          </w:tcPr>
+          <w:p>
+            <w:pPr>
+              <w:pStyle w:val="InfoBlue"/>
+              <w:ind w:left="0"/>
+              <w:rPr>
+                <w:i w:val="0"/>
+                <w:color w:val="auto"/>
+              </w:rPr>
+            </w:pPr>
+            <w:r>
+              <w:rPr>
+                <w:i w:val="0"/>
+                <w:color w:val="auto"/>
+              </w:rPr>
+              <w:lastRenderedPageBreak/>
+              <w:t>Participating Actors</w:t>
+            </w:r>
+          </w:p>
+        </w:tc>
+        <w:tc>
+          <w:tcPr>
+            <w:tcW w:w="6655" w:type="dxa"/>
+          </w:tcPr>
+          <w:p>
+            <w:pPr>
+              <w:pStyle w:val="InfoBlue"/>
+              <w:ind w:left="0"/>
+              <w:rPr>
+                <w:i w:val="0"/>
+                <w:color w:val="auto"/>
+              </w:rPr>
+            </w:pPr>
+            <w:r>
+              <w:rPr>
+                <w:i w:val="0"/>
+                <w:color w:val="auto"/>
+              </w:rPr>
+              <w:t>Initiated by Patient</w:t>
+            </w:r>
+          </w:p>
+        </w:tc>
+      </w:tr>
+      <w:tr>
+        <w:tc>
+          <w:tcPr>
+            <w:tcW w:w="1975" w:type="dxa"/>
+          </w:tcPr>
+          <w:p>
+            <w:pPr>
+              <w:pStyle w:val="InfoBlue"/>
+              <w:ind w:left="0"/>
+              <w:rPr>
+                <w:i w:val="0"/>
+                <w:color w:val="auto"/>
+              </w:rPr>
+            </w:pPr>
+            <w:r>
+              <w:rPr>
+                <w:i w:val="0"/>
+                <w:color w:val="auto"/>
+              </w:rPr>
+              <w:t>Entry Condition</w:t>
+            </w:r>
+          </w:p>
+        </w:tc>
+        <w:tc>
+          <w:tcPr>
+            <w:tcW w:w="6655" w:type="dxa"/>
+          </w:tcPr>
+          <w:p>
+            <w:pPr>
+              <w:pStyle w:val="InfoBlue"/>
+              <w:ind w:left="0"/>
+              <w:rPr>
+                <w:i w:val="0"/>
+                <w:color w:val="auto"/>
+              </w:rPr>
+            </w:pPr>
+            <w:r>
+              <w:rPr>
+                <w:i w:val="0"/>
+                <w:color w:val="auto"/>
+              </w:rPr>
+              <w:t xml:space="preserve">The patient has logged into the system </w:t>
+            </w:r>
+            <w:r>
+              <w:rPr>
+                <w:i w:val="0"/>
+                <w:color w:val="auto"/>
+                <w:highlight w:val="yellow"/>
+              </w:rPr>
+              <w:t>and has been requested by a physician to fill out an assessment test</w:t>
+            </w:r>
+            <w:r>
+              <w:rPr>
+                <w:i w:val="0"/>
+                <w:color w:val="auto"/>
+              </w:rPr>
+              <w:t>.</w:t>
+            </w:r>
+          </w:p>
+        </w:tc>
+      </w:tr>
+      <w:tr>
+        <w:tc>
+          <w:tcPr>
+            <w:tcW w:w="1975" w:type="dxa"/>
+          </w:tcPr>
+          <w:p>
+            <w:pPr>
+              <w:pStyle w:val="InfoBlue"/>
+              <w:ind w:left="0"/>
+              <w:rPr>
+                <w:i w:val="0"/>
+                <w:color w:val="auto"/>
+              </w:rPr>
+            </w:pPr>
+            <w:r>
+              <w:rPr>
+                <w:i w:val="0"/>
+                <w:color w:val="auto"/>
+              </w:rPr>
+              <w:t>Flow of Events</w:t>
+            </w:r>
+          </w:p>
+        </w:tc>
+        <w:tc>
+          <w:tcPr>
+            <w:tcW w:w="6655" w:type="dxa"/>
+          </w:tcPr>
+          <w:p>
+            <w:pPr>
+              <w:pStyle w:val="InfoBlue"/>
+              <w:numPr>
+                <w:ilvl w:val="0"/>
+                <w:numId w:val="9"/>
+              </w:numPr>
+              <w:rPr>
+                <w:i w:val="0"/>
+                <w:color w:val="auto"/>
+              </w:rPr>
+            </w:pPr>
+            <w:r>
+              <w:rPr>
+                <w:i w:val="0"/>
+                <w:color w:val="auto"/>
+              </w:rPr>
+              <w:t>The patient chooses to start a self-assessment test.</w:t>
+            </w:r>
+          </w:p>
+          <w:p>
+            <w:pPr>
+              <w:pStyle w:val="BodyText"/>
+              <w:numPr>
+                <w:ilvl w:val="0"/>
+                <w:numId w:val="9"/>
+              </w:numPr>
+            </w:pPr>
+            <w:r>
+              <w:t>The system server the patient with an online form to complete the self-assessment.</w:t>
+            </w:r>
+          </w:p>
+          <w:p>
+            <w:pPr>
+              <w:pStyle w:val="BodyText"/>
+              <w:numPr>
+                <w:ilvl w:val="0"/>
+                <w:numId w:val="9"/>
+              </w:numPr>
+            </w:pPr>
+            <w:r>
+              <w:t>The patient fills out the required information and submits the form.</w:t>
+            </w:r>
+          </w:p>
+        </w:tc>
+      </w:tr>
+      <w:tr>
+        <w:tc>
+          <w:tcPr>
+            <w:tcW w:w="1975" w:type="dxa"/>
+          </w:tcPr>
+          <w:p>
+            <w:pPr>
+              <w:pStyle w:val="InfoBlue"/>
+              <w:ind w:left="0"/>
+              <w:rPr>
+                <w:i w:val="0"/>
+                <w:color w:val="auto"/>
+              </w:rPr>
+            </w:pPr>
+            <w:r>
+              <w:rPr>
+                <w:i w:val="0"/>
+                <w:color w:val="auto"/>
+              </w:rPr>
+              <w:t>Exit Condition</w:t>
+            </w:r>
+          </w:p>
+        </w:tc>
+        <w:tc>
+          <w:tcPr>
+            <w:tcW w:w="6655" w:type="dxa"/>
+          </w:tcPr>
+          <w:p>
+            <w:pPr>
+              <w:pStyle w:val="InfoBlue"/>
+              <w:ind w:left="0"/>
+              <w:rPr>
+                <w:i w:val="0"/>
+                <w:color w:val="auto"/>
+              </w:rPr>
+            </w:pPr>
+            <w:r>
+              <w:rPr>
+                <w:i w:val="0"/>
+                <w:color w:val="auto"/>
+              </w:rPr>
+              <w:t>The patient has completed the form and has submitted their self-assessment test.</w:t>
+            </w:r>
+          </w:p>
+        </w:tc>
+      </w:tr>
+      <w:tr>
+        <w:tc>
+          <w:tcPr>
+            <w:tcW w:w="1975" w:type="dxa"/>
+          </w:tcPr>
+          <w:p>
+            <w:pPr>
+              <w:pStyle w:val="InfoBlue"/>
+              <w:ind w:left="0"/>
+              <w:rPr>
+                <w:i w:val="0"/>
+                <w:color w:val="auto"/>
+              </w:rPr>
+            </w:pPr>
+            <w:r>
+              <w:rPr>
+                <w:i w:val="0"/>
+                <w:color w:val="auto"/>
+              </w:rPr>
+              <w:t>Quality Requirement</w:t>
+            </w:r>
+          </w:p>
+        </w:tc>
+        <w:tc>
+          <w:tcPr>
+            <w:tcW w:w="6655" w:type="dxa"/>
+          </w:tcPr>
+          <w:p>
+            <w:pPr>
+              <w:pStyle w:val="InfoBlue"/>
+              <w:ind w:left="0"/>
+              <w:rPr>
+                <w:i w:val="0"/>
+                <w:color w:val="auto"/>
+              </w:rPr>
+            </w:pPr>
+            <w:r>
+              <w:rPr>
+                <w:i w:val="0"/>
+                <w:color w:val="auto"/>
+              </w:rPr>
+              <w:t>The completion of the form should be simple and easy for patients to reduce their barriers to receiving treatment.</w:t>
+            </w:r>
+          </w:p>
+        </w:tc>
+      </w:tr>
+    </w:tbl>
+    <w:p>
+      <w:pPr>
+        <w:pStyle w:val="BodyText"/>
+      </w:pPr>
+    </w:p>
+    <w:tbl>
+      <w:tblPr>
+        <w:tblStyle w:val="TableGrid"/>
+        <w:tblW w:w="0" w:type="auto"/>
+        <w:tblInd w:w="720" w:type="dxa"/>
+        <w:tblLook w:val="04A0" w:firstRow="1" w:lastRow="0" w:firstColumn="1" w:lastColumn="0" w:noHBand="0" w:noVBand="1"/>
+      </w:tblPr>
+      <w:tblGrid>
+        <w:gridCol w:w="1975"/>
+        <w:gridCol w:w="6655"/>
+      </w:tblGrid>
+      <w:tr>
+        <w:tc>
+          <w:tcPr>
+            <w:tcW w:w="1975" w:type="dxa"/>
+          </w:tcPr>
+          <w:p>
+            <w:pPr>
+              <w:pStyle w:val="InfoBlue"/>
+              <w:ind w:left="0"/>
+              <w:rPr>
+                <w:i w:val="0"/>
+                <w:color w:val="auto"/>
+              </w:rPr>
+            </w:pPr>
+            <w:r>
+              <w:rPr>
+                <w:i w:val="0"/>
+                <w:color w:val="auto"/>
+              </w:rPr>
+              <w:t>Use Case Name</w:t>
+            </w:r>
+          </w:p>
+        </w:tc>
+        <w:tc>
+          <w:tcPr>
+            <w:tcW w:w="6655" w:type="dxa"/>
+          </w:tcPr>
+          <w:p>
+            <w:pPr>
+              <w:pStyle w:val="InfoBlue"/>
+              <w:ind w:left="0"/>
+              <w:rPr>
+                <w:i w:val="0"/>
+                <w:color w:val="auto"/>
+              </w:rPr>
+            </w:pPr>
+            <w:r>
+              <w:rPr>
+                <w:i w:val="0"/>
+                <w:color w:val="auto"/>
+              </w:rPr>
+              <w:t>ProcessPayment</w:t>
+            </w:r>
+          </w:p>
+        </w:tc>
+      </w:tr>
+      <w:tr>
+        <w:tc>
+          <w:tcPr>
+            <w:tcW w:w="1975" w:type="dxa"/>
+          </w:tcPr>
+          <w:p>
+            <w:pPr>
+              <w:pStyle w:val="InfoBlue"/>
+              <w:ind w:left="0"/>
+              <w:rPr>
+                <w:i w:val="0"/>
+                <w:color w:val="auto"/>
+              </w:rPr>
+            </w:pPr>
+            <w:r>
+              <w:rPr>
+                <w:i w:val="0"/>
+                <w:color w:val="auto"/>
+              </w:rPr>
+              <w:t>Participating Actors</w:t>
+            </w:r>
+          </w:p>
+        </w:tc>
+        <w:tc>
+          <w:tcPr>
+            <w:tcW w:w="6655" w:type="dxa"/>
+          </w:tcPr>
+          <w:p>
+            <w:pPr>
+              <w:pStyle w:val="InfoBlue"/>
+              <w:ind w:left="0"/>
+              <w:rPr>
+                <w:i w:val="0"/>
+                <w:color w:val="auto"/>
+              </w:rPr>
+            </w:pPr>
+            <w:r>
+              <w:rPr>
+                <w:i w:val="0"/>
+                <w:color w:val="auto"/>
+              </w:rPr>
+              <w:t>Initiated by Patient</w:t>
+            </w:r>
+          </w:p>
+        </w:tc>
+      </w:tr>
+      <w:tr>
+        <w:tc>
+          <w:tcPr>
+            <w:tcW w:w="1975" w:type="dxa"/>
+          </w:tcPr>
+          <w:p>
+            <w:pPr>
+              <w:pStyle w:val="InfoBlue"/>
+              <w:ind w:left="0"/>
+              <w:rPr>
+                <w:i w:val="0"/>
+                <w:color w:val="auto"/>
+              </w:rPr>
+            </w:pPr>
+            <w:r>
+              <w:rPr>
+                <w:i w:val="0"/>
+                <w:color w:val="auto"/>
+              </w:rPr>
+              <w:t>Entry Condition</w:t>
+            </w:r>
+          </w:p>
+        </w:tc>
+        <w:tc>
+          <w:tcPr>
+            <w:tcW w:w="6655" w:type="dxa"/>
+          </w:tcPr>
+          <w:p>
+            <w:pPr>
+              <w:pStyle w:val="InfoBlue"/>
+              <w:ind w:left="0"/>
+              <w:rPr>
+                <w:i w:val="0"/>
+                <w:color w:val="auto"/>
+              </w:rPr>
+            </w:pPr>
+            <w:r>
+              <w:rPr>
+                <w:i w:val="0"/>
+                <w:color w:val="auto"/>
+              </w:rPr>
+              <w:t>The patient has logged into the system and has a balance outstanding on their account.</w:t>
+            </w:r>
+          </w:p>
+        </w:tc>
+      </w:tr>
+      <w:tr>
+        <w:tc>
+          <w:tcPr>
+            <w:tcW w:w="1975" w:type="dxa"/>
+          </w:tcPr>
+          <w:p>
+            <w:pPr>
+              <w:pStyle w:val="InfoBlue"/>
+              <w:ind w:left="0"/>
+              <w:rPr>
+                <w:i w:val="0"/>
+                <w:color w:val="auto"/>
+              </w:rPr>
+            </w:pPr>
+            <w:r>
+              <w:rPr>
+                <w:i w:val="0"/>
+                <w:color w:val="auto"/>
+              </w:rPr>
+              <w:t>Flow of Events</w:t>
+            </w:r>
+          </w:p>
+        </w:tc>
+        <w:tc>
+          <w:tcPr>
+            <w:tcW w:w="6655" w:type="dxa"/>
+          </w:tcPr>
+          <w:p>
+            <w:pPr>
+              <w:pStyle w:val="InfoBlue"/>
+              <w:numPr>
+                <w:ilvl w:val="0"/>
+                <w:numId w:val="10"/>
+              </w:numPr>
+              <w:rPr>
+                <w:i w:val="0"/>
+                <w:color w:val="auto"/>
+                <w:highlight w:val="yellow"/>
+              </w:rPr>
+            </w:pPr>
+            <w:r>
+              <w:rPr>
+                <w:i w:val="0"/>
+                <w:color w:val="auto"/>
+                <w:highlight w:val="yellow"/>
+              </w:rPr>
+              <w:t>The patient elects to pay the outstanding balance on their account.</w:t>
+            </w:r>
+          </w:p>
+          <w:p>
+            <w:pPr>
+              <w:pStyle w:val="BodyText"/>
+              <w:numPr>
+                <w:ilvl w:val="0"/>
+                <w:numId w:val="10"/>
+              </w:numPr>
+              <w:rPr>
+                <w:highlight w:val="yellow"/>
+              </w:rPr>
+            </w:pPr>
+            <w:r>
+              <w:rPr>
+                <w:highlight w:val="yellow"/>
+              </w:rPr>
+              <w:t>The system serves the patient with a payment form requesting information regarding insurance coverage and the payment amount.</w:t>
+            </w:r>
+          </w:p>
+          <w:p>
+            <w:pPr>
+              <w:pStyle w:val="BodyText"/>
+              <w:numPr>
+                <w:ilvl w:val="0"/>
+                <w:numId w:val="10"/>
+              </w:numPr>
+              <w:rPr>
+                <w:highlight w:val="yellow"/>
+              </w:rPr>
+            </w:pPr>
+            <w:r>
+              <w:rPr>
+                <w:highlight w:val="yellow"/>
+              </w:rPr>
+              <w:t xml:space="preserve">The patient fills out the required information and is transferred to a secure payments processing platform to </w:t>
+            </w:r>
+            <w:r>
+              <w:rPr>
+                <w:highlight w:val="yellow"/>
+              </w:rPr>
+              <w:t>input their payment method and complete payment.</w:t>
+            </w:r>
+          </w:p>
+          <w:p>
+            <w:pPr>
+              <w:pStyle w:val="BodyText"/>
+              <w:numPr>
+                <w:ilvl w:val="0"/>
+                <w:numId w:val="10"/>
+              </w:numPr>
+              <w:rPr>
+                <w:highlight w:val="yellow"/>
+              </w:rPr>
+            </w:pPr>
+            <w:r>
+              <w:rPr>
+                <w:highlight w:val="yellow"/>
+              </w:rPr>
+              <w:t>The patient returns to the system and is notified that the payment has been processed.</w:t>
+            </w:r>
+          </w:p>
+        </w:tc>
+      </w:tr>
+      <w:tr>
+        <w:tc>
+          <w:tcPr>
+            <w:tcW w:w="1975" w:type="dxa"/>
+          </w:tcPr>
+          <w:p>
+            <w:pPr>
+              <w:pStyle w:val="InfoBlue"/>
+              <w:ind w:left="0"/>
+              <w:rPr>
+                <w:i w:val="0"/>
+                <w:color w:val="auto"/>
+              </w:rPr>
+            </w:pPr>
+            <w:r>
+              <w:rPr>
+                <w:i w:val="0"/>
+                <w:color w:val="auto"/>
+              </w:rPr>
+              <w:t>Exit Condition</w:t>
+            </w:r>
+          </w:p>
+        </w:tc>
+        <w:tc>
+          <w:tcPr>
+            <w:tcW w:w="6655" w:type="dxa"/>
+          </w:tcPr>
+          <w:p>
+            <w:pPr>
+              <w:pStyle w:val="InfoBlue"/>
+              <w:ind w:left="0"/>
+              <w:rPr>
+                <w:i w:val="0"/>
+                <w:color w:val="auto"/>
+                <w:highlight w:val="yellow"/>
+              </w:rPr>
+            </w:pPr>
+            <w:r>
+              <w:rPr>
+                <w:i w:val="0"/>
+                <w:color w:val="auto"/>
+                <w:highlight w:val="yellow"/>
+              </w:rPr>
+              <w:t>The patient has made a payment and has been notified.</w:t>
+            </w:r>
+          </w:p>
+        </w:tc>
+      </w:tr>
+      <w:tr>
+        <w:tc>
+          <w:tcPr>
+            <w:tcW w:w="1975" w:type="dxa"/>
+          </w:tcPr>
+          <w:p>
+            <w:pPr>
+              <w:pStyle w:val="InfoBlue"/>
+              <w:ind w:left="0"/>
+              <w:rPr>
+                <w:i w:val="0"/>
+                <w:color w:val="auto"/>
+              </w:rPr>
+            </w:pPr>
+            <w:r>
+              <w:rPr>
+                <w:i w:val="0"/>
+                <w:color w:val="auto"/>
+              </w:rPr>
+              <w:t>Quality Requirement</w:t>
+            </w:r>
+          </w:p>
+        </w:tc>
+        <w:tc>
+          <w:tcPr>
+            <w:tcW w:w="6655" w:type="dxa"/>
+          </w:tcPr>
+          <w:p>
+            <w:pPr>
+              <w:pStyle w:val="InfoBlue"/>
+              <w:ind w:left="0"/>
+              <w:rPr>
+                <w:i w:val="0"/>
+                <w:color w:val="auto"/>
+                <w:highlight w:val="yellow"/>
+              </w:rPr>
+            </w:pPr>
+            <w:r>
+              <w:rPr>
+                <w:i w:val="0"/>
+                <w:color w:val="auto"/>
+                <w:highlight w:val="yellow"/>
+              </w:rPr>
+              <w:t>The payment system should submit payment information using TLS/SSL to create a secure connection to the server that will protect the Patient’s payment information.</w:t>
+            </w:r>
+          </w:p>
+        </w:tc>
+      </w:tr>
+    </w:tbl>
+    <w:p>
+      <w:pPr>
+        <w:pStyle w:val="BodyText"/>
+      </w:pPr>
+    </w:p>
+    <w:tbl>
+      <w:tblPr>
+        <w:tblStyle w:val="TableGrid"/>
+        <w:tblW w:w="0" w:type="auto"/>
+        <w:tblInd w:w="720" w:type="dxa"/>
+        <w:tblLook w:val="04A0" w:firstRow="1" w:lastRow="0" w:firstColumn="1" w:lastColumn="0" w:noHBand="0" w:noVBand="1"/>
+      </w:tblPr>
+      <w:tblGrid>
+        <w:gridCol w:w="1975"/>
+        <w:gridCol w:w="6655"/>
+      </w:tblGrid>
+      <w:tr>
+        <w:tc>
+          <w:tcPr>
+            <w:tcW w:w="1975" w:type="dxa"/>
+          </w:tcPr>
+          <w:p>
+            <w:pPr>
+              <w:pStyle w:val="InfoBlue"/>
+              <w:ind w:left="0"/>
+              <w:rPr>
+                <w:i w:val="0"/>
+                <w:color w:val="auto"/>
+              </w:rPr>
+            </w:pPr>
+            <w:r>
+              <w:rPr>
+                <w:i w:val="0"/>
+                <w:color w:val="auto"/>
+              </w:rPr>
+              <w:t>Use Case Name</w:t>
+            </w:r>
+          </w:p>
+        </w:tc>
+        <w:tc>
+          <w:tcPr>
+            <w:tcW w:w="6655" w:type="dxa"/>
+          </w:tcPr>
+          <w:p>
+            <w:pPr>
+              <w:pStyle w:val="InfoBlue"/>
+              <w:ind w:left="0"/>
+              <w:rPr>
+                <w:i w:val="0"/>
+                <w:color w:val="auto"/>
+              </w:rPr>
+            </w:pPr>
+            <w:r>
+              <w:rPr>
+                <w:i w:val="0"/>
+                <w:color w:val="auto"/>
+              </w:rPr>
+              <w:t>ContactClinic</w:t>
+            </w:r>
+          </w:p>
+        </w:tc>
+      </w:tr>
+      <w:tr>
+        <w:tc>
+          <w:tcPr>
+            <w:tcW w:w="1975" w:type="dxa"/>
+          </w:tcPr>
+          <w:p>
+            <w:pPr>
+              <w:pStyle w:val="InfoBlue"/>
+              <w:ind w:left="0"/>
+              <w:rPr>
+                <w:i w:val="0"/>
+                <w:color w:val="auto"/>
+              </w:rPr>
+            </w:pPr>
+            <w:r>
+              <w:rPr>
+                <w:i w:val="0"/>
+                <w:color w:val="auto"/>
+              </w:rPr>
+              <w:t>Participating Actors</w:t>
+            </w:r>
+          </w:p>
+        </w:tc>
+        <w:tc>
+          <w:tcPr>
+            <w:tcW w:w="6655" w:type="dxa"/>
+          </w:tcPr>
+          <w:p>
+            <w:pPr>
+              <w:pStyle w:val="InfoBlue"/>
+              <w:ind w:left="0"/>
+              <w:rPr>
+                <w:i w:val="0"/>
+                <w:color w:val="auto"/>
+              </w:rPr>
+            </w:pPr>
+            <w:r>
+              <w:rPr>
+                <w:i w:val="0"/>
+                <w:color w:val="auto"/>
+              </w:rPr>
+              <w:t>Initiated by Patient</w:t>
+            </w:r>
+          </w:p>
+        </w:tc>
+      </w:tr>
+      <w:tr>
+        <w:tc>
+          <w:tcPr>
+            <w:tcW w:w="1975" w:type="dxa"/>
+          </w:tcPr>
+          <w:p>
+            <w:pPr>
+              <w:pStyle w:val="InfoBlue"/>
+              <w:ind w:left="0"/>
+              <w:rPr>
+                <w:i w:val="0"/>
+                <w:color w:val="auto"/>
+              </w:rPr>
+            </w:pPr>
+            <w:r>
+              <w:rPr>
+                <w:i w:val="0"/>
+                <w:color w:val="auto"/>
+              </w:rPr>
+              <w:t>Entry Condition</w:t>
+            </w:r>
+          </w:p>
+        </w:tc>
+        <w:tc>
+          <w:tcPr>
+            <w:tcW w:w="6655" w:type="dxa"/>
+          </w:tcPr>
+          <w:p>
+            <w:pPr>
+              <w:pStyle w:val="InfoBlue"/>
+              <w:ind w:left="0"/>
+              <w:rPr>
+                <w:i w:val="0"/>
+                <w:color w:val="auto"/>
+              </w:rPr>
+            </w:pPr>
+            <w:r>
+              <w:rPr>
+                <w:i w:val="0"/>
+                <w:color w:val="auto"/>
+              </w:rPr>
+              <w:t>Patient has accessed the main page and has not been registered yet.</w:t>
+            </w:r>
+          </w:p>
+        </w:tc>
+      </w:tr>
+      <w:tr>
+        <w:tc>
+          <w:tcPr>
+            <w:tcW w:w="1975" w:type="dxa"/>
+          </w:tcPr>
+          <w:p>
+            <w:pPr>
+              <w:pStyle w:val="InfoBlue"/>
+              <w:ind w:left="0"/>
+              <w:rPr>
+                <w:i w:val="0"/>
+                <w:color w:val="auto"/>
+              </w:rPr>
+            </w:pPr>
+            <w:r>
+              <w:rPr>
+                <w:i w:val="0"/>
+                <w:color w:val="auto"/>
+              </w:rPr>
+              <w:t>Flow of Events</w:t>
+            </w:r>
+          </w:p>
+        </w:tc>
+        <w:tc>
+          <w:tcPr>
+            <w:tcW w:w="6655" w:type="dxa"/>
+          </w:tcPr>
+          <w:p>
+            <w:pPr>
+              <w:pStyle w:val="InfoBlue"/>
+              <w:numPr>
+                <w:ilvl w:val="0"/>
+                <w:numId w:val="6"/>
+              </w:numPr>
+              <w:rPr>
+                <w:i w:val="0"/>
+                <w:color w:val="auto"/>
+              </w:rPr>
+            </w:pPr>
+            <w:r>
+              <w:rPr>
+                <w:i w:val="0"/>
+                <w:color w:val="auto"/>
+              </w:rPr>
+              <w:t>The Patient chooses whether to request an appointment or fill out and submit an online injury form.</w:t>
+            </w:r>
+          </w:p>
+          <w:p>
+            <w:pPr>
+              <w:pStyle w:val="BodyText"/>
+              <w:numPr>
+                <w:ilvl w:val="0"/>
+                <w:numId w:val="6"/>
+              </w:numPr>
+            </w:pPr>
+            <w:r>
+              <w:t>The Patient is presented the appropriate form depending on their prior choice.</w:t>
+            </w:r>
+          </w:p>
+          <w:p>
+            <w:pPr>
+              <w:pStyle w:val="BodyText"/>
+              <w:numPr>
+                <w:ilvl w:val="0"/>
+                <w:numId w:val="6"/>
+              </w:numPr>
+            </w:pPr>
+            <w:r>
+              <w:lastRenderedPageBreak/>
+              <w:t>The Patient fills out the form with the appropriate information requested. In the case of requesting an appointment, the Patient will have to specify the time for the appointment. The injury form will require information about the Patient’s ailment. Both forms will require the Patient report their contact information so that they can be contacted for further steps.</w:t>
+            </w:r>
+          </w:p>
+          <w:p>
+            <w:pPr>
+              <w:pStyle w:val="BodyText"/>
+              <w:numPr>
+                <w:ilvl w:val="0"/>
+                <w:numId w:val="6"/>
+              </w:numPr>
+            </w:pPr>
+            <w:r>
+              <w:t>The Patient submits the form</w:t>
+            </w:r>
+            <w:r>
+              <w:t xml:space="preserve">, </w:t>
+            </w:r>
+            <w:r>
+              <w:rPr>
+                <w:highlight w:val="yellow"/>
+              </w:rPr>
+              <w:t>which will be handled by the physiotherapist</w:t>
+            </w:r>
+            <w:r>
+              <w:t>,</w:t>
+            </w:r>
+            <w:r>
+              <w:t xml:space="preserve"> and is presented with a confirmation message that indicates the form has been received.</w:t>
+            </w:r>
+          </w:p>
+        </w:tc>
+      </w:tr>
+      <w:tr>
+        <w:tc>
+          <w:tcPr>
+            <w:tcW w:w="1975" w:type="dxa"/>
+          </w:tcPr>
+          <w:p>
+            <w:pPr>
+              <w:pStyle w:val="InfoBlue"/>
+              <w:ind w:left="0"/>
+              <w:rPr>
+                <w:i w:val="0"/>
+                <w:color w:val="auto"/>
+              </w:rPr>
+            </w:pPr>
+            <w:r>
+              <w:rPr>
+                <w:i w:val="0"/>
+                <w:color w:val="auto"/>
+              </w:rPr>
+              <w:lastRenderedPageBreak/>
+              <w:t>Exit Condition</w:t>
+            </w:r>
+          </w:p>
+        </w:tc>
+        <w:tc>
+          <w:tcPr>
+            <w:tcW w:w="6655" w:type="dxa"/>
+          </w:tcPr>
+          <w:p>
+            <w:pPr>
+              <w:pStyle w:val="InfoBlue"/>
+              <w:ind w:left="0"/>
+              <w:rPr>
+                <w:i w:val="0"/>
+                <w:color w:val="auto"/>
+              </w:rPr>
+            </w:pPr>
+            <w:r>
+              <w:rPr>
+                <w:i w:val="0"/>
+                <w:color w:val="auto"/>
+              </w:rPr>
+              <w:t>The Patient has submitted their form and will wait for Marcotte Physiotherapy to follow up with next steps.</w:t>
+            </w:r>
+          </w:p>
+        </w:tc>
+      </w:tr>
+      <w:tr>
+        <w:tc>
+          <w:tcPr>
+            <w:tcW w:w="1975" w:type="dxa"/>
+          </w:tcPr>
+          <w:p>
+            <w:pPr>
+              <w:pStyle w:val="InfoBlue"/>
+              <w:ind w:left="0"/>
+              <w:rPr>
+                <w:i w:val="0"/>
+                <w:color w:val="auto"/>
+              </w:rPr>
+            </w:pPr>
+            <w:r>
+              <w:rPr>
+                <w:i w:val="0"/>
+                <w:color w:val="auto"/>
+              </w:rPr>
+              <w:t>Quality Requirement</w:t>
+            </w:r>
+          </w:p>
+        </w:tc>
+        <w:tc>
+          <w:tcPr>
+            <w:tcW w:w="6655" w:type="dxa"/>
+          </w:tcPr>
+          <w:p>
+            <w:pPr>
+              <w:pStyle w:val="InfoBlue"/>
+              <w:ind w:left="0"/>
+              <w:rPr>
+                <w:i w:val="0"/>
+                <w:color w:val="auto"/>
+              </w:rPr>
+            </w:pPr>
+            <w:r>
+              <w:rPr>
+                <w:i w:val="0"/>
+                <w:color w:val="auto"/>
+              </w:rPr>
+              <w:t xml:space="preserve">The information submitted should use TLS/SSL to create a secure connection to the server that will protect the Patient’s personal information. </w:t>
+            </w:r>
+          </w:p>
+        </w:tc>
+      </w:tr>
+    </w:tbl>
+    <w:p>
+      <w:pPr>
+        <w:pStyle w:val="BodyText"/>
+      </w:pPr>
     </w:p>
     <w:p>
       <w:pPr>
@@ -3803,15 +5883,7 @@
         <w:pStyle w:val="InfoBlue"/>
       </w:pPr>
       <w:r>
-        <w:t xml:space="preserve">Where application development tools (requirements tools, modeling tools, </w:t>
-      </w:r>
-      <w:proofErr w:type="spellStart"/>
-      <w:r>
-        <w:t>etc</w:t>
-      </w:r>
-      <w:proofErr w:type="spellEnd"/>
-      <w:r>
-        <w:t>) are employed to capture the functionality, this section document will refer to the availability of that data and indicate the location and name of the tool which is used to capture the data.]</w:t>
+        <w:t>Where application development tools (requirements tools, modeling tools, etc) are employed to capture the functionality, this section document will refer to the availability of that data and indicate the location and name of the tool which is used to capture the data.]</w:t>
       </w:r>
     </w:p>
     <w:p>
@@ -3844,7 +5916,6 @@
       <w:bookmarkStart w:id="34" w:name="_Toc457262456"/>
       <w:bookmarkStart w:id="35" w:name="_Toc465558708"/>
       <w:r>
-        <w:lastRenderedPageBreak/>
         <w:t>Usability</w:t>
       </w:r>
       <w:bookmarkEnd w:id="33"/>
@@ -3859,15 +5930,7 @@
         <w:pStyle w:val="InfoBlue"/>
       </w:pPr>
       <w:r>
-        <w:t xml:space="preserve">[This section should include </w:t>
-      </w:r>
-      <w:proofErr w:type="gramStart"/>
-      <w:r>
-        <w:t>all of</w:t>
-      </w:r>
-      <w:proofErr w:type="gramEnd"/>
-      <w:r>
-        <w:t xml:space="preserve"> those requirements that affect usability. Examples:</w:t>
+        <w:t>[This section should include all of those requirements that affect usability. Examples:</w:t>
       </w:r>
     </w:p>
     <w:p>
@@ -3882,15 +5945,7 @@
         </w:tabs>
       </w:pPr>
       <w:r>
-        <w:t xml:space="preserve">Specify the required training time for a normal users and power users to become productive at </w:t>
-      </w:r>
-      <w:proofErr w:type="gramStart"/>
-      <w:r>
-        <w:t>particular operations</w:t>
-      </w:r>
-      <w:proofErr w:type="gramEnd"/>
-      <w:r>
-        <w:t>.</w:t>
+        <w:t>Specify the required training time for a normal users and power users to become productive at particular operations.</w:t>
       </w:r>
     </w:p>
     <w:p>
@@ -3997,23 +6052,7 @@
         </w:tabs>
       </w:pPr>
       <w:r>
-        <w:t xml:space="preserve">Availability – specify % of time available </w:t>
-      </w:r>
-      <w:proofErr w:type="gramStart"/>
-      <w:r>
-        <w:t xml:space="preserve">( </w:t>
-      </w:r>
-      <w:proofErr w:type="spellStart"/>
-      <w:r>
-        <w:t>xx</w:t>
-      </w:r>
-      <w:proofErr w:type="gramEnd"/>
-      <w:r>
-        <w:t>.xx</w:t>
-      </w:r>
-      <w:proofErr w:type="spellEnd"/>
-      <w:r>
-        <w:t>%), hours of use, maintenance access, degraded mode operations etc.</w:t>
+        <w:t>Availability – specify % of time available ( xx.xx%), hours of use, maintenance access, degraded mode operations etc.</w:t>
       </w:r>
     </w:p>
     <w:p>
@@ -4043,15 +6082,8 @@
         </w:tabs>
       </w:pPr>
       <w:r>
-        <w:t xml:space="preserve">Mean Time </w:t>
-      </w:r>
-      <w:proofErr w:type="gramStart"/>
-      <w:r>
-        <w:t>To</w:t>
-      </w:r>
-      <w:proofErr w:type="gramEnd"/>
-      <w:r>
-        <w:t xml:space="preserve"> Repair (MTTR) – how long is the system allowed to be out of operation after it has failed?</w:t>
+        <w:lastRenderedPageBreak/>
+        <w:t>Mean Time To Repair (MTTR) – how long is the system allowed to be out of operation after it has failed?</w:t>
       </w:r>
     </w:p>
     <w:p>
@@ -4273,11 +6305,7 @@
         <w:pStyle w:val="InfoBlue"/>
       </w:pPr>
       <w:r>
-        <w:t xml:space="preserve">[This section indicates any requirements that will enhance the supportability or maintainability of the system being built, including coding standards, naming conventions, class libraries, maintenance access, </w:t>
-      </w:r>
-      <w:r>
-        <w:lastRenderedPageBreak/>
-        <w:t>maintenance utilities.]</w:t>
+        <w:t>[This section indicates any requirements that will enhance the supportability or maintainability of the system being built, including coding standards, naming conventions, class libraries, maintenance access, maintenance utilities.]</w:t>
       </w:r>
     </w:p>
     <w:p>
@@ -4398,6 +6426,7 @@
       <w:bookmarkStart w:id="69" w:name="_Toc457262468"/>
       <w:bookmarkStart w:id="70" w:name="_Toc465558719"/>
       <w:r>
+        <w:lastRenderedPageBreak/>
         <w:t>Interfaces</w:t>
       </w:r>
       <w:bookmarkEnd w:id="68"/>
@@ -4409,15 +6438,7 @@
         <w:pStyle w:val="InfoBlue"/>
       </w:pPr>
       <w:r>
-        <w:t xml:space="preserve">[This section defines the interfaces that must be supported by the application. It should contain adequate specificity, protocols, ports and logical addresses, </w:t>
-      </w:r>
-      <w:proofErr w:type="spellStart"/>
-      <w:r>
-        <w:t>etc</w:t>
-      </w:r>
-      <w:proofErr w:type="spellEnd"/>
-      <w:r>
-        <w:t>, so that the software can be developed and verified against the interface requirements.]</w:t>
+        <w:t>[This section defines the interfaces that must be supported by the application. It should contain adequate specificity, protocols, ports and logical addresses, etc, so that the software can be developed and verified against the interface requirements.]</w:t>
       </w:r>
     </w:p>
     <w:p>
@@ -4525,9 +6546,94 @@
     <w:p>
       <w:pPr>
         <w:pStyle w:val="InfoBlue"/>
-      </w:pPr>
-      <w:r>
-        <w:t>[Defines any licensing enforcement requirements or other usage restriction requirements that are to be exhibited by the software.]</w:t>
+        <w:rPr>
+          <w:i w:val="0"/>
+          <w:color w:val="auto"/>
+        </w:rPr>
+      </w:pPr>
+      <w:r>
+        <w:rPr>
+          <w:i w:val="0"/>
+          <w:color w:val="auto"/>
+        </w:rPr>
+        <w:t xml:space="preserve">The agreement between Ademidun Hart </w:t>
+      </w:r>
+      <w:r>
+        <w:rPr>
+          <w:i w:val="0"/>
+          <w:color w:val="auto"/>
+        </w:rPr>
+        <w:t xml:space="preserve">&amp; </w:t>
+      </w:r>
+      <w:r>
+        <w:rPr>
+          <w:i w:val="0"/>
+          <w:color w:val="auto"/>
+        </w:rPr>
+        <w:t xml:space="preserve">Company (“Ademidun Hart &amp; Co” or </w:t>
+      </w:r>
+      <w:r>
+        <w:rPr>
+          <w:i w:val="0"/>
+          <w:color w:val="auto"/>
+        </w:rPr>
+        <w:t>the “</w:t>
+      </w:r>
+      <w:r>
+        <w:rPr>
+          <w:i w:val="0"/>
+          <w:color w:val="auto"/>
+        </w:rPr>
+        <w:t xml:space="preserve">Company”) and Marcotte Physiotherapy Clinic (“Marcotte” or </w:t>
+      </w:r>
+      <w:r>
+        <w:rPr>
+          <w:i w:val="0"/>
+          <w:color w:val="auto"/>
+        </w:rPr>
+        <w:t>the “</w:t>
+      </w:r>
+      <w:r>
+        <w:rPr>
+          <w:i w:val="0"/>
+          <w:color w:val="auto"/>
+        </w:rPr>
+        <w:t xml:space="preserve">Client”) states that any and all works created by </w:t>
+      </w:r>
+      <w:r>
+        <w:rPr>
+          <w:i w:val="0"/>
+          <w:color w:val="auto"/>
+        </w:rPr>
+        <w:t>t</w:t>
+      </w:r>
+      <w:r>
+        <w:rPr>
+          <w:i w:val="0"/>
+          <w:color w:val="auto"/>
+        </w:rPr>
+        <w:t xml:space="preserve">he Company during the course of the project will be owned exclusively by </w:t>
+      </w:r>
+      <w:r>
+        <w:rPr>
+          <w:i w:val="0"/>
+          <w:color w:val="auto"/>
+        </w:rPr>
+        <w:t>t</w:t>
+      </w:r>
+      <w:r>
+        <w:rPr>
+          <w:i w:val="0"/>
+          <w:color w:val="auto"/>
+        </w:rPr>
+        <w:t xml:space="preserve">he Company. </w:t>
+      </w:r>
+      <w:r>
+        <w:rPr>
+          <w:i w:val="0"/>
+          <w:color w:val="auto"/>
+        </w:rPr>
+        <w:t xml:space="preserve">The system developed at the commencement of the project will be sold to Marcotte where it will be licensed for use in operating a tele-health physiotherapy service. Any usage outside this domain is strictly forbidden without the express written consent from the Company. </w:t>
       </w:r>
     </w:p>
     <w:p>
@@ -4549,7 +6655,25 @@
         <w:pStyle w:val="InfoBlue"/>
       </w:pPr>
       <w:r>
-        <w:t>[This section describes any necessary legal disclaimers, warranties, copyright notices, patent notice, word mark, trademark, or logo compliance issues for the software.]</w:t>
+        <w:rPr>
+          <w:i w:val="0"/>
+          <w:color w:val="auto"/>
+        </w:rPr>
+        <w:t xml:space="preserve">In accordance with the Company’s Copyright Policy, the Client agrees to recognize the name and logo of the Company as </w:t>
+      </w:r>
+      <w:r>
+        <w:rPr>
+          <w:i w:val="0"/>
+          <w:color w:val="auto"/>
+        </w:rPr>
+        <w:t xml:space="preserve">copyrighted symbols under the World Intellectual Property Organization Copyright Treaty of 1996. </w:t>
+      </w:r>
+      <w:r>
+        <w:rPr>
+          <w:i w:val="0"/>
+          <w:color w:val="auto"/>
+        </w:rPr>
+        <w:t xml:space="preserve">The interpretation and enforceability of this agreement and the rights and liabilities of the parties stated herein shall be governed by the laws of the Province of Ontario. To the maximum extent permitted by applicable law, the provisions of this letter shall supersede any contrary provisions of applicable common law. </w:t>
       </w:r>
     </w:p>
     <w:p>
@@ -4571,12 +6695,129 @@
         <w:pStyle w:val="InfoBlue"/>
       </w:pPr>
       <w:r>
-        <w:t>[This section describes by reference any applicable standards, (and the specific sections of any such standards that apply to the system being described). For example, this could include legal, quality and regulatory standards, industry standards for usability, interoperability, internationalization, operating system compliance, etc.]</w:t>
-      </w:r>
+        <w:rPr>
+          <w:i w:val="0"/>
+          <w:color w:val="auto"/>
+        </w:rPr>
+        <w:t xml:space="preserve">The Company will follow industry standards during the course of the project to meet compliance expectations. The standards that will be upheld will fall into the following three domains: regulatory standards, </w:t>
+      </w:r>
+      <w:r>
+        <w:rPr>
+          <w:i w:val="0"/>
+          <w:color w:val="auto"/>
+        </w:rPr>
+        <w:t xml:space="preserve">accessibility and usability, and web browser compatibility. </w:t>
+      </w:r>
+    </w:p>
+    <w:p>
+      <w:pPr>
+        <w:pStyle w:val="InfoBlue"/>
+        <w:rPr>
+          <w:i w:val="0"/>
+          <w:color w:val="auto"/>
+        </w:rPr>
+      </w:pPr>
+      <w:r>
+        <w:rPr>
+          <w:color w:val="auto"/>
+        </w:rPr>
+        <w:t>Regulatory</w:t>
+      </w:r>
+      <w:r>
+        <w:rPr>
+          <w:color w:val="auto"/>
+        </w:rPr>
+        <w:t xml:space="preserve"> – </w:t>
+      </w:r>
+      <w:r>
+        <w:rPr>
+          <w:i w:val="0"/>
+          <w:color w:val="auto"/>
+        </w:rPr>
+        <w:t xml:space="preserve">The Company will follow the recommendations of the World Wide Web Consortium (W3C) where necessary and applicable to achieve a final system design that is compliant with best practices as set forth by the W3C. This will help to ensure the system is compatible with future web technologies. In addition, the Company will observe the ISO/IEC 25010:2011 standard during the development process. While compliance with this standard is less clearly defined, the Company deems it useful to keep in mind the focus of this standard on achieving maintainability, reliability, efficiency, and security. </w:t>
+      </w:r>
+    </w:p>
+    <w:p>
+      <w:pPr>
+        <w:pStyle w:val="InfoBlue"/>
+        <w:rPr>
+          <w:i w:val="0"/>
+          <w:color w:val="auto"/>
+        </w:rPr>
+      </w:pPr>
+      <w:r>
+        <w:rPr>
+          <w:color w:val="auto"/>
+        </w:rPr>
+        <w:t xml:space="preserve">Accessibility and Usability – </w:t>
+      </w:r>
+      <w:r>
+        <w:rPr>
+          <w:i w:val="0"/>
+          <w:color w:val="auto"/>
+        </w:rPr>
+        <w:t>The Company will develop the platform with photosensitive users in mind. To this end, the software should avoid bright, flashing displays where possible. The United States Access Board has defined this in Section 508 as requiring that “software shall not use flashing or blinking text, objects, or other elements having a flash or blink frequency greater than 2 Hz and lower than 55 Hz.</w:t>
+      </w:r>
+      <w:r>
+        <w:rPr>
+          <w:i w:val="0"/>
+          <w:color w:val="auto"/>
+        </w:rPr>
+        <w:t>”</w:t>
+      </w:r>
+      <w:r>
+        <w:rPr>
+          <w:i w:val="0"/>
+          <w:color w:val="auto"/>
+        </w:rPr>
+        <w:t xml:space="preserve"> </w:t>
+      </w:r>
+    </w:p>
+    <w:p>
+      <w:pPr>
+        <w:pStyle w:val="InfoBlue"/>
+        <w:rPr>
+          <w:i w:val="0"/>
+          <w:color w:val="auto"/>
+        </w:rPr>
+      </w:pPr>
+      <w:r>
+        <w:rPr>
+          <w:color w:val="auto"/>
+        </w:rPr>
+        <w:t xml:space="preserve">Web Browser Compatibility – </w:t>
+      </w:r>
+      <w:r>
+        <w:rPr>
+          <w:i w:val="0"/>
+          <w:color w:val="auto"/>
+        </w:rPr>
+        <w:t xml:space="preserve">The Company will ensure the system is able to be accessed on the most </w:t>
+      </w:r>
+      <w:r>
+        <w:rPr>
+          <w:i w:val="0"/>
+          <w:color w:val="auto"/>
+        </w:rPr>
+        <w:lastRenderedPageBreak/>
+        <w:t xml:space="preserve">common web browsers including but not limited to Chrome, Safari, and Firefox. </w:t>
+      </w:r>
+      <w:r>
+        <w:rPr>
+          <w:i w:val="0"/>
+          <w:color w:val="auto"/>
+        </w:rPr>
+        <w:t>In addition, customers of the Client should be able to access the system from a mobile device. Performance on platforms other than personal computers may be affected due to the potential lack of support for necessary hardware such as cameras used in the interaction with the system.</w:t>
+      </w:r>
+    </w:p>
+    <w:p>
+      <w:pPr>
+        <w:pStyle w:val="BodyText"/>
+      </w:pPr>
     </w:p>
     <w:sectPr>
-      <w:headerReference w:type="default" r:id="rId14"/>
-      <w:footerReference w:type="default" r:id="rId15"/>
+      <w:headerReference w:type="default" r:id="rId15"/>
+      <w:footerReference w:type="default" r:id="rId16"/>
       <w:pgSz w:w="12240" w:h="15840" w:code="1"/>
       <w:pgMar w:top="1440" w:right="1440" w:bottom="1440" w:left="1440" w:header="720" w:footer="720" w:gutter="0"/>
       <w:cols w:space="720"/>
@@ -4586,7 +6827,7 @@
 </file>
 
 <file path=word/endnotes.xml><?xml version="1.0" encoding="utf-8"?>
-<w:endnotes xmlns:wpc="http://schemas.microsoft.com/office/word/2010/wordprocessingCanvas" xmlns:mo="http://schemas.microsoft.com/office/mac/office/2008/main" xmlns:mc="http://schemas.openxmlformats.org/markup-compatibility/2006" xmlns:mv="urn:schemas-microsoft-com:mac:vml" xmlns:o="urn:schemas-microsoft-com:office:office" xmlns:r="http://schemas.openxmlformats.org/officeDocument/2006/relationships" xmlns:m="http://schemas.openxmlformats.org/officeDocument/2006/math" xmlns:v="urn:schemas-microsoft-com:vml" xmlns:wp14="http://schemas.microsoft.com/office/word/2010/wordprocessingDrawing" xmlns:wp="http://schemas.openxmlformats.org/drawingml/2006/wordprocessingDrawing" xmlns:w10="urn:schemas-microsoft-com:office:word" xmlns:w="http://schemas.openxmlformats.org/wordprocessingml/2006/main" xmlns:w14="http://schemas.microsoft.com/office/word/2010/wordml" xmlns:w15="http://schemas.microsoft.com/office/word/2012/wordml" xmlns:wpg="http://schemas.microsoft.com/office/word/2010/wordprocessingGroup" xmlns:wpi="http://schemas.microsoft.com/office/word/2010/wordprocessingInk" xmlns:wne="http://schemas.microsoft.com/office/word/2006/wordml" xmlns:wps="http://schemas.microsoft.com/office/word/2010/wordprocessingShape" mc:Ignorable="w14 w15 wp14">
+<w:endnotes xmlns:wpc="http://schemas.microsoft.com/office/word/2010/wordprocessingCanvas" xmlns:cx="http://schemas.microsoft.com/office/drawing/2014/chartex" xmlns:cx1="http://schemas.microsoft.com/office/drawing/2015/9/8/chartex" xmlns:cx2="http://schemas.microsoft.com/office/drawing/2015/10/21/chartex" xmlns:cx3="http://schemas.microsoft.com/office/drawing/2016/5/9/chartex" xmlns:cx4="http://schemas.microsoft.com/office/drawing/2016/5/10/chartex" xmlns:cx5="http://schemas.microsoft.com/office/drawing/2016/5/11/chartex" xmlns:cx6="http://schemas.microsoft.com/office/drawing/2016/5/12/chartex" xmlns:cx7="http://schemas.microsoft.com/office/drawing/2016/5/13/chartex" xmlns:cx8="http://schemas.microsoft.com/office/drawing/2016/5/14/chartex" xmlns:mc="http://schemas.openxmlformats.org/markup-compatibility/2006" xmlns:aink="http://schemas.microsoft.com/office/drawing/2016/ink" xmlns:am3d="http://schemas.microsoft.com/office/drawing/2017/model3d" xmlns:o="urn:schemas-microsoft-com:office:office" xmlns:r="http://schemas.openxmlformats.org/officeDocument/2006/relationships" xmlns:m="http://schemas.openxmlformats.org/officeDocument/2006/math" xmlns:v="urn:schemas-microsoft-com:vml" xmlns:wp14="http://schemas.microsoft.com/office/word/2010/wordprocessingDrawing" xmlns:wp="http://schemas.openxmlformats.org/drawingml/2006/wordprocessingDrawing" xmlns:w10="urn:schemas-microsoft-com:office:word" xmlns:w="http://schemas.openxmlformats.org/wordprocessingml/2006/main" xmlns:w14="http://schemas.microsoft.com/office/word/2010/wordml" xmlns:w15="http://schemas.microsoft.com/office/word/2012/wordml" xmlns:w16cid="http://schemas.microsoft.com/office/word/2016/wordml/cid" xmlns:w16se="http://schemas.microsoft.com/office/word/2015/wordml/symex" xmlns:wpg="http://schemas.microsoft.com/office/word/2010/wordprocessingGroup" xmlns:wpi="http://schemas.microsoft.com/office/word/2010/wordprocessingInk" xmlns:wne="http://schemas.microsoft.com/office/word/2006/wordml" xmlns:wps="http://schemas.microsoft.com/office/word/2010/wordprocessingShape" mc:Ignorable="w14 w15 w16se w16cid wp14">
   <w:endnote w:type="separator" w:id="-1">
     <w:p>
       <w:pPr>
@@ -4611,7 +6852,7 @@
 </file>
 
 <file path=word/footer1.xml><?xml version="1.0" encoding="utf-8"?>
-<w:ftr xmlns:wpc="http://schemas.microsoft.com/office/word/2010/wordprocessingCanvas" xmlns:mo="http://schemas.microsoft.com/office/mac/office/2008/main" xmlns:mc="http://schemas.openxmlformats.org/markup-compatibility/2006" xmlns:mv="urn:schemas-microsoft-com:mac:vml" xmlns:o="urn:schemas-microsoft-com:office:office" xmlns:r="http://schemas.openxmlformats.org/officeDocument/2006/relationships" xmlns:m="http://schemas.openxmlformats.org/officeDocument/2006/math" xmlns:v="urn:schemas-microsoft-com:vml" xmlns:wp14="http://schemas.microsoft.com/office/word/2010/wordprocessingDrawing" xmlns:wp="http://schemas.openxmlformats.org/drawingml/2006/wordprocessingDrawing" xmlns:w10="urn:schemas-microsoft-com:office:word" xmlns:w="http://schemas.openxmlformats.org/wordprocessingml/2006/main" xmlns:w14="http://schemas.microsoft.com/office/word/2010/wordml" xmlns:w15="http://schemas.microsoft.com/office/word/2012/wordml" xmlns:wpg="http://schemas.microsoft.com/office/word/2010/wordprocessingGroup" xmlns:wpi="http://schemas.microsoft.com/office/word/2010/wordprocessingInk" xmlns:wne="http://schemas.microsoft.com/office/word/2006/wordml" xmlns:wps="http://schemas.microsoft.com/office/word/2010/wordprocessingShape" mc:Ignorable="w14 w15 wp14">
+<w:ftr xmlns:wpc="http://schemas.microsoft.com/office/word/2010/wordprocessingCanvas" xmlns:cx="http://schemas.microsoft.com/office/drawing/2014/chartex" xmlns:cx1="http://schemas.microsoft.com/office/drawing/2015/9/8/chartex" xmlns:cx2="http://schemas.microsoft.com/office/drawing/2015/10/21/chartex" xmlns:cx3="http://schemas.microsoft.com/office/drawing/2016/5/9/chartex" xmlns:cx4="http://schemas.microsoft.com/office/drawing/2016/5/10/chartex" xmlns:cx5="http://schemas.microsoft.com/office/drawing/2016/5/11/chartex" xmlns:cx6="http://schemas.microsoft.com/office/drawing/2016/5/12/chartex" xmlns:cx7="http://schemas.microsoft.com/office/drawing/2016/5/13/chartex" xmlns:cx8="http://schemas.microsoft.com/office/drawing/2016/5/14/chartex" xmlns:mc="http://schemas.openxmlformats.org/markup-compatibility/2006" xmlns:aink="http://schemas.microsoft.com/office/drawing/2016/ink" xmlns:am3d="http://schemas.microsoft.com/office/drawing/2017/model3d" xmlns:o="urn:schemas-microsoft-com:office:office" xmlns:r="http://schemas.openxmlformats.org/officeDocument/2006/relationships" xmlns:m="http://schemas.openxmlformats.org/officeDocument/2006/math" xmlns:v="urn:schemas-microsoft-com:vml" xmlns:wp14="http://schemas.microsoft.com/office/word/2010/wordprocessingDrawing" xmlns:wp="http://schemas.openxmlformats.org/drawingml/2006/wordprocessingDrawing" xmlns:w10="urn:schemas-microsoft-com:office:word" xmlns:w="http://schemas.openxmlformats.org/wordprocessingml/2006/main" xmlns:w14="http://schemas.microsoft.com/office/word/2010/wordml" xmlns:w15="http://schemas.microsoft.com/office/word/2012/wordml" xmlns:w16cid="http://schemas.microsoft.com/office/word/2016/wordml/cid" xmlns:w16se="http://schemas.microsoft.com/office/word/2015/wordml/symex" xmlns:wpg="http://schemas.microsoft.com/office/word/2010/wordprocessingGroup" xmlns:wpi="http://schemas.microsoft.com/office/word/2010/wordprocessingInk" xmlns:wne="http://schemas.microsoft.com/office/word/2006/wordml" xmlns:wps="http://schemas.microsoft.com/office/word/2010/wordprocessingShape" mc:Ignorable="w14 w15 w16se w16cid wp14">
   <w:p>
     <w:pPr>
       <w:pStyle w:val="Footer"/>
@@ -4621,19 +6862,17 @@
 </file>
 
 <file path=word/footer2.xml><?xml version="1.0" encoding="utf-8"?>
-<w:ftr xmlns:wpc="http://schemas.microsoft.com/office/word/2010/wordprocessingCanvas" xmlns:mo="http://schemas.microsoft.com/office/mac/office/2008/main" xmlns:mc="http://schemas.openxmlformats.org/markup-compatibility/2006" xmlns:mv="urn:schemas-microsoft-com:mac:vml" xmlns:o="urn:schemas-microsoft-com:office:office" xmlns:r="http://schemas.openxmlformats.org/officeDocument/2006/relationships" xmlns:m="http://schemas.openxmlformats.org/officeDocument/2006/math" xmlns:v="urn:schemas-microsoft-com:vml" xmlns:wp14="http://schemas.microsoft.com/office/word/2010/wordprocessingDrawing" xmlns:wp="http://schemas.openxmlformats.org/drawingml/2006/wordprocessingDrawing" xmlns:w10="urn:schemas-microsoft-com:office:word" xmlns:w="http://schemas.openxmlformats.org/wordprocessingml/2006/main" xmlns:w14="http://schemas.microsoft.com/office/word/2010/wordml" xmlns:w15="http://schemas.microsoft.com/office/word/2012/wordml" xmlns:wpg="http://schemas.microsoft.com/office/word/2010/wordprocessingGroup" xmlns:wpi="http://schemas.microsoft.com/office/word/2010/wordprocessingInk" xmlns:wne="http://schemas.microsoft.com/office/word/2006/wordml" xmlns:wps="http://schemas.microsoft.com/office/word/2010/wordprocessingShape" mc:Ignorable="w14 w15 wp14">
+<w:ftr xmlns:wpc="http://schemas.microsoft.com/office/word/2010/wordprocessingCanvas" xmlns:cx="http://schemas.microsoft.com/office/drawing/2014/chartex" xmlns:cx1="http://schemas.microsoft.com/office/drawing/2015/9/8/chartex" xmlns:cx2="http://schemas.microsoft.com/office/drawing/2015/10/21/chartex" xmlns:cx3="http://schemas.microsoft.com/office/drawing/2016/5/9/chartex" xmlns:cx4="http://schemas.microsoft.com/office/drawing/2016/5/10/chartex" xmlns:cx5="http://schemas.microsoft.com/office/drawing/2016/5/11/chartex" xmlns:cx6="http://schemas.microsoft.com/office/drawing/2016/5/12/chartex" xmlns:cx7="http://schemas.microsoft.com/office/drawing/2016/5/13/chartex" xmlns:cx8="http://schemas.microsoft.com/office/drawing/2016/5/14/chartex" xmlns:mc="http://schemas.openxmlformats.org/markup-compatibility/2006" xmlns:aink="http://schemas.microsoft.com/office/drawing/2016/ink" xmlns:am3d="http://schemas.microsoft.com/office/drawing/2017/model3d" xmlns:o="urn:schemas-microsoft-com:office:office" xmlns:r="http://schemas.openxmlformats.org/officeDocument/2006/relationships" xmlns:m="http://schemas.openxmlformats.org/officeDocument/2006/math" xmlns:v="urn:schemas-microsoft-com:vml" xmlns:wp14="http://schemas.microsoft.com/office/word/2010/wordprocessingDrawing" xmlns:wp="http://schemas.openxmlformats.org/drawingml/2006/wordprocessingDrawing" xmlns:w10="urn:schemas-microsoft-com:office:word" xmlns:w="http://schemas.openxmlformats.org/wordprocessingml/2006/main" xmlns:w14="http://schemas.microsoft.com/office/word/2010/wordml" xmlns:w15="http://schemas.microsoft.com/office/word/2012/wordml" xmlns:w16cid="http://schemas.microsoft.com/office/word/2016/wordml/cid" xmlns:w16se="http://schemas.microsoft.com/office/word/2015/wordml/symex" xmlns:wpg="http://schemas.microsoft.com/office/word/2010/wordprocessingGroup" xmlns:wpi="http://schemas.microsoft.com/office/word/2010/wordprocessingInk" xmlns:wne="http://schemas.microsoft.com/office/word/2006/wordml" xmlns:wps="http://schemas.microsoft.com/office/word/2010/wordprocessingShape" mc:Ignorable="w14 w15 w16se w16cid wp14">
   <w:p>
     <w:pPr>
       <w:pStyle w:val="Footer"/>
     </w:pPr>
-    <w:bookmarkStart w:id="0" w:name="_GoBack"/>
-    <w:bookmarkEnd w:id="0"/>
   </w:p>
 </w:ftr>
 </file>
 
 <file path=word/footer3.xml><?xml version="1.0" encoding="utf-8"?>
-<w:ftr xmlns:wpc="http://schemas.microsoft.com/office/word/2010/wordprocessingCanvas" xmlns:mo="http://schemas.microsoft.com/office/mac/office/2008/main" xmlns:mc="http://schemas.openxmlformats.org/markup-compatibility/2006" xmlns:mv="urn:schemas-microsoft-com:mac:vml" xmlns:o="urn:schemas-microsoft-com:office:office" xmlns:r="http://schemas.openxmlformats.org/officeDocument/2006/relationships" xmlns:m="http://schemas.openxmlformats.org/officeDocument/2006/math" xmlns:v="urn:schemas-microsoft-com:vml" xmlns:wp14="http://schemas.microsoft.com/office/word/2010/wordprocessingDrawing" xmlns:wp="http://schemas.openxmlformats.org/drawingml/2006/wordprocessingDrawing" xmlns:w10="urn:schemas-microsoft-com:office:word" xmlns:w="http://schemas.openxmlformats.org/wordprocessingml/2006/main" xmlns:w14="http://schemas.microsoft.com/office/word/2010/wordml" xmlns:w15="http://schemas.microsoft.com/office/word/2012/wordml" xmlns:wpg="http://schemas.microsoft.com/office/word/2010/wordprocessingGroup" xmlns:wpi="http://schemas.microsoft.com/office/word/2010/wordprocessingInk" xmlns:wne="http://schemas.microsoft.com/office/word/2006/wordml" xmlns:wps="http://schemas.microsoft.com/office/word/2010/wordprocessingShape" mc:Ignorable="w14 w15 wp14">
+<w:ftr xmlns:wpc="http://schemas.microsoft.com/office/word/2010/wordprocessingCanvas" xmlns:cx="http://schemas.microsoft.com/office/drawing/2014/chartex" xmlns:cx1="http://schemas.microsoft.com/office/drawing/2015/9/8/chartex" xmlns:cx2="http://schemas.microsoft.com/office/drawing/2015/10/21/chartex" xmlns:cx3="http://schemas.microsoft.com/office/drawing/2016/5/9/chartex" xmlns:cx4="http://schemas.microsoft.com/office/drawing/2016/5/10/chartex" xmlns:cx5="http://schemas.microsoft.com/office/drawing/2016/5/11/chartex" xmlns:cx6="http://schemas.microsoft.com/office/drawing/2016/5/12/chartex" xmlns:cx7="http://schemas.microsoft.com/office/drawing/2016/5/13/chartex" xmlns:cx8="http://schemas.microsoft.com/office/drawing/2016/5/14/chartex" xmlns:mc="http://schemas.openxmlformats.org/markup-compatibility/2006" xmlns:aink="http://schemas.microsoft.com/office/drawing/2016/ink" xmlns:am3d="http://schemas.microsoft.com/office/drawing/2017/model3d" xmlns:o="urn:schemas-microsoft-com:office:office" xmlns:r="http://schemas.openxmlformats.org/officeDocument/2006/relationships" xmlns:m="http://schemas.openxmlformats.org/officeDocument/2006/math" xmlns:v="urn:schemas-microsoft-com:vml" xmlns:wp14="http://schemas.microsoft.com/office/word/2010/wordprocessingDrawing" xmlns:wp="http://schemas.openxmlformats.org/drawingml/2006/wordprocessingDrawing" xmlns:w10="urn:schemas-microsoft-com:office:word" xmlns:w="http://schemas.openxmlformats.org/wordprocessingml/2006/main" xmlns:w14="http://schemas.microsoft.com/office/word/2010/wordml" xmlns:w15="http://schemas.microsoft.com/office/word/2012/wordml" xmlns:w16cid="http://schemas.microsoft.com/office/word/2016/wordml/cid" xmlns:w16se="http://schemas.microsoft.com/office/word/2015/wordml/symex" xmlns:wpg="http://schemas.microsoft.com/office/word/2010/wordprocessingGroup" xmlns:wpi="http://schemas.microsoft.com/office/word/2010/wordprocessingInk" xmlns:wne="http://schemas.microsoft.com/office/word/2006/wordml" xmlns:wps="http://schemas.microsoft.com/office/word/2010/wordprocessingShape" mc:Ignorable="w14 w15 w16se w16cid wp14">
   <w:p>
     <w:pPr>
       <w:pStyle w:val="Footer"/>
@@ -4643,7 +6882,7 @@
 </file>
 
 <file path=word/footer4.xml><?xml version="1.0" encoding="utf-8"?>
-<w:ftr xmlns:wpc="http://schemas.microsoft.com/office/word/2010/wordprocessingCanvas" xmlns:mo="http://schemas.microsoft.com/office/mac/office/2008/main" xmlns:mc="http://schemas.openxmlformats.org/markup-compatibility/2006" xmlns:mv="urn:schemas-microsoft-com:mac:vml" xmlns:o="urn:schemas-microsoft-com:office:office" xmlns:r="http://schemas.openxmlformats.org/officeDocument/2006/relationships" xmlns:m="http://schemas.openxmlformats.org/officeDocument/2006/math" xmlns:v="urn:schemas-microsoft-com:vml" xmlns:wp14="http://schemas.microsoft.com/office/word/2010/wordprocessingDrawing" xmlns:wp="http://schemas.openxmlformats.org/drawingml/2006/wordprocessingDrawing" xmlns:w10="urn:schemas-microsoft-com:office:word" xmlns:w="http://schemas.openxmlformats.org/wordprocessingml/2006/main" xmlns:w14="http://schemas.microsoft.com/office/word/2010/wordml" xmlns:w15="http://schemas.microsoft.com/office/word/2012/wordml" xmlns:wpg="http://schemas.microsoft.com/office/word/2010/wordprocessingGroup" xmlns:wpi="http://schemas.microsoft.com/office/word/2010/wordprocessingInk" xmlns:wne="http://schemas.microsoft.com/office/word/2006/wordml" xmlns:wps="http://schemas.microsoft.com/office/word/2010/wordprocessingShape" mc:Ignorable="w14 w15 wp14">
+<w:ftr xmlns:wpc="http://schemas.microsoft.com/office/word/2010/wordprocessingCanvas" xmlns:cx="http://schemas.microsoft.com/office/drawing/2014/chartex" xmlns:cx1="http://schemas.microsoft.com/office/drawing/2015/9/8/chartex" xmlns:cx2="http://schemas.microsoft.com/office/drawing/2015/10/21/chartex" xmlns:cx3="http://schemas.microsoft.com/office/drawing/2016/5/9/chartex" xmlns:cx4="http://schemas.microsoft.com/office/drawing/2016/5/10/chartex" xmlns:cx5="http://schemas.microsoft.com/office/drawing/2016/5/11/chartex" xmlns:cx6="http://schemas.microsoft.com/office/drawing/2016/5/12/chartex" xmlns:cx7="http://schemas.microsoft.com/office/drawing/2016/5/13/chartex" xmlns:cx8="http://schemas.microsoft.com/office/drawing/2016/5/14/chartex" xmlns:mc="http://schemas.openxmlformats.org/markup-compatibility/2006" xmlns:aink="http://schemas.microsoft.com/office/drawing/2016/ink" xmlns:am3d="http://schemas.microsoft.com/office/drawing/2017/model3d" xmlns:o="urn:schemas-microsoft-com:office:office" xmlns:r="http://schemas.openxmlformats.org/officeDocument/2006/relationships" xmlns:m="http://schemas.openxmlformats.org/officeDocument/2006/math" xmlns:v="urn:schemas-microsoft-com:vml" xmlns:wp14="http://schemas.microsoft.com/office/word/2010/wordprocessingDrawing" xmlns:wp="http://schemas.openxmlformats.org/drawingml/2006/wordprocessingDrawing" xmlns:w10="urn:schemas-microsoft-com:office:word" xmlns:w="http://schemas.openxmlformats.org/wordprocessingml/2006/main" xmlns:w14="http://schemas.microsoft.com/office/word/2010/wordml" xmlns:w15="http://schemas.microsoft.com/office/word/2012/wordml" xmlns:w16cid="http://schemas.microsoft.com/office/word/2016/wordml/cid" xmlns:w16se="http://schemas.microsoft.com/office/word/2015/wordml/symex" xmlns:wpg="http://schemas.microsoft.com/office/word/2010/wordprocessingGroup" xmlns:wpi="http://schemas.microsoft.com/office/word/2010/wordprocessingInk" xmlns:wne="http://schemas.microsoft.com/office/word/2006/wordml" xmlns:wps="http://schemas.microsoft.com/office/word/2010/wordprocessingShape" mc:Ignorable="w14 w15 w16se w16cid wp14">
   <w:tbl>
     <w:tblPr>
       <w:tblW w:w="0" w:type="auto"/>
@@ -4711,10 +6950,7 @@
             <w:t>your name</w:t>
           </w:r>
           <w:r>
-            <w:t>, 201</w:t>
-          </w:r>
-          <w:r>
-            <w:t>7</w:t>
+            <w:t>, 2017</w:t>
           </w:r>
         </w:p>
       </w:tc>
@@ -4779,7 +7015,7 @@
 </file>
 
 <file path=word/footnotes.xml><?xml version="1.0" encoding="utf-8"?>
-<w:footnotes xmlns:wpc="http://schemas.microsoft.com/office/word/2010/wordprocessingCanvas" xmlns:mo="http://schemas.microsoft.com/office/mac/office/2008/main" xmlns:mc="http://schemas.openxmlformats.org/markup-compatibility/2006" xmlns:mv="urn:schemas-microsoft-com:mac:vml" xmlns:o="urn:schemas-microsoft-com:office:office" xmlns:r="http://schemas.openxmlformats.org/officeDocument/2006/relationships" xmlns:m="http://schemas.openxmlformats.org/officeDocument/2006/math" xmlns:v="urn:schemas-microsoft-com:vml" xmlns:wp14="http://schemas.microsoft.com/office/word/2010/wordprocessingDrawing" xmlns:wp="http://schemas.openxmlformats.org/drawingml/2006/wordprocessingDrawing" xmlns:w10="urn:schemas-microsoft-com:office:word" xmlns:w="http://schemas.openxmlformats.org/wordprocessingml/2006/main" xmlns:w14="http://schemas.microsoft.com/office/word/2010/wordml" xmlns:w15="http://schemas.microsoft.com/office/word/2012/wordml" xmlns:wpg="http://schemas.microsoft.com/office/word/2010/wordprocessingGroup" xmlns:wpi="http://schemas.microsoft.com/office/word/2010/wordprocessingInk" xmlns:wne="http://schemas.microsoft.com/office/word/2006/wordml" xmlns:wps="http://schemas.microsoft.com/office/word/2010/wordprocessingShape" mc:Ignorable="w14 w15 wp14">
+<w:footnotes xmlns:wpc="http://schemas.microsoft.com/office/word/2010/wordprocessingCanvas" xmlns:cx="http://schemas.microsoft.com/office/drawing/2014/chartex" xmlns:cx1="http://schemas.microsoft.com/office/drawing/2015/9/8/chartex" xmlns:cx2="http://schemas.microsoft.com/office/drawing/2015/10/21/chartex" xmlns:cx3="http://schemas.microsoft.com/office/drawing/2016/5/9/chartex" xmlns:cx4="http://schemas.microsoft.com/office/drawing/2016/5/10/chartex" xmlns:cx5="http://schemas.microsoft.com/office/drawing/2016/5/11/chartex" xmlns:cx6="http://schemas.microsoft.com/office/drawing/2016/5/12/chartex" xmlns:cx7="http://schemas.microsoft.com/office/drawing/2016/5/13/chartex" xmlns:cx8="http://schemas.microsoft.com/office/drawing/2016/5/14/chartex" xmlns:mc="http://schemas.openxmlformats.org/markup-compatibility/2006" xmlns:aink="http://schemas.microsoft.com/office/drawing/2016/ink" xmlns:am3d="http://schemas.microsoft.com/office/drawing/2017/model3d" xmlns:o="urn:schemas-microsoft-com:office:office" xmlns:r="http://schemas.openxmlformats.org/officeDocument/2006/relationships" xmlns:m="http://schemas.openxmlformats.org/officeDocument/2006/math" xmlns:v="urn:schemas-microsoft-com:vml" xmlns:wp14="http://schemas.microsoft.com/office/word/2010/wordprocessingDrawing" xmlns:wp="http://schemas.openxmlformats.org/drawingml/2006/wordprocessingDrawing" xmlns:w10="urn:schemas-microsoft-com:office:word" xmlns:w="http://schemas.openxmlformats.org/wordprocessingml/2006/main" xmlns:w14="http://schemas.microsoft.com/office/word/2010/wordml" xmlns:w15="http://schemas.microsoft.com/office/word/2012/wordml" xmlns:w16cid="http://schemas.microsoft.com/office/word/2016/wordml/cid" xmlns:w16se="http://schemas.microsoft.com/office/word/2015/wordml/symex" xmlns:wpg="http://schemas.microsoft.com/office/word/2010/wordprocessingGroup" xmlns:wpi="http://schemas.microsoft.com/office/word/2010/wordprocessingInk" xmlns:wne="http://schemas.microsoft.com/office/word/2006/wordml" xmlns:wps="http://schemas.microsoft.com/office/word/2010/wordprocessingShape" mc:Ignorable="w14 w15 w16se w16cid wp14">
   <w:footnote w:type="separator" w:id="-1">
     <w:p>
       <w:pPr>
@@ -4804,7 +7040,7 @@
 </file>
 
 <file path=word/header1.xml><?xml version="1.0" encoding="utf-8"?>
-<w:hdr xmlns:wpc="http://schemas.microsoft.com/office/word/2010/wordprocessingCanvas" xmlns:mo="http://schemas.microsoft.com/office/mac/office/2008/main" xmlns:mc="http://schemas.openxmlformats.org/markup-compatibility/2006" xmlns:mv="urn:schemas-microsoft-com:mac:vml" xmlns:o="urn:schemas-microsoft-com:office:office" xmlns:r="http://schemas.openxmlformats.org/officeDocument/2006/relationships" xmlns:m="http://schemas.openxmlformats.org/officeDocument/2006/math" xmlns:v="urn:schemas-microsoft-com:vml" xmlns:wp14="http://schemas.microsoft.com/office/word/2010/wordprocessingDrawing" xmlns:wp="http://schemas.openxmlformats.org/drawingml/2006/wordprocessingDrawing" xmlns:w10="urn:schemas-microsoft-com:office:word" xmlns:w="http://schemas.openxmlformats.org/wordprocessingml/2006/main" xmlns:w14="http://schemas.microsoft.com/office/word/2010/wordml" xmlns:w15="http://schemas.microsoft.com/office/word/2012/wordml" xmlns:wpg="http://schemas.microsoft.com/office/word/2010/wordprocessingGroup" xmlns:wpi="http://schemas.microsoft.com/office/word/2010/wordprocessingInk" xmlns:wne="http://schemas.microsoft.com/office/word/2006/wordml" xmlns:wps="http://schemas.microsoft.com/office/word/2010/wordprocessingShape" mc:Ignorable="w14 w15 wp14">
+<w:hdr xmlns:wpc="http://schemas.microsoft.com/office/word/2010/wordprocessingCanvas" xmlns:cx="http://schemas.microsoft.com/office/drawing/2014/chartex" xmlns:cx1="http://schemas.microsoft.com/office/drawing/2015/9/8/chartex" xmlns:cx2="http://schemas.microsoft.com/office/drawing/2015/10/21/chartex" xmlns:cx3="http://schemas.microsoft.com/office/drawing/2016/5/9/chartex" xmlns:cx4="http://schemas.microsoft.com/office/drawing/2016/5/10/chartex" xmlns:cx5="http://schemas.microsoft.com/office/drawing/2016/5/11/chartex" xmlns:cx6="http://schemas.microsoft.com/office/drawing/2016/5/12/chartex" xmlns:cx7="http://schemas.microsoft.com/office/drawing/2016/5/13/chartex" xmlns:cx8="http://schemas.microsoft.com/office/drawing/2016/5/14/chartex" xmlns:mc="http://schemas.openxmlformats.org/markup-compatibility/2006" xmlns:aink="http://schemas.microsoft.com/office/drawing/2016/ink" xmlns:am3d="http://schemas.microsoft.com/office/drawing/2017/model3d" xmlns:o="urn:schemas-microsoft-com:office:office" xmlns:r="http://schemas.openxmlformats.org/officeDocument/2006/relationships" xmlns:m="http://schemas.openxmlformats.org/officeDocument/2006/math" xmlns:v="urn:schemas-microsoft-com:vml" xmlns:wp14="http://schemas.microsoft.com/office/word/2010/wordprocessingDrawing" xmlns:wp="http://schemas.openxmlformats.org/drawingml/2006/wordprocessingDrawing" xmlns:w10="urn:schemas-microsoft-com:office:word" xmlns:w="http://schemas.openxmlformats.org/wordprocessingml/2006/main" xmlns:w14="http://schemas.microsoft.com/office/word/2010/wordml" xmlns:w15="http://schemas.microsoft.com/office/word/2012/wordml" xmlns:w16cid="http://schemas.microsoft.com/office/word/2016/wordml/cid" xmlns:w16se="http://schemas.microsoft.com/office/word/2015/wordml/symex" xmlns:wpg="http://schemas.microsoft.com/office/word/2010/wordprocessingGroup" xmlns:wpi="http://schemas.microsoft.com/office/word/2010/wordprocessingInk" xmlns:wne="http://schemas.microsoft.com/office/word/2006/wordml" xmlns:wps="http://schemas.microsoft.com/office/word/2010/wordprocessingShape" mc:Ignorable="w14 w15 w16se w16cid wp14">
   <w:p>
     <w:pPr>
       <w:pStyle w:val="Header"/>
@@ -4814,7 +7050,7 @@
 </file>
 
 <file path=word/header2.xml><?xml version="1.0" encoding="utf-8"?>
-<w:hdr xmlns:wpc="http://schemas.microsoft.com/office/word/2010/wordprocessingCanvas" xmlns:mo="http://schemas.microsoft.com/office/mac/office/2008/main" xmlns:mc="http://schemas.openxmlformats.org/markup-compatibility/2006" xmlns:mv="urn:schemas-microsoft-com:mac:vml" xmlns:o="urn:schemas-microsoft-com:office:office" xmlns:r="http://schemas.openxmlformats.org/officeDocument/2006/relationships" xmlns:m="http://schemas.openxmlformats.org/officeDocument/2006/math" xmlns:v="urn:schemas-microsoft-com:vml" xmlns:wp14="http://schemas.microsoft.com/office/word/2010/wordprocessingDrawing" xmlns:wp="http://schemas.openxmlformats.org/drawingml/2006/wordprocessingDrawing" xmlns:w10="urn:schemas-microsoft-com:office:word" xmlns:w="http://schemas.openxmlformats.org/wordprocessingml/2006/main" xmlns:w14="http://schemas.microsoft.com/office/word/2010/wordml" xmlns:w15="http://schemas.microsoft.com/office/word/2012/wordml" xmlns:wpg="http://schemas.microsoft.com/office/word/2010/wordprocessingGroup" xmlns:wpi="http://schemas.microsoft.com/office/word/2010/wordprocessingInk" xmlns:wne="http://schemas.microsoft.com/office/word/2006/wordml" xmlns:wps="http://schemas.microsoft.com/office/word/2010/wordprocessingShape" mc:Ignorable="w14 w15 wp14">
+<w:hdr xmlns:wpc="http://schemas.microsoft.com/office/word/2010/wordprocessingCanvas" xmlns:cx="http://schemas.microsoft.com/office/drawing/2014/chartex" xmlns:cx1="http://schemas.microsoft.com/office/drawing/2015/9/8/chartex" xmlns:cx2="http://schemas.microsoft.com/office/drawing/2015/10/21/chartex" xmlns:cx3="http://schemas.microsoft.com/office/drawing/2016/5/9/chartex" xmlns:cx4="http://schemas.microsoft.com/office/drawing/2016/5/10/chartex" xmlns:cx5="http://schemas.microsoft.com/office/drawing/2016/5/11/chartex" xmlns:cx6="http://schemas.microsoft.com/office/drawing/2016/5/12/chartex" xmlns:cx7="http://schemas.microsoft.com/office/drawing/2016/5/13/chartex" xmlns:cx8="http://schemas.microsoft.com/office/drawing/2016/5/14/chartex" xmlns:mc="http://schemas.openxmlformats.org/markup-compatibility/2006" xmlns:aink="http://schemas.microsoft.com/office/drawing/2016/ink" xmlns:am3d="http://schemas.microsoft.com/office/drawing/2017/model3d" xmlns:o="urn:schemas-microsoft-com:office:office" xmlns:r="http://schemas.openxmlformats.org/officeDocument/2006/relationships" xmlns:m="http://schemas.openxmlformats.org/officeDocument/2006/math" xmlns:v="urn:schemas-microsoft-com:vml" xmlns:wp14="http://schemas.microsoft.com/office/word/2010/wordprocessingDrawing" xmlns:wp="http://schemas.openxmlformats.org/drawingml/2006/wordprocessingDrawing" xmlns:w10="urn:schemas-microsoft-com:office:word" xmlns:w="http://schemas.openxmlformats.org/wordprocessingml/2006/main" xmlns:w14="http://schemas.microsoft.com/office/word/2010/wordml" xmlns:w15="http://schemas.microsoft.com/office/word/2012/wordml" xmlns:w16cid="http://schemas.microsoft.com/office/word/2016/wordml/cid" xmlns:w16se="http://schemas.microsoft.com/office/word/2015/wordml/symex" xmlns:wpg="http://schemas.microsoft.com/office/word/2010/wordprocessingGroup" xmlns:wpi="http://schemas.microsoft.com/office/word/2010/wordprocessingInk" xmlns:wne="http://schemas.microsoft.com/office/word/2006/wordml" xmlns:wps="http://schemas.microsoft.com/office/word/2010/wordprocessingShape" mc:Ignorable="w14 w15 w16se w16cid wp14">
   <w:p>
     <w:pPr>
       <w:rPr>
@@ -4905,7 +7141,7 @@
 </file>
 
 <file path=word/header3.xml><?xml version="1.0" encoding="utf-8"?>
-<w:hdr xmlns:wpc="http://schemas.microsoft.com/office/word/2010/wordprocessingCanvas" xmlns:mo="http://schemas.microsoft.com/office/mac/office/2008/main" xmlns:mc="http://schemas.openxmlformats.org/markup-compatibility/2006" xmlns:mv="urn:schemas-microsoft-com:mac:vml" xmlns:o="urn:schemas-microsoft-com:office:office" xmlns:r="http://schemas.openxmlformats.org/officeDocument/2006/relationships" xmlns:m="http://schemas.openxmlformats.org/officeDocument/2006/math" xmlns:v="urn:schemas-microsoft-com:vml" xmlns:wp14="http://schemas.microsoft.com/office/word/2010/wordprocessingDrawing" xmlns:wp="http://schemas.openxmlformats.org/drawingml/2006/wordprocessingDrawing" xmlns:w10="urn:schemas-microsoft-com:office:word" xmlns:w="http://schemas.openxmlformats.org/wordprocessingml/2006/main" xmlns:w14="http://schemas.microsoft.com/office/word/2010/wordml" xmlns:w15="http://schemas.microsoft.com/office/word/2012/wordml" xmlns:wpg="http://schemas.microsoft.com/office/word/2010/wordprocessingGroup" xmlns:wpi="http://schemas.microsoft.com/office/word/2010/wordprocessingInk" xmlns:wne="http://schemas.microsoft.com/office/word/2006/wordml" xmlns:wps="http://schemas.microsoft.com/office/word/2010/wordprocessingShape" mc:Ignorable="w14 w15 wp14">
+<w:hdr xmlns:wpc="http://schemas.microsoft.com/office/word/2010/wordprocessingCanvas" xmlns:cx="http://schemas.microsoft.com/office/drawing/2014/chartex" xmlns:cx1="http://schemas.microsoft.com/office/drawing/2015/9/8/chartex" xmlns:cx2="http://schemas.microsoft.com/office/drawing/2015/10/21/chartex" xmlns:cx3="http://schemas.microsoft.com/office/drawing/2016/5/9/chartex" xmlns:cx4="http://schemas.microsoft.com/office/drawing/2016/5/10/chartex" xmlns:cx5="http://schemas.microsoft.com/office/drawing/2016/5/11/chartex" xmlns:cx6="http://schemas.microsoft.com/office/drawing/2016/5/12/chartex" xmlns:cx7="http://schemas.microsoft.com/office/drawing/2016/5/13/chartex" xmlns:cx8="http://schemas.microsoft.com/office/drawing/2016/5/14/chartex" xmlns:mc="http://schemas.openxmlformats.org/markup-compatibility/2006" xmlns:aink="http://schemas.microsoft.com/office/drawing/2016/ink" xmlns:am3d="http://schemas.microsoft.com/office/drawing/2017/model3d" xmlns:o="urn:schemas-microsoft-com:office:office" xmlns:r="http://schemas.openxmlformats.org/officeDocument/2006/relationships" xmlns:m="http://schemas.openxmlformats.org/officeDocument/2006/math" xmlns:v="urn:schemas-microsoft-com:vml" xmlns:wp14="http://schemas.microsoft.com/office/word/2010/wordprocessingDrawing" xmlns:wp="http://schemas.openxmlformats.org/drawingml/2006/wordprocessingDrawing" xmlns:w10="urn:schemas-microsoft-com:office:word" xmlns:w="http://schemas.openxmlformats.org/wordprocessingml/2006/main" xmlns:w14="http://schemas.microsoft.com/office/word/2010/wordml" xmlns:w15="http://schemas.microsoft.com/office/word/2012/wordml" xmlns:w16cid="http://schemas.microsoft.com/office/word/2016/wordml/cid" xmlns:w16se="http://schemas.microsoft.com/office/word/2015/wordml/symex" xmlns:wpg="http://schemas.microsoft.com/office/word/2010/wordprocessingGroup" xmlns:wpi="http://schemas.microsoft.com/office/word/2010/wordprocessingInk" xmlns:wne="http://schemas.microsoft.com/office/word/2006/wordml" xmlns:wps="http://schemas.microsoft.com/office/word/2010/wordprocessingShape" mc:Ignorable="w14 w15 w16se w16cid wp14">
   <w:p>
     <w:pPr>
       <w:pStyle w:val="Header"/>
@@ -4915,7 +7151,7 @@
 </file>
 
 <file path=word/header4.xml><?xml version="1.0" encoding="utf-8"?>
-<w:hdr xmlns:wpc="http://schemas.microsoft.com/office/word/2010/wordprocessingCanvas" xmlns:mo="http://schemas.microsoft.com/office/mac/office/2008/main" xmlns:mc="http://schemas.openxmlformats.org/markup-compatibility/2006" xmlns:mv="urn:schemas-microsoft-com:mac:vml" xmlns:o="urn:schemas-microsoft-com:office:office" xmlns:r="http://schemas.openxmlformats.org/officeDocument/2006/relationships" xmlns:m="http://schemas.openxmlformats.org/officeDocument/2006/math" xmlns:v="urn:schemas-microsoft-com:vml" xmlns:wp14="http://schemas.microsoft.com/office/word/2010/wordprocessingDrawing" xmlns:wp="http://schemas.openxmlformats.org/drawingml/2006/wordprocessingDrawing" xmlns:w10="urn:schemas-microsoft-com:office:word" xmlns:w="http://schemas.openxmlformats.org/wordprocessingml/2006/main" xmlns:w14="http://schemas.microsoft.com/office/word/2010/wordml" xmlns:w15="http://schemas.microsoft.com/office/word/2012/wordml" xmlns:wpg="http://schemas.microsoft.com/office/word/2010/wordprocessingGroup" xmlns:wpi="http://schemas.microsoft.com/office/word/2010/wordprocessingInk" xmlns:wne="http://schemas.microsoft.com/office/word/2006/wordml" xmlns:wps="http://schemas.microsoft.com/office/word/2010/wordprocessingShape" mc:Ignorable="w14 w15 wp14">
+<w:hdr xmlns:wpc="http://schemas.microsoft.com/office/word/2010/wordprocessingCanvas" xmlns:cx="http://schemas.microsoft.com/office/drawing/2014/chartex" xmlns:cx1="http://schemas.microsoft.com/office/drawing/2015/9/8/chartex" xmlns:cx2="http://schemas.microsoft.com/office/drawing/2015/10/21/chartex" xmlns:cx3="http://schemas.microsoft.com/office/drawing/2016/5/9/chartex" xmlns:cx4="http://schemas.microsoft.com/office/drawing/2016/5/10/chartex" xmlns:cx5="http://schemas.microsoft.com/office/drawing/2016/5/11/chartex" xmlns:cx6="http://schemas.microsoft.com/office/drawing/2016/5/12/chartex" xmlns:cx7="http://schemas.microsoft.com/office/drawing/2016/5/13/chartex" xmlns:cx8="http://schemas.microsoft.com/office/drawing/2016/5/14/chartex" xmlns:mc="http://schemas.openxmlformats.org/markup-compatibility/2006" xmlns:aink="http://schemas.microsoft.com/office/drawing/2016/ink" xmlns:am3d="http://schemas.microsoft.com/office/drawing/2017/model3d" xmlns:o="urn:schemas-microsoft-com:office:office" xmlns:r="http://schemas.openxmlformats.org/officeDocument/2006/relationships" xmlns:m="http://schemas.openxmlformats.org/officeDocument/2006/math" xmlns:v="urn:schemas-microsoft-com:vml" xmlns:wp14="http://schemas.microsoft.com/office/word/2010/wordprocessingDrawing" xmlns:wp="http://schemas.openxmlformats.org/drawingml/2006/wordprocessingDrawing" xmlns:w10="urn:schemas-microsoft-com:office:word" xmlns:w="http://schemas.openxmlformats.org/wordprocessingml/2006/main" xmlns:w14="http://schemas.microsoft.com/office/word/2010/wordml" xmlns:w15="http://schemas.microsoft.com/office/word/2012/wordml" xmlns:w16cid="http://schemas.microsoft.com/office/word/2016/wordml/cid" xmlns:w16se="http://schemas.microsoft.com/office/word/2015/wordml/symex" xmlns:wpg="http://schemas.microsoft.com/office/word/2010/wordprocessingGroup" xmlns:wpi="http://schemas.microsoft.com/office/word/2010/wordprocessingInk" xmlns:wne="http://schemas.microsoft.com/office/word/2006/wordml" xmlns:wps="http://schemas.microsoft.com/office/word/2010/wordprocessingShape" mc:Ignorable="w14 w15 w16se w16cid wp14">
   <w:tbl>
     <w:tblPr>
       <w:tblW w:w="0" w:type="auto"/>
@@ -4956,21 +7192,10 @@
             <w:rPr>
               <w:i/>
             </w:rPr>
-            <w:fldChar w:fldCharType="separate"/>
+            <w:fldChar w:fldCharType="end"/>
           </w:r>
           <w:r>
-            <w:rPr>
-              <w:i/>
-            </w:rPr>
-            <w:fldChar w:fldCharType="end"/>
-          </w:r>
-          <w:proofErr w:type="spellStart"/>
-          <w:r>
-            <w:t>Marcotte</w:t>
-          </w:r>
-          <w:proofErr w:type="spellEnd"/>
-          <w:r>
-            <w:t xml:space="preserve"> Physiotherapy</w:t>
+            <w:t>Marcotte Physiotherapy</w:t>
           </w:r>
         </w:p>
       </w:tc>
@@ -5021,23 +7246,7 @@
         </w:tcPr>
         <w:p>
           <w:r>
-            <w:t xml:space="preserve">  Date:  &lt;</w:t>
-          </w:r>
-          <w:proofErr w:type="spellStart"/>
-          <w:r>
-            <w:t>dd</w:t>
-          </w:r>
-          <w:proofErr w:type="spellEnd"/>
-          <w:r>
-            <w:t>/mmm/</w:t>
-          </w:r>
-          <w:proofErr w:type="spellStart"/>
-          <w:r>
-            <w:t>yy</w:t>
-          </w:r>
-          <w:proofErr w:type="spellEnd"/>
-          <w:r>
-            <w:t>&gt;</w:t>
+            <w:t xml:space="preserve">  Date:  &lt;dd/mmm/yy&gt;</w:t>
           </w:r>
         </w:p>
       </w:tc>
@@ -5065,8 +7274,8 @@
 </file>
 
 <file path=word/numbering.xml><?xml version="1.0" encoding="utf-8"?>
-<w:numbering xmlns:wpc="http://schemas.microsoft.com/office/word/2010/wordprocessingCanvas" xmlns:mo="http://schemas.microsoft.com/office/mac/office/2008/main" xmlns:mc="http://schemas.openxmlformats.org/markup-compatibility/2006" xmlns:mv="urn:schemas-microsoft-com:mac:vml" xmlns:o="urn:schemas-microsoft-com:office:office" xmlns:r="http://schemas.openxmlformats.org/officeDocument/2006/relationships" xmlns:m="http://schemas.openxmlformats.org/officeDocument/2006/math" xmlns:v="urn:schemas-microsoft-com:vml" xmlns:wp14="http://schemas.microsoft.com/office/word/2010/wordprocessingDrawing" xmlns:wp="http://schemas.openxmlformats.org/drawingml/2006/wordprocessingDrawing" xmlns:w10="urn:schemas-microsoft-com:office:word" xmlns:w="http://schemas.openxmlformats.org/wordprocessingml/2006/main" xmlns:w14="http://schemas.microsoft.com/office/word/2010/wordml" xmlns:w15="http://schemas.microsoft.com/office/word/2012/wordml" xmlns:wpg="http://schemas.microsoft.com/office/word/2010/wordprocessingGroup" xmlns:wpi="http://schemas.microsoft.com/office/word/2010/wordprocessingInk" xmlns:wne="http://schemas.microsoft.com/office/word/2006/wordml" xmlns:wps="http://schemas.microsoft.com/office/word/2010/wordprocessingShape" mc:Ignorable="w14 w15 wp14">
-  <w:abstractNum w:abstractNumId="0">
+<w:numbering xmlns:wpc="http://schemas.microsoft.com/office/word/2010/wordprocessingCanvas" xmlns:cx="http://schemas.microsoft.com/office/drawing/2014/chartex" xmlns:cx1="http://schemas.microsoft.com/office/drawing/2015/9/8/chartex" xmlns:cx2="http://schemas.microsoft.com/office/drawing/2015/10/21/chartex" xmlns:cx3="http://schemas.microsoft.com/office/drawing/2016/5/9/chartex" xmlns:cx4="http://schemas.microsoft.com/office/drawing/2016/5/10/chartex" xmlns:cx5="http://schemas.microsoft.com/office/drawing/2016/5/11/chartex" xmlns:cx6="http://schemas.microsoft.com/office/drawing/2016/5/12/chartex" xmlns:cx7="http://schemas.microsoft.com/office/drawing/2016/5/13/chartex" xmlns:cx8="http://schemas.microsoft.com/office/drawing/2016/5/14/chartex" xmlns:mc="http://schemas.openxmlformats.org/markup-compatibility/2006" xmlns:aink="http://schemas.microsoft.com/office/drawing/2016/ink" xmlns:am3d="http://schemas.microsoft.com/office/drawing/2017/model3d" xmlns:o="urn:schemas-microsoft-com:office:office" xmlns:r="http://schemas.openxmlformats.org/officeDocument/2006/relationships" xmlns:m="http://schemas.openxmlformats.org/officeDocument/2006/math" xmlns:v="urn:schemas-microsoft-com:vml" xmlns:wp14="http://schemas.microsoft.com/office/word/2010/wordprocessingDrawing" xmlns:wp="http://schemas.openxmlformats.org/drawingml/2006/wordprocessingDrawing" xmlns:w10="urn:schemas-microsoft-com:office:word" xmlns:w="http://schemas.openxmlformats.org/wordprocessingml/2006/main" xmlns:w14="http://schemas.microsoft.com/office/word/2010/wordml" xmlns:w15="http://schemas.microsoft.com/office/word/2012/wordml" xmlns:w16cid="http://schemas.microsoft.com/office/word/2016/wordml/cid" xmlns:w16se="http://schemas.microsoft.com/office/word/2015/wordml/symex" xmlns:wpg="http://schemas.microsoft.com/office/word/2010/wordprocessingGroup" xmlns:wpi="http://schemas.microsoft.com/office/word/2010/wordprocessingInk" xmlns:wne="http://schemas.microsoft.com/office/word/2006/wordml" xmlns:wps="http://schemas.microsoft.com/office/word/2010/wordprocessingShape" mc:Ignorable="w14 w15 w16se w16cid wp14">
+  <w:abstractNum w:abstractNumId="0" w15:restartNumberingAfterBreak="0">
     <w:nsid w:val="FFFFFFFB"/>
     <w:multiLevelType w:val="multilevel"/>
     <w:tmpl w:val="FFFFFFFF"/>
@@ -5143,7 +7352,7 @@
       <w:lvlJc w:val="left"/>
     </w:lvl>
   </w:abstractNum>
-  <w:abstractNum w:abstractNumId="1">
+  <w:abstractNum w:abstractNumId="1" w15:restartNumberingAfterBreak="0">
     <w:nsid w:val="FFFFFFFE"/>
     <w:multiLevelType w:val="singleLevel"/>
     <w:tmpl w:val="FFFFFFFF"/>
@@ -5153,7 +7362,96 @@
       <w:lvlJc w:val="left"/>
     </w:lvl>
   </w:abstractNum>
-  <w:abstractNum w:abstractNumId="2">
+  <w:abstractNum w:abstractNumId="2" w15:restartNumberingAfterBreak="0">
+    <w:nsid w:val="212536CB"/>
+    <w:multiLevelType w:val="hybridMultilevel"/>
+    <w:tmpl w:val="7D745EA6"/>
+    <w:lvl w:ilvl="0" w:tplc="1009000F">
+      <w:start w:val="1"/>
+      <w:numFmt w:val="decimal"/>
+      <w:lvlText w:val="%1."/>
+      <w:lvlJc w:val="left"/>
+      <w:pPr>
+        <w:ind w:left="720" w:hanging="360"/>
+      </w:pPr>
+      <w:rPr>
+        <w:rFonts w:hint="default"/>
+      </w:rPr>
+    </w:lvl>
+    <w:lvl w:ilvl="1" w:tplc="10090019" w:tentative="1">
+      <w:start w:val="1"/>
+      <w:numFmt w:val="lowerLetter"/>
+      <w:lvlText w:val="%2."/>
+      <w:lvlJc w:val="left"/>
+      <w:pPr>
+        <w:ind w:left="1440" w:hanging="360"/>
+      </w:pPr>
+    </w:lvl>
+    <w:lvl w:ilvl="2" w:tplc="1009001B" w:tentative="1">
+      <w:start w:val="1"/>
+      <w:numFmt w:val="lowerRoman"/>
+      <w:lvlText w:val="%3."/>
+      <w:lvlJc w:val="right"/>
+      <w:pPr>
+        <w:ind w:left="2160" w:hanging="180"/>
+      </w:pPr>
+    </w:lvl>
+    <w:lvl w:ilvl="3" w:tplc="1009000F" w:tentative="1">
+      <w:start w:val="1"/>
+      <w:numFmt w:val="decimal"/>
+      <w:lvlText w:val="%4."/>
+      <w:lvlJc w:val="left"/>
+      <w:pPr>
+        <w:ind w:left="2880" w:hanging="360"/>
+      </w:pPr>
+    </w:lvl>
+    <w:lvl w:ilvl="4" w:tplc="10090019" w:tentative="1">
+      <w:start w:val="1"/>
+      <w:numFmt w:val="lowerLetter"/>
+      <w:lvlText w:val="%5."/>
+      <w:lvlJc w:val="left"/>
+      <w:pPr>
+        <w:ind w:left="3600" w:hanging="360"/>
+      </w:pPr>
+    </w:lvl>
+    <w:lvl w:ilvl="5" w:tplc="1009001B" w:tentative="1">
+      <w:start w:val="1"/>
+      <w:numFmt w:val="lowerRoman"/>
+      <w:lvlText w:val="%6."/>
+      <w:lvlJc w:val="right"/>
+      <w:pPr>
+        <w:ind w:left="4320" w:hanging="180"/>
+      </w:pPr>
+    </w:lvl>
+    <w:lvl w:ilvl="6" w:tplc="1009000F" w:tentative="1">
+      <w:start w:val="1"/>
+      <w:numFmt w:val="decimal"/>
+      <w:lvlText w:val="%7."/>
+      <w:lvlJc w:val="left"/>
+      <w:pPr>
+        <w:ind w:left="5040" w:hanging="360"/>
+      </w:pPr>
+    </w:lvl>
+    <w:lvl w:ilvl="7" w:tplc="10090019" w:tentative="1">
+      <w:start w:val="1"/>
+      <w:numFmt w:val="lowerLetter"/>
+      <w:lvlText w:val="%8."/>
+      <w:lvlJc w:val="left"/>
+      <w:pPr>
+        <w:ind w:left="5760" w:hanging="360"/>
+      </w:pPr>
+    </w:lvl>
+    <w:lvl w:ilvl="8" w:tplc="1009001B" w:tentative="1">
+      <w:start w:val="1"/>
+      <w:numFmt w:val="lowerRoman"/>
+      <w:lvlText w:val="%9."/>
+      <w:lvlJc w:val="right"/>
+      <w:pPr>
+        <w:ind w:left="6480" w:hanging="180"/>
+      </w:pPr>
+    </w:lvl>
+  </w:abstractNum>
+  <w:abstractNum w:abstractNumId="3" w15:restartNumberingAfterBreak="0">
     <w:nsid w:val="21723B0A"/>
     <w:multiLevelType w:val="hybridMultilevel"/>
     <w:tmpl w:val="471C88D2"/>
@@ -5293,7 +7591,7 @@
       </w:rPr>
     </w:lvl>
   </w:abstractNum>
-  <w:abstractNum w:abstractNumId="3">
+  <w:abstractNum w:abstractNumId="4" w15:restartNumberingAfterBreak="0">
     <w:nsid w:val="28F91FD9"/>
     <w:multiLevelType w:val="hybridMultilevel"/>
     <w:tmpl w:val="E2EE5EFA"/>
@@ -5440,6 +7738,451 @@
         <w:rFonts w:ascii="Wingdings" w:hAnsi="Wingdings" w:hint="default"/>
         <w:sz w:val="20"/>
       </w:rPr>
+    </w:lvl>
+  </w:abstractNum>
+  <w:abstractNum w:abstractNumId="5" w15:restartNumberingAfterBreak="0">
+    <w:nsid w:val="381549BB"/>
+    <w:multiLevelType w:val="hybridMultilevel"/>
+    <w:tmpl w:val="C1DA7922"/>
+    <w:lvl w:ilvl="0" w:tplc="1009000F">
+      <w:start w:val="1"/>
+      <w:numFmt w:val="decimal"/>
+      <w:lvlText w:val="%1."/>
+      <w:lvlJc w:val="left"/>
+      <w:pPr>
+        <w:ind w:left="720" w:hanging="360"/>
+      </w:pPr>
+      <w:rPr>
+        <w:rFonts w:hint="default"/>
+      </w:rPr>
+    </w:lvl>
+    <w:lvl w:ilvl="1" w:tplc="10090019" w:tentative="1">
+      <w:start w:val="1"/>
+      <w:numFmt w:val="lowerLetter"/>
+      <w:lvlText w:val="%2."/>
+      <w:lvlJc w:val="left"/>
+      <w:pPr>
+        <w:ind w:left="1440" w:hanging="360"/>
+      </w:pPr>
+    </w:lvl>
+    <w:lvl w:ilvl="2" w:tplc="1009001B" w:tentative="1">
+      <w:start w:val="1"/>
+      <w:numFmt w:val="lowerRoman"/>
+      <w:lvlText w:val="%3."/>
+      <w:lvlJc w:val="right"/>
+      <w:pPr>
+        <w:ind w:left="2160" w:hanging="180"/>
+      </w:pPr>
+    </w:lvl>
+    <w:lvl w:ilvl="3" w:tplc="1009000F" w:tentative="1">
+      <w:start w:val="1"/>
+      <w:numFmt w:val="decimal"/>
+      <w:lvlText w:val="%4."/>
+      <w:lvlJc w:val="left"/>
+      <w:pPr>
+        <w:ind w:left="2880" w:hanging="360"/>
+      </w:pPr>
+    </w:lvl>
+    <w:lvl w:ilvl="4" w:tplc="10090019" w:tentative="1">
+      <w:start w:val="1"/>
+      <w:numFmt w:val="lowerLetter"/>
+      <w:lvlText w:val="%5."/>
+      <w:lvlJc w:val="left"/>
+      <w:pPr>
+        <w:ind w:left="3600" w:hanging="360"/>
+      </w:pPr>
+    </w:lvl>
+    <w:lvl w:ilvl="5" w:tplc="1009001B" w:tentative="1">
+      <w:start w:val="1"/>
+      <w:numFmt w:val="lowerRoman"/>
+      <w:lvlText w:val="%6."/>
+      <w:lvlJc w:val="right"/>
+      <w:pPr>
+        <w:ind w:left="4320" w:hanging="180"/>
+      </w:pPr>
+    </w:lvl>
+    <w:lvl w:ilvl="6" w:tplc="1009000F" w:tentative="1">
+      <w:start w:val="1"/>
+      <w:numFmt w:val="decimal"/>
+      <w:lvlText w:val="%7."/>
+      <w:lvlJc w:val="left"/>
+      <w:pPr>
+        <w:ind w:left="5040" w:hanging="360"/>
+      </w:pPr>
+    </w:lvl>
+    <w:lvl w:ilvl="7" w:tplc="10090019" w:tentative="1">
+      <w:start w:val="1"/>
+      <w:numFmt w:val="lowerLetter"/>
+      <w:lvlText w:val="%8."/>
+      <w:lvlJc w:val="left"/>
+      <w:pPr>
+        <w:ind w:left="5760" w:hanging="360"/>
+      </w:pPr>
+    </w:lvl>
+    <w:lvl w:ilvl="8" w:tplc="1009001B" w:tentative="1">
+      <w:start w:val="1"/>
+      <w:numFmt w:val="lowerRoman"/>
+      <w:lvlText w:val="%9."/>
+      <w:lvlJc w:val="right"/>
+      <w:pPr>
+        <w:ind w:left="6480" w:hanging="180"/>
+      </w:pPr>
+    </w:lvl>
+  </w:abstractNum>
+  <w:abstractNum w:abstractNumId="6" w15:restartNumberingAfterBreak="0">
+    <w:nsid w:val="54021456"/>
+    <w:multiLevelType w:val="hybridMultilevel"/>
+    <w:tmpl w:val="128034DC"/>
+    <w:lvl w:ilvl="0" w:tplc="1009000F">
+      <w:start w:val="1"/>
+      <w:numFmt w:val="decimal"/>
+      <w:lvlText w:val="%1."/>
+      <w:lvlJc w:val="left"/>
+      <w:pPr>
+        <w:ind w:left="720" w:hanging="360"/>
+      </w:pPr>
+      <w:rPr>
+        <w:rFonts w:hint="default"/>
+      </w:rPr>
+    </w:lvl>
+    <w:lvl w:ilvl="1" w:tplc="10090019" w:tentative="1">
+      <w:start w:val="1"/>
+      <w:numFmt w:val="lowerLetter"/>
+      <w:lvlText w:val="%2."/>
+      <w:lvlJc w:val="left"/>
+      <w:pPr>
+        <w:ind w:left="1440" w:hanging="360"/>
+      </w:pPr>
+    </w:lvl>
+    <w:lvl w:ilvl="2" w:tplc="1009001B" w:tentative="1">
+      <w:start w:val="1"/>
+      <w:numFmt w:val="lowerRoman"/>
+      <w:lvlText w:val="%3."/>
+      <w:lvlJc w:val="right"/>
+      <w:pPr>
+        <w:ind w:left="2160" w:hanging="180"/>
+      </w:pPr>
+    </w:lvl>
+    <w:lvl w:ilvl="3" w:tplc="1009000F" w:tentative="1">
+      <w:start w:val="1"/>
+      <w:numFmt w:val="decimal"/>
+      <w:lvlText w:val="%4."/>
+      <w:lvlJc w:val="left"/>
+      <w:pPr>
+        <w:ind w:left="2880" w:hanging="360"/>
+      </w:pPr>
+    </w:lvl>
+    <w:lvl w:ilvl="4" w:tplc="10090019" w:tentative="1">
+      <w:start w:val="1"/>
+      <w:numFmt w:val="lowerLetter"/>
+      <w:lvlText w:val="%5."/>
+      <w:lvlJc w:val="left"/>
+      <w:pPr>
+        <w:ind w:left="3600" w:hanging="360"/>
+      </w:pPr>
+    </w:lvl>
+    <w:lvl w:ilvl="5" w:tplc="1009001B" w:tentative="1">
+      <w:start w:val="1"/>
+      <w:numFmt w:val="lowerRoman"/>
+      <w:lvlText w:val="%6."/>
+      <w:lvlJc w:val="right"/>
+      <w:pPr>
+        <w:ind w:left="4320" w:hanging="180"/>
+      </w:pPr>
+    </w:lvl>
+    <w:lvl w:ilvl="6" w:tplc="1009000F" w:tentative="1">
+      <w:start w:val="1"/>
+      <w:numFmt w:val="decimal"/>
+      <w:lvlText w:val="%7."/>
+      <w:lvlJc w:val="left"/>
+      <w:pPr>
+        <w:ind w:left="5040" w:hanging="360"/>
+      </w:pPr>
+    </w:lvl>
+    <w:lvl w:ilvl="7" w:tplc="10090019" w:tentative="1">
+      <w:start w:val="1"/>
+      <w:numFmt w:val="lowerLetter"/>
+      <w:lvlText w:val="%8."/>
+      <w:lvlJc w:val="left"/>
+      <w:pPr>
+        <w:ind w:left="5760" w:hanging="360"/>
+      </w:pPr>
+    </w:lvl>
+    <w:lvl w:ilvl="8" w:tplc="1009001B" w:tentative="1">
+      <w:start w:val="1"/>
+      <w:numFmt w:val="lowerRoman"/>
+      <w:lvlText w:val="%9."/>
+      <w:lvlJc w:val="right"/>
+      <w:pPr>
+        <w:ind w:left="6480" w:hanging="180"/>
+      </w:pPr>
+    </w:lvl>
+  </w:abstractNum>
+  <w:abstractNum w:abstractNumId="7" w15:restartNumberingAfterBreak="0">
+    <w:nsid w:val="55B970F5"/>
+    <w:multiLevelType w:val="hybridMultilevel"/>
+    <w:tmpl w:val="9D1CDB1A"/>
+    <w:lvl w:ilvl="0" w:tplc="1009000F">
+      <w:start w:val="1"/>
+      <w:numFmt w:val="decimal"/>
+      <w:lvlText w:val="%1."/>
+      <w:lvlJc w:val="left"/>
+      <w:pPr>
+        <w:ind w:left="720" w:hanging="360"/>
+      </w:pPr>
+      <w:rPr>
+        <w:rFonts w:hint="default"/>
+      </w:rPr>
+    </w:lvl>
+    <w:lvl w:ilvl="1" w:tplc="10090019" w:tentative="1">
+      <w:start w:val="1"/>
+      <w:numFmt w:val="lowerLetter"/>
+      <w:lvlText w:val="%2."/>
+      <w:lvlJc w:val="left"/>
+      <w:pPr>
+        <w:ind w:left="1440" w:hanging="360"/>
+      </w:pPr>
+    </w:lvl>
+    <w:lvl w:ilvl="2" w:tplc="1009001B" w:tentative="1">
+      <w:start w:val="1"/>
+      <w:numFmt w:val="lowerRoman"/>
+      <w:lvlText w:val="%3."/>
+      <w:lvlJc w:val="right"/>
+      <w:pPr>
+        <w:ind w:left="2160" w:hanging="180"/>
+      </w:pPr>
+    </w:lvl>
+    <w:lvl w:ilvl="3" w:tplc="1009000F" w:tentative="1">
+      <w:start w:val="1"/>
+      <w:numFmt w:val="decimal"/>
+      <w:lvlText w:val="%4."/>
+      <w:lvlJc w:val="left"/>
+      <w:pPr>
+        <w:ind w:left="2880" w:hanging="360"/>
+      </w:pPr>
+    </w:lvl>
+    <w:lvl w:ilvl="4" w:tplc="10090019" w:tentative="1">
+      <w:start w:val="1"/>
+      <w:numFmt w:val="lowerLetter"/>
+      <w:lvlText w:val="%5."/>
+      <w:lvlJc w:val="left"/>
+      <w:pPr>
+        <w:ind w:left="3600" w:hanging="360"/>
+      </w:pPr>
+    </w:lvl>
+    <w:lvl w:ilvl="5" w:tplc="1009001B" w:tentative="1">
+      <w:start w:val="1"/>
+      <w:numFmt w:val="lowerRoman"/>
+      <w:lvlText w:val="%6."/>
+      <w:lvlJc w:val="right"/>
+      <w:pPr>
+        <w:ind w:left="4320" w:hanging="180"/>
+      </w:pPr>
+    </w:lvl>
+    <w:lvl w:ilvl="6" w:tplc="1009000F" w:tentative="1">
+      <w:start w:val="1"/>
+      <w:numFmt w:val="decimal"/>
+      <w:lvlText w:val="%7."/>
+      <w:lvlJc w:val="left"/>
+      <w:pPr>
+        <w:ind w:left="5040" w:hanging="360"/>
+      </w:pPr>
+    </w:lvl>
+    <w:lvl w:ilvl="7" w:tplc="10090019" w:tentative="1">
+      <w:start w:val="1"/>
+      <w:numFmt w:val="lowerLetter"/>
+      <w:lvlText w:val="%8."/>
+      <w:lvlJc w:val="left"/>
+      <w:pPr>
+        <w:ind w:left="5760" w:hanging="360"/>
+      </w:pPr>
+    </w:lvl>
+    <w:lvl w:ilvl="8" w:tplc="1009001B" w:tentative="1">
+      <w:start w:val="1"/>
+      <w:numFmt w:val="lowerRoman"/>
+      <w:lvlText w:val="%9."/>
+      <w:lvlJc w:val="right"/>
+      <w:pPr>
+        <w:ind w:left="6480" w:hanging="180"/>
+      </w:pPr>
+    </w:lvl>
+  </w:abstractNum>
+  <w:abstractNum w:abstractNumId="8" w15:restartNumberingAfterBreak="0">
+    <w:nsid w:val="65000D30"/>
+    <w:multiLevelType w:val="hybridMultilevel"/>
+    <w:tmpl w:val="128034DC"/>
+    <w:lvl w:ilvl="0" w:tplc="1009000F">
+      <w:start w:val="1"/>
+      <w:numFmt w:val="decimal"/>
+      <w:lvlText w:val="%1."/>
+      <w:lvlJc w:val="left"/>
+      <w:pPr>
+        <w:ind w:left="720" w:hanging="360"/>
+      </w:pPr>
+      <w:rPr>
+        <w:rFonts w:hint="default"/>
+      </w:rPr>
+    </w:lvl>
+    <w:lvl w:ilvl="1" w:tplc="10090019" w:tentative="1">
+      <w:start w:val="1"/>
+      <w:numFmt w:val="lowerLetter"/>
+      <w:lvlText w:val="%2."/>
+      <w:lvlJc w:val="left"/>
+      <w:pPr>
+        <w:ind w:left="1440" w:hanging="360"/>
+      </w:pPr>
+    </w:lvl>
+    <w:lvl w:ilvl="2" w:tplc="1009001B" w:tentative="1">
+      <w:start w:val="1"/>
+      <w:numFmt w:val="lowerRoman"/>
+      <w:lvlText w:val="%3."/>
+      <w:lvlJc w:val="right"/>
+      <w:pPr>
+        <w:ind w:left="2160" w:hanging="180"/>
+      </w:pPr>
+    </w:lvl>
+    <w:lvl w:ilvl="3" w:tplc="1009000F" w:tentative="1">
+      <w:start w:val="1"/>
+      <w:numFmt w:val="decimal"/>
+      <w:lvlText w:val="%4."/>
+      <w:lvlJc w:val="left"/>
+      <w:pPr>
+        <w:ind w:left="2880" w:hanging="360"/>
+      </w:pPr>
+    </w:lvl>
+    <w:lvl w:ilvl="4" w:tplc="10090019" w:tentative="1">
+      <w:start w:val="1"/>
+      <w:numFmt w:val="lowerLetter"/>
+      <w:lvlText w:val="%5."/>
+      <w:lvlJc w:val="left"/>
+      <w:pPr>
+        <w:ind w:left="3600" w:hanging="360"/>
+      </w:pPr>
+    </w:lvl>
+    <w:lvl w:ilvl="5" w:tplc="1009001B" w:tentative="1">
+      <w:start w:val="1"/>
+      <w:numFmt w:val="lowerRoman"/>
+      <w:lvlText w:val="%6."/>
+      <w:lvlJc w:val="right"/>
+      <w:pPr>
+        <w:ind w:left="4320" w:hanging="180"/>
+      </w:pPr>
+    </w:lvl>
+    <w:lvl w:ilvl="6" w:tplc="1009000F" w:tentative="1">
+      <w:start w:val="1"/>
+      <w:numFmt w:val="decimal"/>
+      <w:lvlText w:val="%7."/>
+      <w:lvlJc w:val="left"/>
+      <w:pPr>
+        <w:ind w:left="5040" w:hanging="360"/>
+      </w:pPr>
+    </w:lvl>
+    <w:lvl w:ilvl="7" w:tplc="10090019" w:tentative="1">
+      <w:start w:val="1"/>
+      <w:numFmt w:val="lowerLetter"/>
+      <w:lvlText w:val="%8."/>
+      <w:lvlJc w:val="left"/>
+      <w:pPr>
+        <w:ind w:left="5760" w:hanging="360"/>
+      </w:pPr>
+    </w:lvl>
+    <w:lvl w:ilvl="8" w:tplc="1009001B" w:tentative="1">
+      <w:start w:val="1"/>
+      <w:numFmt w:val="lowerRoman"/>
+      <w:lvlText w:val="%9."/>
+      <w:lvlJc w:val="right"/>
+      <w:pPr>
+        <w:ind w:left="6480" w:hanging="180"/>
+      </w:pPr>
+    </w:lvl>
+  </w:abstractNum>
+  <w:abstractNum w:abstractNumId="9" w15:restartNumberingAfterBreak="0">
+    <w:nsid w:val="7AB549F9"/>
+    <w:multiLevelType w:val="hybridMultilevel"/>
+    <w:tmpl w:val="1BF251C6"/>
+    <w:lvl w:ilvl="0" w:tplc="1009000F">
+      <w:start w:val="1"/>
+      <w:numFmt w:val="decimal"/>
+      <w:lvlText w:val="%1."/>
+      <w:lvlJc w:val="left"/>
+      <w:pPr>
+        <w:ind w:left="720" w:hanging="360"/>
+      </w:pPr>
+      <w:rPr>
+        <w:rFonts w:hint="default"/>
+      </w:rPr>
+    </w:lvl>
+    <w:lvl w:ilvl="1" w:tplc="10090019" w:tentative="1">
+      <w:start w:val="1"/>
+      <w:numFmt w:val="lowerLetter"/>
+      <w:lvlText w:val="%2."/>
+      <w:lvlJc w:val="left"/>
+      <w:pPr>
+        <w:ind w:left="1440" w:hanging="360"/>
+      </w:pPr>
+    </w:lvl>
+    <w:lvl w:ilvl="2" w:tplc="1009001B" w:tentative="1">
+      <w:start w:val="1"/>
+      <w:numFmt w:val="lowerRoman"/>
+      <w:lvlText w:val="%3."/>
+      <w:lvlJc w:val="right"/>
+      <w:pPr>
+        <w:ind w:left="2160" w:hanging="180"/>
+      </w:pPr>
+    </w:lvl>
+    <w:lvl w:ilvl="3" w:tplc="1009000F" w:tentative="1">
+      <w:start w:val="1"/>
+      <w:numFmt w:val="decimal"/>
+      <w:lvlText w:val="%4."/>
+      <w:lvlJc w:val="left"/>
+      <w:pPr>
+        <w:ind w:left="2880" w:hanging="360"/>
+      </w:pPr>
+    </w:lvl>
+    <w:lvl w:ilvl="4" w:tplc="10090019" w:tentative="1">
+      <w:start w:val="1"/>
+      <w:numFmt w:val="lowerLetter"/>
+      <w:lvlText w:val="%5."/>
+      <w:lvlJc w:val="left"/>
+      <w:pPr>
+        <w:ind w:left="3600" w:hanging="360"/>
+      </w:pPr>
+    </w:lvl>
+    <w:lvl w:ilvl="5" w:tplc="1009001B" w:tentative="1">
+      <w:start w:val="1"/>
+      <w:numFmt w:val="lowerRoman"/>
+      <w:lvlText w:val="%6."/>
+      <w:lvlJc w:val="right"/>
+      <w:pPr>
+        <w:ind w:left="4320" w:hanging="180"/>
+      </w:pPr>
+    </w:lvl>
+    <w:lvl w:ilvl="6" w:tplc="1009000F" w:tentative="1">
+      <w:start w:val="1"/>
+      <w:numFmt w:val="decimal"/>
+      <w:lvlText w:val="%7."/>
+      <w:lvlJc w:val="left"/>
+      <w:pPr>
+        <w:ind w:left="5040" w:hanging="360"/>
+      </w:pPr>
+    </w:lvl>
+    <w:lvl w:ilvl="7" w:tplc="10090019" w:tentative="1">
+      <w:start w:val="1"/>
+      <w:numFmt w:val="lowerLetter"/>
+      <w:lvlText w:val="%8."/>
+      <w:lvlJc w:val="left"/>
+      <w:pPr>
+        <w:ind w:left="5760" w:hanging="360"/>
+      </w:pPr>
+    </w:lvl>
+    <w:lvl w:ilvl="8" w:tplc="1009001B" w:tentative="1">
+      <w:start w:val="1"/>
+      <w:numFmt w:val="lowerRoman"/>
+      <w:lvlText w:val="%9."/>
+      <w:lvlJc w:val="right"/>
+      <w:pPr>
+        <w:ind w:left="6480" w:hanging="180"/>
+      </w:pPr>
     </w:lvl>
   </w:abstractNum>
   <w:num w:numId="1">
@@ -5464,16 +8207,34 @@
     </w:lvlOverride>
   </w:num>
   <w:num w:numId="3">
+    <w:abstractNumId w:val="4"/>
+  </w:num>
+  <w:num w:numId="4">
     <w:abstractNumId w:val="3"/>
   </w:num>
-  <w:num w:numId="4">
+  <w:num w:numId="5">
+    <w:abstractNumId w:val="6"/>
+  </w:num>
+  <w:num w:numId="6">
+    <w:abstractNumId w:val="8"/>
+  </w:num>
+  <w:num w:numId="7">
+    <w:abstractNumId w:val="9"/>
+  </w:num>
+  <w:num w:numId="8">
+    <w:abstractNumId w:val="7"/>
+  </w:num>
+  <w:num w:numId="9">
+    <w:abstractNumId w:val="5"/>
+  </w:num>
+  <w:num w:numId="10">
     <w:abstractNumId w:val="2"/>
   </w:num>
 </w:numbering>
 </file>
 
 <file path=word/styles.xml><?xml version="1.0" encoding="utf-8"?>
-<w:styles xmlns:mc="http://schemas.openxmlformats.org/markup-compatibility/2006" xmlns:r="http://schemas.openxmlformats.org/officeDocument/2006/relationships" xmlns:w="http://schemas.openxmlformats.org/wordprocessingml/2006/main" xmlns:w14="http://schemas.microsoft.com/office/word/2010/wordml" xmlns:w15="http://schemas.microsoft.com/office/word/2012/wordml" mc:Ignorable="w14 w15">
+<w:styles xmlns:mc="http://schemas.openxmlformats.org/markup-compatibility/2006" xmlns:r="http://schemas.openxmlformats.org/officeDocument/2006/relationships" xmlns:w="http://schemas.openxmlformats.org/wordprocessingml/2006/main" xmlns:w14="http://schemas.microsoft.com/office/word/2010/wordml" xmlns:w15="http://schemas.microsoft.com/office/word/2012/wordml" xmlns:w16cid="http://schemas.microsoft.com/office/word/2016/wordml/cid" xmlns:w16se="http://schemas.microsoft.com/office/word/2015/wordml/symex" mc:Ignorable="w14 w15 w16se w16cid">
   <w:docDefaults>
     <w:rPrDefault>
       <w:rPr>
@@ -5483,7 +8244,7 @@
     </w:rPrDefault>
     <w:pPrDefault/>
   </w:docDefaults>
-  <w:latentStyles w:defLockedState="0" w:defUIPriority="99" w:defSemiHidden="0" w:defUnhideWhenUsed="0" w:defQFormat="0" w:count="382">
+  <w:latentStyles w:defLockedState="0" w:defUIPriority="99" w:defSemiHidden="0" w:defUnhideWhenUsed="0" w:defQFormat="0" w:count="375">
     <w:lsdException w:name="Normal" w:uiPriority="0" w:qFormat="1"/>
     <w:lsdException w:name="heading 1" w:uiPriority="9" w:qFormat="1"/>
     <w:lsdException w:name="heading 2" w:uiPriority="9" w:qFormat="1"/>
@@ -6420,6 +9181,110 @@
       <w:szCs w:val="24"/>
     </w:rPr>
   </w:style>
+  <w:style w:type="table" w:styleId="TableGrid">
+    <w:name w:val="Table Grid"/>
+    <w:basedOn w:val="TableNormal"/>
+    <w:uiPriority w:val="59"/>
+    <w:rsid w:val="0080251D"/>
+    <w:tblPr>
+      <w:tblBorders>
+        <w:top w:val="single" w:sz="4" w:space="0" w:color="auto"/>
+        <w:left w:val="single" w:sz="4" w:space="0" w:color="auto"/>
+        <w:bottom w:val="single" w:sz="4" w:space="0" w:color="auto"/>
+        <w:right w:val="single" w:sz="4" w:space="0" w:color="auto"/>
+        <w:insideH w:val="single" w:sz="4" w:space="0" w:color="auto"/>
+        <w:insideV w:val="single" w:sz="4" w:space="0" w:color="auto"/>
+      </w:tblBorders>
+    </w:tblPr>
+  </w:style>
+  <w:style w:type="character" w:styleId="CommentReference">
+    <w:name w:val="annotation reference"/>
+    <w:basedOn w:val="DefaultParagraphFont"/>
+    <w:uiPriority w:val="99"/>
+    <w:semiHidden/>
+    <w:unhideWhenUsed/>
+    <w:rsid w:val="00852897"/>
+    <w:rPr>
+      <w:sz w:val="16"/>
+      <w:szCs w:val="16"/>
+    </w:rPr>
+  </w:style>
+  <w:style w:type="paragraph" w:styleId="CommentText">
+    <w:name w:val="annotation text"/>
+    <w:basedOn w:val="Normal"/>
+    <w:link w:val="CommentTextChar"/>
+    <w:uiPriority w:val="99"/>
+    <w:semiHidden/>
+    <w:unhideWhenUsed/>
+    <w:rsid w:val="00852897"/>
+    <w:pPr>
+      <w:spacing w:line="240" w:lineRule="auto"/>
+    </w:pPr>
+  </w:style>
+  <w:style w:type="character" w:customStyle="1" w:styleId="CommentTextChar">
+    <w:name w:val="Comment Text Char"/>
+    <w:basedOn w:val="DefaultParagraphFont"/>
+    <w:link w:val="CommentText"/>
+    <w:uiPriority w:val="99"/>
+    <w:semiHidden/>
+    <w:rsid w:val="00852897"/>
+  </w:style>
+  <w:style w:type="paragraph" w:styleId="CommentSubject">
+    <w:name w:val="annotation subject"/>
+    <w:basedOn w:val="CommentText"/>
+    <w:next w:val="CommentText"/>
+    <w:link w:val="CommentSubjectChar"/>
+    <w:uiPriority w:val="99"/>
+    <w:semiHidden/>
+    <w:unhideWhenUsed/>
+    <w:rsid w:val="00852897"/>
+    <w:rPr>
+      <w:b/>
+      <w:bCs/>
+    </w:rPr>
+  </w:style>
+  <w:style w:type="character" w:customStyle="1" w:styleId="CommentSubjectChar">
+    <w:name w:val="Comment Subject Char"/>
+    <w:basedOn w:val="CommentTextChar"/>
+    <w:link w:val="CommentSubject"/>
+    <w:uiPriority w:val="99"/>
+    <w:semiHidden/>
+    <w:rsid w:val="00852897"/>
+    <w:rPr>
+      <w:b/>
+      <w:bCs/>
+    </w:rPr>
+  </w:style>
+  <w:style w:type="paragraph" w:styleId="BalloonText">
+    <w:name w:val="Balloon Text"/>
+    <w:basedOn w:val="Normal"/>
+    <w:link w:val="BalloonTextChar"/>
+    <w:uiPriority w:val="99"/>
+    <w:semiHidden/>
+    <w:unhideWhenUsed/>
+    <w:rsid w:val="00852897"/>
+    <w:pPr>
+      <w:spacing w:line="240" w:lineRule="auto"/>
+    </w:pPr>
+    <w:rPr>
+      <w:rFonts w:ascii="Segoe UI" w:hAnsi="Segoe UI" w:cs="Segoe UI"/>
+      <w:sz w:val="18"/>
+      <w:szCs w:val="18"/>
+    </w:rPr>
+  </w:style>
+  <w:style w:type="character" w:customStyle="1" w:styleId="BalloonTextChar">
+    <w:name w:val="Balloon Text Char"/>
+    <w:basedOn w:val="DefaultParagraphFont"/>
+    <w:link w:val="BalloonText"/>
+    <w:uiPriority w:val="99"/>
+    <w:semiHidden/>
+    <w:rsid w:val="00852897"/>
+    <w:rPr>
+      <w:rFonts w:ascii="Segoe UI" w:hAnsi="Segoe UI" w:cs="Segoe UI"/>
+      <w:sz w:val="18"/>
+      <w:szCs w:val="18"/>
+    </w:rPr>
+  </w:style>
 </w:styles>
 </file>
 
@@ -6706,4 +9571,16 @@
   <a:objectDefaults/>
   <a:extraClrSchemeLst/>
 </a:theme>
+</file>
+
+<file path=customXml/item1.xml><?xml version="1.0" encoding="utf-8"?>
+<b:Sources xmlns:b="http://schemas.openxmlformats.org/officeDocument/2006/bibliography" xmlns="http://schemas.openxmlformats.org/officeDocument/2006/bibliography" SelectedStyle="\APASixthEditionOfficeOnline.xsl" StyleName="APA" Version="6"/>
+</file>
+
+<file path=customXml/itemProps1.xml><?xml version="1.0" encoding="utf-8"?>
+<ds:datastoreItem xmlns:ds="http://schemas.openxmlformats.org/officeDocument/2006/customXml" ds:itemID="{8EA58830-D688-4102-8809-C56964A09501}">
+  <ds:schemaRefs>
+    <ds:schemaRef ds:uri="http://schemas.openxmlformats.org/officeDocument/2006/bibliography"/>
+  </ds:schemaRefs>
+</ds:datastoreItem>
 </file>
</xml_diff>

<commit_message>
Added specifications for use case SubmitIntroForm, ChangePassword, ResetPassword, SetNewPassword, and CreateRehabPlan.
</commit_message>
<xml_diff>
--- a/Modern Software Requirements Specification SRS.docx
+++ b/Modern Software Requirements Specification SRS.docx
@@ -7,11 +7,21 @@
         <w:pStyle w:val="Title"/>
         <w:jc w:val="right"/>
       </w:pPr>
-      <w:fldSimple w:instr=" SUBJECT  \* MERGEFORMAT ">
-        <w:r>
-          <w:t>Ademidun Hart &amp; Co</w:t>
-        </w:r>
-      </w:fldSimple>
+      <w:r>
+        <w:fldChar w:fldCharType="begin"/>
+      </w:r>
+      <w:r>
+        <w:instrText xml:space="preserve"> SUBJECT  \* MERGEFORMAT </w:instrText>
+      </w:r>
+      <w:r>
+        <w:fldChar w:fldCharType="separate"/>
+      </w:r>
+      <w:r>
+        <w:t>Ademidun Hart &amp; Co</w:t>
+      </w:r>
+      <w:r>
+        <w:fldChar w:fldCharType="end"/>
+      </w:r>
       <w:r>
         <w:t>.</w:t>
       </w:r>
@@ -21,11 +31,21 @@
         <w:pStyle w:val="Title"/>
         <w:jc w:val="right"/>
       </w:pPr>
-      <w:fldSimple w:instr=" TITLE  \* MERGEFORMAT ">
-        <w:r>
-          <w:t>Modern Software Requirements Specification</w:t>
-        </w:r>
-      </w:fldSimple>
+      <w:r>
+        <w:fldChar w:fldCharType="begin"/>
+      </w:r>
+      <w:r>
+        <w:instrText xml:space="preserve"> TITLE  \* MERGEFORMAT </w:instrText>
+      </w:r>
+      <w:r>
+        <w:fldChar w:fldCharType="separate"/>
+      </w:r>
+      <w:r>
+        <w:t>Modern Software Requirements Specification</w:t>
+      </w:r>
+      <w:r>
+        <w:fldChar w:fldCharType="end"/>
+      </w:r>
     </w:p>
     <w:p>
       <w:pPr>
@@ -3249,11 +3269,22 @@
       <w:r>
         <w:br w:type="page"/>
       </w:r>
-      <w:fldSimple w:instr=" TITLE  \* MERGEFORMAT ">
-        <w:r>
-          <w:t>Modern Software Requirements Specification</w:t>
-        </w:r>
-      </w:fldSimple>
+      <w:r>
+        <w:lastRenderedPageBreak/>
+        <w:fldChar w:fldCharType="begin"/>
+      </w:r>
+      <w:r>
+        <w:instrText xml:space="preserve"> TITLE  \* MERGEFORMAT </w:instrText>
+      </w:r>
+      <w:r>
+        <w:fldChar w:fldCharType="separate"/>
+      </w:r>
+      <w:r>
+        <w:t>Modern Software Requirements Specification</w:t>
+      </w:r>
+      <w:r>
+        <w:fldChar w:fldCharType="end"/>
+      </w:r>
       <w:r>
         <w:t xml:space="preserve"> </w:t>
       </w:r>
@@ -4257,8 +4288,6 @@
       <w:r>
         <w:t>.</w:t>
       </w:r>
-      <w:bookmarkStart w:id="11" w:name="_GoBack"/>
-      <w:bookmarkEnd w:id="11"/>
     </w:p>
     <w:p>
       <w:pPr>
@@ -4270,32 +4299,50 @@
       <w:pPr>
         <w:pStyle w:val="Heading1"/>
       </w:pPr>
-      <w:bookmarkStart w:id="12" w:name="_Toc455818122"/>
-      <w:bookmarkStart w:id="13" w:name="_Toc498594474"/>
+      <w:bookmarkStart w:id="11" w:name="_Toc455818122"/>
+      <w:bookmarkStart w:id="12" w:name="_Toc498594474"/>
       <w:r>
         <w:t>Overall Description</w:t>
       </w:r>
+      <w:bookmarkEnd w:id="11"/>
       <w:bookmarkEnd w:id="12"/>
+    </w:p>
+    <w:p>
+      <w:pPr>
+        <w:pStyle w:val="InfoBlue"/>
+      </w:pPr>
+      <w:r>
+        <w:t>[This section of the Modern SRS should describe the general factors that affect the product and its requirements.  This section does not state specific requirements.  Instead, it provides a background for those requirements, which are defined in detail in section 3, and makes them easier to understand. Include such items as product perspective, product functions, user characteristics, constraints, assumptions and dependencies, and requirements subsets.]</w:t>
+      </w:r>
+    </w:p>
+    <w:p>
+      <w:pPr>
+        <w:pStyle w:val="Heading2"/>
+      </w:pPr>
+      <w:bookmarkStart w:id="13" w:name="_Toc455818123"/>
+      <w:bookmarkStart w:id="14" w:name="_Toc498594475"/>
+      <w:r>
+        <w:t>Use-Case Model Survey</w:t>
+      </w:r>
       <w:bookmarkEnd w:id="13"/>
+      <w:bookmarkEnd w:id="14"/>
     </w:p>
     <w:p>
       <w:pPr>
         <w:pStyle w:val="InfoBlue"/>
       </w:pPr>
       <w:r>
-        <w:t>[This section of the Modern SRS should describe the general factors that affect the product and its requirements.  This section does not state specific requirements.  Instead, it provides a background for those requirements, which are defined in detail in section 3, and makes them easier to understand. Include such items as product perspective, product functions, user characteristics, constraints, assumptions and dependencies, and requirements subsets.]</w:t>
-      </w:r>
-    </w:p>
-    <w:p>
-      <w:pPr>
-        <w:pStyle w:val="Heading2"/>
-      </w:pPr>
-      <w:bookmarkStart w:id="14" w:name="_Toc455818123"/>
-      <w:bookmarkStart w:id="15" w:name="_Toc498594475"/>
-      <w:r>
-        <w:t>Use-Case Model Survey</w:t>
-      </w:r>
-      <w:bookmarkEnd w:id="14"/>
+        <w:t xml:space="preserve"> [This section contains an overview of the use-case model or the subset of the use-case model that is applicable for this subsystem or feature.  This includes a list of names and brief descriptions of all use cases and actors, along with applicable diagrams and relationships. This section describes the use-case model comprehensively, in terms of how the model is structured into packages and what use cases and actors there are in the model. If you are using packages, the document shows the model structure hierarchically.]</w:t>
+      </w:r>
+    </w:p>
+    <w:p>
+      <w:pPr>
+        <w:pStyle w:val="Heading3"/>
+      </w:pPr>
+      <w:bookmarkStart w:id="15" w:name="_Toc498594476"/>
+      <w:r>
+        <w:t>Introduction</w:t>
+      </w:r>
       <w:bookmarkEnd w:id="15"/>
     </w:p>
     <w:p>
@@ -4303,16 +4350,16 @@
         <w:pStyle w:val="InfoBlue"/>
       </w:pPr>
       <w:r>
-        <w:t xml:space="preserve"> [This section contains an overview of the use-case model or the subset of the use-case model that is applicable for this subsystem or feature.  This includes a list of names and brief descriptions of all use cases and actors, along with applicable diagrams and relationships. This section describes the use-case model comprehensively, in terms of how the model is structured into packages and what use cases and actors there are in the model. If you are using packages, the document shows the model structure hierarchically.]</w:t>
+        <w:t>[Introduction to the use-case model.]</w:t>
       </w:r>
     </w:p>
     <w:p>
       <w:pPr>
         <w:pStyle w:val="Heading3"/>
       </w:pPr>
-      <w:bookmarkStart w:id="16" w:name="_Toc498594476"/>
-      <w:r>
-        <w:t>Introduction</w:t>
+      <w:bookmarkStart w:id="16" w:name="_Toc498594477"/>
+      <w:r>
+        <w:t>Survey Description</w:t>
       </w:r>
       <w:bookmarkEnd w:id="16"/>
     </w:p>
@@ -4321,36 +4368,18 @@
         <w:pStyle w:val="InfoBlue"/>
       </w:pPr>
       <w:r>
-        <w:t>[Introduction to the use-case model.]</w:t>
+        <w:t>[Survey description of the use-case model.]</w:t>
       </w:r>
     </w:p>
     <w:p>
       <w:pPr>
         <w:pStyle w:val="Heading3"/>
       </w:pPr>
-      <w:bookmarkStart w:id="17" w:name="_Toc498594477"/>
-      <w:r>
-        <w:t>Survey Description</w:t>
+      <w:bookmarkStart w:id="17" w:name="_Toc498594478"/>
+      <w:r>
+        <w:t>Use-Case Model Hierarchy</w:t>
       </w:r>
       <w:bookmarkEnd w:id="17"/>
-    </w:p>
-    <w:p>
-      <w:pPr>
-        <w:pStyle w:val="InfoBlue"/>
-      </w:pPr>
-      <w:r>
-        <w:t>[Survey description of the use-case model.]</w:t>
-      </w:r>
-    </w:p>
-    <w:p>
-      <w:pPr>
-        <w:pStyle w:val="Heading3"/>
-      </w:pPr>
-      <w:bookmarkStart w:id="18" w:name="_Toc498594478"/>
-      <w:r>
-        <w:t>Use-Case Model Hierarchy</w:t>
-      </w:r>
-      <w:bookmarkEnd w:id="18"/>
       <w:r>
         <w:t xml:space="preserve"> </w:t>
       </w:r>
@@ -4371,7 +4400,6 @@
           <w:numId w:val="4"/>
         </w:numPr>
         <w:tabs>
-          <w:tab w:val="clear" w:pos="1440"/>
           <w:tab w:val="num" w:pos="1080"/>
         </w:tabs>
         <w:ind w:hanging="720"/>
@@ -4388,7 +4416,6 @@
           <w:numId w:val="4"/>
         </w:numPr>
         <w:tabs>
-          <w:tab w:val="clear" w:pos="1440"/>
           <w:tab w:val="num" w:pos="1080"/>
         </w:tabs>
         <w:ind w:left="1080"/>
@@ -4405,7 +4432,6 @@
           <w:numId w:val="4"/>
         </w:numPr>
         <w:tabs>
-          <w:tab w:val="clear" w:pos="1440"/>
           <w:tab w:val="num" w:pos="1080"/>
         </w:tabs>
         <w:ind w:left="1080"/>
@@ -4422,7 +4448,6 @@
           <w:numId w:val="4"/>
         </w:numPr>
         <w:tabs>
-          <w:tab w:val="clear" w:pos="1440"/>
           <w:tab w:val="num" w:pos="1080"/>
         </w:tabs>
         <w:ind w:left="1080"/>
@@ -4439,7 +4464,6 @@
           <w:numId w:val="4"/>
         </w:numPr>
         <w:tabs>
-          <w:tab w:val="clear" w:pos="1440"/>
           <w:tab w:val="num" w:pos="1080"/>
         </w:tabs>
         <w:ind w:left="1080"/>
@@ -4456,7 +4480,6 @@
           <w:numId w:val="4"/>
         </w:numPr>
         <w:tabs>
-          <w:tab w:val="clear" w:pos="1440"/>
           <w:tab w:val="num" w:pos="1080"/>
         </w:tabs>
         <w:ind w:left="1080"/>
@@ -4469,11 +4492,11 @@
       <w:pPr>
         <w:pStyle w:val="Heading3"/>
       </w:pPr>
-      <w:bookmarkStart w:id="19" w:name="_Toc498594479"/>
+      <w:bookmarkStart w:id="18" w:name="_Toc498594479"/>
       <w:r>
         <w:t>Diagrams of the Use-Case Model</w:t>
       </w:r>
-      <w:bookmarkEnd w:id="19"/>
+      <w:bookmarkEnd w:id="18"/>
     </w:p>
     <w:p>
       <w:pPr>
@@ -4487,68 +4510,1769 @@
       <w:pPr>
         <w:pStyle w:val="Heading2"/>
       </w:pPr>
-      <w:bookmarkStart w:id="20" w:name="_Toc455818124"/>
-      <w:bookmarkStart w:id="21" w:name="_Toc498594480"/>
+      <w:bookmarkStart w:id="19" w:name="_Toc455818124"/>
+      <w:bookmarkStart w:id="20" w:name="_Toc498594480"/>
       <w:r>
         <w:lastRenderedPageBreak/>
         <w:t>Assumptions and Dependencies</w:t>
       </w:r>
+      <w:bookmarkEnd w:id="19"/>
       <w:bookmarkEnd w:id="20"/>
+    </w:p>
+    <w:p>
+      <w:pPr>
+        <w:pStyle w:val="InfoBlue"/>
+      </w:pPr>
+      <w:r>
+        <w:t>[This section describes any key technical feasibility, subsystem or component availability, or other project related assumptions on which the viability of the software described by this Modern SRS may be based.]</w:t>
+      </w:r>
+    </w:p>
+    <w:p>
+      <w:pPr>
+        <w:pStyle w:val="Heading1"/>
+      </w:pPr>
+      <w:bookmarkStart w:id="21" w:name="_Toc455818125"/>
+      <w:bookmarkStart w:id="22" w:name="_Toc498594481"/>
+      <w:r>
+        <w:t>Requirements</w:t>
+      </w:r>
       <w:bookmarkEnd w:id="21"/>
+      <w:bookmarkEnd w:id="22"/>
+      <w:r>
+        <w:t xml:space="preserve"> </w:t>
+      </w:r>
     </w:p>
     <w:p>
       <w:pPr>
         <w:pStyle w:val="InfoBlue"/>
       </w:pPr>
       <w:r>
-        <w:t>[This section describes any key technical feasibility, subsystem or component availability, or other project related assumptions on which the viability of the software described by this Modern SRS may be based.]</w:t>
-      </w:r>
-    </w:p>
-    <w:p>
-      <w:pPr>
-        <w:pStyle w:val="Heading1"/>
-      </w:pPr>
-      <w:bookmarkStart w:id="22" w:name="_Toc455818125"/>
-      <w:bookmarkStart w:id="23" w:name="_Toc498594481"/>
-      <w:r>
-        <w:t>Requirements</w:t>
-      </w:r>
-      <w:bookmarkEnd w:id="22"/>
+        <w:t>[This section of the Modern SRS should contain all the software requirements to a level of detail sufficient to enable designers to design a system to satisfy those requirements, and testers to test that the system satisfies those requirements.   When using use-case modeling, the majority of these requirements are captured in the use cases.]</w:t>
+      </w:r>
+    </w:p>
+    <w:p>
+      <w:pPr>
+        <w:pStyle w:val="Heading2"/>
+      </w:pPr>
+      <w:bookmarkStart w:id="23" w:name="_Toc455818126"/>
+      <w:bookmarkStart w:id="24" w:name="_Toc498594482"/>
+      <w:r>
+        <w:t xml:space="preserve">Use-Case </w:t>
+      </w:r>
       <w:bookmarkEnd w:id="23"/>
       <w:r>
-        <w:t xml:space="preserve"> </w:t>
-      </w:r>
-    </w:p>
-    <w:p>
-      <w:pPr>
-        <w:pStyle w:val="InfoBlue"/>
-      </w:pPr>
-      <w:r>
-        <w:t>[This section of the Modern SRS should contain all the software requirements to a level of detail sufficient to enable designers to design a system to satisfy those requirements, and testers to test that the system satisfies those requirements.   When using use-case modeling, the majority of these requirements are captured in the use cases.]</w:t>
-      </w:r>
-    </w:p>
-    <w:p>
-      <w:pPr>
-        <w:pStyle w:val="Heading2"/>
-      </w:pPr>
-      <w:bookmarkStart w:id="24" w:name="_Toc455818126"/>
-      <w:bookmarkStart w:id="25" w:name="_Toc498594482"/>
-      <w:r>
-        <w:t xml:space="preserve">Use-Case </w:t>
+        <w:t>Specifications</w:t>
       </w:r>
       <w:bookmarkEnd w:id="24"/>
-      <w:r>
-        <w:t>Specifications</w:t>
-      </w:r>
-      <w:bookmarkEnd w:id="25"/>
-    </w:p>
-    <w:p>
-      <w:pPr>
-        <w:pStyle w:val="InfoBlue"/>
-      </w:pPr>
-      <w:r>
-        <w:t>[In use-case modeling, the use cases often define the majority of the functional requirements of the system, along with some non-functional requirements.  For each use case in the above use-case model, or subset thereof, enclose the use-case specification here. If you have documented use cases in an separate document, cross reference to all applicable external use-case specifications in this section.  Make sure that each requirement is clearly labeled.]</w:t>
-      </w:r>
+    </w:p>
+    <w:p/>
+    <w:tbl>
+      <w:tblPr>
+        <w:tblStyle w:val="TableGrid"/>
+        <w:tblW w:w="0" w:type="auto"/>
+        <w:tblInd w:w="720" w:type="dxa"/>
+        <w:tblLook w:val="04A0" w:firstRow="1" w:lastRow="0" w:firstColumn="1" w:lastColumn="0" w:noHBand="0" w:noVBand="1"/>
+      </w:tblPr>
+      <w:tblGrid>
+        <w:gridCol w:w="2223"/>
+        <w:gridCol w:w="6633"/>
+      </w:tblGrid>
+      <w:tr>
+        <w:tc>
+          <w:tcPr>
+            <w:tcW w:w="2223" w:type="dxa"/>
+          </w:tcPr>
+          <w:p>
+            <w:pPr>
+              <w:pStyle w:val="BodyText"/>
+              <w:spacing w:after="0" w:line="240" w:lineRule="auto"/>
+              <w:ind w:left="0"/>
+              <w:rPr>
+                <w:b/>
+              </w:rPr>
+            </w:pPr>
+            <w:r>
+              <w:rPr>
+                <w:b/>
+              </w:rPr>
+              <w:t>Use Case Name</w:t>
+            </w:r>
+          </w:p>
+        </w:tc>
+        <w:tc>
+          <w:tcPr>
+            <w:tcW w:w="6633" w:type="dxa"/>
+          </w:tcPr>
+          <w:p>
+            <w:pPr>
+              <w:pStyle w:val="BodyText"/>
+              <w:spacing w:after="0" w:line="240" w:lineRule="auto"/>
+              <w:ind w:left="0"/>
+            </w:pPr>
+            <w:r>
+              <w:t>SubmitIntroductionForm</w:t>
+            </w:r>
+          </w:p>
+        </w:tc>
+      </w:tr>
+      <w:tr>
+        <w:tc>
+          <w:tcPr>
+            <w:tcW w:w="2223" w:type="dxa"/>
+          </w:tcPr>
+          <w:p>
+            <w:pPr>
+              <w:pStyle w:val="BodyText"/>
+              <w:spacing w:after="0" w:line="240" w:lineRule="auto"/>
+              <w:ind w:left="0"/>
+              <w:rPr>
+                <w:b/>
+              </w:rPr>
+            </w:pPr>
+            <w:r>
+              <w:rPr>
+                <w:b/>
+              </w:rPr>
+              <w:t>Participating Actors</w:t>
+            </w:r>
+          </w:p>
+        </w:tc>
+        <w:tc>
+          <w:tcPr>
+            <w:tcW w:w="6633" w:type="dxa"/>
+          </w:tcPr>
+          <w:p>
+            <w:pPr>
+              <w:pStyle w:val="BodyText"/>
+              <w:spacing w:after="0" w:line="240" w:lineRule="auto"/>
+              <w:ind w:left="0"/>
+            </w:pPr>
+            <w:r>
+              <w:t>Initiated</w:t>
+            </w:r>
+            <w:r>
+              <w:t xml:space="preserve"> by P</w:t>
+            </w:r>
+            <w:r>
+              <w:t>atient</w:t>
+            </w:r>
+          </w:p>
+        </w:tc>
+      </w:tr>
+      <w:tr>
+        <w:tc>
+          <w:tcPr>
+            <w:tcW w:w="2223" w:type="dxa"/>
+          </w:tcPr>
+          <w:p>
+            <w:pPr>
+              <w:pStyle w:val="BodyText"/>
+              <w:spacing w:after="0" w:line="240" w:lineRule="auto"/>
+              <w:ind w:left="0"/>
+              <w:rPr>
+                <w:b/>
+              </w:rPr>
+            </w:pPr>
+            <w:r>
+              <w:rPr>
+                <w:b/>
+              </w:rPr>
+              <w:t>Entry Condition</w:t>
+            </w:r>
+          </w:p>
+        </w:tc>
+        <w:tc>
+          <w:tcPr>
+            <w:tcW w:w="6633" w:type="dxa"/>
+          </w:tcPr>
+          <w:p>
+            <w:pPr>
+              <w:pStyle w:val="BodyText"/>
+              <w:spacing w:after="0" w:line="240" w:lineRule="auto"/>
+              <w:ind w:left="0"/>
+            </w:pPr>
+            <w:r>
+              <w:t>Patient has opened the introduction form</w:t>
+            </w:r>
+          </w:p>
+        </w:tc>
+      </w:tr>
+      <w:tr>
+        <w:trPr>
+          <w:trHeight w:val="1639"/>
+        </w:trPr>
+        <w:tc>
+          <w:tcPr>
+            <w:tcW w:w="2223" w:type="dxa"/>
+          </w:tcPr>
+          <w:p>
+            <w:pPr>
+              <w:pStyle w:val="BodyText"/>
+              <w:spacing w:after="0" w:line="240" w:lineRule="auto"/>
+              <w:ind w:left="0"/>
+              <w:rPr>
+                <w:b/>
+              </w:rPr>
+            </w:pPr>
+            <w:r>
+              <w:rPr>
+                <w:b/>
+              </w:rPr>
+              <w:t>Flow of Events</w:t>
+            </w:r>
+          </w:p>
+        </w:tc>
+        <w:tc>
+          <w:tcPr>
+            <w:tcW w:w="6633" w:type="dxa"/>
+          </w:tcPr>
+          <w:p>
+            <w:pPr>
+              <w:pStyle w:val="BodyText"/>
+              <w:numPr>
+                <w:ilvl w:val="0"/>
+                <w:numId w:val="12"/>
+              </w:numPr>
+              <w:spacing w:after="0" w:line="240" w:lineRule="auto"/>
+            </w:pPr>
+            <w:r>
+              <w:t>System displays the introduction form and empty fields to be filled</w:t>
+            </w:r>
+          </w:p>
+          <w:p>
+            <w:pPr>
+              <w:pStyle w:val="BodyText"/>
+              <w:numPr>
+                <w:ilvl w:val="0"/>
+                <w:numId w:val="12"/>
+              </w:numPr>
+              <w:spacing w:after="0" w:line="240" w:lineRule="auto"/>
+            </w:pPr>
+            <w:r>
+              <w:t>Patient fills in the form by answering the questions</w:t>
+            </w:r>
+          </w:p>
+          <w:p>
+            <w:pPr>
+              <w:pStyle w:val="BodyText"/>
+              <w:numPr>
+                <w:ilvl w:val="0"/>
+                <w:numId w:val="12"/>
+              </w:numPr>
+              <w:spacing w:after="0" w:line="240" w:lineRule="auto"/>
+            </w:pPr>
+            <w:r>
+              <w:t>Patient upload static photos to respond to the questions</w:t>
+            </w:r>
+          </w:p>
+          <w:p>
+            <w:pPr>
+              <w:pStyle w:val="BodyText"/>
+              <w:numPr>
+                <w:ilvl w:val="0"/>
+                <w:numId w:val="12"/>
+              </w:numPr>
+              <w:spacing w:after="0" w:line="240" w:lineRule="auto"/>
+            </w:pPr>
+            <w:r>
+              <w:t>Patient clicks submit to submit the form</w:t>
+            </w:r>
+          </w:p>
+          <w:p>
+            <w:pPr>
+              <w:pStyle w:val="BodyText"/>
+              <w:numPr>
+                <w:ilvl w:val="0"/>
+                <w:numId w:val="12"/>
+              </w:numPr>
+              <w:spacing w:after="0" w:line="240" w:lineRule="auto"/>
+            </w:pPr>
+            <w:r>
+              <w:t xml:space="preserve">If </w:t>
+            </w:r>
+            <w:r>
+              <w:t>form is filled correctly</w:t>
+            </w:r>
+            <w:r>
+              <w:t xml:space="preserve">, </w:t>
+            </w:r>
+            <w:r>
+              <w:t>system displays a message for successful submission and navigates back to the home page</w:t>
+            </w:r>
+          </w:p>
+          <w:p>
+            <w:pPr>
+              <w:pStyle w:val="BodyText"/>
+              <w:numPr>
+                <w:ilvl w:val="0"/>
+                <w:numId w:val="12"/>
+              </w:numPr>
+              <w:spacing w:after="0" w:line="240" w:lineRule="auto"/>
+            </w:pPr>
+            <w:r>
+              <w:t>If form is filled wrong, system displays error messages above fields that are not filled correctly</w:t>
+            </w:r>
+          </w:p>
+        </w:tc>
+      </w:tr>
+      <w:tr>
+        <w:trPr>
+          <w:trHeight w:val="255"/>
+        </w:trPr>
+        <w:tc>
+          <w:tcPr>
+            <w:tcW w:w="2223" w:type="dxa"/>
+          </w:tcPr>
+          <w:p>
+            <w:pPr>
+              <w:pStyle w:val="BodyText"/>
+              <w:spacing w:after="0" w:line="240" w:lineRule="auto"/>
+              <w:ind w:left="0"/>
+              <w:rPr>
+                <w:b/>
+              </w:rPr>
+            </w:pPr>
+            <w:r>
+              <w:rPr>
+                <w:b/>
+              </w:rPr>
+              <w:t>Exit Condition</w:t>
+            </w:r>
+          </w:p>
+        </w:tc>
+        <w:tc>
+          <w:tcPr>
+            <w:tcW w:w="6633" w:type="dxa"/>
+          </w:tcPr>
+          <w:p>
+            <w:pPr>
+              <w:pStyle w:val="BodyText"/>
+              <w:numPr>
+                <w:ilvl w:val="0"/>
+                <w:numId w:val="8"/>
+              </w:numPr>
+              <w:spacing w:after="0" w:line="240" w:lineRule="auto"/>
+            </w:pPr>
+            <w:r>
+              <w:t>Patient successfully submits the form</w:t>
+            </w:r>
+          </w:p>
+          <w:p>
+            <w:pPr>
+              <w:pStyle w:val="BodyText"/>
+              <w:numPr>
+                <w:ilvl w:val="0"/>
+                <w:numId w:val="8"/>
+              </w:numPr>
+              <w:spacing w:after="0" w:line="240" w:lineRule="auto"/>
+            </w:pPr>
+            <w:r>
+              <w:t>Patient navigates away from the page</w:t>
+            </w:r>
+          </w:p>
+        </w:tc>
+      </w:tr>
+      <w:tr>
+        <w:tc>
+          <w:tcPr>
+            <w:tcW w:w="2223" w:type="dxa"/>
+          </w:tcPr>
+          <w:p>
+            <w:pPr>
+              <w:pStyle w:val="BodyText"/>
+              <w:spacing w:after="0" w:line="240" w:lineRule="auto"/>
+              <w:ind w:left="0"/>
+              <w:rPr>
+                <w:b/>
+              </w:rPr>
+            </w:pPr>
+            <w:r>
+              <w:rPr>
+                <w:b/>
+              </w:rPr>
+              <w:t>Quality Requirements</w:t>
+            </w:r>
+          </w:p>
+        </w:tc>
+        <w:tc>
+          <w:tcPr>
+            <w:tcW w:w="6633" w:type="dxa"/>
+          </w:tcPr>
+          <w:p>
+            <w:pPr>
+              <w:pStyle w:val="BodyText"/>
+              <w:spacing w:after="0" w:line="240" w:lineRule="auto"/>
+              <w:ind w:left="0"/>
+            </w:pPr>
+            <w:r>
+              <w:t>None</w:t>
+            </w:r>
+          </w:p>
+        </w:tc>
+      </w:tr>
+    </w:tbl>
+    <w:p>
+      <w:pPr>
+        <w:pStyle w:val="BodyText"/>
+        <w:ind w:left="0"/>
+      </w:pPr>
+    </w:p>
+    <w:tbl>
+      <w:tblPr>
+        <w:tblStyle w:val="TableGrid"/>
+        <w:tblW w:w="0" w:type="auto"/>
+        <w:tblInd w:w="720" w:type="dxa"/>
+        <w:tblLook w:val="04A0" w:firstRow="1" w:lastRow="0" w:firstColumn="1" w:lastColumn="0" w:noHBand="0" w:noVBand="1"/>
+      </w:tblPr>
+      <w:tblGrid>
+        <w:gridCol w:w="2223"/>
+        <w:gridCol w:w="6633"/>
+      </w:tblGrid>
+      <w:tr>
+        <w:tc>
+          <w:tcPr>
+            <w:tcW w:w="2223" w:type="dxa"/>
+          </w:tcPr>
+          <w:p>
+            <w:pPr>
+              <w:pStyle w:val="BodyText"/>
+              <w:spacing w:after="0" w:line="240" w:lineRule="auto"/>
+              <w:ind w:left="0"/>
+              <w:rPr>
+                <w:b/>
+              </w:rPr>
+            </w:pPr>
+            <w:r>
+              <w:rPr>
+                <w:b/>
+              </w:rPr>
+              <w:t>Use Case Name</w:t>
+            </w:r>
+          </w:p>
+        </w:tc>
+        <w:tc>
+          <w:tcPr>
+            <w:tcW w:w="6633" w:type="dxa"/>
+          </w:tcPr>
+          <w:p>
+            <w:pPr>
+              <w:pStyle w:val="BodyText"/>
+              <w:spacing w:after="0" w:line="240" w:lineRule="auto"/>
+              <w:ind w:left="0"/>
+            </w:pPr>
+            <w:r>
+              <w:t>ChangePassword</w:t>
+            </w:r>
+          </w:p>
+        </w:tc>
+      </w:tr>
+      <w:tr>
+        <w:tc>
+          <w:tcPr>
+            <w:tcW w:w="2223" w:type="dxa"/>
+          </w:tcPr>
+          <w:p>
+            <w:pPr>
+              <w:pStyle w:val="BodyText"/>
+              <w:spacing w:after="0" w:line="240" w:lineRule="auto"/>
+              <w:ind w:left="0"/>
+              <w:rPr>
+                <w:b/>
+              </w:rPr>
+            </w:pPr>
+            <w:r>
+              <w:rPr>
+                <w:b/>
+              </w:rPr>
+              <w:t>Participating Actors</w:t>
+            </w:r>
+          </w:p>
+        </w:tc>
+        <w:tc>
+          <w:tcPr>
+            <w:tcW w:w="6633" w:type="dxa"/>
+          </w:tcPr>
+          <w:p>
+            <w:pPr>
+              <w:pStyle w:val="BodyText"/>
+              <w:spacing w:after="0" w:line="240" w:lineRule="auto"/>
+              <w:ind w:left="0"/>
+            </w:pPr>
+            <w:r>
+              <w:t xml:space="preserve">Initiated by </w:t>
+            </w:r>
+            <w:r>
+              <w:t>Patient</w:t>
+            </w:r>
+            <w:r>
+              <w:t>, Admin receives request</w:t>
+            </w:r>
+          </w:p>
+        </w:tc>
+      </w:tr>
+      <w:tr>
+        <w:trPr>
+          <w:trHeight w:val="255"/>
+        </w:trPr>
+        <w:tc>
+          <w:tcPr>
+            <w:tcW w:w="2223" w:type="dxa"/>
+          </w:tcPr>
+          <w:p>
+            <w:pPr>
+              <w:pStyle w:val="BodyText"/>
+              <w:spacing w:after="0" w:line="240" w:lineRule="auto"/>
+              <w:ind w:left="0"/>
+              <w:rPr>
+                <w:b/>
+              </w:rPr>
+            </w:pPr>
+            <w:r>
+              <w:rPr>
+                <w:b/>
+              </w:rPr>
+              <w:t>Entry Condition</w:t>
+            </w:r>
+          </w:p>
+        </w:tc>
+        <w:tc>
+          <w:tcPr>
+            <w:tcW w:w="6633" w:type="dxa"/>
+          </w:tcPr>
+          <w:p>
+            <w:pPr>
+              <w:pStyle w:val="BodyText"/>
+              <w:numPr>
+                <w:ilvl w:val="0"/>
+                <w:numId w:val="8"/>
+              </w:numPr>
+              <w:spacing w:after="0" w:line="240" w:lineRule="auto"/>
+            </w:pPr>
+            <w:r>
+              <w:t xml:space="preserve">Logged in patient has clicked on change password </w:t>
+            </w:r>
+          </w:p>
+          <w:p>
+            <w:pPr>
+              <w:pStyle w:val="BodyText"/>
+              <w:numPr>
+                <w:ilvl w:val="0"/>
+                <w:numId w:val="8"/>
+              </w:numPr>
+              <w:spacing w:after="0" w:line="240" w:lineRule="auto"/>
+            </w:pPr>
+            <w:r>
+              <w:t>Patient not logged in has clicked on forgotten password</w:t>
+            </w:r>
+          </w:p>
+        </w:tc>
+      </w:tr>
+      <w:tr>
+        <w:trPr>
+          <w:trHeight w:val="1401"/>
+        </w:trPr>
+        <w:tc>
+          <w:tcPr>
+            <w:tcW w:w="2223" w:type="dxa"/>
+          </w:tcPr>
+          <w:p>
+            <w:pPr>
+              <w:pStyle w:val="BodyText"/>
+              <w:spacing w:after="0" w:line="240" w:lineRule="auto"/>
+              <w:ind w:left="0"/>
+              <w:rPr>
+                <w:b/>
+              </w:rPr>
+            </w:pPr>
+            <w:r>
+              <w:rPr>
+                <w:b/>
+              </w:rPr>
+              <w:t>Flow of Events</w:t>
+            </w:r>
+          </w:p>
+        </w:tc>
+        <w:tc>
+          <w:tcPr>
+            <w:tcW w:w="6633" w:type="dxa"/>
+          </w:tcPr>
+          <w:p>
+            <w:pPr>
+              <w:pStyle w:val="BodyText"/>
+              <w:numPr>
+                <w:ilvl w:val="0"/>
+                <w:numId w:val="15"/>
+              </w:numPr>
+              <w:spacing w:after="0" w:line="240" w:lineRule="auto"/>
+            </w:pPr>
+            <w:r>
+              <w:t>System displays a change password form</w:t>
+            </w:r>
+          </w:p>
+          <w:p>
+            <w:pPr>
+              <w:pStyle w:val="BodyText"/>
+              <w:numPr>
+                <w:ilvl w:val="0"/>
+                <w:numId w:val="15"/>
+              </w:numPr>
+              <w:spacing w:after="0" w:line="240" w:lineRule="auto"/>
+            </w:pPr>
+            <w:r>
+              <w:t>P</w:t>
+            </w:r>
+            <w:r>
+              <w:t>atient enters current</w:t>
+            </w:r>
+            <w:r>
+              <w:t xml:space="preserve"> password and new password</w:t>
+            </w:r>
+          </w:p>
+          <w:p>
+            <w:pPr>
+              <w:pStyle w:val="BodyText"/>
+              <w:numPr>
+                <w:ilvl w:val="0"/>
+                <w:numId w:val="15"/>
+              </w:numPr>
+              <w:spacing w:after="0" w:line="240" w:lineRule="auto"/>
+            </w:pPr>
+            <w:r>
+              <w:t>S</w:t>
+            </w:r>
+            <w:r>
+              <w:t>ystem checks to see if current</w:t>
+            </w:r>
+            <w:r>
+              <w:t xml:space="preserve"> password is correct</w:t>
+            </w:r>
+          </w:p>
+          <w:p>
+            <w:pPr>
+              <w:pStyle w:val="BodyText"/>
+              <w:numPr>
+                <w:ilvl w:val="0"/>
+                <w:numId w:val="15"/>
+              </w:numPr>
+              <w:spacing w:after="0" w:line="240" w:lineRule="auto"/>
+            </w:pPr>
+            <w:r>
+              <w:t xml:space="preserve">If </w:t>
+            </w:r>
+            <w:r>
+              <w:t>current</w:t>
+            </w:r>
+            <w:r>
+              <w:t xml:space="preserve"> password is accurate, system display message to indicate success</w:t>
+            </w:r>
+          </w:p>
+          <w:p>
+            <w:pPr>
+              <w:pStyle w:val="BodyText"/>
+              <w:numPr>
+                <w:ilvl w:val="0"/>
+                <w:numId w:val="15"/>
+              </w:numPr>
+              <w:spacing w:after="0" w:line="240" w:lineRule="auto"/>
+            </w:pPr>
+            <w:r>
+              <w:t>The SetNewPassword use case is included here</w:t>
+            </w:r>
+            <w:r>
+              <w:t>. At the end of the SetNewPassword use case, the system has received and set a new password for the Patient</w:t>
+            </w:r>
+          </w:p>
+          <w:p>
+            <w:pPr>
+              <w:pStyle w:val="BodyText"/>
+              <w:numPr>
+                <w:ilvl w:val="0"/>
+                <w:numId w:val="15"/>
+              </w:numPr>
+              <w:spacing w:after="0" w:line="240" w:lineRule="auto"/>
+            </w:pPr>
+            <w:r>
+              <w:t xml:space="preserve">If </w:t>
+            </w:r>
+            <w:r>
+              <w:t>current</w:t>
+            </w:r>
+            <w:r>
+              <w:t xml:space="preserve"> password is inaccurate, system displays error message and prompts for a new entry</w:t>
+            </w:r>
+          </w:p>
+        </w:tc>
+      </w:tr>
+      <w:tr>
+        <w:tc>
+          <w:tcPr>
+            <w:tcW w:w="2223" w:type="dxa"/>
+          </w:tcPr>
+          <w:p>
+            <w:pPr>
+              <w:pStyle w:val="BodyText"/>
+              <w:spacing w:after="0" w:line="240" w:lineRule="auto"/>
+              <w:ind w:left="0"/>
+              <w:rPr>
+                <w:b/>
+              </w:rPr>
+            </w:pPr>
+            <w:r>
+              <w:rPr>
+                <w:b/>
+              </w:rPr>
+              <w:t>Exit Condition</w:t>
+            </w:r>
+          </w:p>
+        </w:tc>
+        <w:tc>
+          <w:tcPr>
+            <w:tcW w:w="6633" w:type="dxa"/>
+          </w:tcPr>
+          <w:p>
+            <w:pPr>
+              <w:pStyle w:val="BodyText"/>
+              <w:numPr>
+                <w:ilvl w:val="0"/>
+                <w:numId w:val="8"/>
+              </w:numPr>
+              <w:spacing w:after="0" w:line="240" w:lineRule="auto"/>
+            </w:pPr>
+            <w:r>
+              <w:t>Patient navigates away from the page</w:t>
+            </w:r>
+          </w:p>
+        </w:tc>
+      </w:tr>
+      <w:tr>
+        <w:tc>
+          <w:tcPr>
+            <w:tcW w:w="2223" w:type="dxa"/>
+          </w:tcPr>
+          <w:p>
+            <w:pPr>
+              <w:pStyle w:val="BodyText"/>
+              <w:spacing w:after="0" w:line="240" w:lineRule="auto"/>
+              <w:ind w:left="0"/>
+              <w:rPr>
+                <w:b/>
+              </w:rPr>
+            </w:pPr>
+            <w:r>
+              <w:rPr>
+                <w:b/>
+              </w:rPr>
+              <w:t>Quality Requirements</w:t>
+            </w:r>
+          </w:p>
+        </w:tc>
+        <w:tc>
+          <w:tcPr>
+            <w:tcW w:w="6633" w:type="dxa"/>
+          </w:tcPr>
+          <w:p>
+            <w:pPr>
+              <w:pStyle w:val="BodyText"/>
+              <w:spacing w:after="0" w:line="240" w:lineRule="auto"/>
+              <w:ind w:left="0"/>
+            </w:pPr>
+            <w:r>
+              <w:t>None</w:t>
+            </w:r>
+          </w:p>
+        </w:tc>
+      </w:tr>
+    </w:tbl>
+    <w:p>
+      <w:pPr>
+        <w:pStyle w:val="BodyText"/>
+      </w:pPr>
+    </w:p>
+    <w:tbl>
+      <w:tblPr>
+        <w:tblStyle w:val="TableGrid"/>
+        <w:tblW w:w="0" w:type="auto"/>
+        <w:tblInd w:w="720" w:type="dxa"/>
+        <w:tblLook w:val="04A0" w:firstRow="1" w:lastRow="0" w:firstColumn="1" w:lastColumn="0" w:noHBand="0" w:noVBand="1"/>
+      </w:tblPr>
+      <w:tblGrid>
+        <w:gridCol w:w="2223"/>
+        <w:gridCol w:w="6633"/>
+      </w:tblGrid>
+      <w:tr>
+        <w:tc>
+          <w:tcPr>
+            <w:tcW w:w="2223" w:type="dxa"/>
+          </w:tcPr>
+          <w:p>
+            <w:pPr>
+              <w:pStyle w:val="BodyText"/>
+              <w:spacing w:after="0" w:line="240" w:lineRule="auto"/>
+              <w:ind w:left="0"/>
+              <w:rPr>
+                <w:b/>
+              </w:rPr>
+            </w:pPr>
+            <w:r>
+              <w:rPr>
+                <w:b/>
+              </w:rPr>
+              <w:t>Use Case Name</w:t>
+            </w:r>
+          </w:p>
+        </w:tc>
+        <w:tc>
+          <w:tcPr>
+            <w:tcW w:w="6633" w:type="dxa"/>
+          </w:tcPr>
+          <w:p>
+            <w:pPr>
+              <w:pStyle w:val="BodyText"/>
+              <w:spacing w:after="0" w:line="240" w:lineRule="auto"/>
+              <w:ind w:left="0"/>
+            </w:pPr>
+            <w:r>
+              <w:t>SetNewPassword</w:t>
+            </w:r>
+          </w:p>
+        </w:tc>
+      </w:tr>
+      <w:tr>
+        <w:tc>
+          <w:tcPr>
+            <w:tcW w:w="2223" w:type="dxa"/>
+          </w:tcPr>
+          <w:p>
+            <w:pPr>
+              <w:pStyle w:val="BodyText"/>
+              <w:spacing w:after="0" w:line="240" w:lineRule="auto"/>
+              <w:ind w:left="0"/>
+              <w:rPr>
+                <w:b/>
+              </w:rPr>
+            </w:pPr>
+            <w:r>
+              <w:rPr>
+                <w:b/>
+              </w:rPr>
+              <w:t>Participating Actors</w:t>
+            </w:r>
+          </w:p>
+        </w:tc>
+        <w:tc>
+          <w:tcPr>
+            <w:tcW w:w="6633" w:type="dxa"/>
+          </w:tcPr>
+          <w:p>
+            <w:pPr>
+              <w:pStyle w:val="BodyText"/>
+              <w:spacing w:after="0" w:line="240" w:lineRule="auto"/>
+              <w:ind w:left="0"/>
+            </w:pPr>
+            <w:r>
+              <w:t>Patient fills in form</w:t>
+            </w:r>
+          </w:p>
+        </w:tc>
+      </w:tr>
+      <w:tr>
+        <w:trPr>
+          <w:trHeight w:val="227"/>
+        </w:trPr>
+        <w:tc>
+          <w:tcPr>
+            <w:tcW w:w="2223" w:type="dxa"/>
+          </w:tcPr>
+          <w:p>
+            <w:pPr>
+              <w:pStyle w:val="BodyText"/>
+              <w:spacing w:after="0" w:line="240" w:lineRule="auto"/>
+              <w:ind w:left="0"/>
+              <w:rPr>
+                <w:b/>
+              </w:rPr>
+            </w:pPr>
+            <w:r>
+              <w:rPr>
+                <w:b/>
+              </w:rPr>
+              <w:t>Entry Condition</w:t>
+            </w:r>
+          </w:p>
+        </w:tc>
+        <w:tc>
+          <w:tcPr>
+            <w:tcW w:w="6633" w:type="dxa"/>
+          </w:tcPr>
+          <w:p>
+            <w:pPr>
+              <w:pStyle w:val="BodyText"/>
+              <w:spacing w:after="0" w:line="240" w:lineRule="auto"/>
+              <w:ind w:left="0"/>
+            </w:pPr>
+            <w:r>
+              <w:t>This Use Case is included by the ChangePassword and ResetPassword use case. It is initiated by the system when the Patient has been authenticated to set a new password</w:t>
+            </w:r>
+          </w:p>
+        </w:tc>
+      </w:tr>
+      <w:tr>
+        <w:trPr>
+          <w:trHeight w:val="1401"/>
+        </w:trPr>
+        <w:tc>
+          <w:tcPr>
+            <w:tcW w:w="2223" w:type="dxa"/>
+          </w:tcPr>
+          <w:p>
+            <w:pPr>
+              <w:pStyle w:val="BodyText"/>
+              <w:spacing w:after="0" w:line="240" w:lineRule="auto"/>
+              <w:ind w:left="0"/>
+              <w:rPr>
+                <w:b/>
+              </w:rPr>
+            </w:pPr>
+            <w:r>
+              <w:rPr>
+                <w:b/>
+              </w:rPr>
+              <w:lastRenderedPageBreak/>
+              <w:t>Flow of Events</w:t>
+            </w:r>
+          </w:p>
+        </w:tc>
+        <w:tc>
+          <w:tcPr>
+            <w:tcW w:w="6633" w:type="dxa"/>
+          </w:tcPr>
+          <w:p>
+            <w:pPr>
+              <w:pStyle w:val="BodyText"/>
+              <w:numPr>
+                <w:ilvl w:val="0"/>
+                <w:numId w:val="18"/>
+              </w:numPr>
+              <w:spacing w:after="0" w:line="240" w:lineRule="auto"/>
+            </w:pPr>
+            <w:r>
+              <w:t xml:space="preserve">System displays </w:t>
+            </w:r>
+            <w:r>
+              <w:t>fields for Patient to enter the new desired password</w:t>
+            </w:r>
+          </w:p>
+          <w:p>
+            <w:pPr>
+              <w:pStyle w:val="BodyText"/>
+              <w:numPr>
+                <w:ilvl w:val="0"/>
+                <w:numId w:val="18"/>
+              </w:numPr>
+              <w:spacing w:after="0" w:line="240" w:lineRule="auto"/>
+            </w:pPr>
+            <w:r>
+              <w:t>Patient enters new desired password</w:t>
+            </w:r>
+          </w:p>
+          <w:p>
+            <w:pPr>
+              <w:pStyle w:val="BodyText"/>
+              <w:numPr>
+                <w:ilvl w:val="0"/>
+                <w:numId w:val="18"/>
+              </w:numPr>
+              <w:spacing w:after="0" w:line="240" w:lineRule="auto"/>
+            </w:pPr>
+            <w:r>
+              <w:t xml:space="preserve">System verifies if </w:t>
+            </w:r>
+            <w:r>
+              <w:t>password format is valid</w:t>
+            </w:r>
+          </w:p>
+          <w:p>
+            <w:pPr>
+              <w:pStyle w:val="BodyText"/>
+              <w:numPr>
+                <w:ilvl w:val="0"/>
+                <w:numId w:val="18"/>
+              </w:numPr>
+              <w:spacing w:after="0" w:line="240" w:lineRule="auto"/>
+            </w:pPr>
+            <w:r>
+              <w:t xml:space="preserve">If valid, </w:t>
+            </w:r>
+            <w:r>
+              <w:t>System displays message to indicate success and navigate away from page</w:t>
+            </w:r>
+          </w:p>
+          <w:p>
+            <w:pPr>
+              <w:pStyle w:val="BodyText"/>
+              <w:numPr>
+                <w:ilvl w:val="0"/>
+                <w:numId w:val="18"/>
+              </w:numPr>
+              <w:spacing w:after="0" w:line="240" w:lineRule="auto"/>
+            </w:pPr>
+            <w:r>
+              <w:t>If not valid, System displays red error messages above the password field and prompts for another attempt</w:t>
+            </w:r>
+          </w:p>
+        </w:tc>
+      </w:tr>
+      <w:tr>
+        <w:tc>
+          <w:tcPr>
+            <w:tcW w:w="2223" w:type="dxa"/>
+          </w:tcPr>
+          <w:p>
+            <w:pPr>
+              <w:pStyle w:val="BodyText"/>
+              <w:spacing w:after="0" w:line="240" w:lineRule="auto"/>
+              <w:ind w:left="0"/>
+              <w:rPr>
+                <w:b/>
+              </w:rPr>
+            </w:pPr>
+            <w:r>
+              <w:rPr>
+                <w:b/>
+              </w:rPr>
+              <w:t>Exit Condition</w:t>
+            </w:r>
+          </w:p>
+        </w:tc>
+        <w:tc>
+          <w:tcPr>
+            <w:tcW w:w="6633" w:type="dxa"/>
+          </w:tcPr>
+          <w:p>
+            <w:pPr>
+              <w:pStyle w:val="BodyText"/>
+              <w:numPr>
+                <w:ilvl w:val="0"/>
+                <w:numId w:val="8"/>
+              </w:numPr>
+              <w:spacing w:after="0" w:line="240" w:lineRule="auto"/>
+            </w:pPr>
+            <w:r>
+              <w:t>Patient navigates away from the page</w:t>
+            </w:r>
+          </w:p>
+        </w:tc>
+      </w:tr>
+      <w:tr>
+        <w:tc>
+          <w:tcPr>
+            <w:tcW w:w="2223" w:type="dxa"/>
+          </w:tcPr>
+          <w:p>
+            <w:pPr>
+              <w:pStyle w:val="BodyText"/>
+              <w:spacing w:after="0" w:line="240" w:lineRule="auto"/>
+              <w:ind w:left="0"/>
+              <w:rPr>
+                <w:b/>
+              </w:rPr>
+            </w:pPr>
+            <w:r>
+              <w:rPr>
+                <w:b/>
+              </w:rPr>
+              <w:t>Quality Requirements</w:t>
+            </w:r>
+          </w:p>
+        </w:tc>
+        <w:tc>
+          <w:tcPr>
+            <w:tcW w:w="6633" w:type="dxa"/>
+          </w:tcPr>
+          <w:p>
+            <w:pPr>
+              <w:pStyle w:val="BodyText"/>
+              <w:numPr>
+                <w:ilvl w:val="0"/>
+                <w:numId w:val="8"/>
+              </w:numPr>
+              <w:spacing w:after="0" w:line="240" w:lineRule="auto"/>
+            </w:pPr>
+            <w:r>
+              <w:t xml:space="preserve">Password must be at least 6 characters long and include at least one Uppercase and Lowercase letter </w:t>
+            </w:r>
+          </w:p>
+        </w:tc>
+      </w:tr>
+    </w:tbl>
+    <w:p>
+      <w:pPr>
+        <w:pStyle w:val="BodyText"/>
+      </w:pPr>
+    </w:p>
+    <w:p>
+      <w:pPr>
+        <w:pStyle w:val="BodyText"/>
+      </w:pPr>
+    </w:p>
+    <w:tbl>
+      <w:tblPr>
+        <w:tblStyle w:val="TableGrid"/>
+        <w:tblW w:w="0" w:type="auto"/>
+        <w:tblInd w:w="720" w:type="dxa"/>
+        <w:tblLook w:val="04A0" w:firstRow="1" w:lastRow="0" w:firstColumn="1" w:lastColumn="0" w:noHBand="0" w:noVBand="1"/>
+      </w:tblPr>
+      <w:tblGrid>
+        <w:gridCol w:w="2223"/>
+        <w:gridCol w:w="6633"/>
+      </w:tblGrid>
+      <w:tr>
+        <w:tc>
+          <w:tcPr>
+            <w:tcW w:w="2223" w:type="dxa"/>
+          </w:tcPr>
+          <w:p>
+            <w:pPr>
+              <w:pStyle w:val="BodyText"/>
+              <w:spacing w:after="0" w:line="240" w:lineRule="auto"/>
+              <w:ind w:left="0"/>
+              <w:rPr>
+                <w:b/>
+              </w:rPr>
+            </w:pPr>
+            <w:r>
+              <w:rPr>
+                <w:b/>
+              </w:rPr>
+              <w:t>Use Case Name</w:t>
+            </w:r>
+          </w:p>
+        </w:tc>
+        <w:tc>
+          <w:tcPr>
+            <w:tcW w:w="6633" w:type="dxa"/>
+          </w:tcPr>
+          <w:p>
+            <w:pPr>
+              <w:pStyle w:val="BodyText"/>
+              <w:spacing w:after="0" w:line="240" w:lineRule="auto"/>
+              <w:ind w:left="0"/>
+            </w:pPr>
+            <w:r>
+              <w:t>ResetPassword</w:t>
+            </w:r>
+          </w:p>
+        </w:tc>
+      </w:tr>
+      <w:tr>
+        <w:tc>
+          <w:tcPr>
+            <w:tcW w:w="2223" w:type="dxa"/>
+          </w:tcPr>
+          <w:p>
+            <w:pPr>
+              <w:pStyle w:val="BodyText"/>
+              <w:spacing w:after="0" w:line="240" w:lineRule="auto"/>
+              <w:ind w:left="0"/>
+              <w:rPr>
+                <w:b/>
+              </w:rPr>
+            </w:pPr>
+            <w:r>
+              <w:rPr>
+                <w:b/>
+              </w:rPr>
+              <w:t>Participating Actors</w:t>
+            </w:r>
+          </w:p>
+        </w:tc>
+        <w:tc>
+          <w:tcPr>
+            <w:tcW w:w="6633" w:type="dxa"/>
+          </w:tcPr>
+          <w:p>
+            <w:pPr>
+              <w:pStyle w:val="BodyText"/>
+              <w:spacing w:after="0" w:line="240" w:lineRule="auto"/>
+              <w:ind w:left="0"/>
+            </w:pPr>
+            <w:r>
+              <w:t>Initiated by Patient, Admin receives request</w:t>
+            </w:r>
+          </w:p>
+        </w:tc>
+      </w:tr>
+      <w:tr>
+        <w:trPr>
+          <w:trHeight w:val="255"/>
+        </w:trPr>
+        <w:tc>
+          <w:tcPr>
+            <w:tcW w:w="2223" w:type="dxa"/>
+          </w:tcPr>
+          <w:p>
+            <w:pPr>
+              <w:pStyle w:val="BodyText"/>
+              <w:spacing w:after="0" w:line="240" w:lineRule="auto"/>
+              <w:ind w:left="0"/>
+              <w:rPr>
+                <w:b/>
+              </w:rPr>
+            </w:pPr>
+            <w:r>
+              <w:rPr>
+                <w:b/>
+              </w:rPr>
+              <w:t>Entry Condition</w:t>
+            </w:r>
+          </w:p>
+        </w:tc>
+        <w:tc>
+          <w:tcPr>
+            <w:tcW w:w="6633" w:type="dxa"/>
+          </w:tcPr>
+          <w:p>
+            <w:pPr>
+              <w:pStyle w:val="BodyText"/>
+              <w:numPr>
+                <w:ilvl w:val="0"/>
+                <w:numId w:val="8"/>
+              </w:numPr>
+              <w:spacing w:after="0" w:line="240" w:lineRule="auto"/>
+            </w:pPr>
+            <w:r>
+              <w:t>Patient that is not logged in has clicked on forgotten password</w:t>
+            </w:r>
+          </w:p>
+        </w:tc>
+      </w:tr>
+      <w:tr>
+        <w:trPr>
+          <w:trHeight w:val="2323"/>
+        </w:trPr>
+        <w:tc>
+          <w:tcPr>
+            <w:tcW w:w="2223" w:type="dxa"/>
+          </w:tcPr>
+          <w:p>
+            <w:pPr>
+              <w:pStyle w:val="BodyText"/>
+              <w:spacing w:after="0" w:line="240" w:lineRule="auto"/>
+              <w:ind w:left="0"/>
+              <w:rPr>
+                <w:b/>
+              </w:rPr>
+            </w:pPr>
+            <w:r>
+              <w:rPr>
+                <w:b/>
+              </w:rPr>
+              <w:t>Flow of Events</w:t>
+            </w:r>
+          </w:p>
+        </w:tc>
+        <w:tc>
+          <w:tcPr>
+            <w:tcW w:w="6633" w:type="dxa"/>
+          </w:tcPr>
+          <w:p>
+            <w:pPr>
+              <w:pStyle w:val="BodyText"/>
+              <w:spacing w:after="0" w:line="240" w:lineRule="auto"/>
+              <w:ind w:left="0"/>
+              <w:rPr>
+                <w:b/>
+              </w:rPr>
+            </w:pPr>
+            <w:r>
+              <w:rPr>
+                <w:b/>
+              </w:rPr>
+              <w:t xml:space="preserve">Patient </w:t>
+            </w:r>
+            <w:r>
+              <w:rPr>
+                <w:b/>
+              </w:rPr>
+              <w:t>clicked on forgotten password</w:t>
+            </w:r>
+          </w:p>
+          <w:p>
+            <w:pPr>
+              <w:pStyle w:val="BodyText"/>
+              <w:numPr>
+                <w:ilvl w:val="0"/>
+                <w:numId w:val="20"/>
+              </w:numPr>
+              <w:spacing w:after="0" w:line="240" w:lineRule="auto"/>
+            </w:pPr>
+            <w:r>
+              <w:t>System displays reset password form</w:t>
+            </w:r>
+            <w:r>
+              <w:t xml:space="preserve"> c</w:t>
+            </w:r>
+          </w:p>
+          <w:p>
+            <w:pPr>
+              <w:pStyle w:val="BodyText"/>
+              <w:numPr>
+                <w:ilvl w:val="0"/>
+                <w:numId w:val="20"/>
+              </w:numPr>
+              <w:spacing w:after="0" w:line="240" w:lineRule="auto"/>
+            </w:pPr>
+            <w:r>
+              <w:t>Patient fills the form by providing the associated email and the answer to 2 security questions</w:t>
+            </w:r>
+          </w:p>
+          <w:p>
+            <w:pPr>
+              <w:pStyle w:val="BodyText"/>
+              <w:numPr>
+                <w:ilvl w:val="0"/>
+                <w:numId w:val="20"/>
+              </w:numPr>
+              <w:spacing w:after="0" w:line="240" w:lineRule="auto"/>
+            </w:pPr>
+            <w:r>
+              <w:t>S</w:t>
+            </w:r>
+            <w:r>
+              <w:t>ystem verifies the accuracy of the email and security question responses</w:t>
+            </w:r>
+          </w:p>
+          <w:p>
+            <w:pPr>
+              <w:pStyle w:val="BodyText"/>
+              <w:numPr>
+                <w:ilvl w:val="0"/>
+                <w:numId w:val="20"/>
+              </w:numPr>
+              <w:spacing w:after="0" w:line="240" w:lineRule="auto"/>
+            </w:pPr>
+            <w:r>
+              <w:t>If valid, Admin receives request to reset password</w:t>
+            </w:r>
+            <w:r>
+              <w:t xml:space="preserve"> </w:t>
+            </w:r>
+          </w:p>
+          <w:p>
+            <w:pPr>
+              <w:pStyle w:val="BodyText"/>
+              <w:numPr>
+                <w:ilvl w:val="0"/>
+                <w:numId w:val="20"/>
+              </w:numPr>
+              <w:spacing w:after="0" w:line="240" w:lineRule="auto"/>
+            </w:pPr>
+            <w:r>
+              <w:t xml:space="preserve">Admin </w:t>
+            </w:r>
+            <w:r>
+              <w:t xml:space="preserve">resets password </w:t>
+            </w:r>
+          </w:p>
+          <w:p>
+            <w:pPr>
+              <w:pStyle w:val="BodyText"/>
+              <w:numPr>
+                <w:ilvl w:val="0"/>
+                <w:numId w:val="20"/>
+              </w:numPr>
+              <w:spacing w:after="0" w:line="240" w:lineRule="auto"/>
+            </w:pPr>
+            <w:r>
+              <w:t>The SetNewPassword use case is included here. At the end of the SetNewPassword use case, the system has received and set a new password for the Patient</w:t>
+            </w:r>
+          </w:p>
+        </w:tc>
+      </w:tr>
+      <w:tr>
+        <w:tc>
+          <w:tcPr>
+            <w:tcW w:w="2223" w:type="dxa"/>
+          </w:tcPr>
+          <w:p>
+            <w:pPr>
+              <w:pStyle w:val="BodyText"/>
+              <w:spacing w:after="0" w:line="240" w:lineRule="auto"/>
+              <w:ind w:left="0"/>
+              <w:rPr>
+                <w:b/>
+              </w:rPr>
+            </w:pPr>
+            <w:r>
+              <w:rPr>
+                <w:b/>
+              </w:rPr>
+              <w:t>Exit Condition</w:t>
+            </w:r>
+          </w:p>
+        </w:tc>
+        <w:tc>
+          <w:tcPr>
+            <w:tcW w:w="6633" w:type="dxa"/>
+          </w:tcPr>
+          <w:p>
+            <w:pPr>
+              <w:pStyle w:val="BodyText"/>
+              <w:numPr>
+                <w:ilvl w:val="0"/>
+                <w:numId w:val="8"/>
+              </w:numPr>
+              <w:spacing w:after="0" w:line="240" w:lineRule="auto"/>
+            </w:pPr>
+            <w:r>
+              <w:t>Patient navigates away from the page</w:t>
+            </w:r>
+          </w:p>
+        </w:tc>
+      </w:tr>
+      <w:tr>
+        <w:tc>
+          <w:tcPr>
+            <w:tcW w:w="2223" w:type="dxa"/>
+          </w:tcPr>
+          <w:p>
+            <w:pPr>
+              <w:pStyle w:val="BodyText"/>
+              <w:spacing w:after="0" w:line="240" w:lineRule="auto"/>
+              <w:ind w:left="0"/>
+              <w:rPr>
+                <w:b/>
+              </w:rPr>
+            </w:pPr>
+            <w:r>
+              <w:rPr>
+                <w:b/>
+              </w:rPr>
+              <w:t>Quality Requirements</w:t>
+            </w:r>
+          </w:p>
+        </w:tc>
+        <w:tc>
+          <w:tcPr>
+            <w:tcW w:w="6633" w:type="dxa"/>
+          </w:tcPr>
+          <w:p>
+            <w:pPr>
+              <w:pStyle w:val="BodyText"/>
+              <w:spacing w:after="0" w:line="240" w:lineRule="auto"/>
+              <w:ind w:left="0"/>
+            </w:pPr>
+            <w:r>
+              <w:t>None</w:t>
+            </w:r>
+            <w:bookmarkStart w:id="25" w:name="_GoBack"/>
+            <w:bookmarkEnd w:id="25"/>
+          </w:p>
+        </w:tc>
+      </w:tr>
+    </w:tbl>
+    <w:p>
+      <w:pPr>
+        <w:pStyle w:val="BodyText"/>
+      </w:pPr>
+    </w:p>
+    <w:p>
+      <w:pPr>
+        <w:pStyle w:val="BodyText"/>
+      </w:pPr>
+    </w:p>
+    <w:tbl>
+      <w:tblPr>
+        <w:tblStyle w:val="TableGrid"/>
+        <w:tblW w:w="0" w:type="auto"/>
+        <w:tblInd w:w="720" w:type="dxa"/>
+        <w:tblLook w:val="04A0" w:firstRow="1" w:lastRow="0" w:firstColumn="1" w:lastColumn="0" w:noHBand="0" w:noVBand="1"/>
+      </w:tblPr>
+      <w:tblGrid>
+        <w:gridCol w:w="2223"/>
+        <w:gridCol w:w="6633"/>
+      </w:tblGrid>
+      <w:tr>
+        <w:trPr>
+          <w:trHeight w:val="241"/>
+        </w:trPr>
+        <w:tc>
+          <w:tcPr>
+            <w:tcW w:w="2223" w:type="dxa"/>
+          </w:tcPr>
+          <w:p>
+            <w:pPr>
+              <w:pStyle w:val="BodyText"/>
+              <w:spacing w:after="0" w:line="240" w:lineRule="auto"/>
+              <w:ind w:left="0"/>
+              <w:rPr>
+                <w:b/>
+              </w:rPr>
+            </w:pPr>
+            <w:r>
+              <w:rPr>
+                <w:b/>
+              </w:rPr>
+              <w:t>Use Case Name</w:t>
+            </w:r>
+          </w:p>
+        </w:tc>
+        <w:tc>
+          <w:tcPr>
+            <w:tcW w:w="6633" w:type="dxa"/>
+          </w:tcPr>
+          <w:p>
+            <w:pPr>
+              <w:pStyle w:val="BodyText"/>
+              <w:spacing w:after="0" w:line="240" w:lineRule="auto"/>
+              <w:ind w:left="0"/>
+            </w:pPr>
+            <w:r>
+              <w:t>CreateRehabPlan</w:t>
+            </w:r>
+          </w:p>
+        </w:tc>
+      </w:tr>
+      <w:tr>
+        <w:tc>
+          <w:tcPr>
+            <w:tcW w:w="2223" w:type="dxa"/>
+          </w:tcPr>
+          <w:p>
+            <w:pPr>
+              <w:pStyle w:val="BodyText"/>
+              <w:spacing w:after="0" w:line="240" w:lineRule="auto"/>
+              <w:ind w:left="0"/>
+              <w:rPr>
+                <w:b/>
+              </w:rPr>
+            </w:pPr>
+            <w:r>
+              <w:rPr>
+                <w:b/>
+              </w:rPr>
+              <w:t>Participating Actors</w:t>
+            </w:r>
+          </w:p>
+        </w:tc>
+        <w:tc>
+          <w:tcPr>
+            <w:tcW w:w="6633" w:type="dxa"/>
+          </w:tcPr>
+          <w:p>
+            <w:pPr>
+              <w:pStyle w:val="BodyText"/>
+              <w:spacing w:after="0" w:line="240" w:lineRule="auto"/>
+              <w:ind w:left="0"/>
+            </w:pPr>
+            <w:r>
+              <w:t>Initiated by Physiotherapist</w:t>
+            </w:r>
+          </w:p>
+        </w:tc>
+      </w:tr>
+      <w:tr>
+        <w:tc>
+          <w:tcPr>
+            <w:tcW w:w="2223" w:type="dxa"/>
+          </w:tcPr>
+          <w:p>
+            <w:pPr>
+              <w:pStyle w:val="BodyText"/>
+              <w:spacing w:after="0" w:line="240" w:lineRule="auto"/>
+              <w:ind w:left="0"/>
+              <w:rPr>
+                <w:b/>
+              </w:rPr>
+            </w:pPr>
+            <w:r>
+              <w:rPr>
+                <w:b/>
+              </w:rPr>
+              <w:t>Entry Condition</w:t>
+            </w:r>
+          </w:p>
+        </w:tc>
+        <w:tc>
+          <w:tcPr>
+            <w:tcW w:w="6633" w:type="dxa"/>
+          </w:tcPr>
+          <w:p>
+            <w:pPr>
+              <w:pStyle w:val="BodyText"/>
+              <w:spacing w:after="0" w:line="240" w:lineRule="auto"/>
+              <w:ind w:left="0"/>
+            </w:pPr>
+            <w:r>
+              <w:t>Physiotherapist</w:t>
+            </w:r>
+            <w:r>
+              <w:t xml:space="preserve"> has requested to create a new rehabilitation plan</w:t>
+            </w:r>
+          </w:p>
+        </w:tc>
+      </w:tr>
+      <w:tr>
+        <w:tc>
+          <w:tcPr>
+            <w:tcW w:w="2223" w:type="dxa"/>
+          </w:tcPr>
+          <w:p>
+            <w:pPr>
+              <w:pStyle w:val="BodyText"/>
+              <w:spacing w:after="0" w:line="240" w:lineRule="auto"/>
+              <w:ind w:left="0"/>
+              <w:rPr>
+                <w:b/>
+              </w:rPr>
+            </w:pPr>
+            <w:r>
+              <w:rPr>
+                <w:b/>
+              </w:rPr>
+              <w:t>Flow of Events</w:t>
+            </w:r>
+          </w:p>
+        </w:tc>
+        <w:tc>
+          <w:tcPr>
+            <w:tcW w:w="6633" w:type="dxa"/>
+          </w:tcPr>
+          <w:p>
+            <w:pPr>
+              <w:pStyle w:val="BodyText"/>
+              <w:numPr>
+                <w:ilvl w:val="0"/>
+                <w:numId w:val="21"/>
+              </w:numPr>
+              <w:spacing w:after="0" w:line="240" w:lineRule="auto"/>
+            </w:pPr>
+            <w:r>
+              <w:t>System displays form to collect information for rehabilitation plan</w:t>
+            </w:r>
+          </w:p>
+          <w:p>
+            <w:pPr>
+              <w:pStyle w:val="BodyText"/>
+              <w:numPr>
+                <w:ilvl w:val="0"/>
+                <w:numId w:val="21"/>
+              </w:numPr>
+              <w:spacing w:after="0" w:line="240" w:lineRule="auto"/>
+            </w:pPr>
+            <w:r>
+              <w:t>Physiotherapist provides form by entering the basic information needed</w:t>
+            </w:r>
+          </w:p>
+        </w:tc>
+      </w:tr>
+      <w:tr>
+        <w:trPr>
+          <w:trHeight w:val="255"/>
+        </w:trPr>
+        <w:tc>
+          <w:tcPr>
+            <w:tcW w:w="2223" w:type="dxa"/>
+          </w:tcPr>
+          <w:p>
+            <w:pPr>
+              <w:pStyle w:val="BodyText"/>
+              <w:spacing w:after="0" w:line="240" w:lineRule="auto"/>
+              <w:ind w:left="0"/>
+              <w:rPr>
+                <w:b/>
+              </w:rPr>
+            </w:pPr>
+            <w:r>
+              <w:rPr>
+                <w:b/>
+              </w:rPr>
+              <w:t>Exit Condition</w:t>
+            </w:r>
+          </w:p>
+        </w:tc>
+        <w:tc>
+          <w:tcPr>
+            <w:tcW w:w="6633" w:type="dxa"/>
+          </w:tcPr>
+          <w:p>
+            <w:pPr>
+              <w:pStyle w:val="BodyText"/>
+              <w:numPr>
+                <w:ilvl w:val="0"/>
+                <w:numId w:val="8"/>
+              </w:numPr>
+              <w:spacing w:after="0" w:line="240" w:lineRule="auto"/>
+            </w:pPr>
+            <w:r>
+              <w:t>Physiotherapist navigates away from the page</w:t>
+            </w:r>
+          </w:p>
+        </w:tc>
+      </w:tr>
+      <w:tr>
+        <w:trPr>
+          <w:trHeight w:val="660"/>
+        </w:trPr>
+        <w:tc>
+          <w:tcPr>
+            <w:tcW w:w="2223" w:type="dxa"/>
+          </w:tcPr>
+          <w:p>
+            <w:pPr>
+              <w:pStyle w:val="BodyText"/>
+              <w:spacing w:after="0" w:line="240" w:lineRule="auto"/>
+              <w:ind w:left="0"/>
+              <w:rPr>
+                <w:b/>
+              </w:rPr>
+            </w:pPr>
+            <w:r>
+              <w:rPr>
+                <w:b/>
+              </w:rPr>
+              <w:t>Quality Requirements</w:t>
+            </w:r>
+          </w:p>
+        </w:tc>
+        <w:tc>
+          <w:tcPr>
+            <w:tcW w:w="6633" w:type="dxa"/>
+          </w:tcPr>
+          <w:p>
+            <w:pPr>
+              <w:pStyle w:val="BodyText"/>
+              <w:numPr>
+                <w:ilvl w:val="0"/>
+                <w:numId w:val="8"/>
+              </w:numPr>
+              <w:spacing w:after="0" w:line="240" w:lineRule="auto"/>
+            </w:pPr>
+            <w:r>
+              <w:t>At any point during the flow of events, this use case can include AssignRehabPlan. The AssignRehabPlan use case is initiated when the Physiotherapist invokes the add exercises or add assessments function. When invoked within this use case, the physiotherapist can add any number of existing</w:t>
+            </w:r>
+            <w:r>
+              <w:t xml:space="preserve"> exercises or self-assessment activities</w:t>
+            </w:r>
+            <w:r>
+              <w:t xml:space="preserve"> the rehab plan</w:t>
+            </w:r>
+            <w:r>
+              <w:t>.</w:t>
+            </w:r>
+          </w:p>
+        </w:tc>
+      </w:tr>
+    </w:tbl>
+    <w:p>
+      <w:pPr>
+        <w:pStyle w:val="BodyText"/>
+      </w:pPr>
+    </w:p>
+    <w:p>
+      <w:pPr>
+        <w:pStyle w:val="BodyText"/>
+      </w:pPr>
     </w:p>
     <w:p>
       <w:pPr>
@@ -4569,7 +6293,11 @@
         <w:pStyle w:val="InfoBlue"/>
       </w:pPr>
       <w:r>
-        <w:t xml:space="preserve">[This section describes the functional requirements of the system for those requirements that are expressed in the natural language style. For many applications, this may constitute the bulk of the Modern SRS Package and thought should be given to the organization of this section. This section is typically organized by feature, but alternative organization methods, for example organization by user, or organization by subsystem may also be appropriate.  Functional requirements may include: </w:t>
+        <w:t xml:space="preserve">[This section describes the functional requirements of the system for those requirements that are expressed in the natural language style. For many applications, this may constitute the bulk of the Modern SRS Package and thought should be given to the organization of this section. This section is typically organized </w:t>
+      </w:r>
+      <w:r>
+        <w:lastRenderedPageBreak/>
+        <w:t xml:space="preserve">by feature, but alternative organization methods, for example organization by user, or organization by subsystem may also be appropriate.  Functional requirements may include: </w:t>
       </w:r>
       <w:r>
         <w:rPr>
@@ -4787,7 +6515,6 @@
         </w:tabs>
       </w:pPr>
       <w:r>
-        <w:lastRenderedPageBreak/>
         <w:t>Mean Time To Repair (MTTR) – how long is the system allowed to be out of operation after it has failed?</w:t>
       </w:r>
     </w:p>
@@ -4949,6 +6676,7 @@
         <w:ind w:left="1077" w:hanging="357"/>
       </w:pPr>
       <w:r>
+        <w:lastRenderedPageBreak/>
         <w:t>Degradation modes (what is the acceptable mode of operation when the system has been degraded in some manner)</w:t>
       </w:r>
     </w:p>
@@ -5131,7 +6859,6 @@
       <w:bookmarkStart w:id="68" w:name="_Toc457262468"/>
       <w:bookmarkStart w:id="69" w:name="_Toc498594496"/>
       <w:r>
-        <w:lastRenderedPageBreak/>
         <w:t>Interfaces</w:t>
       </w:r>
       <w:bookmarkEnd w:id="67"/>
@@ -5264,6 +6991,7 @@
       <w:bookmarkStart w:id="86" w:name="_Toc457262474"/>
       <w:bookmarkStart w:id="87" w:name="_Toc498594502"/>
       <w:r>
+        <w:lastRenderedPageBreak/>
         <w:t>Legal, Copyright and Other Notices</w:t>
       </w:r>
       <w:bookmarkEnd w:id="85"/>
@@ -5452,7 +7180,7 @@
               <w:rStyle w:val="PageNumber"/>
               <w:noProof/>
             </w:rPr>
-            <w:t>4</w:t>
+            <w:t>7</w:t>
           </w:r>
           <w:r>
             <w:rPr>
@@ -5670,11 +7398,21 @@
           <w:tcW w:w="6379" w:type="dxa"/>
         </w:tcPr>
         <w:p>
-          <w:fldSimple w:instr=" TITLE  \* MERGEFORMAT ">
-            <w:r>
-              <w:t>Modern Software Requirements Specification</w:t>
-            </w:r>
-          </w:fldSimple>
+          <w:r>
+            <w:fldChar w:fldCharType="begin"/>
+          </w:r>
+          <w:r>
+            <w:instrText xml:space="preserve"> TITLE  \* MERGEFORMAT </w:instrText>
+          </w:r>
+          <w:r>
+            <w:fldChar w:fldCharType="separate"/>
+          </w:r>
+          <w:r>
+            <w:t>Modern Software Requirements Specification</w:t>
+          </w:r>
+          <w:r>
+            <w:fldChar w:fldCharType="end"/>
+          </w:r>
         </w:p>
       </w:tc>
       <w:tc>
@@ -5800,13 +7538,517 @@
     </w:lvl>
   </w:abstractNum>
   <w:abstractNum w:abstractNumId="2">
+    <w:nsid w:val="047F2310"/>
+    <w:multiLevelType w:val="hybridMultilevel"/>
+    <w:tmpl w:val="7AEAEFA6"/>
+    <w:lvl w:ilvl="0" w:tplc="04090011">
+      <w:start w:val="1"/>
+      <w:numFmt w:val="decimal"/>
+      <w:lvlText w:val="%1)"/>
+      <w:lvlJc w:val="left"/>
+      <w:pPr>
+        <w:ind w:left="720" w:hanging="360"/>
+      </w:pPr>
+      <w:rPr>
+        <w:rFonts w:hint="default"/>
+      </w:rPr>
+    </w:lvl>
+    <w:lvl w:ilvl="1" w:tplc="04090019" w:tentative="1">
+      <w:start w:val="1"/>
+      <w:numFmt w:val="lowerLetter"/>
+      <w:lvlText w:val="%2."/>
+      <w:lvlJc w:val="left"/>
+      <w:pPr>
+        <w:ind w:left="1440" w:hanging="360"/>
+      </w:pPr>
+    </w:lvl>
+    <w:lvl w:ilvl="2" w:tplc="0409001B" w:tentative="1">
+      <w:start w:val="1"/>
+      <w:numFmt w:val="lowerRoman"/>
+      <w:lvlText w:val="%3."/>
+      <w:lvlJc w:val="right"/>
+      <w:pPr>
+        <w:ind w:left="2160" w:hanging="180"/>
+      </w:pPr>
+    </w:lvl>
+    <w:lvl w:ilvl="3" w:tplc="0409000F" w:tentative="1">
+      <w:start w:val="1"/>
+      <w:numFmt w:val="decimal"/>
+      <w:lvlText w:val="%4."/>
+      <w:lvlJc w:val="left"/>
+      <w:pPr>
+        <w:ind w:left="2880" w:hanging="360"/>
+      </w:pPr>
+    </w:lvl>
+    <w:lvl w:ilvl="4" w:tplc="04090019" w:tentative="1">
+      <w:start w:val="1"/>
+      <w:numFmt w:val="lowerLetter"/>
+      <w:lvlText w:val="%5."/>
+      <w:lvlJc w:val="left"/>
+      <w:pPr>
+        <w:ind w:left="3600" w:hanging="360"/>
+      </w:pPr>
+    </w:lvl>
+    <w:lvl w:ilvl="5" w:tplc="0409001B" w:tentative="1">
+      <w:start w:val="1"/>
+      <w:numFmt w:val="lowerRoman"/>
+      <w:lvlText w:val="%6."/>
+      <w:lvlJc w:val="right"/>
+      <w:pPr>
+        <w:ind w:left="4320" w:hanging="180"/>
+      </w:pPr>
+    </w:lvl>
+    <w:lvl w:ilvl="6" w:tplc="0409000F" w:tentative="1">
+      <w:start w:val="1"/>
+      <w:numFmt w:val="decimal"/>
+      <w:lvlText w:val="%7."/>
+      <w:lvlJc w:val="left"/>
+      <w:pPr>
+        <w:ind w:left="5040" w:hanging="360"/>
+      </w:pPr>
+    </w:lvl>
+    <w:lvl w:ilvl="7" w:tplc="04090019" w:tentative="1">
+      <w:start w:val="1"/>
+      <w:numFmt w:val="lowerLetter"/>
+      <w:lvlText w:val="%8."/>
+      <w:lvlJc w:val="left"/>
+      <w:pPr>
+        <w:ind w:left="5760" w:hanging="360"/>
+      </w:pPr>
+    </w:lvl>
+    <w:lvl w:ilvl="8" w:tplc="0409001B" w:tentative="1">
+      <w:start w:val="1"/>
+      <w:numFmt w:val="lowerRoman"/>
+      <w:lvlText w:val="%9."/>
+      <w:lvlJc w:val="right"/>
+      <w:pPr>
+        <w:ind w:left="6480" w:hanging="180"/>
+      </w:pPr>
+    </w:lvl>
+  </w:abstractNum>
+  <w:abstractNum w:abstractNumId="3">
+    <w:nsid w:val="0611768C"/>
+    <w:multiLevelType w:val="hybridMultilevel"/>
+    <w:tmpl w:val="63FE902E"/>
+    <w:lvl w:ilvl="0" w:tplc="04090011">
+      <w:start w:val="1"/>
+      <w:numFmt w:val="decimal"/>
+      <w:lvlText w:val="%1)"/>
+      <w:lvlJc w:val="left"/>
+      <w:pPr>
+        <w:ind w:left="1080" w:hanging="360"/>
+      </w:pPr>
+    </w:lvl>
+    <w:lvl w:ilvl="1" w:tplc="04090019" w:tentative="1">
+      <w:start w:val="1"/>
+      <w:numFmt w:val="lowerLetter"/>
+      <w:lvlText w:val="%2."/>
+      <w:lvlJc w:val="left"/>
+      <w:pPr>
+        <w:ind w:left="1800" w:hanging="360"/>
+      </w:pPr>
+    </w:lvl>
+    <w:lvl w:ilvl="2" w:tplc="0409001B" w:tentative="1">
+      <w:start w:val="1"/>
+      <w:numFmt w:val="lowerRoman"/>
+      <w:lvlText w:val="%3."/>
+      <w:lvlJc w:val="right"/>
+      <w:pPr>
+        <w:ind w:left="2520" w:hanging="180"/>
+      </w:pPr>
+    </w:lvl>
+    <w:lvl w:ilvl="3" w:tplc="0409000F" w:tentative="1">
+      <w:start w:val="1"/>
+      <w:numFmt w:val="decimal"/>
+      <w:lvlText w:val="%4."/>
+      <w:lvlJc w:val="left"/>
+      <w:pPr>
+        <w:ind w:left="3240" w:hanging="360"/>
+      </w:pPr>
+    </w:lvl>
+    <w:lvl w:ilvl="4" w:tplc="04090019" w:tentative="1">
+      <w:start w:val="1"/>
+      <w:numFmt w:val="lowerLetter"/>
+      <w:lvlText w:val="%5."/>
+      <w:lvlJc w:val="left"/>
+      <w:pPr>
+        <w:ind w:left="3960" w:hanging="360"/>
+      </w:pPr>
+    </w:lvl>
+    <w:lvl w:ilvl="5" w:tplc="0409001B" w:tentative="1">
+      <w:start w:val="1"/>
+      <w:numFmt w:val="lowerRoman"/>
+      <w:lvlText w:val="%6."/>
+      <w:lvlJc w:val="right"/>
+      <w:pPr>
+        <w:ind w:left="4680" w:hanging="180"/>
+      </w:pPr>
+    </w:lvl>
+    <w:lvl w:ilvl="6" w:tplc="0409000F" w:tentative="1">
+      <w:start w:val="1"/>
+      <w:numFmt w:val="decimal"/>
+      <w:lvlText w:val="%7."/>
+      <w:lvlJc w:val="left"/>
+      <w:pPr>
+        <w:ind w:left="5400" w:hanging="360"/>
+      </w:pPr>
+    </w:lvl>
+    <w:lvl w:ilvl="7" w:tplc="04090019" w:tentative="1">
+      <w:start w:val="1"/>
+      <w:numFmt w:val="lowerLetter"/>
+      <w:lvlText w:val="%8."/>
+      <w:lvlJc w:val="left"/>
+      <w:pPr>
+        <w:ind w:left="6120" w:hanging="360"/>
+      </w:pPr>
+    </w:lvl>
+    <w:lvl w:ilvl="8" w:tplc="0409001B" w:tentative="1">
+      <w:start w:val="1"/>
+      <w:numFmt w:val="lowerRoman"/>
+      <w:lvlText w:val="%9."/>
+      <w:lvlJc w:val="right"/>
+      <w:pPr>
+        <w:ind w:left="6840" w:hanging="180"/>
+      </w:pPr>
+    </w:lvl>
+  </w:abstractNum>
+  <w:abstractNum w:abstractNumId="4">
+    <w:nsid w:val="08A9611F"/>
+    <w:multiLevelType w:val="hybridMultilevel"/>
+    <w:tmpl w:val="510234D4"/>
+    <w:lvl w:ilvl="0" w:tplc="0409000F">
+      <w:start w:val="1"/>
+      <w:numFmt w:val="decimal"/>
+      <w:lvlText w:val="%1."/>
+      <w:lvlJc w:val="left"/>
+      <w:pPr>
+        <w:ind w:left="720" w:hanging="360"/>
+      </w:pPr>
+    </w:lvl>
+    <w:lvl w:ilvl="1" w:tplc="04090019" w:tentative="1">
+      <w:start w:val="1"/>
+      <w:numFmt w:val="lowerLetter"/>
+      <w:lvlText w:val="%2."/>
+      <w:lvlJc w:val="left"/>
+      <w:pPr>
+        <w:ind w:left="1440" w:hanging="360"/>
+      </w:pPr>
+    </w:lvl>
+    <w:lvl w:ilvl="2" w:tplc="0409001B" w:tentative="1">
+      <w:start w:val="1"/>
+      <w:numFmt w:val="lowerRoman"/>
+      <w:lvlText w:val="%3."/>
+      <w:lvlJc w:val="right"/>
+      <w:pPr>
+        <w:ind w:left="2160" w:hanging="180"/>
+      </w:pPr>
+    </w:lvl>
+    <w:lvl w:ilvl="3" w:tplc="0409000F" w:tentative="1">
+      <w:start w:val="1"/>
+      <w:numFmt w:val="decimal"/>
+      <w:lvlText w:val="%4."/>
+      <w:lvlJc w:val="left"/>
+      <w:pPr>
+        <w:ind w:left="2880" w:hanging="360"/>
+      </w:pPr>
+    </w:lvl>
+    <w:lvl w:ilvl="4" w:tplc="04090019" w:tentative="1">
+      <w:start w:val="1"/>
+      <w:numFmt w:val="lowerLetter"/>
+      <w:lvlText w:val="%5."/>
+      <w:lvlJc w:val="left"/>
+      <w:pPr>
+        <w:ind w:left="3600" w:hanging="360"/>
+      </w:pPr>
+    </w:lvl>
+    <w:lvl w:ilvl="5" w:tplc="0409001B" w:tentative="1">
+      <w:start w:val="1"/>
+      <w:numFmt w:val="lowerRoman"/>
+      <w:lvlText w:val="%6."/>
+      <w:lvlJc w:val="right"/>
+      <w:pPr>
+        <w:ind w:left="4320" w:hanging="180"/>
+      </w:pPr>
+    </w:lvl>
+    <w:lvl w:ilvl="6" w:tplc="0409000F" w:tentative="1">
+      <w:start w:val="1"/>
+      <w:numFmt w:val="decimal"/>
+      <w:lvlText w:val="%7."/>
+      <w:lvlJc w:val="left"/>
+      <w:pPr>
+        <w:ind w:left="5040" w:hanging="360"/>
+      </w:pPr>
+    </w:lvl>
+    <w:lvl w:ilvl="7" w:tplc="04090019" w:tentative="1">
+      <w:start w:val="1"/>
+      <w:numFmt w:val="lowerLetter"/>
+      <w:lvlText w:val="%8."/>
+      <w:lvlJc w:val="left"/>
+      <w:pPr>
+        <w:ind w:left="5760" w:hanging="360"/>
+      </w:pPr>
+    </w:lvl>
+    <w:lvl w:ilvl="8" w:tplc="0409001B" w:tentative="1">
+      <w:start w:val="1"/>
+      <w:numFmt w:val="lowerRoman"/>
+      <w:lvlText w:val="%9."/>
+      <w:lvlJc w:val="right"/>
+      <w:pPr>
+        <w:ind w:left="6480" w:hanging="180"/>
+      </w:pPr>
+    </w:lvl>
+  </w:abstractNum>
+  <w:abstractNum w:abstractNumId="5">
     <w:nsid w:val="21723B0A"/>
     <w:multiLevelType w:val="hybridMultilevel"/>
-    <w:tmpl w:val="471C88D2"/>
-    <w:lvl w:ilvl="0" w:tplc="04090001">
-      <w:start w:val="1"/>
+    <w:tmpl w:val="DD76B7DC"/>
+    <w:lvl w:ilvl="0" w:tplc="3ACE7C8C">
+      <w:start w:val="5"/>
       <w:numFmt w:val="bullet"/>
       <w:lvlText w:val=""/>
+      <w:lvlJc w:val="left"/>
+      <w:pPr>
+        <w:ind w:left="1440" w:hanging="360"/>
+      </w:pPr>
+      <w:rPr>
+        <w:rFonts w:ascii="Symbol" w:eastAsiaTheme="majorEastAsia" w:hAnsi="Symbol" w:cs="Times New Roman" w:hint="default"/>
+      </w:rPr>
+    </w:lvl>
+    <w:lvl w:ilvl="1" w:tplc="04090003" w:tentative="1">
+      <w:start w:val="1"/>
+      <w:numFmt w:val="bullet"/>
+      <w:lvlText w:val="o"/>
+      <w:lvlJc w:val="left"/>
+      <w:pPr>
+        <w:tabs>
+          <w:tab w:val="num" w:pos="2160"/>
+        </w:tabs>
+        <w:ind w:left="2160" w:hanging="360"/>
+      </w:pPr>
+      <w:rPr>
+        <w:rFonts w:ascii="Courier New" w:hAnsi="Courier New" w:hint="default"/>
+      </w:rPr>
+    </w:lvl>
+    <w:lvl w:ilvl="2" w:tplc="04090005" w:tentative="1">
+      <w:start w:val="1"/>
+      <w:numFmt w:val="bullet"/>
+      <w:lvlText w:val=""/>
+      <w:lvlJc w:val="left"/>
+      <w:pPr>
+        <w:tabs>
+          <w:tab w:val="num" w:pos="2880"/>
+        </w:tabs>
+        <w:ind w:left="2880" w:hanging="360"/>
+      </w:pPr>
+      <w:rPr>
+        <w:rFonts w:ascii="Wingdings" w:hAnsi="Wingdings" w:hint="default"/>
+      </w:rPr>
+    </w:lvl>
+    <w:lvl w:ilvl="3" w:tplc="04090001" w:tentative="1">
+      <w:start w:val="1"/>
+      <w:numFmt w:val="bullet"/>
+      <w:lvlText w:val=""/>
+      <w:lvlJc w:val="left"/>
+      <w:pPr>
+        <w:tabs>
+          <w:tab w:val="num" w:pos="3600"/>
+        </w:tabs>
+        <w:ind w:left="3600" w:hanging="360"/>
+      </w:pPr>
+      <w:rPr>
+        <w:rFonts w:ascii="Symbol" w:hAnsi="Symbol" w:hint="default"/>
+      </w:rPr>
+    </w:lvl>
+    <w:lvl w:ilvl="4" w:tplc="04090003" w:tentative="1">
+      <w:start w:val="1"/>
+      <w:numFmt w:val="bullet"/>
+      <w:lvlText w:val="o"/>
+      <w:lvlJc w:val="left"/>
+      <w:pPr>
+        <w:tabs>
+          <w:tab w:val="num" w:pos="4320"/>
+        </w:tabs>
+        <w:ind w:left="4320" w:hanging="360"/>
+      </w:pPr>
+      <w:rPr>
+        <w:rFonts w:ascii="Courier New" w:hAnsi="Courier New" w:hint="default"/>
+      </w:rPr>
+    </w:lvl>
+    <w:lvl w:ilvl="5" w:tplc="04090005" w:tentative="1">
+      <w:start w:val="1"/>
+      <w:numFmt w:val="bullet"/>
+      <w:lvlText w:val=""/>
+      <w:lvlJc w:val="left"/>
+      <w:pPr>
+        <w:tabs>
+          <w:tab w:val="num" w:pos="5040"/>
+        </w:tabs>
+        <w:ind w:left="5040" w:hanging="360"/>
+      </w:pPr>
+      <w:rPr>
+        <w:rFonts w:ascii="Wingdings" w:hAnsi="Wingdings" w:hint="default"/>
+      </w:rPr>
+    </w:lvl>
+    <w:lvl w:ilvl="6" w:tplc="04090001" w:tentative="1">
+      <w:start w:val="1"/>
+      <w:numFmt w:val="bullet"/>
+      <w:lvlText w:val=""/>
+      <w:lvlJc w:val="left"/>
+      <w:pPr>
+        <w:tabs>
+          <w:tab w:val="num" w:pos="5760"/>
+        </w:tabs>
+        <w:ind w:left="5760" w:hanging="360"/>
+      </w:pPr>
+      <w:rPr>
+        <w:rFonts w:ascii="Symbol" w:hAnsi="Symbol" w:hint="default"/>
+      </w:rPr>
+    </w:lvl>
+    <w:lvl w:ilvl="7" w:tplc="04090003" w:tentative="1">
+      <w:start w:val="1"/>
+      <w:numFmt w:val="bullet"/>
+      <w:lvlText w:val="o"/>
+      <w:lvlJc w:val="left"/>
+      <w:pPr>
+        <w:tabs>
+          <w:tab w:val="num" w:pos="6480"/>
+        </w:tabs>
+        <w:ind w:left="6480" w:hanging="360"/>
+      </w:pPr>
+      <w:rPr>
+        <w:rFonts w:ascii="Courier New" w:hAnsi="Courier New" w:hint="default"/>
+      </w:rPr>
+    </w:lvl>
+    <w:lvl w:ilvl="8" w:tplc="04090005" w:tentative="1">
+      <w:start w:val="1"/>
+      <w:numFmt w:val="bullet"/>
+      <w:lvlText w:val=""/>
+      <w:lvlJc w:val="left"/>
+      <w:pPr>
+        <w:tabs>
+          <w:tab w:val="num" w:pos="7200"/>
+        </w:tabs>
+        <w:ind w:left="7200" w:hanging="360"/>
+      </w:pPr>
+      <w:rPr>
+        <w:rFonts w:ascii="Wingdings" w:hAnsi="Wingdings" w:hint="default"/>
+      </w:rPr>
+    </w:lvl>
+  </w:abstractNum>
+  <w:abstractNum w:abstractNumId="6">
+    <w:nsid w:val="28B43481"/>
+    <w:multiLevelType w:val="hybridMultilevel"/>
+    <w:tmpl w:val="0EC046D0"/>
+    <w:lvl w:ilvl="0" w:tplc="FE34A7C8">
+      <w:start w:val="1"/>
+      <w:numFmt w:val="decimal"/>
+      <w:lvlText w:val="%1)"/>
+      <w:lvlJc w:val="left"/>
+      <w:pPr>
+        <w:ind w:left="720" w:hanging="360"/>
+      </w:pPr>
+      <w:rPr>
+        <w:rFonts w:hint="default"/>
+        <w:b/>
+      </w:rPr>
+    </w:lvl>
+    <w:lvl w:ilvl="1" w:tplc="04090019" w:tentative="1">
+      <w:start w:val="1"/>
+      <w:numFmt w:val="lowerLetter"/>
+      <w:lvlText w:val="%2."/>
+      <w:lvlJc w:val="left"/>
+      <w:pPr>
+        <w:ind w:left="1440" w:hanging="360"/>
+      </w:pPr>
+    </w:lvl>
+    <w:lvl w:ilvl="2" w:tplc="0409001B" w:tentative="1">
+      <w:start w:val="1"/>
+      <w:numFmt w:val="lowerRoman"/>
+      <w:lvlText w:val="%3."/>
+      <w:lvlJc w:val="right"/>
+      <w:pPr>
+        <w:ind w:left="2160" w:hanging="180"/>
+      </w:pPr>
+    </w:lvl>
+    <w:lvl w:ilvl="3" w:tplc="0409000F" w:tentative="1">
+      <w:start w:val="1"/>
+      <w:numFmt w:val="decimal"/>
+      <w:lvlText w:val="%4."/>
+      <w:lvlJc w:val="left"/>
+      <w:pPr>
+        <w:ind w:left="2880" w:hanging="360"/>
+      </w:pPr>
+    </w:lvl>
+    <w:lvl w:ilvl="4" w:tplc="04090019" w:tentative="1">
+      <w:start w:val="1"/>
+      <w:numFmt w:val="lowerLetter"/>
+      <w:lvlText w:val="%5."/>
+      <w:lvlJc w:val="left"/>
+      <w:pPr>
+        <w:ind w:left="3600" w:hanging="360"/>
+      </w:pPr>
+    </w:lvl>
+    <w:lvl w:ilvl="5" w:tplc="0409001B" w:tentative="1">
+      <w:start w:val="1"/>
+      <w:numFmt w:val="lowerRoman"/>
+      <w:lvlText w:val="%6."/>
+      <w:lvlJc w:val="right"/>
+      <w:pPr>
+        <w:ind w:left="4320" w:hanging="180"/>
+      </w:pPr>
+    </w:lvl>
+    <w:lvl w:ilvl="6" w:tplc="0409000F" w:tentative="1">
+      <w:start w:val="1"/>
+      <w:numFmt w:val="decimal"/>
+      <w:lvlText w:val="%7."/>
+      <w:lvlJc w:val="left"/>
+      <w:pPr>
+        <w:ind w:left="5040" w:hanging="360"/>
+      </w:pPr>
+    </w:lvl>
+    <w:lvl w:ilvl="7" w:tplc="04090019" w:tentative="1">
+      <w:start w:val="1"/>
+      <w:numFmt w:val="lowerLetter"/>
+      <w:lvlText w:val="%8."/>
+      <w:lvlJc w:val="left"/>
+      <w:pPr>
+        <w:ind w:left="5760" w:hanging="360"/>
+      </w:pPr>
+    </w:lvl>
+    <w:lvl w:ilvl="8" w:tplc="0409001B" w:tentative="1">
+      <w:start w:val="1"/>
+      <w:numFmt w:val="lowerRoman"/>
+      <w:lvlText w:val="%9."/>
+      <w:lvlJc w:val="right"/>
+      <w:pPr>
+        <w:ind w:left="6480" w:hanging="180"/>
+      </w:pPr>
+    </w:lvl>
+  </w:abstractNum>
+  <w:abstractNum w:abstractNumId="7">
+    <w:nsid w:val="28F91FD9"/>
+    <w:multiLevelType w:val="hybridMultilevel"/>
+    <w:tmpl w:val="E2EE5EFA"/>
+    <w:lvl w:ilvl="0" w:tplc="F678007E">
+      <w:start w:val="1"/>
+      <w:numFmt w:val="bullet"/>
+      <w:lvlText w:val=""/>
+      <w:lvlJc w:val="left"/>
+      <w:pPr>
+        <w:tabs>
+          <w:tab w:val="num" w:pos="720"/>
+        </w:tabs>
+        <w:ind w:left="720" w:hanging="360"/>
+      </w:pPr>
+      <w:rPr>
+        <w:rFonts w:ascii="Symbol" w:hAnsi="Symbol" w:hint="default"/>
+        <w:sz w:val="20"/>
+      </w:rPr>
+    </w:lvl>
+    <w:lvl w:ilvl="1" w:tplc="54FE12BA">
+      <w:start w:val="1"/>
+      <w:numFmt w:val="bullet"/>
+      <w:lvlText w:val="o"/>
       <w:lvlJc w:val="left"/>
       <w:pPr>
         <w:tabs>
@@ -5815,13 +8057,14 @@
         <w:ind w:left="1440" w:hanging="360"/>
       </w:pPr>
       <w:rPr>
-        <w:rFonts w:ascii="Symbol" w:hAnsi="Symbol" w:hint="default"/>
+        <w:rFonts w:ascii="Courier New" w:hAnsi="Courier New" w:hint="default"/>
+        <w:sz w:val="20"/>
       </w:rPr>
     </w:lvl>
-    <w:lvl w:ilvl="1" w:tplc="04090003" w:tentative="1">
+    <w:lvl w:ilvl="2" w:tplc="EE363D48" w:tentative="1">
       <w:start w:val="1"/>
       <w:numFmt w:val="bullet"/>
-      <w:lvlText w:val="o"/>
+      <w:lvlText w:val=""/>
       <w:lvlJc w:val="left"/>
       <w:pPr>
         <w:tabs>
@@ -5830,10 +8073,11 @@
         <w:ind w:left="2160" w:hanging="360"/>
       </w:pPr>
       <w:rPr>
-        <w:rFonts w:ascii="Courier New" w:hAnsi="Courier New" w:hint="default"/>
+        <w:rFonts w:ascii="Wingdings" w:hAnsi="Wingdings" w:hint="default"/>
+        <w:sz w:val="20"/>
       </w:rPr>
     </w:lvl>
-    <w:lvl w:ilvl="2" w:tplc="04090005" w:tentative="1">
+    <w:lvl w:ilvl="3" w:tplc="5EC05F04" w:tentative="1">
       <w:start w:val="1"/>
       <w:numFmt w:val="bullet"/>
       <w:lvlText w:val=""/>
@@ -5846,12 +8090,13 @@
       </w:pPr>
       <w:rPr>
         <w:rFonts w:ascii="Wingdings" w:hAnsi="Wingdings" w:hint="default"/>
+        <w:sz w:val="20"/>
       </w:rPr>
     </w:lvl>
-    <w:lvl w:ilvl="3" w:tplc="04090001" w:tentative="1">
+    <w:lvl w:ilvl="4" w:tplc="B9E29D48" w:tentative="1">
       <w:start w:val="1"/>
       <w:numFmt w:val="bullet"/>
-      <w:lvlText w:val=""/>
+      <w:lvlText w:val=""/>
       <w:lvlJc w:val="left"/>
       <w:pPr>
         <w:tabs>
@@ -5860,13 +8105,14 @@
         <w:ind w:left="3600" w:hanging="360"/>
       </w:pPr>
       <w:rPr>
-        <w:rFonts w:ascii="Symbol" w:hAnsi="Symbol" w:hint="default"/>
+        <w:rFonts w:ascii="Wingdings" w:hAnsi="Wingdings" w:hint="default"/>
+        <w:sz w:val="20"/>
       </w:rPr>
     </w:lvl>
-    <w:lvl w:ilvl="4" w:tplc="04090003" w:tentative="1">
+    <w:lvl w:ilvl="5" w:tplc="790EA8C8" w:tentative="1">
       <w:start w:val="1"/>
       <w:numFmt w:val="bullet"/>
-      <w:lvlText w:val="o"/>
+      <w:lvlText w:val=""/>
       <w:lvlJc w:val="left"/>
       <w:pPr>
         <w:tabs>
@@ -5875,10 +8121,11 @@
         <w:ind w:left="4320" w:hanging="360"/>
       </w:pPr>
       <w:rPr>
-        <w:rFonts w:ascii="Courier New" w:hAnsi="Courier New" w:hint="default"/>
+        <w:rFonts w:ascii="Wingdings" w:hAnsi="Wingdings" w:hint="default"/>
+        <w:sz w:val="20"/>
       </w:rPr>
     </w:lvl>
-    <w:lvl w:ilvl="5" w:tplc="04090005" w:tentative="1">
+    <w:lvl w:ilvl="6" w:tplc="787E16EE" w:tentative="1">
       <w:start w:val="1"/>
       <w:numFmt w:val="bullet"/>
       <w:lvlText w:val=""/>
@@ -5891,12 +8138,13 @@
       </w:pPr>
       <w:rPr>
         <w:rFonts w:ascii="Wingdings" w:hAnsi="Wingdings" w:hint="default"/>
+        <w:sz w:val="20"/>
       </w:rPr>
     </w:lvl>
-    <w:lvl w:ilvl="6" w:tplc="04090001" w:tentative="1">
+    <w:lvl w:ilvl="7" w:tplc="2CCE6720" w:tentative="1">
       <w:start w:val="1"/>
       <w:numFmt w:val="bullet"/>
-      <w:lvlText w:val=""/>
+      <w:lvlText w:val=""/>
       <w:lvlJc w:val="left"/>
       <w:pPr>
         <w:tabs>
@@ -5905,13 +8153,14 @@
         <w:ind w:left="5760" w:hanging="360"/>
       </w:pPr>
       <w:rPr>
-        <w:rFonts w:ascii="Symbol" w:hAnsi="Symbol" w:hint="default"/>
+        <w:rFonts w:ascii="Wingdings" w:hAnsi="Wingdings" w:hint="default"/>
+        <w:sz w:val="20"/>
       </w:rPr>
     </w:lvl>
-    <w:lvl w:ilvl="7" w:tplc="04090003" w:tentative="1">
+    <w:lvl w:ilvl="8" w:tplc="AC76DD88" w:tentative="1">
       <w:start w:val="1"/>
       <w:numFmt w:val="bullet"/>
-      <w:lvlText w:val="o"/>
+      <w:lvlText w:val=""/>
       <w:lvlJc w:val="left"/>
       <w:pPr>
         <w:tabs>
@@ -5920,175 +8169,392 @@
         <w:ind w:left="6480" w:hanging="360"/>
       </w:pPr>
       <w:rPr>
-        <w:rFonts w:ascii="Courier New" w:hAnsi="Courier New" w:hint="default"/>
+        <w:rFonts w:ascii="Wingdings" w:hAnsi="Wingdings" w:hint="default"/>
+        <w:sz w:val="20"/>
       </w:rPr>
     </w:lvl>
-    <w:lvl w:ilvl="8" w:tplc="04090005" w:tentative="1">
+  </w:abstractNum>
+  <w:abstractNum w:abstractNumId="8">
+    <w:nsid w:val="32855D7D"/>
+    <w:multiLevelType w:val="hybridMultilevel"/>
+    <w:tmpl w:val="ACA4B438"/>
+    <w:lvl w:ilvl="0" w:tplc="04090011">
+      <w:start w:val="1"/>
+      <w:numFmt w:val="decimal"/>
+      <w:lvlText w:val="%1)"/>
+      <w:lvlJc w:val="left"/>
+      <w:pPr>
+        <w:ind w:left="720" w:hanging="360"/>
+      </w:pPr>
+      <w:rPr>
+        <w:rFonts w:hint="default"/>
+      </w:rPr>
+    </w:lvl>
+    <w:lvl w:ilvl="1" w:tplc="04090019" w:tentative="1">
+      <w:start w:val="1"/>
+      <w:numFmt w:val="lowerLetter"/>
+      <w:lvlText w:val="%2."/>
+      <w:lvlJc w:val="left"/>
+      <w:pPr>
+        <w:ind w:left="1440" w:hanging="360"/>
+      </w:pPr>
+    </w:lvl>
+    <w:lvl w:ilvl="2" w:tplc="0409001B" w:tentative="1">
+      <w:start w:val="1"/>
+      <w:numFmt w:val="lowerRoman"/>
+      <w:lvlText w:val="%3."/>
+      <w:lvlJc w:val="right"/>
+      <w:pPr>
+        <w:ind w:left="2160" w:hanging="180"/>
+      </w:pPr>
+    </w:lvl>
+    <w:lvl w:ilvl="3" w:tplc="0409000F" w:tentative="1">
+      <w:start w:val="1"/>
+      <w:numFmt w:val="decimal"/>
+      <w:lvlText w:val="%4."/>
+      <w:lvlJc w:val="left"/>
+      <w:pPr>
+        <w:ind w:left="2880" w:hanging="360"/>
+      </w:pPr>
+    </w:lvl>
+    <w:lvl w:ilvl="4" w:tplc="04090019" w:tentative="1">
+      <w:start w:val="1"/>
+      <w:numFmt w:val="lowerLetter"/>
+      <w:lvlText w:val="%5."/>
+      <w:lvlJc w:val="left"/>
+      <w:pPr>
+        <w:ind w:left="3600" w:hanging="360"/>
+      </w:pPr>
+    </w:lvl>
+    <w:lvl w:ilvl="5" w:tplc="0409001B" w:tentative="1">
+      <w:start w:val="1"/>
+      <w:numFmt w:val="lowerRoman"/>
+      <w:lvlText w:val="%6."/>
+      <w:lvlJc w:val="right"/>
+      <w:pPr>
+        <w:ind w:left="4320" w:hanging="180"/>
+      </w:pPr>
+    </w:lvl>
+    <w:lvl w:ilvl="6" w:tplc="0409000F" w:tentative="1">
+      <w:start w:val="1"/>
+      <w:numFmt w:val="decimal"/>
+      <w:lvlText w:val="%7."/>
+      <w:lvlJc w:val="left"/>
+      <w:pPr>
+        <w:ind w:left="5040" w:hanging="360"/>
+      </w:pPr>
+    </w:lvl>
+    <w:lvl w:ilvl="7" w:tplc="04090019" w:tentative="1">
+      <w:start w:val="1"/>
+      <w:numFmt w:val="lowerLetter"/>
+      <w:lvlText w:val="%8."/>
+      <w:lvlJc w:val="left"/>
+      <w:pPr>
+        <w:ind w:left="5760" w:hanging="360"/>
+      </w:pPr>
+    </w:lvl>
+    <w:lvl w:ilvl="8" w:tplc="0409001B" w:tentative="1">
+      <w:start w:val="1"/>
+      <w:numFmt w:val="lowerRoman"/>
+      <w:lvlText w:val="%9."/>
+      <w:lvlJc w:val="right"/>
+      <w:pPr>
+        <w:ind w:left="6480" w:hanging="180"/>
+      </w:pPr>
+    </w:lvl>
+  </w:abstractNum>
+  <w:abstractNum w:abstractNumId="9">
+    <w:nsid w:val="3327167F"/>
+    <w:multiLevelType w:val="hybridMultilevel"/>
+    <w:tmpl w:val="71BA4E36"/>
+    <w:lvl w:ilvl="0" w:tplc="1CFAFFA2">
+      <w:start w:val="1"/>
+      <w:numFmt w:val="decimal"/>
+      <w:lvlText w:val="%1)"/>
+      <w:lvlJc w:val="left"/>
+      <w:pPr>
+        <w:ind w:left="1080" w:hanging="360"/>
+      </w:pPr>
+      <w:rPr>
+        <w:rFonts w:hint="default"/>
+      </w:rPr>
+    </w:lvl>
+    <w:lvl w:ilvl="1" w:tplc="04090019">
+      <w:start w:val="1"/>
+      <w:numFmt w:val="lowerLetter"/>
+      <w:lvlText w:val="%2."/>
+      <w:lvlJc w:val="left"/>
+      <w:pPr>
+        <w:ind w:left="1440" w:hanging="360"/>
+      </w:pPr>
+    </w:lvl>
+    <w:lvl w:ilvl="2" w:tplc="0409001B" w:tentative="1">
+      <w:start w:val="1"/>
+      <w:numFmt w:val="lowerRoman"/>
+      <w:lvlText w:val="%3."/>
+      <w:lvlJc w:val="right"/>
+      <w:pPr>
+        <w:ind w:left="2160" w:hanging="180"/>
+      </w:pPr>
+    </w:lvl>
+    <w:lvl w:ilvl="3" w:tplc="0409000F" w:tentative="1">
+      <w:start w:val="1"/>
+      <w:numFmt w:val="decimal"/>
+      <w:lvlText w:val="%4."/>
+      <w:lvlJc w:val="left"/>
+      <w:pPr>
+        <w:ind w:left="2880" w:hanging="360"/>
+      </w:pPr>
+    </w:lvl>
+    <w:lvl w:ilvl="4" w:tplc="04090019" w:tentative="1">
+      <w:start w:val="1"/>
+      <w:numFmt w:val="lowerLetter"/>
+      <w:lvlText w:val="%5."/>
+      <w:lvlJc w:val="left"/>
+      <w:pPr>
+        <w:ind w:left="3600" w:hanging="360"/>
+      </w:pPr>
+    </w:lvl>
+    <w:lvl w:ilvl="5" w:tplc="0409001B" w:tentative="1">
+      <w:start w:val="1"/>
+      <w:numFmt w:val="lowerRoman"/>
+      <w:lvlText w:val="%6."/>
+      <w:lvlJc w:val="right"/>
+      <w:pPr>
+        <w:ind w:left="4320" w:hanging="180"/>
+      </w:pPr>
+    </w:lvl>
+    <w:lvl w:ilvl="6" w:tplc="0409000F" w:tentative="1">
+      <w:start w:val="1"/>
+      <w:numFmt w:val="decimal"/>
+      <w:lvlText w:val="%7."/>
+      <w:lvlJc w:val="left"/>
+      <w:pPr>
+        <w:ind w:left="5040" w:hanging="360"/>
+      </w:pPr>
+    </w:lvl>
+    <w:lvl w:ilvl="7" w:tplc="04090019" w:tentative="1">
+      <w:start w:val="1"/>
+      <w:numFmt w:val="lowerLetter"/>
+      <w:lvlText w:val="%8."/>
+      <w:lvlJc w:val="left"/>
+      <w:pPr>
+        <w:ind w:left="5760" w:hanging="360"/>
+      </w:pPr>
+    </w:lvl>
+    <w:lvl w:ilvl="8" w:tplc="0409001B" w:tentative="1">
+      <w:start w:val="1"/>
+      <w:numFmt w:val="lowerRoman"/>
+      <w:lvlText w:val="%9."/>
+      <w:lvlJc w:val="right"/>
+      <w:pPr>
+        <w:ind w:left="6480" w:hanging="180"/>
+      </w:pPr>
+    </w:lvl>
+  </w:abstractNum>
+  <w:abstractNum w:abstractNumId="10">
+    <w:nsid w:val="35BB1483"/>
+    <w:multiLevelType w:val="hybridMultilevel"/>
+    <w:tmpl w:val="24868AC2"/>
+    <w:lvl w:ilvl="0" w:tplc="89E6A108">
+      <w:start w:val="4"/>
+      <w:numFmt w:val="bullet"/>
+      <w:lvlText w:val="-"/>
+      <w:lvlJc w:val="left"/>
+      <w:pPr>
+        <w:ind w:left="720" w:hanging="360"/>
+      </w:pPr>
+      <w:rPr>
+        <w:rFonts w:ascii="Times New Roman" w:eastAsia="Times New Roman" w:hAnsi="Times New Roman" w:cs="Times New Roman" w:hint="default"/>
+      </w:rPr>
+    </w:lvl>
+    <w:lvl w:ilvl="1" w:tplc="04090003" w:tentative="1">
+      <w:start w:val="1"/>
+      <w:numFmt w:val="bullet"/>
+      <w:lvlText w:val="o"/>
+      <w:lvlJc w:val="left"/>
+      <w:pPr>
+        <w:ind w:left="1440" w:hanging="360"/>
+      </w:pPr>
+      <w:rPr>
+        <w:rFonts w:ascii="Courier New" w:hAnsi="Courier New" w:cs="Courier New" w:hint="default"/>
+      </w:rPr>
+    </w:lvl>
+    <w:lvl w:ilvl="2" w:tplc="04090005" w:tentative="1">
       <w:start w:val="1"/>
       <w:numFmt w:val="bullet"/>
       <w:lvlText w:val=""/>
       <w:lvlJc w:val="left"/>
       <w:pPr>
-        <w:tabs>
-          <w:tab w:val="num" w:pos="7200"/>
-        </w:tabs>
-        <w:ind w:left="7200" w:hanging="360"/>
+        <w:ind w:left="2160" w:hanging="360"/>
       </w:pPr>
       <w:rPr>
         <w:rFonts w:ascii="Wingdings" w:hAnsi="Wingdings" w:hint="default"/>
       </w:rPr>
     </w:lvl>
-  </w:abstractNum>
-  <w:abstractNum w:abstractNumId="3">
-    <w:nsid w:val="28F91FD9"/>
-    <w:multiLevelType w:val="hybridMultilevel"/>
-    <w:tmpl w:val="E2EE5EFA"/>
-    <w:lvl w:ilvl="0" w:tplc="F678007E">
+    <w:lvl w:ilvl="3" w:tplc="04090001" w:tentative="1">
       <w:start w:val="1"/>
       <w:numFmt w:val="bullet"/>
       <w:lvlText w:val=""/>
       <w:lvlJc w:val="left"/>
       <w:pPr>
-        <w:tabs>
-          <w:tab w:val="num" w:pos="720"/>
-        </w:tabs>
-        <w:ind w:left="720" w:hanging="360"/>
+        <w:ind w:left="2880" w:hanging="360"/>
       </w:pPr>
       <w:rPr>
         <w:rFonts w:ascii="Symbol" w:hAnsi="Symbol" w:hint="default"/>
-        <w:sz w:val="20"/>
       </w:rPr>
     </w:lvl>
-    <w:lvl w:ilvl="1" w:tplc="54FE12BA">
+    <w:lvl w:ilvl="4" w:tplc="04090003" w:tentative="1">
       <w:start w:val="1"/>
       <w:numFmt w:val="bullet"/>
       <w:lvlText w:val="o"/>
       <w:lvlJc w:val="left"/>
       <w:pPr>
-        <w:tabs>
-          <w:tab w:val="num" w:pos="1440"/>
-        </w:tabs>
-        <w:ind w:left="1440" w:hanging="360"/>
+        <w:ind w:left="3600" w:hanging="360"/>
       </w:pPr>
       <w:rPr>
-        <w:rFonts w:ascii="Courier New" w:hAnsi="Courier New" w:hint="default"/>
-        <w:sz w:val="20"/>
+        <w:rFonts w:ascii="Courier New" w:hAnsi="Courier New" w:cs="Courier New" w:hint="default"/>
       </w:rPr>
     </w:lvl>
-    <w:lvl w:ilvl="2" w:tplc="EE363D48" w:tentative="1">
+    <w:lvl w:ilvl="5" w:tplc="04090005" w:tentative="1">
       <w:start w:val="1"/>
       <w:numFmt w:val="bullet"/>
       <w:lvlText w:val=""/>
       <w:lvlJc w:val="left"/>
       <w:pPr>
-        <w:tabs>
-          <w:tab w:val="num" w:pos="2160"/>
-        </w:tabs>
-        <w:ind w:left="2160" w:hanging="360"/>
+        <w:ind w:left="4320" w:hanging="360"/>
       </w:pPr>
       <w:rPr>
         <w:rFonts w:ascii="Wingdings" w:hAnsi="Wingdings" w:hint="default"/>
-        <w:sz w:val="20"/>
       </w:rPr>
     </w:lvl>
-    <w:lvl w:ilvl="3" w:tplc="5EC05F04" w:tentative="1">
+    <w:lvl w:ilvl="6" w:tplc="04090001" w:tentative="1">
+      <w:start w:val="1"/>
+      <w:numFmt w:val="bullet"/>
+      <w:lvlText w:val=""/>
+      <w:lvlJc w:val="left"/>
+      <w:pPr>
+        <w:ind w:left="5040" w:hanging="360"/>
+      </w:pPr>
+      <w:rPr>
+        <w:rFonts w:ascii="Symbol" w:hAnsi="Symbol" w:hint="default"/>
+      </w:rPr>
+    </w:lvl>
+    <w:lvl w:ilvl="7" w:tplc="04090003" w:tentative="1">
+      <w:start w:val="1"/>
+      <w:numFmt w:val="bullet"/>
+      <w:lvlText w:val="o"/>
+      <w:lvlJc w:val="left"/>
+      <w:pPr>
+        <w:ind w:left="5760" w:hanging="360"/>
+      </w:pPr>
+      <w:rPr>
+        <w:rFonts w:ascii="Courier New" w:hAnsi="Courier New" w:cs="Courier New" w:hint="default"/>
+      </w:rPr>
+    </w:lvl>
+    <w:lvl w:ilvl="8" w:tplc="04090005" w:tentative="1">
       <w:start w:val="1"/>
       <w:numFmt w:val="bullet"/>
       <w:lvlText w:val=""/>
       <w:lvlJc w:val="left"/>
       <w:pPr>
-        <w:tabs>
-          <w:tab w:val="num" w:pos="2880"/>
-        </w:tabs>
-        <w:ind w:left="2880" w:hanging="360"/>
+        <w:ind w:left="6480" w:hanging="360"/>
       </w:pPr>
       <w:rPr>
         <w:rFonts w:ascii="Wingdings" w:hAnsi="Wingdings" w:hint="default"/>
-        <w:sz w:val="20"/>
       </w:rPr>
     </w:lvl>
-    <w:lvl w:ilvl="4" w:tplc="B9E29D48" w:tentative="1">
-      <w:start w:val="1"/>
-      <w:numFmt w:val="bullet"/>
-      <w:lvlText w:val=""/>
-      <w:lvlJc w:val="left"/>
-      <w:pPr>
-        <w:tabs>
-          <w:tab w:val="num" w:pos="3600"/>
-        </w:tabs>
+  </w:abstractNum>
+  <w:abstractNum w:abstractNumId="11">
+    <w:nsid w:val="38C87DC5"/>
+    <w:multiLevelType w:val="hybridMultilevel"/>
+    <w:tmpl w:val="0526FA68"/>
+    <w:lvl w:ilvl="0" w:tplc="04090011">
+      <w:start w:val="1"/>
+      <w:numFmt w:val="decimal"/>
+      <w:lvlText w:val="%1)"/>
+      <w:lvlJc w:val="left"/>
+      <w:pPr>
+        <w:ind w:left="720" w:hanging="360"/>
+      </w:pPr>
+      <w:rPr>
+        <w:rFonts w:hint="default"/>
+      </w:rPr>
+    </w:lvl>
+    <w:lvl w:ilvl="1" w:tplc="04090019" w:tentative="1">
+      <w:start w:val="1"/>
+      <w:numFmt w:val="lowerLetter"/>
+      <w:lvlText w:val="%2."/>
+      <w:lvlJc w:val="left"/>
+      <w:pPr>
+        <w:ind w:left="1440" w:hanging="360"/>
+      </w:pPr>
+    </w:lvl>
+    <w:lvl w:ilvl="2" w:tplc="0409001B" w:tentative="1">
+      <w:start w:val="1"/>
+      <w:numFmt w:val="lowerRoman"/>
+      <w:lvlText w:val="%3."/>
+      <w:lvlJc w:val="right"/>
+      <w:pPr>
+        <w:ind w:left="2160" w:hanging="180"/>
+      </w:pPr>
+    </w:lvl>
+    <w:lvl w:ilvl="3" w:tplc="0409000F" w:tentative="1">
+      <w:start w:val="1"/>
+      <w:numFmt w:val="decimal"/>
+      <w:lvlText w:val="%4."/>
+      <w:lvlJc w:val="left"/>
+      <w:pPr>
+        <w:ind w:left="2880" w:hanging="360"/>
+      </w:pPr>
+    </w:lvl>
+    <w:lvl w:ilvl="4" w:tplc="04090019" w:tentative="1">
+      <w:start w:val="1"/>
+      <w:numFmt w:val="lowerLetter"/>
+      <w:lvlText w:val="%5."/>
+      <w:lvlJc w:val="left"/>
+      <w:pPr>
         <w:ind w:left="3600" w:hanging="360"/>
       </w:pPr>
-      <w:rPr>
-        <w:rFonts w:ascii="Wingdings" w:hAnsi="Wingdings" w:hint="default"/>
-        <w:sz w:val="20"/>
-      </w:rPr>
-    </w:lvl>
-    <w:lvl w:ilvl="5" w:tplc="790EA8C8" w:tentative="1">
-      <w:start w:val="1"/>
-      <w:numFmt w:val="bullet"/>
-      <w:lvlText w:val=""/>
-      <w:lvlJc w:val="left"/>
-      <w:pPr>
-        <w:tabs>
-          <w:tab w:val="num" w:pos="4320"/>
-        </w:tabs>
-        <w:ind w:left="4320" w:hanging="360"/>
-      </w:pPr>
-      <w:rPr>
-        <w:rFonts w:ascii="Wingdings" w:hAnsi="Wingdings" w:hint="default"/>
-        <w:sz w:val="20"/>
-      </w:rPr>
-    </w:lvl>
-    <w:lvl w:ilvl="6" w:tplc="787E16EE" w:tentative="1">
-      <w:start w:val="1"/>
-      <w:numFmt w:val="bullet"/>
-      <w:lvlText w:val=""/>
-      <w:lvlJc w:val="left"/>
-      <w:pPr>
-        <w:tabs>
-          <w:tab w:val="num" w:pos="5040"/>
-        </w:tabs>
+    </w:lvl>
+    <w:lvl w:ilvl="5" w:tplc="0409001B" w:tentative="1">
+      <w:start w:val="1"/>
+      <w:numFmt w:val="lowerRoman"/>
+      <w:lvlText w:val="%6."/>
+      <w:lvlJc w:val="right"/>
+      <w:pPr>
+        <w:ind w:left="4320" w:hanging="180"/>
+      </w:pPr>
+    </w:lvl>
+    <w:lvl w:ilvl="6" w:tplc="0409000F" w:tentative="1">
+      <w:start w:val="1"/>
+      <w:numFmt w:val="decimal"/>
+      <w:lvlText w:val="%7."/>
+      <w:lvlJc w:val="left"/>
+      <w:pPr>
         <w:ind w:left="5040" w:hanging="360"/>
       </w:pPr>
-      <w:rPr>
-        <w:rFonts w:ascii="Wingdings" w:hAnsi="Wingdings" w:hint="default"/>
-        <w:sz w:val="20"/>
-      </w:rPr>
-    </w:lvl>
-    <w:lvl w:ilvl="7" w:tplc="2CCE6720" w:tentative="1">
-      <w:start w:val="1"/>
-      <w:numFmt w:val="bullet"/>
-      <w:lvlText w:val=""/>
-      <w:lvlJc w:val="left"/>
-      <w:pPr>
-        <w:tabs>
-          <w:tab w:val="num" w:pos="5760"/>
-        </w:tabs>
+    </w:lvl>
+    <w:lvl w:ilvl="7" w:tplc="04090019" w:tentative="1">
+      <w:start w:val="1"/>
+      <w:numFmt w:val="lowerLetter"/>
+      <w:lvlText w:val="%8."/>
+      <w:lvlJc w:val="left"/>
+      <w:pPr>
         <w:ind w:left="5760" w:hanging="360"/>
       </w:pPr>
-      <w:rPr>
-        <w:rFonts w:ascii="Wingdings" w:hAnsi="Wingdings" w:hint="default"/>
-        <w:sz w:val="20"/>
-      </w:rPr>
-    </w:lvl>
-    <w:lvl w:ilvl="8" w:tplc="AC76DD88" w:tentative="1">
-      <w:start w:val="1"/>
-      <w:numFmt w:val="bullet"/>
-      <w:lvlText w:val=""/>
-      <w:lvlJc w:val="left"/>
-      <w:pPr>
-        <w:tabs>
-          <w:tab w:val="num" w:pos="6480"/>
-        </w:tabs>
-        <w:ind w:left="6480" w:hanging="360"/>
-      </w:pPr>
-      <w:rPr>
-        <w:rFonts w:ascii="Wingdings" w:hAnsi="Wingdings" w:hint="default"/>
-        <w:sz w:val="20"/>
-      </w:rPr>
+    </w:lvl>
+    <w:lvl w:ilvl="8" w:tplc="0409001B" w:tentative="1">
+      <w:start w:val="1"/>
+      <w:numFmt w:val="lowerRoman"/>
+      <w:lvlText w:val="%9."/>
+      <w:lvlJc w:val="right"/>
+      <w:pPr>
+        <w:ind w:left="6480" w:hanging="180"/>
+      </w:pPr>
     </w:lvl>
   </w:abstractNum>
-  <w:abstractNum w:abstractNumId="4">
+  <w:abstractNum w:abstractNumId="12">
     <w:nsid w:val="472A577B"/>
     <w:multiLevelType w:val="hybridMultilevel"/>
     <w:tmpl w:val="37AAFA16"/>
@@ -6177,10 +8643,10 @@
       </w:pPr>
     </w:lvl>
   </w:abstractNum>
-  <w:abstractNum w:abstractNumId="5">
-    <w:nsid w:val="68915F76"/>
+  <w:abstractNum w:abstractNumId="13">
+    <w:nsid w:val="557F2BCC"/>
     <w:multiLevelType w:val="hybridMultilevel"/>
-    <w:tmpl w:val="877E5BD6"/>
+    <w:tmpl w:val="D46269C0"/>
     <w:lvl w:ilvl="0" w:tplc="1CFAFFA2">
       <w:start w:val="1"/>
       <w:numFmt w:val="decimal"/>
@@ -6193,13 +8659,13 @@
         <w:rFonts w:hint="default"/>
       </w:rPr>
     </w:lvl>
-    <w:lvl w:ilvl="1" w:tplc="04090019" w:tentative="1">
+    <w:lvl w:ilvl="1" w:tplc="04090019">
       <w:start w:val="1"/>
       <w:numFmt w:val="lowerLetter"/>
       <w:lvlText w:val="%2."/>
       <w:lvlJc w:val="left"/>
       <w:pPr>
-        <w:ind w:left="1800" w:hanging="360"/>
+        <w:ind w:left="1440" w:hanging="360"/>
       </w:pPr>
     </w:lvl>
     <w:lvl w:ilvl="2" w:tplc="0409001B" w:tentative="1">
@@ -6208,7 +8674,7 @@
       <w:lvlText w:val="%3."/>
       <w:lvlJc w:val="right"/>
       <w:pPr>
-        <w:ind w:left="2520" w:hanging="180"/>
+        <w:ind w:left="2160" w:hanging="180"/>
       </w:pPr>
     </w:lvl>
     <w:lvl w:ilvl="3" w:tplc="0409000F" w:tentative="1">
@@ -6217,7 +8683,7 @@
       <w:lvlText w:val="%4."/>
       <w:lvlJc w:val="left"/>
       <w:pPr>
-        <w:ind w:left="3240" w:hanging="360"/>
+        <w:ind w:left="2880" w:hanging="360"/>
       </w:pPr>
     </w:lvl>
     <w:lvl w:ilvl="4" w:tplc="04090019" w:tentative="1">
@@ -6226,7 +8692,7 @@
       <w:lvlText w:val="%5."/>
       <w:lvlJc w:val="left"/>
       <w:pPr>
-        <w:ind w:left="3960" w:hanging="360"/>
+        <w:ind w:left="3600" w:hanging="360"/>
       </w:pPr>
     </w:lvl>
     <w:lvl w:ilvl="5" w:tplc="0409001B" w:tentative="1">
@@ -6235,7 +8701,7 @@
       <w:lvlText w:val="%6."/>
       <w:lvlJc w:val="right"/>
       <w:pPr>
-        <w:ind w:left="4680" w:hanging="180"/>
+        <w:ind w:left="4320" w:hanging="180"/>
       </w:pPr>
     </w:lvl>
     <w:lvl w:ilvl="6" w:tplc="0409000F" w:tentative="1">
@@ -6244,7 +8710,7 @@
       <w:lvlText w:val="%7."/>
       <w:lvlJc w:val="left"/>
       <w:pPr>
-        <w:ind w:left="5400" w:hanging="360"/>
+        <w:ind w:left="5040" w:hanging="360"/>
       </w:pPr>
     </w:lvl>
     <w:lvl w:ilvl="7" w:tplc="04090019" w:tentative="1">
@@ -6253,7 +8719,7 @@
       <w:lvlText w:val="%8."/>
       <w:lvlJc w:val="left"/>
       <w:pPr>
-        <w:ind w:left="6120" w:hanging="360"/>
+        <w:ind w:left="5760" w:hanging="360"/>
       </w:pPr>
     </w:lvl>
     <w:lvl w:ilvl="8" w:tplc="0409001B" w:tentative="1">
@@ -6262,7 +8728,651 @@
       <w:lvlText w:val="%9."/>
       <w:lvlJc w:val="right"/>
       <w:pPr>
+        <w:ind w:left="6480" w:hanging="180"/>
+      </w:pPr>
+    </w:lvl>
+  </w:abstractNum>
+  <w:abstractNum w:abstractNumId="14">
+    <w:nsid w:val="59782066"/>
+    <w:multiLevelType w:val="hybridMultilevel"/>
+    <w:tmpl w:val="D2C44FC0"/>
+    <w:lvl w:ilvl="0" w:tplc="74346100">
+      <w:start w:val="4"/>
+      <w:numFmt w:val="bullet"/>
+      <w:lvlText w:val="-"/>
+      <w:lvlJc w:val="left"/>
+      <w:pPr>
+        <w:ind w:left="720" w:hanging="360"/>
+      </w:pPr>
+      <w:rPr>
+        <w:rFonts w:ascii="Times New Roman" w:eastAsia="Times New Roman" w:hAnsi="Times New Roman" w:cs="Times New Roman" w:hint="default"/>
+      </w:rPr>
+    </w:lvl>
+    <w:lvl w:ilvl="1" w:tplc="04090003" w:tentative="1">
+      <w:start w:val="1"/>
+      <w:numFmt w:val="bullet"/>
+      <w:lvlText w:val="o"/>
+      <w:lvlJc w:val="left"/>
+      <w:pPr>
+        <w:ind w:left="1440" w:hanging="360"/>
+      </w:pPr>
+      <w:rPr>
+        <w:rFonts w:ascii="Courier New" w:hAnsi="Courier New" w:cs="Courier New" w:hint="default"/>
+      </w:rPr>
+    </w:lvl>
+    <w:lvl w:ilvl="2" w:tplc="04090005" w:tentative="1">
+      <w:start w:val="1"/>
+      <w:numFmt w:val="bullet"/>
+      <w:lvlText w:val=""/>
+      <w:lvlJc w:val="left"/>
+      <w:pPr>
+        <w:ind w:left="2160" w:hanging="360"/>
+      </w:pPr>
+      <w:rPr>
+        <w:rFonts w:ascii="Wingdings" w:hAnsi="Wingdings" w:hint="default"/>
+      </w:rPr>
+    </w:lvl>
+    <w:lvl w:ilvl="3" w:tplc="04090001" w:tentative="1">
+      <w:start w:val="1"/>
+      <w:numFmt w:val="bullet"/>
+      <w:lvlText w:val=""/>
+      <w:lvlJc w:val="left"/>
+      <w:pPr>
+        <w:ind w:left="2880" w:hanging="360"/>
+      </w:pPr>
+      <w:rPr>
+        <w:rFonts w:ascii="Symbol" w:hAnsi="Symbol" w:hint="default"/>
+      </w:rPr>
+    </w:lvl>
+    <w:lvl w:ilvl="4" w:tplc="04090003" w:tentative="1">
+      <w:start w:val="1"/>
+      <w:numFmt w:val="bullet"/>
+      <w:lvlText w:val="o"/>
+      <w:lvlJc w:val="left"/>
+      <w:pPr>
+        <w:ind w:left="3600" w:hanging="360"/>
+      </w:pPr>
+      <w:rPr>
+        <w:rFonts w:ascii="Courier New" w:hAnsi="Courier New" w:cs="Courier New" w:hint="default"/>
+      </w:rPr>
+    </w:lvl>
+    <w:lvl w:ilvl="5" w:tplc="04090005" w:tentative="1">
+      <w:start w:val="1"/>
+      <w:numFmt w:val="bullet"/>
+      <w:lvlText w:val=""/>
+      <w:lvlJc w:val="left"/>
+      <w:pPr>
+        <w:ind w:left="4320" w:hanging="360"/>
+      </w:pPr>
+      <w:rPr>
+        <w:rFonts w:ascii="Wingdings" w:hAnsi="Wingdings" w:hint="default"/>
+      </w:rPr>
+    </w:lvl>
+    <w:lvl w:ilvl="6" w:tplc="04090001" w:tentative="1">
+      <w:start w:val="1"/>
+      <w:numFmt w:val="bullet"/>
+      <w:lvlText w:val=""/>
+      <w:lvlJc w:val="left"/>
+      <w:pPr>
+        <w:ind w:left="5040" w:hanging="360"/>
+      </w:pPr>
+      <w:rPr>
+        <w:rFonts w:ascii="Symbol" w:hAnsi="Symbol" w:hint="default"/>
+      </w:rPr>
+    </w:lvl>
+    <w:lvl w:ilvl="7" w:tplc="04090003" w:tentative="1">
+      <w:start w:val="1"/>
+      <w:numFmt w:val="bullet"/>
+      <w:lvlText w:val="o"/>
+      <w:lvlJc w:val="left"/>
+      <w:pPr>
+        <w:ind w:left="5760" w:hanging="360"/>
+      </w:pPr>
+      <w:rPr>
+        <w:rFonts w:ascii="Courier New" w:hAnsi="Courier New" w:cs="Courier New" w:hint="default"/>
+      </w:rPr>
+    </w:lvl>
+    <w:lvl w:ilvl="8" w:tplc="04090005" w:tentative="1">
+      <w:start w:val="1"/>
+      <w:numFmt w:val="bullet"/>
+      <w:lvlText w:val=""/>
+      <w:lvlJc w:val="left"/>
+      <w:pPr>
+        <w:ind w:left="6480" w:hanging="360"/>
+      </w:pPr>
+      <w:rPr>
+        <w:rFonts w:ascii="Wingdings" w:hAnsi="Wingdings" w:hint="default"/>
+      </w:rPr>
+    </w:lvl>
+  </w:abstractNum>
+  <w:abstractNum w:abstractNumId="15">
+    <w:nsid w:val="5F7F4FF7"/>
+    <w:multiLevelType w:val="hybridMultilevel"/>
+    <w:tmpl w:val="CC2C42E0"/>
+    <w:lvl w:ilvl="0" w:tplc="04090011">
+      <w:start w:val="1"/>
+      <w:numFmt w:val="decimal"/>
+      <w:lvlText w:val="%1)"/>
+      <w:lvlJc w:val="left"/>
+      <w:pPr>
+        <w:ind w:left="720" w:hanging="360"/>
+      </w:pPr>
+      <w:rPr>
+        <w:rFonts w:hint="default"/>
+      </w:rPr>
+    </w:lvl>
+    <w:lvl w:ilvl="1" w:tplc="04090019" w:tentative="1">
+      <w:start w:val="1"/>
+      <w:numFmt w:val="lowerLetter"/>
+      <w:lvlText w:val="%2."/>
+      <w:lvlJc w:val="left"/>
+      <w:pPr>
+        <w:ind w:left="1440" w:hanging="360"/>
+      </w:pPr>
+    </w:lvl>
+    <w:lvl w:ilvl="2" w:tplc="0409001B" w:tentative="1">
+      <w:start w:val="1"/>
+      <w:numFmt w:val="lowerRoman"/>
+      <w:lvlText w:val="%3."/>
+      <w:lvlJc w:val="right"/>
+      <w:pPr>
+        <w:ind w:left="2160" w:hanging="180"/>
+      </w:pPr>
+    </w:lvl>
+    <w:lvl w:ilvl="3" w:tplc="0409000F" w:tentative="1">
+      <w:start w:val="1"/>
+      <w:numFmt w:val="decimal"/>
+      <w:lvlText w:val="%4."/>
+      <w:lvlJc w:val="left"/>
+      <w:pPr>
+        <w:ind w:left="2880" w:hanging="360"/>
+      </w:pPr>
+    </w:lvl>
+    <w:lvl w:ilvl="4" w:tplc="04090019" w:tentative="1">
+      <w:start w:val="1"/>
+      <w:numFmt w:val="lowerLetter"/>
+      <w:lvlText w:val="%5."/>
+      <w:lvlJc w:val="left"/>
+      <w:pPr>
+        <w:ind w:left="3600" w:hanging="360"/>
+      </w:pPr>
+    </w:lvl>
+    <w:lvl w:ilvl="5" w:tplc="0409001B" w:tentative="1">
+      <w:start w:val="1"/>
+      <w:numFmt w:val="lowerRoman"/>
+      <w:lvlText w:val="%6."/>
+      <w:lvlJc w:val="right"/>
+      <w:pPr>
+        <w:ind w:left="4320" w:hanging="180"/>
+      </w:pPr>
+    </w:lvl>
+    <w:lvl w:ilvl="6" w:tplc="0409000F" w:tentative="1">
+      <w:start w:val="1"/>
+      <w:numFmt w:val="decimal"/>
+      <w:lvlText w:val="%7."/>
+      <w:lvlJc w:val="left"/>
+      <w:pPr>
+        <w:ind w:left="5040" w:hanging="360"/>
+      </w:pPr>
+    </w:lvl>
+    <w:lvl w:ilvl="7" w:tplc="04090019" w:tentative="1">
+      <w:start w:val="1"/>
+      <w:numFmt w:val="lowerLetter"/>
+      <w:lvlText w:val="%8."/>
+      <w:lvlJc w:val="left"/>
+      <w:pPr>
+        <w:ind w:left="5760" w:hanging="360"/>
+      </w:pPr>
+    </w:lvl>
+    <w:lvl w:ilvl="8" w:tplc="0409001B" w:tentative="1">
+      <w:start w:val="1"/>
+      <w:numFmt w:val="lowerRoman"/>
+      <w:lvlText w:val="%9."/>
+      <w:lvlJc w:val="right"/>
+      <w:pPr>
+        <w:ind w:left="6480" w:hanging="180"/>
+      </w:pPr>
+    </w:lvl>
+  </w:abstractNum>
+  <w:abstractNum w:abstractNumId="16">
+    <w:nsid w:val="68915F76"/>
+    <w:multiLevelType w:val="hybridMultilevel"/>
+    <w:tmpl w:val="13061CC6"/>
+    <w:lvl w:ilvl="0" w:tplc="1CFAFFA2">
+      <w:start w:val="1"/>
+      <w:numFmt w:val="decimal"/>
+      <w:lvlText w:val="%1)"/>
+      <w:lvlJc w:val="left"/>
+      <w:pPr>
+        <w:ind w:left="1080" w:hanging="360"/>
+      </w:pPr>
+      <w:rPr>
+        <w:rFonts w:hint="default"/>
+      </w:rPr>
+    </w:lvl>
+    <w:lvl w:ilvl="1" w:tplc="24EE01FE">
+      <w:start w:val="1"/>
+      <w:numFmt w:val="decimal"/>
+      <w:lvlText w:val="%2."/>
+      <w:lvlJc w:val="left"/>
+      <w:pPr>
+        <w:ind w:left="1800" w:hanging="360"/>
+      </w:pPr>
+      <w:rPr>
+        <w:rFonts w:hint="default"/>
+      </w:rPr>
+    </w:lvl>
+    <w:lvl w:ilvl="2" w:tplc="0409001B" w:tentative="1">
+      <w:start w:val="1"/>
+      <w:numFmt w:val="lowerRoman"/>
+      <w:lvlText w:val="%3."/>
+      <w:lvlJc w:val="right"/>
+      <w:pPr>
+        <w:ind w:left="2520" w:hanging="180"/>
+      </w:pPr>
+    </w:lvl>
+    <w:lvl w:ilvl="3" w:tplc="0409000F" w:tentative="1">
+      <w:start w:val="1"/>
+      <w:numFmt w:val="decimal"/>
+      <w:lvlText w:val="%4."/>
+      <w:lvlJc w:val="left"/>
+      <w:pPr>
+        <w:ind w:left="3240" w:hanging="360"/>
+      </w:pPr>
+    </w:lvl>
+    <w:lvl w:ilvl="4" w:tplc="04090019" w:tentative="1">
+      <w:start w:val="1"/>
+      <w:numFmt w:val="lowerLetter"/>
+      <w:lvlText w:val="%5."/>
+      <w:lvlJc w:val="left"/>
+      <w:pPr>
+        <w:ind w:left="3960" w:hanging="360"/>
+      </w:pPr>
+    </w:lvl>
+    <w:lvl w:ilvl="5" w:tplc="0409001B" w:tentative="1">
+      <w:start w:val="1"/>
+      <w:numFmt w:val="lowerRoman"/>
+      <w:lvlText w:val="%6."/>
+      <w:lvlJc w:val="right"/>
+      <w:pPr>
+        <w:ind w:left="4680" w:hanging="180"/>
+      </w:pPr>
+    </w:lvl>
+    <w:lvl w:ilvl="6" w:tplc="0409000F" w:tentative="1">
+      <w:start w:val="1"/>
+      <w:numFmt w:val="decimal"/>
+      <w:lvlText w:val="%7."/>
+      <w:lvlJc w:val="left"/>
+      <w:pPr>
+        <w:ind w:left="5400" w:hanging="360"/>
+      </w:pPr>
+    </w:lvl>
+    <w:lvl w:ilvl="7" w:tplc="04090019" w:tentative="1">
+      <w:start w:val="1"/>
+      <w:numFmt w:val="lowerLetter"/>
+      <w:lvlText w:val="%8."/>
+      <w:lvlJc w:val="left"/>
+      <w:pPr>
+        <w:ind w:left="6120" w:hanging="360"/>
+      </w:pPr>
+    </w:lvl>
+    <w:lvl w:ilvl="8" w:tplc="0409001B" w:tentative="1">
+      <w:start w:val="1"/>
+      <w:numFmt w:val="lowerRoman"/>
+      <w:lvlText w:val="%9."/>
+      <w:lvlJc w:val="right"/>
+      <w:pPr>
         <w:ind w:left="6840" w:hanging="180"/>
+      </w:pPr>
+    </w:lvl>
+  </w:abstractNum>
+  <w:abstractNum w:abstractNumId="17">
+    <w:nsid w:val="6B5724B8"/>
+    <w:multiLevelType w:val="hybridMultilevel"/>
+    <w:tmpl w:val="A5008A30"/>
+    <w:lvl w:ilvl="0" w:tplc="04090011">
+      <w:start w:val="1"/>
+      <w:numFmt w:val="decimal"/>
+      <w:lvlText w:val="%1)"/>
+      <w:lvlJc w:val="left"/>
+      <w:pPr>
+        <w:ind w:left="720" w:hanging="360"/>
+      </w:pPr>
+    </w:lvl>
+    <w:lvl w:ilvl="1" w:tplc="04090019" w:tentative="1">
+      <w:start w:val="1"/>
+      <w:numFmt w:val="lowerLetter"/>
+      <w:lvlText w:val="%2."/>
+      <w:lvlJc w:val="left"/>
+      <w:pPr>
+        <w:ind w:left="1440" w:hanging="360"/>
+      </w:pPr>
+    </w:lvl>
+    <w:lvl w:ilvl="2" w:tplc="0409001B" w:tentative="1">
+      <w:start w:val="1"/>
+      <w:numFmt w:val="lowerRoman"/>
+      <w:lvlText w:val="%3."/>
+      <w:lvlJc w:val="right"/>
+      <w:pPr>
+        <w:ind w:left="2160" w:hanging="180"/>
+      </w:pPr>
+    </w:lvl>
+    <w:lvl w:ilvl="3" w:tplc="0409000F" w:tentative="1">
+      <w:start w:val="1"/>
+      <w:numFmt w:val="decimal"/>
+      <w:lvlText w:val="%4."/>
+      <w:lvlJc w:val="left"/>
+      <w:pPr>
+        <w:ind w:left="2880" w:hanging="360"/>
+      </w:pPr>
+    </w:lvl>
+    <w:lvl w:ilvl="4" w:tplc="04090019" w:tentative="1">
+      <w:start w:val="1"/>
+      <w:numFmt w:val="lowerLetter"/>
+      <w:lvlText w:val="%5."/>
+      <w:lvlJc w:val="left"/>
+      <w:pPr>
+        <w:ind w:left="3600" w:hanging="360"/>
+      </w:pPr>
+    </w:lvl>
+    <w:lvl w:ilvl="5" w:tplc="0409001B" w:tentative="1">
+      <w:start w:val="1"/>
+      <w:numFmt w:val="lowerRoman"/>
+      <w:lvlText w:val="%6."/>
+      <w:lvlJc w:val="right"/>
+      <w:pPr>
+        <w:ind w:left="4320" w:hanging="180"/>
+      </w:pPr>
+    </w:lvl>
+    <w:lvl w:ilvl="6" w:tplc="0409000F" w:tentative="1">
+      <w:start w:val="1"/>
+      <w:numFmt w:val="decimal"/>
+      <w:lvlText w:val="%7."/>
+      <w:lvlJc w:val="left"/>
+      <w:pPr>
+        <w:ind w:left="5040" w:hanging="360"/>
+      </w:pPr>
+    </w:lvl>
+    <w:lvl w:ilvl="7" w:tplc="04090019" w:tentative="1">
+      <w:start w:val="1"/>
+      <w:numFmt w:val="lowerLetter"/>
+      <w:lvlText w:val="%8."/>
+      <w:lvlJc w:val="left"/>
+      <w:pPr>
+        <w:ind w:left="5760" w:hanging="360"/>
+      </w:pPr>
+    </w:lvl>
+    <w:lvl w:ilvl="8" w:tplc="0409001B" w:tentative="1">
+      <w:start w:val="1"/>
+      <w:numFmt w:val="lowerRoman"/>
+      <w:lvlText w:val="%9."/>
+      <w:lvlJc w:val="right"/>
+      <w:pPr>
+        <w:ind w:left="6480" w:hanging="180"/>
+      </w:pPr>
+    </w:lvl>
+  </w:abstractNum>
+  <w:abstractNum w:abstractNumId="18">
+    <w:nsid w:val="6DD300C0"/>
+    <w:multiLevelType w:val="hybridMultilevel"/>
+    <w:tmpl w:val="7B3AEEC4"/>
+    <w:lvl w:ilvl="0" w:tplc="04090011">
+      <w:start w:val="1"/>
+      <w:numFmt w:val="decimal"/>
+      <w:lvlText w:val="%1)"/>
+      <w:lvlJc w:val="left"/>
+      <w:pPr>
+        <w:ind w:left="720" w:hanging="360"/>
+      </w:pPr>
+      <w:rPr>
+        <w:rFonts w:hint="default"/>
+      </w:rPr>
+    </w:lvl>
+    <w:lvl w:ilvl="1" w:tplc="04090019" w:tentative="1">
+      <w:start w:val="1"/>
+      <w:numFmt w:val="lowerLetter"/>
+      <w:lvlText w:val="%2."/>
+      <w:lvlJc w:val="left"/>
+      <w:pPr>
+        <w:ind w:left="1440" w:hanging="360"/>
+      </w:pPr>
+    </w:lvl>
+    <w:lvl w:ilvl="2" w:tplc="0409001B" w:tentative="1">
+      <w:start w:val="1"/>
+      <w:numFmt w:val="lowerRoman"/>
+      <w:lvlText w:val="%3."/>
+      <w:lvlJc w:val="right"/>
+      <w:pPr>
+        <w:ind w:left="2160" w:hanging="180"/>
+      </w:pPr>
+    </w:lvl>
+    <w:lvl w:ilvl="3" w:tplc="0409000F" w:tentative="1">
+      <w:start w:val="1"/>
+      <w:numFmt w:val="decimal"/>
+      <w:lvlText w:val="%4."/>
+      <w:lvlJc w:val="left"/>
+      <w:pPr>
+        <w:ind w:left="2880" w:hanging="360"/>
+      </w:pPr>
+    </w:lvl>
+    <w:lvl w:ilvl="4" w:tplc="04090019" w:tentative="1">
+      <w:start w:val="1"/>
+      <w:numFmt w:val="lowerLetter"/>
+      <w:lvlText w:val="%5."/>
+      <w:lvlJc w:val="left"/>
+      <w:pPr>
+        <w:ind w:left="3600" w:hanging="360"/>
+      </w:pPr>
+    </w:lvl>
+    <w:lvl w:ilvl="5" w:tplc="0409001B" w:tentative="1">
+      <w:start w:val="1"/>
+      <w:numFmt w:val="lowerRoman"/>
+      <w:lvlText w:val="%6."/>
+      <w:lvlJc w:val="right"/>
+      <w:pPr>
+        <w:ind w:left="4320" w:hanging="180"/>
+      </w:pPr>
+    </w:lvl>
+    <w:lvl w:ilvl="6" w:tplc="0409000F" w:tentative="1">
+      <w:start w:val="1"/>
+      <w:numFmt w:val="decimal"/>
+      <w:lvlText w:val="%7."/>
+      <w:lvlJc w:val="left"/>
+      <w:pPr>
+        <w:ind w:left="5040" w:hanging="360"/>
+      </w:pPr>
+    </w:lvl>
+    <w:lvl w:ilvl="7" w:tplc="04090019" w:tentative="1">
+      <w:start w:val="1"/>
+      <w:numFmt w:val="lowerLetter"/>
+      <w:lvlText w:val="%8."/>
+      <w:lvlJc w:val="left"/>
+      <w:pPr>
+        <w:ind w:left="5760" w:hanging="360"/>
+      </w:pPr>
+    </w:lvl>
+    <w:lvl w:ilvl="8" w:tplc="0409001B" w:tentative="1">
+      <w:start w:val="1"/>
+      <w:numFmt w:val="lowerRoman"/>
+      <w:lvlText w:val="%9."/>
+      <w:lvlJc w:val="right"/>
+      <w:pPr>
+        <w:ind w:left="6480" w:hanging="180"/>
+      </w:pPr>
+    </w:lvl>
+  </w:abstractNum>
+  <w:abstractNum w:abstractNumId="19">
+    <w:nsid w:val="72EC0AF5"/>
+    <w:multiLevelType w:val="hybridMultilevel"/>
+    <w:tmpl w:val="36CE0F88"/>
+    <w:lvl w:ilvl="0" w:tplc="04090011">
+      <w:start w:val="1"/>
+      <w:numFmt w:val="decimal"/>
+      <w:lvlText w:val="%1)"/>
+      <w:lvlJc w:val="left"/>
+      <w:pPr>
+        <w:ind w:left="720" w:hanging="360"/>
+      </w:pPr>
+    </w:lvl>
+    <w:lvl w:ilvl="1" w:tplc="04090019" w:tentative="1">
+      <w:start w:val="1"/>
+      <w:numFmt w:val="lowerLetter"/>
+      <w:lvlText w:val="%2."/>
+      <w:lvlJc w:val="left"/>
+      <w:pPr>
+        <w:ind w:left="1440" w:hanging="360"/>
+      </w:pPr>
+    </w:lvl>
+    <w:lvl w:ilvl="2" w:tplc="0409001B" w:tentative="1">
+      <w:start w:val="1"/>
+      <w:numFmt w:val="lowerRoman"/>
+      <w:lvlText w:val="%3."/>
+      <w:lvlJc w:val="right"/>
+      <w:pPr>
+        <w:ind w:left="2160" w:hanging="180"/>
+      </w:pPr>
+    </w:lvl>
+    <w:lvl w:ilvl="3" w:tplc="0409000F" w:tentative="1">
+      <w:start w:val="1"/>
+      <w:numFmt w:val="decimal"/>
+      <w:lvlText w:val="%4."/>
+      <w:lvlJc w:val="left"/>
+      <w:pPr>
+        <w:ind w:left="2880" w:hanging="360"/>
+      </w:pPr>
+    </w:lvl>
+    <w:lvl w:ilvl="4" w:tplc="04090019" w:tentative="1">
+      <w:start w:val="1"/>
+      <w:numFmt w:val="lowerLetter"/>
+      <w:lvlText w:val="%5."/>
+      <w:lvlJc w:val="left"/>
+      <w:pPr>
+        <w:ind w:left="3600" w:hanging="360"/>
+      </w:pPr>
+    </w:lvl>
+    <w:lvl w:ilvl="5" w:tplc="0409001B" w:tentative="1">
+      <w:start w:val="1"/>
+      <w:numFmt w:val="lowerRoman"/>
+      <w:lvlText w:val="%6."/>
+      <w:lvlJc w:val="right"/>
+      <w:pPr>
+        <w:ind w:left="4320" w:hanging="180"/>
+      </w:pPr>
+    </w:lvl>
+    <w:lvl w:ilvl="6" w:tplc="0409000F" w:tentative="1">
+      <w:start w:val="1"/>
+      <w:numFmt w:val="decimal"/>
+      <w:lvlText w:val="%7."/>
+      <w:lvlJc w:val="left"/>
+      <w:pPr>
+        <w:ind w:left="5040" w:hanging="360"/>
+      </w:pPr>
+    </w:lvl>
+    <w:lvl w:ilvl="7" w:tplc="04090019" w:tentative="1">
+      <w:start w:val="1"/>
+      <w:numFmt w:val="lowerLetter"/>
+      <w:lvlText w:val="%8."/>
+      <w:lvlJc w:val="left"/>
+      <w:pPr>
+        <w:ind w:left="5760" w:hanging="360"/>
+      </w:pPr>
+    </w:lvl>
+    <w:lvl w:ilvl="8" w:tplc="0409001B" w:tentative="1">
+      <w:start w:val="1"/>
+      <w:numFmt w:val="lowerRoman"/>
+      <w:lvlText w:val="%9."/>
+      <w:lvlJc w:val="right"/>
+      <w:pPr>
+        <w:ind w:left="6480" w:hanging="180"/>
+      </w:pPr>
+    </w:lvl>
+  </w:abstractNum>
+  <w:abstractNum w:abstractNumId="20">
+    <w:nsid w:val="77816B4B"/>
+    <w:multiLevelType w:val="hybridMultilevel"/>
+    <w:tmpl w:val="6624EB0E"/>
+    <w:lvl w:ilvl="0" w:tplc="04090011">
+      <w:start w:val="1"/>
+      <w:numFmt w:val="decimal"/>
+      <w:lvlText w:val="%1)"/>
+      <w:lvlJc w:val="left"/>
+      <w:pPr>
+        <w:ind w:left="720" w:hanging="360"/>
+      </w:pPr>
+      <w:rPr>
+        <w:rFonts w:hint="default"/>
+      </w:rPr>
+    </w:lvl>
+    <w:lvl w:ilvl="1" w:tplc="04090019" w:tentative="1">
+      <w:start w:val="1"/>
+      <w:numFmt w:val="lowerLetter"/>
+      <w:lvlText w:val="%2."/>
+      <w:lvlJc w:val="left"/>
+      <w:pPr>
+        <w:ind w:left="1440" w:hanging="360"/>
+      </w:pPr>
+    </w:lvl>
+    <w:lvl w:ilvl="2" w:tplc="0409001B" w:tentative="1">
+      <w:start w:val="1"/>
+      <w:numFmt w:val="lowerRoman"/>
+      <w:lvlText w:val="%3."/>
+      <w:lvlJc w:val="right"/>
+      <w:pPr>
+        <w:ind w:left="2160" w:hanging="180"/>
+      </w:pPr>
+    </w:lvl>
+    <w:lvl w:ilvl="3" w:tplc="0409000F" w:tentative="1">
+      <w:start w:val="1"/>
+      <w:numFmt w:val="decimal"/>
+      <w:lvlText w:val="%4."/>
+      <w:lvlJc w:val="left"/>
+      <w:pPr>
+        <w:ind w:left="2880" w:hanging="360"/>
+      </w:pPr>
+    </w:lvl>
+    <w:lvl w:ilvl="4" w:tplc="04090019" w:tentative="1">
+      <w:start w:val="1"/>
+      <w:numFmt w:val="lowerLetter"/>
+      <w:lvlText w:val="%5."/>
+      <w:lvlJc w:val="left"/>
+      <w:pPr>
+        <w:ind w:left="3600" w:hanging="360"/>
+      </w:pPr>
+    </w:lvl>
+    <w:lvl w:ilvl="5" w:tplc="0409001B" w:tentative="1">
+      <w:start w:val="1"/>
+      <w:numFmt w:val="lowerRoman"/>
+      <w:lvlText w:val="%6."/>
+      <w:lvlJc w:val="right"/>
+      <w:pPr>
+        <w:ind w:left="4320" w:hanging="180"/>
+      </w:pPr>
+    </w:lvl>
+    <w:lvl w:ilvl="6" w:tplc="0409000F" w:tentative="1">
+      <w:start w:val="1"/>
+      <w:numFmt w:val="decimal"/>
+      <w:lvlText w:val="%7."/>
+      <w:lvlJc w:val="left"/>
+      <w:pPr>
+        <w:ind w:left="5040" w:hanging="360"/>
+      </w:pPr>
+    </w:lvl>
+    <w:lvl w:ilvl="7" w:tplc="04090019" w:tentative="1">
+      <w:start w:val="1"/>
+      <w:numFmt w:val="lowerLetter"/>
+      <w:lvlText w:val="%8."/>
+      <w:lvlJc w:val="left"/>
+      <w:pPr>
+        <w:ind w:left="5760" w:hanging="360"/>
+      </w:pPr>
+    </w:lvl>
+    <w:lvl w:ilvl="8" w:tplc="0409001B" w:tentative="1">
+      <w:start w:val="1"/>
+      <w:numFmt w:val="lowerRoman"/>
+      <w:lvlText w:val="%9."/>
+      <w:lvlJc w:val="right"/>
+      <w:pPr>
+        <w:ind w:left="6480" w:hanging="180"/>
       </w:pPr>
     </w:lvl>
   </w:abstractNum>
@@ -6288,16 +9398,61 @@
     </w:lvlOverride>
   </w:num>
   <w:num w:numId="3">
+    <w:abstractNumId w:val="7"/>
+  </w:num>
+  <w:num w:numId="4">
+    <w:abstractNumId w:val="5"/>
+  </w:num>
+  <w:num w:numId="5">
+    <w:abstractNumId w:val="12"/>
+  </w:num>
+  <w:num w:numId="6">
+    <w:abstractNumId w:val="16"/>
+  </w:num>
+  <w:num w:numId="7">
+    <w:abstractNumId w:val="10"/>
+  </w:num>
+  <w:num w:numId="8">
+    <w:abstractNumId w:val="14"/>
+  </w:num>
+  <w:num w:numId="9">
+    <w:abstractNumId w:val="4"/>
+  </w:num>
+  <w:num w:numId="10">
+    <w:abstractNumId w:val="13"/>
+  </w:num>
+  <w:num w:numId="11">
+    <w:abstractNumId w:val="9"/>
+  </w:num>
+  <w:num w:numId="12">
+    <w:abstractNumId w:val="19"/>
+  </w:num>
+  <w:num w:numId="13">
+    <w:abstractNumId w:val="11"/>
+  </w:num>
+  <w:num w:numId="14">
+    <w:abstractNumId w:val="18"/>
+  </w:num>
+  <w:num w:numId="15">
+    <w:abstractNumId w:val="20"/>
+  </w:num>
+  <w:num w:numId="16">
+    <w:abstractNumId w:val="6"/>
+  </w:num>
+  <w:num w:numId="17">
+    <w:abstractNumId w:val="2"/>
+  </w:num>
+  <w:num w:numId="18">
+    <w:abstractNumId w:val="8"/>
+  </w:num>
+  <w:num w:numId="19">
     <w:abstractNumId w:val="3"/>
   </w:num>
-  <w:num w:numId="4">
-    <w:abstractNumId w:val="2"/>
+  <w:num w:numId="20">
+    <w:abstractNumId w:val="17"/>
   </w:num>
-  <w:num w:numId="5">
-    <w:abstractNumId w:val="4"/>
-  </w:num>
-  <w:num w:numId="6">
-    <w:abstractNumId w:val="5"/>
+  <w:num w:numId="21">
+    <w:abstractNumId w:val="15"/>
   </w:num>
 </w:numbering>
 </file>

</xml_diff>

<commit_message>
Added section 3.10 interfaces
</commit_message>
<xml_diff>
--- a/Modern Software Requirements Specification SRS.docx
+++ b/Modern Software Requirements Specification SRS.docx
@@ -1,17 +1,27 @@
 
 <file path=word/document.xml><?xml version="1.0" encoding="utf-8"?>
-<w:document xmlns:wpc="http://schemas.microsoft.com/office/word/2010/wordprocessingCanvas" xmlns:cx="http://schemas.microsoft.com/office/drawing/2014/chartex" xmlns:cx1="http://schemas.microsoft.com/office/drawing/2015/9/8/chartex" xmlns:cx2="http://schemas.microsoft.com/office/drawing/2015/10/21/chartex" xmlns:cx3="http://schemas.microsoft.com/office/drawing/2016/5/9/chartex" xmlns:cx4="http://schemas.microsoft.com/office/drawing/2016/5/10/chartex" xmlns:cx5="http://schemas.microsoft.com/office/drawing/2016/5/11/chartex" xmlns:cx6="http://schemas.microsoft.com/office/drawing/2016/5/12/chartex" xmlns:cx7="http://schemas.microsoft.com/office/drawing/2016/5/13/chartex" xmlns:cx8="http://schemas.microsoft.com/office/drawing/2016/5/14/chartex" xmlns:mc="http://schemas.openxmlformats.org/markup-compatibility/2006" xmlns:aink="http://schemas.microsoft.com/office/drawing/2016/ink" xmlns:am3d="http://schemas.microsoft.com/office/drawing/2017/model3d" xmlns:o="urn:schemas-microsoft-com:office:office" xmlns:r="http://schemas.openxmlformats.org/officeDocument/2006/relationships" xmlns:m="http://schemas.openxmlformats.org/officeDocument/2006/math" xmlns:v="urn:schemas-microsoft-com:vml" xmlns:wp14="http://schemas.microsoft.com/office/word/2010/wordprocessingDrawing" xmlns:wp="http://schemas.openxmlformats.org/drawingml/2006/wordprocessingDrawing" xmlns:w10="urn:schemas-microsoft-com:office:word" xmlns:w="http://schemas.openxmlformats.org/wordprocessingml/2006/main" xmlns:w14="http://schemas.microsoft.com/office/word/2010/wordml" xmlns:w15="http://schemas.microsoft.com/office/word/2012/wordml" xmlns:w16cid="http://schemas.microsoft.com/office/word/2016/wordml/cid" xmlns:w16se="http://schemas.microsoft.com/office/word/2015/wordml/symex" xmlns:wpg="http://schemas.microsoft.com/office/word/2010/wordprocessingGroup" xmlns:wpi="http://schemas.microsoft.com/office/word/2010/wordprocessingInk" xmlns:wne="http://schemas.microsoft.com/office/word/2006/wordml" xmlns:wps="http://schemas.microsoft.com/office/word/2010/wordprocessingShape" mc:Ignorable="w14 w15 w16se w16cid wp14">
+<w:document xmlns:wpc="http://schemas.microsoft.com/office/word/2010/wordprocessingCanvas" xmlns:mo="http://schemas.microsoft.com/office/mac/office/2008/main" xmlns:mc="http://schemas.openxmlformats.org/markup-compatibility/2006" xmlns:mv="urn:schemas-microsoft-com:mac:vml" xmlns:o="urn:schemas-microsoft-com:office:office" xmlns:r="http://schemas.openxmlformats.org/officeDocument/2006/relationships" xmlns:m="http://schemas.openxmlformats.org/officeDocument/2006/math" xmlns:v="urn:schemas-microsoft-com:vml" xmlns:wp14="http://schemas.microsoft.com/office/word/2010/wordprocessingDrawing" xmlns:wp="http://schemas.openxmlformats.org/drawingml/2006/wordprocessingDrawing" xmlns:w10="urn:schemas-microsoft-com:office:word" xmlns:w="http://schemas.openxmlformats.org/wordprocessingml/2006/main" xmlns:w14="http://schemas.microsoft.com/office/word/2010/wordml" xmlns:w15="http://schemas.microsoft.com/office/word/2012/wordml" xmlns:wpg="http://schemas.microsoft.com/office/word/2010/wordprocessingGroup" xmlns:wpi="http://schemas.microsoft.com/office/word/2010/wordprocessingInk" xmlns:wne="http://schemas.microsoft.com/office/word/2006/wordml" xmlns:wps="http://schemas.microsoft.com/office/word/2010/wordprocessingShape" mc:Ignorable="w14 w15 wp14">
   <w:body>
     <w:p>
       <w:pPr>
         <w:pStyle w:val="Title"/>
         <w:jc w:val="right"/>
       </w:pPr>
-      <w:fldSimple w:instr=" SUBJECT  \* MERGEFORMAT ">
-        <w:r>
-          <w:t>Ademidun Hart &amp; Co</w:t>
-        </w:r>
-      </w:fldSimple>
+      <w:r>
+        <w:fldChar w:fldCharType="begin"/>
+      </w:r>
+      <w:r>
+        <w:instrText xml:space="preserve"> SUBJECT  \* MERGEFORMAT </w:instrText>
+      </w:r>
+      <w:r>
+        <w:fldChar w:fldCharType="separate"/>
+      </w:r>
+      <w:r>
+        <w:t>Ademidun Hart &amp; Co</w:t>
+      </w:r>
+      <w:r>
+        <w:fldChar w:fldCharType="end"/>
+      </w:r>
       <w:r>
         <w:t>.</w:t>
       </w:r>
@@ -21,11 +31,21 @@
         <w:pStyle w:val="Title"/>
         <w:jc w:val="right"/>
       </w:pPr>
-      <w:fldSimple w:instr=" TITLE  \* MERGEFORMAT ">
-        <w:r>
-          <w:t>Modern Software Requirements Specification</w:t>
-        </w:r>
-      </w:fldSimple>
+      <w:r>
+        <w:fldChar w:fldCharType="begin"/>
+      </w:r>
+      <w:r>
+        <w:instrText xml:space="preserve"> TITLE  \* MERGEFORMAT </w:instrText>
+      </w:r>
+      <w:r>
+        <w:fldChar w:fldCharType="separate"/>
+      </w:r>
+      <w:r>
+        <w:t>Modern Software Requirements Specification</w:t>
+      </w:r>
+      <w:r>
+        <w:fldChar w:fldCharType="end"/>
+      </w:r>
     </w:p>
     <w:p>
       <w:pPr>
@@ -3242,11 +3262,22 @@
       <w:r>
         <w:br w:type="page"/>
       </w:r>
-      <w:fldSimple w:instr=" TITLE  \* MERGEFORMAT ">
-        <w:r>
-          <w:t>Modern Software Requirements Specification</w:t>
-        </w:r>
-      </w:fldSimple>
+      <w:r>
+        <w:lastRenderedPageBreak/>
+        <w:fldChar w:fldCharType="begin"/>
+      </w:r>
+      <w:r>
+        <w:instrText xml:space="preserve"> TITLE  \* MERGEFORMAT </w:instrText>
+      </w:r>
+      <w:r>
+        <w:fldChar w:fldCharType="separate"/>
+      </w:r>
+      <w:r>
+        <w:t>Modern Software Requirements Specification</w:t>
+      </w:r>
+      <w:r>
+        <w:fldChar w:fldCharType="end"/>
+      </w:r>
       <w:r>
         <w:t xml:space="preserve"> </w:t>
       </w:r>
@@ -6425,6 +6456,9 @@
     <w:p>
       <w:pPr>
         <w:pStyle w:val="InfoBlue"/>
+        <w:rPr>
+          <w:ins w:id="73" w:author="Tomiwa Ademidun" w:date="2017-11-17T13:30:00Z"/>
+        </w:rPr>
       </w:pPr>
       <w:r>
         <w:t>[Describe the user interfaces that are to be implemented by the software.]</w:t>
@@ -6432,21 +6466,147 @@
     </w:p>
     <w:p>
       <w:pPr>
+        <w:pStyle w:val="BodyText"/>
+        <w:rPr>
+          <w:ins w:id="74" w:author="Tomiwa Ademidun" w:date="2017-11-17T13:30:00Z"/>
+        </w:rPr>
+        <w:pPrChange w:id="75" w:author="Tomiwa Ademidun" w:date="2017-11-17T13:30:00Z">
+          <w:pPr>
+            <w:pStyle w:val="InfoBlue"/>
+          </w:pPr>
+        </w:pPrChange>
+      </w:pPr>
+      <w:ins w:id="76" w:author="Tomiwa Ademidun" w:date="2017-11-17T13:30:00Z">
+        <w:r>
+          <w:t>An admi</w:t>
+        </w:r>
+      </w:ins>
+      <w:ins w:id="77" w:author="Tomiwa Ademidun" w:date="2017-11-17T13:32:00Z">
+        <w:r>
+          <w:t>ni</w:t>
+        </w:r>
+      </w:ins>
+      <w:ins w:id="78" w:author="Tomiwa Ademidun" w:date="2017-11-17T13:30:00Z">
+        <w:r>
+          <w:t>stration inter</w:t>
+        </w:r>
+      </w:ins>
+      <w:ins w:id="79" w:author="Tomiwa Ademidun" w:date="2017-11-17T13:32:00Z">
+        <w:r>
+          <w:t>f</w:t>
+        </w:r>
+      </w:ins>
+      <w:ins w:id="80" w:author="Tomiwa Ademidun" w:date="2017-11-17T13:30:00Z">
+        <w:r>
+          <w:t xml:space="preserve">ace which </w:t>
+        </w:r>
+      </w:ins>
+      <w:ins w:id="81" w:author="Tomiwa Ademidun" w:date="2017-11-17T13:32:00Z">
+        <w:r>
+          <w:t>physicians</w:t>
+        </w:r>
+      </w:ins>
+      <w:ins w:id="82" w:author="Tomiwa Ademidun" w:date="2017-11-17T13:30:00Z">
+        <w:r>
+          <w:t xml:space="preserve"> and </w:t>
+        </w:r>
+      </w:ins>
+      <w:ins w:id="83" w:author="Tomiwa Ademidun" w:date="2017-11-17T13:32:00Z">
+        <w:r>
+          <w:t>administrators</w:t>
+        </w:r>
+      </w:ins>
+      <w:ins w:id="84" w:author="Tomiwa Ademidun" w:date="2017-11-17T13:30:00Z">
+        <w:r>
+          <w:t xml:space="preserve"> can</w:t>
+        </w:r>
+      </w:ins>
+      <w:ins w:id="85" w:author="Tomiwa Ademidun" w:date="2017-11-17T13:32:00Z">
+        <w:r>
+          <w:t xml:space="preserve"> use to</w:t>
+        </w:r>
+      </w:ins>
+      <w:ins w:id="86" w:author="Tomiwa Ademidun" w:date="2017-11-17T13:30:00Z">
+        <w:r>
+          <w:t xml:space="preserve"> track client patient profiles and perform account management functionality.</w:t>
+        </w:r>
+      </w:ins>
+    </w:p>
+    <w:p>
+      <w:pPr>
+        <w:pStyle w:val="BodyText"/>
+        <w:pPrChange w:id="87" w:author="Tomiwa Ademidun" w:date="2017-11-17T13:34:00Z">
+          <w:pPr>
+            <w:pStyle w:val="InfoBlue"/>
+          </w:pPr>
+        </w:pPrChange>
+      </w:pPr>
+      <w:ins w:id="88" w:author="Tomiwa Ademidun" w:date="2017-11-17T13:32:00Z">
+        <w:r>
+          <w:t xml:space="preserve">A patient </w:t>
+        </w:r>
+      </w:ins>
+      <w:ins w:id="89" w:author="Tomiwa Ademidun" w:date="2017-11-17T13:33:00Z">
+        <w:r>
+          <w:t>interface</w:t>
+        </w:r>
+      </w:ins>
+      <w:ins w:id="90" w:author="Tomiwa Ademidun" w:date="2017-11-17T13:32:00Z">
+        <w:r>
+          <w:t xml:space="preserve"> consisting of a web form where patients can enter health status</w:t>
+        </w:r>
+      </w:ins>
+      <w:ins w:id="91" w:author="Tomiwa Ademidun" w:date="2017-11-17T13:35:00Z">
+        <w:r>
+          <w:t xml:space="preserve"> via a web form</w:t>
+        </w:r>
+      </w:ins>
+      <w:ins w:id="92" w:author="Tomiwa Ademidun" w:date="2017-11-17T13:34:00Z">
+        <w:r>
+          <w:t xml:space="preserve">, view their rehabilitation </w:t>
+        </w:r>
+      </w:ins>
+      <w:ins w:id="93" w:author="Tomiwa Ademidun" w:date="2017-11-17T13:35:00Z">
+        <w:r>
+          <w:t>plans</w:t>
+        </w:r>
+      </w:ins>
+      <w:ins w:id="94" w:author="Tomiwa Ademidun" w:date="2017-11-17T13:32:00Z">
+        <w:r>
+          <w:t xml:space="preserve"> and </w:t>
+        </w:r>
+      </w:ins>
+      <w:ins w:id="95" w:author="Tomiwa Ademidun" w:date="2017-11-17T13:34:00Z">
+        <w:r>
+          <w:t>interact with a physician</w:t>
+        </w:r>
+      </w:ins>
+      <w:ins w:id="96" w:author="Tomiwa Ademidun" w:date="2017-11-17T13:32:00Z">
+        <w:r>
+          <w:t>.</w:t>
+        </w:r>
+      </w:ins>
+    </w:p>
+    <w:p>
+      <w:pPr>
         <w:pStyle w:val="Heading3"/>
       </w:pPr>
-      <w:bookmarkStart w:id="73" w:name="_Toc456660598"/>
-      <w:bookmarkStart w:id="74" w:name="_Toc457262470"/>
-      <w:bookmarkStart w:id="75" w:name="_Toc465558721"/>
+      <w:bookmarkStart w:id="97" w:name="_Toc456660598"/>
+      <w:bookmarkStart w:id="98" w:name="_Toc457262470"/>
+      <w:bookmarkStart w:id="99" w:name="_Toc465558721"/>
       <w:r>
         <w:t>Hardware Interfaces</w:t>
       </w:r>
-      <w:bookmarkEnd w:id="73"/>
-      <w:bookmarkEnd w:id="74"/>
-      <w:bookmarkEnd w:id="75"/>
+      <w:bookmarkEnd w:id="97"/>
+      <w:bookmarkEnd w:id="98"/>
+      <w:bookmarkEnd w:id="99"/>
     </w:p>
     <w:p>
       <w:pPr>
         <w:pStyle w:val="InfoBlue"/>
+        <w:rPr>
+          <w:ins w:id="100" w:author="Tomiwa Ademidun" w:date="2017-11-17T13:35:00Z"/>
+        </w:rPr>
       </w:pPr>
       <w:r>
         <w:t>[This section defines any hardware interfaces that are to be supported by the software, including logical structure, physical addresses, expected behavior, etc.]</w:t>
@@ -6454,21 +6614,49 @@
     </w:p>
     <w:p>
       <w:pPr>
+        <w:pStyle w:val="BodyText"/>
+        <w:pPrChange w:id="101" w:author="Tomiwa Ademidun" w:date="2017-11-17T13:35:00Z">
+          <w:pPr>
+            <w:pStyle w:val="InfoBlue"/>
+          </w:pPr>
+        </w:pPrChange>
+      </w:pPr>
+      <w:ins w:id="102" w:author="Tomiwa Ademidun" w:date="2017-11-17T13:36:00Z">
+        <w:r>
+          <w:t xml:space="preserve">Hardware interfaces will include desktop and mobile devices </w:t>
+        </w:r>
+      </w:ins>
+      <w:ins w:id="103" w:author="Tomiwa Ademidun" w:date="2017-11-17T13:37:00Z">
+        <w:r>
+          <w:t>via their</w:t>
+        </w:r>
+      </w:ins>
+      <w:ins w:id="104" w:author="Tomiwa Ademidun" w:date="2017-11-17T13:36:00Z">
+        <w:r>
+          <w:t xml:space="preserve"> web browser.</w:t>
+        </w:r>
+      </w:ins>
+    </w:p>
+    <w:p>
+      <w:pPr>
         <w:pStyle w:val="Heading3"/>
       </w:pPr>
-      <w:bookmarkStart w:id="76" w:name="_Toc456660599"/>
-      <w:bookmarkStart w:id="77" w:name="_Toc457262471"/>
-      <w:bookmarkStart w:id="78" w:name="_Toc465558722"/>
+      <w:bookmarkStart w:id="105" w:name="_Toc456660599"/>
+      <w:bookmarkStart w:id="106" w:name="_Toc457262471"/>
+      <w:bookmarkStart w:id="107" w:name="_Toc465558722"/>
       <w:r>
         <w:t>Software Interfaces</w:t>
       </w:r>
-      <w:bookmarkEnd w:id="76"/>
-      <w:bookmarkEnd w:id="77"/>
-      <w:bookmarkEnd w:id="78"/>
+      <w:bookmarkEnd w:id="105"/>
+      <w:bookmarkEnd w:id="106"/>
+      <w:bookmarkEnd w:id="107"/>
     </w:p>
     <w:p>
       <w:pPr>
         <w:pStyle w:val="InfoBlue"/>
+        <w:rPr>
+          <w:ins w:id="108" w:author="Tomiwa Ademidun" w:date="2017-11-17T13:37:00Z"/>
+        </w:rPr>
       </w:pPr>
       <w:r>
         <w:t>[This section describes software interfaces to other components of the software system. These may be purchased components, components reused from another application, or components being developed for subsystems outside of the scope of this SRS, but with which this software application must interact.]</w:t>
@@ -6476,21 +6664,87 @@
     </w:p>
     <w:p>
       <w:pPr>
+        <w:pStyle w:val="BodyText"/>
+        <w:pPrChange w:id="109" w:author="Tomiwa Ademidun" w:date="2017-11-17T13:37:00Z">
+          <w:pPr>
+            <w:pStyle w:val="InfoBlue"/>
+          </w:pPr>
+        </w:pPrChange>
+      </w:pPr>
+      <w:ins w:id="110" w:author="Tomiwa Ademidun" w:date="2017-11-17T13:37:00Z">
+        <w:r>
+          <w:t xml:space="preserve">Software interfaces will include the node.js and ember.js framework. </w:t>
+        </w:r>
+      </w:ins>
+      <w:ins w:id="111" w:author="Tomiwa Ademidun" w:date="2017-11-17T13:38:00Z">
+        <w:r>
+          <w:t xml:space="preserve">The database will be handled by </w:t>
+        </w:r>
+      </w:ins>
+      <w:ins w:id="112" w:author="Tomiwa Ademidun" w:date="2017-11-17T13:39:00Z">
+        <w:r>
+          <w:t>mongo dB</w:t>
+        </w:r>
+      </w:ins>
+      <w:ins w:id="113" w:author="Tomiwa Ademidun" w:date="2017-11-17T13:37:00Z">
+        <w:r>
+          <w:t xml:space="preserve">. </w:t>
+        </w:r>
+      </w:ins>
+      <w:ins w:id="114" w:author="Tomiwa Ademidun" w:date="2017-11-17T13:42:00Z">
+        <w:r>
+          <w:t>Payments will be processed over the Stripe API.</w:t>
+        </w:r>
+        <w:r>
+          <w:t xml:space="preserve"> </w:t>
+        </w:r>
+      </w:ins>
+      <w:ins w:id="115" w:author="Tomiwa Ademidun" w:date="2017-11-17T13:37:00Z">
+        <w:r>
+          <w:t xml:space="preserve">User authentication will be </w:t>
+        </w:r>
+      </w:ins>
+      <w:ins w:id="116" w:author="Tomiwa Ademidun" w:date="2017-11-17T13:39:00Z">
+        <w:r>
+          <w:t>provided</w:t>
+        </w:r>
+      </w:ins>
+      <w:ins w:id="117" w:author="Tomiwa Ademidun" w:date="2017-11-17T13:37:00Z">
+        <w:r>
+          <w:t xml:space="preserve"> by auth0 </w:t>
+        </w:r>
+      </w:ins>
+      <w:ins w:id="118" w:author="Tomiwa Ademidun" w:date="2017-11-17T13:39:00Z">
+        <w:r>
+          <w:t>with Google Cloud Platform and Amazon Web Services providing the platform hosting interfaces.</w:t>
+        </w:r>
+      </w:ins>
+      <w:ins w:id="119" w:author="Tomiwa Ademidun" w:date="2017-11-17T13:41:00Z">
+        <w:r>
+          <w:t xml:space="preserve"> </w:t>
+        </w:r>
+      </w:ins>
+    </w:p>
+    <w:p>
+      <w:pPr>
         <w:pStyle w:val="Heading3"/>
       </w:pPr>
-      <w:bookmarkStart w:id="79" w:name="_Toc456660600"/>
-      <w:bookmarkStart w:id="80" w:name="_Toc457262472"/>
-      <w:bookmarkStart w:id="81" w:name="_Toc465558723"/>
+      <w:bookmarkStart w:id="120" w:name="_Toc456660600"/>
+      <w:bookmarkStart w:id="121" w:name="_Toc457262472"/>
+      <w:bookmarkStart w:id="122" w:name="_Toc465558723"/>
       <w:r>
         <w:t>Communications Interfaces</w:t>
       </w:r>
-      <w:bookmarkEnd w:id="79"/>
-      <w:bookmarkEnd w:id="80"/>
-      <w:bookmarkEnd w:id="81"/>
+      <w:bookmarkEnd w:id="120"/>
+      <w:bookmarkEnd w:id="121"/>
+      <w:bookmarkEnd w:id="122"/>
     </w:p>
     <w:p>
       <w:pPr>
         <w:pStyle w:val="InfoBlue"/>
+        <w:rPr>
+          <w:ins w:id="123" w:author="Tomiwa Ademidun" w:date="2017-11-17T13:39:00Z"/>
+        </w:rPr>
       </w:pPr>
       <w:r>
         <w:t>[Describe any communications interfaces to other systems or devices such as local area networks, remote serial devices, etc.]</w:t>
@@ -6498,17 +6752,55 @@
     </w:p>
     <w:p>
       <w:pPr>
+        <w:pStyle w:val="BodyText"/>
+        <w:pPrChange w:id="124" w:author="Tomiwa Ademidun" w:date="2017-11-17T13:39:00Z">
+          <w:pPr>
+            <w:pStyle w:val="InfoBlue"/>
+          </w:pPr>
+        </w:pPrChange>
+      </w:pPr>
+      <w:ins w:id="125" w:author="Tomiwa Ademidun" w:date="2017-11-17T13:39:00Z">
+        <w:r>
+          <w:t xml:space="preserve">The </w:t>
+        </w:r>
+      </w:ins>
+      <w:ins w:id="126" w:author="Tomiwa Ademidun" w:date="2017-11-17T13:40:00Z">
+        <w:r>
+          <w:t xml:space="preserve">application will be served over the </w:t>
+        </w:r>
+        <w:r>
+          <w:t>HTTPS (Hypertext Transfer Protocol Secure)</w:t>
+        </w:r>
+        <w:r>
+          <w:t xml:space="preserve"> protocol and relayed on a certified security certificate</w:t>
+        </w:r>
+      </w:ins>
+      <w:ins w:id="127" w:author="Tomiwa Ademidun" w:date="2017-11-17T13:43:00Z">
+        <w:r>
+          <w:t xml:space="preserve"> for communication between the web server and client’s browsers.</w:t>
+        </w:r>
+      </w:ins>
+      <w:bookmarkStart w:id="128" w:name="_GoBack"/>
+      <w:bookmarkEnd w:id="128"/>
+      <w:ins w:id="129" w:author="Tomiwa Ademidun" w:date="2017-11-17T13:40:00Z">
+        <w:r>
+          <w:t xml:space="preserve"> </w:t>
+        </w:r>
+      </w:ins>
+    </w:p>
+    <w:p>
+      <w:pPr>
         <w:pStyle w:val="Heading2"/>
       </w:pPr>
-      <w:bookmarkStart w:id="82" w:name="_Toc456660601"/>
-      <w:bookmarkStart w:id="83" w:name="_Toc457262473"/>
-      <w:bookmarkStart w:id="84" w:name="_Toc465558724"/>
+      <w:bookmarkStart w:id="130" w:name="_Toc456660601"/>
+      <w:bookmarkStart w:id="131" w:name="_Toc457262473"/>
+      <w:bookmarkStart w:id="132" w:name="_Toc465558724"/>
       <w:r>
         <w:t>Licensing Requirements</w:t>
       </w:r>
-      <w:bookmarkEnd w:id="82"/>
-      <w:bookmarkEnd w:id="83"/>
-      <w:bookmarkEnd w:id="84"/>
+      <w:bookmarkEnd w:id="130"/>
+      <w:bookmarkEnd w:id="131"/>
+      <w:bookmarkEnd w:id="132"/>
     </w:p>
     <w:p>
       <w:pPr>
@@ -6607,15 +6899,15 @@
       <w:pPr>
         <w:pStyle w:val="Heading2"/>
       </w:pPr>
-      <w:bookmarkStart w:id="85" w:name="_Toc456660602"/>
-      <w:bookmarkStart w:id="86" w:name="_Toc457262474"/>
-      <w:bookmarkStart w:id="87" w:name="_Toc465558725"/>
+      <w:bookmarkStart w:id="133" w:name="_Toc456660602"/>
+      <w:bookmarkStart w:id="134" w:name="_Toc457262474"/>
+      <w:bookmarkStart w:id="135" w:name="_Toc465558725"/>
       <w:r>
         <w:t>Legal, Copyright and Other Notices</w:t>
       </w:r>
-      <w:bookmarkEnd w:id="85"/>
-      <w:bookmarkEnd w:id="86"/>
-      <w:bookmarkEnd w:id="87"/>
+      <w:bookmarkEnd w:id="133"/>
+      <w:bookmarkEnd w:id="134"/>
+      <w:bookmarkEnd w:id="135"/>
     </w:p>
     <w:p>
       <w:pPr>
@@ -6647,15 +6939,15 @@
       <w:pPr>
         <w:pStyle w:val="Heading2"/>
       </w:pPr>
-      <w:bookmarkStart w:id="88" w:name="_Toc456660603"/>
-      <w:bookmarkStart w:id="89" w:name="_Toc457262475"/>
-      <w:bookmarkStart w:id="90" w:name="_Toc465558726"/>
+      <w:bookmarkStart w:id="136" w:name="_Toc456660603"/>
+      <w:bookmarkStart w:id="137" w:name="_Toc457262475"/>
+      <w:bookmarkStart w:id="138" w:name="_Toc465558726"/>
       <w:r>
         <w:t>Applicable Standards</w:t>
       </w:r>
-      <w:bookmarkEnd w:id="88"/>
-      <w:bookmarkEnd w:id="89"/>
-      <w:bookmarkEnd w:id="90"/>
+      <w:bookmarkEnd w:id="136"/>
+      <w:bookmarkEnd w:id="137"/>
+      <w:bookmarkEnd w:id="138"/>
     </w:p>
     <w:p>
       <w:pPr>
@@ -6688,6 +6980,7 @@
         <w:rPr>
           <w:color w:val="auto"/>
         </w:rPr>
+        <w:lastRenderedPageBreak/>
         <w:t>Regulatory</w:t>
       </w:r>
       <w:r>
@@ -6725,7 +7018,6 @@
         </w:rPr>
         <w:t>The Company will develop the platform with photosensitive users in mind. To this end, the software should avoid bright, flashing displays where possible. The United States Access Board has defined this in Section 508 as requiring that “software shall not use flashing or blinking text, objects, or other elements having a flash or blink frequency greater than 2 Hz and lower than 55 Hz.</w:t>
       </w:r>
-      <w:bookmarkStart w:id="91" w:name="_GoBack"/>
       <w:r>
         <w:rPr>
           <w:i w:val="0"/>
@@ -6733,7 +7025,6 @@
         </w:rPr>
         <w:t>”</w:t>
       </w:r>
-      <w:bookmarkEnd w:id="91"/>
       <w:r>
         <w:rPr>
           <w:i w:val="0"/>
@@ -6761,15 +7052,7 @@
           <w:i w:val="0"/>
           <w:color w:val="auto"/>
         </w:rPr>
-        <w:t xml:space="preserve">The Company will ensure the system is able to be accessed on the most </w:t>
-      </w:r>
-      <w:r>
-        <w:rPr>
-          <w:i w:val="0"/>
-          <w:color w:val="auto"/>
-        </w:rPr>
-        <w:lastRenderedPageBreak/>
-        <w:t xml:space="preserve">common web browsers including but not limited to Chrome, Safari, and Firefox. </w:t>
+        <w:t xml:space="preserve">The Company will ensure the system is able to be accessed on the most common web browsers including but not limited to Chrome, Safari, and Firefox. </w:t>
       </w:r>
       <w:r>
         <w:rPr>
@@ -6796,7 +7079,7 @@
 </file>
 
 <file path=word/endnotes.xml><?xml version="1.0" encoding="utf-8"?>
-<w:endnotes xmlns:wpc="http://schemas.microsoft.com/office/word/2010/wordprocessingCanvas" xmlns:cx="http://schemas.microsoft.com/office/drawing/2014/chartex" xmlns:cx1="http://schemas.microsoft.com/office/drawing/2015/9/8/chartex" xmlns:cx2="http://schemas.microsoft.com/office/drawing/2015/10/21/chartex" xmlns:cx3="http://schemas.microsoft.com/office/drawing/2016/5/9/chartex" xmlns:cx4="http://schemas.microsoft.com/office/drawing/2016/5/10/chartex" xmlns:cx5="http://schemas.microsoft.com/office/drawing/2016/5/11/chartex" xmlns:cx6="http://schemas.microsoft.com/office/drawing/2016/5/12/chartex" xmlns:cx7="http://schemas.microsoft.com/office/drawing/2016/5/13/chartex" xmlns:cx8="http://schemas.microsoft.com/office/drawing/2016/5/14/chartex" xmlns:mc="http://schemas.openxmlformats.org/markup-compatibility/2006" xmlns:aink="http://schemas.microsoft.com/office/drawing/2016/ink" xmlns:am3d="http://schemas.microsoft.com/office/drawing/2017/model3d" xmlns:o="urn:schemas-microsoft-com:office:office" xmlns:r="http://schemas.openxmlformats.org/officeDocument/2006/relationships" xmlns:m="http://schemas.openxmlformats.org/officeDocument/2006/math" xmlns:v="urn:schemas-microsoft-com:vml" xmlns:wp14="http://schemas.microsoft.com/office/word/2010/wordprocessingDrawing" xmlns:wp="http://schemas.openxmlformats.org/drawingml/2006/wordprocessingDrawing" xmlns:w10="urn:schemas-microsoft-com:office:word" xmlns:w="http://schemas.openxmlformats.org/wordprocessingml/2006/main" xmlns:w14="http://schemas.microsoft.com/office/word/2010/wordml" xmlns:w15="http://schemas.microsoft.com/office/word/2012/wordml" xmlns:w16cid="http://schemas.microsoft.com/office/word/2016/wordml/cid" xmlns:w16se="http://schemas.microsoft.com/office/word/2015/wordml/symex" xmlns:wpg="http://schemas.microsoft.com/office/word/2010/wordprocessingGroup" xmlns:wpi="http://schemas.microsoft.com/office/word/2010/wordprocessingInk" xmlns:wne="http://schemas.microsoft.com/office/word/2006/wordml" xmlns:wps="http://schemas.microsoft.com/office/word/2010/wordprocessingShape" mc:Ignorable="w14 w15 w16se w16cid wp14">
+<w:endnotes xmlns:wpc="http://schemas.microsoft.com/office/word/2010/wordprocessingCanvas" xmlns:mo="http://schemas.microsoft.com/office/mac/office/2008/main" xmlns:mc="http://schemas.openxmlformats.org/markup-compatibility/2006" xmlns:mv="urn:schemas-microsoft-com:mac:vml" xmlns:o="urn:schemas-microsoft-com:office:office" xmlns:r="http://schemas.openxmlformats.org/officeDocument/2006/relationships" xmlns:m="http://schemas.openxmlformats.org/officeDocument/2006/math" xmlns:v="urn:schemas-microsoft-com:vml" xmlns:wp14="http://schemas.microsoft.com/office/word/2010/wordprocessingDrawing" xmlns:wp="http://schemas.openxmlformats.org/drawingml/2006/wordprocessingDrawing" xmlns:w10="urn:schemas-microsoft-com:office:word" xmlns:w="http://schemas.openxmlformats.org/wordprocessingml/2006/main" xmlns:w14="http://schemas.microsoft.com/office/word/2010/wordml" xmlns:w15="http://schemas.microsoft.com/office/word/2012/wordml" xmlns:wpg="http://schemas.microsoft.com/office/word/2010/wordprocessingGroup" xmlns:wpi="http://schemas.microsoft.com/office/word/2010/wordprocessingInk" xmlns:wne="http://schemas.microsoft.com/office/word/2006/wordml" xmlns:wps="http://schemas.microsoft.com/office/word/2010/wordprocessingShape" mc:Ignorable="w14 w15 wp14">
   <w:endnote w:type="separator" w:id="-1">
     <w:p>
       <w:pPr>
@@ -6821,7 +7104,7 @@
 </file>
 
 <file path=word/footer1.xml><?xml version="1.0" encoding="utf-8"?>
-<w:ftr xmlns:wpc="http://schemas.microsoft.com/office/word/2010/wordprocessingCanvas" xmlns:cx="http://schemas.microsoft.com/office/drawing/2014/chartex" xmlns:cx1="http://schemas.microsoft.com/office/drawing/2015/9/8/chartex" xmlns:cx2="http://schemas.microsoft.com/office/drawing/2015/10/21/chartex" xmlns:cx3="http://schemas.microsoft.com/office/drawing/2016/5/9/chartex" xmlns:cx4="http://schemas.microsoft.com/office/drawing/2016/5/10/chartex" xmlns:cx5="http://schemas.microsoft.com/office/drawing/2016/5/11/chartex" xmlns:cx6="http://schemas.microsoft.com/office/drawing/2016/5/12/chartex" xmlns:cx7="http://schemas.microsoft.com/office/drawing/2016/5/13/chartex" xmlns:cx8="http://schemas.microsoft.com/office/drawing/2016/5/14/chartex" xmlns:mc="http://schemas.openxmlformats.org/markup-compatibility/2006" xmlns:aink="http://schemas.microsoft.com/office/drawing/2016/ink" xmlns:am3d="http://schemas.microsoft.com/office/drawing/2017/model3d" xmlns:o="urn:schemas-microsoft-com:office:office" xmlns:r="http://schemas.openxmlformats.org/officeDocument/2006/relationships" xmlns:m="http://schemas.openxmlformats.org/officeDocument/2006/math" xmlns:v="urn:schemas-microsoft-com:vml" xmlns:wp14="http://schemas.microsoft.com/office/word/2010/wordprocessingDrawing" xmlns:wp="http://schemas.openxmlformats.org/drawingml/2006/wordprocessingDrawing" xmlns:w10="urn:schemas-microsoft-com:office:word" xmlns:w="http://schemas.openxmlformats.org/wordprocessingml/2006/main" xmlns:w14="http://schemas.microsoft.com/office/word/2010/wordml" xmlns:w15="http://schemas.microsoft.com/office/word/2012/wordml" xmlns:w16cid="http://schemas.microsoft.com/office/word/2016/wordml/cid" xmlns:w16se="http://schemas.microsoft.com/office/word/2015/wordml/symex" xmlns:wpg="http://schemas.microsoft.com/office/word/2010/wordprocessingGroup" xmlns:wpi="http://schemas.microsoft.com/office/word/2010/wordprocessingInk" xmlns:wne="http://schemas.microsoft.com/office/word/2006/wordml" xmlns:wps="http://schemas.microsoft.com/office/word/2010/wordprocessingShape" mc:Ignorable="w14 w15 w16se w16cid wp14">
+<w:ftr xmlns:wpc="http://schemas.microsoft.com/office/word/2010/wordprocessingCanvas" xmlns:mo="http://schemas.microsoft.com/office/mac/office/2008/main" xmlns:mc="http://schemas.openxmlformats.org/markup-compatibility/2006" xmlns:mv="urn:schemas-microsoft-com:mac:vml" xmlns:o="urn:schemas-microsoft-com:office:office" xmlns:r="http://schemas.openxmlformats.org/officeDocument/2006/relationships" xmlns:m="http://schemas.openxmlformats.org/officeDocument/2006/math" xmlns:v="urn:schemas-microsoft-com:vml" xmlns:wp14="http://schemas.microsoft.com/office/word/2010/wordprocessingDrawing" xmlns:wp="http://schemas.openxmlformats.org/drawingml/2006/wordprocessingDrawing" xmlns:w10="urn:schemas-microsoft-com:office:word" xmlns:w="http://schemas.openxmlformats.org/wordprocessingml/2006/main" xmlns:w14="http://schemas.microsoft.com/office/word/2010/wordml" xmlns:w15="http://schemas.microsoft.com/office/word/2012/wordml" xmlns:wpg="http://schemas.microsoft.com/office/word/2010/wordprocessingGroup" xmlns:wpi="http://schemas.microsoft.com/office/word/2010/wordprocessingInk" xmlns:wne="http://schemas.microsoft.com/office/word/2006/wordml" xmlns:wps="http://schemas.microsoft.com/office/word/2010/wordprocessingShape" mc:Ignorable="w14 w15 wp14">
   <w:p>
     <w:pPr>
       <w:pStyle w:val="Footer"/>
@@ -6831,7 +7114,7 @@
 </file>
 
 <file path=word/footer2.xml><?xml version="1.0" encoding="utf-8"?>
-<w:ftr xmlns:wpc="http://schemas.microsoft.com/office/word/2010/wordprocessingCanvas" xmlns:cx="http://schemas.microsoft.com/office/drawing/2014/chartex" xmlns:cx1="http://schemas.microsoft.com/office/drawing/2015/9/8/chartex" xmlns:cx2="http://schemas.microsoft.com/office/drawing/2015/10/21/chartex" xmlns:cx3="http://schemas.microsoft.com/office/drawing/2016/5/9/chartex" xmlns:cx4="http://schemas.microsoft.com/office/drawing/2016/5/10/chartex" xmlns:cx5="http://schemas.microsoft.com/office/drawing/2016/5/11/chartex" xmlns:cx6="http://schemas.microsoft.com/office/drawing/2016/5/12/chartex" xmlns:cx7="http://schemas.microsoft.com/office/drawing/2016/5/13/chartex" xmlns:cx8="http://schemas.microsoft.com/office/drawing/2016/5/14/chartex" xmlns:mc="http://schemas.openxmlformats.org/markup-compatibility/2006" xmlns:aink="http://schemas.microsoft.com/office/drawing/2016/ink" xmlns:am3d="http://schemas.microsoft.com/office/drawing/2017/model3d" xmlns:o="urn:schemas-microsoft-com:office:office" xmlns:r="http://schemas.openxmlformats.org/officeDocument/2006/relationships" xmlns:m="http://schemas.openxmlformats.org/officeDocument/2006/math" xmlns:v="urn:schemas-microsoft-com:vml" xmlns:wp14="http://schemas.microsoft.com/office/word/2010/wordprocessingDrawing" xmlns:wp="http://schemas.openxmlformats.org/drawingml/2006/wordprocessingDrawing" xmlns:w10="urn:schemas-microsoft-com:office:word" xmlns:w="http://schemas.openxmlformats.org/wordprocessingml/2006/main" xmlns:w14="http://schemas.microsoft.com/office/word/2010/wordml" xmlns:w15="http://schemas.microsoft.com/office/word/2012/wordml" xmlns:w16cid="http://schemas.microsoft.com/office/word/2016/wordml/cid" xmlns:w16se="http://schemas.microsoft.com/office/word/2015/wordml/symex" xmlns:wpg="http://schemas.microsoft.com/office/word/2010/wordprocessingGroup" xmlns:wpi="http://schemas.microsoft.com/office/word/2010/wordprocessingInk" xmlns:wne="http://schemas.microsoft.com/office/word/2006/wordml" xmlns:wps="http://schemas.microsoft.com/office/word/2010/wordprocessingShape" mc:Ignorable="w14 w15 w16se w16cid wp14">
+<w:ftr xmlns:wpc="http://schemas.microsoft.com/office/word/2010/wordprocessingCanvas" xmlns:mo="http://schemas.microsoft.com/office/mac/office/2008/main" xmlns:mc="http://schemas.openxmlformats.org/markup-compatibility/2006" xmlns:mv="urn:schemas-microsoft-com:mac:vml" xmlns:o="urn:schemas-microsoft-com:office:office" xmlns:r="http://schemas.openxmlformats.org/officeDocument/2006/relationships" xmlns:m="http://schemas.openxmlformats.org/officeDocument/2006/math" xmlns:v="urn:schemas-microsoft-com:vml" xmlns:wp14="http://schemas.microsoft.com/office/word/2010/wordprocessingDrawing" xmlns:wp="http://schemas.openxmlformats.org/drawingml/2006/wordprocessingDrawing" xmlns:w10="urn:schemas-microsoft-com:office:word" xmlns:w="http://schemas.openxmlformats.org/wordprocessingml/2006/main" xmlns:w14="http://schemas.microsoft.com/office/word/2010/wordml" xmlns:w15="http://schemas.microsoft.com/office/word/2012/wordml" xmlns:wpg="http://schemas.microsoft.com/office/word/2010/wordprocessingGroup" xmlns:wpi="http://schemas.microsoft.com/office/word/2010/wordprocessingInk" xmlns:wne="http://schemas.microsoft.com/office/word/2006/wordml" xmlns:wps="http://schemas.microsoft.com/office/word/2010/wordprocessingShape" mc:Ignorable="w14 w15 wp14">
   <w:p>
     <w:pPr>
       <w:pStyle w:val="Footer"/>
@@ -6841,7 +7124,7 @@
 </file>
 
 <file path=word/footer3.xml><?xml version="1.0" encoding="utf-8"?>
-<w:ftr xmlns:wpc="http://schemas.microsoft.com/office/word/2010/wordprocessingCanvas" xmlns:cx="http://schemas.microsoft.com/office/drawing/2014/chartex" xmlns:cx1="http://schemas.microsoft.com/office/drawing/2015/9/8/chartex" xmlns:cx2="http://schemas.microsoft.com/office/drawing/2015/10/21/chartex" xmlns:cx3="http://schemas.microsoft.com/office/drawing/2016/5/9/chartex" xmlns:cx4="http://schemas.microsoft.com/office/drawing/2016/5/10/chartex" xmlns:cx5="http://schemas.microsoft.com/office/drawing/2016/5/11/chartex" xmlns:cx6="http://schemas.microsoft.com/office/drawing/2016/5/12/chartex" xmlns:cx7="http://schemas.microsoft.com/office/drawing/2016/5/13/chartex" xmlns:cx8="http://schemas.microsoft.com/office/drawing/2016/5/14/chartex" xmlns:mc="http://schemas.openxmlformats.org/markup-compatibility/2006" xmlns:aink="http://schemas.microsoft.com/office/drawing/2016/ink" xmlns:am3d="http://schemas.microsoft.com/office/drawing/2017/model3d" xmlns:o="urn:schemas-microsoft-com:office:office" xmlns:r="http://schemas.openxmlformats.org/officeDocument/2006/relationships" xmlns:m="http://schemas.openxmlformats.org/officeDocument/2006/math" xmlns:v="urn:schemas-microsoft-com:vml" xmlns:wp14="http://schemas.microsoft.com/office/word/2010/wordprocessingDrawing" xmlns:wp="http://schemas.openxmlformats.org/drawingml/2006/wordprocessingDrawing" xmlns:w10="urn:schemas-microsoft-com:office:word" xmlns:w="http://schemas.openxmlformats.org/wordprocessingml/2006/main" xmlns:w14="http://schemas.microsoft.com/office/word/2010/wordml" xmlns:w15="http://schemas.microsoft.com/office/word/2012/wordml" xmlns:w16cid="http://schemas.microsoft.com/office/word/2016/wordml/cid" xmlns:w16se="http://schemas.microsoft.com/office/word/2015/wordml/symex" xmlns:wpg="http://schemas.microsoft.com/office/word/2010/wordprocessingGroup" xmlns:wpi="http://schemas.microsoft.com/office/word/2010/wordprocessingInk" xmlns:wne="http://schemas.microsoft.com/office/word/2006/wordml" xmlns:wps="http://schemas.microsoft.com/office/word/2010/wordprocessingShape" mc:Ignorable="w14 w15 w16se w16cid wp14">
+<w:ftr xmlns:wpc="http://schemas.microsoft.com/office/word/2010/wordprocessingCanvas" xmlns:mo="http://schemas.microsoft.com/office/mac/office/2008/main" xmlns:mc="http://schemas.openxmlformats.org/markup-compatibility/2006" xmlns:mv="urn:schemas-microsoft-com:mac:vml" xmlns:o="urn:schemas-microsoft-com:office:office" xmlns:r="http://schemas.openxmlformats.org/officeDocument/2006/relationships" xmlns:m="http://schemas.openxmlformats.org/officeDocument/2006/math" xmlns:v="urn:schemas-microsoft-com:vml" xmlns:wp14="http://schemas.microsoft.com/office/word/2010/wordprocessingDrawing" xmlns:wp="http://schemas.openxmlformats.org/drawingml/2006/wordprocessingDrawing" xmlns:w10="urn:schemas-microsoft-com:office:word" xmlns:w="http://schemas.openxmlformats.org/wordprocessingml/2006/main" xmlns:w14="http://schemas.microsoft.com/office/word/2010/wordml" xmlns:w15="http://schemas.microsoft.com/office/word/2012/wordml" xmlns:wpg="http://schemas.microsoft.com/office/word/2010/wordprocessingGroup" xmlns:wpi="http://schemas.microsoft.com/office/word/2010/wordprocessingInk" xmlns:wne="http://schemas.microsoft.com/office/word/2006/wordml" xmlns:wps="http://schemas.microsoft.com/office/word/2010/wordprocessingShape" mc:Ignorable="w14 w15 wp14">
   <w:p>
     <w:pPr>
       <w:pStyle w:val="Footer"/>
@@ -6851,7 +7134,7 @@
 </file>
 
 <file path=word/footer4.xml><?xml version="1.0" encoding="utf-8"?>
-<w:ftr xmlns:wpc="http://schemas.microsoft.com/office/word/2010/wordprocessingCanvas" xmlns:cx="http://schemas.microsoft.com/office/drawing/2014/chartex" xmlns:cx1="http://schemas.microsoft.com/office/drawing/2015/9/8/chartex" xmlns:cx2="http://schemas.microsoft.com/office/drawing/2015/10/21/chartex" xmlns:cx3="http://schemas.microsoft.com/office/drawing/2016/5/9/chartex" xmlns:cx4="http://schemas.microsoft.com/office/drawing/2016/5/10/chartex" xmlns:cx5="http://schemas.microsoft.com/office/drawing/2016/5/11/chartex" xmlns:cx6="http://schemas.microsoft.com/office/drawing/2016/5/12/chartex" xmlns:cx7="http://schemas.microsoft.com/office/drawing/2016/5/13/chartex" xmlns:cx8="http://schemas.microsoft.com/office/drawing/2016/5/14/chartex" xmlns:mc="http://schemas.openxmlformats.org/markup-compatibility/2006" xmlns:aink="http://schemas.microsoft.com/office/drawing/2016/ink" xmlns:am3d="http://schemas.microsoft.com/office/drawing/2017/model3d" xmlns:o="urn:schemas-microsoft-com:office:office" xmlns:r="http://schemas.openxmlformats.org/officeDocument/2006/relationships" xmlns:m="http://schemas.openxmlformats.org/officeDocument/2006/math" xmlns:v="urn:schemas-microsoft-com:vml" xmlns:wp14="http://schemas.microsoft.com/office/word/2010/wordprocessingDrawing" xmlns:wp="http://schemas.openxmlformats.org/drawingml/2006/wordprocessingDrawing" xmlns:w10="urn:schemas-microsoft-com:office:word" xmlns:w="http://schemas.openxmlformats.org/wordprocessingml/2006/main" xmlns:w14="http://schemas.microsoft.com/office/word/2010/wordml" xmlns:w15="http://schemas.microsoft.com/office/word/2012/wordml" xmlns:w16cid="http://schemas.microsoft.com/office/word/2016/wordml/cid" xmlns:w16se="http://schemas.microsoft.com/office/word/2015/wordml/symex" xmlns:wpg="http://schemas.microsoft.com/office/word/2010/wordprocessingGroup" xmlns:wpi="http://schemas.microsoft.com/office/word/2010/wordprocessingInk" xmlns:wne="http://schemas.microsoft.com/office/word/2006/wordml" xmlns:wps="http://schemas.microsoft.com/office/word/2010/wordprocessingShape" mc:Ignorable="w14 w15 w16se w16cid wp14">
+<w:ftr xmlns:wpc="http://schemas.microsoft.com/office/word/2010/wordprocessingCanvas" xmlns:mo="http://schemas.microsoft.com/office/mac/office/2008/main" xmlns:mc="http://schemas.openxmlformats.org/markup-compatibility/2006" xmlns:mv="urn:schemas-microsoft-com:mac:vml" xmlns:o="urn:schemas-microsoft-com:office:office" xmlns:r="http://schemas.openxmlformats.org/officeDocument/2006/relationships" xmlns:m="http://schemas.openxmlformats.org/officeDocument/2006/math" xmlns:v="urn:schemas-microsoft-com:vml" xmlns:wp14="http://schemas.microsoft.com/office/word/2010/wordprocessingDrawing" xmlns:wp="http://schemas.openxmlformats.org/drawingml/2006/wordprocessingDrawing" xmlns:w10="urn:schemas-microsoft-com:office:word" xmlns:w="http://schemas.openxmlformats.org/wordprocessingml/2006/main" xmlns:w14="http://schemas.microsoft.com/office/word/2010/wordml" xmlns:w15="http://schemas.microsoft.com/office/word/2012/wordml" xmlns:wpg="http://schemas.microsoft.com/office/word/2010/wordprocessingGroup" xmlns:wpi="http://schemas.microsoft.com/office/word/2010/wordprocessingInk" xmlns:wne="http://schemas.microsoft.com/office/word/2006/wordml" xmlns:wps="http://schemas.microsoft.com/office/word/2010/wordprocessingShape" mc:Ignorable="w14 w15 wp14">
   <w:tbl>
     <w:tblPr>
       <w:tblW w:w="0" w:type="auto"/>
@@ -6963,7 +7246,7 @@
               <w:rStyle w:val="PageNumber"/>
               <w:noProof/>
             </w:rPr>
-            <w:t>10</w:t>
+            <w:t>8</w:t>
           </w:r>
           <w:r>
             <w:rPr>
@@ -6984,7 +7267,7 @@
 </file>
 
 <file path=word/footnotes.xml><?xml version="1.0" encoding="utf-8"?>
-<w:footnotes xmlns:wpc="http://schemas.microsoft.com/office/word/2010/wordprocessingCanvas" xmlns:cx="http://schemas.microsoft.com/office/drawing/2014/chartex" xmlns:cx1="http://schemas.microsoft.com/office/drawing/2015/9/8/chartex" xmlns:cx2="http://schemas.microsoft.com/office/drawing/2015/10/21/chartex" xmlns:cx3="http://schemas.microsoft.com/office/drawing/2016/5/9/chartex" xmlns:cx4="http://schemas.microsoft.com/office/drawing/2016/5/10/chartex" xmlns:cx5="http://schemas.microsoft.com/office/drawing/2016/5/11/chartex" xmlns:cx6="http://schemas.microsoft.com/office/drawing/2016/5/12/chartex" xmlns:cx7="http://schemas.microsoft.com/office/drawing/2016/5/13/chartex" xmlns:cx8="http://schemas.microsoft.com/office/drawing/2016/5/14/chartex" xmlns:mc="http://schemas.openxmlformats.org/markup-compatibility/2006" xmlns:aink="http://schemas.microsoft.com/office/drawing/2016/ink" xmlns:am3d="http://schemas.microsoft.com/office/drawing/2017/model3d" xmlns:o="urn:schemas-microsoft-com:office:office" xmlns:r="http://schemas.openxmlformats.org/officeDocument/2006/relationships" xmlns:m="http://schemas.openxmlformats.org/officeDocument/2006/math" xmlns:v="urn:schemas-microsoft-com:vml" xmlns:wp14="http://schemas.microsoft.com/office/word/2010/wordprocessingDrawing" xmlns:wp="http://schemas.openxmlformats.org/drawingml/2006/wordprocessingDrawing" xmlns:w10="urn:schemas-microsoft-com:office:word" xmlns:w="http://schemas.openxmlformats.org/wordprocessingml/2006/main" xmlns:w14="http://schemas.microsoft.com/office/word/2010/wordml" xmlns:w15="http://schemas.microsoft.com/office/word/2012/wordml" xmlns:w16cid="http://schemas.microsoft.com/office/word/2016/wordml/cid" xmlns:w16se="http://schemas.microsoft.com/office/word/2015/wordml/symex" xmlns:wpg="http://schemas.microsoft.com/office/word/2010/wordprocessingGroup" xmlns:wpi="http://schemas.microsoft.com/office/word/2010/wordprocessingInk" xmlns:wne="http://schemas.microsoft.com/office/word/2006/wordml" xmlns:wps="http://schemas.microsoft.com/office/word/2010/wordprocessingShape" mc:Ignorable="w14 w15 w16se w16cid wp14">
+<w:footnotes xmlns:wpc="http://schemas.microsoft.com/office/word/2010/wordprocessingCanvas" xmlns:mo="http://schemas.microsoft.com/office/mac/office/2008/main" xmlns:mc="http://schemas.openxmlformats.org/markup-compatibility/2006" xmlns:mv="urn:schemas-microsoft-com:mac:vml" xmlns:o="urn:schemas-microsoft-com:office:office" xmlns:r="http://schemas.openxmlformats.org/officeDocument/2006/relationships" xmlns:m="http://schemas.openxmlformats.org/officeDocument/2006/math" xmlns:v="urn:schemas-microsoft-com:vml" xmlns:wp14="http://schemas.microsoft.com/office/word/2010/wordprocessingDrawing" xmlns:wp="http://schemas.openxmlformats.org/drawingml/2006/wordprocessingDrawing" xmlns:w10="urn:schemas-microsoft-com:office:word" xmlns:w="http://schemas.openxmlformats.org/wordprocessingml/2006/main" xmlns:w14="http://schemas.microsoft.com/office/word/2010/wordml" xmlns:w15="http://schemas.microsoft.com/office/word/2012/wordml" xmlns:wpg="http://schemas.microsoft.com/office/word/2010/wordprocessingGroup" xmlns:wpi="http://schemas.microsoft.com/office/word/2010/wordprocessingInk" xmlns:wne="http://schemas.microsoft.com/office/word/2006/wordml" xmlns:wps="http://schemas.microsoft.com/office/word/2010/wordprocessingShape" mc:Ignorable="w14 w15 wp14">
   <w:footnote w:type="separator" w:id="-1">
     <w:p>
       <w:pPr>
@@ -7009,7 +7292,7 @@
 </file>
 
 <file path=word/header1.xml><?xml version="1.0" encoding="utf-8"?>
-<w:hdr xmlns:wpc="http://schemas.microsoft.com/office/word/2010/wordprocessingCanvas" xmlns:cx="http://schemas.microsoft.com/office/drawing/2014/chartex" xmlns:cx1="http://schemas.microsoft.com/office/drawing/2015/9/8/chartex" xmlns:cx2="http://schemas.microsoft.com/office/drawing/2015/10/21/chartex" xmlns:cx3="http://schemas.microsoft.com/office/drawing/2016/5/9/chartex" xmlns:cx4="http://schemas.microsoft.com/office/drawing/2016/5/10/chartex" xmlns:cx5="http://schemas.microsoft.com/office/drawing/2016/5/11/chartex" xmlns:cx6="http://schemas.microsoft.com/office/drawing/2016/5/12/chartex" xmlns:cx7="http://schemas.microsoft.com/office/drawing/2016/5/13/chartex" xmlns:cx8="http://schemas.microsoft.com/office/drawing/2016/5/14/chartex" xmlns:mc="http://schemas.openxmlformats.org/markup-compatibility/2006" xmlns:aink="http://schemas.microsoft.com/office/drawing/2016/ink" xmlns:am3d="http://schemas.microsoft.com/office/drawing/2017/model3d" xmlns:o="urn:schemas-microsoft-com:office:office" xmlns:r="http://schemas.openxmlformats.org/officeDocument/2006/relationships" xmlns:m="http://schemas.openxmlformats.org/officeDocument/2006/math" xmlns:v="urn:schemas-microsoft-com:vml" xmlns:wp14="http://schemas.microsoft.com/office/word/2010/wordprocessingDrawing" xmlns:wp="http://schemas.openxmlformats.org/drawingml/2006/wordprocessingDrawing" xmlns:w10="urn:schemas-microsoft-com:office:word" xmlns:w="http://schemas.openxmlformats.org/wordprocessingml/2006/main" xmlns:w14="http://schemas.microsoft.com/office/word/2010/wordml" xmlns:w15="http://schemas.microsoft.com/office/word/2012/wordml" xmlns:w16cid="http://schemas.microsoft.com/office/word/2016/wordml/cid" xmlns:w16se="http://schemas.microsoft.com/office/word/2015/wordml/symex" xmlns:wpg="http://schemas.microsoft.com/office/word/2010/wordprocessingGroup" xmlns:wpi="http://schemas.microsoft.com/office/word/2010/wordprocessingInk" xmlns:wne="http://schemas.microsoft.com/office/word/2006/wordml" xmlns:wps="http://schemas.microsoft.com/office/word/2010/wordprocessingShape" mc:Ignorable="w14 w15 w16se w16cid wp14">
+<w:hdr xmlns:wpc="http://schemas.microsoft.com/office/word/2010/wordprocessingCanvas" xmlns:mo="http://schemas.microsoft.com/office/mac/office/2008/main" xmlns:mc="http://schemas.openxmlformats.org/markup-compatibility/2006" xmlns:mv="urn:schemas-microsoft-com:mac:vml" xmlns:o="urn:schemas-microsoft-com:office:office" xmlns:r="http://schemas.openxmlformats.org/officeDocument/2006/relationships" xmlns:m="http://schemas.openxmlformats.org/officeDocument/2006/math" xmlns:v="urn:schemas-microsoft-com:vml" xmlns:wp14="http://schemas.microsoft.com/office/word/2010/wordprocessingDrawing" xmlns:wp="http://schemas.openxmlformats.org/drawingml/2006/wordprocessingDrawing" xmlns:w10="urn:schemas-microsoft-com:office:word" xmlns:w="http://schemas.openxmlformats.org/wordprocessingml/2006/main" xmlns:w14="http://schemas.microsoft.com/office/word/2010/wordml" xmlns:w15="http://schemas.microsoft.com/office/word/2012/wordml" xmlns:wpg="http://schemas.microsoft.com/office/word/2010/wordprocessingGroup" xmlns:wpi="http://schemas.microsoft.com/office/word/2010/wordprocessingInk" xmlns:wne="http://schemas.microsoft.com/office/word/2006/wordml" xmlns:wps="http://schemas.microsoft.com/office/word/2010/wordprocessingShape" mc:Ignorable="w14 w15 wp14">
   <w:p>
     <w:pPr>
       <w:pStyle w:val="Header"/>
@@ -7019,7 +7302,7 @@
 </file>
 
 <file path=word/header2.xml><?xml version="1.0" encoding="utf-8"?>
-<w:hdr xmlns:wpc="http://schemas.microsoft.com/office/word/2010/wordprocessingCanvas" xmlns:cx="http://schemas.microsoft.com/office/drawing/2014/chartex" xmlns:cx1="http://schemas.microsoft.com/office/drawing/2015/9/8/chartex" xmlns:cx2="http://schemas.microsoft.com/office/drawing/2015/10/21/chartex" xmlns:cx3="http://schemas.microsoft.com/office/drawing/2016/5/9/chartex" xmlns:cx4="http://schemas.microsoft.com/office/drawing/2016/5/10/chartex" xmlns:cx5="http://schemas.microsoft.com/office/drawing/2016/5/11/chartex" xmlns:cx6="http://schemas.microsoft.com/office/drawing/2016/5/12/chartex" xmlns:cx7="http://schemas.microsoft.com/office/drawing/2016/5/13/chartex" xmlns:cx8="http://schemas.microsoft.com/office/drawing/2016/5/14/chartex" xmlns:mc="http://schemas.openxmlformats.org/markup-compatibility/2006" xmlns:aink="http://schemas.microsoft.com/office/drawing/2016/ink" xmlns:am3d="http://schemas.microsoft.com/office/drawing/2017/model3d" xmlns:o="urn:schemas-microsoft-com:office:office" xmlns:r="http://schemas.openxmlformats.org/officeDocument/2006/relationships" xmlns:m="http://schemas.openxmlformats.org/officeDocument/2006/math" xmlns:v="urn:schemas-microsoft-com:vml" xmlns:wp14="http://schemas.microsoft.com/office/word/2010/wordprocessingDrawing" xmlns:wp="http://schemas.openxmlformats.org/drawingml/2006/wordprocessingDrawing" xmlns:w10="urn:schemas-microsoft-com:office:word" xmlns:w="http://schemas.openxmlformats.org/wordprocessingml/2006/main" xmlns:w14="http://schemas.microsoft.com/office/word/2010/wordml" xmlns:w15="http://schemas.microsoft.com/office/word/2012/wordml" xmlns:w16cid="http://schemas.microsoft.com/office/word/2016/wordml/cid" xmlns:w16se="http://schemas.microsoft.com/office/word/2015/wordml/symex" xmlns:wpg="http://schemas.microsoft.com/office/word/2010/wordprocessingGroup" xmlns:wpi="http://schemas.microsoft.com/office/word/2010/wordprocessingInk" xmlns:wne="http://schemas.microsoft.com/office/word/2006/wordml" xmlns:wps="http://schemas.microsoft.com/office/word/2010/wordprocessingShape" mc:Ignorable="w14 w15 w16se w16cid wp14">
+<w:hdr xmlns:wpc="http://schemas.microsoft.com/office/word/2010/wordprocessingCanvas" xmlns:mo="http://schemas.microsoft.com/office/mac/office/2008/main" xmlns:mc="http://schemas.openxmlformats.org/markup-compatibility/2006" xmlns:mv="urn:schemas-microsoft-com:mac:vml" xmlns:o="urn:schemas-microsoft-com:office:office" xmlns:r="http://schemas.openxmlformats.org/officeDocument/2006/relationships" xmlns:m="http://schemas.openxmlformats.org/officeDocument/2006/math" xmlns:v="urn:schemas-microsoft-com:vml" xmlns:wp14="http://schemas.microsoft.com/office/word/2010/wordprocessingDrawing" xmlns:wp="http://schemas.openxmlformats.org/drawingml/2006/wordprocessingDrawing" xmlns:w10="urn:schemas-microsoft-com:office:word" xmlns:w="http://schemas.openxmlformats.org/wordprocessingml/2006/main" xmlns:w14="http://schemas.microsoft.com/office/word/2010/wordml" xmlns:w15="http://schemas.microsoft.com/office/word/2012/wordml" xmlns:wpg="http://schemas.microsoft.com/office/word/2010/wordprocessingGroup" xmlns:wpi="http://schemas.microsoft.com/office/word/2010/wordprocessingInk" xmlns:wne="http://schemas.microsoft.com/office/word/2006/wordml" xmlns:wps="http://schemas.microsoft.com/office/word/2010/wordprocessingShape" mc:Ignorable="w14 w15 wp14">
   <w:p>
     <w:pPr>
       <w:rPr>
@@ -7110,7 +7393,7 @@
 </file>
 
 <file path=word/header3.xml><?xml version="1.0" encoding="utf-8"?>
-<w:hdr xmlns:wpc="http://schemas.microsoft.com/office/word/2010/wordprocessingCanvas" xmlns:cx="http://schemas.microsoft.com/office/drawing/2014/chartex" xmlns:cx1="http://schemas.microsoft.com/office/drawing/2015/9/8/chartex" xmlns:cx2="http://schemas.microsoft.com/office/drawing/2015/10/21/chartex" xmlns:cx3="http://schemas.microsoft.com/office/drawing/2016/5/9/chartex" xmlns:cx4="http://schemas.microsoft.com/office/drawing/2016/5/10/chartex" xmlns:cx5="http://schemas.microsoft.com/office/drawing/2016/5/11/chartex" xmlns:cx6="http://schemas.microsoft.com/office/drawing/2016/5/12/chartex" xmlns:cx7="http://schemas.microsoft.com/office/drawing/2016/5/13/chartex" xmlns:cx8="http://schemas.microsoft.com/office/drawing/2016/5/14/chartex" xmlns:mc="http://schemas.openxmlformats.org/markup-compatibility/2006" xmlns:aink="http://schemas.microsoft.com/office/drawing/2016/ink" xmlns:am3d="http://schemas.microsoft.com/office/drawing/2017/model3d" xmlns:o="urn:schemas-microsoft-com:office:office" xmlns:r="http://schemas.openxmlformats.org/officeDocument/2006/relationships" xmlns:m="http://schemas.openxmlformats.org/officeDocument/2006/math" xmlns:v="urn:schemas-microsoft-com:vml" xmlns:wp14="http://schemas.microsoft.com/office/word/2010/wordprocessingDrawing" xmlns:wp="http://schemas.openxmlformats.org/drawingml/2006/wordprocessingDrawing" xmlns:w10="urn:schemas-microsoft-com:office:word" xmlns:w="http://schemas.openxmlformats.org/wordprocessingml/2006/main" xmlns:w14="http://schemas.microsoft.com/office/word/2010/wordml" xmlns:w15="http://schemas.microsoft.com/office/word/2012/wordml" xmlns:w16cid="http://schemas.microsoft.com/office/word/2016/wordml/cid" xmlns:w16se="http://schemas.microsoft.com/office/word/2015/wordml/symex" xmlns:wpg="http://schemas.microsoft.com/office/word/2010/wordprocessingGroup" xmlns:wpi="http://schemas.microsoft.com/office/word/2010/wordprocessingInk" xmlns:wne="http://schemas.microsoft.com/office/word/2006/wordml" xmlns:wps="http://schemas.microsoft.com/office/word/2010/wordprocessingShape" mc:Ignorable="w14 w15 w16se w16cid wp14">
+<w:hdr xmlns:wpc="http://schemas.microsoft.com/office/word/2010/wordprocessingCanvas" xmlns:mo="http://schemas.microsoft.com/office/mac/office/2008/main" xmlns:mc="http://schemas.openxmlformats.org/markup-compatibility/2006" xmlns:mv="urn:schemas-microsoft-com:mac:vml" xmlns:o="urn:schemas-microsoft-com:office:office" xmlns:r="http://schemas.openxmlformats.org/officeDocument/2006/relationships" xmlns:m="http://schemas.openxmlformats.org/officeDocument/2006/math" xmlns:v="urn:schemas-microsoft-com:vml" xmlns:wp14="http://schemas.microsoft.com/office/word/2010/wordprocessingDrawing" xmlns:wp="http://schemas.openxmlformats.org/drawingml/2006/wordprocessingDrawing" xmlns:w10="urn:schemas-microsoft-com:office:word" xmlns:w="http://schemas.openxmlformats.org/wordprocessingml/2006/main" xmlns:w14="http://schemas.microsoft.com/office/word/2010/wordml" xmlns:w15="http://schemas.microsoft.com/office/word/2012/wordml" xmlns:wpg="http://schemas.microsoft.com/office/word/2010/wordprocessingGroup" xmlns:wpi="http://schemas.microsoft.com/office/word/2010/wordprocessingInk" xmlns:wne="http://schemas.microsoft.com/office/word/2006/wordml" xmlns:wps="http://schemas.microsoft.com/office/word/2010/wordprocessingShape" mc:Ignorable="w14 w15 wp14">
   <w:p>
     <w:pPr>
       <w:pStyle w:val="Header"/>
@@ -7120,7 +7403,7 @@
 </file>
 
 <file path=word/header4.xml><?xml version="1.0" encoding="utf-8"?>
-<w:hdr xmlns:wpc="http://schemas.microsoft.com/office/word/2010/wordprocessingCanvas" xmlns:cx="http://schemas.microsoft.com/office/drawing/2014/chartex" xmlns:cx1="http://schemas.microsoft.com/office/drawing/2015/9/8/chartex" xmlns:cx2="http://schemas.microsoft.com/office/drawing/2015/10/21/chartex" xmlns:cx3="http://schemas.microsoft.com/office/drawing/2016/5/9/chartex" xmlns:cx4="http://schemas.microsoft.com/office/drawing/2016/5/10/chartex" xmlns:cx5="http://schemas.microsoft.com/office/drawing/2016/5/11/chartex" xmlns:cx6="http://schemas.microsoft.com/office/drawing/2016/5/12/chartex" xmlns:cx7="http://schemas.microsoft.com/office/drawing/2016/5/13/chartex" xmlns:cx8="http://schemas.microsoft.com/office/drawing/2016/5/14/chartex" xmlns:mc="http://schemas.openxmlformats.org/markup-compatibility/2006" xmlns:aink="http://schemas.microsoft.com/office/drawing/2016/ink" xmlns:am3d="http://schemas.microsoft.com/office/drawing/2017/model3d" xmlns:o="urn:schemas-microsoft-com:office:office" xmlns:r="http://schemas.openxmlformats.org/officeDocument/2006/relationships" xmlns:m="http://schemas.openxmlformats.org/officeDocument/2006/math" xmlns:v="urn:schemas-microsoft-com:vml" xmlns:wp14="http://schemas.microsoft.com/office/word/2010/wordprocessingDrawing" xmlns:wp="http://schemas.openxmlformats.org/drawingml/2006/wordprocessingDrawing" xmlns:w10="urn:schemas-microsoft-com:office:word" xmlns:w="http://schemas.openxmlformats.org/wordprocessingml/2006/main" xmlns:w14="http://schemas.microsoft.com/office/word/2010/wordml" xmlns:w15="http://schemas.microsoft.com/office/word/2012/wordml" xmlns:w16cid="http://schemas.microsoft.com/office/word/2016/wordml/cid" xmlns:w16se="http://schemas.microsoft.com/office/word/2015/wordml/symex" xmlns:wpg="http://schemas.microsoft.com/office/word/2010/wordprocessingGroup" xmlns:wpi="http://schemas.microsoft.com/office/word/2010/wordprocessingInk" xmlns:wne="http://schemas.microsoft.com/office/word/2006/wordml" xmlns:wps="http://schemas.microsoft.com/office/word/2010/wordprocessingShape" mc:Ignorable="w14 w15 w16se w16cid wp14">
+<w:hdr xmlns:wpc="http://schemas.microsoft.com/office/word/2010/wordprocessingCanvas" xmlns:mo="http://schemas.microsoft.com/office/mac/office/2008/main" xmlns:mc="http://schemas.openxmlformats.org/markup-compatibility/2006" xmlns:mv="urn:schemas-microsoft-com:mac:vml" xmlns:o="urn:schemas-microsoft-com:office:office" xmlns:r="http://schemas.openxmlformats.org/officeDocument/2006/relationships" xmlns:m="http://schemas.openxmlformats.org/officeDocument/2006/math" xmlns:v="urn:schemas-microsoft-com:vml" xmlns:wp14="http://schemas.microsoft.com/office/word/2010/wordprocessingDrawing" xmlns:wp="http://schemas.openxmlformats.org/drawingml/2006/wordprocessingDrawing" xmlns:w10="urn:schemas-microsoft-com:office:word" xmlns:w="http://schemas.openxmlformats.org/wordprocessingml/2006/main" xmlns:w14="http://schemas.microsoft.com/office/word/2010/wordml" xmlns:w15="http://schemas.microsoft.com/office/word/2012/wordml" xmlns:wpg="http://schemas.microsoft.com/office/word/2010/wordprocessingGroup" xmlns:wpi="http://schemas.microsoft.com/office/word/2010/wordprocessingInk" xmlns:wne="http://schemas.microsoft.com/office/word/2006/wordml" xmlns:wps="http://schemas.microsoft.com/office/word/2010/wordprocessingShape" mc:Ignorable="w14 w15 wp14">
   <w:tbl>
     <w:tblPr>
       <w:tblW w:w="0" w:type="auto"/>
@@ -7192,11 +7475,21 @@
           <w:tcW w:w="6379" w:type="dxa"/>
         </w:tcPr>
         <w:p>
-          <w:fldSimple w:instr=" TITLE  \* MERGEFORMAT ">
-            <w:r>
-              <w:t>Modern Software Requirements Specification</w:t>
-            </w:r>
-          </w:fldSimple>
+          <w:r>
+            <w:fldChar w:fldCharType="begin"/>
+          </w:r>
+          <w:r>
+            <w:instrText xml:space="preserve"> TITLE  \* MERGEFORMAT </w:instrText>
+          </w:r>
+          <w:r>
+            <w:fldChar w:fldCharType="separate"/>
+          </w:r>
+          <w:r>
+            <w:t>Modern Software Requirements Specification</w:t>
+          </w:r>
+          <w:r>
+            <w:fldChar w:fldCharType="end"/>
+          </w:r>
         </w:p>
       </w:tc>
       <w:tc>
@@ -7233,8 +7526,8 @@
 </file>
 
 <file path=word/numbering.xml><?xml version="1.0" encoding="utf-8"?>
-<w:numbering xmlns:wpc="http://schemas.microsoft.com/office/word/2010/wordprocessingCanvas" xmlns:cx="http://schemas.microsoft.com/office/drawing/2014/chartex" xmlns:cx1="http://schemas.microsoft.com/office/drawing/2015/9/8/chartex" xmlns:cx2="http://schemas.microsoft.com/office/drawing/2015/10/21/chartex" xmlns:cx3="http://schemas.microsoft.com/office/drawing/2016/5/9/chartex" xmlns:cx4="http://schemas.microsoft.com/office/drawing/2016/5/10/chartex" xmlns:cx5="http://schemas.microsoft.com/office/drawing/2016/5/11/chartex" xmlns:cx6="http://schemas.microsoft.com/office/drawing/2016/5/12/chartex" xmlns:cx7="http://schemas.microsoft.com/office/drawing/2016/5/13/chartex" xmlns:cx8="http://schemas.microsoft.com/office/drawing/2016/5/14/chartex" xmlns:mc="http://schemas.openxmlformats.org/markup-compatibility/2006" xmlns:aink="http://schemas.microsoft.com/office/drawing/2016/ink" xmlns:am3d="http://schemas.microsoft.com/office/drawing/2017/model3d" xmlns:o="urn:schemas-microsoft-com:office:office" xmlns:r="http://schemas.openxmlformats.org/officeDocument/2006/relationships" xmlns:m="http://schemas.openxmlformats.org/officeDocument/2006/math" xmlns:v="urn:schemas-microsoft-com:vml" xmlns:wp14="http://schemas.microsoft.com/office/word/2010/wordprocessingDrawing" xmlns:wp="http://schemas.openxmlformats.org/drawingml/2006/wordprocessingDrawing" xmlns:w10="urn:schemas-microsoft-com:office:word" xmlns:w="http://schemas.openxmlformats.org/wordprocessingml/2006/main" xmlns:w14="http://schemas.microsoft.com/office/word/2010/wordml" xmlns:w15="http://schemas.microsoft.com/office/word/2012/wordml" xmlns:w16cid="http://schemas.microsoft.com/office/word/2016/wordml/cid" xmlns:w16se="http://schemas.microsoft.com/office/word/2015/wordml/symex" xmlns:wpg="http://schemas.microsoft.com/office/word/2010/wordprocessingGroup" xmlns:wpi="http://schemas.microsoft.com/office/word/2010/wordprocessingInk" xmlns:wne="http://schemas.microsoft.com/office/word/2006/wordml" xmlns:wps="http://schemas.microsoft.com/office/word/2010/wordprocessingShape" mc:Ignorable="w14 w15 w16se w16cid wp14">
-  <w:abstractNum w:abstractNumId="0" w15:restartNumberingAfterBreak="0">
+<w:numbering xmlns:wpc="http://schemas.microsoft.com/office/word/2010/wordprocessingCanvas" xmlns:mo="http://schemas.microsoft.com/office/mac/office/2008/main" xmlns:mc="http://schemas.openxmlformats.org/markup-compatibility/2006" xmlns:mv="urn:schemas-microsoft-com:mac:vml" xmlns:o="urn:schemas-microsoft-com:office:office" xmlns:r="http://schemas.openxmlformats.org/officeDocument/2006/relationships" xmlns:m="http://schemas.openxmlformats.org/officeDocument/2006/math" xmlns:v="urn:schemas-microsoft-com:vml" xmlns:wp14="http://schemas.microsoft.com/office/word/2010/wordprocessingDrawing" xmlns:wp="http://schemas.openxmlformats.org/drawingml/2006/wordprocessingDrawing" xmlns:w10="urn:schemas-microsoft-com:office:word" xmlns:w="http://schemas.openxmlformats.org/wordprocessingml/2006/main" xmlns:w14="http://schemas.microsoft.com/office/word/2010/wordml" xmlns:w15="http://schemas.microsoft.com/office/word/2012/wordml" xmlns:wpg="http://schemas.microsoft.com/office/word/2010/wordprocessingGroup" xmlns:wpi="http://schemas.microsoft.com/office/word/2010/wordprocessingInk" xmlns:wne="http://schemas.microsoft.com/office/word/2006/wordml" xmlns:wps="http://schemas.microsoft.com/office/word/2010/wordprocessingShape" mc:Ignorable="w14 w15 wp14">
+  <w:abstractNum w:abstractNumId="0">
     <w:nsid w:val="FFFFFFFB"/>
     <w:multiLevelType w:val="multilevel"/>
     <w:tmpl w:val="FFFFFFFF"/>
@@ -7311,7 +7604,7 @@
       <w:lvlJc w:val="left"/>
     </w:lvl>
   </w:abstractNum>
-  <w:abstractNum w:abstractNumId="1" w15:restartNumberingAfterBreak="0">
+  <w:abstractNum w:abstractNumId="1">
     <w:nsid w:val="FFFFFFFE"/>
     <w:multiLevelType w:val="singleLevel"/>
     <w:tmpl w:val="FFFFFFFF"/>
@@ -7321,7 +7614,7 @@
       <w:lvlJc w:val="left"/>
     </w:lvl>
   </w:abstractNum>
-  <w:abstractNum w:abstractNumId="2" w15:restartNumberingAfterBreak="0">
+  <w:abstractNum w:abstractNumId="2">
     <w:nsid w:val="212536CB"/>
     <w:multiLevelType w:val="hybridMultilevel"/>
     <w:tmpl w:val="7D745EA6"/>
@@ -7410,7 +7703,7 @@
       </w:pPr>
     </w:lvl>
   </w:abstractNum>
-  <w:abstractNum w:abstractNumId="3" w15:restartNumberingAfterBreak="0">
+  <w:abstractNum w:abstractNumId="3">
     <w:nsid w:val="21723B0A"/>
     <w:multiLevelType w:val="hybridMultilevel"/>
     <w:tmpl w:val="471C88D2"/>
@@ -7550,7 +7843,7 @@
       </w:rPr>
     </w:lvl>
   </w:abstractNum>
-  <w:abstractNum w:abstractNumId="4" w15:restartNumberingAfterBreak="0">
+  <w:abstractNum w:abstractNumId="4">
     <w:nsid w:val="28F91FD9"/>
     <w:multiLevelType w:val="hybridMultilevel"/>
     <w:tmpl w:val="E2EE5EFA"/>
@@ -7699,7 +7992,7 @@
       </w:rPr>
     </w:lvl>
   </w:abstractNum>
-  <w:abstractNum w:abstractNumId="5" w15:restartNumberingAfterBreak="0">
+  <w:abstractNum w:abstractNumId="5">
     <w:nsid w:val="381549BB"/>
     <w:multiLevelType w:val="hybridMultilevel"/>
     <w:tmpl w:val="C1DA7922"/>
@@ -7788,7 +8081,7 @@
       </w:pPr>
     </w:lvl>
   </w:abstractNum>
-  <w:abstractNum w:abstractNumId="6" w15:restartNumberingAfterBreak="0">
+  <w:abstractNum w:abstractNumId="6">
     <w:nsid w:val="54021456"/>
     <w:multiLevelType w:val="hybridMultilevel"/>
     <w:tmpl w:val="128034DC"/>
@@ -7877,7 +8170,7 @@
       </w:pPr>
     </w:lvl>
   </w:abstractNum>
-  <w:abstractNum w:abstractNumId="7" w15:restartNumberingAfterBreak="0">
+  <w:abstractNum w:abstractNumId="7">
     <w:nsid w:val="55B970F5"/>
     <w:multiLevelType w:val="hybridMultilevel"/>
     <w:tmpl w:val="9D1CDB1A"/>
@@ -7966,7 +8259,7 @@
       </w:pPr>
     </w:lvl>
   </w:abstractNum>
-  <w:abstractNum w:abstractNumId="8" w15:restartNumberingAfterBreak="0">
+  <w:abstractNum w:abstractNumId="8">
     <w:nsid w:val="65000D30"/>
     <w:multiLevelType w:val="hybridMultilevel"/>
     <w:tmpl w:val="128034DC"/>
@@ -8055,7 +8348,7 @@
       </w:pPr>
     </w:lvl>
   </w:abstractNum>
-  <w:abstractNum w:abstractNumId="9" w15:restartNumberingAfterBreak="0">
+  <w:abstractNum w:abstractNumId="9">
     <w:nsid w:val="7AB549F9"/>
     <w:multiLevelType w:val="hybridMultilevel"/>
     <w:tmpl w:val="1BF251C6"/>
@@ -8192,8 +8485,16 @@
 </w:numbering>
 </file>
 
+<file path=word/people.xml><?xml version="1.0" encoding="utf-8"?>
+<w15:people xmlns:wpc="http://schemas.microsoft.com/office/word/2010/wordprocessingCanvas" xmlns:mo="http://schemas.microsoft.com/office/mac/office/2008/main" xmlns:mc="http://schemas.openxmlformats.org/markup-compatibility/2006" xmlns:mv="urn:schemas-microsoft-com:mac:vml" xmlns:o="urn:schemas-microsoft-com:office:office" xmlns:r="http://schemas.openxmlformats.org/officeDocument/2006/relationships" xmlns:m="http://schemas.openxmlformats.org/officeDocument/2006/math" xmlns:v="urn:schemas-microsoft-com:vml" xmlns:wp14="http://schemas.microsoft.com/office/word/2010/wordprocessingDrawing" xmlns:wp="http://schemas.openxmlformats.org/drawingml/2006/wordprocessingDrawing" xmlns:w10="urn:schemas-microsoft-com:office:word" xmlns:w="http://schemas.openxmlformats.org/wordprocessingml/2006/main" xmlns:w14="http://schemas.microsoft.com/office/word/2010/wordml" xmlns:w15="http://schemas.microsoft.com/office/word/2012/wordml" xmlns:wpg="http://schemas.microsoft.com/office/word/2010/wordprocessingGroup" xmlns:wpi="http://schemas.microsoft.com/office/word/2010/wordprocessingInk" xmlns:wne="http://schemas.microsoft.com/office/word/2006/wordml" xmlns:wps="http://schemas.microsoft.com/office/word/2010/wordprocessingShape" mc:Ignorable="w14 w15 wp14">
+  <w15:person w15:author="Tomiwa Ademidun">
+    <w15:presenceInfo w15:providerId="Windows Live" w15:userId="0acd37bd1e65beb4"/>
+  </w15:person>
+</w15:people>
+</file>
+
 <file path=word/styles.xml><?xml version="1.0" encoding="utf-8"?>
-<w:styles xmlns:mc="http://schemas.openxmlformats.org/markup-compatibility/2006" xmlns:r="http://schemas.openxmlformats.org/officeDocument/2006/relationships" xmlns:w="http://schemas.openxmlformats.org/wordprocessingml/2006/main" xmlns:w14="http://schemas.microsoft.com/office/word/2010/wordml" xmlns:w15="http://schemas.microsoft.com/office/word/2012/wordml" xmlns:w16cid="http://schemas.microsoft.com/office/word/2016/wordml/cid" xmlns:w16se="http://schemas.microsoft.com/office/word/2015/wordml/symex" mc:Ignorable="w14 w15 w16se w16cid">
+<w:styles xmlns:mc="http://schemas.openxmlformats.org/markup-compatibility/2006" xmlns:r="http://schemas.openxmlformats.org/officeDocument/2006/relationships" xmlns:w="http://schemas.openxmlformats.org/wordprocessingml/2006/main" xmlns:w14="http://schemas.microsoft.com/office/word/2010/wordml" xmlns:w15="http://schemas.microsoft.com/office/word/2012/wordml" mc:Ignorable="w14 w15">
   <w:docDefaults>
     <w:rPrDefault>
       <w:rPr>
@@ -8203,7 +8504,7 @@
     </w:rPrDefault>
     <w:pPrDefault/>
   </w:docDefaults>
-  <w:latentStyles w:defLockedState="0" w:defUIPriority="99" w:defSemiHidden="0" w:defUnhideWhenUsed="0" w:defQFormat="0" w:count="375">
+  <w:latentStyles w:defLockedState="0" w:defUIPriority="99" w:defSemiHidden="0" w:defUnhideWhenUsed="0" w:defQFormat="0" w:count="382">
     <w:lsdException w:name="Normal" w:uiPriority="0" w:qFormat="1"/>
     <w:lsdException w:name="heading 1" w:uiPriority="9" w:qFormat="1"/>
     <w:lsdException w:name="heading 2" w:uiPriority="9" w:qFormat="1"/>
@@ -9146,6 +9447,7 @@
     <w:uiPriority w:val="59"/>
     <w:rsid w:val="0080251D"/>
     <w:tblPr>
+      <w:tblInd w:w="0" w:type="dxa"/>
       <w:tblBorders>
         <w:top w:val="single" w:sz="4" w:space="0" w:color="auto"/>
         <w:left w:val="single" w:sz="4" w:space="0" w:color="auto"/>
@@ -9154,6 +9456,12 @@
         <w:insideH w:val="single" w:sz="4" w:space="0" w:color="auto"/>
         <w:insideV w:val="single" w:sz="4" w:space="0" w:color="auto"/>
       </w:tblBorders>
+      <w:tblCellMar>
+        <w:top w:w="0" w:type="dxa"/>
+        <w:left w:w="108" w:type="dxa"/>
+        <w:bottom w:w="0" w:type="dxa"/>
+        <w:right w:w="108" w:type="dxa"/>
+      </w:tblCellMar>
     </w:tblPr>
   </w:style>
   <w:style w:type="character" w:styleId="CommentReference">
@@ -9537,7 +9845,7 @@
 </file>
 
 <file path=customXml/itemProps1.xml><?xml version="1.0" encoding="utf-8"?>
-<ds:datastoreItem xmlns:ds="http://schemas.openxmlformats.org/officeDocument/2006/customXml" ds:itemID="{FFDDE1D5-CC76-40B9-90C2-F73E2EE833B4}">
+<ds:datastoreItem xmlns:ds="http://schemas.openxmlformats.org/officeDocument/2006/customXml" ds:itemID="{E1731B4A-F82E-DE47-A891-EAB62642A909}">
   <ds:schemaRefs>
     <ds:schemaRef ds:uri="http://schemas.openxmlformats.org/officeDocument/2006/bibliography"/>
   </ds:schemaRefs>

</xml_diff>

<commit_message>
Commit sections done by nvukelic
</commit_message>
<xml_diff>
--- a/Modern Software Requirements Specification SRS.docx
+++ b/Modern Software Requirements Specification SRS.docx
@@ -1,7 +1,9 @@
 
 <file path=word/document.xml><?xml version="1.0" encoding="utf-8"?>
-<w:document xmlns:wpc="http://schemas.microsoft.com/office/word/2010/wordprocessingCanvas" xmlns:mo="http://schemas.microsoft.com/office/mac/office/2008/main" xmlns:mc="http://schemas.openxmlformats.org/markup-compatibility/2006" xmlns:mv="urn:schemas-microsoft-com:mac:vml" xmlns:o="urn:schemas-microsoft-com:office:office" xmlns:r="http://schemas.openxmlformats.org/officeDocument/2006/relationships" xmlns:m="http://schemas.openxmlformats.org/officeDocument/2006/math" xmlns:v="urn:schemas-microsoft-com:vml" xmlns:wp14="http://schemas.microsoft.com/office/word/2010/wordprocessingDrawing" xmlns:wp="http://schemas.openxmlformats.org/drawingml/2006/wordprocessingDrawing" xmlns:w10="urn:schemas-microsoft-com:office:word" xmlns:w="http://schemas.openxmlformats.org/wordprocessingml/2006/main" xmlns:w14="http://schemas.microsoft.com/office/word/2010/wordml" xmlns:w15="http://schemas.microsoft.com/office/word/2012/wordml" xmlns:wpg="http://schemas.microsoft.com/office/word/2010/wordprocessingGroup" xmlns:wpi="http://schemas.microsoft.com/office/word/2010/wordprocessingInk" xmlns:wne="http://schemas.microsoft.com/office/word/2006/wordml" xmlns:wps="http://schemas.microsoft.com/office/word/2010/wordprocessingShape" mc:Ignorable="w14 w15 wp14">
+<w:document xmlns:wpc="http://schemas.microsoft.com/office/word/2010/wordprocessingCanvas" xmlns:cx="http://schemas.microsoft.com/office/drawing/2014/chartex" xmlns:cx1="http://schemas.microsoft.com/office/drawing/2015/9/8/chartex" xmlns:cx2="http://schemas.microsoft.com/office/drawing/2015/10/21/chartex" xmlns:cx3="http://schemas.microsoft.com/office/drawing/2016/5/9/chartex" xmlns:cx4="http://schemas.microsoft.com/office/drawing/2016/5/10/chartex" xmlns:cx5="http://schemas.microsoft.com/office/drawing/2016/5/11/chartex" xmlns:cx6="http://schemas.microsoft.com/office/drawing/2016/5/12/chartex" xmlns:cx7="http://schemas.microsoft.com/office/drawing/2016/5/13/chartex" xmlns:cx8="http://schemas.microsoft.com/office/drawing/2016/5/14/chartex" xmlns:mc="http://schemas.openxmlformats.org/markup-compatibility/2006" xmlns:aink="http://schemas.microsoft.com/office/drawing/2016/ink" xmlns:am3d="http://schemas.microsoft.com/office/drawing/2017/model3d" xmlns:o="urn:schemas-microsoft-com:office:office" xmlns:r="http://schemas.openxmlformats.org/officeDocument/2006/relationships" xmlns:m="http://schemas.openxmlformats.org/officeDocument/2006/math" xmlns:v="urn:schemas-microsoft-com:vml" xmlns:wp14="http://schemas.microsoft.com/office/word/2010/wordprocessingDrawing" xmlns:wp="http://schemas.openxmlformats.org/drawingml/2006/wordprocessingDrawing" xmlns:w10="urn:schemas-microsoft-com:office:word" xmlns:w="http://schemas.openxmlformats.org/wordprocessingml/2006/main" xmlns:w14="http://schemas.microsoft.com/office/word/2010/wordml" xmlns:w15="http://schemas.microsoft.com/office/word/2012/wordml" xmlns:w16se="http://schemas.microsoft.com/office/word/2015/wordml/symex" xmlns:wpg="http://schemas.microsoft.com/office/word/2010/wordprocessingGroup" xmlns:wpi="http://schemas.microsoft.com/office/word/2010/wordprocessingInk" xmlns:wne="http://schemas.microsoft.com/office/word/2006/wordml" xmlns:wps="http://schemas.microsoft.com/office/word/2010/wordprocessingShape" mc:Ignorable="w14 w15 w16se wp14">
   <w:body>
+    <w:bookmarkStart w:id="0" w:name="_GoBack"/>
+    <w:bookmarkEnd w:id="0"/>
     <w:p>
       <w:pPr>
         <w:pStyle w:val="Title"/>
@@ -16,19 +18,11 @@
       <w:r>
         <w:fldChar w:fldCharType="separate"/>
       </w:r>
-      <w:proofErr w:type="spellStart"/>
-      <w:r>
-        <w:t>Ademidun</w:t>
-      </w:r>
-      <w:proofErr w:type="spellEnd"/>
-      <w:r>
-        <w:t xml:space="preserve"> Hart &amp; Co</w:t>
+      <w:r>
+        <w:t>&lt;Team Name&gt;</w:t>
       </w:r>
       <w:r>
         <w:fldChar w:fldCharType="end"/>
-      </w:r>
-      <w:r>
-        <w:t>.</w:t>
       </w:r>
     </w:p>
     <w:p>
@@ -161,15 +155,7 @@
         </w:r>
       </w:hyperlink>
       <w:r>
-        <w:t xml:space="preserve"> \</w:t>
-      </w:r>
-      <w:proofErr w:type="spellStart"/>
-      <w:r>
-        <w:t>program</w:t>
-      </w:r>
-      <w:proofErr w:type="spellEnd"/>
-      <w:r>
-        <w:t xml:space="preserve"> files\Rational\ </w:t>
+        <w:t xml:space="preserve"> \program files\Rational\ </w:t>
       </w:r>
       <w:proofErr w:type="spellStart"/>
       <w:r>
@@ -184,12 +170,7 @@
       <w:pPr>
         <w:pStyle w:val="InfoBlue"/>
         <w:sectPr>
-          <w:headerReference w:type="even" r:id="rId8"/>
-          <w:headerReference w:type="default" r:id="rId9"/>
-          <w:footerReference w:type="even" r:id="rId10"/>
-          <w:footerReference w:type="default" r:id="rId11"/>
-          <w:headerReference w:type="first" r:id="rId12"/>
-          <w:footerReference w:type="first" r:id="rId13"/>
+          <w:headerReference w:type="default" r:id="rId8"/>
           <w:pgSz w:w="12240" w:h="15840" w:code="1"/>
           <w:pgMar w:top="1440" w:right="1440" w:bottom="1440" w:left="1440" w:header="720" w:footer="720" w:gutter="0"/>
           <w:cols w:space="720"/>
@@ -3781,18 +3762,236 @@
     </w:p>
     <w:p>
       <w:pPr>
+        <w:pStyle w:val="Heading3"/>
+      </w:pPr>
+      <w:r>
+        <w:t>For any user visiting the site</w:t>
+      </w:r>
+    </w:p>
+    <w:p>
+      <w:pPr>
         <w:pStyle w:val="InfoBlue"/>
-      </w:pPr>
-      <w:r>
-        <w:t xml:space="preserve">[This section describes the functional requirements of the system for those requirements that are expressed in the natural language style. For many applications, this may constitute the bulk of the Modern SRS Package and thought should be given to the organization of this section. This section is typically organized by feature, but alternative organization methods, for example organization by user, or organization by subsystem may also be appropriate.  Functional requirements may include: </w:t>
-      </w:r>
-      <w:r>
-        <w:rPr>
-          <w:b/>
-          <w:bCs/>
-          <w:u w:val="single"/>
-        </w:rPr>
-        <w:t>feature sets, capabilities and security</w:t>
+        <w:numPr>
+          <w:ilvl w:val="0"/>
+          <w:numId w:val="5"/>
+        </w:numPr>
+        <w:rPr>
+          <w:i w:val="0"/>
+          <w:color w:val="auto"/>
+        </w:rPr>
+      </w:pPr>
+      <w:r>
+        <w:rPr>
+          <w:i w:val="0"/>
+          <w:color w:val="auto"/>
+        </w:rPr>
+        <w:t>The system should provide a description of on-line patient services to all users visiting the site.</w:t>
+      </w:r>
+    </w:p>
+    <w:p>
+      <w:pPr>
+        <w:pStyle w:val="Heading1"/>
+        <w:numPr>
+          <w:ilvl w:val="0"/>
+          <w:numId w:val="5"/>
+        </w:numPr>
+        <w:rPr>
+          <w:rFonts w:ascii="Times New Roman" w:hAnsi="Times New Roman"/>
+          <w:b w:val="0"/>
+          <w:sz w:val="20"/>
+        </w:rPr>
+      </w:pPr>
+      <w:r>
+        <w:rPr>
+          <w:rFonts w:ascii="Times New Roman" w:hAnsi="Times New Roman"/>
+          <w:b w:val="0"/>
+          <w:sz w:val="20"/>
+        </w:rPr>
+        <w:t>The system should provide an interface for all user types to logi</w:t>
+      </w:r>
+      <w:r>
+        <w:rPr>
+          <w:rFonts w:ascii="Times New Roman" w:hAnsi="Times New Roman"/>
+          <w:b w:val="0"/>
+          <w:sz w:val="20"/>
+        </w:rPr>
+        <w:t xml:space="preserve">n by authenticating their username and encrypted password. </w:t>
+      </w:r>
+      <w:r>
+        <w:rPr>
+          <w:rFonts w:ascii="Times New Roman" w:hAnsi="Times New Roman"/>
+          <w:b w:val="0"/>
+          <w:sz w:val="20"/>
+        </w:rPr>
+        <w:t xml:space="preserve"> </w:t>
+      </w:r>
+      <w:r>
+        <w:rPr>
+          <w:rFonts w:ascii="Times New Roman" w:hAnsi="Times New Roman"/>
+          <w:b w:val="0"/>
+          <w:sz w:val="20"/>
+        </w:rPr>
+        <w:t>The system should configure access conditions based on the type of user account and, for patients, which user is logged in.</w:t>
+      </w:r>
+    </w:p>
+    <w:p>
+      <w:pPr>
+        <w:pStyle w:val="ListParagraph"/>
+        <w:numPr>
+          <w:ilvl w:val="0"/>
+          <w:numId w:val="5"/>
+        </w:numPr>
+      </w:pPr>
+      <w:r>
+        <w:t>The system sho</w:t>
+      </w:r>
+      <w:r>
+        <w:t xml:space="preserve">uld allow </w:t>
+      </w:r>
+      <w:r>
+        <w:t xml:space="preserve">prospective </w:t>
+      </w:r>
+      <w:r>
+        <w:t>patients who would like to contact the clinic for the first time the option to request an appointment or fill out and submit an online form explaining their injury.</w:t>
+      </w:r>
+    </w:p>
+    <w:p>
+      <w:pPr>
+        <w:pStyle w:val="Heading3"/>
+        <w:numPr>
+          <w:ilvl w:val="0"/>
+          <w:numId w:val="0"/>
+        </w:numPr>
+        <w:ind w:left="720"/>
+      </w:pPr>
+    </w:p>
+    <w:p>
+      <w:pPr>
+        <w:pStyle w:val="Heading3"/>
+      </w:pPr>
+      <w:r>
+        <w:t>For patients</w:t>
+      </w:r>
+    </w:p>
+    <w:p>
+      <w:pPr>
+        <w:pStyle w:val="InfoBlue"/>
+        <w:numPr>
+          <w:ilvl w:val="0"/>
+          <w:numId w:val="7"/>
+        </w:numPr>
+        <w:rPr>
+          <w:i w:val="0"/>
+          <w:color w:val="auto"/>
+        </w:rPr>
+      </w:pPr>
+      <w:r>
+        <w:rPr>
+          <w:i w:val="0"/>
+          <w:color w:val="auto"/>
+        </w:rPr>
+        <w:t>The system should allow the patient to create an account.</w:t>
+      </w:r>
+      <w:r>
+        <w:rPr>
+          <w:i w:val="0"/>
+          <w:color w:val="auto"/>
+        </w:rPr>
+        <w:t xml:space="preserve"> This account will maintain basic personal </w:t>
+      </w:r>
+      <w:r>
+        <w:rPr>
+          <w:i w:val="0"/>
+          <w:color w:val="auto"/>
+        </w:rPr>
+        <w:lastRenderedPageBreak/>
+        <w:t xml:space="preserve">information for the patients such as name (family name, given name), gender, date of birth, address (including city, region, and postal code), telephone number, health card number, marital status, occupation, </w:t>
+      </w:r>
+      <w:r>
+        <w:rPr>
+          <w:i w:val="0"/>
+          <w:color w:val="auto"/>
+        </w:rPr>
+        <w:t>and others.</w:t>
+      </w:r>
+    </w:p>
+    <w:p>
+      <w:pPr>
+        <w:pStyle w:val="BodyText"/>
+        <w:numPr>
+          <w:ilvl w:val="0"/>
+          <w:numId w:val="7"/>
+        </w:numPr>
+      </w:pPr>
+      <w:r>
+        <w:t>The system should allow the patient to change his/her password, or request the system administrator to reset the forgotten password.</w:t>
+      </w:r>
+    </w:p>
+    <w:p>
+      <w:pPr>
+        <w:pStyle w:val="InfoBlue"/>
+        <w:numPr>
+          <w:ilvl w:val="0"/>
+          <w:numId w:val="7"/>
+        </w:numPr>
+        <w:rPr>
+          <w:i w:val="0"/>
+          <w:color w:val="auto"/>
+        </w:rPr>
+      </w:pPr>
+      <w:r>
+        <w:rPr>
+          <w:i w:val="0"/>
+          <w:color w:val="auto"/>
+        </w:rPr>
+        <w:t xml:space="preserve">The system should </w:t>
+      </w:r>
+      <w:r>
+        <w:rPr>
+          <w:i w:val="0"/>
+          <w:color w:val="auto"/>
+        </w:rPr>
+        <w:t xml:space="preserve">allow </w:t>
+      </w:r>
+      <w:r>
+        <w:rPr>
+          <w:i w:val="0"/>
+          <w:color w:val="auto"/>
+        </w:rPr>
+        <w:t>the patient to book appointments with the physiotherapist online and receive immediate confirmation.</w:t>
+      </w:r>
+    </w:p>
+    <w:p>
+      <w:pPr>
+        <w:pStyle w:val="BodyText"/>
+        <w:numPr>
+          <w:ilvl w:val="0"/>
+          <w:numId w:val="7"/>
+        </w:numPr>
+      </w:pPr>
+      <w:r>
+        <w:t>The system should provide an introductory form to be filled out on the application with the goal of help patients describe their injury in detail. This will be achieved through different levels and types of questions, including the ability to upload static photos of the patient.</w:t>
+      </w:r>
+    </w:p>
+    <w:p>
+      <w:pPr>
+        <w:pStyle w:val="BodyText"/>
+        <w:numPr>
+          <w:ilvl w:val="0"/>
+          <w:numId w:val="7"/>
+        </w:numPr>
+      </w:pPr>
+      <w:r>
+        <w:t xml:space="preserve">The patient should be allowed to </w:t>
+      </w:r>
+      <w:r>
+        <w:t xml:space="preserve">explore and view their treatment exercises </w:t>
+      </w:r>
+      <w:r>
+        <w:rPr>
+          <w:highlight w:val="yellow"/>
+        </w:rPr>
+        <w:t>(through an easy to follow menu, text-based guidance and/or simple animations)</w:t>
       </w:r>
       <w:r>
         <w:t>.</w:t>
@@ -3800,52 +3999,705 @@
     </w:p>
     <w:p>
       <w:pPr>
+        <w:pStyle w:val="BodyText"/>
+        <w:numPr>
+          <w:ilvl w:val="0"/>
+          <w:numId w:val="7"/>
+        </w:numPr>
+      </w:pPr>
+      <w:r>
+        <w:t>The patient should be able to complete their self-assessment test questions through an (</w:t>
+      </w:r>
+      <w:r>
+        <w:rPr>
+          <w:highlight w:val="yellow"/>
+        </w:rPr>
+        <w:t>easy to use and simple</w:t>
+      </w:r>
+      <w:r>
+        <w:t>) online form.</w:t>
+      </w:r>
+      <w:r>
+        <w:t xml:space="preserve"> The system should record these assessments and store them with reference to the patient and tre</w:t>
+      </w:r>
+      <w:r>
+        <w:t>atment plan so that the data can be used to assess the results of the treatment.</w:t>
+      </w:r>
+    </w:p>
+    <w:p>
+      <w:pPr>
+        <w:pStyle w:val="BodyText"/>
+        <w:numPr>
+          <w:ilvl w:val="0"/>
+          <w:numId w:val="7"/>
+        </w:numPr>
+      </w:pPr>
+      <w:r>
+        <w:t>The patient should be able to perform payment for their services online through the system.</w:t>
+      </w:r>
+    </w:p>
+    <w:p>
+      <w:pPr>
+        <w:pStyle w:val="Heading3"/>
+      </w:pPr>
+      <w:r>
+        <w:t>For physiotherapists</w:t>
+      </w:r>
+    </w:p>
+    <w:p>
+      <w:pPr>
         <w:pStyle w:val="InfoBlue"/>
-      </w:pPr>
-      <w:r>
-        <w:t xml:space="preserve">Where application development tools (requirements tools, modeling tools, </w:t>
-      </w:r>
-      <w:proofErr w:type="spellStart"/>
-      <w:r>
-        <w:t>etc</w:t>
-      </w:r>
-      <w:proofErr w:type="spellEnd"/>
-      <w:r>
-        <w:t>) are employed to capture the functionality, this section document will refer to the availability of that data and indicate the location and name of the tool which is used to capture the data.]</w:t>
+        <w:numPr>
+          <w:ilvl w:val="0"/>
+          <w:numId w:val="8"/>
+        </w:numPr>
+        <w:rPr>
+          <w:i w:val="0"/>
+          <w:color w:val="auto"/>
+        </w:rPr>
+      </w:pPr>
+      <w:r>
+        <w:rPr>
+          <w:i w:val="0"/>
+          <w:color w:val="auto"/>
+        </w:rPr>
+        <w:t>The physiotherapist must be enabled to create clinic-defined standard rehabilitation plans (for common injuries) that include a set of exercises and self-assessment activities.</w:t>
+      </w:r>
+    </w:p>
+    <w:p>
+      <w:pPr>
+        <w:pStyle w:val="BodyText"/>
+        <w:numPr>
+          <w:ilvl w:val="0"/>
+          <w:numId w:val="8"/>
+        </w:numPr>
+      </w:pPr>
+      <w:r>
+        <w:t>The physiotherapist must be able to create</w:t>
+      </w:r>
+      <w:r>
+        <w:t>, and save</w:t>
+      </w:r>
+      <w:r>
+        <w:t xml:space="preserve"> a single exercise</w:t>
+      </w:r>
+      <w:r>
+        <w:t xml:space="preserve">. The system should maintain the following information for each exercise: a unique identification code, name, description, author name, objectives, action steps, </w:t>
+      </w:r>
+      <w:r>
+        <w:t>location, frequency, duration, target date, and a link to multimedia (via URL).</w:t>
+      </w:r>
+    </w:p>
+    <w:p>
+      <w:pPr>
+        <w:pStyle w:val="BodyText"/>
+        <w:numPr>
+          <w:ilvl w:val="0"/>
+          <w:numId w:val="8"/>
+        </w:numPr>
+      </w:pPr>
+      <w:r>
+        <w:t>The physiotherapist must be able to create and save a single self-assessment test. The system should maintain the following information for each assessment test: a unique identification code, name, description, author name, assessment tools (e.g., rating/ranking questions, multiple choice questions), and an assessment rubric.</w:t>
+      </w:r>
+    </w:p>
+    <w:p>
+      <w:pPr>
+        <w:pStyle w:val="BodyText"/>
+        <w:numPr>
+          <w:ilvl w:val="0"/>
+          <w:numId w:val="8"/>
+        </w:numPr>
+      </w:pPr>
+      <w:r>
+        <w:t xml:space="preserve">The physiotherapist should be able to assign a set of exercises and a set of self-assessment tests to </w:t>
+      </w:r>
+      <w:r>
+        <w:t>be able to create a custom rehabilitation plan. The system should maintain the following information about each rehabilitation plan: a unique identification goal, name, description, author name, overall rehabilitation goal, an ordered list of exercises, a timeframe to complete the plan, and assessment tests.</w:t>
+      </w:r>
+    </w:p>
+    <w:p>
+      <w:pPr>
+        <w:pStyle w:val="BodyText"/>
+        <w:numPr>
+          <w:ilvl w:val="0"/>
+          <w:numId w:val="8"/>
+        </w:numPr>
+      </w:pPr>
+      <w:r>
+        <w:t>The physiotherapist should be allowed to assign one or more rehabilitation plans to one or more patients.</w:t>
+      </w:r>
+    </w:p>
+    <w:p>
+      <w:pPr>
+        <w:pStyle w:val="BodyText"/>
+        <w:numPr>
+          <w:ilvl w:val="0"/>
+          <w:numId w:val="8"/>
+        </w:numPr>
+      </w:pPr>
+      <w:r>
+        <w:t>The physiotherapist should be able to generate and print/send a written report summarizing the examination findings and treatment plan to the patient.</w:t>
+      </w:r>
+    </w:p>
+    <w:p>
+      <w:pPr>
+        <w:pStyle w:val="BodyText"/>
+        <w:numPr>
+          <w:ilvl w:val="0"/>
+          <w:numId w:val="8"/>
+        </w:numPr>
+      </w:pPr>
+      <w:r>
+        <w:t>Based on the assessment results and pre-defined rubrics, the physiotherapist should be able to generate a data analysis that reflects the impact of the rehabilitation plan on the patient.</w:t>
+      </w:r>
+    </w:p>
+    <w:p>
+      <w:pPr>
+        <w:pStyle w:val="BodyText"/>
+        <w:numPr>
+          <w:ilvl w:val="0"/>
+          <w:numId w:val="8"/>
+        </w:numPr>
+      </w:pPr>
+      <w:r>
+        <w:t>The physiotherapist should be able to decide whether to assign a follow up session with the patient (to reassess the case and provide an adjusted treatment) or to close the case.</w:t>
+      </w:r>
+    </w:p>
+    <w:p>
+      <w:pPr>
+        <w:pStyle w:val="BodyText"/>
+        <w:numPr>
+          <w:ilvl w:val="0"/>
+          <w:numId w:val="8"/>
+        </w:numPr>
+      </w:pPr>
+      <w:r>
+        <w:t>The physiotherapist should be allowed to display and print a summary report for each patient. This report should include: patient personal information, the diagnosed case, the assigned treatments, calendar of appointments, invoice payments, and the final outcomes.</w:t>
       </w:r>
     </w:p>
     <w:p>
       <w:pPr>
         <w:pStyle w:val="Heading3"/>
       </w:pPr>
-      <w:bookmarkStart w:id="30" w:name="_Toc456660583"/>
-      <w:bookmarkStart w:id="31" w:name="_Toc457262455"/>
-      <w:bookmarkStart w:id="32" w:name="_Toc465558707"/>
-      <w:r>
-        <w:t>&lt;Functional Requirement One&gt;</w:t>
+      <w:r>
+        <w:lastRenderedPageBreak/>
+        <w:t>For admin</w:t>
+      </w:r>
+    </w:p>
+    <w:p>
+      <w:pPr>
+        <w:pStyle w:val="BodyText"/>
+        <w:numPr>
+          <w:ilvl w:val="0"/>
+          <w:numId w:val="9"/>
+        </w:numPr>
+      </w:pPr>
+      <w:r>
+        <w:t>The system should be shipped with an administrator a</w:t>
+      </w:r>
+      <w:r>
+        <w:t>ccount, in addition to two users’ roles types: Patient accounts (and corre</w:t>
+      </w:r>
+      <w:r>
+        <w:t xml:space="preserve">sponding functionalities) and </w:t>
+      </w:r>
+      <w:r>
+        <w:t>Physiotherapist account</w:t>
+      </w:r>
+      <w:r>
+        <w:t>s</w:t>
+      </w:r>
+      <w:r>
+        <w:t xml:space="preserve"> (and corresponding functionalities).</w:t>
+      </w:r>
+    </w:p>
+    <w:p>
+      <w:pPr>
+        <w:pStyle w:val="BodyText"/>
+        <w:numPr>
+          <w:ilvl w:val="0"/>
+          <w:numId w:val="9"/>
+        </w:numPr>
+      </w:pPr>
+      <w:r>
+        <w:t>The system should allow the administrator to customize (add, change, or delete) the questions of the introduction form without having to change the system’s code.</w:t>
+      </w:r>
+    </w:p>
+    <w:p>
+      <w:pPr>
+        <w:pStyle w:val="BodyText"/>
+        <w:numPr>
+          <w:ilvl w:val="0"/>
+          <w:numId w:val="9"/>
+        </w:numPr>
+      </w:pPr>
+      <w:r>
+        <w:t>The administrator must be allowed to create user accounts for patients and/or physiotherapists.</w:t>
+      </w:r>
+    </w:p>
+    <w:p>
+      <w:pPr>
+        <w:pStyle w:val="BodyText"/>
+        <w:numPr>
+          <w:ilvl w:val="0"/>
+          <w:numId w:val="9"/>
+        </w:numPr>
+      </w:pPr>
+      <w:r>
+        <w:t>The administrator should be able to reset a patient’s password upon verification of their identity and inform them of their new password.</w:t>
+      </w:r>
+    </w:p>
+    <w:p>
+      <w:pPr>
+        <w:pStyle w:val="BodyText"/>
+        <w:numPr>
+          <w:ilvl w:val="0"/>
+          <w:numId w:val="9"/>
+        </w:numPr>
+      </w:pPr>
+      <w:r>
+        <w:t xml:space="preserve">The administrator should </w:t>
+      </w:r>
+      <w:r>
+        <w:t>be allowed to disable or enable existing Patient and Physiotherapist accounts.</w:t>
+      </w:r>
+    </w:p>
+    <w:p>
+      <w:pPr>
+        <w:pStyle w:val="BodyText"/>
+        <w:ind w:left="0"/>
+      </w:pPr>
+    </w:p>
+    <w:p>
+      <w:pPr>
+        <w:pStyle w:val="Heading2"/>
+      </w:pPr>
+      <w:bookmarkStart w:id="30" w:name="_Toc456660584"/>
+      <w:bookmarkStart w:id="31" w:name="_Toc457262456"/>
+      <w:bookmarkStart w:id="32" w:name="_Toc465558708"/>
+      <w:r>
+        <w:t>Usability</w:t>
       </w:r>
       <w:bookmarkEnd w:id="30"/>
       <w:bookmarkEnd w:id="31"/>
       <w:bookmarkEnd w:id="32"/>
+      <w:r>
+        <w:t xml:space="preserve"> </w:t>
+      </w:r>
+    </w:p>
+    <w:p>
+      <w:pPr>
+        <w:pStyle w:val="Heading3"/>
+      </w:pPr>
+      <w:r>
+        <w:t>Required Training Time</w:t>
+      </w:r>
     </w:p>
     <w:p>
       <w:pPr>
         <w:pStyle w:val="InfoBlue"/>
-      </w:pPr>
-      <w:r>
-        <w:t>[The requirement description.]</w:t>
-      </w:r>
+        <w:rPr>
+          <w:i w:val="0"/>
+          <w:color w:val="auto"/>
+        </w:rPr>
+      </w:pPr>
+      <w:r>
+        <w:rPr>
+          <w:i w:val="0"/>
+          <w:color w:val="auto"/>
+        </w:rPr>
+        <w:t>Physiotherapist and Admin users should be able to become productive at all operations of the system after 5 hours of training. This training can be executed in groups. If one on one training is preferred, productive use of all operations can be achieved in only 4 hours. Patient users should not require any training beyond looking up simple online user documentation that will be provided on the site.</w:t>
+      </w:r>
+    </w:p>
+    <w:p>
+      <w:pPr>
+        <w:pStyle w:val="Heading3"/>
+      </w:pPr>
+      <w:r>
+        <w:t>User Interface</w:t>
+      </w:r>
+    </w:p>
+    <w:p>
+      <w:pPr>
+        <w:pStyle w:val="InfoBlue"/>
+        <w:rPr>
+          <w:i w:val="0"/>
+          <w:color w:val="auto"/>
+        </w:rPr>
+      </w:pPr>
+      <w:r>
+        <w:rPr>
+          <w:i w:val="0"/>
+          <w:color w:val="auto"/>
+        </w:rPr>
+        <w:t xml:space="preserve">All sections of the system, for all user views/configurations, will have an interface that is intuitive and simple. </w:t>
+      </w:r>
+      <w:r>
+        <w:rPr>
+          <w:i w:val="0"/>
+          <w:color w:val="auto"/>
+        </w:rPr>
+        <w:t xml:space="preserve">To ensure this is achieved, IBM Common User Access (CUA) standard will be followed. </w:t>
+      </w:r>
+      <w:r>
+        <w:rPr>
+          <w:i w:val="0"/>
+          <w:color w:val="auto"/>
+        </w:rPr>
+        <w:t xml:space="preserve">These standards will ensure our application conforms to many other interfaces that our users have most likely used before in the past and are comfortable with. For areas of the application that are slightly more complex (i.e., create a rehabilitation plan from a set of exercises and </w:t>
+      </w:r>
+      <w:r>
+        <w:rPr>
+          <w:i w:val="0"/>
+          <w:color w:val="auto"/>
+        </w:rPr>
+        <w:t xml:space="preserve">self-assessment tests or uploading a series of pictures), the field-level help standard will be used to </w:t>
+      </w:r>
+      <w:r>
+        <w:rPr>
+          <w:i w:val="0"/>
+          <w:color w:val="auto"/>
+        </w:rPr>
+        <w:t>guide the user.</w:t>
+      </w:r>
+    </w:p>
+    <w:p>
+      <w:pPr>
+        <w:pStyle w:val="Heading3"/>
+      </w:pPr>
+      <w:r>
+        <w:t>Single Page Application</w:t>
+      </w:r>
+    </w:p>
+    <w:p>
+      <w:pPr>
+        <w:pStyle w:val="InfoBlue"/>
+        <w:rPr>
+          <w:i w:val="0"/>
+          <w:color w:val="auto"/>
+        </w:rPr>
+      </w:pPr>
+      <w:r>
+        <w:rPr>
+          <w:i w:val="0"/>
+          <w:color w:val="auto"/>
+        </w:rPr>
+        <w:t>Increasingly common in web applications is the use of a single, dynamic page. For each core func</w:t>
+      </w:r>
+      <w:r>
+        <w:rPr>
+          <w:i w:val="0"/>
+          <w:color w:val="auto"/>
+        </w:rPr>
+        <w:t>tionality, a single, dynamic page will be used, with a menu bar above that allows access to other features and areas of the system. For example, once a Patient is logged in, a single, dynamic page will be used to display their exercises</w:t>
+      </w:r>
+      <w:r>
+        <w:rPr>
+          <w:i w:val="0"/>
+          <w:color w:val="auto"/>
+        </w:rPr>
+        <w:t>, and another will be used for their self-assessment tests.</w:t>
+      </w:r>
+    </w:p>
+    <w:p>
+      <w:pPr>
+        <w:pStyle w:val="Heading3"/>
+      </w:pPr>
+      <w:r>
+        <w:t>Measurable Times</w:t>
+      </w:r>
+      <w:r>
+        <w:t xml:space="preserve"> for Typical Tasks</w:t>
+      </w:r>
+    </w:p>
+    <w:p>
+      <w:pPr>
+        <w:pStyle w:val="InfoBlue"/>
+        <w:rPr>
+          <w:i w:val="0"/>
+          <w:color w:val="auto"/>
+        </w:rPr>
+      </w:pPr>
+      <w:r>
+        <w:rPr>
+          <w:i w:val="0"/>
+          <w:color w:val="auto"/>
+        </w:rPr>
+        <w:t xml:space="preserve">For web applications, it is often easier to use “clicks” as a proxy for the time it takes to navigate to a specific function or complete </w:t>
+      </w:r>
+      <w:r>
+        <w:rPr>
+          <w:i w:val="0"/>
+          <w:color w:val="auto"/>
+        </w:rPr>
+        <w:t>a specific task. The expected number of clicks for some typical tasks are:</w:t>
+      </w:r>
+    </w:p>
+    <w:tbl>
+      <w:tblPr>
+        <w:tblStyle w:val="GridTable1Light"/>
+        <w:tblW w:w="0" w:type="auto"/>
+        <w:tblLook w:val="04A0" w:firstRow="1" w:lastRow="0" w:firstColumn="1" w:lastColumn="0" w:noHBand="0" w:noVBand="1"/>
+      </w:tblPr>
+      <w:tblGrid>
+        <w:gridCol w:w="3116"/>
+        <w:gridCol w:w="3117"/>
+        <w:gridCol w:w="3117"/>
+      </w:tblGrid>
+      <w:tr>
+        <w:trPr>
+          <w:cnfStyle w:val="100000000000" w:firstRow="1" w:lastRow="0" w:firstColumn="0" w:lastColumn="0" w:oddVBand="0" w:evenVBand="0" w:oddHBand="0" w:evenHBand="0" w:firstRowFirstColumn="0" w:firstRowLastColumn="0" w:lastRowFirstColumn="0" w:lastRowLastColumn="0"/>
+        </w:trPr>
+        <w:tc>
+          <w:tcPr>
+            <w:cnfStyle w:val="001000000000" w:firstRow="0" w:lastRow="0" w:firstColumn="1" w:lastColumn="0" w:oddVBand="0" w:evenVBand="0" w:oddHBand="0" w:evenHBand="0" w:firstRowFirstColumn="0" w:firstRowLastColumn="0" w:lastRowFirstColumn="0" w:lastRowLastColumn="0"/>
+            <w:tcW w:w="3116" w:type="dxa"/>
+          </w:tcPr>
+          <w:p>
+            <w:pPr>
+              <w:pStyle w:val="BodyText"/>
+              <w:ind w:left="0"/>
+            </w:pPr>
+            <w:r>
+              <w:t>User</w:t>
+            </w:r>
+          </w:p>
+        </w:tc>
+        <w:tc>
+          <w:tcPr>
+            <w:tcW w:w="3117" w:type="dxa"/>
+          </w:tcPr>
+          <w:p>
+            <w:pPr>
+              <w:pStyle w:val="BodyText"/>
+              <w:ind w:left="0"/>
+              <w:cnfStyle w:val="100000000000" w:firstRow="1" w:lastRow="0" w:firstColumn="0" w:lastColumn="0" w:oddVBand="0" w:evenVBand="0" w:oddHBand="0" w:evenHBand="0" w:firstRowFirstColumn="0" w:firstRowLastColumn="0" w:lastRowFirstColumn="0" w:lastRowLastColumn="0"/>
+            </w:pPr>
+            <w:r>
+              <w:t>Task</w:t>
+            </w:r>
+          </w:p>
+        </w:tc>
+        <w:tc>
+          <w:tcPr>
+            <w:tcW w:w="3117" w:type="dxa"/>
+          </w:tcPr>
+          <w:p>
+            <w:pPr>
+              <w:pStyle w:val="BodyText"/>
+              <w:ind w:left="0"/>
+              <w:cnfStyle w:val="100000000000" w:firstRow="1" w:lastRow="0" w:firstColumn="0" w:lastColumn="0" w:oddVBand="0" w:evenVBand="0" w:oddHBand="0" w:evenHBand="0" w:firstRowFirstColumn="0" w:firstRowLastColumn="0" w:lastRowFirstColumn="0" w:lastRowLastColumn="0"/>
+            </w:pPr>
+            <w:r>
+              <w:t>Number of Clicks</w:t>
+            </w:r>
+          </w:p>
+        </w:tc>
+      </w:tr>
+      <w:tr>
+        <w:tc>
+          <w:tcPr>
+            <w:cnfStyle w:val="001000000000" w:firstRow="0" w:lastRow="0" w:firstColumn="1" w:lastColumn="0" w:oddVBand="0" w:evenVBand="0" w:oddHBand="0" w:evenHBand="0" w:firstRowFirstColumn="0" w:firstRowLastColumn="0" w:lastRowFirstColumn="0" w:lastRowLastColumn="0"/>
+            <w:tcW w:w="3116" w:type="dxa"/>
+          </w:tcPr>
+          <w:p>
+            <w:pPr>
+              <w:pStyle w:val="BodyText"/>
+              <w:ind w:left="0"/>
+            </w:pPr>
+            <w:r>
+              <w:t>All users</w:t>
+            </w:r>
+          </w:p>
+        </w:tc>
+        <w:tc>
+          <w:tcPr>
+            <w:tcW w:w="3117" w:type="dxa"/>
+          </w:tcPr>
+          <w:p>
+            <w:pPr>
+              <w:pStyle w:val="BodyText"/>
+              <w:ind w:left="0"/>
+              <w:cnfStyle w:val="000000000000" w:firstRow="0" w:lastRow="0" w:firstColumn="0" w:lastColumn="0" w:oddVBand="0" w:evenVBand="0" w:oddHBand="0" w:evenHBand="0" w:firstRowFirstColumn="0" w:firstRowLastColumn="0" w:lastRowFirstColumn="0" w:lastRowLastColumn="0"/>
+            </w:pPr>
+            <w:r>
+              <w:t>Login to account</w:t>
+            </w:r>
+          </w:p>
+        </w:tc>
+        <w:tc>
+          <w:tcPr>
+            <w:tcW w:w="3117" w:type="dxa"/>
+          </w:tcPr>
+          <w:p>
+            <w:pPr>
+              <w:pStyle w:val="BodyText"/>
+              <w:ind w:left="0"/>
+              <w:cnfStyle w:val="000000000000" w:firstRow="0" w:lastRow="0" w:firstColumn="0" w:lastColumn="0" w:oddVBand="0" w:evenVBand="0" w:oddHBand="0" w:evenHBand="0" w:firstRowFirstColumn="0" w:firstRowLastColumn="0" w:lastRowFirstColumn="0" w:lastRowLastColumn="0"/>
+            </w:pPr>
+            <w:r>
+              <w:t>2</w:t>
+            </w:r>
+          </w:p>
+        </w:tc>
+      </w:tr>
+      <w:tr>
+        <w:tc>
+          <w:tcPr>
+            <w:cnfStyle w:val="001000000000" w:firstRow="0" w:lastRow="0" w:firstColumn="1" w:lastColumn="0" w:oddVBand="0" w:evenVBand="0" w:oddHBand="0" w:evenHBand="0" w:firstRowFirstColumn="0" w:firstRowLastColumn="0" w:lastRowFirstColumn="0" w:lastRowLastColumn="0"/>
+            <w:tcW w:w="3116" w:type="dxa"/>
+          </w:tcPr>
+          <w:p>
+            <w:pPr>
+              <w:pStyle w:val="BodyText"/>
+              <w:ind w:left="0"/>
+            </w:pPr>
+            <w:r>
+              <w:t>Patient</w:t>
+            </w:r>
+          </w:p>
+        </w:tc>
+        <w:tc>
+          <w:tcPr>
+            <w:tcW w:w="3117" w:type="dxa"/>
+          </w:tcPr>
+          <w:p>
+            <w:pPr>
+              <w:pStyle w:val="BodyText"/>
+              <w:ind w:left="0"/>
+              <w:cnfStyle w:val="000000000000" w:firstRow="0" w:lastRow="0" w:firstColumn="0" w:lastColumn="0" w:oddVBand="0" w:evenVBand="0" w:oddHBand="0" w:evenHBand="0" w:firstRowFirstColumn="0" w:firstRowLastColumn="0" w:lastRowFirstColumn="0" w:lastRowLastColumn="0"/>
+            </w:pPr>
+            <w:r>
+              <w:t>Navigate to rehabilitation plan</w:t>
+            </w:r>
+          </w:p>
+        </w:tc>
+        <w:tc>
+          <w:tcPr>
+            <w:tcW w:w="3117" w:type="dxa"/>
+          </w:tcPr>
+          <w:p>
+            <w:pPr>
+              <w:pStyle w:val="BodyText"/>
+              <w:ind w:left="0"/>
+              <w:cnfStyle w:val="000000000000" w:firstRow="0" w:lastRow="0" w:firstColumn="0" w:lastColumn="0" w:oddVBand="0" w:evenVBand="0" w:oddHBand="0" w:evenHBand="0" w:firstRowFirstColumn="0" w:firstRowLastColumn="0" w:lastRowFirstColumn="0" w:lastRowLastColumn="0"/>
+            </w:pPr>
+            <w:r>
+              <w:t>2</w:t>
+            </w:r>
+          </w:p>
+        </w:tc>
+      </w:tr>
+      <w:tr>
+        <w:tc>
+          <w:tcPr>
+            <w:cnfStyle w:val="001000000000" w:firstRow="0" w:lastRow="0" w:firstColumn="1" w:lastColumn="0" w:oddVBand="0" w:evenVBand="0" w:oddHBand="0" w:evenHBand="0" w:firstRowFirstColumn="0" w:firstRowLastColumn="0" w:lastRowFirstColumn="0" w:lastRowLastColumn="0"/>
+            <w:tcW w:w="3116" w:type="dxa"/>
+          </w:tcPr>
+          <w:p>
+            <w:pPr>
+              <w:pStyle w:val="BodyText"/>
+              <w:ind w:left="0"/>
+            </w:pPr>
+            <w:r>
+              <w:t>Physiotherapist</w:t>
+            </w:r>
+          </w:p>
+        </w:tc>
+        <w:tc>
+          <w:tcPr>
+            <w:tcW w:w="3117" w:type="dxa"/>
+          </w:tcPr>
+          <w:p>
+            <w:pPr>
+              <w:pStyle w:val="BodyText"/>
+              <w:ind w:left="0"/>
+              <w:cnfStyle w:val="000000000000" w:firstRow="0" w:lastRow="0" w:firstColumn="0" w:lastColumn="0" w:oddVBand="0" w:evenVBand="0" w:oddHBand="0" w:evenHBand="0" w:firstRowFirstColumn="0" w:firstRowLastColumn="0" w:lastRowFirstColumn="0" w:lastRowLastColumn="0"/>
+            </w:pPr>
+            <w:r>
+              <w:t>Assign rehabilitation plan to user</w:t>
+            </w:r>
+          </w:p>
+        </w:tc>
+        <w:tc>
+          <w:tcPr>
+            <w:tcW w:w="3117" w:type="dxa"/>
+          </w:tcPr>
+          <w:p>
+            <w:pPr>
+              <w:pStyle w:val="BodyText"/>
+              <w:ind w:left="0"/>
+              <w:cnfStyle w:val="000000000000" w:firstRow="0" w:lastRow="0" w:firstColumn="0" w:lastColumn="0" w:oddVBand="0" w:evenVBand="0" w:oddHBand="0" w:evenHBand="0" w:firstRowFirstColumn="0" w:firstRowLastColumn="0" w:lastRowFirstColumn="0" w:lastRowLastColumn="0"/>
+            </w:pPr>
+            <w:r>
+              <w:t>4</w:t>
+            </w:r>
+          </w:p>
+        </w:tc>
+      </w:tr>
+      <w:tr>
+        <w:tc>
+          <w:tcPr>
+            <w:cnfStyle w:val="001000000000" w:firstRow="0" w:lastRow="0" w:firstColumn="1" w:lastColumn="0" w:oddVBand="0" w:evenVBand="0" w:oddHBand="0" w:evenHBand="0" w:firstRowFirstColumn="0" w:firstRowLastColumn="0" w:lastRowFirstColumn="0" w:lastRowLastColumn="0"/>
+            <w:tcW w:w="3116" w:type="dxa"/>
+          </w:tcPr>
+          <w:p>
+            <w:pPr>
+              <w:pStyle w:val="BodyText"/>
+              <w:ind w:left="0"/>
+            </w:pPr>
+            <w:r>
+              <w:t>Admin</w:t>
+            </w:r>
+          </w:p>
+        </w:tc>
+        <w:tc>
+          <w:tcPr>
+            <w:tcW w:w="3117" w:type="dxa"/>
+          </w:tcPr>
+          <w:p>
+            <w:pPr>
+              <w:pStyle w:val="BodyText"/>
+              <w:ind w:left="0"/>
+              <w:cnfStyle w:val="000000000000" w:firstRow="0" w:lastRow="0" w:firstColumn="0" w:lastColumn="0" w:oddVBand="0" w:evenVBand="0" w:oddHBand="0" w:evenHBand="0" w:firstRowFirstColumn="0" w:firstRowLastColumn="0" w:lastRowFirstColumn="0" w:lastRowLastColumn="0"/>
+            </w:pPr>
+            <w:r>
+              <w:t>Reset a password</w:t>
+            </w:r>
+          </w:p>
+        </w:tc>
+        <w:tc>
+          <w:tcPr>
+            <w:tcW w:w="3117" w:type="dxa"/>
+          </w:tcPr>
+          <w:p>
+            <w:pPr>
+              <w:pStyle w:val="BodyText"/>
+              <w:ind w:left="0"/>
+              <w:cnfStyle w:val="000000000000" w:firstRow="0" w:lastRow="0" w:firstColumn="0" w:lastColumn="0" w:oddVBand="0" w:evenVBand="0" w:oddHBand="0" w:evenHBand="0" w:firstRowFirstColumn="0" w:firstRowLastColumn="0" w:lastRowFirstColumn="0" w:lastRowLastColumn="0"/>
+            </w:pPr>
+            <w:r>
+              <w:t>3</w:t>
+            </w:r>
+          </w:p>
+        </w:tc>
+      </w:tr>
+    </w:tbl>
+    <w:p>
+      <w:pPr>
+        <w:pStyle w:val="BodyText"/>
+        <w:ind w:left="0"/>
+      </w:pPr>
     </w:p>
     <w:p>
       <w:pPr>
         <w:pStyle w:val="Heading2"/>
       </w:pPr>
-      <w:bookmarkStart w:id="33" w:name="_Toc456660584"/>
-      <w:bookmarkStart w:id="34" w:name="_Toc457262456"/>
-      <w:bookmarkStart w:id="35" w:name="_Toc465558708"/>
-      <w:r>
-        <w:lastRenderedPageBreak/>
-        <w:t>Usability</w:t>
+      <w:bookmarkStart w:id="33" w:name="_Toc456660586"/>
+      <w:bookmarkStart w:id="34" w:name="_Toc457262458"/>
+      <w:bookmarkStart w:id="35" w:name="_Toc465558710"/>
+      <w:r>
+        <w:t>Reliability</w:t>
       </w:r>
       <w:bookmarkEnd w:id="33"/>
       <w:bookmarkEnd w:id="34"/>
@@ -3856,18 +4708,316 @@
     </w:p>
     <w:p>
       <w:pPr>
+        <w:pStyle w:val="Heading4"/>
+      </w:pPr>
+      <w:r>
+        <w:rPr>
+          <w:i/>
+        </w:rPr>
+        <w:t>Availability</w:t>
+      </w:r>
+    </w:p>
+    <w:p>
+      <w:pPr>
         <w:pStyle w:val="InfoBlue"/>
-      </w:pPr>
-      <w:r>
-        <w:t xml:space="preserve">[This section should include </w:t>
+        <w:rPr>
+          <w:i w:val="0"/>
+          <w:color w:val="auto"/>
+        </w:rPr>
+      </w:pPr>
+      <w:r>
+        <w:rPr>
+          <w:i w:val="0"/>
+          <w:color w:val="auto"/>
+        </w:rPr>
+        <w:t xml:space="preserve">The application should be available to Patients, Physiotherapists, and Admin </w:t>
+      </w:r>
+      <w:r>
+        <w:rPr>
+          <w:i w:val="0"/>
+          <w:color w:val="auto"/>
+        </w:rPr>
+        <w:t xml:space="preserve">99% of the time. 24/7 </w:t>
+      </w:r>
+      <w:r>
+        <w:rPr>
+          <w:i w:val="0"/>
+          <w:color w:val="auto"/>
+        </w:rPr>
+        <w:lastRenderedPageBreak/>
+        <w:t xml:space="preserve">availability is the goal </w:t>
       </w:r>
       <w:proofErr w:type="gramStart"/>
       <w:r>
-        <w:t>all of</w:t>
+        <w:rPr>
+          <w:i w:val="0"/>
+          <w:color w:val="auto"/>
+        </w:rPr>
+        <w:t xml:space="preserve">with </w:t>
+      </w:r>
+      <w:r>
+        <w:rPr>
+          <w:i w:val="0"/>
+          <w:color w:val="auto"/>
+        </w:rPr>
+        <w:t>the exception of</w:t>
       </w:r>
       <w:proofErr w:type="gramEnd"/>
       <w:r>
-        <w:t xml:space="preserve"> those requirements that affect usability. Examples:</w:t>
+        <w:rPr>
+          <w:i w:val="0"/>
+          <w:color w:val="auto"/>
+        </w:rPr>
+        <w:t xml:space="preserve"> </w:t>
+      </w:r>
+      <w:r>
+        <w:rPr>
+          <w:i w:val="0"/>
+          <w:color w:val="auto"/>
+        </w:rPr>
+        <w:t xml:space="preserve">scheduled monthly maintenance </w:t>
+      </w:r>
+      <w:r>
+        <w:rPr>
+          <w:i w:val="0"/>
+          <w:color w:val="auto"/>
+        </w:rPr>
+        <w:t>at off-peak times.</w:t>
+      </w:r>
+      <w:r>
+        <w:rPr>
+          <w:i w:val="0"/>
+          <w:color w:val="auto"/>
+        </w:rPr>
+        <w:t xml:space="preserve"> </w:t>
+      </w:r>
+      <w:r>
+        <w:rPr>
+          <w:i w:val="0"/>
+          <w:color w:val="auto"/>
+        </w:rPr>
+        <w:t xml:space="preserve">Scheduled maintenance or ad-hoc maintenance must be posted 48 hours in advance and should not </w:t>
+      </w:r>
+      <w:r>
+        <w:rPr>
+          <w:i w:val="0"/>
+          <w:color w:val="auto"/>
+        </w:rPr>
+        <w:t>take longer than 6 hours to complete.</w:t>
+      </w:r>
+    </w:p>
+    <w:p>
+      <w:pPr>
+        <w:pStyle w:val="Heading4"/>
+      </w:pPr>
+      <w:r>
+        <w:rPr>
+          <w:i/>
+        </w:rPr>
+        <w:t>Mean Time Between Failures (MTBF)</w:t>
+      </w:r>
+    </w:p>
+    <w:p>
+      <w:pPr>
+        <w:pStyle w:val="InfoBlue"/>
+        <w:rPr>
+          <w:i w:val="0"/>
+          <w:color w:val="auto"/>
+        </w:rPr>
+      </w:pPr>
+      <w:r>
+        <w:rPr>
+          <w:i w:val="0"/>
+          <w:color w:val="auto"/>
+        </w:rPr>
+        <w:t>The MTBF should be no shorter than 24 hours. Upon failure, maintenance team shou</w:t>
+      </w:r>
+      <w:r>
+        <w:rPr>
+          <w:i w:val="0"/>
+          <w:color w:val="auto"/>
+        </w:rPr>
+        <w:t>ld be notified via email alerts.</w:t>
+      </w:r>
+    </w:p>
+    <w:p>
+      <w:pPr>
+        <w:pStyle w:val="Heading4"/>
+      </w:pPr>
+      <w:r>
+        <w:rPr>
+          <w:i/>
+        </w:rPr>
+        <w:t xml:space="preserve">Mean Time </w:t>
+      </w:r>
+      <w:r>
+        <w:rPr>
+          <w:i/>
+        </w:rPr>
+        <w:t>t</w:t>
+      </w:r>
+      <w:r>
+        <w:rPr>
+          <w:i/>
+        </w:rPr>
+        <w:t>o Repair (MTTR</w:t>
+      </w:r>
+      <w:r>
+        <w:rPr>
+          <w:i/>
+        </w:rPr>
+        <w:t>)</w:t>
+      </w:r>
+    </w:p>
+    <w:p>
+      <w:pPr>
+        <w:pStyle w:val="InfoBlue"/>
+        <w:rPr>
+          <w:i w:val="0"/>
+          <w:color w:val="auto"/>
+        </w:rPr>
+      </w:pPr>
+      <w:r>
+        <w:rPr>
+          <w:i w:val="0"/>
+          <w:color w:val="auto"/>
+        </w:rPr>
+        <w:t>The MTTR sh</w:t>
+      </w:r>
+      <w:r>
+        <w:rPr>
+          <w:i w:val="0"/>
+          <w:color w:val="auto"/>
+        </w:rPr>
+        <w:t>ould be no longer than 10</w:t>
+      </w:r>
+      <w:r>
+        <w:rPr>
+          <w:i w:val="0"/>
+          <w:color w:val="auto"/>
+        </w:rPr>
+        <w:t xml:space="preserve"> hours</w:t>
+      </w:r>
+      <w:r>
+        <w:rPr>
+          <w:i w:val="0"/>
+          <w:color w:val="auto"/>
+        </w:rPr>
+        <w:t>. This includes the time to determine the source of failure and efforts to repair the failure.</w:t>
+      </w:r>
+    </w:p>
+    <w:p>
+      <w:pPr>
+        <w:pStyle w:val="Heading4"/>
+      </w:pPr>
+      <w:r>
+        <w:rPr>
+          <w:i/>
+        </w:rPr>
+        <w:t>Accuracy</w:t>
+      </w:r>
+    </w:p>
+    <w:p>
+      <w:pPr>
+        <w:pStyle w:val="InfoBlue"/>
+        <w:rPr>
+          <w:i w:val="0"/>
+          <w:color w:val="auto"/>
+        </w:rPr>
+      </w:pPr>
+      <w:r>
+        <w:rPr>
+          <w:i w:val="0"/>
+          <w:color w:val="auto"/>
+        </w:rPr>
+        <w:t>The system does not perform any complex calculations or time-sensitive actions that require exceptional level of accuracy. However, the system should be consistently accurate in</w:t>
+      </w:r>
+      <w:r>
+        <w:rPr>
+          <w:i w:val="0"/>
+          <w:color w:val="auto"/>
+        </w:rPr>
+        <w:t xml:space="preserve"> its core functionalities, such as:</w:t>
+      </w:r>
+      <w:r>
+        <w:rPr>
+          <w:i w:val="0"/>
+          <w:color w:val="auto"/>
+        </w:rPr>
+        <w:t xml:space="preserve"> displaying the correct user views, ensuring patients are assigned the correct rehabilitation plan,</w:t>
+      </w:r>
+      <w:r>
+        <w:rPr>
+          <w:i w:val="0"/>
+          <w:color w:val="auto"/>
+        </w:rPr>
+        <w:t xml:space="preserve"> recording and storing self-assessment responses, and creating treatment analysis reports. There should be no system errors in these types of activities, so 100% system accuracy is required. </w:t>
+      </w:r>
+      <w:r>
+        <w:rPr>
+          <w:i w:val="0"/>
+          <w:color w:val="auto"/>
+        </w:rPr>
+        <w:t>Note that i</w:t>
+      </w:r>
+      <w:r>
+        <w:rPr>
+          <w:i w:val="0"/>
+          <w:color w:val="auto"/>
+        </w:rPr>
+        <w:t xml:space="preserve">n some instances user error might </w:t>
+      </w:r>
+      <w:r>
+        <w:rPr>
+          <w:i w:val="0"/>
+          <w:color w:val="auto"/>
+        </w:rPr>
+        <w:t>affect accuracy (e.g., assign incorrect rehabilitation plan to the patient).</w:t>
+      </w:r>
+    </w:p>
+    <w:p>
+      <w:pPr>
+        <w:pStyle w:val="Heading4"/>
+      </w:pPr>
+      <w:r>
+        <w:rPr>
+          <w:i/>
+        </w:rPr>
+        <w:t>Maximum Bugs or Defect Rate</w:t>
+      </w:r>
+    </w:p>
+    <w:p>
+      <w:pPr>
+        <w:pStyle w:val="InfoBlue"/>
+        <w:rPr>
+          <w:i w:val="0"/>
+          <w:color w:val="auto"/>
+        </w:rPr>
+      </w:pPr>
+      <w:r>
+        <w:rPr>
+          <w:i w:val="0"/>
+          <w:color w:val="auto"/>
+        </w:rPr>
+        <w:t>The system should have a maximum of 4 bugs/KLOC. These bugs should be minor and not affect the core functionality of the system – they should only affect rare “edge cases” of operation.</w:t>
+      </w:r>
+      <w:r>
+        <w:rPr>
+          <w:i w:val="0"/>
+          <w:color w:val="auto"/>
+        </w:rPr>
+        <w:t xml:space="preserve"> No significant or critical bugs should exist in the system upon deployment or after maintenance work.</w:t>
+      </w:r>
+    </w:p>
+    <w:p>
+      <w:pPr>
+        <w:pStyle w:val="Heading4"/>
+      </w:pPr>
+      <w:r>
+        <w:rPr>
+          <w:i/>
+        </w:rPr>
+        <w:t>Bugs or Defect Rate</w:t>
       </w:r>
     </w:p>
     <w:p>
@@ -3875,78 +5025,116 @@
         <w:pStyle w:val="InfoBlue"/>
         <w:numPr>
           <w:ilvl w:val="0"/>
-          <w:numId w:val="2"/>
+          <w:numId w:val="10"/>
         </w:numPr>
-        <w:tabs>
-          <w:tab w:val="left" w:pos="1080"/>
-        </w:tabs>
-      </w:pPr>
-      <w:r>
-        <w:t xml:space="preserve">Specify the required training time for a normal users and power users to become productive at </w:t>
-      </w:r>
-      <w:proofErr w:type="gramStart"/>
-      <w:r>
-        <w:t>particular operations</w:t>
-      </w:r>
-      <w:proofErr w:type="gramEnd"/>
-      <w:r>
-        <w:t>.</w:t>
-      </w:r>
-    </w:p>
-    <w:p>
-      <w:pPr>
-        <w:pStyle w:val="InfoBlue"/>
+        <w:rPr>
+          <w:i w:val="0"/>
+          <w:color w:val="auto"/>
+        </w:rPr>
+      </w:pPr>
+      <w:r>
+        <w:rPr>
+          <w:i w:val="0"/>
+          <w:color w:val="auto"/>
+        </w:rPr>
+        <w:t>Minor Bugs:</w:t>
+      </w:r>
+      <w:r>
+        <w:rPr>
+          <w:i w:val="0"/>
+          <w:color w:val="auto"/>
+        </w:rPr>
+        <w:t xml:space="preserve"> Affect “edge cases” and are notice</w:t>
+      </w:r>
+      <w:r>
+        <w:rPr>
+          <w:i w:val="0"/>
+          <w:color w:val="auto"/>
+        </w:rPr>
+        <w:t>d</w:t>
+      </w:r>
+      <w:r>
+        <w:rPr>
+          <w:i w:val="0"/>
+          <w:color w:val="auto"/>
+        </w:rPr>
+        <w:t xml:space="preserve"> in only rare circumstances. Will not affect the day-to-day functioning of the system.</w:t>
+      </w:r>
+    </w:p>
+    <w:p>
+      <w:pPr>
+        <w:pStyle w:val="BodyText"/>
         <w:numPr>
           <w:ilvl w:val="0"/>
-          <w:numId w:val="2"/>
+          <w:numId w:val="10"/>
         </w:numPr>
-        <w:tabs>
-          <w:tab w:val="left" w:pos="1080"/>
-        </w:tabs>
-      </w:pPr>
-      <w:r>
-        <w:t>Specify measurable task times for typical tasks, or</w:t>
-      </w:r>
-    </w:p>
-    <w:p>
-      <w:pPr>
-        <w:pStyle w:val="InfoBlue"/>
+      </w:pPr>
+      <w:r>
+        <w:t>Significant Bugs:</w:t>
+      </w:r>
+      <w:r>
+        <w:t xml:space="preserve"> </w:t>
+      </w:r>
+      <w:r>
+        <w:t xml:space="preserve">Issues that affect the logic of the system. For example, patients are viewing incorrect rehabilitation plans, self-assessment tests are unable to be submitted, and </w:t>
+      </w:r>
+      <w:r>
+        <w:t>new users are unable to sign up. These bugs must be fixed immediately upon notice as the</w:t>
+      </w:r>
+      <w:r>
+        <w:t>y</w:t>
+      </w:r>
+      <w:r>
+        <w:t xml:space="preserve"> affect the functionality of the system. These bugs must not exist upon deployment or ongoing maintenance.</w:t>
+      </w:r>
+      <w:r>
+        <w:t xml:space="preserve"> Once these bugs are fixed, the system can return to a recent state and system functionality can resume with minimal issues.</w:t>
+      </w:r>
+    </w:p>
+    <w:p>
+      <w:pPr>
+        <w:pStyle w:val="BodyText"/>
         <w:numPr>
           <w:ilvl w:val="0"/>
-          <w:numId w:val="2"/>
+          <w:numId w:val="10"/>
         </w:numPr>
-        <w:tabs>
-          <w:tab w:val="left" w:pos="1080"/>
-        </w:tabs>
-      </w:pPr>
-      <w:r>
-        <w:t>Base usability requirements of the new system on other systems that the users know and like.</w:t>
-      </w:r>
-    </w:p>
-    <w:p>
-      <w:pPr>
-        <w:pStyle w:val="InfoBlue"/>
-        <w:numPr>
-          <w:ilvl w:val="0"/>
-          <w:numId w:val="2"/>
-        </w:numPr>
-        <w:tabs>
-          <w:tab w:val="left" w:pos="1080"/>
-        </w:tabs>
-      </w:pPr>
-      <w:r>
-        <w:t>Specify requirements to conform to common usability standards – e.g., IBM’s CUA standards, or the GUI standards published by Microsoft for Windows 95.]</w:t>
-      </w:r>
-    </w:p>
-    <w:p>
-      <w:pPr>
-        <w:pStyle w:val="Heading3"/>
-      </w:pPr>
-      <w:bookmarkStart w:id="36" w:name="_Toc456660585"/>
-      <w:bookmarkStart w:id="37" w:name="_Toc457262457"/>
-      <w:bookmarkStart w:id="38" w:name="_Toc465558709"/>
-      <w:r>
-        <w:t>&lt;Usability Requirement One&gt;</w:t>
+      </w:pPr>
+      <w:r>
+        <w:t>Critical Bugs:</w:t>
+      </w:r>
+      <w:r>
+        <w:t xml:space="preserve"> Issues that </w:t>
+      </w:r>
+      <w:r>
+        <w:t xml:space="preserve">affect the integrity </w:t>
+      </w:r>
+      <w:r>
+        <w:t xml:space="preserve">of the entire system. This could include loss of data, financial information leaks, and complete inability to use parts of the system. </w:t>
+      </w:r>
+      <w:r>
+        <w:t xml:space="preserve">These bugs must be prevented at all costs, and the system should be designed to mitigate against </w:t>
+      </w:r>
+      <w:r>
+        <w:t xml:space="preserve">critical bugs. For example, extensive security testing on the online payments function is necessary and the database that stores exercises, assessment tests, </w:t>
+      </w:r>
+      <w:r>
+        <w:t>rehabilitation plans, and customer data should be backed up periodically.</w:t>
+      </w:r>
+    </w:p>
+    <w:p>
+      <w:pPr>
+        <w:pStyle w:val="BodyText"/>
+      </w:pPr>
+    </w:p>
+    <w:p>
+      <w:pPr>
+        <w:pStyle w:val="Heading2"/>
+      </w:pPr>
+      <w:bookmarkStart w:id="36" w:name="_Toc456660588"/>
+      <w:bookmarkStart w:id="37" w:name="_Toc457262460"/>
+      <w:bookmarkStart w:id="38" w:name="_Toc465558711"/>
+      <w:r>
+        <w:t>Performance</w:t>
       </w:r>
       <w:bookmarkEnd w:id="36"/>
       <w:bookmarkEnd w:id="37"/>
@@ -3954,629 +5142,979 @@
     </w:p>
     <w:p>
       <w:pPr>
+        <w:pStyle w:val="Heading3"/>
+      </w:pPr>
+      <w:r>
+        <w:t>Response Time</w:t>
+      </w:r>
+    </w:p>
+    <w:p>
+      <w:pPr>
         <w:pStyle w:val="InfoBlue"/>
-      </w:pPr>
-      <w:r>
-        <w:t>The requirement description.</w:t>
-      </w:r>
+        <w:rPr>
+          <w:i w:val="0"/>
+          <w:color w:val="auto"/>
+        </w:rPr>
+      </w:pPr>
+      <w:r>
+        <w:rPr>
+          <w:i w:val="0"/>
+          <w:color w:val="auto"/>
+        </w:rPr>
+        <w:t>All functions performed by the user require little to no processing</w:t>
+      </w:r>
+      <w:r>
+        <w:rPr>
+          <w:i w:val="0"/>
+          <w:color w:val="auto"/>
+        </w:rPr>
+        <w:t xml:space="preserve"> (primarily “fetch and display” operations)</w:t>
+      </w:r>
+      <w:r>
+        <w:rPr>
+          <w:i w:val="0"/>
+          <w:color w:val="auto"/>
+        </w:rPr>
+        <w:t>, and so the average</w:t>
+      </w:r>
+      <w:r>
+        <w:rPr>
+          <w:i w:val="0"/>
+          <w:color w:val="auto"/>
+        </w:rPr>
+        <w:t xml:space="preserve"> and maximum</w:t>
+      </w:r>
+      <w:r>
+        <w:rPr>
+          <w:i w:val="0"/>
+          <w:color w:val="auto"/>
+        </w:rPr>
+        <w:t xml:space="preserve"> response time</w:t>
+      </w:r>
+      <w:r>
+        <w:rPr>
+          <w:i w:val="0"/>
+          <w:color w:val="auto"/>
+        </w:rPr>
+        <w:t>s</w:t>
+      </w:r>
+      <w:r>
+        <w:rPr>
+          <w:i w:val="0"/>
+          <w:color w:val="auto"/>
+        </w:rPr>
+        <w:t xml:space="preserve"> should be less than </w:t>
+      </w:r>
+      <w:r>
+        <w:rPr>
+          <w:i w:val="0"/>
+          <w:color w:val="auto"/>
+        </w:rPr>
+        <w:t xml:space="preserve">0.5 seconds and 1 second, respectively. </w:t>
+      </w:r>
+      <w:r>
+        <w:rPr>
+          <w:i w:val="0"/>
+          <w:color w:val="auto"/>
+        </w:rPr>
+        <w:t xml:space="preserve">The only exceptions are for the online payment processing and resetting an account password. The average and maximum response times for confirming payment should be 3 seconds and 8 seconds, respectively. </w:t>
+      </w:r>
+      <w:r>
+        <w:rPr>
+          <w:i w:val="0"/>
+          <w:color w:val="auto"/>
+        </w:rPr>
+        <w:t>Resetting an account password requires action to be completed by the admin user, thus the system is unable to guarantee a response time as it is dependent on an external actor.</w:t>
+      </w:r>
+    </w:p>
+    <w:p>
+      <w:pPr>
+        <w:pStyle w:val="BodyText"/>
+      </w:pPr>
+      <w:r>
+        <w:lastRenderedPageBreak/>
+        <w:t>Almost all f</w:t>
+      </w:r>
+      <w:r>
+        <w:t xml:space="preserve">unctions performed by the admin and </w:t>
+      </w:r>
+      <w:r>
+        <w:t>physiotherapist are slightly more complex as they make changes to the state of the system. Thus, the averag</w:t>
+      </w:r>
+      <w:r>
+        <w:t xml:space="preserve">e and maximum response times for the functions should be 1.5 seconds 3 seconds, respectively. The only exception is for </w:t>
+      </w:r>
+      <w:r>
+        <w:t>the “Assess Test Results” use case, where information needs to be aggregated from the database and analyzed. The average and maximum response times for pulling this report will be 5 seconds and 10 seconds, respectively.</w:t>
+      </w:r>
+    </w:p>
+    <w:p>
+      <w:pPr>
+        <w:pStyle w:val="Heading3"/>
+      </w:pPr>
+      <w:r>
+        <w:t>Throughput</w:t>
+      </w:r>
+      <w:r>
+        <w:t xml:space="preserve"> and Capacity</w:t>
+      </w:r>
+    </w:p>
+    <w:p>
+      <w:pPr>
+        <w:ind w:left="720"/>
+      </w:pPr>
+      <w:r>
+        <w:t xml:space="preserve">The system should be able to serve up to 200 different active patients without degradation to its performance. </w:t>
+      </w:r>
+      <w:r>
+        <w:t>There will be less than 200 transactions per second of the server for any function. The system should support all these transactions without exceeding the maximum response times state above.</w:t>
+      </w:r>
+    </w:p>
+    <w:p>
+      <w:pPr>
+        <w:pStyle w:val="Heading3"/>
+      </w:pPr>
+      <w:r>
+        <w:t>Degradation Mode</w:t>
+      </w:r>
+    </w:p>
+    <w:p>
+      <w:pPr>
+        <w:ind w:left="720"/>
+      </w:pPr>
+      <w:r>
+        <w:t>If performance is degraded in some way (e.g., m</w:t>
+      </w:r>
+      <w:r>
+        <w:t>alicious attack,</w:t>
+      </w:r>
+      <w:r>
+        <w:t xml:space="preserve"> run-time error</w:t>
+      </w:r>
+      <w:r>
+        <w:t>, significant or critical bug</w:t>
+      </w:r>
+      <w:r>
+        <w:t xml:space="preserve">), the system will </w:t>
+      </w:r>
+      <w:proofErr w:type="gramStart"/>
+      <w:r>
+        <w:t>take action</w:t>
+      </w:r>
+      <w:proofErr w:type="gramEnd"/>
+      <w:r>
+        <w:t xml:space="preserve"> to </w:t>
+      </w:r>
+      <w:r>
+        <w:t>resolve it as soon as</w:t>
+      </w:r>
+      <w:r>
+        <w:t xml:space="preserve"> possible. Upon realization of the system issue, the administrator will be notified via email. The system will then transition into read-only mode – the state of the system will not be able to be modified until the administrator has </w:t>
+      </w:r>
+      <w:proofErr w:type="gramStart"/>
+      <w:r>
+        <w:t>taken action</w:t>
+      </w:r>
+      <w:proofErr w:type="gramEnd"/>
+      <w:r>
+        <w:t xml:space="preserve"> to reset the system state to a time prior to the event. </w:t>
+      </w:r>
+      <w:r>
+        <w:t>During read-only mode, patients will be able to follow their exercise plans, however assessment responses will not be able to be</w:t>
+      </w:r>
+      <w:r>
+        <w:t xml:space="preserve"> recorded and will have to be completed </w:t>
+      </w:r>
+      <w:proofErr w:type="gramStart"/>
+      <w:r>
+        <w:t>at a later time</w:t>
+      </w:r>
+      <w:proofErr w:type="gramEnd"/>
+      <w:r>
+        <w:t>.</w:t>
+      </w:r>
+    </w:p>
+    <w:p>
+      <w:pPr>
+        <w:ind w:left="720"/>
+      </w:pPr>
     </w:p>
     <w:p>
       <w:pPr>
         <w:pStyle w:val="Heading2"/>
       </w:pPr>
-      <w:bookmarkStart w:id="39" w:name="_Toc456660586"/>
-      <w:bookmarkStart w:id="40" w:name="_Toc457262458"/>
-      <w:bookmarkStart w:id="41" w:name="_Toc465558710"/>
-      <w:r>
-        <w:t>Reliability</w:t>
+      <w:bookmarkStart w:id="39" w:name="_Toc456660590"/>
+      <w:bookmarkStart w:id="40" w:name="_Toc457262462"/>
+      <w:bookmarkStart w:id="41" w:name="_Toc465558713"/>
+      <w:r>
+        <w:t>Supportability</w:t>
       </w:r>
       <w:bookmarkEnd w:id="39"/>
       <w:bookmarkEnd w:id="40"/>
       <w:bookmarkEnd w:id="41"/>
-      <w:r>
+    </w:p>
+    <w:p>
+      <w:pPr>
+        <w:pStyle w:val="Heading3"/>
+      </w:pPr>
+      <w:r>
+        <w:t>Modular Programming</w:t>
+      </w:r>
+    </w:p>
+    <w:p>
+      <w:pPr>
+        <w:pStyle w:val="InfoBlue"/>
+        <w:rPr>
+          <w:i w:val="0"/>
+          <w:color w:val="auto"/>
+        </w:rPr>
+      </w:pPr>
+      <w:r>
+        <w:rPr>
+          <w:i w:val="0"/>
+          <w:color w:val="auto"/>
+        </w:rPr>
+        <w:t xml:space="preserve">System code will be developed modularly. </w:t>
+      </w:r>
+      <w:r>
+        <w:rPr>
+          <w:i w:val="0"/>
+          <w:color w:val="auto"/>
+        </w:rPr>
+        <w:t xml:space="preserve">The system will follow strict folder guidelines, that group pages, features, and assets to together in a logical way. For example, all system features </w:t>
+      </w:r>
+      <w:r>
+        <w:rPr>
+          <w:i w:val="0"/>
+          <w:color w:val="auto"/>
+        </w:rPr>
+        <w:t>and assets used</w:t>
+      </w:r>
+      <w:r>
+        <w:rPr>
+          <w:i w:val="0"/>
+          <w:color w:val="auto"/>
+        </w:rPr>
+        <w:t xml:space="preserve"> on a specific page of the site will be required to </w:t>
+      </w:r>
+      <w:r>
+        <w:rPr>
+          <w:i w:val="0"/>
+          <w:color w:val="auto"/>
+        </w:rPr>
+        <w:t>be grouped together. An effort will be made to separate “structure” (e.g. HTML), “presentation” (e.g. CSS), and “interaction” (e.g. JavaScript) elements of code where possible.</w:t>
+      </w:r>
+    </w:p>
+    <w:p>
+      <w:pPr>
+        <w:pStyle w:val="Heading3"/>
+      </w:pPr>
+      <w:r>
+        <w:t>Cross-Browser</w:t>
+      </w:r>
+      <w:r>
+        <w:t xml:space="preserve"> and Cross-Hardware</w:t>
+      </w:r>
+      <w:r>
+        <w:t xml:space="preserve"> Support</w:t>
+      </w:r>
+    </w:p>
+    <w:p>
+      <w:pPr>
+        <w:pStyle w:val="InfoBlue"/>
+        <w:rPr>
+          <w:i w:val="0"/>
+          <w:color w:val="auto"/>
+        </w:rPr>
+      </w:pPr>
+      <w:r>
+        <w:rPr>
+          <w:i w:val="0"/>
+          <w:color w:val="auto"/>
+        </w:rPr>
+        <w:t xml:space="preserve">We are unable to predict which browser and hardware will be used by clients when accessing the system. For this reason, </w:t>
+      </w:r>
+      <w:r>
+        <w:rPr>
+          <w:i w:val="0"/>
+          <w:color w:val="auto"/>
+        </w:rPr>
+        <w:t xml:space="preserve">the system must be able to </w:t>
+      </w:r>
+      <w:r>
+        <w:rPr>
+          <w:i w:val="0"/>
+          <w:color w:val="auto"/>
+        </w:rPr>
+        <w:t xml:space="preserve">run on all popular browsers (Chrome, Edge, Firefox, Safari, and Opera) on any device. The system must maintain the integrity of its </w:t>
+      </w:r>
+      <w:r>
+        <w:rPr>
+          <w:i w:val="0"/>
+          <w:color w:val="auto"/>
+        </w:rPr>
+        <w:t xml:space="preserve">user interface when displayed on </w:t>
+      </w:r>
+      <w:r>
+        <w:rPr>
+          <w:i w:val="0"/>
+          <w:color w:val="auto"/>
+        </w:rPr>
+        <w:t xml:space="preserve">a </w:t>
+      </w:r>
+      <w:r>
+        <w:rPr>
+          <w:i w:val="0"/>
+          <w:color w:val="auto"/>
+        </w:rPr>
+        <w:t>tablet or mobile device.</w:t>
+      </w:r>
+    </w:p>
+    <w:p>
+      <w:pPr>
+        <w:pStyle w:val="Heading3"/>
+      </w:pPr>
+      <w:r>
+        <w:t>Code Readability</w:t>
+      </w:r>
+    </w:p>
+    <w:p>
+      <w:pPr>
+        <w:pStyle w:val="InfoBlue"/>
+        <w:rPr>
+          <w:i w:val="0"/>
+          <w:color w:val="auto"/>
+        </w:rPr>
+      </w:pPr>
+      <w:r>
+        <w:rPr>
+          <w:i w:val="0"/>
+          <w:color w:val="auto"/>
+        </w:rPr>
+        <w:t xml:space="preserve">Non-trivial code must be well-documented and easily understood by someone with a limited knowledge of Ember.js. System maintenance past April 30, 2018 will have to be carried out by external parties. </w:t>
+      </w:r>
+      <w:r>
+        <w:rPr>
+          <w:i w:val="0"/>
+          <w:color w:val="auto"/>
+        </w:rPr>
+        <w:t xml:space="preserve">Thus, a high effort must be made to ensure that </w:t>
+      </w:r>
+      <w:r>
+        <w:rPr>
+          <w:i w:val="0"/>
+          <w:color w:val="auto"/>
+        </w:rPr>
+        <w:t xml:space="preserve">new developers will </w:t>
+      </w:r>
+      <w:r>
+        <w:rPr>
+          <w:i w:val="0"/>
+          <w:color w:val="auto"/>
+        </w:rPr>
+        <w:t xml:space="preserve">quickly </w:t>
+      </w:r>
+      <w:r>
+        <w:rPr>
+          <w:i w:val="0"/>
+          <w:color w:val="auto"/>
+        </w:rPr>
+        <w:t xml:space="preserve">understand </w:t>
+      </w:r>
+      <w:r>
+        <w:rPr>
+          <w:i w:val="0"/>
+          <w:color w:val="auto"/>
+        </w:rPr>
+        <w:t>how the system functions.</w:t>
+      </w:r>
+      <w:r>
+        <w:rPr>
+          <w:i w:val="0"/>
+          <w:color w:val="auto"/>
+        </w:rPr>
         <w:t xml:space="preserve"> </w:t>
       </w:r>
     </w:p>
     <w:p>
       <w:pPr>
+        <w:pStyle w:val="Heading3"/>
+      </w:pPr>
+      <w:r>
+        <w:t>System Maintenance</w:t>
+      </w:r>
+    </w:p>
+    <w:p>
+      <w:pPr>
         <w:pStyle w:val="InfoBlue"/>
-      </w:pPr>
-      <w:r>
-        <w:t>[Requirements for reliability of the system should be specified here. Suggestions:</w:t>
+        <w:rPr>
+          <w:i w:val="0"/>
+          <w:color w:val="auto"/>
+        </w:rPr>
+      </w:pPr>
+      <w:r>
+        <w:rPr>
+          <w:i w:val="0"/>
+          <w:color w:val="auto"/>
+        </w:rPr>
+        <w:t xml:space="preserve">The system must be designed to be low maintenance, as access to technical support is limited upon deployment. </w:t>
+      </w:r>
+    </w:p>
+    <w:p>
+      <w:pPr>
+        <w:pStyle w:val="BodyText"/>
+      </w:pPr>
+    </w:p>
+    <w:p>
+      <w:pPr>
+        <w:pStyle w:val="Heading2"/>
+      </w:pPr>
+      <w:bookmarkStart w:id="42" w:name="_Toc456660592"/>
+      <w:bookmarkStart w:id="43" w:name="_Toc457262464"/>
+      <w:bookmarkStart w:id="44" w:name="_Toc465558715"/>
+      <w:r>
+        <w:t>Design Constraints</w:t>
+      </w:r>
+      <w:bookmarkEnd w:id="42"/>
+      <w:bookmarkEnd w:id="43"/>
+      <w:bookmarkEnd w:id="44"/>
+    </w:p>
+    <w:p>
+      <w:pPr>
+        <w:pStyle w:val="Heading3"/>
+      </w:pPr>
+      <w:r>
+        <w:t>Security</w:t>
       </w:r>
     </w:p>
     <w:p>
       <w:pPr>
         <w:pStyle w:val="InfoBlue"/>
+        <w:rPr>
+          <w:i w:val="0"/>
+          <w:color w:val="auto"/>
+        </w:rPr>
+      </w:pPr>
+      <w:r>
+        <w:rPr>
+          <w:i w:val="0"/>
+          <w:color w:val="auto"/>
+        </w:rPr>
+        <w:t xml:space="preserve">The system must use the Hypertext Transfer Protocol Secure (HTTPS) as its internet communications protocol </w:t>
+      </w:r>
+      <w:r>
+        <w:rPr>
+          <w:i w:val="0"/>
+          <w:color w:val="auto"/>
+        </w:rPr>
+        <w:t>to generate secure encryption keys between the web server and the clients’ browsers.</w:t>
+      </w:r>
+      <w:r>
+        <w:rPr>
+          <w:i w:val="0"/>
+          <w:color w:val="auto"/>
+        </w:rPr>
+        <w:t xml:space="preserve"> The system will rely on a certified security certificate to enable the use of HTTPS.</w:t>
+      </w:r>
+    </w:p>
+    <w:p>
+      <w:pPr>
+        <w:pStyle w:val="Heading3"/>
+      </w:pPr>
+      <w:r>
+        <w:t>Hosting</w:t>
+      </w:r>
+    </w:p>
+    <w:p>
+      <w:pPr>
+        <w:pStyle w:val="InfoBlue"/>
+        <w:rPr>
+          <w:i w:val="0"/>
+          <w:color w:val="auto"/>
+        </w:rPr>
+      </w:pPr>
+      <w:r>
+        <w:rPr>
+          <w:i w:val="0"/>
+          <w:color w:val="auto"/>
+        </w:rPr>
+        <w:t>The system must be installed on and hosted by the Marcotte Physiotherapy Clinic central server. The Node.js framework will be used, and the server must be capable to support it.</w:t>
+      </w:r>
+    </w:p>
+    <w:p>
+      <w:pPr>
+        <w:pStyle w:val="Heading3"/>
+      </w:pPr>
+      <w:r>
+        <w:lastRenderedPageBreak/>
+        <w:t>Web Application Framework</w:t>
+      </w:r>
+    </w:p>
+    <w:p>
+      <w:pPr>
+        <w:pStyle w:val="InfoBlue"/>
+        <w:rPr>
+          <w:i w:val="0"/>
+          <w:color w:val="auto"/>
+        </w:rPr>
+      </w:pPr>
+      <w:r>
+        <w:rPr>
+          <w:i w:val="0"/>
+          <w:color w:val="auto"/>
+        </w:rPr>
+        <w:t xml:space="preserve">Ember.js will be used as the framework for the system. This framework will </w:t>
+      </w:r>
+      <w:r>
+        <w:rPr>
+          <w:i w:val="0"/>
+          <w:color w:val="auto"/>
+        </w:rPr>
+        <w:t>aid in achieving</w:t>
+      </w:r>
+      <w:r>
+        <w:rPr>
+          <w:i w:val="0"/>
+          <w:color w:val="auto"/>
+        </w:rPr>
+        <w:t xml:space="preserve"> the Supportability </w:t>
+      </w:r>
+      <w:r>
+        <w:rPr>
+          <w:i w:val="0"/>
+          <w:color w:val="auto"/>
+        </w:rPr>
+        <w:t>r</w:t>
+      </w:r>
+      <w:r>
+        <w:rPr>
+          <w:i w:val="0"/>
+          <w:color w:val="auto"/>
+        </w:rPr>
+        <w:t xml:space="preserve">equirements </w:t>
+      </w:r>
+      <w:r>
+        <w:rPr>
+          <w:i w:val="0"/>
+          <w:color w:val="auto"/>
+        </w:rPr>
+        <w:t xml:space="preserve">listed </w:t>
+      </w:r>
+      <w:r>
+        <w:rPr>
+          <w:i w:val="0"/>
+          <w:color w:val="auto"/>
+        </w:rPr>
+        <w:t>above.</w:t>
+      </w:r>
+    </w:p>
+    <w:p>
+      <w:pPr>
+        <w:pStyle w:val="BodyText"/>
+      </w:pPr>
+    </w:p>
+    <w:p>
+      <w:pPr>
+        <w:pStyle w:val="Heading2"/>
+      </w:pPr>
+      <w:bookmarkStart w:id="45" w:name="_Toc456660594"/>
+      <w:bookmarkStart w:id="46" w:name="_Toc457262466"/>
+      <w:bookmarkStart w:id="47" w:name="_Toc465558717"/>
+      <w:r>
+        <w:t>Online User Documentation and Help System Requirements</w:t>
+      </w:r>
+      <w:bookmarkEnd w:id="45"/>
+      <w:bookmarkEnd w:id="46"/>
+      <w:bookmarkEnd w:id="47"/>
+    </w:p>
+    <w:p>
+      <w:pPr>
+        <w:pStyle w:val="InfoBlue"/>
+        <w:rPr>
+          <w:i w:val="0"/>
+          <w:color w:val="auto"/>
+        </w:rPr>
+      </w:pPr>
+      <w:r>
+        <w:rPr>
+          <w:i w:val="0"/>
+          <w:color w:val="auto"/>
+        </w:rPr>
+        <w:t xml:space="preserve">Ademidun Hart &amp; Company will provide documentation for simple troubleshooting activities to be carried out by </w:t>
+      </w:r>
+      <w:r>
+        <w:rPr>
+          <w:i w:val="0"/>
+          <w:color w:val="auto"/>
+        </w:rPr>
+        <w:t>admin and physiotherapists at Marcotte Physiotherapy.</w:t>
+      </w:r>
+      <w:r>
+        <w:rPr>
+          <w:i w:val="0"/>
+          <w:color w:val="auto"/>
+        </w:rPr>
+        <w:t xml:space="preserve"> If admin and physiotherapists require additional help for advanced troubleshooting, they will </w:t>
+      </w:r>
+      <w:r>
+        <w:rPr>
+          <w:i w:val="0"/>
+          <w:color w:val="auto"/>
+        </w:rPr>
+        <w:t xml:space="preserve">be </w:t>
+      </w:r>
+      <w:r>
+        <w:rPr>
+          <w:i w:val="0"/>
+          <w:color w:val="auto"/>
+        </w:rPr>
+        <w:t>provided with the name, email address, and phone number of</w:t>
+      </w:r>
+      <w:r>
+        <w:rPr>
+          <w:i w:val="0"/>
+          <w:color w:val="auto"/>
+        </w:rPr>
+        <w:t xml:space="preserve"> a primary, secondary, and tertiary contact </w:t>
+      </w:r>
+      <w:r>
+        <w:rPr>
+          <w:i w:val="0"/>
+          <w:color w:val="auto"/>
+        </w:rPr>
+        <w:t xml:space="preserve">at Ademidun Hart &amp; Company. </w:t>
+      </w:r>
+      <w:r>
+        <w:rPr>
+          <w:i w:val="0"/>
+          <w:color w:val="auto"/>
+        </w:rPr>
+        <w:t xml:space="preserve">In-person support will continue until April 30, 2018. </w:t>
+      </w:r>
+    </w:p>
+    <w:p>
+      <w:pPr>
+        <w:pStyle w:val="BodyText"/>
+      </w:pPr>
+      <w:r>
+        <w:t>All support documentation for patient users will be integrated into the user interface of the system using the field-level help feature of the interface as defined</w:t>
+      </w:r>
+      <w:r>
+        <w:t xml:space="preserve"> by</w:t>
+      </w:r>
+      <w:r>
+        <w:t xml:space="preserve"> IBM CUA guidelines. For complex support, we recommend the patient user to contact admin at Marcotte Physiotherapy.</w:t>
+      </w:r>
+    </w:p>
+    <w:p>
+      <w:pPr>
+        <w:pStyle w:val="BodyText"/>
+      </w:pPr>
+    </w:p>
+    <w:p>
+      <w:pPr>
+        <w:pStyle w:val="Heading2"/>
+      </w:pPr>
+      <w:bookmarkStart w:id="48" w:name="_Toc456660595"/>
+      <w:bookmarkStart w:id="49" w:name="_Toc457262467"/>
+      <w:bookmarkStart w:id="50" w:name="_Toc465558718"/>
+      <w:r>
+        <w:t>Purchased Components</w:t>
+      </w:r>
+      <w:bookmarkEnd w:id="48"/>
+      <w:bookmarkEnd w:id="49"/>
+      <w:bookmarkEnd w:id="50"/>
+    </w:p>
+    <w:p>
+      <w:pPr>
+        <w:pStyle w:val="InfoBlue"/>
+        <w:rPr>
+          <w:i w:val="0"/>
+          <w:color w:val="auto"/>
+        </w:rPr>
+      </w:pPr>
+      <w:r>
+        <w:rPr>
+          <w:i w:val="0"/>
+          <w:color w:val="auto"/>
+        </w:rPr>
+        <w:t xml:space="preserve">All components of the system will be created by Ademidun Hart &amp; Company </w:t>
+      </w:r>
+      <w:r>
+        <w:rPr>
+          <w:i w:val="0"/>
+          <w:color w:val="auto"/>
+        </w:rPr>
+        <w:t>with the exceptions of:</w:t>
+      </w:r>
+    </w:p>
+    <w:p>
+      <w:pPr>
+        <w:pStyle w:val="BodyText"/>
         <w:numPr>
           <w:ilvl w:val="0"/>
-          <w:numId w:val="2"/>
+          <w:numId w:val="13"/>
         </w:numPr>
-        <w:tabs>
-          <w:tab w:val="left" w:pos="1080"/>
-        </w:tabs>
-      </w:pPr>
-      <w:r>
-        <w:t xml:space="preserve">Availability – specify % of time available </w:t>
-      </w:r>
-      <w:proofErr w:type="gramStart"/>
-      <w:r>
-        <w:t xml:space="preserve">( </w:t>
+      </w:pPr>
+      <w:r>
+        <w:t xml:space="preserve">Existing </w:t>
       </w:r>
       <w:proofErr w:type="spellStart"/>
       <w:r>
-        <w:t>xx</w:t>
-      </w:r>
-      <w:proofErr w:type="gramEnd"/>
-      <w:r>
-        <w:t>.xx</w:t>
+        <w:t>MyHealth</w:t>
       </w:r>
       <w:proofErr w:type="spellEnd"/>
       <w:r>
-        <w:t>%), hours of use, maintenance access, degraded mode operations etc.</w:t>
-      </w:r>
-    </w:p>
-    <w:p>
-      <w:pPr>
-        <w:pStyle w:val="InfoBlue"/>
+        <w:t xml:space="preserve"> System – some functionality of Self Start may integrate with the existing syste</w:t>
+      </w:r>
+      <w:r>
+        <w:t>m in the future.</w:t>
+      </w:r>
+      <w:r>
+        <w:t xml:space="preserve"> </w:t>
+      </w:r>
+      <w:r>
+        <w:t xml:space="preserve">Ademidun Hart &amp; Company will not be purchasing or licensing this system. Nor do we guarantee the compliance of Self Start with </w:t>
+      </w:r>
+      <w:r>
+        <w:t>Ontario’s Personal Health Information Protection Act (PHIPA).</w:t>
+      </w:r>
+    </w:p>
+    <w:p>
+      <w:pPr>
+        <w:pStyle w:val="BodyText"/>
         <w:numPr>
           <w:ilvl w:val="0"/>
-          <w:numId w:val="2"/>
+          <w:numId w:val="13"/>
         </w:numPr>
-        <w:tabs>
-          <w:tab w:val="left" w:pos="1080"/>
-        </w:tabs>
-      </w:pPr>
-      <w:r>
-        <w:t>Mean Time Between Failures (MTBF) – this is usually specified in hours, but it could also be specified in terms of days, months, or years.</w:t>
-      </w:r>
-    </w:p>
-    <w:p>
-      <w:pPr>
-        <w:pStyle w:val="InfoBlue"/>
-        <w:numPr>
-          <w:ilvl w:val="0"/>
-          <w:numId w:val="2"/>
-        </w:numPr>
-        <w:tabs>
-          <w:tab w:val="left" w:pos="1080"/>
-        </w:tabs>
-      </w:pPr>
-      <w:r>
-        <w:t xml:space="preserve">Mean Time </w:t>
+      </w:pPr>
+      <w:r>
+        <w:t xml:space="preserve">Exercise Animations/Videos/Descriptions – these will not be purchased or supplied Ademidun Hart &amp; Company for this system. </w:t>
+      </w:r>
+      <w:proofErr w:type="spellStart"/>
+      <w:r>
+        <w:t>Self Start</w:t>
+      </w:r>
+      <w:proofErr w:type="spellEnd"/>
+      <w:r>
+        <w:t xml:space="preserve"> will allow the user to integrate these as necessary when creating an exercise, but are not responsible for the content and can in no way be held liable for </w:t>
+      </w:r>
+      <w:r>
+        <w:t xml:space="preserve">patient issues arising </w:t>
       </w:r>
       <w:proofErr w:type="gramStart"/>
       <w:r>
-        <w:t>To</w:t>
+        <w:t>as a result of</w:t>
       </w:r>
       <w:proofErr w:type="gramEnd"/>
       <w:r>
-        <w:t xml:space="preserve"> Repair (MTTR) – how long is the system allowed to be out of operation after it has failed?</w:t>
-      </w:r>
-    </w:p>
-    <w:p>
-      <w:pPr>
-        <w:pStyle w:val="InfoBlue"/>
-        <w:numPr>
-          <w:ilvl w:val="0"/>
-          <w:numId w:val="2"/>
-        </w:numPr>
-        <w:tabs>
-          <w:tab w:val="left" w:pos="1080"/>
-        </w:tabs>
-      </w:pPr>
-      <w:r>
-        <w:t>Accuracy – specify precision (resolution) and accuracy (by some known standard) that is required in the systems output.</w:t>
-      </w:r>
-    </w:p>
-    <w:p>
-      <w:pPr>
-        <w:pStyle w:val="InfoBlue"/>
-        <w:numPr>
-          <w:ilvl w:val="0"/>
-          <w:numId w:val="2"/>
-        </w:numPr>
-        <w:tabs>
-          <w:tab w:val="left" w:pos="1080"/>
-        </w:tabs>
-      </w:pPr>
-      <w:r>
-        <w:t>Maximum bugs or defect rate – usually expressed in terms of bugs/KLOC (thousands of lines of code), or bugs per function-point.</w:t>
-      </w:r>
-    </w:p>
-    <w:p>
-      <w:pPr>
-        <w:pStyle w:val="InfoBlue"/>
-        <w:numPr>
-          <w:ilvl w:val="0"/>
-          <w:numId w:val="2"/>
-        </w:numPr>
-        <w:tabs>
-          <w:tab w:val="left" w:pos="1080"/>
-        </w:tabs>
-      </w:pPr>
-      <w:r>
-        <w:t>Bugs or defect rate – categorized in terms of minor, significant, and critical bugs: the requirement(s) must define what is meant by a “critical” bug (e.g., complete loss of data, complete inability to use certain parts of the functionality of the system).]</w:t>
-      </w:r>
-    </w:p>
-    <w:p>
-      <w:pPr>
-        <w:pStyle w:val="Heading4"/>
-      </w:pPr>
-      <w:bookmarkStart w:id="42" w:name="_Toc456660587"/>
-      <w:bookmarkStart w:id="43" w:name="_Toc457262459"/>
-      <w:r>
-        <w:rPr>
-          <w:i/>
-        </w:rPr>
-        <w:t>&lt;Reliability Requirement One</w:t>
-      </w:r>
-      <w:r>
-        <w:t>&gt;</w:t>
-      </w:r>
-      <w:bookmarkEnd w:id="42"/>
-      <w:bookmarkEnd w:id="43"/>
-    </w:p>
-    <w:p>
-      <w:pPr>
-        <w:pStyle w:val="InfoBlue"/>
-      </w:pPr>
-      <w:r>
-        <w:t>[The requirement description.]</w:t>
-      </w:r>
+        <w:t xml:space="preserve"> following the prescribed exercises on the Self Start system.</w:t>
+      </w:r>
+    </w:p>
+    <w:p>
+      <w:pPr>
+        <w:pStyle w:val="BodyText"/>
+      </w:pPr>
+      <w:r>
+        <w:t>Thus, all features in Self Start are proprietary property of Ademidun Hart &amp; Company.</w:t>
+      </w:r>
+      <w:r>
+        <w:t xml:space="preserve"> Third-party APIs relating to online payments may be required for the Self Start system. If it is recognized that a paid third-party API or service is necessary to implement this feature, the cost will be passed on to Marcotte Physiotherapy.</w:t>
+      </w:r>
+    </w:p>
+    <w:p>
+      <w:pPr>
+        <w:pStyle w:val="BodyText"/>
+      </w:pPr>
     </w:p>
     <w:p>
       <w:pPr>
         <w:pStyle w:val="Heading2"/>
       </w:pPr>
-      <w:bookmarkStart w:id="44" w:name="_Toc456660588"/>
-      <w:bookmarkStart w:id="45" w:name="_Toc457262460"/>
-      <w:bookmarkStart w:id="46" w:name="_Toc465558711"/>
-      <w:r>
-        <w:t>Performance</w:t>
-      </w:r>
-      <w:bookmarkEnd w:id="44"/>
-      <w:bookmarkEnd w:id="45"/>
-      <w:bookmarkEnd w:id="46"/>
-    </w:p>
-    <w:p>
-      <w:pPr>
-        <w:pStyle w:val="InfoBlue"/>
-      </w:pPr>
-      <w:r>
-        <w:t>[The performance characteristics of the system should be outlined in this section. Include specific response times. Where applicable, reference related Use Cases by name.</w:t>
-      </w:r>
-    </w:p>
-    <w:p>
-      <w:pPr>
-        <w:pStyle w:val="InfoBlue"/>
-        <w:numPr>
-          <w:ilvl w:val="0"/>
-          <w:numId w:val="2"/>
-        </w:numPr>
-        <w:tabs>
-          <w:tab w:val="left" w:pos="1080"/>
-        </w:tabs>
-        <w:spacing w:after="60"/>
-        <w:ind w:left="1077" w:hanging="357"/>
-      </w:pPr>
-      <w:r>
-        <w:t>Response time for a transaction (average, maximum)</w:t>
-      </w:r>
-    </w:p>
-    <w:p>
-      <w:pPr>
-        <w:pStyle w:val="InfoBlue"/>
-        <w:numPr>
-          <w:ilvl w:val="0"/>
-          <w:numId w:val="2"/>
-        </w:numPr>
-        <w:tabs>
-          <w:tab w:val="left" w:pos="1080"/>
-        </w:tabs>
-        <w:spacing w:after="60"/>
-        <w:ind w:left="1077" w:hanging="357"/>
-      </w:pPr>
-      <w:r>
-        <w:t>Throughput (e.g., transactions per second)</w:t>
-      </w:r>
-    </w:p>
-    <w:p>
-      <w:pPr>
-        <w:pStyle w:val="InfoBlue"/>
-        <w:numPr>
-          <w:ilvl w:val="0"/>
-          <w:numId w:val="2"/>
-        </w:numPr>
-        <w:tabs>
-          <w:tab w:val="left" w:pos="1080"/>
-        </w:tabs>
-        <w:spacing w:after="60"/>
-        <w:ind w:left="1077" w:hanging="357"/>
-      </w:pPr>
-      <w:r>
-        <w:t>Capacity (e.g., the number of customers or transactions the system can accommodate)</w:t>
-      </w:r>
-    </w:p>
-    <w:p>
-      <w:pPr>
-        <w:pStyle w:val="InfoBlue"/>
-        <w:numPr>
-          <w:ilvl w:val="0"/>
-          <w:numId w:val="2"/>
-        </w:numPr>
-        <w:tabs>
-          <w:tab w:val="left" w:pos="1080"/>
-        </w:tabs>
-        <w:spacing w:after="60"/>
-        <w:ind w:left="1077" w:hanging="357"/>
-      </w:pPr>
-      <w:r>
-        <w:t>Degradation modes (what is the acceptable mode of operation when the system has been degraded in some manner)</w:t>
-      </w:r>
-    </w:p>
-    <w:p>
-      <w:pPr>
-        <w:pStyle w:val="InfoBlue"/>
-        <w:numPr>
-          <w:ilvl w:val="0"/>
-          <w:numId w:val="2"/>
-        </w:numPr>
-        <w:tabs>
-          <w:tab w:val="left" w:pos="1080"/>
-        </w:tabs>
-        <w:spacing w:after="60"/>
-        <w:ind w:left="1077" w:hanging="357"/>
-      </w:pPr>
-      <w:r>
-        <w:t>Resource utilization: memory, disk, communications, etc.]</w:t>
-      </w:r>
-    </w:p>
-    <w:p>
-      <w:pPr>
-        <w:pStyle w:val="Heading3"/>
-      </w:pPr>
-      <w:bookmarkStart w:id="47" w:name="_Toc456660589"/>
-      <w:bookmarkStart w:id="48" w:name="_Toc457262461"/>
-      <w:bookmarkStart w:id="49" w:name="_Toc465558712"/>
-      <w:r>
-        <w:t>&lt;Performance Requirement One&gt;</w:t>
-      </w:r>
-      <w:bookmarkEnd w:id="47"/>
-      <w:bookmarkEnd w:id="48"/>
-      <w:bookmarkEnd w:id="49"/>
-    </w:p>
-    <w:p>
-      <w:pPr>
-        <w:pStyle w:val="InfoBlue"/>
-      </w:pPr>
-      <w:r>
-        <w:t>[The requirement description.]</w:t>
-      </w:r>
-    </w:p>
-    <w:p>
-      <w:pPr>
-        <w:pStyle w:val="Heading2"/>
-      </w:pPr>
-      <w:bookmarkStart w:id="50" w:name="_Toc456660590"/>
-      <w:bookmarkStart w:id="51" w:name="_Toc457262462"/>
-      <w:bookmarkStart w:id="52" w:name="_Toc465558713"/>
-      <w:r>
-        <w:t>Supportability</w:t>
-      </w:r>
-      <w:bookmarkEnd w:id="50"/>
+      <w:bookmarkStart w:id="51" w:name="_Toc456660596"/>
+      <w:bookmarkStart w:id="52" w:name="_Toc457262468"/>
+      <w:bookmarkStart w:id="53" w:name="_Toc465558719"/>
+      <w:r>
+        <w:t>Interfaces</w:t>
+      </w:r>
       <w:bookmarkEnd w:id="51"/>
       <w:bookmarkEnd w:id="52"/>
+      <w:bookmarkEnd w:id="53"/>
     </w:p>
     <w:p>
       <w:pPr>
         <w:pStyle w:val="InfoBlue"/>
       </w:pPr>
       <w:r>
-        <w:t xml:space="preserve">[This section indicates any requirements that will enhance the supportability or maintainability of the system being built, including coding standards, naming conventions, class libraries, maintenance access, </w:t>
-      </w:r>
-      <w:r>
-        <w:lastRenderedPageBreak/>
-        <w:t>maintenance utilities.]</w:t>
+        <w:t xml:space="preserve">[This section defines the interfaces that must be supported by the application. It should contain adequate specificity, protocols, ports and logical addresses, </w:t>
+      </w:r>
+      <w:proofErr w:type="spellStart"/>
+      <w:r>
+        <w:t>etc</w:t>
+      </w:r>
+      <w:proofErr w:type="spellEnd"/>
+      <w:r>
+        <w:t>, so that the software can be developed and verified against the interface requirements.]</w:t>
       </w:r>
     </w:p>
     <w:p>
       <w:pPr>
         <w:pStyle w:val="Heading3"/>
       </w:pPr>
-      <w:bookmarkStart w:id="53" w:name="_Toc456660591"/>
-      <w:bookmarkStart w:id="54" w:name="_Toc457262463"/>
-      <w:bookmarkStart w:id="55" w:name="_Toc465558714"/>
-      <w:r>
-        <w:t>&lt;Supportability Requirement One&gt;</w:t>
-      </w:r>
-      <w:bookmarkEnd w:id="53"/>
+      <w:bookmarkStart w:id="54" w:name="_Toc456660597"/>
+      <w:bookmarkStart w:id="55" w:name="_Toc457262469"/>
+      <w:bookmarkStart w:id="56" w:name="_Toc465558720"/>
+      <w:r>
+        <w:t>User Interfaces</w:t>
+      </w:r>
       <w:bookmarkEnd w:id="54"/>
       <w:bookmarkEnd w:id="55"/>
+      <w:bookmarkEnd w:id="56"/>
     </w:p>
     <w:p>
       <w:pPr>
         <w:pStyle w:val="InfoBlue"/>
       </w:pPr>
       <w:r>
-        <w:t>[The requirement description.]</w:t>
-      </w:r>
-    </w:p>
-    <w:p>
-      <w:pPr>
-        <w:pStyle w:val="Heading2"/>
-      </w:pPr>
-      <w:bookmarkStart w:id="56" w:name="_Toc456660592"/>
-      <w:bookmarkStart w:id="57" w:name="_Toc457262464"/>
-      <w:bookmarkStart w:id="58" w:name="_Toc465558715"/>
-      <w:r>
-        <w:t>Design Constraints</w:t>
-      </w:r>
-      <w:bookmarkEnd w:id="56"/>
+        <w:t>[Describe the user interfaces that are to be implemented by the software.]</w:t>
+      </w:r>
+    </w:p>
+    <w:p>
+      <w:pPr>
+        <w:pStyle w:val="Heading3"/>
+      </w:pPr>
+      <w:bookmarkStart w:id="57" w:name="_Toc456660598"/>
+      <w:bookmarkStart w:id="58" w:name="_Toc457262470"/>
+      <w:bookmarkStart w:id="59" w:name="_Toc465558721"/>
+      <w:r>
+        <w:t>Hardware Interfaces</w:t>
+      </w:r>
       <w:bookmarkEnd w:id="57"/>
       <w:bookmarkEnd w:id="58"/>
+      <w:bookmarkEnd w:id="59"/>
     </w:p>
     <w:p>
       <w:pPr>
         <w:pStyle w:val="InfoBlue"/>
       </w:pPr>
       <w:r>
-        <w:t>[This section should indicate any design constraints on the system being built. Design constraints represent design decisions that have been mandated and must be adhered to.  Examples include software languages, software process requirements, prescribed use of developmental tools, architectural and design constraints, purchased components, class libraries, etc.]</w:t>
+        <w:t>[This section defines any hardware interfaces that are to be supported by the software, including logical structure, physical addresses, expected behavior, etc.]</w:t>
       </w:r>
     </w:p>
     <w:p>
       <w:pPr>
         <w:pStyle w:val="Heading3"/>
       </w:pPr>
-      <w:bookmarkStart w:id="59" w:name="_Toc456660593"/>
-      <w:bookmarkStart w:id="60" w:name="_Toc457262465"/>
-      <w:bookmarkStart w:id="61" w:name="_Toc465558716"/>
-      <w:r>
-        <w:t>&lt;Design Constraint One&gt;</w:t>
-      </w:r>
-      <w:bookmarkEnd w:id="59"/>
+      <w:bookmarkStart w:id="60" w:name="_Toc456660599"/>
+      <w:bookmarkStart w:id="61" w:name="_Toc457262471"/>
+      <w:bookmarkStart w:id="62" w:name="_Toc465558722"/>
+      <w:r>
+        <w:t>Software Interfaces</w:t>
+      </w:r>
       <w:bookmarkEnd w:id="60"/>
       <w:bookmarkEnd w:id="61"/>
+      <w:bookmarkEnd w:id="62"/>
     </w:p>
     <w:p>
       <w:pPr>
         <w:pStyle w:val="InfoBlue"/>
       </w:pPr>
       <w:r>
-        <w:t>[The requirement description.]</w:t>
-      </w:r>
-    </w:p>
-    <w:p>
-      <w:pPr>
-        <w:pStyle w:val="Heading2"/>
-      </w:pPr>
-      <w:bookmarkStart w:id="62" w:name="_Toc456660594"/>
-      <w:bookmarkStart w:id="63" w:name="_Toc457262466"/>
-      <w:bookmarkStart w:id="64" w:name="_Toc465558717"/>
-      <w:r>
-        <w:t>Online User Documentation and Help System Requirements</w:t>
-      </w:r>
-      <w:bookmarkEnd w:id="62"/>
+        <w:t>[This section describes software interfaces to other components of the software system. These may be purchased components, components reused from another application, or components being developed for subsystems outside of the scope of this SRS, but with which this software application must interact.]</w:t>
+      </w:r>
+    </w:p>
+    <w:p>
+      <w:pPr>
+        <w:pStyle w:val="Heading3"/>
+      </w:pPr>
+      <w:bookmarkStart w:id="63" w:name="_Toc456660600"/>
+      <w:bookmarkStart w:id="64" w:name="_Toc457262472"/>
+      <w:bookmarkStart w:id="65" w:name="_Toc465558723"/>
+      <w:r>
+        <w:lastRenderedPageBreak/>
+        <w:t>Communications Interfaces</w:t>
+      </w:r>
       <w:bookmarkEnd w:id="63"/>
       <w:bookmarkEnd w:id="64"/>
+      <w:bookmarkEnd w:id="65"/>
     </w:p>
     <w:p>
       <w:pPr>
         <w:pStyle w:val="InfoBlue"/>
       </w:pPr>
       <w:r>
-        <w:t>[Describes the requirements, if any, for on-line user documentation, help systems, help about notices, etc.]</w:t>
+        <w:t>[Describe any communications interfaces to other systems or devices such as local area networks, remote serial devices, etc.]</w:t>
       </w:r>
     </w:p>
     <w:p>
       <w:pPr>
         <w:pStyle w:val="Heading2"/>
       </w:pPr>
-      <w:bookmarkStart w:id="65" w:name="_Toc456660595"/>
-      <w:bookmarkStart w:id="66" w:name="_Toc457262467"/>
-      <w:bookmarkStart w:id="67" w:name="_Toc465558718"/>
-      <w:r>
-        <w:t>Purchased Components</w:t>
-      </w:r>
-      <w:bookmarkEnd w:id="65"/>
+      <w:bookmarkStart w:id="66" w:name="_Toc456660601"/>
+      <w:bookmarkStart w:id="67" w:name="_Toc457262473"/>
+      <w:bookmarkStart w:id="68" w:name="_Toc465558724"/>
+      <w:r>
+        <w:t>Licensing Requirements</w:t>
+      </w:r>
       <w:bookmarkEnd w:id="66"/>
       <w:bookmarkEnd w:id="67"/>
+      <w:bookmarkEnd w:id="68"/>
     </w:p>
     <w:p>
       <w:pPr>
         <w:pStyle w:val="InfoBlue"/>
       </w:pPr>
       <w:r>
-        <w:t>[This section describes any purchased components to be used with the system, any applicable licensing or usage restrictions, and any associated compatibility/interoperability or interface standards.]</w:t>
+        <w:t>[Defines any licensing enforcement requirements or other usage restriction requirements that are to be exhibited by the software.]</w:t>
       </w:r>
     </w:p>
     <w:p>
       <w:pPr>
         <w:pStyle w:val="Heading2"/>
       </w:pPr>
-      <w:bookmarkStart w:id="68" w:name="_Toc456660596"/>
-      <w:bookmarkStart w:id="69" w:name="_Toc457262468"/>
-      <w:bookmarkStart w:id="70" w:name="_Toc465558719"/>
-      <w:r>
-        <w:t>Interfaces</w:t>
-      </w:r>
-      <w:bookmarkEnd w:id="68"/>
+      <w:bookmarkStart w:id="69" w:name="_Toc456660602"/>
+      <w:bookmarkStart w:id="70" w:name="_Toc457262474"/>
+      <w:bookmarkStart w:id="71" w:name="_Toc465558725"/>
+      <w:r>
+        <w:t>Legal, Copyright and Other Notices</w:t>
+      </w:r>
       <w:bookmarkEnd w:id="69"/>
       <w:bookmarkEnd w:id="70"/>
+      <w:bookmarkEnd w:id="71"/>
     </w:p>
     <w:p>
       <w:pPr>
         <w:pStyle w:val="InfoBlue"/>
       </w:pPr>
       <w:r>
-        <w:t xml:space="preserve">[This section defines the interfaces that must be supported by the application. It should contain adequate specificity, protocols, ports and logical addresses, </w:t>
-      </w:r>
-      <w:proofErr w:type="spellStart"/>
-      <w:r>
-        <w:t>etc</w:t>
-      </w:r>
-      <w:proofErr w:type="spellEnd"/>
-      <w:r>
-        <w:t>, so that the software can be developed and verified against the interface requirements.]</w:t>
-      </w:r>
-    </w:p>
-    <w:p>
-      <w:pPr>
-        <w:pStyle w:val="Heading3"/>
-      </w:pPr>
-      <w:bookmarkStart w:id="71" w:name="_Toc456660597"/>
-      <w:bookmarkStart w:id="72" w:name="_Toc457262469"/>
-      <w:bookmarkStart w:id="73" w:name="_Toc465558720"/>
-      <w:r>
-        <w:t>User Interfaces</w:t>
-      </w:r>
-      <w:bookmarkEnd w:id="71"/>
+        <w:t>[This section describes any necessary legal disclaimers, warranties, copyright notices, patent notice, word mark, trademark, or logo compliance issues for the software.]</w:t>
+      </w:r>
+    </w:p>
+    <w:p>
+      <w:pPr>
+        <w:pStyle w:val="Heading2"/>
+      </w:pPr>
+      <w:bookmarkStart w:id="72" w:name="_Toc456660603"/>
+      <w:bookmarkStart w:id="73" w:name="_Toc457262475"/>
+      <w:bookmarkStart w:id="74" w:name="_Toc465558726"/>
+      <w:r>
+        <w:t>Applicable Standards</w:t>
+      </w:r>
       <w:bookmarkEnd w:id="72"/>
       <w:bookmarkEnd w:id="73"/>
+      <w:bookmarkEnd w:id="74"/>
     </w:p>
     <w:p>
       <w:pPr>
         <w:pStyle w:val="InfoBlue"/>
       </w:pPr>
       <w:r>
-        <w:t>[Describe the user interfaces that are to be implemented by the software.]</w:t>
-      </w:r>
-    </w:p>
-    <w:p>
-      <w:pPr>
-        <w:pStyle w:val="Heading3"/>
-      </w:pPr>
-      <w:bookmarkStart w:id="74" w:name="_Toc456660598"/>
-      <w:bookmarkStart w:id="75" w:name="_Toc457262470"/>
-      <w:bookmarkStart w:id="76" w:name="_Toc465558721"/>
-      <w:r>
-        <w:t>Hardware Interfaces</w:t>
-      </w:r>
-      <w:bookmarkEnd w:id="74"/>
-      <w:bookmarkEnd w:id="75"/>
-      <w:bookmarkEnd w:id="76"/>
-    </w:p>
-    <w:p>
-      <w:pPr>
-        <w:pStyle w:val="InfoBlue"/>
-      </w:pPr>
-      <w:r>
-        <w:t>[This section defines any hardware interfaces that are to be supported by the software, including logical structure, physical addresses, expected behavior, etc.]</w:t>
-      </w:r>
-    </w:p>
-    <w:p>
-      <w:pPr>
-        <w:pStyle w:val="Heading3"/>
-      </w:pPr>
-      <w:bookmarkStart w:id="77" w:name="_Toc456660599"/>
-      <w:bookmarkStart w:id="78" w:name="_Toc457262471"/>
-      <w:bookmarkStart w:id="79" w:name="_Toc465558722"/>
-      <w:r>
-        <w:t>Software Interfaces</w:t>
-      </w:r>
-      <w:bookmarkEnd w:id="77"/>
-      <w:bookmarkEnd w:id="78"/>
-      <w:bookmarkEnd w:id="79"/>
-    </w:p>
-    <w:p>
-      <w:pPr>
-        <w:pStyle w:val="InfoBlue"/>
-      </w:pPr>
-      <w:r>
-        <w:t>[This section describes software interfaces to other components of the software system. These may be purchased components, components reused from another application, or components being developed for subsystems outside of the scope of this SRS, but with which this software application must interact.]</w:t>
-      </w:r>
-    </w:p>
-    <w:p>
-      <w:pPr>
-        <w:pStyle w:val="Heading3"/>
-      </w:pPr>
-      <w:bookmarkStart w:id="80" w:name="_Toc456660600"/>
-      <w:bookmarkStart w:id="81" w:name="_Toc457262472"/>
-      <w:bookmarkStart w:id="82" w:name="_Toc465558723"/>
-      <w:r>
-        <w:t>Communications Interfaces</w:t>
-      </w:r>
-      <w:bookmarkEnd w:id="80"/>
-      <w:bookmarkEnd w:id="81"/>
-      <w:bookmarkEnd w:id="82"/>
-    </w:p>
-    <w:p>
-      <w:pPr>
-        <w:pStyle w:val="InfoBlue"/>
-      </w:pPr>
-      <w:r>
-        <w:t>[Describe any communications interfaces to other systems or devices such as local area networks, remote serial devices, etc.]</w:t>
-      </w:r>
-    </w:p>
-    <w:p>
-      <w:pPr>
-        <w:pStyle w:val="Heading2"/>
-      </w:pPr>
-      <w:bookmarkStart w:id="83" w:name="_Toc456660601"/>
-      <w:bookmarkStart w:id="84" w:name="_Toc457262473"/>
-      <w:bookmarkStart w:id="85" w:name="_Toc465558724"/>
-      <w:r>
-        <w:t>Licensing Requirements</w:t>
-      </w:r>
-      <w:bookmarkEnd w:id="83"/>
-      <w:bookmarkEnd w:id="84"/>
-      <w:bookmarkEnd w:id="85"/>
-    </w:p>
-    <w:p>
-      <w:pPr>
-        <w:pStyle w:val="InfoBlue"/>
-      </w:pPr>
-      <w:r>
-        <w:t>[Defines any licensing enforcement requirements or other usage restriction requirements that are to be exhibited by the software.]</w:t>
-      </w:r>
-    </w:p>
-    <w:p>
-      <w:pPr>
-        <w:pStyle w:val="Heading2"/>
-      </w:pPr>
-      <w:bookmarkStart w:id="86" w:name="_Toc456660602"/>
-      <w:bookmarkStart w:id="87" w:name="_Toc457262474"/>
-      <w:bookmarkStart w:id="88" w:name="_Toc465558725"/>
-      <w:r>
-        <w:t>Legal, Copyright and Other Notices</w:t>
-      </w:r>
-      <w:bookmarkEnd w:id="86"/>
-      <w:bookmarkEnd w:id="87"/>
-      <w:bookmarkEnd w:id="88"/>
-    </w:p>
-    <w:p>
-      <w:pPr>
-        <w:pStyle w:val="InfoBlue"/>
-      </w:pPr>
-      <w:r>
-        <w:t>[This section describes any necessary legal disclaimers, warranties, copyright notices, patent notice, word mark, trademark, or logo compliance issues for the software.]</w:t>
-      </w:r>
-    </w:p>
-    <w:p>
-      <w:pPr>
-        <w:pStyle w:val="Heading2"/>
-      </w:pPr>
-      <w:bookmarkStart w:id="89" w:name="_Toc456660603"/>
-      <w:bookmarkStart w:id="90" w:name="_Toc457262475"/>
-      <w:bookmarkStart w:id="91" w:name="_Toc465558726"/>
-      <w:r>
-        <w:t>Applicable Standards</w:t>
-      </w:r>
-      <w:bookmarkEnd w:id="89"/>
-      <w:bookmarkEnd w:id="90"/>
-      <w:bookmarkEnd w:id="91"/>
-    </w:p>
-    <w:p>
-      <w:pPr>
-        <w:pStyle w:val="InfoBlue"/>
-      </w:pPr>
-      <w:r>
         <w:t>[This section describes by reference any applicable standards, (and the specific sections of any such standards that apply to the system being described). For example, this could include legal, quality and regulatory standards, industry standards for usability, interoperability, internationalization, operating system compliance, etc.]</w:t>
       </w:r>
     </w:p>
     <w:sectPr>
-      <w:headerReference w:type="default" r:id="rId14"/>
-      <w:footerReference w:type="default" r:id="rId15"/>
+      <w:headerReference w:type="default" r:id="rId9"/>
+      <w:footerReference w:type="default" r:id="rId10"/>
       <w:pgSz w:w="12240" w:h="15840" w:code="1"/>
       <w:pgMar w:top="1440" w:right="1440" w:bottom="1440" w:left="1440" w:header="720" w:footer="720" w:gutter="0"/>
       <w:cols w:space="720"/>
@@ -4586,7 +6124,7 @@
 </file>
 
 <file path=word/endnotes.xml><?xml version="1.0" encoding="utf-8"?>
-<w:endnotes xmlns:wpc="http://schemas.microsoft.com/office/word/2010/wordprocessingCanvas" xmlns:mo="http://schemas.microsoft.com/office/mac/office/2008/main" xmlns:mc="http://schemas.openxmlformats.org/markup-compatibility/2006" xmlns:mv="urn:schemas-microsoft-com:mac:vml" xmlns:o="urn:schemas-microsoft-com:office:office" xmlns:r="http://schemas.openxmlformats.org/officeDocument/2006/relationships" xmlns:m="http://schemas.openxmlformats.org/officeDocument/2006/math" xmlns:v="urn:schemas-microsoft-com:vml" xmlns:wp14="http://schemas.microsoft.com/office/word/2010/wordprocessingDrawing" xmlns:wp="http://schemas.openxmlformats.org/drawingml/2006/wordprocessingDrawing" xmlns:w10="urn:schemas-microsoft-com:office:word" xmlns:w="http://schemas.openxmlformats.org/wordprocessingml/2006/main" xmlns:w14="http://schemas.microsoft.com/office/word/2010/wordml" xmlns:w15="http://schemas.microsoft.com/office/word/2012/wordml" xmlns:wpg="http://schemas.microsoft.com/office/word/2010/wordprocessingGroup" xmlns:wpi="http://schemas.microsoft.com/office/word/2010/wordprocessingInk" xmlns:wne="http://schemas.microsoft.com/office/word/2006/wordml" xmlns:wps="http://schemas.microsoft.com/office/word/2010/wordprocessingShape" mc:Ignorable="w14 w15 wp14">
+<w:endnotes xmlns:wpc="http://schemas.microsoft.com/office/word/2010/wordprocessingCanvas" xmlns:cx="http://schemas.microsoft.com/office/drawing/2014/chartex" xmlns:cx1="http://schemas.microsoft.com/office/drawing/2015/9/8/chartex" xmlns:cx2="http://schemas.microsoft.com/office/drawing/2015/10/21/chartex" xmlns:cx3="http://schemas.microsoft.com/office/drawing/2016/5/9/chartex" xmlns:cx4="http://schemas.microsoft.com/office/drawing/2016/5/10/chartex" xmlns:cx5="http://schemas.microsoft.com/office/drawing/2016/5/11/chartex" xmlns:cx6="http://schemas.microsoft.com/office/drawing/2016/5/12/chartex" xmlns:cx7="http://schemas.microsoft.com/office/drawing/2016/5/13/chartex" xmlns:cx8="http://schemas.microsoft.com/office/drawing/2016/5/14/chartex" xmlns:mc="http://schemas.openxmlformats.org/markup-compatibility/2006" xmlns:aink="http://schemas.microsoft.com/office/drawing/2016/ink" xmlns:am3d="http://schemas.microsoft.com/office/drawing/2017/model3d" xmlns:o="urn:schemas-microsoft-com:office:office" xmlns:r="http://schemas.openxmlformats.org/officeDocument/2006/relationships" xmlns:m="http://schemas.openxmlformats.org/officeDocument/2006/math" xmlns:v="urn:schemas-microsoft-com:vml" xmlns:wp14="http://schemas.microsoft.com/office/word/2010/wordprocessingDrawing" xmlns:wp="http://schemas.openxmlformats.org/drawingml/2006/wordprocessingDrawing" xmlns:w10="urn:schemas-microsoft-com:office:word" xmlns:w="http://schemas.openxmlformats.org/wordprocessingml/2006/main" xmlns:w14="http://schemas.microsoft.com/office/word/2010/wordml" xmlns:w15="http://schemas.microsoft.com/office/word/2012/wordml" xmlns:w16se="http://schemas.microsoft.com/office/word/2015/wordml/symex" xmlns:wpg="http://schemas.microsoft.com/office/word/2010/wordprocessingGroup" xmlns:wpi="http://schemas.microsoft.com/office/word/2010/wordprocessingInk" xmlns:wne="http://schemas.microsoft.com/office/word/2006/wordml" xmlns:wps="http://schemas.microsoft.com/office/word/2010/wordprocessingShape" mc:Ignorable="w14 w15 w16se wp14">
   <w:endnote w:type="separator" w:id="-1">
     <w:p>
       <w:pPr>
@@ -4611,39 +6149,7 @@
 </file>
 
 <file path=word/footer1.xml><?xml version="1.0" encoding="utf-8"?>
-<w:ftr xmlns:wpc="http://schemas.microsoft.com/office/word/2010/wordprocessingCanvas" xmlns:mo="http://schemas.microsoft.com/office/mac/office/2008/main" xmlns:mc="http://schemas.openxmlformats.org/markup-compatibility/2006" xmlns:mv="urn:schemas-microsoft-com:mac:vml" xmlns:o="urn:schemas-microsoft-com:office:office" xmlns:r="http://schemas.openxmlformats.org/officeDocument/2006/relationships" xmlns:m="http://schemas.openxmlformats.org/officeDocument/2006/math" xmlns:v="urn:schemas-microsoft-com:vml" xmlns:wp14="http://schemas.microsoft.com/office/word/2010/wordprocessingDrawing" xmlns:wp="http://schemas.openxmlformats.org/drawingml/2006/wordprocessingDrawing" xmlns:w10="urn:schemas-microsoft-com:office:word" xmlns:w="http://schemas.openxmlformats.org/wordprocessingml/2006/main" xmlns:w14="http://schemas.microsoft.com/office/word/2010/wordml" xmlns:w15="http://schemas.microsoft.com/office/word/2012/wordml" xmlns:wpg="http://schemas.microsoft.com/office/word/2010/wordprocessingGroup" xmlns:wpi="http://schemas.microsoft.com/office/word/2010/wordprocessingInk" xmlns:wne="http://schemas.microsoft.com/office/word/2006/wordml" xmlns:wps="http://schemas.microsoft.com/office/word/2010/wordprocessingShape" mc:Ignorable="w14 w15 wp14">
-  <w:p>
-    <w:pPr>
-      <w:pStyle w:val="Footer"/>
-    </w:pPr>
-  </w:p>
-</w:ftr>
-</file>
-
-<file path=word/footer2.xml><?xml version="1.0" encoding="utf-8"?>
-<w:ftr xmlns:wpc="http://schemas.microsoft.com/office/word/2010/wordprocessingCanvas" xmlns:mo="http://schemas.microsoft.com/office/mac/office/2008/main" xmlns:mc="http://schemas.openxmlformats.org/markup-compatibility/2006" xmlns:mv="urn:schemas-microsoft-com:mac:vml" xmlns:o="urn:schemas-microsoft-com:office:office" xmlns:r="http://schemas.openxmlformats.org/officeDocument/2006/relationships" xmlns:m="http://schemas.openxmlformats.org/officeDocument/2006/math" xmlns:v="urn:schemas-microsoft-com:vml" xmlns:wp14="http://schemas.microsoft.com/office/word/2010/wordprocessingDrawing" xmlns:wp="http://schemas.openxmlformats.org/drawingml/2006/wordprocessingDrawing" xmlns:w10="urn:schemas-microsoft-com:office:word" xmlns:w="http://schemas.openxmlformats.org/wordprocessingml/2006/main" xmlns:w14="http://schemas.microsoft.com/office/word/2010/wordml" xmlns:w15="http://schemas.microsoft.com/office/word/2012/wordml" xmlns:wpg="http://schemas.microsoft.com/office/word/2010/wordprocessingGroup" xmlns:wpi="http://schemas.microsoft.com/office/word/2010/wordprocessingInk" xmlns:wne="http://schemas.microsoft.com/office/word/2006/wordml" xmlns:wps="http://schemas.microsoft.com/office/word/2010/wordprocessingShape" mc:Ignorable="w14 w15 wp14">
-  <w:p>
-    <w:pPr>
-      <w:pStyle w:val="Footer"/>
-    </w:pPr>
-    <w:bookmarkStart w:id="0" w:name="_GoBack"/>
-    <w:bookmarkEnd w:id="0"/>
-  </w:p>
-</w:ftr>
-</file>
-
-<file path=word/footer3.xml><?xml version="1.0" encoding="utf-8"?>
-<w:ftr xmlns:wpc="http://schemas.microsoft.com/office/word/2010/wordprocessingCanvas" xmlns:mo="http://schemas.microsoft.com/office/mac/office/2008/main" xmlns:mc="http://schemas.openxmlformats.org/markup-compatibility/2006" xmlns:mv="urn:schemas-microsoft-com:mac:vml" xmlns:o="urn:schemas-microsoft-com:office:office" xmlns:r="http://schemas.openxmlformats.org/officeDocument/2006/relationships" xmlns:m="http://schemas.openxmlformats.org/officeDocument/2006/math" xmlns:v="urn:schemas-microsoft-com:vml" xmlns:wp14="http://schemas.microsoft.com/office/word/2010/wordprocessingDrawing" xmlns:wp="http://schemas.openxmlformats.org/drawingml/2006/wordprocessingDrawing" xmlns:w10="urn:schemas-microsoft-com:office:word" xmlns:w="http://schemas.openxmlformats.org/wordprocessingml/2006/main" xmlns:w14="http://schemas.microsoft.com/office/word/2010/wordml" xmlns:w15="http://schemas.microsoft.com/office/word/2012/wordml" xmlns:wpg="http://schemas.microsoft.com/office/word/2010/wordprocessingGroup" xmlns:wpi="http://schemas.microsoft.com/office/word/2010/wordprocessingInk" xmlns:wne="http://schemas.microsoft.com/office/word/2006/wordml" xmlns:wps="http://schemas.microsoft.com/office/word/2010/wordprocessingShape" mc:Ignorable="w14 w15 wp14">
-  <w:p>
-    <w:pPr>
-      <w:pStyle w:val="Footer"/>
-    </w:pPr>
-  </w:p>
-</w:ftr>
-</file>
-
-<file path=word/footer4.xml><?xml version="1.0" encoding="utf-8"?>
-<w:ftr xmlns:wpc="http://schemas.microsoft.com/office/word/2010/wordprocessingCanvas" xmlns:mo="http://schemas.microsoft.com/office/mac/office/2008/main" xmlns:mc="http://schemas.openxmlformats.org/markup-compatibility/2006" xmlns:mv="urn:schemas-microsoft-com:mac:vml" xmlns:o="urn:schemas-microsoft-com:office:office" xmlns:r="http://schemas.openxmlformats.org/officeDocument/2006/relationships" xmlns:m="http://schemas.openxmlformats.org/officeDocument/2006/math" xmlns:v="urn:schemas-microsoft-com:vml" xmlns:wp14="http://schemas.microsoft.com/office/word/2010/wordprocessingDrawing" xmlns:wp="http://schemas.openxmlformats.org/drawingml/2006/wordprocessingDrawing" xmlns:w10="urn:schemas-microsoft-com:office:word" xmlns:w="http://schemas.openxmlformats.org/wordprocessingml/2006/main" xmlns:w14="http://schemas.microsoft.com/office/word/2010/wordml" xmlns:w15="http://schemas.microsoft.com/office/word/2012/wordml" xmlns:wpg="http://schemas.microsoft.com/office/word/2010/wordprocessingGroup" xmlns:wpi="http://schemas.microsoft.com/office/word/2010/wordprocessingInk" xmlns:wne="http://schemas.microsoft.com/office/word/2006/wordml" xmlns:wps="http://schemas.microsoft.com/office/word/2010/wordprocessingShape" mc:Ignorable="w14 w15 wp14">
+<w:ftr xmlns:wpc="http://schemas.microsoft.com/office/word/2010/wordprocessingCanvas" xmlns:cx="http://schemas.microsoft.com/office/drawing/2014/chartex" xmlns:cx1="http://schemas.microsoft.com/office/drawing/2015/9/8/chartex" xmlns:cx2="http://schemas.microsoft.com/office/drawing/2015/10/21/chartex" xmlns:cx3="http://schemas.microsoft.com/office/drawing/2016/5/9/chartex" xmlns:cx4="http://schemas.microsoft.com/office/drawing/2016/5/10/chartex" xmlns:cx5="http://schemas.microsoft.com/office/drawing/2016/5/11/chartex" xmlns:cx6="http://schemas.microsoft.com/office/drawing/2016/5/12/chartex" xmlns:cx7="http://schemas.microsoft.com/office/drawing/2016/5/13/chartex" xmlns:cx8="http://schemas.microsoft.com/office/drawing/2016/5/14/chartex" xmlns:mc="http://schemas.openxmlformats.org/markup-compatibility/2006" xmlns:aink="http://schemas.microsoft.com/office/drawing/2016/ink" xmlns:am3d="http://schemas.microsoft.com/office/drawing/2017/model3d" xmlns:o="urn:schemas-microsoft-com:office:office" xmlns:r="http://schemas.openxmlformats.org/officeDocument/2006/relationships" xmlns:m="http://schemas.openxmlformats.org/officeDocument/2006/math" xmlns:v="urn:schemas-microsoft-com:vml" xmlns:wp14="http://schemas.microsoft.com/office/word/2010/wordprocessingDrawing" xmlns:wp="http://schemas.openxmlformats.org/drawingml/2006/wordprocessingDrawing" xmlns:w10="urn:schemas-microsoft-com:office:word" xmlns:w="http://schemas.openxmlformats.org/wordprocessingml/2006/main" xmlns:w14="http://schemas.microsoft.com/office/word/2010/wordml" xmlns:w15="http://schemas.microsoft.com/office/word/2012/wordml" xmlns:w16se="http://schemas.microsoft.com/office/word/2015/wordml/symex" xmlns:wpg="http://schemas.microsoft.com/office/word/2010/wordprocessingGroup" xmlns:wpi="http://schemas.microsoft.com/office/word/2010/wordprocessingInk" xmlns:wne="http://schemas.microsoft.com/office/word/2006/wordml" xmlns:wps="http://schemas.microsoft.com/office/word/2010/wordprocessingShape" mc:Ignorable="w14 w15 w16se wp14">
   <w:tbl>
     <w:tblPr>
       <w:tblW w:w="0" w:type="auto"/>
@@ -4711,10 +6217,7 @@
             <w:t>your name</w:t>
           </w:r>
           <w:r>
-            <w:t>, 201</w:t>
-          </w:r>
-          <w:r>
-            <w:t>7</w:t>
+            <w:t>, 2017</w:t>
           </w:r>
         </w:p>
       </w:tc>
@@ -4758,7 +6261,7 @@
               <w:rStyle w:val="PageNumber"/>
               <w:noProof/>
             </w:rPr>
-            <w:t>2</w:t>
+            <w:t>11</w:t>
           </w:r>
           <w:r>
             <w:rPr>
@@ -4779,7 +6282,7 @@
 </file>
 
 <file path=word/footnotes.xml><?xml version="1.0" encoding="utf-8"?>
-<w:footnotes xmlns:wpc="http://schemas.microsoft.com/office/word/2010/wordprocessingCanvas" xmlns:mo="http://schemas.microsoft.com/office/mac/office/2008/main" xmlns:mc="http://schemas.openxmlformats.org/markup-compatibility/2006" xmlns:mv="urn:schemas-microsoft-com:mac:vml" xmlns:o="urn:schemas-microsoft-com:office:office" xmlns:r="http://schemas.openxmlformats.org/officeDocument/2006/relationships" xmlns:m="http://schemas.openxmlformats.org/officeDocument/2006/math" xmlns:v="urn:schemas-microsoft-com:vml" xmlns:wp14="http://schemas.microsoft.com/office/word/2010/wordprocessingDrawing" xmlns:wp="http://schemas.openxmlformats.org/drawingml/2006/wordprocessingDrawing" xmlns:w10="urn:schemas-microsoft-com:office:word" xmlns:w="http://schemas.openxmlformats.org/wordprocessingml/2006/main" xmlns:w14="http://schemas.microsoft.com/office/word/2010/wordml" xmlns:w15="http://schemas.microsoft.com/office/word/2012/wordml" xmlns:wpg="http://schemas.microsoft.com/office/word/2010/wordprocessingGroup" xmlns:wpi="http://schemas.microsoft.com/office/word/2010/wordprocessingInk" xmlns:wne="http://schemas.microsoft.com/office/word/2006/wordml" xmlns:wps="http://schemas.microsoft.com/office/word/2010/wordprocessingShape" mc:Ignorable="w14 w15 wp14">
+<w:footnotes xmlns:wpc="http://schemas.microsoft.com/office/word/2010/wordprocessingCanvas" xmlns:cx="http://schemas.microsoft.com/office/drawing/2014/chartex" xmlns:cx1="http://schemas.microsoft.com/office/drawing/2015/9/8/chartex" xmlns:cx2="http://schemas.microsoft.com/office/drawing/2015/10/21/chartex" xmlns:cx3="http://schemas.microsoft.com/office/drawing/2016/5/9/chartex" xmlns:cx4="http://schemas.microsoft.com/office/drawing/2016/5/10/chartex" xmlns:cx5="http://schemas.microsoft.com/office/drawing/2016/5/11/chartex" xmlns:cx6="http://schemas.microsoft.com/office/drawing/2016/5/12/chartex" xmlns:cx7="http://schemas.microsoft.com/office/drawing/2016/5/13/chartex" xmlns:cx8="http://schemas.microsoft.com/office/drawing/2016/5/14/chartex" xmlns:mc="http://schemas.openxmlformats.org/markup-compatibility/2006" xmlns:aink="http://schemas.microsoft.com/office/drawing/2016/ink" xmlns:am3d="http://schemas.microsoft.com/office/drawing/2017/model3d" xmlns:o="urn:schemas-microsoft-com:office:office" xmlns:r="http://schemas.openxmlformats.org/officeDocument/2006/relationships" xmlns:m="http://schemas.openxmlformats.org/officeDocument/2006/math" xmlns:v="urn:schemas-microsoft-com:vml" xmlns:wp14="http://schemas.microsoft.com/office/word/2010/wordprocessingDrawing" xmlns:wp="http://schemas.openxmlformats.org/drawingml/2006/wordprocessingDrawing" xmlns:w10="urn:schemas-microsoft-com:office:word" xmlns:w="http://schemas.openxmlformats.org/wordprocessingml/2006/main" xmlns:w14="http://schemas.microsoft.com/office/word/2010/wordml" xmlns:w15="http://schemas.microsoft.com/office/word/2012/wordml" xmlns:w16se="http://schemas.microsoft.com/office/word/2015/wordml/symex" xmlns:wpg="http://schemas.microsoft.com/office/word/2010/wordprocessingGroup" xmlns:wpi="http://schemas.microsoft.com/office/word/2010/wordprocessingInk" xmlns:wne="http://schemas.microsoft.com/office/word/2006/wordml" xmlns:wps="http://schemas.microsoft.com/office/word/2010/wordprocessingShape" mc:Ignorable="w14 w15 w16se wp14">
   <w:footnote w:type="separator" w:id="-1">
     <w:p>
       <w:pPr>
@@ -4804,17 +6307,7 @@
 </file>
 
 <file path=word/header1.xml><?xml version="1.0" encoding="utf-8"?>
-<w:hdr xmlns:wpc="http://schemas.microsoft.com/office/word/2010/wordprocessingCanvas" xmlns:mo="http://schemas.microsoft.com/office/mac/office/2008/main" xmlns:mc="http://schemas.openxmlformats.org/markup-compatibility/2006" xmlns:mv="urn:schemas-microsoft-com:mac:vml" xmlns:o="urn:schemas-microsoft-com:office:office" xmlns:r="http://schemas.openxmlformats.org/officeDocument/2006/relationships" xmlns:m="http://schemas.openxmlformats.org/officeDocument/2006/math" xmlns:v="urn:schemas-microsoft-com:vml" xmlns:wp14="http://schemas.microsoft.com/office/word/2010/wordprocessingDrawing" xmlns:wp="http://schemas.openxmlformats.org/drawingml/2006/wordprocessingDrawing" xmlns:w10="urn:schemas-microsoft-com:office:word" xmlns:w="http://schemas.openxmlformats.org/wordprocessingml/2006/main" xmlns:w14="http://schemas.microsoft.com/office/word/2010/wordml" xmlns:w15="http://schemas.microsoft.com/office/word/2012/wordml" xmlns:wpg="http://schemas.microsoft.com/office/word/2010/wordprocessingGroup" xmlns:wpi="http://schemas.microsoft.com/office/word/2010/wordprocessingInk" xmlns:wne="http://schemas.microsoft.com/office/word/2006/wordml" xmlns:wps="http://schemas.microsoft.com/office/word/2010/wordprocessingShape" mc:Ignorable="w14 w15 wp14">
-  <w:p>
-    <w:pPr>
-      <w:pStyle w:val="Header"/>
-    </w:pPr>
-  </w:p>
-</w:hdr>
-</file>
-
-<file path=word/header2.xml><?xml version="1.0" encoding="utf-8"?>
-<w:hdr xmlns:wpc="http://schemas.microsoft.com/office/word/2010/wordprocessingCanvas" xmlns:mo="http://schemas.microsoft.com/office/mac/office/2008/main" xmlns:mc="http://schemas.openxmlformats.org/markup-compatibility/2006" xmlns:mv="urn:schemas-microsoft-com:mac:vml" xmlns:o="urn:schemas-microsoft-com:office:office" xmlns:r="http://schemas.openxmlformats.org/officeDocument/2006/relationships" xmlns:m="http://schemas.openxmlformats.org/officeDocument/2006/math" xmlns:v="urn:schemas-microsoft-com:vml" xmlns:wp14="http://schemas.microsoft.com/office/word/2010/wordprocessingDrawing" xmlns:wp="http://schemas.openxmlformats.org/drawingml/2006/wordprocessingDrawing" xmlns:w10="urn:schemas-microsoft-com:office:word" xmlns:w="http://schemas.openxmlformats.org/wordprocessingml/2006/main" xmlns:w14="http://schemas.microsoft.com/office/word/2010/wordml" xmlns:w15="http://schemas.microsoft.com/office/word/2012/wordml" xmlns:wpg="http://schemas.microsoft.com/office/word/2010/wordprocessingGroup" xmlns:wpi="http://schemas.microsoft.com/office/word/2010/wordprocessingInk" xmlns:wne="http://schemas.microsoft.com/office/word/2006/wordml" xmlns:wps="http://schemas.microsoft.com/office/word/2010/wordprocessingShape" mc:Ignorable="w14 w15 wp14">
+<w:hdr xmlns:wpc="http://schemas.microsoft.com/office/word/2010/wordprocessingCanvas" xmlns:cx="http://schemas.microsoft.com/office/drawing/2014/chartex" xmlns:cx1="http://schemas.microsoft.com/office/drawing/2015/9/8/chartex" xmlns:cx2="http://schemas.microsoft.com/office/drawing/2015/10/21/chartex" xmlns:cx3="http://schemas.microsoft.com/office/drawing/2016/5/9/chartex" xmlns:cx4="http://schemas.microsoft.com/office/drawing/2016/5/10/chartex" xmlns:cx5="http://schemas.microsoft.com/office/drawing/2016/5/11/chartex" xmlns:cx6="http://schemas.microsoft.com/office/drawing/2016/5/12/chartex" xmlns:cx7="http://schemas.microsoft.com/office/drawing/2016/5/13/chartex" xmlns:cx8="http://schemas.microsoft.com/office/drawing/2016/5/14/chartex" xmlns:mc="http://schemas.openxmlformats.org/markup-compatibility/2006" xmlns:aink="http://schemas.microsoft.com/office/drawing/2016/ink" xmlns:am3d="http://schemas.microsoft.com/office/drawing/2017/model3d" xmlns:o="urn:schemas-microsoft-com:office:office" xmlns:r="http://schemas.openxmlformats.org/officeDocument/2006/relationships" xmlns:m="http://schemas.openxmlformats.org/officeDocument/2006/math" xmlns:v="urn:schemas-microsoft-com:vml" xmlns:wp14="http://schemas.microsoft.com/office/word/2010/wordprocessingDrawing" xmlns:wp="http://schemas.openxmlformats.org/drawingml/2006/wordprocessingDrawing" xmlns:w10="urn:schemas-microsoft-com:office:word" xmlns:w="http://schemas.openxmlformats.org/wordprocessingml/2006/main" xmlns:w14="http://schemas.microsoft.com/office/word/2010/wordml" xmlns:w15="http://schemas.microsoft.com/office/word/2012/wordml" xmlns:w16se="http://schemas.microsoft.com/office/word/2015/wordml/symex" xmlns:wpg="http://schemas.microsoft.com/office/word/2010/wordprocessingGroup" xmlns:wpi="http://schemas.microsoft.com/office/word/2010/wordprocessingInk" xmlns:wne="http://schemas.microsoft.com/office/word/2006/wordml" xmlns:wps="http://schemas.microsoft.com/office/word/2010/wordprocessingShape" mc:Ignorable="w14 w15 w16se wp14">
   <w:p>
     <w:pPr>
       <w:rPr>
@@ -4904,18 +6397,8 @@
 </w:hdr>
 </file>
 
-<file path=word/header3.xml><?xml version="1.0" encoding="utf-8"?>
-<w:hdr xmlns:wpc="http://schemas.microsoft.com/office/word/2010/wordprocessingCanvas" xmlns:mo="http://schemas.microsoft.com/office/mac/office/2008/main" xmlns:mc="http://schemas.openxmlformats.org/markup-compatibility/2006" xmlns:mv="urn:schemas-microsoft-com:mac:vml" xmlns:o="urn:schemas-microsoft-com:office:office" xmlns:r="http://schemas.openxmlformats.org/officeDocument/2006/relationships" xmlns:m="http://schemas.openxmlformats.org/officeDocument/2006/math" xmlns:v="urn:schemas-microsoft-com:vml" xmlns:wp14="http://schemas.microsoft.com/office/word/2010/wordprocessingDrawing" xmlns:wp="http://schemas.openxmlformats.org/drawingml/2006/wordprocessingDrawing" xmlns:w10="urn:schemas-microsoft-com:office:word" xmlns:w="http://schemas.openxmlformats.org/wordprocessingml/2006/main" xmlns:w14="http://schemas.microsoft.com/office/word/2010/wordml" xmlns:w15="http://schemas.microsoft.com/office/word/2012/wordml" xmlns:wpg="http://schemas.microsoft.com/office/word/2010/wordprocessingGroup" xmlns:wpi="http://schemas.microsoft.com/office/word/2010/wordprocessingInk" xmlns:wne="http://schemas.microsoft.com/office/word/2006/wordml" xmlns:wps="http://schemas.microsoft.com/office/word/2010/wordprocessingShape" mc:Ignorable="w14 w15 wp14">
-  <w:p>
-    <w:pPr>
-      <w:pStyle w:val="Header"/>
-    </w:pPr>
-  </w:p>
-</w:hdr>
-</file>
-
-<file path=word/header4.xml><?xml version="1.0" encoding="utf-8"?>
-<w:hdr xmlns:wpc="http://schemas.microsoft.com/office/word/2010/wordprocessingCanvas" xmlns:mo="http://schemas.microsoft.com/office/mac/office/2008/main" xmlns:mc="http://schemas.openxmlformats.org/markup-compatibility/2006" xmlns:mv="urn:schemas-microsoft-com:mac:vml" xmlns:o="urn:schemas-microsoft-com:office:office" xmlns:r="http://schemas.openxmlformats.org/officeDocument/2006/relationships" xmlns:m="http://schemas.openxmlformats.org/officeDocument/2006/math" xmlns:v="urn:schemas-microsoft-com:vml" xmlns:wp14="http://schemas.microsoft.com/office/word/2010/wordprocessingDrawing" xmlns:wp="http://schemas.openxmlformats.org/drawingml/2006/wordprocessingDrawing" xmlns:w10="urn:schemas-microsoft-com:office:word" xmlns:w="http://schemas.openxmlformats.org/wordprocessingml/2006/main" xmlns:w14="http://schemas.microsoft.com/office/word/2010/wordml" xmlns:w15="http://schemas.microsoft.com/office/word/2012/wordml" xmlns:wpg="http://schemas.microsoft.com/office/word/2010/wordprocessingGroup" xmlns:wpi="http://schemas.microsoft.com/office/word/2010/wordprocessingInk" xmlns:wne="http://schemas.microsoft.com/office/word/2006/wordml" xmlns:wps="http://schemas.microsoft.com/office/word/2010/wordprocessingShape" mc:Ignorable="w14 w15 wp14">
+<file path=word/header2.xml><?xml version="1.0" encoding="utf-8"?>
+<w:hdr xmlns:wpc="http://schemas.microsoft.com/office/word/2010/wordprocessingCanvas" xmlns:cx="http://schemas.microsoft.com/office/drawing/2014/chartex" xmlns:cx1="http://schemas.microsoft.com/office/drawing/2015/9/8/chartex" xmlns:cx2="http://schemas.microsoft.com/office/drawing/2015/10/21/chartex" xmlns:cx3="http://schemas.microsoft.com/office/drawing/2016/5/9/chartex" xmlns:cx4="http://schemas.microsoft.com/office/drawing/2016/5/10/chartex" xmlns:cx5="http://schemas.microsoft.com/office/drawing/2016/5/11/chartex" xmlns:cx6="http://schemas.microsoft.com/office/drawing/2016/5/12/chartex" xmlns:cx7="http://schemas.microsoft.com/office/drawing/2016/5/13/chartex" xmlns:cx8="http://schemas.microsoft.com/office/drawing/2016/5/14/chartex" xmlns:mc="http://schemas.openxmlformats.org/markup-compatibility/2006" xmlns:aink="http://schemas.microsoft.com/office/drawing/2016/ink" xmlns:am3d="http://schemas.microsoft.com/office/drawing/2017/model3d" xmlns:o="urn:schemas-microsoft-com:office:office" xmlns:r="http://schemas.openxmlformats.org/officeDocument/2006/relationships" xmlns:m="http://schemas.openxmlformats.org/officeDocument/2006/math" xmlns:v="urn:schemas-microsoft-com:vml" xmlns:wp14="http://schemas.microsoft.com/office/word/2010/wordprocessingDrawing" xmlns:wp="http://schemas.openxmlformats.org/drawingml/2006/wordprocessingDrawing" xmlns:w10="urn:schemas-microsoft-com:office:word" xmlns:w="http://schemas.openxmlformats.org/wordprocessingml/2006/main" xmlns:w14="http://schemas.microsoft.com/office/word/2010/wordml" xmlns:w15="http://schemas.microsoft.com/office/word/2012/wordml" xmlns:w16se="http://schemas.microsoft.com/office/word/2015/wordml/symex" xmlns:wpg="http://schemas.microsoft.com/office/word/2010/wordprocessingGroup" xmlns:wpi="http://schemas.microsoft.com/office/word/2010/wordprocessingInk" xmlns:wne="http://schemas.microsoft.com/office/word/2006/wordml" xmlns:wps="http://schemas.microsoft.com/office/word/2010/wordprocessingShape" mc:Ignorable="w14 w15 w16se wp14">
   <w:tbl>
     <w:tblPr>
       <w:tblW w:w="0" w:type="auto"/>
@@ -4959,18 +6442,13 @@
             <w:fldChar w:fldCharType="separate"/>
           </w:r>
           <w:r>
+            <w:t>&lt;Project Name&gt;</w:t>
+          </w:r>
+          <w:r>
             <w:rPr>
               <w:i/>
             </w:rPr>
             <w:fldChar w:fldCharType="end"/>
-          </w:r>
-          <w:proofErr w:type="spellStart"/>
-          <w:r>
-            <w:t>Marcotte</w:t>
-          </w:r>
-          <w:proofErr w:type="spellEnd"/>
-          <w:r>
-            <w:t xml:space="preserve"> Physiotherapy</w:t>
           </w:r>
         </w:p>
       </w:tc>
@@ -5065,8 +6543,8 @@
 </file>
 
 <file path=word/numbering.xml><?xml version="1.0" encoding="utf-8"?>
-<w:numbering xmlns:wpc="http://schemas.microsoft.com/office/word/2010/wordprocessingCanvas" xmlns:mo="http://schemas.microsoft.com/office/mac/office/2008/main" xmlns:mc="http://schemas.openxmlformats.org/markup-compatibility/2006" xmlns:mv="urn:schemas-microsoft-com:mac:vml" xmlns:o="urn:schemas-microsoft-com:office:office" xmlns:r="http://schemas.openxmlformats.org/officeDocument/2006/relationships" xmlns:m="http://schemas.openxmlformats.org/officeDocument/2006/math" xmlns:v="urn:schemas-microsoft-com:vml" xmlns:wp14="http://schemas.microsoft.com/office/word/2010/wordprocessingDrawing" xmlns:wp="http://schemas.openxmlformats.org/drawingml/2006/wordprocessingDrawing" xmlns:w10="urn:schemas-microsoft-com:office:word" xmlns:w="http://schemas.openxmlformats.org/wordprocessingml/2006/main" xmlns:w14="http://schemas.microsoft.com/office/word/2010/wordml" xmlns:w15="http://schemas.microsoft.com/office/word/2012/wordml" xmlns:wpg="http://schemas.microsoft.com/office/word/2010/wordprocessingGroup" xmlns:wpi="http://schemas.microsoft.com/office/word/2010/wordprocessingInk" xmlns:wne="http://schemas.microsoft.com/office/word/2006/wordml" xmlns:wps="http://schemas.microsoft.com/office/word/2010/wordprocessingShape" mc:Ignorable="w14 w15 wp14">
-  <w:abstractNum w:abstractNumId="0">
+<w:numbering xmlns:wpc="http://schemas.microsoft.com/office/word/2010/wordprocessingCanvas" xmlns:cx="http://schemas.microsoft.com/office/drawing/2014/chartex" xmlns:cx1="http://schemas.microsoft.com/office/drawing/2015/9/8/chartex" xmlns:cx2="http://schemas.microsoft.com/office/drawing/2015/10/21/chartex" xmlns:cx3="http://schemas.microsoft.com/office/drawing/2016/5/9/chartex" xmlns:cx4="http://schemas.microsoft.com/office/drawing/2016/5/10/chartex" xmlns:cx5="http://schemas.microsoft.com/office/drawing/2016/5/11/chartex" xmlns:cx6="http://schemas.microsoft.com/office/drawing/2016/5/12/chartex" xmlns:cx7="http://schemas.microsoft.com/office/drawing/2016/5/13/chartex" xmlns:cx8="http://schemas.microsoft.com/office/drawing/2016/5/14/chartex" xmlns:mc="http://schemas.openxmlformats.org/markup-compatibility/2006" xmlns:aink="http://schemas.microsoft.com/office/drawing/2016/ink" xmlns:am3d="http://schemas.microsoft.com/office/drawing/2017/model3d" xmlns:o="urn:schemas-microsoft-com:office:office" xmlns:r="http://schemas.openxmlformats.org/officeDocument/2006/relationships" xmlns:m="http://schemas.openxmlformats.org/officeDocument/2006/math" xmlns:v="urn:schemas-microsoft-com:vml" xmlns:wp14="http://schemas.microsoft.com/office/word/2010/wordprocessingDrawing" xmlns:wp="http://schemas.openxmlformats.org/drawingml/2006/wordprocessingDrawing" xmlns:w10="urn:schemas-microsoft-com:office:word" xmlns:w="http://schemas.openxmlformats.org/wordprocessingml/2006/main" xmlns:w14="http://schemas.microsoft.com/office/word/2010/wordml" xmlns:w15="http://schemas.microsoft.com/office/word/2012/wordml" xmlns:w16se="http://schemas.microsoft.com/office/word/2015/wordml/symex" xmlns:wpg="http://schemas.microsoft.com/office/word/2010/wordprocessingGroup" xmlns:wpi="http://schemas.microsoft.com/office/word/2010/wordprocessingInk" xmlns:wne="http://schemas.microsoft.com/office/word/2006/wordml" xmlns:wps="http://schemas.microsoft.com/office/word/2010/wordprocessingShape" mc:Ignorable="w14 w15 w16se wp14">
+  <w:abstractNum w:abstractNumId="0" w15:restartNumberingAfterBreak="0">
     <w:nsid w:val="FFFFFFFB"/>
     <w:multiLevelType w:val="multilevel"/>
     <w:tmpl w:val="FFFFFFFF"/>
@@ -5143,7 +6621,7 @@
       <w:lvlJc w:val="left"/>
     </w:lvl>
   </w:abstractNum>
-  <w:abstractNum w:abstractNumId="1">
+  <w:abstractNum w:abstractNumId="1" w15:restartNumberingAfterBreak="0">
     <w:nsid w:val="FFFFFFFE"/>
     <w:multiLevelType w:val="singleLevel"/>
     <w:tmpl w:val="FFFFFFFF"/>
@@ -5153,7 +6631,182 @@
       <w:lvlJc w:val="left"/>
     </w:lvl>
   </w:abstractNum>
-  <w:abstractNum w:abstractNumId="2">
+  <w:abstractNum w:abstractNumId="2" w15:restartNumberingAfterBreak="0">
+    <w:nsid w:val="097344A2"/>
+    <w:multiLevelType w:val="hybridMultilevel"/>
+    <w:tmpl w:val="21B22ADA"/>
+    <w:lvl w:ilvl="0" w:tplc="1009000F">
+      <w:start w:val="1"/>
+      <w:numFmt w:val="decimal"/>
+      <w:lvlText w:val="%1."/>
+      <w:lvlJc w:val="left"/>
+      <w:pPr>
+        <w:ind w:left="1080" w:hanging="360"/>
+      </w:pPr>
+    </w:lvl>
+    <w:lvl w:ilvl="1" w:tplc="10090019" w:tentative="1">
+      <w:start w:val="1"/>
+      <w:numFmt w:val="lowerLetter"/>
+      <w:lvlText w:val="%2."/>
+      <w:lvlJc w:val="left"/>
+      <w:pPr>
+        <w:ind w:left="1800" w:hanging="360"/>
+      </w:pPr>
+    </w:lvl>
+    <w:lvl w:ilvl="2" w:tplc="1009001B" w:tentative="1">
+      <w:start w:val="1"/>
+      <w:numFmt w:val="lowerRoman"/>
+      <w:lvlText w:val="%3."/>
+      <w:lvlJc w:val="right"/>
+      <w:pPr>
+        <w:ind w:left="2520" w:hanging="180"/>
+      </w:pPr>
+    </w:lvl>
+    <w:lvl w:ilvl="3" w:tplc="1009000F" w:tentative="1">
+      <w:start w:val="1"/>
+      <w:numFmt w:val="decimal"/>
+      <w:lvlText w:val="%4."/>
+      <w:lvlJc w:val="left"/>
+      <w:pPr>
+        <w:ind w:left="3240" w:hanging="360"/>
+      </w:pPr>
+    </w:lvl>
+    <w:lvl w:ilvl="4" w:tplc="10090019" w:tentative="1">
+      <w:start w:val="1"/>
+      <w:numFmt w:val="lowerLetter"/>
+      <w:lvlText w:val="%5."/>
+      <w:lvlJc w:val="left"/>
+      <w:pPr>
+        <w:ind w:left="3960" w:hanging="360"/>
+      </w:pPr>
+    </w:lvl>
+    <w:lvl w:ilvl="5" w:tplc="1009001B" w:tentative="1">
+      <w:start w:val="1"/>
+      <w:numFmt w:val="lowerRoman"/>
+      <w:lvlText w:val="%6."/>
+      <w:lvlJc w:val="right"/>
+      <w:pPr>
+        <w:ind w:left="4680" w:hanging="180"/>
+      </w:pPr>
+    </w:lvl>
+    <w:lvl w:ilvl="6" w:tplc="1009000F" w:tentative="1">
+      <w:start w:val="1"/>
+      <w:numFmt w:val="decimal"/>
+      <w:lvlText w:val="%7."/>
+      <w:lvlJc w:val="left"/>
+      <w:pPr>
+        <w:ind w:left="5400" w:hanging="360"/>
+      </w:pPr>
+    </w:lvl>
+    <w:lvl w:ilvl="7" w:tplc="10090019" w:tentative="1">
+      <w:start w:val="1"/>
+      <w:numFmt w:val="lowerLetter"/>
+      <w:lvlText w:val="%8."/>
+      <w:lvlJc w:val="left"/>
+      <w:pPr>
+        <w:ind w:left="6120" w:hanging="360"/>
+      </w:pPr>
+    </w:lvl>
+    <w:lvl w:ilvl="8" w:tplc="1009001B" w:tentative="1">
+      <w:start w:val="1"/>
+      <w:numFmt w:val="lowerRoman"/>
+      <w:lvlText w:val="%9."/>
+      <w:lvlJc w:val="right"/>
+      <w:pPr>
+        <w:ind w:left="6840" w:hanging="180"/>
+      </w:pPr>
+    </w:lvl>
+  </w:abstractNum>
+  <w:abstractNum w:abstractNumId="3" w15:restartNumberingAfterBreak="0">
+    <w:nsid w:val="0E226F23"/>
+    <w:multiLevelType w:val="hybridMultilevel"/>
+    <w:tmpl w:val="E7786254"/>
+    <w:lvl w:ilvl="0" w:tplc="AB9C2684">
+      <w:start w:val="1"/>
+      <w:numFmt w:val="decimal"/>
+      <w:lvlText w:val="%1."/>
+      <w:lvlJc w:val="left"/>
+      <w:pPr>
+        <w:ind w:left="1080" w:hanging="360"/>
+      </w:pPr>
+      <w:rPr>
+        <w:rFonts w:hint="default"/>
+      </w:rPr>
+    </w:lvl>
+    <w:lvl w:ilvl="1" w:tplc="10090019" w:tentative="1">
+      <w:start w:val="1"/>
+      <w:numFmt w:val="lowerLetter"/>
+      <w:lvlText w:val="%2."/>
+      <w:lvlJc w:val="left"/>
+      <w:pPr>
+        <w:ind w:left="1800" w:hanging="360"/>
+      </w:pPr>
+    </w:lvl>
+    <w:lvl w:ilvl="2" w:tplc="1009001B" w:tentative="1">
+      <w:start w:val="1"/>
+      <w:numFmt w:val="lowerRoman"/>
+      <w:lvlText w:val="%3."/>
+      <w:lvlJc w:val="right"/>
+      <w:pPr>
+        <w:ind w:left="2520" w:hanging="180"/>
+      </w:pPr>
+    </w:lvl>
+    <w:lvl w:ilvl="3" w:tplc="1009000F" w:tentative="1">
+      <w:start w:val="1"/>
+      <w:numFmt w:val="decimal"/>
+      <w:lvlText w:val="%4."/>
+      <w:lvlJc w:val="left"/>
+      <w:pPr>
+        <w:ind w:left="3240" w:hanging="360"/>
+      </w:pPr>
+    </w:lvl>
+    <w:lvl w:ilvl="4" w:tplc="10090019" w:tentative="1">
+      <w:start w:val="1"/>
+      <w:numFmt w:val="lowerLetter"/>
+      <w:lvlText w:val="%5."/>
+      <w:lvlJc w:val="left"/>
+      <w:pPr>
+        <w:ind w:left="3960" w:hanging="360"/>
+      </w:pPr>
+    </w:lvl>
+    <w:lvl w:ilvl="5" w:tplc="1009001B" w:tentative="1">
+      <w:start w:val="1"/>
+      <w:numFmt w:val="lowerRoman"/>
+      <w:lvlText w:val="%6."/>
+      <w:lvlJc w:val="right"/>
+      <w:pPr>
+        <w:ind w:left="4680" w:hanging="180"/>
+      </w:pPr>
+    </w:lvl>
+    <w:lvl w:ilvl="6" w:tplc="1009000F" w:tentative="1">
+      <w:start w:val="1"/>
+      <w:numFmt w:val="decimal"/>
+      <w:lvlText w:val="%7."/>
+      <w:lvlJc w:val="left"/>
+      <w:pPr>
+        <w:ind w:left="5400" w:hanging="360"/>
+      </w:pPr>
+    </w:lvl>
+    <w:lvl w:ilvl="7" w:tplc="10090019" w:tentative="1">
+      <w:start w:val="1"/>
+      <w:numFmt w:val="lowerLetter"/>
+      <w:lvlText w:val="%8."/>
+      <w:lvlJc w:val="left"/>
+      <w:pPr>
+        <w:ind w:left="6120" w:hanging="360"/>
+      </w:pPr>
+    </w:lvl>
+    <w:lvl w:ilvl="8" w:tplc="1009001B" w:tentative="1">
+      <w:start w:val="1"/>
+      <w:numFmt w:val="lowerRoman"/>
+      <w:lvlText w:val="%9."/>
+      <w:lvlJc w:val="right"/>
+      <w:pPr>
+        <w:ind w:left="6840" w:hanging="180"/>
+      </w:pPr>
+    </w:lvl>
+  </w:abstractNum>
+  <w:abstractNum w:abstractNumId="4" w15:restartNumberingAfterBreak="0">
     <w:nsid w:val="21723B0A"/>
     <w:multiLevelType w:val="hybridMultilevel"/>
     <w:tmpl w:val="471C88D2"/>
@@ -5293,7 +6946,120 @@
       </w:rPr>
     </w:lvl>
   </w:abstractNum>
-  <w:abstractNum w:abstractNumId="3">
+  <w:abstractNum w:abstractNumId="5" w15:restartNumberingAfterBreak="0">
+    <w:nsid w:val="221C4D76"/>
+    <w:multiLevelType w:val="hybridMultilevel"/>
+    <w:tmpl w:val="F7400856"/>
+    <w:lvl w:ilvl="0" w:tplc="10090001">
+      <w:start w:val="1"/>
+      <w:numFmt w:val="bullet"/>
+      <w:lvlText w:val=""/>
+      <w:lvlJc w:val="left"/>
+      <w:pPr>
+        <w:ind w:left="1440" w:hanging="360"/>
+      </w:pPr>
+      <w:rPr>
+        <w:rFonts w:ascii="Symbol" w:hAnsi="Symbol" w:hint="default"/>
+      </w:rPr>
+    </w:lvl>
+    <w:lvl w:ilvl="1" w:tplc="10090003" w:tentative="1">
+      <w:start w:val="1"/>
+      <w:numFmt w:val="bullet"/>
+      <w:lvlText w:val="o"/>
+      <w:lvlJc w:val="left"/>
+      <w:pPr>
+        <w:ind w:left="2160" w:hanging="360"/>
+      </w:pPr>
+      <w:rPr>
+        <w:rFonts w:ascii="Courier New" w:hAnsi="Courier New" w:cs="Courier New" w:hint="default"/>
+      </w:rPr>
+    </w:lvl>
+    <w:lvl w:ilvl="2" w:tplc="10090005" w:tentative="1">
+      <w:start w:val="1"/>
+      <w:numFmt w:val="bullet"/>
+      <w:lvlText w:val=""/>
+      <w:lvlJc w:val="left"/>
+      <w:pPr>
+        <w:ind w:left="2880" w:hanging="360"/>
+      </w:pPr>
+      <w:rPr>
+        <w:rFonts w:ascii="Wingdings" w:hAnsi="Wingdings" w:hint="default"/>
+      </w:rPr>
+    </w:lvl>
+    <w:lvl w:ilvl="3" w:tplc="10090001" w:tentative="1">
+      <w:start w:val="1"/>
+      <w:numFmt w:val="bullet"/>
+      <w:lvlText w:val=""/>
+      <w:lvlJc w:val="left"/>
+      <w:pPr>
+        <w:ind w:left="3600" w:hanging="360"/>
+      </w:pPr>
+      <w:rPr>
+        <w:rFonts w:ascii="Symbol" w:hAnsi="Symbol" w:hint="default"/>
+      </w:rPr>
+    </w:lvl>
+    <w:lvl w:ilvl="4" w:tplc="10090003" w:tentative="1">
+      <w:start w:val="1"/>
+      <w:numFmt w:val="bullet"/>
+      <w:lvlText w:val="o"/>
+      <w:lvlJc w:val="left"/>
+      <w:pPr>
+        <w:ind w:left="4320" w:hanging="360"/>
+      </w:pPr>
+      <w:rPr>
+        <w:rFonts w:ascii="Courier New" w:hAnsi="Courier New" w:cs="Courier New" w:hint="default"/>
+      </w:rPr>
+    </w:lvl>
+    <w:lvl w:ilvl="5" w:tplc="10090005" w:tentative="1">
+      <w:start w:val="1"/>
+      <w:numFmt w:val="bullet"/>
+      <w:lvlText w:val=""/>
+      <w:lvlJc w:val="left"/>
+      <w:pPr>
+        <w:ind w:left="5040" w:hanging="360"/>
+      </w:pPr>
+      <w:rPr>
+        <w:rFonts w:ascii="Wingdings" w:hAnsi="Wingdings" w:hint="default"/>
+      </w:rPr>
+    </w:lvl>
+    <w:lvl w:ilvl="6" w:tplc="10090001" w:tentative="1">
+      <w:start w:val="1"/>
+      <w:numFmt w:val="bullet"/>
+      <w:lvlText w:val=""/>
+      <w:lvlJc w:val="left"/>
+      <w:pPr>
+        <w:ind w:left="5760" w:hanging="360"/>
+      </w:pPr>
+      <w:rPr>
+        <w:rFonts w:ascii="Symbol" w:hAnsi="Symbol" w:hint="default"/>
+      </w:rPr>
+    </w:lvl>
+    <w:lvl w:ilvl="7" w:tplc="10090003" w:tentative="1">
+      <w:start w:val="1"/>
+      <w:numFmt w:val="bullet"/>
+      <w:lvlText w:val="o"/>
+      <w:lvlJc w:val="left"/>
+      <w:pPr>
+        <w:ind w:left="6480" w:hanging="360"/>
+      </w:pPr>
+      <w:rPr>
+        <w:rFonts w:ascii="Courier New" w:hAnsi="Courier New" w:cs="Courier New" w:hint="default"/>
+      </w:rPr>
+    </w:lvl>
+    <w:lvl w:ilvl="8" w:tplc="10090005" w:tentative="1">
+      <w:start w:val="1"/>
+      <w:numFmt w:val="bullet"/>
+      <w:lvlText w:val=""/>
+      <w:lvlJc w:val="left"/>
+      <w:pPr>
+        <w:ind w:left="7200" w:hanging="360"/>
+      </w:pPr>
+      <w:rPr>
+        <w:rFonts w:ascii="Wingdings" w:hAnsi="Wingdings" w:hint="default"/>
+      </w:rPr>
+    </w:lvl>
+  </w:abstractNum>
+  <w:abstractNum w:abstractNumId="6" w15:restartNumberingAfterBreak="0">
     <w:nsid w:val="28F91FD9"/>
     <w:multiLevelType w:val="hybridMultilevel"/>
     <w:tmpl w:val="E2EE5EFA"/>
@@ -5440,6 +7206,531 @@
         <w:rFonts w:ascii="Wingdings" w:hAnsi="Wingdings" w:hint="default"/>
         <w:sz w:val="20"/>
       </w:rPr>
+    </w:lvl>
+  </w:abstractNum>
+  <w:abstractNum w:abstractNumId="7" w15:restartNumberingAfterBreak="0">
+    <w:nsid w:val="2FC850C8"/>
+    <w:multiLevelType w:val="hybridMultilevel"/>
+    <w:tmpl w:val="22B00218"/>
+    <w:lvl w:ilvl="0" w:tplc="0F7A381A">
+      <w:start w:val="1"/>
+      <w:numFmt w:val="decimal"/>
+      <w:lvlText w:val="%1."/>
+      <w:lvlJc w:val="left"/>
+      <w:pPr>
+        <w:ind w:left="1080" w:hanging="360"/>
+      </w:pPr>
+      <w:rPr>
+        <w:rFonts w:hint="default"/>
+      </w:rPr>
+    </w:lvl>
+    <w:lvl w:ilvl="1" w:tplc="10090019" w:tentative="1">
+      <w:start w:val="1"/>
+      <w:numFmt w:val="lowerLetter"/>
+      <w:lvlText w:val="%2."/>
+      <w:lvlJc w:val="left"/>
+      <w:pPr>
+        <w:ind w:left="1800" w:hanging="360"/>
+      </w:pPr>
+    </w:lvl>
+    <w:lvl w:ilvl="2" w:tplc="1009001B" w:tentative="1">
+      <w:start w:val="1"/>
+      <w:numFmt w:val="lowerRoman"/>
+      <w:lvlText w:val="%3."/>
+      <w:lvlJc w:val="right"/>
+      <w:pPr>
+        <w:ind w:left="2520" w:hanging="180"/>
+      </w:pPr>
+    </w:lvl>
+    <w:lvl w:ilvl="3" w:tplc="1009000F" w:tentative="1">
+      <w:start w:val="1"/>
+      <w:numFmt w:val="decimal"/>
+      <w:lvlText w:val="%4."/>
+      <w:lvlJc w:val="left"/>
+      <w:pPr>
+        <w:ind w:left="3240" w:hanging="360"/>
+      </w:pPr>
+    </w:lvl>
+    <w:lvl w:ilvl="4" w:tplc="10090019" w:tentative="1">
+      <w:start w:val="1"/>
+      <w:numFmt w:val="lowerLetter"/>
+      <w:lvlText w:val="%5."/>
+      <w:lvlJc w:val="left"/>
+      <w:pPr>
+        <w:ind w:left="3960" w:hanging="360"/>
+      </w:pPr>
+    </w:lvl>
+    <w:lvl w:ilvl="5" w:tplc="1009001B" w:tentative="1">
+      <w:start w:val="1"/>
+      <w:numFmt w:val="lowerRoman"/>
+      <w:lvlText w:val="%6."/>
+      <w:lvlJc w:val="right"/>
+      <w:pPr>
+        <w:ind w:left="4680" w:hanging="180"/>
+      </w:pPr>
+    </w:lvl>
+    <w:lvl w:ilvl="6" w:tplc="1009000F" w:tentative="1">
+      <w:start w:val="1"/>
+      <w:numFmt w:val="decimal"/>
+      <w:lvlText w:val="%7."/>
+      <w:lvlJc w:val="left"/>
+      <w:pPr>
+        <w:ind w:left="5400" w:hanging="360"/>
+      </w:pPr>
+    </w:lvl>
+    <w:lvl w:ilvl="7" w:tplc="10090019" w:tentative="1">
+      <w:start w:val="1"/>
+      <w:numFmt w:val="lowerLetter"/>
+      <w:lvlText w:val="%8."/>
+      <w:lvlJc w:val="left"/>
+      <w:pPr>
+        <w:ind w:left="6120" w:hanging="360"/>
+      </w:pPr>
+    </w:lvl>
+    <w:lvl w:ilvl="8" w:tplc="1009001B" w:tentative="1">
+      <w:start w:val="1"/>
+      <w:numFmt w:val="lowerRoman"/>
+      <w:lvlText w:val="%9."/>
+      <w:lvlJc w:val="right"/>
+      <w:pPr>
+        <w:ind w:left="6840" w:hanging="180"/>
+      </w:pPr>
+    </w:lvl>
+  </w:abstractNum>
+  <w:abstractNum w:abstractNumId="8" w15:restartNumberingAfterBreak="0">
+    <w:nsid w:val="438C0B2C"/>
+    <w:multiLevelType w:val="hybridMultilevel"/>
+    <w:tmpl w:val="AEB4BD92"/>
+    <w:lvl w:ilvl="0" w:tplc="10090019">
+      <w:start w:val="1"/>
+      <w:numFmt w:val="lowerLetter"/>
+      <w:lvlText w:val="%1."/>
+      <w:lvlJc w:val="left"/>
+      <w:pPr>
+        <w:ind w:left="1440" w:hanging="360"/>
+      </w:pPr>
+    </w:lvl>
+    <w:lvl w:ilvl="1" w:tplc="10090019" w:tentative="1">
+      <w:start w:val="1"/>
+      <w:numFmt w:val="lowerLetter"/>
+      <w:lvlText w:val="%2."/>
+      <w:lvlJc w:val="left"/>
+      <w:pPr>
+        <w:ind w:left="2160" w:hanging="360"/>
+      </w:pPr>
+    </w:lvl>
+    <w:lvl w:ilvl="2" w:tplc="1009001B" w:tentative="1">
+      <w:start w:val="1"/>
+      <w:numFmt w:val="lowerRoman"/>
+      <w:lvlText w:val="%3."/>
+      <w:lvlJc w:val="right"/>
+      <w:pPr>
+        <w:ind w:left="2880" w:hanging="180"/>
+      </w:pPr>
+    </w:lvl>
+    <w:lvl w:ilvl="3" w:tplc="1009000F" w:tentative="1">
+      <w:start w:val="1"/>
+      <w:numFmt w:val="decimal"/>
+      <w:lvlText w:val="%4."/>
+      <w:lvlJc w:val="left"/>
+      <w:pPr>
+        <w:ind w:left="3600" w:hanging="360"/>
+      </w:pPr>
+    </w:lvl>
+    <w:lvl w:ilvl="4" w:tplc="10090019" w:tentative="1">
+      <w:start w:val="1"/>
+      <w:numFmt w:val="lowerLetter"/>
+      <w:lvlText w:val="%5."/>
+      <w:lvlJc w:val="left"/>
+      <w:pPr>
+        <w:ind w:left="4320" w:hanging="360"/>
+      </w:pPr>
+    </w:lvl>
+    <w:lvl w:ilvl="5" w:tplc="1009001B" w:tentative="1">
+      <w:start w:val="1"/>
+      <w:numFmt w:val="lowerRoman"/>
+      <w:lvlText w:val="%6."/>
+      <w:lvlJc w:val="right"/>
+      <w:pPr>
+        <w:ind w:left="5040" w:hanging="180"/>
+      </w:pPr>
+    </w:lvl>
+    <w:lvl w:ilvl="6" w:tplc="1009000F" w:tentative="1">
+      <w:start w:val="1"/>
+      <w:numFmt w:val="decimal"/>
+      <w:lvlText w:val="%7."/>
+      <w:lvlJc w:val="left"/>
+      <w:pPr>
+        <w:ind w:left="5760" w:hanging="360"/>
+      </w:pPr>
+    </w:lvl>
+    <w:lvl w:ilvl="7" w:tplc="10090019" w:tentative="1">
+      <w:start w:val="1"/>
+      <w:numFmt w:val="lowerLetter"/>
+      <w:lvlText w:val="%8."/>
+      <w:lvlJc w:val="left"/>
+      <w:pPr>
+        <w:ind w:left="6480" w:hanging="360"/>
+      </w:pPr>
+    </w:lvl>
+    <w:lvl w:ilvl="8" w:tplc="1009001B" w:tentative="1">
+      <w:start w:val="1"/>
+      <w:numFmt w:val="lowerRoman"/>
+      <w:lvlText w:val="%9."/>
+      <w:lvlJc w:val="right"/>
+      <w:pPr>
+        <w:ind w:left="7200" w:hanging="180"/>
+      </w:pPr>
+    </w:lvl>
+  </w:abstractNum>
+  <w:abstractNum w:abstractNumId="9" w15:restartNumberingAfterBreak="0">
+    <w:nsid w:val="6140132C"/>
+    <w:multiLevelType w:val="hybridMultilevel"/>
+    <w:tmpl w:val="89E2421A"/>
+    <w:lvl w:ilvl="0" w:tplc="10090019">
+      <w:start w:val="1"/>
+      <w:numFmt w:val="lowerLetter"/>
+      <w:lvlText w:val="%1."/>
+      <w:lvlJc w:val="left"/>
+      <w:pPr>
+        <w:ind w:left="1440" w:hanging="360"/>
+      </w:pPr>
+    </w:lvl>
+    <w:lvl w:ilvl="1" w:tplc="10090019" w:tentative="1">
+      <w:start w:val="1"/>
+      <w:numFmt w:val="lowerLetter"/>
+      <w:lvlText w:val="%2."/>
+      <w:lvlJc w:val="left"/>
+      <w:pPr>
+        <w:ind w:left="2160" w:hanging="360"/>
+      </w:pPr>
+    </w:lvl>
+    <w:lvl w:ilvl="2" w:tplc="1009001B" w:tentative="1">
+      <w:start w:val="1"/>
+      <w:numFmt w:val="lowerRoman"/>
+      <w:lvlText w:val="%3."/>
+      <w:lvlJc w:val="right"/>
+      <w:pPr>
+        <w:ind w:left="2880" w:hanging="180"/>
+      </w:pPr>
+    </w:lvl>
+    <w:lvl w:ilvl="3" w:tplc="1009000F" w:tentative="1">
+      <w:start w:val="1"/>
+      <w:numFmt w:val="decimal"/>
+      <w:lvlText w:val="%4."/>
+      <w:lvlJc w:val="left"/>
+      <w:pPr>
+        <w:ind w:left="3600" w:hanging="360"/>
+      </w:pPr>
+    </w:lvl>
+    <w:lvl w:ilvl="4" w:tplc="10090019" w:tentative="1">
+      <w:start w:val="1"/>
+      <w:numFmt w:val="lowerLetter"/>
+      <w:lvlText w:val="%5."/>
+      <w:lvlJc w:val="left"/>
+      <w:pPr>
+        <w:ind w:left="4320" w:hanging="360"/>
+      </w:pPr>
+    </w:lvl>
+    <w:lvl w:ilvl="5" w:tplc="1009001B" w:tentative="1">
+      <w:start w:val="1"/>
+      <w:numFmt w:val="lowerRoman"/>
+      <w:lvlText w:val="%6."/>
+      <w:lvlJc w:val="right"/>
+      <w:pPr>
+        <w:ind w:left="5040" w:hanging="180"/>
+      </w:pPr>
+    </w:lvl>
+    <w:lvl w:ilvl="6" w:tplc="1009000F" w:tentative="1">
+      <w:start w:val="1"/>
+      <w:numFmt w:val="decimal"/>
+      <w:lvlText w:val="%7."/>
+      <w:lvlJc w:val="left"/>
+      <w:pPr>
+        <w:ind w:left="5760" w:hanging="360"/>
+      </w:pPr>
+    </w:lvl>
+    <w:lvl w:ilvl="7" w:tplc="10090019" w:tentative="1">
+      <w:start w:val="1"/>
+      <w:numFmt w:val="lowerLetter"/>
+      <w:lvlText w:val="%8."/>
+      <w:lvlJc w:val="left"/>
+      <w:pPr>
+        <w:ind w:left="6480" w:hanging="360"/>
+      </w:pPr>
+    </w:lvl>
+    <w:lvl w:ilvl="8" w:tplc="1009001B" w:tentative="1">
+      <w:start w:val="1"/>
+      <w:numFmt w:val="lowerRoman"/>
+      <w:lvlText w:val="%9."/>
+      <w:lvlJc w:val="right"/>
+      <w:pPr>
+        <w:ind w:left="7200" w:hanging="180"/>
+      </w:pPr>
+    </w:lvl>
+  </w:abstractNum>
+  <w:abstractNum w:abstractNumId="10" w15:restartNumberingAfterBreak="0">
+    <w:nsid w:val="74E8358E"/>
+    <w:multiLevelType w:val="hybridMultilevel"/>
+    <w:tmpl w:val="94842170"/>
+    <w:lvl w:ilvl="0" w:tplc="10090019">
+      <w:start w:val="1"/>
+      <w:numFmt w:val="lowerLetter"/>
+      <w:lvlText w:val="%1."/>
+      <w:lvlJc w:val="left"/>
+      <w:pPr>
+        <w:ind w:left="1440" w:hanging="360"/>
+      </w:pPr>
+    </w:lvl>
+    <w:lvl w:ilvl="1" w:tplc="10090019" w:tentative="1">
+      <w:start w:val="1"/>
+      <w:numFmt w:val="lowerLetter"/>
+      <w:lvlText w:val="%2."/>
+      <w:lvlJc w:val="left"/>
+      <w:pPr>
+        <w:ind w:left="2160" w:hanging="360"/>
+      </w:pPr>
+    </w:lvl>
+    <w:lvl w:ilvl="2" w:tplc="1009001B" w:tentative="1">
+      <w:start w:val="1"/>
+      <w:numFmt w:val="lowerRoman"/>
+      <w:lvlText w:val="%3."/>
+      <w:lvlJc w:val="right"/>
+      <w:pPr>
+        <w:ind w:left="2880" w:hanging="180"/>
+      </w:pPr>
+    </w:lvl>
+    <w:lvl w:ilvl="3" w:tplc="1009000F" w:tentative="1">
+      <w:start w:val="1"/>
+      <w:numFmt w:val="decimal"/>
+      <w:lvlText w:val="%4."/>
+      <w:lvlJc w:val="left"/>
+      <w:pPr>
+        <w:ind w:left="3600" w:hanging="360"/>
+      </w:pPr>
+    </w:lvl>
+    <w:lvl w:ilvl="4" w:tplc="10090019" w:tentative="1">
+      <w:start w:val="1"/>
+      <w:numFmt w:val="lowerLetter"/>
+      <w:lvlText w:val="%5."/>
+      <w:lvlJc w:val="left"/>
+      <w:pPr>
+        <w:ind w:left="4320" w:hanging="360"/>
+      </w:pPr>
+    </w:lvl>
+    <w:lvl w:ilvl="5" w:tplc="1009001B" w:tentative="1">
+      <w:start w:val="1"/>
+      <w:numFmt w:val="lowerRoman"/>
+      <w:lvlText w:val="%6."/>
+      <w:lvlJc w:val="right"/>
+      <w:pPr>
+        <w:ind w:left="5040" w:hanging="180"/>
+      </w:pPr>
+    </w:lvl>
+    <w:lvl w:ilvl="6" w:tplc="1009000F" w:tentative="1">
+      <w:start w:val="1"/>
+      <w:numFmt w:val="decimal"/>
+      <w:lvlText w:val="%7."/>
+      <w:lvlJc w:val="left"/>
+      <w:pPr>
+        <w:ind w:left="5760" w:hanging="360"/>
+      </w:pPr>
+    </w:lvl>
+    <w:lvl w:ilvl="7" w:tplc="10090019" w:tentative="1">
+      <w:start w:val="1"/>
+      <w:numFmt w:val="lowerLetter"/>
+      <w:lvlText w:val="%8."/>
+      <w:lvlJc w:val="left"/>
+      <w:pPr>
+        <w:ind w:left="6480" w:hanging="360"/>
+      </w:pPr>
+    </w:lvl>
+    <w:lvl w:ilvl="8" w:tplc="1009001B" w:tentative="1">
+      <w:start w:val="1"/>
+      <w:numFmt w:val="lowerRoman"/>
+      <w:lvlText w:val="%9."/>
+      <w:lvlJc w:val="right"/>
+      <w:pPr>
+        <w:ind w:left="7200" w:hanging="180"/>
+      </w:pPr>
+    </w:lvl>
+  </w:abstractNum>
+  <w:abstractNum w:abstractNumId="11" w15:restartNumberingAfterBreak="0">
+    <w:nsid w:val="78412468"/>
+    <w:multiLevelType w:val="hybridMultilevel"/>
+    <w:tmpl w:val="3B685570"/>
+    <w:lvl w:ilvl="0" w:tplc="0F7A381A">
+      <w:start w:val="1"/>
+      <w:numFmt w:val="decimal"/>
+      <w:lvlText w:val="%1."/>
+      <w:lvlJc w:val="left"/>
+      <w:pPr>
+        <w:ind w:left="1080" w:hanging="360"/>
+      </w:pPr>
+      <w:rPr>
+        <w:rFonts w:hint="default"/>
+      </w:rPr>
+    </w:lvl>
+    <w:lvl w:ilvl="1" w:tplc="10090019" w:tentative="1">
+      <w:start w:val="1"/>
+      <w:numFmt w:val="lowerLetter"/>
+      <w:lvlText w:val="%2."/>
+      <w:lvlJc w:val="left"/>
+      <w:pPr>
+        <w:ind w:left="1800" w:hanging="360"/>
+      </w:pPr>
+    </w:lvl>
+    <w:lvl w:ilvl="2" w:tplc="1009001B" w:tentative="1">
+      <w:start w:val="1"/>
+      <w:numFmt w:val="lowerRoman"/>
+      <w:lvlText w:val="%3."/>
+      <w:lvlJc w:val="right"/>
+      <w:pPr>
+        <w:ind w:left="2520" w:hanging="180"/>
+      </w:pPr>
+    </w:lvl>
+    <w:lvl w:ilvl="3" w:tplc="1009000F" w:tentative="1">
+      <w:start w:val="1"/>
+      <w:numFmt w:val="decimal"/>
+      <w:lvlText w:val="%4."/>
+      <w:lvlJc w:val="left"/>
+      <w:pPr>
+        <w:ind w:left="3240" w:hanging="360"/>
+      </w:pPr>
+    </w:lvl>
+    <w:lvl w:ilvl="4" w:tplc="10090019" w:tentative="1">
+      <w:start w:val="1"/>
+      <w:numFmt w:val="lowerLetter"/>
+      <w:lvlText w:val="%5."/>
+      <w:lvlJc w:val="left"/>
+      <w:pPr>
+        <w:ind w:left="3960" w:hanging="360"/>
+      </w:pPr>
+    </w:lvl>
+    <w:lvl w:ilvl="5" w:tplc="1009001B" w:tentative="1">
+      <w:start w:val="1"/>
+      <w:numFmt w:val="lowerRoman"/>
+      <w:lvlText w:val="%6."/>
+      <w:lvlJc w:val="right"/>
+      <w:pPr>
+        <w:ind w:left="4680" w:hanging="180"/>
+      </w:pPr>
+    </w:lvl>
+    <w:lvl w:ilvl="6" w:tplc="1009000F" w:tentative="1">
+      <w:start w:val="1"/>
+      <w:numFmt w:val="decimal"/>
+      <w:lvlText w:val="%7."/>
+      <w:lvlJc w:val="left"/>
+      <w:pPr>
+        <w:ind w:left="5400" w:hanging="360"/>
+      </w:pPr>
+    </w:lvl>
+    <w:lvl w:ilvl="7" w:tplc="10090019" w:tentative="1">
+      <w:start w:val="1"/>
+      <w:numFmt w:val="lowerLetter"/>
+      <w:lvlText w:val="%8."/>
+      <w:lvlJc w:val="left"/>
+      <w:pPr>
+        <w:ind w:left="6120" w:hanging="360"/>
+      </w:pPr>
+    </w:lvl>
+    <w:lvl w:ilvl="8" w:tplc="1009001B" w:tentative="1">
+      <w:start w:val="1"/>
+      <w:numFmt w:val="lowerRoman"/>
+      <w:lvlText w:val="%9."/>
+      <w:lvlJc w:val="right"/>
+      <w:pPr>
+        <w:ind w:left="6840" w:hanging="180"/>
+      </w:pPr>
+    </w:lvl>
+  </w:abstractNum>
+  <w:abstractNum w:abstractNumId="12" w15:restartNumberingAfterBreak="0">
+    <w:nsid w:val="7C231316"/>
+    <w:multiLevelType w:val="hybridMultilevel"/>
+    <w:tmpl w:val="F15CEE5E"/>
+    <w:lvl w:ilvl="0" w:tplc="0F7A381A">
+      <w:start w:val="1"/>
+      <w:numFmt w:val="decimal"/>
+      <w:lvlText w:val="%1."/>
+      <w:lvlJc w:val="left"/>
+      <w:pPr>
+        <w:ind w:left="1080" w:hanging="360"/>
+      </w:pPr>
+      <w:rPr>
+        <w:rFonts w:hint="default"/>
+      </w:rPr>
+    </w:lvl>
+    <w:lvl w:ilvl="1" w:tplc="10090019" w:tentative="1">
+      <w:start w:val="1"/>
+      <w:numFmt w:val="lowerLetter"/>
+      <w:lvlText w:val="%2."/>
+      <w:lvlJc w:val="left"/>
+      <w:pPr>
+        <w:ind w:left="1800" w:hanging="360"/>
+      </w:pPr>
+    </w:lvl>
+    <w:lvl w:ilvl="2" w:tplc="1009001B" w:tentative="1">
+      <w:start w:val="1"/>
+      <w:numFmt w:val="lowerRoman"/>
+      <w:lvlText w:val="%3."/>
+      <w:lvlJc w:val="right"/>
+      <w:pPr>
+        <w:ind w:left="2520" w:hanging="180"/>
+      </w:pPr>
+    </w:lvl>
+    <w:lvl w:ilvl="3" w:tplc="1009000F" w:tentative="1">
+      <w:start w:val="1"/>
+      <w:numFmt w:val="decimal"/>
+      <w:lvlText w:val="%4."/>
+      <w:lvlJc w:val="left"/>
+      <w:pPr>
+        <w:ind w:left="3240" w:hanging="360"/>
+      </w:pPr>
+    </w:lvl>
+    <w:lvl w:ilvl="4" w:tplc="10090019" w:tentative="1">
+      <w:start w:val="1"/>
+      <w:numFmt w:val="lowerLetter"/>
+      <w:lvlText w:val="%5."/>
+      <w:lvlJc w:val="left"/>
+      <w:pPr>
+        <w:ind w:left="3960" w:hanging="360"/>
+      </w:pPr>
+    </w:lvl>
+    <w:lvl w:ilvl="5" w:tplc="1009001B" w:tentative="1">
+      <w:start w:val="1"/>
+      <w:numFmt w:val="lowerRoman"/>
+      <w:lvlText w:val="%6."/>
+      <w:lvlJc w:val="right"/>
+      <w:pPr>
+        <w:ind w:left="4680" w:hanging="180"/>
+      </w:pPr>
+    </w:lvl>
+    <w:lvl w:ilvl="6" w:tplc="1009000F" w:tentative="1">
+      <w:start w:val="1"/>
+      <w:numFmt w:val="decimal"/>
+      <w:lvlText w:val="%7."/>
+      <w:lvlJc w:val="left"/>
+      <w:pPr>
+        <w:ind w:left="5400" w:hanging="360"/>
+      </w:pPr>
+    </w:lvl>
+    <w:lvl w:ilvl="7" w:tplc="10090019" w:tentative="1">
+      <w:start w:val="1"/>
+      <w:numFmt w:val="lowerLetter"/>
+      <w:lvlText w:val="%8."/>
+      <w:lvlJc w:val="left"/>
+      <w:pPr>
+        <w:ind w:left="6120" w:hanging="360"/>
+      </w:pPr>
+    </w:lvl>
+    <w:lvl w:ilvl="8" w:tplc="1009001B" w:tentative="1">
+      <w:start w:val="1"/>
+      <w:numFmt w:val="lowerRoman"/>
+      <w:lvlText w:val="%9."/>
+      <w:lvlJc w:val="right"/>
+      <w:pPr>
+        <w:ind w:left="6840" w:hanging="180"/>
+      </w:pPr>
     </w:lvl>
   </w:abstractNum>
   <w:num w:numId="1">
@@ -5464,16 +7755,43 @@
     </w:lvlOverride>
   </w:num>
   <w:num w:numId="3">
+    <w:abstractNumId w:val="6"/>
+  </w:num>
+  <w:num w:numId="4">
+    <w:abstractNumId w:val="4"/>
+  </w:num>
+  <w:num w:numId="5">
+    <w:abstractNumId w:val="2"/>
+  </w:num>
+  <w:num w:numId="6">
     <w:abstractNumId w:val="3"/>
   </w:num>
-  <w:num w:numId="4">
-    <w:abstractNumId w:val="2"/>
+  <w:num w:numId="7">
+    <w:abstractNumId w:val="11"/>
+  </w:num>
+  <w:num w:numId="8">
+    <w:abstractNumId w:val="7"/>
+  </w:num>
+  <w:num w:numId="9">
+    <w:abstractNumId w:val="12"/>
+  </w:num>
+  <w:num w:numId="10">
+    <w:abstractNumId w:val="10"/>
+  </w:num>
+  <w:num w:numId="11">
+    <w:abstractNumId w:val="5"/>
+  </w:num>
+  <w:num w:numId="12">
+    <w:abstractNumId w:val="8"/>
+  </w:num>
+  <w:num w:numId="13">
+    <w:abstractNumId w:val="9"/>
   </w:num>
 </w:numbering>
 </file>
 
 <file path=word/styles.xml><?xml version="1.0" encoding="utf-8"?>
-<w:styles xmlns:mc="http://schemas.openxmlformats.org/markup-compatibility/2006" xmlns:r="http://schemas.openxmlformats.org/officeDocument/2006/relationships" xmlns:w="http://schemas.openxmlformats.org/wordprocessingml/2006/main" xmlns:w14="http://schemas.microsoft.com/office/word/2010/wordml" xmlns:w15="http://schemas.microsoft.com/office/word/2012/wordml" mc:Ignorable="w14 w15">
+<w:styles xmlns:mc="http://schemas.openxmlformats.org/markup-compatibility/2006" xmlns:r="http://schemas.openxmlformats.org/officeDocument/2006/relationships" xmlns:w="http://schemas.openxmlformats.org/wordprocessingml/2006/main" xmlns:w14="http://schemas.microsoft.com/office/word/2010/wordml" xmlns:w15="http://schemas.microsoft.com/office/word/2012/wordml" xmlns:w16se="http://schemas.microsoft.com/office/word/2015/wordml/symex" mc:Ignorable="w14 w15 w16se">
   <w:docDefaults>
     <w:rPrDefault>
       <w:rPr>
@@ -5483,7 +7801,7 @@
     </w:rPrDefault>
     <w:pPrDefault/>
   </w:docDefaults>
-  <w:latentStyles w:defLockedState="0" w:defUIPriority="99" w:defSemiHidden="0" w:defUnhideWhenUsed="0" w:defQFormat="0" w:count="382">
+  <w:latentStyles w:defLockedState="0" w:defUIPriority="99" w:defSemiHidden="0" w:defUnhideWhenUsed="0" w:defQFormat="0" w:count="375">
     <w:lsdException w:name="Normal" w:uiPriority="0" w:qFormat="1"/>
     <w:lsdException w:name="heading 1" w:uiPriority="9" w:qFormat="1"/>
     <w:lsdException w:name="heading 2" w:uiPriority="9" w:qFormat="1"/>
@@ -5857,6 +8175,8 @@
     <w:lsdException w:name="List Table 7 Colorful Accent 6" w:uiPriority="52"/>
     <w:lsdException w:name="Mention" w:semiHidden="1" w:unhideWhenUsed="1"/>
     <w:lsdException w:name="Smart Hyperlink" w:semiHidden="1" w:unhideWhenUsed="1"/>
+    <w:lsdException w:name="Hashtag" w:semiHidden="1" w:unhideWhenUsed="1"/>
+    <w:lsdException w:name="Unresolved Mention" w:semiHidden="1" w:unhideWhenUsed="1"/>
   </w:latentStyles>
   <w:style w:type="paragraph" w:default="1" w:styleId="Normal">
     <w:name w:val="Normal"/>
@@ -5877,7 +8197,6 @@
         <w:numId w:val="1"/>
       </w:numPr>
       <w:spacing w:before="120" w:after="60"/>
-      <w:ind w:left="720" w:hanging="720"/>
       <w:outlineLvl w:val="0"/>
     </w:pPr>
     <w:rPr>
@@ -5945,7 +8264,6 @@
         <w:numId w:val="1"/>
       </w:numPr>
       <w:spacing w:before="240" w:after="60"/>
-      <w:ind w:left="2880"/>
       <w:outlineLvl w:val="4"/>
     </w:pPr>
     <w:rPr>
@@ -5963,7 +8281,6 @@
         <w:numId w:val="1"/>
       </w:numPr>
       <w:spacing w:before="240" w:after="60"/>
-      <w:ind w:left="2880"/>
       <w:outlineLvl w:val="5"/>
     </w:pPr>
     <w:rPr>
@@ -5982,7 +8299,6 @@
         <w:numId w:val="1"/>
       </w:numPr>
       <w:spacing w:before="240" w:after="60"/>
-      <w:ind w:left="2880"/>
       <w:outlineLvl w:val="6"/>
     </w:pPr>
   </w:style>
@@ -5997,7 +8313,6 @@
         <w:numId w:val="1"/>
       </w:numPr>
       <w:spacing w:before="240" w:after="60"/>
-      <w:ind w:left="2880"/>
       <w:outlineLvl w:val="7"/>
     </w:pPr>
     <w:rPr>
@@ -6015,7 +8330,6 @@
         <w:numId w:val="1"/>
       </w:numPr>
       <w:spacing w:before="240" w:after="60"/>
-      <w:ind w:left="2880"/>
       <w:outlineLvl w:val="8"/>
     </w:pPr>
     <w:rPr>
@@ -6420,6 +8734,197 @@
       <w:szCs w:val="24"/>
     </w:rPr>
   </w:style>
+  <w:style w:type="paragraph" w:styleId="ListParagraph">
+    <w:name w:val="List Paragraph"/>
+    <w:basedOn w:val="Normal"/>
+    <w:uiPriority w:val="34"/>
+    <w:qFormat/>
+    <w:rsid w:val="00C57CBD"/>
+    <w:pPr>
+      <w:ind w:left="720"/>
+      <w:contextualSpacing/>
+    </w:pPr>
+  </w:style>
+  <w:style w:type="table" w:styleId="TableGrid">
+    <w:name w:val="Table Grid"/>
+    <w:basedOn w:val="TableNormal"/>
+    <w:uiPriority w:val="59"/>
+    <w:rsid w:val="005F0576"/>
+    <w:tblPr>
+      <w:tblBorders>
+        <w:top w:val="single" w:sz="4" w:space="0" w:color="auto"/>
+        <w:left w:val="single" w:sz="4" w:space="0" w:color="auto"/>
+        <w:bottom w:val="single" w:sz="4" w:space="0" w:color="auto"/>
+        <w:right w:val="single" w:sz="4" w:space="0" w:color="auto"/>
+        <w:insideH w:val="single" w:sz="4" w:space="0" w:color="auto"/>
+        <w:insideV w:val="single" w:sz="4" w:space="0" w:color="auto"/>
+      </w:tblBorders>
+    </w:tblPr>
+  </w:style>
+  <w:style w:type="table" w:styleId="GridTable4">
+    <w:name w:val="Grid Table 4"/>
+    <w:basedOn w:val="TableNormal"/>
+    <w:uiPriority w:val="49"/>
+    <w:rsid w:val="005F0576"/>
+    <w:tblPr>
+      <w:tblStyleRowBandSize w:val="1"/>
+      <w:tblStyleColBandSize w:val="1"/>
+      <w:tblBorders>
+        <w:top w:val="single" w:sz="4" w:space="0" w:color="666666" w:themeColor="text1" w:themeTint="99"/>
+        <w:left w:val="single" w:sz="4" w:space="0" w:color="666666" w:themeColor="text1" w:themeTint="99"/>
+        <w:bottom w:val="single" w:sz="4" w:space="0" w:color="666666" w:themeColor="text1" w:themeTint="99"/>
+        <w:right w:val="single" w:sz="4" w:space="0" w:color="666666" w:themeColor="text1" w:themeTint="99"/>
+        <w:insideH w:val="single" w:sz="4" w:space="0" w:color="666666" w:themeColor="text1" w:themeTint="99"/>
+        <w:insideV w:val="single" w:sz="4" w:space="0" w:color="666666" w:themeColor="text1" w:themeTint="99"/>
+      </w:tblBorders>
+    </w:tblPr>
+    <w:tblStylePr w:type="firstRow">
+      <w:rPr>
+        <w:b/>
+        <w:bCs/>
+        <w:color w:val="FFFFFF" w:themeColor="background1"/>
+      </w:rPr>
+      <w:tblPr/>
+      <w:tcPr>
+        <w:tcBorders>
+          <w:top w:val="single" w:sz="4" w:space="0" w:color="000000" w:themeColor="text1"/>
+          <w:left w:val="single" w:sz="4" w:space="0" w:color="000000" w:themeColor="text1"/>
+          <w:bottom w:val="single" w:sz="4" w:space="0" w:color="000000" w:themeColor="text1"/>
+          <w:right w:val="single" w:sz="4" w:space="0" w:color="000000" w:themeColor="text1"/>
+          <w:insideH w:val="nil"/>
+          <w:insideV w:val="nil"/>
+        </w:tcBorders>
+        <w:shd w:val="clear" w:color="auto" w:fill="000000" w:themeFill="text1"/>
+      </w:tcPr>
+    </w:tblStylePr>
+    <w:tblStylePr w:type="lastRow">
+      <w:rPr>
+        <w:b/>
+        <w:bCs/>
+      </w:rPr>
+      <w:tblPr/>
+      <w:tcPr>
+        <w:tcBorders>
+          <w:top w:val="double" w:sz="4" w:space="0" w:color="000000" w:themeColor="text1"/>
+        </w:tcBorders>
+      </w:tcPr>
+    </w:tblStylePr>
+    <w:tblStylePr w:type="firstCol">
+      <w:rPr>
+        <w:b/>
+        <w:bCs/>
+      </w:rPr>
+    </w:tblStylePr>
+    <w:tblStylePr w:type="lastCol">
+      <w:rPr>
+        <w:b/>
+        <w:bCs/>
+      </w:rPr>
+    </w:tblStylePr>
+    <w:tblStylePr w:type="band1Vert">
+      <w:tblPr/>
+      <w:tcPr>
+        <w:shd w:val="clear" w:color="auto" w:fill="CCCCCC" w:themeFill="text1" w:themeFillTint="33"/>
+      </w:tcPr>
+    </w:tblStylePr>
+    <w:tblStylePr w:type="band1Horz">
+      <w:tblPr/>
+      <w:tcPr>
+        <w:shd w:val="clear" w:color="auto" w:fill="CCCCCC" w:themeFill="text1" w:themeFillTint="33"/>
+      </w:tcPr>
+    </w:tblStylePr>
+  </w:style>
+  <w:style w:type="table" w:styleId="GridTable1Light">
+    <w:name w:val="Grid Table 1 Light"/>
+    <w:basedOn w:val="TableNormal"/>
+    <w:uiPriority w:val="46"/>
+    <w:rsid w:val="005F0576"/>
+    <w:tblPr>
+      <w:tblStyleRowBandSize w:val="1"/>
+      <w:tblStyleColBandSize w:val="1"/>
+      <w:tblBorders>
+        <w:top w:val="single" w:sz="4" w:space="0" w:color="999999" w:themeColor="text1" w:themeTint="66"/>
+        <w:left w:val="single" w:sz="4" w:space="0" w:color="999999" w:themeColor="text1" w:themeTint="66"/>
+        <w:bottom w:val="single" w:sz="4" w:space="0" w:color="999999" w:themeColor="text1" w:themeTint="66"/>
+        <w:right w:val="single" w:sz="4" w:space="0" w:color="999999" w:themeColor="text1" w:themeTint="66"/>
+        <w:insideH w:val="single" w:sz="4" w:space="0" w:color="999999" w:themeColor="text1" w:themeTint="66"/>
+        <w:insideV w:val="single" w:sz="4" w:space="0" w:color="999999" w:themeColor="text1" w:themeTint="66"/>
+      </w:tblBorders>
+    </w:tblPr>
+    <w:tblStylePr w:type="firstRow">
+      <w:rPr>
+        <w:b/>
+        <w:bCs/>
+      </w:rPr>
+      <w:tblPr/>
+      <w:tcPr>
+        <w:tcBorders>
+          <w:bottom w:val="single" w:sz="12" w:space="0" w:color="666666" w:themeColor="text1" w:themeTint="99"/>
+        </w:tcBorders>
+      </w:tcPr>
+    </w:tblStylePr>
+    <w:tblStylePr w:type="lastRow">
+      <w:rPr>
+        <w:b/>
+        <w:bCs/>
+      </w:rPr>
+      <w:tblPr/>
+      <w:tcPr>
+        <w:tcBorders>
+          <w:top w:val="double" w:sz="2" w:space="0" w:color="666666" w:themeColor="text1" w:themeTint="99"/>
+        </w:tcBorders>
+      </w:tcPr>
+    </w:tblStylePr>
+    <w:tblStylePr w:type="firstCol">
+      <w:rPr>
+        <w:b/>
+        <w:bCs/>
+      </w:rPr>
+    </w:tblStylePr>
+    <w:tblStylePr w:type="lastCol">
+      <w:rPr>
+        <w:b/>
+        <w:bCs/>
+      </w:rPr>
+    </w:tblStylePr>
+  </w:style>
+  <w:style w:type="paragraph" w:styleId="Revision">
+    <w:name w:val="Revision"/>
+    <w:hidden/>
+    <w:uiPriority w:val="99"/>
+    <w:semiHidden/>
+    <w:rsid w:val="00031BB6"/>
+  </w:style>
+  <w:style w:type="paragraph" w:styleId="BalloonText">
+    <w:name w:val="Balloon Text"/>
+    <w:basedOn w:val="Normal"/>
+    <w:link w:val="BalloonTextChar"/>
+    <w:uiPriority w:val="99"/>
+    <w:semiHidden/>
+    <w:unhideWhenUsed/>
+    <w:rsid w:val="00031BB6"/>
+    <w:pPr>
+      <w:spacing w:line="240" w:lineRule="auto"/>
+    </w:pPr>
+    <w:rPr>
+      <w:rFonts w:ascii="Segoe UI" w:hAnsi="Segoe UI" w:cs="Segoe UI"/>
+      <w:sz w:val="18"/>
+      <w:szCs w:val="18"/>
+    </w:rPr>
+  </w:style>
+  <w:style w:type="character" w:customStyle="1" w:styleId="BalloonTextChar">
+    <w:name w:val="Balloon Text Char"/>
+    <w:basedOn w:val="DefaultParagraphFont"/>
+    <w:link w:val="BalloonText"/>
+    <w:uiPriority w:val="99"/>
+    <w:semiHidden/>
+    <w:rsid w:val="00031BB6"/>
+    <w:rPr>
+      <w:rFonts w:ascii="Segoe UI" w:hAnsi="Segoe UI" w:cs="Segoe UI"/>
+      <w:sz w:val="18"/>
+      <w:szCs w:val="18"/>
+    </w:rPr>
+  </w:style>
 </w:styles>
 </file>
 

</xml_diff>